<commit_message>
Cleanup and new pages for thesis
</commit_message>
<xml_diff>
--- a/Documents/2223_1_KerteszDomonkos_PB8JV3_Szakdolgozat_VP.docx
+++ b/Documents/2223_1_KerteszDomonkos_PB8JV3_Szakdolgozat_VP.docx
@@ -1,6 +1,6 @@
 
 <file path=word/document.xml><?xml version="1.0" encoding="utf-8"?>
-<w:document xmlns:wpc="http://schemas.microsoft.com/office/word/2010/wordprocessingCanvas" xmlns:cx="http://schemas.microsoft.com/office/drawing/2014/chartex" xmlns:cx1="http://schemas.microsoft.com/office/drawing/2015/9/8/chartex" xmlns:cx2="http://schemas.microsoft.com/office/drawing/2015/10/21/chartex" xmlns:cx3="http://schemas.microsoft.com/office/drawing/2016/5/9/chartex" xmlns:cx4="http://schemas.microsoft.com/office/drawing/2016/5/10/chartex" xmlns:cx5="http://schemas.microsoft.com/office/drawing/2016/5/11/chartex" xmlns:cx6="http://schemas.microsoft.com/office/drawing/2016/5/12/chartex" xmlns:cx7="http://schemas.microsoft.com/office/drawing/2016/5/13/chartex" xmlns:cx8="http://schemas.microsoft.com/office/drawing/2016/5/14/chartex" xmlns:mc="http://schemas.openxmlformats.org/markup-compatibility/2006" xmlns:aink="http://schemas.microsoft.com/office/drawing/2016/ink" xmlns:am3d="http://schemas.microsoft.com/office/drawing/2017/model3d" xmlns:o="urn:schemas-microsoft-com:office:office" xmlns:r="http://schemas.openxmlformats.org/officeDocument/2006/relationships" xmlns:m="http://schemas.openxmlformats.org/officeDocument/2006/math" xmlns:v="urn:schemas-microsoft-com:vml" xmlns:wp14="http://schemas.microsoft.com/office/word/2010/wordprocessingDrawing" xmlns:wp="http://schemas.openxmlformats.org/drawingml/2006/wordprocessingDrawing" xmlns:w10="urn:schemas-microsoft-com:office:word" xmlns:w="http://schemas.openxmlformats.org/wordprocessingml/2006/main" xmlns:w14="http://schemas.microsoft.com/office/word/2010/wordml" xmlns:w15="http://schemas.microsoft.com/office/word/2012/wordml" xmlns:w16cex="http://schemas.microsoft.com/office/word/2018/wordml/cex" xmlns:w16cid="http://schemas.microsoft.com/office/word/2016/wordml/cid" xmlns:w16="http://schemas.microsoft.com/office/word/2018/wordml" xmlns:w16sdtdh="http://schemas.microsoft.com/office/word/2020/wordml/sdtdatahash" xmlns:w16se="http://schemas.microsoft.com/office/word/2015/wordml/symex" xmlns:wpg="http://schemas.microsoft.com/office/word/2010/wordprocessingGroup" xmlns:wpi="http://schemas.microsoft.com/office/word/2010/wordprocessingInk" xmlns:wne="http://schemas.microsoft.com/office/word/2006/wordml" xmlns:wps="http://schemas.microsoft.com/office/word/2010/wordprocessingShape" mc:Ignorable="w14 w15 w16se w16cid w16 w16cex w16sdtdh wp14">
+<w:document xmlns:wpc="http://schemas.microsoft.com/office/word/2010/wordprocessingCanvas" xmlns:cx="http://schemas.microsoft.com/office/drawing/2014/chartex" xmlns:cx1="http://schemas.microsoft.com/office/drawing/2015/9/8/chartex" xmlns:cx2="http://schemas.microsoft.com/office/drawing/2015/10/21/chartex" xmlns:cx3="http://schemas.microsoft.com/office/drawing/2016/5/9/chartex" xmlns:cx4="http://schemas.microsoft.com/office/drawing/2016/5/10/chartex" xmlns:cx5="http://schemas.microsoft.com/office/drawing/2016/5/11/chartex" xmlns:cx6="http://schemas.microsoft.com/office/drawing/2016/5/12/chartex" xmlns:cx7="http://schemas.microsoft.com/office/drawing/2016/5/13/chartex" xmlns:cx8="http://schemas.microsoft.com/office/drawing/2016/5/14/chartex" xmlns:mc="http://schemas.openxmlformats.org/markup-compatibility/2006" xmlns:aink="http://schemas.microsoft.com/office/drawing/2016/ink" xmlns:am3d="http://schemas.microsoft.com/office/drawing/2017/model3d" xmlns:o="urn:schemas-microsoft-com:office:office" xmlns:oel="http://schemas.microsoft.com/office/2019/extlst" xmlns:r="http://schemas.openxmlformats.org/officeDocument/2006/relationships" xmlns:m="http://schemas.openxmlformats.org/officeDocument/2006/math" xmlns:v="urn:schemas-microsoft-com:vml" xmlns:wp14="http://schemas.microsoft.com/office/word/2010/wordprocessingDrawing" xmlns:wp="http://schemas.openxmlformats.org/drawingml/2006/wordprocessingDrawing" xmlns:w10="urn:schemas-microsoft-com:office:word" xmlns:w="http://schemas.openxmlformats.org/wordprocessingml/2006/main" xmlns:w14="http://schemas.microsoft.com/office/word/2010/wordml" xmlns:w15="http://schemas.microsoft.com/office/word/2012/wordml" xmlns:w16cex="http://schemas.microsoft.com/office/word/2018/wordml/cex" xmlns:w16cid="http://schemas.microsoft.com/office/word/2016/wordml/cid" xmlns:w16="http://schemas.microsoft.com/office/word/2018/wordml" xmlns:w16sdtdh="http://schemas.microsoft.com/office/word/2020/wordml/sdtdatahash" xmlns:w16se="http://schemas.microsoft.com/office/word/2015/wordml/symex" xmlns:wpg="http://schemas.microsoft.com/office/word/2010/wordprocessingGroup" xmlns:wpi="http://schemas.microsoft.com/office/word/2010/wordprocessingInk" xmlns:wne="http://schemas.microsoft.com/office/word/2006/wordml" xmlns:wps="http://schemas.microsoft.com/office/word/2010/wordprocessingShape" mc:Ignorable="w14 w15 w16se w16cid w16 w16cex w16sdtdh wp14">
   <w:body>
     <w:p>
       <w:pPr>
@@ -46,7 +46,6 @@
         <w:jc w:val="center"/>
         <w:rPr>
           <w:rFonts w:cs="Times New Roman"/>
-          <w:color w:val="FF0000"/>
           <w:sz w:val="32"/>
           <w:szCs w:val="28"/>
         </w:rPr>
@@ -54,29 +53,10 @@
       <w:r>
         <w:rPr>
           <w:rFonts w:cs="Times New Roman"/>
-          <w:color w:val="FF0000"/>
           <w:sz w:val="32"/>
           <w:szCs w:val="28"/>
         </w:rPr>
-        <w:t>[</w:t>
-      </w:r>
-      <w:r>
-        <w:rPr>
-          <w:rFonts w:cs="Times New Roman"/>
-          <w:color w:val="FF0000"/>
-          <w:sz w:val="32"/>
-          <w:szCs w:val="28"/>
-        </w:rPr>
-        <w:t>Tanszék</w:t>
-      </w:r>
-      <w:r>
-        <w:rPr>
-          <w:rFonts w:cs="Times New Roman"/>
-          <w:color w:val="FF0000"/>
-          <w:sz w:val="32"/>
-          <w:szCs w:val="28"/>
-        </w:rPr>
-        <w:t xml:space="preserve"> neve]</w:t>
+        <w:t>Villamosmérnöki és Információs Rendszerek Tanszék</w:t>
       </w:r>
     </w:p>
     <w:p>
@@ -86,7 +66,6 @@
         <w:jc w:val="center"/>
         <w:rPr>
           <w:rFonts w:cs="Times New Roman"/>
-          <w:color w:val="FF0000"/>
           <w:sz w:val="32"/>
           <w:szCs w:val="28"/>
         </w:rPr>
@@ -94,29 +73,10 @@
       <w:r>
         <w:rPr>
           <w:rFonts w:cs="Times New Roman"/>
-          <w:color w:val="FF0000"/>
           <w:sz w:val="32"/>
           <w:szCs w:val="28"/>
         </w:rPr>
-        <w:t>[Szak</w:t>
-      </w:r>
-      <w:r>
-        <w:rPr>
-          <w:rFonts w:cs="Times New Roman"/>
-          <w:color w:val="FF0000"/>
-          <w:sz w:val="32"/>
-          <w:szCs w:val="28"/>
-        </w:rPr>
-        <w:t xml:space="preserve"> </w:t>
-      </w:r>
-      <w:r>
-        <w:rPr>
-          <w:rFonts w:cs="Times New Roman"/>
-          <w:color w:val="FF0000"/>
-          <w:sz w:val="32"/>
-          <w:szCs w:val="28"/>
-        </w:rPr>
-        <w:t>neve]</w:t>
+        <w:t>Programtervező Informatikus alapszak</w:t>
       </w:r>
     </w:p>
     <w:p>
@@ -126,7 +86,6 @@
         <w:jc w:val="center"/>
         <w:rPr>
           <w:rFonts w:cs="Times New Roman"/>
-          <w:color w:val="FF0000"/>
           <w:sz w:val="32"/>
           <w:szCs w:val="28"/>
         </w:rPr>
@@ -135,7 +94,6 @@
         <w:rPr>
           <w:rFonts w:cs="Times New Roman"/>
           <w:b/>
-          <w:color w:val="FF0000"/>
           <w:sz w:val="52"/>
           <w:szCs w:val="48"/>
         </w:rPr>
@@ -145,21 +103,10 @@
         <w:rPr>
           <w:rFonts w:cs="Times New Roman"/>
           <w:b/>
-          <w:color w:val="FF0000"/>
           <w:sz w:val="52"/>
           <w:szCs w:val="48"/>
         </w:rPr>
-        <w:t>-</w:t>
-      </w:r>
-      <w:r>
-        <w:rPr>
-          <w:rFonts w:cs="Times New Roman"/>
-          <w:b/>
-          <w:color w:val="FF0000"/>
-          <w:sz w:val="52"/>
-          <w:szCs w:val="48"/>
-        </w:rPr>
-        <w:t>/DIPLOMADOLGOZAT</w:t>
+        <w:t>DOLGOZAT</w:t>
       </w:r>
     </w:p>
     <w:p>
@@ -170,7 +117,6 @@
         <w:rPr>
           <w:rFonts w:cs="Times New Roman"/>
           <w:b/>
-          <w:color w:val="FF0000"/>
           <w:sz w:val="36"/>
           <w:szCs w:val="32"/>
         </w:rPr>
@@ -179,11 +125,10 @@
         <w:rPr>
           <w:rFonts w:cs="Times New Roman"/>
           <w:b/>
-          <w:color w:val="FF0000"/>
           <w:sz w:val="36"/>
           <w:szCs w:val="32"/>
         </w:rPr>
-        <w:t>[Dolgozat címe]</w:t>
+        <w:t>VR játékfejlesztés rehabilitációs célra</w:t>
       </w:r>
     </w:p>
     <w:p>
@@ -194,7 +139,6 @@
         <w:rPr>
           <w:rFonts w:cs="Times New Roman"/>
           <w:b/>
-          <w:color w:val="FF0000"/>
           <w:sz w:val="32"/>
           <w:szCs w:val="28"/>
         </w:rPr>
@@ -203,11 +147,10 @@
         <w:rPr>
           <w:rFonts w:cs="Times New Roman"/>
           <w:b/>
-          <w:color w:val="FF0000"/>
           <w:sz w:val="36"/>
           <w:szCs w:val="32"/>
         </w:rPr>
-        <w:t>[Név]</w:t>
+        <w:t>Kertész Domonkos</w:t>
       </w:r>
     </w:p>
     <w:p>
@@ -216,7 +159,6 @@
         <w:jc w:val="center"/>
         <w:rPr>
           <w:rFonts w:cs="Times New Roman"/>
-          <w:color w:val="FF0000"/>
           <w:sz w:val="32"/>
           <w:szCs w:val="28"/>
         </w:rPr>
@@ -224,41 +166,34 @@
       <w:r>
         <w:rPr>
           <w:rFonts w:cs="Times New Roman"/>
-          <w:color w:val="FF0000"/>
           <w:sz w:val="32"/>
           <w:szCs w:val="28"/>
         </w:rPr>
-        <w:t xml:space="preserve">Témavezető: </w:t>
-      </w:r>
-      <w:r>
-        <w:rPr>
-          <w:rFonts w:cs="Times New Roman"/>
-          <w:color w:val="FF0000"/>
+        <w:t>Témavezető:</w:t>
+      </w:r>
+      <w:r>
+        <w:rPr>
+          <w:rFonts w:cs="Times New Roman"/>
           <w:sz w:val="32"/>
           <w:szCs w:val="28"/>
         </w:rPr>
-        <w:t>[Témavezető neve]</w:t>
-      </w:r>
-    </w:p>
-    <w:p>
-      <w:pPr>
-        <w:ind w:firstLine="0"/>
-        <w:jc w:val="center"/>
-        <w:rPr>
-          <w:rFonts w:cs="Times New Roman"/>
-          <w:color w:val="FF0000"/>
+        <w:t xml:space="preserve"> Dr.</w:t>
+      </w:r>
+      <w:r>
+        <w:rPr>
+          <w:rFonts w:cs="Times New Roman"/>
           <w:sz w:val="32"/>
           <w:szCs w:val="28"/>
         </w:rPr>
-      </w:pPr>
-      <w:r>
-        <w:rPr>
-          <w:rFonts w:cs="Times New Roman"/>
-          <w:color w:val="FF0000"/>
+        <w:t xml:space="preserve"> </w:t>
+      </w:r>
+      <w:r>
+        <w:rPr>
+          <w:rFonts w:cs="Times New Roman"/>
           <w:sz w:val="32"/>
           <w:szCs w:val="28"/>
         </w:rPr>
-        <w:t>Külső/belső konzulens: [Konzulens neve]</w:t>
+        <w:t>Guzsvinecz Tibor</w:t>
       </w:r>
     </w:p>
     <w:p>
@@ -284,16 +219,15 @@
       <w:r>
         <w:rPr>
           <w:rFonts w:cs="Times New Roman"/>
-          <w:color w:val="FF0000"/>
           <w:sz w:val="32"/>
           <w:szCs w:val="28"/>
         </w:rPr>
-        <w:t>[évszám]</w:t>
-      </w:r>
-    </w:p>
-    <w:p>
-      <w:pPr>
-        <w:pStyle w:val="Cm"/>
+        <w:t>2022</w:t>
+      </w:r>
+    </w:p>
+    <w:p>
+      <w:pPr>
+        <w:pStyle w:val="Title"/>
         <w:rPr>
           <w:color w:val="FF0000"/>
         </w:rPr>
@@ -395,7 +329,7 @@
     </w:p>
     <w:p>
       <w:pPr>
-        <w:pStyle w:val="Cm"/>
+        <w:pStyle w:val="Title"/>
         <w:spacing w:after="480" w:line="360" w:lineRule="auto"/>
       </w:pPr>
       <w:bookmarkStart w:id="1" w:name="_Toc68948683"/>
@@ -416,7 +350,7 @@
         <w:rPr>
           <w:color w:val="FF0000"/>
         </w:rPr>
-        <w:t>&lt;&lt;hallgató neve&gt;&gt;</w:t>
+        <w:t>Kertész Domonkos</w:t>
       </w:r>
       <w:r>
         <w:t xml:space="preserve"> hallgató kijelentem, hogy a dolgozatot a Pannon Egyetem </w:t>
@@ -425,7 +359,7 @@
         <w:rPr>
           <w:color w:val="FF0000"/>
         </w:rPr>
-        <w:t>&lt;&lt;tanszék neve&gt;&gt;</w:t>
+        <w:t>Villamosmérnöki és Információs Rendszerek tanszék</w:t>
       </w:r>
       <w:r>
         <w:rPr>
@@ -434,13 +368,16 @@
         <w:t>én</w:t>
       </w:r>
       <w:r>
-        <w:t xml:space="preserve"> készítettem a </w:t>
+        <w:t xml:space="preserve"> készítettem a</w:t>
+      </w:r>
+      <w:r>
+        <w:t xml:space="preserve"> </w:t>
       </w:r>
       <w:r>
         <w:rPr>
           <w:color w:val="FF0000"/>
         </w:rPr>
-        <w:t>&lt;&lt;végzettség&gt;&gt;</w:t>
+        <w:t>Programtervező Informatikus alap</w:t>
       </w:r>
       <w:r>
         <w:t xml:space="preserve"> végzettség megszerzése érdekében.</w:t>
@@ -577,7 +514,45 @@
           <w:i/>
           <w:color w:val="FF0000"/>
         </w:rPr>
-        <w:t>&lt;&lt;</w:t>
+        <w:t>Kertész Domonkos</w:t>
+      </w:r>
+    </w:p>
+    <w:p>
+      <w:pPr>
+        <w:pStyle w:val="Title"/>
+        <w:spacing w:after="480" w:line="360" w:lineRule="auto"/>
+      </w:pPr>
+      <w:r>
+        <w:lastRenderedPageBreak/>
+        <w:t>Témavezetői</w:t>
+      </w:r>
+      <w:r>
+        <w:t xml:space="preserve"> nyilatkozat</w:t>
+      </w:r>
+    </w:p>
+    <w:p>
+      <w:pPr>
+        <w:pStyle w:val="Firstparagraph"/>
+      </w:pPr>
+      <w:r>
+        <w:t xml:space="preserve">Alulírott </w:t>
+      </w:r>
+      <w:r>
+        <w:rPr>
+          <w:rFonts w:eastAsia="Times New Roman"/>
+          <w:iCs/>
+          <w:color w:val="FF0000"/>
+        </w:rPr>
+        <w:t>Dr. Guzsvinecz Tibor</w:t>
+      </w:r>
+      <w:r>
+        <w:rPr>
+          <w:color w:val="FF0000"/>
+        </w:rPr>
+        <w:t xml:space="preserve"> </w:t>
+      </w:r>
+      <w:r>
+        <w:t xml:space="preserve">témavezető kijelentem, hogy a dolgozatot </w:t>
       </w:r>
       <w:r>
         <w:rPr>
@@ -585,110 +560,34 @@
           <w:i/>
           <w:color w:val="FF0000"/>
         </w:rPr>
-        <w:t>h</w:t>
-      </w:r>
-      <w:r>
-        <w:rPr>
-          <w:rFonts w:eastAsia="Times New Roman"/>
-          <w:i/>
+        <w:t xml:space="preserve">Kertész Domonkos </w:t>
+      </w:r>
+      <w:r>
+        <w:t xml:space="preserve">a Pannon Egyetem </w:t>
+      </w:r>
+      <w:r>
+        <w:rPr>
           <w:color w:val="FF0000"/>
         </w:rPr>
-        <w:t>allgató neve&gt;&gt;</w:t>
-      </w:r>
-    </w:p>
-    <w:p>
-      <w:pPr>
-        <w:pStyle w:val="Cm"/>
-        <w:spacing w:after="480" w:line="360" w:lineRule="auto"/>
-      </w:pPr>
-      <w:r>
-        <w:lastRenderedPageBreak/>
-        <w:t>Témavezetői</w:t>
-      </w:r>
-      <w:r>
-        <w:t xml:space="preserve"> nyilatkozat</w:t>
-      </w:r>
-    </w:p>
-    <w:p>
-      <w:pPr>
-        <w:pStyle w:val="Firstparagraph"/>
-      </w:pPr>
-      <w:r>
-        <w:t xml:space="preserve">Alulírott </w:t>
-      </w:r>
-      <w:r>
-        <w:rPr>
-          <w:rFonts w:eastAsia="Times New Roman"/>
-          <w:iCs/>
+        <w:t>Villamosmérnöki és Információs Rendszerek tanszékén</w:t>
+      </w:r>
+      <w:r>
+        <w:t xml:space="preserve"> </w:t>
+      </w:r>
+      <w:r>
+        <w:t xml:space="preserve">készítette </w:t>
+      </w:r>
+      <w:r>
+        <w:rPr>
           <w:color w:val="FF0000"/>
         </w:rPr>
-        <w:t>&lt;&lt;témavezető neve&gt;&gt;</w:t>
+        <w:t>Programtervező Informatikus alap</w:t>
       </w:r>
       <w:r>
         <w:rPr>
           <w:color w:val="FF0000"/>
         </w:rPr>
         <w:t xml:space="preserve"> </w:t>
-      </w:r>
-      <w:r>
-        <w:t xml:space="preserve">témavezető kijelentem, hogy a dolgozatot </w:t>
-      </w:r>
-      <w:r>
-        <w:rPr>
-          <w:rFonts w:eastAsia="Times New Roman"/>
-          <w:i/>
-          <w:color w:val="FF0000"/>
-        </w:rPr>
-        <w:t>&lt;&lt;</w:t>
-      </w:r>
-      <w:r>
-        <w:rPr>
-          <w:color w:val="FF0000"/>
-        </w:rPr>
-        <w:t>hallgató neve</w:t>
-      </w:r>
-      <w:r>
-        <w:rPr>
-          <w:rFonts w:eastAsia="Times New Roman"/>
-          <w:i/>
-          <w:color w:val="FF0000"/>
-        </w:rPr>
-        <w:t>&gt;&gt;</w:t>
-      </w:r>
-      <w:r>
-        <w:rPr>
-          <w:rFonts w:eastAsia="Times New Roman"/>
-          <w:i/>
-        </w:rPr>
-        <w:t xml:space="preserve"> </w:t>
-      </w:r>
-      <w:r>
-        <w:t xml:space="preserve">a Pannon Egyetem </w:t>
-      </w:r>
-      <w:r>
-        <w:rPr>
-          <w:rFonts w:eastAsia="Times New Roman"/>
-          <w:iCs/>
-          <w:color w:val="FF0000"/>
-        </w:rPr>
-        <w:t>&lt;&lt;tanszék neve&gt;&gt;</w:t>
-      </w:r>
-      <w:r>
-        <w:rPr>
-          <w:rFonts w:eastAsia="Times New Roman"/>
-          <w:iCs/>
-          <w:color w:val="FF0000"/>
-        </w:rPr>
-        <w:t>én</w:t>
-      </w:r>
-      <w:r>
-        <w:t xml:space="preserve"> készítette </w:t>
-      </w:r>
-      <w:r>
-        <w:rPr>
-          <w:color w:val="FF0000"/>
-        </w:rPr>
-        <w:t xml:space="preserve">&lt;&lt;végzettség&gt;&gt; </w:t>
       </w:r>
       <w:r>
         <w:t>végzettség megszerzése érdekében.</w:t>
@@ -800,49 +699,20 @@
           <w:i/>
           <w:color w:val="FF0000"/>
         </w:rPr>
-        <w:t>&lt;&lt;témavezető neve&gt;&gt;</w:t>
+        <w:t>Dr. Guzsvinecz Tibor</w:t>
       </w:r>
     </w:p>
     <w:p>
       <w:pPr>
         <w:pStyle w:val="Title1"/>
       </w:pPr>
-      <w:proofErr w:type="spellStart"/>
+      <w:bookmarkStart w:id="2" w:name="_Toc68948684"/>
+      <w:bookmarkEnd w:id="1"/>
       <w:r>
         <w:lastRenderedPageBreak/>
-        <w:t>Köszönetnyilvánítás</w:t>
-      </w:r>
-      <w:bookmarkEnd w:id="1"/>
-      <w:proofErr w:type="spellEnd"/>
-    </w:p>
-    <w:p>
-      <w:pPr>
-        <w:pStyle w:val="Firstparagraph"/>
-      </w:pPr>
-      <w:r>
-        <w:t>A hallgató köszönetet nyilvánít mindazoknak, akiktől (elméleti, gyakorlati, erkölcsi stb.) segítséget kapott.</w:t>
-      </w:r>
-    </w:p>
-    <w:p>
-      <w:pPr>
-        <w:pStyle w:val="Title1"/>
-      </w:pPr>
-      <w:bookmarkStart w:id="2" w:name="_Toc68948684"/>
-      <w:proofErr w:type="spellStart"/>
-      <w:r>
-        <w:lastRenderedPageBreak/>
-        <w:t>Tartalmi</w:t>
-      </w:r>
-      <w:proofErr w:type="spellEnd"/>
-      <w:r>
-        <w:t xml:space="preserve"> </w:t>
-      </w:r>
-      <w:proofErr w:type="spellStart"/>
-      <w:r>
-        <w:t>összefoglaló</w:t>
+        <w:t>Tartalmi összefoglaló</w:t>
       </w:r>
       <w:bookmarkEnd w:id="2"/>
-      <w:proofErr w:type="spellEnd"/>
     </w:p>
     <w:p>
       <w:pPr>
@@ -950,15 +820,7 @@
         <w:t xml:space="preserve"> </w:t>
       </w:r>
       <w:r>
-        <w:t xml:space="preserve">A cím </w:t>
-      </w:r>
-      <w:proofErr w:type="spellStart"/>
-      <w:r>
-        <w:t>Title</w:t>
-      </w:r>
-      <w:proofErr w:type="spellEnd"/>
-      <w:r>
-        <w:t xml:space="preserve"> stílusú</w:t>
+        <w:t>A cím Title stílusú</w:t>
       </w:r>
       <w:r>
         <w:t>, formázása</w:t>
@@ -967,23 +829,15 @@
         <w:t xml:space="preserve">: </w:t>
       </w:r>
       <w:r>
-        <w:t xml:space="preserve">Times New Roman, nagybetű, 14 </w:t>
-      </w:r>
-      <w:proofErr w:type="spellStart"/>
-      <w:r>
-        <w:t>pt</w:t>
-      </w:r>
-      <w:proofErr w:type="spellEnd"/>
+        <w:t xml:space="preserve">Times New Roman, nagybetű, 14 pt, </w:t>
+      </w:r>
+      <w:r>
+        <w:t>félkövér</w:t>
+      </w:r>
       <w:r>
         <w:t xml:space="preserve">, </w:t>
       </w:r>
       <w:r>
-        <w:t>félkövér</w:t>
-      </w:r>
-      <w:r>
-        <w:t xml:space="preserve">, </w:t>
-      </w:r>
-      <w:r>
         <w:t>középre igazított</w:t>
       </w:r>
       <w:r>
@@ -999,15 +853,7 @@
         <w:t>, formázása</w:t>
       </w:r>
       <w:r>
-        <w:t xml:space="preserve">: Times New Roman, 12 </w:t>
-      </w:r>
-      <w:proofErr w:type="spellStart"/>
-      <w:r>
-        <w:t>pt</w:t>
-      </w:r>
-      <w:proofErr w:type="spellEnd"/>
-      <w:r>
-        <w:t xml:space="preserve">, </w:t>
+        <w:t xml:space="preserve">: Times New Roman, 12 pt, </w:t>
       </w:r>
       <w:r>
         <w:t>sorkizárt</w:t>
@@ -1062,35 +908,14 @@
           <w:rFonts w:cs="Times New Roman"/>
           <w:szCs w:val="24"/>
         </w:rPr>
-        <w:t>[4-</w:t>
-      </w:r>
-      <w:r>
-        <w:rPr>
-          <w:rFonts w:cs="Times New Roman"/>
-          <w:szCs w:val="24"/>
-        </w:rPr>
-        <w:t>6</w:t>
-      </w:r>
-      <w:r>
-        <w:rPr>
-          <w:rFonts w:cs="Times New Roman"/>
-          <w:szCs w:val="24"/>
-        </w:rPr>
-        <w:t xml:space="preserve"> kulcsszó felsorolása</w:t>
-      </w:r>
-      <w:r>
-        <w:rPr>
-          <w:rFonts w:cs="Times New Roman"/>
-          <w:szCs w:val="24"/>
-        </w:rPr>
-        <w:t>, vesszővel elválasztva</w:t>
-      </w:r>
-      <w:r>
-        <w:rPr>
-          <w:rFonts w:cs="Times New Roman"/>
-          <w:szCs w:val="24"/>
-        </w:rPr>
-        <w:t>]</w:t>
+        <w:t xml:space="preserve">Gamification, Virtuális valóság, </w:t>
+      </w:r>
+      <w:r>
+        <w:rPr>
+          <w:rFonts w:cs="Times New Roman"/>
+          <w:szCs w:val="24"/>
+        </w:rPr>
+        <w:t xml:space="preserve">Rehabilitációs szoftver, </w:t>
       </w:r>
     </w:p>
     <w:p>
@@ -1211,14 +1036,13 @@
       <w:sdtContent>
         <w:p>
           <w:pPr>
-            <w:pStyle w:val="Tartalomjegyzkcmsora"/>
+            <w:pStyle w:val="TOCHeading"/>
             <w:spacing w:after="480"/>
             <w:rPr>
               <w:rStyle w:val="Title1Char"/>
               <w:color w:val="auto"/>
             </w:rPr>
           </w:pPr>
-          <w:proofErr w:type="spellStart"/>
           <w:r>
             <w:rPr>
               <w:rStyle w:val="Title1Char"/>
@@ -1226,11 +1050,10 @@
             </w:rPr>
             <w:t>Tartalomjegyzék</w:t>
           </w:r>
-          <w:proofErr w:type="spellEnd"/>
         </w:p>
         <w:p>
           <w:pPr>
-            <w:pStyle w:val="TJ1"/>
+            <w:pStyle w:val="TOC1"/>
             <w:rPr>
               <w:rFonts w:asciiTheme="minorHAnsi" w:eastAsiaTheme="minorEastAsia" w:hAnsiTheme="minorHAnsi" w:cstheme="minorBidi"/>
               <w:b w:val="0"/>
@@ -1253,7 +1076,7 @@
           <w:hyperlink w:anchor="_Toc99107193" w:history="1">
             <w:r>
               <w:rPr>
-                <w:rStyle w:val="Hiperhivatkozs"/>
+                <w:rStyle w:val="Hyperlink"/>
                 <w:noProof/>
               </w:rPr>
               <w:t>Jelölésjegyzék</w:t>
@@ -1310,7 +1133,7 @@
         </w:p>
         <w:p>
           <w:pPr>
-            <w:pStyle w:val="TJ1"/>
+            <w:pStyle w:val="TOC1"/>
             <w:rPr>
               <w:rFonts w:asciiTheme="minorHAnsi" w:eastAsiaTheme="minorEastAsia" w:hAnsiTheme="minorHAnsi" w:cstheme="minorBidi"/>
               <w:b w:val="0"/>
@@ -1324,7 +1147,7 @@
           <w:hyperlink w:anchor="_Toc99107194" w:history="1">
             <w:r>
               <w:rPr>
-                <w:rStyle w:val="Hiperhivatkozs"/>
+                <w:rStyle w:val="Hyperlink"/>
                 <w:rFonts w:ascii="Arial" w:hAnsi="Arial"/>
                 <w:noProof/>
               </w:rPr>
@@ -1344,7 +1167,7 @@
             </w:r>
             <w:r>
               <w:rPr>
-                <w:rStyle w:val="Hiperhivatkozs"/>
+                <w:rStyle w:val="Hyperlink"/>
                 <w:noProof/>
               </w:rPr>
               <w:t>Fejezet</w:t>
@@ -1401,7 +1224,7 @@
         </w:p>
         <w:p>
           <w:pPr>
-            <w:pStyle w:val="TJ2"/>
+            <w:pStyle w:val="TOC2"/>
             <w:rPr>
               <w:rFonts w:asciiTheme="minorHAnsi" w:eastAsiaTheme="minorEastAsia" w:hAnsiTheme="minorHAnsi" w:cstheme="minorBidi"/>
               <w:noProof/>
@@ -1413,7 +1236,7 @@
           <w:hyperlink w:anchor="_Toc99107195" w:history="1">
             <w:r>
               <w:rPr>
-                <w:rStyle w:val="Hiperhivatkozs"/>
+                <w:rStyle w:val="Hyperlink"/>
                 <w:noProof/>
                 <w14:scene3d>
                   <w14:camera w14:prst="orthographicFront"/>
@@ -1436,7 +1259,7 @@
             </w:r>
             <w:r>
               <w:rPr>
-                <w:rStyle w:val="Hiperhivatkozs"/>
+                <w:rStyle w:val="Hyperlink"/>
                 <w:noProof/>
               </w:rPr>
               <w:t>Alfejezet</w:t>
@@ -1493,7 +1316,7 @@
         </w:p>
         <w:p>
           <w:pPr>
-            <w:pStyle w:val="TJ3"/>
+            <w:pStyle w:val="TOC3"/>
             <w:rPr>
               <w:rFonts w:asciiTheme="minorHAnsi" w:eastAsiaTheme="minorEastAsia" w:hAnsiTheme="minorHAnsi" w:cstheme="minorBidi"/>
               <w:iCs w:val="0"/>
@@ -1506,7 +1329,7 @@
           <w:hyperlink w:anchor="_Toc99107196" w:history="1">
             <w:r>
               <w:rPr>
-                <w:rStyle w:val="Hiperhivatkozs"/>
+                <w:rStyle w:val="Hyperlink"/>
                 <w:rFonts w:ascii="Arial" w:hAnsi="Arial"/>
                 <w:noProof/>
               </w:rPr>
@@ -1525,7 +1348,7 @@
             </w:r>
             <w:r>
               <w:rPr>
-                <w:rStyle w:val="Hiperhivatkozs"/>
+                <w:rStyle w:val="Hyperlink"/>
                 <w:noProof/>
               </w:rPr>
               <w:t>Alfejezet</w:t>
@@ -1582,7 +1405,7 @@
         </w:p>
         <w:p>
           <w:pPr>
-            <w:pStyle w:val="TJ1"/>
+            <w:pStyle w:val="TOC1"/>
             <w:rPr>
               <w:rFonts w:asciiTheme="minorHAnsi" w:eastAsiaTheme="minorEastAsia" w:hAnsiTheme="minorHAnsi" w:cstheme="minorBidi"/>
               <w:b w:val="0"/>
@@ -1596,7 +1419,7 @@
           <w:hyperlink w:anchor="_Toc99107197" w:history="1">
             <w:r>
               <w:rPr>
-                <w:rStyle w:val="Hiperhivatkozs"/>
+                <w:rStyle w:val="Hyperlink"/>
                 <w:rFonts w:ascii="Arial" w:hAnsi="Arial"/>
                 <w:noProof/>
               </w:rPr>
@@ -1616,7 +1439,7 @@
             </w:r>
             <w:r>
               <w:rPr>
-                <w:rStyle w:val="Hiperhivatkozs"/>
+                <w:rStyle w:val="Hyperlink"/>
                 <w:noProof/>
               </w:rPr>
               <w:t>Új fejezet</w:t>
@@ -1673,7 +1496,7 @@
         </w:p>
         <w:p>
           <w:pPr>
-            <w:pStyle w:val="TJ2"/>
+            <w:pStyle w:val="TOC2"/>
             <w:rPr>
               <w:rFonts w:asciiTheme="minorHAnsi" w:eastAsiaTheme="minorEastAsia" w:hAnsiTheme="minorHAnsi" w:cstheme="minorBidi"/>
               <w:noProof/>
@@ -1685,7 +1508,7 @@
           <w:hyperlink w:anchor="_Toc99107198" w:history="1">
             <w:r>
               <w:rPr>
-                <w:rStyle w:val="Hiperhivatkozs"/>
+                <w:rStyle w:val="Hyperlink"/>
                 <w:noProof/>
                 <w14:scene3d>
                   <w14:camera w14:prst="orthographicFront"/>
@@ -1708,7 +1531,7 @@
             </w:r>
             <w:r>
               <w:rPr>
-                <w:rStyle w:val="Hiperhivatkozs"/>
+                <w:rStyle w:val="Hyperlink"/>
                 <w:noProof/>
               </w:rPr>
               <w:t>Új alfejezet</w:t>
@@ -1765,7 +1588,7 @@
         </w:p>
         <w:p>
           <w:pPr>
-            <w:pStyle w:val="TJ1"/>
+            <w:pStyle w:val="TOC1"/>
             <w:rPr>
               <w:rFonts w:asciiTheme="minorHAnsi" w:eastAsiaTheme="minorEastAsia" w:hAnsiTheme="minorHAnsi" w:cstheme="minorBidi"/>
               <w:b w:val="0"/>
@@ -1779,7 +1602,7 @@
           <w:hyperlink w:anchor="_Toc99107199" w:history="1">
             <w:r>
               <w:rPr>
-                <w:rStyle w:val="Hiperhivatkozs"/>
+                <w:rStyle w:val="Hyperlink"/>
                 <w:rFonts w:ascii="Arial" w:hAnsi="Arial"/>
                 <w:noProof/>
               </w:rPr>
@@ -1799,7 +1622,7 @@
             </w:r>
             <w:r>
               <w:rPr>
-                <w:rStyle w:val="Hiperhivatkozs"/>
+                <w:rStyle w:val="Hyperlink"/>
                 <w:noProof/>
               </w:rPr>
               <w:t>Instrukciók</w:t>
@@ -1856,7 +1679,7 @@
         </w:p>
         <w:p>
           <w:pPr>
-            <w:pStyle w:val="TJ1"/>
+            <w:pStyle w:val="TOC1"/>
             <w:rPr>
               <w:rFonts w:asciiTheme="minorHAnsi" w:eastAsiaTheme="minorEastAsia" w:hAnsiTheme="minorHAnsi" w:cstheme="minorBidi"/>
               <w:b w:val="0"/>
@@ -1870,7 +1693,7 @@
           <w:hyperlink w:anchor="_Toc99107200" w:history="1">
             <w:r>
               <w:rPr>
-                <w:rStyle w:val="Hiperhivatkozs"/>
+                <w:rStyle w:val="Hyperlink"/>
                 <w:noProof/>
               </w:rPr>
               <w:t>Irodalomjegyzék</w:t>
@@ -1927,7 +1750,7 @@
         </w:p>
         <w:p>
           <w:pPr>
-            <w:pStyle w:val="TJ1"/>
+            <w:pStyle w:val="TOC1"/>
             <w:rPr>
               <w:rFonts w:asciiTheme="minorHAnsi" w:eastAsiaTheme="minorEastAsia" w:hAnsiTheme="minorHAnsi" w:cstheme="minorBidi"/>
               <w:b w:val="0"/>
@@ -1941,7 +1764,7 @@
           <w:hyperlink w:anchor="_Toc99107201" w:history="1">
             <w:r>
               <w:rPr>
-                <w:rStyle w:val="Hiperhivatkozs"/>
+                <w:rStyle w:val="Hyperlink"/>
                 <w:noProof/>
               </w:rPr>
               <w:t>Mellékletek</w:t>
@@ -1998,7 +1821,7 @@
         </w:p>
         <w:p>
           <w:pPr>
-            <w:pStyle w:val="TJ1"/>
+            <w:pStyle w:val="TOC1"/>
             <w:rPr>
               <w:rFonts w:asciiTheme="minorHAnsi" w:eastAsiaTheme="minorEastAsia" w:hAnsiTheme="minorHAnsi" w:cstheme="minorBidi"/>
               <w:b w:val="0"/>
@@ -2012,7 +1835,7 @@
           <w:hyperlink w:anchor="_Toc99107202" w:history="1">
             <w:r>
               <w:rPr>
-                <w:rStyle w:val="Hiperhivatkozs"/>
+                <w:rStyle w:val="Hyperlink"/>
                 <w:noProof/>
               </w:rPr>
               <w:t>Ábrajegyzék</w:t>
@@ -2069,7 +1892,7 @@
         </w:p>
         <w:p>
           <w:pPr>
-            <w:pStyle w:val="TJ1"/>
+            <w:pStyle w:val="TOC1"/>
             <w:rPr>
               <w:rFonts w:asciiTheme="minorHAnsi" w:eastAsiaTheme="minorEastAsia" w:hAnsiTheme="minorHAnsi" w:cstheme="minorBidi"/>
               <w:b w:val="0"/>
@@ -2083,7 +1906,7 @@
           <w:hyperlink w:anchor="_Toc99107203" w:history="1">
             <w:r>
               <w:rPr>
-                <w:rStyle w:val="Hiperhivatkozs"/>
+                <w:rStyle w:val="Hyperlink"/>
                 <w:noProof/>
               </w:rPr>
               <w:t>Táblázatjegyzék</w:t>
@@ -2195,7 +2018,7 @@
     </w:p>
     <w:tbl>
       <w:tblPr>
-        <w:tblStyle w:val="Rcsostblzat"/>
+        <w:tblStyle w:val="TableGrid0"/>
         <w:tblW w:w="8642" w:type="dxa"/>
         <w:tblBorders>
           <w:top w:val="none" w:sz="0" w:space="0" w:color="auto"/>
@@ -2223,7 +2046,10 @@
               <w:jc w:val="right"/>
             </w:pPr>
             <w:r>
-              <w:t>AI:</w:t>
+              <w:t>VR</w:t>
+            </w:r>
+            <w:r>
+              <w:t>:</w:t>
             </w:r>
           </w:p>
         </w:tc>
@@ -2237,21 +2063,17 @@
               <w:ind w:firstLine="0"/>
               <w:jc w:val="left"/>
             </w:pPr>
-            <w:proofErr w:type="spellStart"/>
-            <w:r>
-              <w:t>Artificial</w:t>
-            </w:r>
-            <w:proofErr w:type="spellEnd"/>
-            <w:r>
-              <w:t xml:space="preserve"> </w:t>
-            </w:r>
-            <w:proofErr w:type="spellStart"/>
-            <w:r>
-              <w:t>Intelligence</w:t>
-            </w:r>
-            <w:proofErr w:type="spellEnd"/>
-            <w:r>
-              <w:t xml:space="preserve"> (Mesterséges Intelligencia)</w:t>
+            <w:r>
+              <w:t xml:space="preserve">Virtual Reality </w:t>
+            </w:r>
+            <w:r>
+              <w:t>(</w:t>
+            </w:r>
+            <w:r>
+              <w:t>Virtuális valóság</w:t>
+            </w:r>
+            <w:r>
+              <w:t>)</w:t>
             </w:r>
           </w:p>
         </w:tc>
@@ -2268,7 +2090,10 @@
               <w:jc w:val="right"/>
             </w:pPr>
             <w:r>
-              <w:t>GPU:</w:t>
+              <w:t>AR</w:t>
+            </w:r>
+            <w:r>
+              <w:t>:</w:t>
             </w:r>
           </w:p>
         </w:tc>
@@ -2282,21 +2107,17 @@
               <w:ind w:firstLine="0"/>
               <w:jc w:val="left"/>
             </w:pPr>
-            <w:proofErr w:type="spellStart"/>
-            <w:r>
-              <w:t>Graphical</w:t>
-            </w:r>
-            <w:proofErr w:type="spellEnd"/>
-            <w:r>
-              <w:t xml:space="preserve"> </w:t>
-            </w:r>
-            <w:proofErr w:type="spellStart"/>
-            <w:r>
-              <w:t>Processing</w:t>
-            </w:r>
-            <w:proofErr w:type="spellEnd"/>
-            <w:r>
-              <w:t xml:space="preserve"> Unit (Grafikus Processzor / Grafikus Feldolgozó Egység)</w:t>
+            <w:r>
+              <w:t>Augmented Reality</w:t>
+            </w:r>
+            <w:r>
+              <w:t xml:space="preserve"> (</w:t>
+            </w:r>
+            <w:r>
+              <w:t>Kiterjesztett valóság</w:t>
+            </w:r>
+            <w:r>
+              <w:t>)</w:t>
             </w:r>
           </w:p>
         </w:tc>
@@ -2313,7 +2134,10 @@
               <w:jc w:val="right"/>
             </w:pPr>
             <w:r>
-              <w:t>API:</w:t>
+              <w:t>XR</w:t>
+            </w:r>
+            <w:r>
+              <w:t>:</w:t>
             </w:r>
           </w:p>
         </w:tc>
@@ -2327,29 +2151,17 @@
               <w:ind w:firstLine="0"/>
               <w:jc w:val="left"/>
             </w:pPr>
-            <w:proofErr w:type="spellStart"/>
-            <w:r>
-              <w:t>Application</w:t>
-            </w:r>
-            <w:proofErr w:type="spellEnd"/>
+            <w:r>
+              <w:t>Extended Reality</w:t>
+            </w:r>
             <w:r>
               <w:t xml:space="preserve"> </w:t>
             </w:r>
-            <w:proofErr w:type="spellStart"/>
-            <w:r>
-              <w:t>Programming</w:t>
-            </w:r>
-            <w:proofErr w:type="spellEnd"/>
-            <w:r>
-              <w:t xml:space="preserve"> </w:t>
-            </w:r>
-            <w:proofErr w:type="spellStart"/>
-            <w:r>
-              <w:t>Interface</w:t>
-            </w:r>
-            <w:proofErr w:type="spellEnd"/>
-            <w:r>
-              <w:t xml:space="preserve"> (Alkalmazásprogramozási Felület)</w:t>
+            <w:r>
+              <w:t>(Kiterjesztett valóság</w:t>
+            </w:r>
+            <w:r>
+              <w:t>)</w:t>
             </w:r>
           </w:p>
         </w:tc>
@@ -2366,7 +2178,7 @@
               <w:jc w:val="right"/>
             </w:pPr>
             <w:r>
-              <w:t>CPU:</w:t>
+              <w:t>Pici:</w:t>
             </w:r>
           </w:p>
         </w:tc>
@@ -2380,151 +2192,8 @@
               <w:ind w:firstLine="0"/>
               <w:jc w:val="left"/>
             </w:pPr>
-            <w:proofErr w:type="spellStart"/>
-            <w:r>
-              <w:t>Central</w:t>
-            </w:r>
-            <w:proofErr w:type="spellEnd"/>
-            <w:r>
-              <w:t xml:space="preserve"> </w:t>
-            </w:r>
-            <w:proofErr w:type="spellStart"/>
-            <w:r>
-              <w:t>Processing</w:t>
-            </w:r>
-            <w:proofErr w:type="spellEnd"/>
-            <w:r>
-              <w:t xml:space="preserve"> Unit (Központi Feldolgozó Egység / Processzor)</w:t>
-            </w:r>
-          </w:p>
-        </w:tc>
-      </w:tr>
-      <w:tr>
-        <w:tc>
-          <w:tcPr>
-            <w:tcW w:w="1129" w:type="dxa"/>
-          </w:tcPr>
-          <w:p>
-            <w:pPr>
-              <w:spacing w:after="160" w:line="259" w:lineRule="auto"/>
-              <w:ind w:firstLine="0"/>
-              <w:jc w:val="right"/>
-            </w:pPr>
-            <w:r>
-              <w:t>GUI:</w:t>
-            </w:r>
-          </w:p>
-        </w:tc>
-        <w:tc>
-          <w:tcPr>
-            <w:tcW w:w="7513" w:type="dxa"/>
-          </w:tcPr>
-          <w:p>
-            <w:pPr>
-              <w:spacing w:after="160" w:line="259" w:lineRule="auto"/>
-              <w:ind w:firstLine="0"/>
-              <w:jc w:val="left"/>
-            </w:pPr>
-            <w:proofErr w:type="spellStart"/>
-            <w:r>
-              <w:t>Graphical</w:t>
-            </w:r>
-            <w:proofErr w:type="spellEnd"/>
-            <w:r>
-              <w:t xml:space="preserve"> User </w:t>
-            </w:r>
-            <w:proofErr w:type="spellStart"/>
-            <w:r>
-              <w:t>Interface</w:t>
-            </w:r>
-            <w:proofErr w:type="spellEnd"/>
-            <w:r>
-              <w:t xml:space="preserve"> (Grafikus Felhasználói Felület)</w:t>
-            </w:r>
-          </w:p>
-        </w:tc>
-      </w:tr>
-      <w:tr>
-        <w:tc>
-          <w:tcPr>
-            <w:tcW w:w="1129" w:type="dxa"/>
-          </w:tcPr>
-          <w:p>
-            <w:pPr>
-              <w:spacing w:after="160" w:line="259" w:lineRule="auto"/>
-              <w:ind w:firstLine="0"/>
-              <w:jc w:val="right"/>
-            </w:pPr>
-            <w:r>
-              <w:t>HCI:</w:t>
-            </w:r>
-          </w:p>
-        </w:tc>
-        <w:tc>
-          <w:tcPr>
-            <w:tcW w:w="7513" w:type="dxa"/>
-          </w:tcPr>
-          <w:p>
-            <w:pPr>
-              <w:spacing w:after="160" w:line="259" w:lineRule="auto"/>
-              <w:ind w:firstLine="0"/>
-              <w:jc w:val="left"/>
-            </w:pPr>
-            <w:r>
-              <w:t xml:space="preserve">Human Computer </w:t>
-            </w:r>
-            <w:proofErr w:type="spellStart"/>
-            <w:r>
-              <w:t>Interaction</w:t>
-            </w:r>
-            <w:proofErr w:type="spellEnd"/>
-            <w:r>
-              <w:t xml:space="preserve"> (Ember-gép kapcsolat)</w:t>
-            </w:r>
-          </w:p>
-        </w:tc>
-      </w:tr>
-      <w:tr>
-        <w:tc>
-          <w:tcPr>
-            <w:tcW w:w="1129" w:type="dxa"/>
-          </w:tcPr>
-          <w:p>
-            <w:pPr>
-              <w:spacing w:after="160" w:line="259" w:lineRule="auto"/>
-              <w:ind w:firstLine="0"/>
-              <w:jc w:val="right"/>
-            </w:pPr>
-            <w:r>
-              <w:t>CIS:</w:t>
-            </w:r>
-          </w:p>
-        </w:tc>
-        <w:tc>
-          <w:tcPr>
-            <w:tcW w:w="7513" w:type="dxa"/>
-          </w:tcPr>
-          <w:p>
-            <w:pPr>
-              <w:spacing w:after="160" w:line="259" w:lineRule="auto"/>
-              <w:ind w:firstLine="0"/>
-              <w:jc w:val="left"/>
-            </w:pPr>
-            <w:proofErr w:type="spellStart"/>
-            <w:r>
-              <w:t>Cognitive</w:t>
-            </w:r>
-            <w:proofErr w:type="spellEnd"/>
-            <w:r>
-              <w:t xml:space="preserve"> </w:t>
-            </w:r>
-            <w:proofErr w:type="spellStart"/>
-            <w:r>
-              <w:t>Information</w:t>
-            </w:r>
-            <w:proofErr w:type="spellEnd"/>
-            <w:r>
-              <w:t xml:space="preserve"> System (Kognitív információs rendszer)</w:t>
+            <w:r>
+              <w:t>Mici</w:t>
             </w:r>
           </w:p>
         </w:tc>
@@ -2539,7 +2208,7 @@
     </w:p>
     <w:p>
       <w:pPr>
-        <w:pStyle w:val="Cmsor1"/>
+        <w:pStyle w:val="Heading1"/>
         <w:pageBreakBefore/>
         <w:numPr>
           <w:ilvl w:val="0"/>
@@ -2570,15 +2239,7 @@
         <w:t>szöveg</w:t>
       </w:r>
       <w:r>
-        <w:t xml:space="preserve"> normál stílusú: Times New Roman, 12 </w:t>
-      </w:r>
-      <w:proofErr w:type="spellStart"/>
-      <w:r>
-        <w:t>pt</w:t>
-      </w:r>
-      <w:proofErr w:type="spellEnd"/>
-      <w:r>
-        <w:t>, 1.5</w:t>
+        <w:t xml:space="preserve"> normál stílusú: Times New Roman, 12 pt, 1.5</w:t>
       </w:r>
       <w:r>
         <w:t>-ös sortávolságú</w:t>
@@ -2620,49 +2281,33 @@
         <w:t>Címek</w:t>
       </w:r>
       <w:r>
-        <w:t xml:space="preserve"> értelemszerűen számozva, Heading 1: 14 </w:t>
-      </w:r>
-      <w:proofErr w:type="spellStart"/>
-      <w:r>
-        <w:t>pt</w:t>
-      </w:r>
-      <w:proofErr w:type="spellEnd"/>
+        <w:t xml:space="preserve"> értelemszerűen számozva, Heading 1: 14 pt, </w:t>
+      </w:r>
+      <w:r>
+        <w:t>Times New Roman</w:t>
+      </w:r>
       <w:r>
         <w:t xml:space="preserve">, </w:t>
       </w:r>
       <w:r>
-        <w:t>Times New Roman</w:t>
+        <w:t>félkövér</w:t>
+      </w:r>
+      <w:r>
+        <w:t xml:space="preserve">, további </w:t>
+      </w:r>
+      <w:r>
+        <w:t>Heading</w:t>
+      </w:r>
+      <w:r>
+        <w:t xml:space="preserve">: 12 pt, </w:t>
+      </w:r>
+      <w:r>
+        <w:t>félkövér</w:t>
       </w:r>
       <w:r>
         <w:t xml:space="preserve">, </w:t>
       </w:r>
       <w:r>
-        <w:t>félkövér</w:t>
-      </w:r>
-      <w:r>
-        <w:t xml:space="preserve">, további </w:t>
-      </w:r>
-      <w:r>
-        <w:t>Heading</w:t>
-      </w:r>
-      <w:r>
-        <w:t xml:space="preserve">: 12 </w:t>
-      </w:r>
-      <w:proofErr w:type="spellStart"/>
-      <w:r>
-        <w:t>pt</w:t>
-      </w:r>
-      <w:proofErr w:type="spellEnd"/>
-      <w:r>
-        <w:t xml:space="preserve">, </w:t>
-      </w:r>
-      <w:r>
-        <w:t>félkövér</w:t>
-      </w:r>
-      <w:r>
-        <w:t xml:space="preserve">, </w:t>
-      </w:r>
-      <w:r>
         <w:t xml:space="preserve">Times New Roman, </w:t>
       </w:r>
       <w:r>
@@ -2675,21 +2320,8 @@
         <w:t xml:space="preserve">, cím utáni első </w:t>
       </w:r>
       <w:r>
-        <w:t xml:space="preserve">bekezdés stílusa </w:t>
-      </w:r>
-      <w:proofErr w:type="spellStart"/>
-      <w:r>
-        <w:t>First</w:t>
-      </w:r>
-      <w:proofErr w:type="spellEnd"/>
-      <w:r>
-        <w:t xml:space="preserve"> </w:t>
-      </w:r>
-      <w:proofErr w:type="spellStart"/>
-      <w:r>
-        <w:t>paragraph</w:t>
-      </w:r>
-      <w:proofErr w:type="spellEnd"/>
+        <w:t>bekezdés stílusa First paragraph</w:t>
+      </w:r>
       <w:r>
         <w:t xml:space="preserve">. </w:t>
       </w:r>
@@ -2701,7 +2333,7 @@
     </w:p>
     <w:p>
       <w:pPr>
-        <w:pStyle w:val="Listaszerbekezds"/>
+        <w:pStyle w:val="ListParagraph"/>
       </w:pPr>
       <w:r>
         <w:t xml:space="preserve">minden műveleti jelet (számtani, halmazelméleti stb.) megelőz és követ egy-egy szóköz </w:t>
@@ -2709,23 +2341,15 @@
     </w:p>
     <w:p>
       <w:pPr>
-        <w:pStyle w:val="Listaszerbekezds"/>
-      </w:pPr>
-      <w:r>
-        <w:t xml:space="preserve">minden írásjelet (pont, vessző, kérdőjel, </w:t>
-      </w:r>
-      <w:proofErr w:type="spellStart"/>
-      <w:r>
-        <w:t>stb</w:t>
-      </w:r>
-      <w:proofErr w:type="spellEnd"/>
-      <w:r>
-        <w:t xml:space="preserve">,) követ egy szóköz </w:t>
-      </w:r>
-    </w:p>
-    <w:p>
-      <w:pPr>
-        <w:pStyle w:val="Listaszerbekezds"/>
+        <w:pStyle w:val="ListParagraph"/>
+      </w:pPr>
+      <w:r>
+        <w:t xml:space="preserve">minden írásjelet (pont, vessző, kérdőjel, stb,) követ egy szóköz </w:t>
+      </w:r>
+    </w:p>
+    <w:p>
+      <w:pPr>
+        <w:pStyle w:val="ListParagraph"/>
       </w:pPr>
       <w:r>
         <w:t xml:space="preserve">a zárójelek: normál (nem dőlt) </w:t>
@@ -2793,7 +2417,7 @@
     </w:p>
     <w:p>
       <w:pPr>
-        <w:pStyle w:val="Cmsor2"/>
+        <w:pStyle w:val="Heading2"/>
       </w:pPr>
       <w:bookmarkStart w:id="6" w:name="_Toc98926924"/>
       <w:bookmarkStart w:id="7" w:name="_Toc99107195"/>
@@ -2849,7 +2473,7 @@
     </w:p>
     <w:p>
       <w:pPr>
-        <w:pStyle w:val="Cmsor3"/>
+        <w:pStyle w:val="Heading3"/>
       </w:pPr>
       <w:bookmarkStart w:id="8" w:name="_Toc98926925"/>
       <w:bookmarkStart w:id="9" w:name="_Toc99107196"/>
@@ -2879,15 +2503,7 @@
         <w:t>i</w:t>
       </w:r>
       <w:r>
-        <w:t xml:space="preserve">rat </w:t>
-      </w:r>
-      <w:proofErr w:type="spellStart"/>
-      <w:r>
-        <w:t>Caption</w:t>
-      </w:r>
-      <w:proofErr w:type="spellEnd"/>
-      <w:r>
-        <w:t xml:space="preserve"> stílusú</w:t>
+        <w:t>rat Caption stílusú</w:t>
       </w:r>
       <w:r>
         <w:t xml:space="preserve"> és az ábra alatt foglal helyet</w:t>
@@ -2943,7 +2559,7 @@
     </w:p>
     <w:p>
       <w:pPr>
-        <w:pStyle w:val="Kpalrs"/>
+        <w:pStyle w:val="Caption"/>
       </w:pPr>
       <w:r>
         <w:rPr>
@@ -3006,7 +2622,6 @@
           <w:id w:val="-1475370669"/>
           <w:citation/>
         </w:sdtPr>
-        <w:sdtEndPr/>
         <w:sdtContent>
           <w:r>
             <w:fldChar w:fldCharType="begin"/>
@@ -3037,7 +2652,7 @@
     </w:p>
     <w:p>
       <w:pPr>
-        <w:pStyle w:val="Cmsor4"/>
+        <w:pStyle w:val="Heading4"/>
       </w:pPr>
       <w:bookmarkStart w:id="11" w:name="_Toc98926926"/>
       <w:r>
@@ -3068,7 +2683,6 @@
           <w:id w:val="2041238403"/>
           <w:citation/>
         </w:sdtPr>
-        <w:sdtEndPr/>
         <w:sdtContent>
           <w:r>
             <w:fldChar w:fldCharType="begin"/>
@@ -3101,7 +2715,6 @@
           <w:id w:val="1051203667"/>
           <w:citation/>
         </w:sdtPr>
-        <w:sdtEndPr/>
         <w:sdtContent>
           <w:r>
             <w:fldChar w:fldCharType="begin"/>
@@ -3133,7 +2746,7 @@
     <w:p/>
     <w:p>
       <w:pPr>
-        <w:pStyle w:val="Kpalrs"/>
+        <w:pStyle w:val="Caption"/>
       </w:pPr>
       <w:fldSimple w:instr=" SEQ táblázat \* ARABIC ">
         <w:bookmarkStart w:id="12" w:name="_Toc97890942"/>
@@ -3390,7 +3003,7 @@
     </w:tbl>
     <w:p>
       <w:pPr>
-        <w:pStyle w:val="Cmsor1"/>
+        <w:pStyle w:val="Heading1"/>
       </w:pPr>
       <w:bookmarkStart w:id="13" w:name="_Toc98926927"/>
       <w:bookmarkStart w:id="14" w:name="_Toc99107197"/>
@@ -3405,7 +3018,7 @@
     </w:p>
     <w:p>
       <w:pPr>
-        <w:pStyle w:val="Cmsor2"/>
+        <w:pStyle w:val="Heading2"/>
       </w:pPr>
       <w:bookmarkStart w:id="15" w:name="_Toc98926928"/>
       <w:bookmarkStart w:id="16" w:name="_Toc99107198"/>
@@ -3426,23 +3039,7 @@
         <w:pStyle w:val="Firstparagraph"/>
       </w:pPr>
       <w:r>
-        <w:t xml:space="preserve">Az irodalomjegyzék szó </w:t>
-      </w:r>
-      <w:proofErr w:type="spellStart"/>
-      <w:r>
-        <w:t>Title</w:t>
-      </w:r>
-      <w:proofErr w:type="spellEnd"/>
-      <w:r>
-        <w:t xml:space="preserve"> stílusú. A jegyzék automatikusan generált. Az irodalomjegyzék hivatkozások a szövegben szögletes zárójelben számokkal megadva kerülnek elhelyezésre. Az irodalomjegyzék sorrendjét a </w:t>
-      </w:r>
-      <w:proofErr w:type="spellStart"/>
-      <w:r>
-        <w:t>szövegbeli</w:t>
-      </w:r>
-      <w:proofErr w:type="spellEnd"/>
-      <w:r>
-        <w:t xml:space="preserve"> említés határozza meg.</w:t>
+        <w:t>Az irodalomjegyzék szó Title stílusú. A jegyzék automatikusan generált. Az irodalomjegyzék hivatkozások a szövegben szögletes zárójelben számokkal megadva kerülnek elhelyezésre. Az irodalomjegyzék sorrendjét a szövegbeli említés határozza meg.</w:t>
       </w:r>
     </w:p>
     <w:p>
@@ -3457,15 +3054,7 @@
         <w:t>z</w:t>
       </w:r>
       <w:r>
-        <w:t xml:space="preserve"> </w:t>
-      </w:r>
-      <w:proofErr w:type="spellStart"/>
-      <w:r>
-        <w:t>url-t</w:t>
-      </w:r>
-      <w:proofErr w:type="spellEnd"/>
-      <w:r>
-        <w:t xml:space="preserve"> követően zárójelben meg kell adni. </w:t>
+        <w:t xml:space="preserve"> url-t követően zárójelben meg kell adni. </w:t>
       </w:r>
     </w:p>
     <w:p>
@@ -3515,10 +3104,11 @@
     </w:p>
     <w:p>
       <w:pPr>
-        <w:pStyle w:val="Kpalrs"/>
+        <w:pStyle w:val="Caption"/>
         <w:keepNext/>
       </w:pPr>
       <w:r>
+        <w:lastRenderedPageBreak/>
         <w:t>(</w:t>
       </w:r>
       <m:oMath>
@@ -3770,7 +3360,7 @@
     </w:p>
     <w:p>
       <w:pPr>
-        <w:pStyle w:val="Kpalrs"/>
+        <w:pStyle w:val="Caption"/>
         <w:jc w:val="right"/>
       </w:pPr>
       <w:bookmarkStart w:id="17" w:name="_Ref97893680"/>
@@ -3794,11 +3384,10 @@
     </w:p>
     <w:p>
       <w:pPr>
-        <w:pStyle w:val="Cmsor1"/>
+        <w:pStyle w:val="Heading1"/>
       </w:pPr>
       <w:bookmarkStart w:id="19" w:name="_Toc99107199"/>
       <w:r>
-        <w:lastRenderedPageBreak/>
         <w:t>Instrukciók</w:t>
       </w:r>
       <w:bookmarkEnd w:id="19"/>
@@ -3820,7 +3409,7 @@
     </w:p>
     <w:p>
       <w:pPr>
-        <w:pStyle w:val="Listaszerbekezds"/>
+        <w:pStyle w:val="ListParagraph"/>
         <w:numPr>
           <w:ilvl w:val="0"/>
           <w:numId w:val="17"/>
@@ -3840,7 +3429,7 @@
     </w:p>
     <w:p>
       <w:pPr>
-        <w:pStyle w:val="Listaszerbekezds"/>
+        <w:pStyle w:val="ListParagraph"/>
         <w:numPr>
           <w:ilvl w:val="0"/>
           <w:numId w:val="17"/>
@@ -3860,7 +3449,7 @@
     </w:p>
     <w:p>
       <w:pPr>
-        <w:pStyle w:val="Listaszerbekezds"/>
+        <w:pStyle w:val="ListParagraph"/>
         <w:numPr>
           <w:ilvl w:val="0"/>
           <w:numId w:val="17"/>
@@ -3880,7 +3469,7 @@
     </w:p>
     <w:p>
       <w:pPr>
-        <w:pStyle w:val="Listaszerbekezds"/>
+        <w:pStyle w:val="ListParagraph"/>
         <w:numPr>
           <w:ilvl w:val="0"/>
           <w:numId w:val="17"/>
@@ -3900,7 +3489,7 @@
     </w:p>
     <w:p>
       <w:pPr>
-        <w:pStyle w:val="Listaszerbekezds"/>
+        <w:pStyle w:val="ListParagraph"/>
         <w:numPr>
           <w:ilvl w:val="0"/>
           <w:numId w:val="17"/>
@@ -3942,7 +3531,7 @@
     </w:p>
     <w:p>
       <w:pPr>
-        <w:pStyle w:val="Listaszerbekezds"/>
+        <w:pStyle w:val="ListParagraph"/>
         <w:numPr>
           <w:ilvl w:val="0"/>
           <w:numId w:val="18"/>
@@ -3959,7 +3548,6 @@
         </w:rPr>
         <w:t xml:space="preserve">Gazdaságinformatikus </w:t>
       </w:r>
-      <w:proofErr w:type="spellStart"/>
       <w:r>
         <w:rPr>
           <w:rFonts w:cs="Times New Roman"/>
@@ -3967,7 +3555,6 @@
         </w:rPr>
         <w:t>BSc</w:t>
       </w:r>
-      <w:proofErr w:type="spellEnd"/>
       <w:r>
         <w:rPr>
           <w:rFonts w:cs="Times New Roman"/>
@@ -3978,7 +3565,7 @@
     </w:p>
     <w:p>
       <w:pPr>
-        <w:pStyle w:val="Listaszerbekezds"/>
+        <w:pStyle w:val="ListParagraph"/>
         <w:numPr>
           <w:ilvl w:val="0"/>
           <w:numId w:val="18"/>
@@ -3995,7 +3582,6 @@
         </w:rPr>
         <w:t xml:space="preserve">Mérnökinformatikus </w:t>
       </w:r>
-      <w:proofErr w:type="spellStart"/>
       <w:r>
         <w:rPr>
           <w:rFonts w:cs="Times New Roman"/>
@@ -4003,7 +3589,6 @@
         </w:rPr>
         <w:t>BSc</w:t>
       </w:r>
-      <w:proofErr w:type="spellEnd"/>
       <w:r>
         <w:rPr>
           <w:rFonts w:cs="Times New Roman"/>
@@ -4014,7 +3599,7 @@
     </w:p>
     <w:p>
       <w:pPr>
-        <w:pStyle w:val="Listaszerbekezds"/>
+        <w:pStyle w:val="ListParagraph"/>
         <w:numPr>
           <w:ilvl w:val="0"/>
           <w:numId w:val="18"/>
@@ -4031,7 +3616,6 @@
         </w:rPr>
         <w:t xml:space="preserve">Programtervező informatikus </w:t>
       </w:r>
-      <w:proofErr w:type="spellStart"/>
       <w:r>
         <w:rPr>
           <w:rFonts w:cs="Times New Roman"/>
@@ -4039,7 +3623,6 @@
         </w:rPr>
         <w:t>BSc</w:t>
       </w:r>
-      <w:proofErr w:type="spellEnd"/>
       <w:r>
         <w:rPr>
           <w:rFonts w:cs="Times New Roman"/>
@@ -4050,7 +3633,7 @@
     </w:p>
     <w:p>
       <w:pPr>
-        <w:pStyle w:val="Listaszerbekezds"/>
+        <w:pStyle w:val="ListParagraph"/>
         <w:numPr>
           <w:ilvl w:val="0"/>
           <w:numId w:val="18"/>
@@ -4067,7 +3650,6 @@
         </w:rPr>
         <w:t xml:space="preserve">Villamosmérnök </w:t>
       </w:r>
-      <w:proofErr w:type="spellStart"/>
       <w:r>
         <w:rPr>
           <w:rFonts w:cs="Times New Roman"/>
@@ -4075,7 +3657,6 @@
         </w:rPr>
         <w:t>BSc</w:t>
       </w:r>
-      <w:proofErr w:type="spellEnd"/>
       <w:r>
         <w:rPr>
           <w:rFonts w:cs="Times New Roman"/>
@@ -4086,7 +3667,7 @@
     </w:p>
     <w:p>
       <w:pPr>
-        <w:pStyle w:val="Listaszerbekezds"/>
+        <w:pStyle w:val="ListParagraph"/>
         <w:numPr>
           <w:ilvl w:val="0"/>
           <w:numId w:val="18"/>
@@ -4101,17 +3682,8 @@
           <w:rFonts w:cs="Times New Roman"/>
           <w:szCs w:val="24"/>
         </w:rPr>
-        <w:t xml:space="preserve">Üzemmérnök informatikus </w:t>
-      </w:r>
-      <w:proofErr w:type="spellStart"/>
-      <w:r>
-        <w:rPr>
-          <w:rFonts w:cs="Times New Roman"/>
-          <w:szCs w:val="24"/>
-        </w:rPr>
-        <w:t>BSc</w:t>
-      </w:r>
-      <w:proofErr w:type="spellEnd"/>
+        <w:t>Üzemmérnök informatikus BSc</w:t>
+      </w:r>
       <w:r>
         <w:rPr>
           <w:rFonts w:cs="Times New Roman"/>
@@ -4122,7 +3694,7 @@
     </w:p>
     <w:p>
       <w:pPr>
-        <w:pStyle w:val="Listaszerbekezds"/>
+        <w:pStyle w:val="ListParagraph"/>
         <w:numPr>
           <w:ilvl w:val="0"/>
           <w:numId w:val="18"/>
@@ -4139,7 +3711,6 @@
         </w:rPr>
         <w:t xml:space="preserve">Mérnökinformatikus </w:t>
       </w:r>
-      <w:proofErr w:type="spellStart"/>
       <w:r>
         <w:rPr>
           <w:rFonts w:cs="Times New Roman"/>
@@ -4147,7 +3718,6 @@
         </w:rPr>
         <w:t>MSc</w:t>
       </w:r>
-      <w:proofErr w:type="spellEnd"/>
       <w:r>
         <w:rPr>
           <w:rFonts w:cs="Times New Roman"/>
@@ -4158,7 +3728,7 @@
     </w:p>
     <w:p>
       <w:pPr>
-        <w:pStyle w:val="Listaszerbekezds"/>
+        <w:pStyle w:val="ListParagraph"/>
         <w:numPr>
           <w:ilvl w:val="0"/>
           <w:numId w:val="18"/>
@@ -4175,7 +3745,6 @@
         </w:rPr>
         <w:t xml:space="preserve">Programtervező informatikus </w:t>
       </w:r>
-      <w:proofErr w:type="spellStart"/>
       <w:r>
         <w:rPr>
           <w:rFonts w:cs="Times New Roman"/>
@@ -4183,7 +3752,6 @@
         </w:rPr>
         <w:t>MSc</w:t>
       </w:r>
-      <w:proofErr w:type="spellEnd"/>
       <w:r>
         <w:rPr>
           <w:rFonts w:cs="Times New Roman"/>
@@ -4268,7 +3836,7 @@
           </w:tcPr>
           <w:p>
             <w:pPr>
-              <w:pStyle w:val="Irodalomjegyzk"/>
+              <w:pStyle w:val="Bibliography"/>
               <w:rPr>
                 <w:noProof/>
                 <w:szCs w:val="24"/>
@@ -4291,7 +3859,7 @@
           </w:tcPr>
           <w:p>
             <w:pPr>
-              <w:pStyle w:val="Irodalomjegyzk"/>
+              <w:pStyle w:val="Bibliography"/>
               <w:rPr>
                 <w:noProof/>
                 <w:lang w:val="en-GB"/>
@@ -4335,7 +3903,7 @@
           </w:tcPr>
           <w:p>
             <w:pPr>
-              <w:pStyle w:val="Irodalomjegyzk"/>
+              <w:pStyle w:val="Bibliography"/>
               <w:rPr>
                 <w:noProof/>
               </w:rPr>
@@ -4355,7 +3923,7 @@
           </w:tcPr>
           <w:p>
             <w:pPr>
-              <w:pStyle w:val="Irodalomjegyzk"/>
+              <w:pStyle w:val="Bibliography"/>
               <w:rPr>
                 <w:noProof/>
               </w:rPr>
@@ -4381,7 +3949,7 @@
           </w:tcPr>
           <w:p>
             <w:pPr>
-              <w:pStyle w:val="Irodalomjegyzk"/>
+              <w:pStyle w:val="Bibliography"/>
               <w:rPr>
                 <w:noProof/>
               </w:rPr>
@@ -4401,7 +3969,7 @@
           </w:tcPr>
           <w:p>
             <w:pPr>
-              <w:pStyle w:val="Irodalomjegyzk"/>
+              <w:pStyle w:val="Bibliography"/>
               <w:rPr>
                 <w:noProof/>
               </w:rPr>
@@ -4451,7 +4019,7 @@
     </w:p>
     <w:p>
       <w:pPr>
-        <w:pStyle w:val="Csakszveg"/>
+        <w:pStyle w:val="PlainText"/>
         <w:rPr>
           <w:rFonts w:ascii="Courier New" w:hAnsi="Courier New" w:cs="Courier New"/>
         </w:rPr>
@@ -4460,26 +4028,32 @@
         <w:rPr>
           <w:rFonts w:ascii="Courier New" w:hAnsi="Courier New" w:cs="Courier New"/>
         </w:rPr>
-        <w:t>+chatbot</w:t>
-      </w:r>
-    </w:p>
-    <w:p>
-      <w:pPr>
-        <w:pStyle w:val="Csakszveg"/>
+        <w:t>+</w:t>
+      </w:r>
+      <w:r>
         <w:rPr>
           <w:rFonts w:ascii="Courier New" w:hAnsi="Courier New" w:cs="Courier New"/>
         </w:rPr>
-      </w:pPr>
-      <w:r>
+        <w:t>Szakdoga</w:t>
+      </w:r>
+    </w:p>
+    <w:p>
+      <w:pPr>
+        <w:pStyle w:val="PlainText"/>
         <w:rPr>
           <w:rFonts w:ascii="Courier New" w:hAnsi="Courier New" w:cs="Courier New"/>
         </w:rPr>
+      </w:pPr>
+      <w:r>
+        <w:rPr>
+          <w:rFonts w:ascii="Courier New" w:hAnsi="Courier New" w:cs="Courier New"/>
+        </w:rPr>
         <w:t>|   backen.bat</w:t>
       </w:r>
     </w:p>
     <w:p>
       <w:pPr>
-        <w:pStyle w:val="Csakszveg"/>
+        <w:pStyle w:val="PlainText"/>
         <w:rPr>
           <w:rFonts w:ascii="Courier New" w:hAnsi="Courier New" w:cs="Courier New"/>
         </w:rPr>
@@ -4493,7 +4067,7 @@
     </w:p>
     <w:p>
       <w:pPr>
-        <w:pStyle w:val="Csakszveg"/>
+        <w:pStyle w:val="PlainText"/>
         <w:rPr>
           <w:rFonts w:ascii="Courier New" w:hAnsi="Courier New" w:cs="Courier New"/>
         </w:rPr>
@@ -4507,7 +4081,7 @@
     </w:p>
     <w:p>
       <w:pPr>
-        <w:pStyle w:val="Csakszveg"/>
+        <w:pStyle w:val="PlainText"/>
         <w:rPr>
           <w:rFonts w:ascii="Courier New" w:hAnsi="Courier New" w:cs="Courier New"/>
         </w:rPr>
@@ -4516,56 +4090,152 @@
         <w:rPr>
           <w:rFonts w:ascii="Courier New" w:hAnsi="Courier New" w:cs="Courier New"/>
         </w:rPr>
+        <w:t>|   fixedlinks.json</w:t>
+      </w:r>
+    </w:p>
+    <w:p>
+      <w:pPr>
+        <w:pStyle w:val="PlainText"/>
+        <w:rPr>
+          <w:rFonts w:ascii="Courier New" w:hAnsi="Courier New" w:cs="Courier New"/>
+        </w:rPr>
+      </w:pPr>
+      <w:r>
+        <w:rPr>
+          <w:rFonts w:ascii="Courier New" w:hAnsi="Courier New" w:cs="Courier New"/>
+        </w:rPr>
+        <w:t>|   ipcheck.py</w:t>
+      </w:r>
+    </w:p>
+    <w:p>
+      <w:pPr>
+        <w:pStyle w:val="PlainText"/>
+        <w:rPr>
+          <w:rFonts w:ascii="Courier New" w:hAnsi="Courier New" w:cs="Courier New"/>
+        </w:rPr>
+      </w:pPr>
+      <w:r>
+        <w:rPr>
+          <w:rFonts w:ascii="Courier New" w:hAnsi="Courier New" w:cs="Courier New"/>
+        </w:rPr>
+        <w:t>|   linkek.json</w:t>
+      </w:r>
+    </w:p>
+    <w:p>
+      <w:pPr>
+        <w:pStyle w:val="PlainText"/>
+        <w:rPr>
+          <w:rFonts w:ascii="Courier New" w:hAnsi="Courier New" w:cs="Courier New"/>
+        </w:rPr>
+      </w:pPr>
+      <w:r>
+        <w:rPr>
+          <w:rFonts w:ascii="Courier New" w:hAnsi="Courier New" w:cs="Courier New"/>
+        </w:rPr>
+        <w:t>|   linkfix.py</w:t>
+      </w:r>
+    </w:p>
+    <w:p>
+      <w:pPr>
+        <w:pStyle w:val="PlainText"/>
+        <w:rPr>
+          <w:rFonts w:ascii="Courier New" w:hAnsi="Courier New" w:cs="Courier New"/>
+        </w:rPr>
+      </w:pPr>
+      <w:r>
+        <w:rPr>
+          <w:rFonts w:ascii="Courier New" w:hAnsi="Courier New" w:cs="Courier New"/>
+        </w:rPr>
+        <w:t>|   log.txt</w:t>
+      </w:r>
+    </w:p>
+    <w:p>
+      <w:pPr>
+        <w:pStyle w:val="PlainText"/>
+        <w:rPr>
+          <w:rFonts w:ascii="Courier New" w:hAnsi="Courier New" w:cs="Courier New"/>
+        </w:rPr>
+      </w:pPr>
+      <w:r>
+        <w:rPr>
+          <w:rFonts w:ascii="Courier New" w:hAnsi="Courier New" w:cs="Courier New"/>
+        </w:rPr>
+        <w:t>|   sqlwriter.py</w:t>
+      </w:r>
+    </w:p>
+    <w:p>
+      <w:pPr>
+        <w:pStyle w:val="PlainText"/>
+        <w:rPr>
+          <w:rFonts w:ascii="Courier New" w:hAnsi="Courier New" w:cs="Courier New"/>
+        </w:rPr>
+      </w:pPr>
+      <w:r>
+        <w:rPr>
+          <w:rFonts w:ascii="Courier New" w:hAnsi="Courier New" w:cs="Courier New"/>
+        </w:rPr>
+        <w:t>|   textprocessor.py</w:t>
+      </w:r>
+    </w:p>
+    <w:p>
+      <w:pPr>
+        <w:pStyle w:val="PlainText"/>
+        <w:rPr>
+          <w:rFonts w:ascii="Courier New" w:hAnsi="Courier New" w:cs="Courier New"/>
+        </w:rPr>
+      </w:pPr>
+      <w:r>
+        <w:rPr>
+          <w:rFonts w:ascii="Courier New" w:hAnsi="Courier New" w:cs="Courier New"/>
+        </w:rPr>
         <w:t xml:space="preserve">|   </w:t>
       </w:r>
-      <w:proofErr w:type="spellStart"/>
-      <w:r>
+    </w:p>
+    <w:p>
+      <w:pPr>
+        <w:pStyle w:val="PlainText"/>
         <w:rPr>
           <w:rFonts w:ascii="Courier New" w:hAnsi="Courier New" w:cs="Courier New"/>
         </w:rPr>
-        <w:t>fixedlinks.json</w:t>
-      </w:r>
-      <w:proofErr w:type="spellEnd"/>
-    </w:p>
-    <w:p>
-      <w:pPr>
-        <w:pStyle w:val="Csakszveg"/>
+      </w:pPr>
+      <w:r>
         <w:rPr>
           <w:rFonts w:ascii="Courier New" w:hAnsi="Courier New" w:cs="Courier New"/>
         </w:rPr>
-      </w:pPr>
-      <w:r>
+        <w:t>+---backend</w:t>
+      </w:r>
+    </w:p>
+    <w:p>
+      <w:pPr>
+        <w:pStyle w:val="PlainText"/>
         <w:rPr>
           <w:rFonts w:ascii="Courier New" w:hAnsi="Courier New" w:cs="Courier New"/>
         </w:rPr>
-        <w:t>|   ipcheck.py</w:t>
-      </w:r>
-    </w:p>
-    <w:p>
-      <w:pPr>
-        <w:pStyle w:val="Csakszveg"/>
+      </w:pPr>
+      <w:r>
         <w:rPr>
           <w:rFonts w:ascii="Courier New" w:hAnsi="Courier New" w:cs="Courier New"/>
         </w:rPr>
-      </w:pPr>
-      <w:r>
+        <w:t>|   pyvenv.cfg</w:t>
+      </w:r>
+    </w:p>
+    <w:p>
+      <w:pPr>
+        <w:pStyle w:val="PlainText"/>
         <w:rPr>
           <w:rFonts w:ascii="Courier New" w:hAnsi="Courier New" w:cs="Courier New"/>
         </w:rPr>
-        <w:t xml:space="preserve">|   </w:t>
-      </w:r>
-      <w:proofErr w:type="spellStart"/>
+      </w:pPr>
       <w:r>
         <w:rPr>
           <w:rFonts w:ascii="Courier New" w:hAnsi="Courier New" w:cs="Courier New"/>
         </w:rPr>
-        <w:t>linkek.json</w:t>
-      </w:r>
-      <w:proofErr w:type="spellEnd"/>
-    </w:p>
-    <w:p>
-      <w:pPr>
-        <w:pStyle w:val="Csakszveg"/>
+        <w:t>+---lara</w:t>
+      </w:r>
+    </w:p>
+    <w:p>
+      <w:pPr>
+        <w:pStyle w:val="PlainText"/>
         <w:rPr>
           <w:rFonts w:ascii="Courier New" w:hAnsi="Courier New" w:cs="Courier New"/>
         </w:rPr>
@@ -4574,12 +4244,12 @@
         <w:rPr>
           <w:rFonts w:ascii="Courier New" w:hAnsi="Courier New" w:cs="Courier New"/>
         </w:rPr>
-        <w:t>|   linkfix.py</w:t>
-      </w:r>
-    </w:p>
-    <w:p>
-      <w:pPr>
-        <w:pStyle w:val="Csakszveg"/>
+        <w:t>|   |   entities.py</w:t>
+      </w:r>
+    </w:p>
+    <w:p>
+      <w:pPr>
+        <w:pStyle w:val="PlainText"/>
         <w:rPr>
           <w:rFonts w:ascii="Courier New" w:hAnsi="Courier New" w:cs="Courier New"/>
         </w:rPr>
@@ -4588,12 +4258,12 @@
         <w:rPr>
           <w:rFonts w:ascii="Courier New" w:hAnsi="Courier New" w:cs="Courier New"/>
         </w:rPr>
-        <w:t>|   log.txt</w:t>
-      </w:r>
-    </w:p>
-    <w:p>
-      <w:pPr>
-        <w:pStyle w:val="Csakszveg"/>
+        <w:t>|   |   nlp.py</w:t>
+      </w:r>
+    </w:p>
+    <w:p>
+      <w:pPr>
+        <w:pStyle w:val="PlainText"/>
         <w:rPr>
           <w:rFonts w:ascii="Courier New" w:hAnsi="Courier New" w:cs="Courier New"/>
         </w:rPr>
@@ -4602,12 +4272,12 @@
         <w:rPr>
           <w:rFonts w:ascii="Courier New" w:hAnsi="Courier New" w:cs="Courier New"/>
         </w:rPr>
-        <w:t>|   sqlwriter.py</w:t>
-      </w:r>
-    </w:p>
-    <w:p>
-      <w:pPr>
-        <w:pStyle w:val="Csakszveg"/>
+        <w:t>|   |   parser.py</w:t>
+      </w:r>
+    </w:p>
+    <w:p>
+      <w:pPr>
+        <w:pStyle w:val="PlainText"/>
         <w:rPr>
           <w:rFonts w:ascii="Courier New" w:hAnsi="Courier New" w:cs="Courier New"/>
         </w:rPr>
@@ -4616,12 +4286,12 @@
         <w:rPr>
           <w:rFonts w:ascii="Courier New" w:hAnsi="Courier New" w:cs="Courier New"/>
         </w:rPr>
-        <w:t>|   textprocessor.py</w:t>
-      </w:r>
-    </w:p>
-    <w:p>
-      <w:pPr>
-        <w:pStyle w:val="Csakszveg"/>
+        <w:t>|   |   stemmer.py</w:t>
+      </w:r>
+    </w:p>
+    <w:p>
+      <w:pPr>
+        <w:pStyle w:val="PlainText"/>
         <w:rPr>
           <w:rFonts w:ascii="Courier New" w:hAnsi="Courier New" w:cs="Courier New"/>
         </w:rPr>
@@ -4630,12 +4300,12 @@
         <w:rPr>
           <w:rFonts w:ascii="Courier New" w:hAnsi="Courier New" w:cs="Courier New"/>
         </w:rPr>
-        <w:t xml:space="preserve">|   </w:t>
-      </w:r>
-    </w:p>
-    <w:p>
-      <w:pPr>
-        <w:pStyle w:val="Csakszveg"/>
+        <w:t>+---static</w:t>
+      </w:r>
+    </w:p>
+    <w:p>
+      <w:pPr>
+        <w:pStyle w:val="PlainText"/>
         <w:rPr>
           <w:rFonts w:ascii="Courier New" w:hAnsi="Courier New" w:cs="Courier New"/>
         </w:rPr>
@@ -4644,12 +4314,12 @@
         <w:rPr>
           <w:rFonts w:ascii="Courier New" w:hAnsi="Courier New" w:cs="Courier New"/>
         </w:rPr>
-        <w:t>+---backend</w:t>
-      </w:r>
-    </w:p>
-    <w:p>
-      <w:pPr>
-        <w:pStyle w:val="Csakszveg"/>
+        <w:t>|   +---css</w:t>
+      </w:r>
+    </w:p>
+    <w:p>
+      <w:pPr>
+        <w:pStyle w:val="PlainText"/>
         <w:rPr>
           <w:rFonts w:ascii="Courier New" w:hAnsi="Courier New" w:cs="Courier New"/>
         </w:rPr>
@@ -4658,42 +4328,40 @@
         <w:rPr>
           <w:rFonts w:ascii="Courier New" w:hAnsi="Courier New" w:cs="Courier New"/>
         </w:rPr>
-        <w:t xml:space="preserve">|   </w:t>
-      </w:r>
-      <w:proofErr w:type="spellStart"/>
-      <w:r>
+        <w:t>|   |       chat.css</w:t>
+      </w:r>
+    </w:p>
+    <w:p>
+      <w:pPr>
+        <w:pStyle w:val="PlainText"/>
         <w:rPr>
           <w:rFonts w:ascii="Courier New" w:hAnsi="Courier New" w:cs="Courier New"/>
         </w:rPr>
-        <w:t>pyvenv.cfg</w:t>
-      </w:r>
-      <w:proofErr w:type="spellEnd"/>
-    </w:p>
-    <w:p>
-      <w:pPr>
-        <w:pStyle w:val="Csakszveg"/>
+      </w:pPr>
+      <w:r>
         <w:rPr>
           <w:rFonts w:ascii="Courier New" w:hAnsi="Courier New" w:cs="Courier New"/>
         </w:rPr>
-      </w:pPr>
-      <w:r>
+        <w:t xml:space="preserve">|   |       </w:t>
+      </w:r>
+    </w:p>
+    <w:p>
+      <w:pPr>
+        <w:pStyle w:val="PlainText"/>
         <w:rPr>
           <w:rFonts w:ascii="Courier New" w:hAnsi="Courier New" w:cs="Courier New"/>
         </w:rPr>
-        <w:t>+---</w:t>
-      </w:r>
-      <w:proofErr w:type="spellStart"/>
+      </w:pPr>
       <w:r>
         <w:rPr>
           <w:rFonts w:ascii="Courier New" w:hAnsi="Courier New" w:cs="Courier New"/>
         </w:rPr>
-        <w:t>lara</w:t>
-      </w:r>
-      <w:proofErr w:type="spellEnd"/>
-    </w:p>
-    <w:p>
-      <w:pPr>
-        <w:pStyle w:val="Csakszveg"/>
+        <w:t>|   \---js</w:t>
+      </w:r>
+    </w:p>
+    <w:p>
+      <w:pPr>
+        <w:pStyle w:val="PlainText"/>
         <w:rPr>
           <w:rFonts w:ascii="Courier New" w:hAnsi="Courier New" w:cs="Courier New"/>
         </w:rPr>
@@ -4702,12 +4370,12 @@
         <w:rPr>
           <w:rFonts w:ascii="Courier New" w:hAnsi="Courier New" w:cs="Courier New"/>
         </w:rPr>
-        <w:t>|   |   entities.py</w:t>
-      </w:r>
-    </w:p>
-    <w:p>
-      <w:pPr>
-        <w:pStyle w:val="Csakszveg"/>
+        <w:t>|           chat.js</w:t>
+      </w:r>
+    </w:p>
+    <w:p>
+      <w:pPr>
+        <w:pStyle w:val="PlainText"/>
         <w:rPr>
           <w:rFonts w:ascii="Courier New" w:hAnsi="Courier New" w:cs="Courier New"/>
         </w:rPr>
@@ -4716,12 +4384,12 @@
         <w:rPr>
           <w:rFonts w:ascii="Courier New" w:hAnsi="Courier New" w:cs="Courier New"/>
         </w:rPr>
-        <w:t>|   |   nlp.py</w:t>
-      </w:r>
-    </w:p>
-    <w:p>
-      <w:pPr>
-        <w:pStyle w:val="Csakszveg"/>
+        <w:t xml:space="preserve">|           </w:t>
+      </w:r>
+    </w:p>
+    <w:p>
+      <w:pPr>
+        <w:pStyle w:val="PlainText"/>
         <w:rPr>
           <w:rFonts w:ascii="Courier New" w:hAnsi="Courier New" w:cs="Courier New"/>
         </w:rPr>
@@ -4730,12 +4398,12 @@
         <w:rPr>
           <w:rFonts w:ascii="Courier New" w:hAnsi="Courier New" w:cs="Courier New"/>
         </w:rPr>
-        <w:t>|   |   parser.py</w:t>
-      </w:r>
-    </w:p>
-    <w:p>
-      <w:pPr>
-        <w:pStyle w:val="Csakszveg"/>
+        <w:t>+---templates</w:t>
+      </w:r>
+    </w:p>
+    <w:p>
+      <w:pPr>
+        <w:pStyle w:val="PlainText"/>
         <w:rPr>
           <w:rFonts w:ascii="Courier New" w:hAnsi="Courier New" w:cs="Courier New"/>
         </w:rPr>
@@ -4744,170 +4412,12 @@
         <w:rPr>
           <w:rFonts w:ascii="Courier New" w:hAnsi="Courier New" w:cs="Courier New"/>
         </w:rPr>
-        <w:t>|   |   stemmer.py</w:t>
-      </w:r>
-    </w:p>
-    <w:p>
-      <w:pPr>
-        <w:pStyle w:val="Csakszveg"/>
-        <w:rPr>
-          <w:rFonts w:ascii="Courier New" w:hAnsi="Courier New" w:cs="Courier New"/>
-        </w:rPr>
-      </w:pPr>
-      <w:r>
-        <w:rPr>
-          <w:rFonts w:ascii="Courier New" w:hAnsi="Courier New" w:cs="Courier New"/>
-        </w:rPr>
-        <w:t>+---</w:t>
-      </w:r>
-      <w:proofErr w:type="spellStart"/>
-      <w:r>
-        <w:rPr>
-          <w:rFonts w:ascii="Courier New" w:hAnsi="Courier New" w:cs="Courier New"/>
-        </w:rPr>
-        <w:t>static</w:t>
-      </w:r>
-      <w:proofErr w:type="spellEnd"/>
-    </w:p>
-    <w:p>
-      <w:pPr>
-        <w:pStyle w:val="Csakszveg"/>
-        <w:rPr>
-          <w:rFonts w:ascii="Courier New" w:hAnsi="Courier New" w:cs="Courier New"/>
-        </w:rPr>
-      </w:pPr>
-      <w:r>
-        <w:rPr>
-          <w:rFonts w:ascii="Courier New" w:hAnsi="Courier New" w:cs="Courier New"/>
-        </w:rPr>
-        <w:t>|   +---</w:t>
-      </w:r>
-      <w:proofErr w:type="spellStart"/>
-      <w:r>
-        <w:rPr>
-          <w:rFonts w:ascii="Courier New" w:hAnsi="Courier New" w:cs="Courier New"/>
-        </w:rPr>
-        <w:t>css</w:t>
-      </w:r>
-      <w:proofErr w:type="spellEnd"/>
-    </w:p>
-    <w:p>
-      <w:pPr>
-        <w:pStyle w:val="Csakszveg"/>
-        <w:rPr>
-          <w:rFonts w:ascii="Courier New" w:hAnsi="Courier New" w:cs="Courier New"/>
-        </w:rPr>
-      </w:pPr>
-      <w:r>
-        <w:rPr>
-          <w:rFonts w:ascii="Courier New" w:hAnsi="Courier New" w:cs="Courier New"/>
-        </w:rPr>
-        <w:t>|   |       chat.css</w:t>
-      </w:r>
-    </w:p>
-    <w:p>
-      <w:pPr>
-        <w:pStyle w:val="Csakszveg"/>
-        <w:rPr>
-          <w:rFonts w:ascii="Courier New" w:hAnsi="Courier New" w:cs="Courier New"/>
-        </w:rPr>
-      </w:pPr>
-      <w:r>
-        <w:rPr>
-          <w:rFonts w:ascii="Courier New" w:hAnsi="Courier New" w:cs="Courier New"/>
-        </w:rPr>
-        <w:t xml:space="preserve">|   |       </w:t>
-      </w:r>
-    </w:p>
-    <w:p>
-      <w:pPr>
-        <w:pStyle w:val="Csakszveg"/>
-        <w:rPr>
-          <w:rFonts w:ascii="Courier New" w:hAnsi="Courier New" w:cs="Courier New"/>
-        </w:rPr>
-      </w:pPr>
-      <w:r>
-        <w:rPr>
-          <w:rFonts w:ascii="Courier New" w:hAnsi="Courier New" w:cs="Courier New"/>
-        </w:rPr>
-        <w:t>|   \---</w:t>
-      </w:r>
-      <w:proofErr w:type="spellStart"/>
-      <w:r>
-        <w:rPr>
-          <w:rFonts w:ascii="Courier New" w:hAnsi="Courier New" w:cs="Courier New"/>
-        </w:rPr>
-        <w:t>js</w:t>
-      </w:r>
-      <w:proofErr w:type="spellEnd"/>
-    </w:p>
-    <w:p>
-      <w:pPr>
-        <w:pStyle w:val="Csakszveg"/>
-        <w:rPr>
-          <w:rFonts w:ascii="Courier New" w:hAnsi="Courier New" w:cs="Courier New"/>
-        </w:rPr>
-      </w:pPr>
-      <w:r>
-        <w:rPr>
-          <w:rFonts w:ascii="Courier New" w:hAnsi="Courier New" w:cs="Courier New"/>
-        </w:rPr>
-        <w:t>|           chat.js</w:t>
-      </w:r>
-    </w:p>
-    <w:p>
-      <w:pPr>
-        <w:pStyle w:val="Csakszveg"/>
-        <w:rPr>
-          <w:rFonts w:ascii="Courier New" w:hAnsi="Courier New" w:cs="Courier New"/>
-        </w:rPr>
-      </w:pPr>
-      <w:r>
-        <w:rPr>
-          <w:rFonts w:ascii="Courier New" w:hAnsi="Courier New" w:cs="Courier New"/>
-        </w:rPr>
-        <w:t xml:space="preserve">|           </w:t>
-      </w:r>
-    </w:p>
-    <w:p>
-      <w:pPr>
-        <w:pStyle w:val="Csakszveg"/>
-        <w:rPr>
-          <w:rFonts w:ascii="Courier New" w:hAnsi="Courier New" w:cs="Courier New"/>
-        </w:rPr>
-      </w:pPr>
-      <w:r>
-        <w:rPr>
-          <w:rFonts w:ascii="Courier New" w:hAnsi="Courier New" w:cs="Courier New"/>
-        </w:rPr>
-        <w:t>+---</w:t>
-      </w:r>
-      <w:proofErr w:type="spellStart"/>
-      <w:r>
-        <w:rPr>
-          <w:rFonts w:ascii="Courier New" w:hAnsi="Courier New" w:cs="Courier New"/>
-        </w:rPr>
-        <w:t>templates</w:t>
-      </w:r>
-      <w:proofErr w:type="spellEnd"/>
-    </w:p>
-    <w:p>
-      <w:pPr>
-        <w:pStyle w:val="Csakszveg"/>
-        <w:rPr>
-          <w:rFonts w:ascii="Courier New" w:hAnsi="Courier New" w:cs="Courier New"/>
-        </w:rPr>
-      </w:pPr>
-      <w:r>
-        <w:rPr>
-          <w:rFonts w:ascii="Courier New" w:hAnsi="Courier New" w:cs="Courier New"/>
-        </w:rPr>
         <w:t>|       index.html</w:t>
       </w:r>
     </w:p>
     <w:p>
       <w:pPr>
-        <w:pStyle w:val="Csakszveg"/>
+        <w:pStyle w:val="PlainText"/>
         <w:rPr>
           <w:rFonts w:ascii="Courier New" w:hAnsi="Courier New" w:cs="Courier New"/>
         </w:rPr>
@@ -4949,7 +4459,7 @@
     </w:p>
     <w:p>
       <w:pPr>
-        <w:pStyle w:val="brajegyzk"/>
+        <w:pStyle w:val="TableofFigures"/>
         <w:tabs>
           <w:tab w:val="right" w:leader="dot" w:pos="8493"/>
         </w:tabs>
@@ -4972,7 +4482,7 @@
       <w:hyperlink w:anchor="_Toc97890941" w:history="1">
         <w:r>
           <w:rPr>
-            <w:rStyle w:val="Hiperhivatkozs"/>
+            <w:rStyle w:val="Hyperlink"/>
             <w:noProof/>
           </w:rPr>
           <w:t>1. ábra: ábrafelirat (ha szükséges, akkor a forrás megjelölésével) [1]</w:t>
@@ -5050,7 +4560,7 @@
     </w:p>
     <w:p>
       <w:pPr>
-        <w:pStyle w:val="brajegyzk"/>
+        <w:pStyle w:val="TableofFigures"/>
         <w:tabs>
           <w:tab w:val="right" w:leader="dot" w:pos="8493"/>
         </w:tabs>
@@ -5073,7 +4583,7 @@
       <w:hyperlink w:anchor="_Toc97890942" w:history="1">
         <w:r>
           <w:rPr>
-            <w:rStyle w:val="Hiperhivatkozs"/>
+            <w:rStyle w:val="Hyperlink"/>
             <w:noProof/>
           </w:rPr>
           <w:t>1. táblázat (forrás megjelölésével) [2]</w:t>
@@ -5145,7 +4655,7 @@
 </file>
 
 <file path=word/endnotes.xml><?xml version="1.0" encoding="utf-8"?>
-<w:endnotes xmlns:wpc="http://schemas.microsoft.com/office/word/2010/wordprocessingCanvas" xmlns:cx="http://schemas.microsoft.com/office/drawing/2014/chartex" xmlns:cx1="http://schemas.microsoft.com/office/drawing/2015/9/8/chartex" xmlns:cx2="http://schemas.microsoft.com/office/drawing/2015/10/21/chartex" xmlns:cx3="http://schemas.microsoft.com/office/drawing/2016/5/9/chartex" xmlns:cx4="http://schemas.microsoft.com/office/drawing/2016/5/10/chartex" xmlns:cx5="http://schemas.microsoft.com/office/drawing/2016/5/11/chartex" xmlns:cx6="http://schemas.microsoft.com/office/drawing/2016/5/12/chartex" xmlns:cx7="http://schemas.microsoft.com/office/drawing/2016/5/13/chartex" xmlns:cx8="http://schemas.microsoft.com/office/drawing/2016/5/14/chartex" xmlns:mc="http://schemas.openxmlformats.org/markup-compatibility/2006" xmlns:aink="http://schemas.microsoft.com/office/drawing/2016/ink" xmlns:am3d="http://schemas.microsoft.com/office/drawing/2017/model3d" xmlns:o="urn:schemas-microsoft-com:office:office" xmlns:r="http://schemas.openxmlformats.org/officeDocument/2006/relationships" xmlns:m="http://schemas.openxmlformats.org/officeDocument/2006/math" xmlns:v="urn:schemas-microsoft-com:vml" xmlns:wp14="http://schemas.microsoft.com/office/word/2010/wordprocessingDrawing" xmlns:wp="http://schemas.openxmlformats.org/drawingml/2006/wordprocessingDrawing" xmlns:w10="urn:schemas-microsoft-com:office:word" xmlns:w="http://schemas.openxmlformats.org/wordprocessingml/2006/main" xmlns:w14="http://schemas.microsoft.com/office/word/2010/wordml" xmlns:w15="http://schemas.microsoft.com/office/word/2012/wordml" xmlns:w16cex="http://schemas.microsoft.com/office/word/2018/wordml/cex" xmlns:w16cid="http://schemas.microsoft.com/office/word/2016/wordml/cid" xmlns:w16="http://schemas.microsoft.com/office/word/2018/wordml" xmlns:w16sdtdh="http://schemas.microsoft.com/office/word/2020/wordml/sdtdatahash" xmlns:w16se="http://schemas.microsoft.com/office/word/2015/wordml/symex" xmlns:wpg="http://schemas.microsoft.com/office/word/2010/wordprocessingGroup" xmlns:wpi="http://schemas.microsoft.com/office/word/2010/wordprocessingInk" xmlns:wne="http://schemas.microsoft.com/office/word/2006/wordml" xmlns:wps="http://schemas.microsoft.com/office/word/2010/wordprocessingShape" mc:Ignorable="w14 w15 w16se w16cid w16 w16cex w16sdtdh wp14">
+<w:endnotes xmlns:wpc="http://schemas.microsoft.com/office/word/2010/wordprocessingCanvas" xmlns:cx="http://schemas.microsoft.com/office/drawing/2014/chartex" xmlns:cx1="http://schemas.microsoft.com/office/drawing/2015/9/8/chartex" xmlns:cx2="http://schemas.microsoft.com/office/drawing/2015/10/21/chartex" xmlns:cx3="http://schemas.microsoft.com/office/drawing/2016/5/9/chartex" xmlns:cx4="http://schemas.microsoft.com/office/drawing/2016/5/10/chartex" xmlns:cx5="http://schemas.microsoft.com/office/drawing/2016/5/11/chartex" xmlns:cx6="http://schemas.microsoft.com/office/drawing/2016/5/12/chartex" xmlns:cx7="http://schemas.microsoft.com/office/drawing/2016/5/13/chartex" xmlns:cx8="http://schemas.microsoft.com/office/drawing/2016/5/14/chartex" xmlns:mc="http://schemas.openxmlformats.org/markup-compatibility/2006" xmlns:aink="http://schemas.microsoft.com/office/drawing/2016/ink" xmlns:am3d="http://schemas.microsoft.com/office/drawing/2017/model3d" xmlns:o="urn:schemas-microsoft-com:office:office" xmlns:oel="http://schemas.microsoft.com/office/2019/extlst" xmlns:r="http://schemas.openxmlformats.org/officeDocument/2006/relationships" xmlns:m="http://schemas.openxmlformats.org/officeDocument/2006/math" xmlns:v="urn:schemas-microsoft-com:vml" xmlns:wp14="http://schemas.microsoft.com/office/word/2010/wordprocessingDrawing" xmlns:wp="http://schemas.openxmlformats.org/drawingml/2006/wordprocessingDrawing" xmlns:w10="urn:schemas-microsoft-com:office:word" xmlns:w="http://schemas.openxmlformats.org/wordprocessingml/2006/main" xmlns:w14="http://schemas.microsoft.com/office/word/2010/wordml" xmlns:w15="http://schemas.microsoft.com/office/word/2012/wordml" xmlns:w16cex="http://schemas.microsoft.com/office/word/2018/wordml/cex" xmlns:w16cid="http://schemas.microsoft.com/office/word/2016/wordml/cid" xmlns:w16="http://schemas.microsoft.com/office/word/2018/wordml" xmlns:w16sdtdh="http://schemas.microsoft.com/office/word/2020/wordml/sdtdatahash" xmlns:w16se="http://schemas.microsoft.com/office/word/2015/wordml/symex" xmlns:wpg="http://schemas.microsoft.com/office/word/2010/wordprocessingGroup" xmlns:wpi="http://schemas.microsoft.com/office/word/2010/wordprocessingInk" xmlns:wne="http://schemas.microsoft.com/office/word/2006/wordml" xmlns:wps="http://schemas.microsoft.com/office/word/2010/wordprocessingShape" mc:Ignorable="w14 w15 w16se w16cid w16 w16cex w16sdtdh wp14">
   <w:endnote w:type="separator" w:id="-1">
     <w:p>
       <w:pPr>
@@ -5170,10 +4680,10 @@
 </file>
 
 <file path=word/footer1.xml><?xml version="1.0" encoding="utf-8"?>
-<w:ftr xmlns:wpc="http://schemas.microsoft.com/office/word/2010/wordprocessingCanvas" xmlns:cx="http://schemas.microsoft.com/office/drawing/2014/chartex" xmlns:cx1="http://schemas.microsoft.com/office/drawing/2015/9/8/chartex" xmlns:cx2="http://schemas.microsoft.com/office/drawing/2015/10/21/chartex" xmlns:cx3="http://schemas.microsoft.com/office/drawing/2016/5/9/chartex" xmlns:cx4="http://schemas.microsoft.com/office/drawing/2016/5/10/chartex" xmlns:cx5="http://schemas.microsoft.com/office/drawing/2016/5/11/chartex" xmlns:cx6="http://schemas.microsoft.com/office/drawing/2016/5/12/chartex" xmlns:cx7="http://schemas.microsoft.com/office/drawing/2016/5/13/chartex" xmlns:cx8="http://schemas.microsoft.com/office/drawing/2016/5/14/chartex" xmlns:mc="http://schemas.openxmlformats.org/markup-compatibility/2006" xmlns:aink="http://schemas.microsoft.com/office/drawing/2016/ink" xmlns:am3d="http://schemas.microsoft.com/office/drawing/2017/model3d" xmlns:o="urn:schemas-microsoft-com:office:office" xmlns:r="http://schemas.openxmlformats.org/officeDocument/2006/relationships" xmlns:m="http://schemas.openxmlformats.org/officeDocument/2006/math" xmlns:v="urn:schemas-microsoft-com:vml" xmlns:wp14="http://schemas.microsoft.com/office/word/2010/wordprocessingDrawing" xmlns:wp="http://schemas.openxmlformats.org/drawingml/2006/wordprocessingDrawing" xmlns:w10="urn:schemas-microsoft-com:office:word" xmlns:w="http://schemas.openxmlformats.org/wordprocessingml/2006/main" xmlns:w14="http://schemas.microsoft.com/office/word/2010/wordml" xmlns:w15="http://schemas.microsoft.com/office/word/2012/wordml" xmlns:w16cex="http://schemas.microsoft.com/office/word/2018/wordml/cex" xmlns:w16cid="http://schemas.microsoft.com/office/word/2016/wordml/cid" xmlns:w16="http://schemas.microsoft.com/office/word/2018/wordml" xmlns:w16sdtdh="http://schemas.microsoft.com/office/word/2020/wordml/sdtdatahash" xmlns:w16se="http://schemas.microsoft.com/office/word/2015/wordml/symex" xmlns:wpg="http://schemas.microsoft.com/office/word/2010/wordprocessingGroup" xmlns:wpi="http://schemas.microsoft.com/office/word/2010/wordprocessingInk" xmlns:wne="http://schemas.microsoft.com/office/word/2006/wordml" xmlns:wps="http://schemas.microsoft.com/office/word/2010/wordprocessingShape" mc:Ignorable="w14 w15 w16se w16cid w16 w16cex w16sdtdh wp14">
+<w:ftr xmlns:wpc="http://schemas.microsoft.com/office/word/2010/wordprocessingCanvas" xmlns:cx="http://schemas.microsoft.com/office/drawing/2014/chartex" xmlns:cx1="http://schemas.microsoft.com/office/drawing/2015/9/8/chartex" xmlns:cx2="http://schemas.microsoft.com/office/drawing/2015/10/21/chartex" xmlns:cx3="http://schemas.microsoft.com/office/drawing/2016/5/9/chartex" xmlns:cx4="http://schemas.microsoft.com/office/drawing/2016/5/10/chartex" xmlns:cx5="http://schemas.microsoft.com/office/drawing/2016/5/11/chartex" xmlns:cx6="http://schemas.microsoft.com/office/drawing/2016/5/12/chartex" xmlns:cx7="http://schemas.microsoft.com/office/drawing/2016/5/13/chartex" xmlns:cx8="http://schemas.microsoft.com/office/drawing/2016/5/14/chartex" xmlns:mc="http://schemas.openxmlformats.org/markup-compatibility/2006" xmlns:aink="http://schemas.microsoft.com/office/drawing/2016/ink" xmlns:am3d="http://schemas.microsoft.com/office/drawing/2017/model3d" xmlns:o="urn:schemas-microsoft-com:office:office" xmlns:oel="http://schemas.microsoft.com/office/2019/extlst" xmlns:r="http://schemas.openxmlformats.org/officeDocument/2006/relationships" xmlns:m="http://schemas.openxmlformats.org/officeDocument/2006/math" xmlns:v="urn:schemas-microsoft-com:vml" xmlns:wp14="http://schemas.microsoft.com/office/word/2010/wordprocessingDrawing" xmlns:wp="http://schemas.openxmlformats.org/drawingml/2006/wordprocessingDrawing" xmlns:w10="urn:schemas-microsoft-com:office:word" xmlns:w="http://schemas.openxmlformats.org/wordprocessingml/2006/main" xmlns:w14="http://schemas.microsoft.com/office/word/2010/wordml" xmlns:w15="http://schemas.microsoft.com/office/word/2012/wordml" xmlns:w16cex="http://schemas.microsoft.com/office/word/2018/wordml/cex" xmlns:w16cid="http://schemas.microsoft.com/office/word/2016/wordml/cid" xmlns:w16="http://schemas.microsoft.com/office/word/2018/wordml" xmlns:w16sdtdh="http://schemas.microsoft.com/office/word/2020/wordml/sdtdatahash" xmlns:w16se="http://schemas.microsoft.com/office/word/2015/wordml/symex" xmlns:wpg="http://schemas.microsoft.com/office/word/2010/wordprocessingGroup" xmlns:wpi="http://schemas.microsoft.com/office/word/2010/wordprocessingInk" xmlns:wne="http://schemas.microsoft.com/office/word/2006/wordml" xmlns:wps="http://schemas.microsoft.com/office/word/2010/wordprocessingShape" mc:Ignorable="w14 w15 w16se w16cid w16 w16cex w16sdtdh wp14">
   <w:p>
     <w:pPr>
-      <w:pStyle w:val="llb"/>
+      <w:pStyle w:val="Footer"/>
       <w:jc w:val="right"/>
     </w:pPr>
   </w:p>
@@ -5181,7 +4691,7 @@
 </file>
 
 <file path=word/footer2.xml><?xml version="1.0" encoding="utf-8"?>
-<w:ftr xmlns:wpc="http://schemas.microsoft.com/office/word/2010/wordprocessingCanvas" xmlns:cx="http://schemas.microsoft.com/office/drawing/2014/chartex" xmlns:cx1="http://schemas.microsoft.com/office/drawing/2015/9/8/chartex" xmlns:cx2="http://schemas.microsoft.com/office/drawing/2015/10/21/chartex" xmlns:cx3="http://schemas.microsoft.com/office/drawing/2016/5/9/chartex" xmlns:cx4="http://schemas.microsoft.com/office/drawing/2016/5/10/chartex" xmlns:cx5="http://schemas.microsoft.com/office/drawing/2016/5/11/chartex" xmlns:cx6="http://schemas.microsoft.com/office/drawing/2016/5/12/chartex" xmlns:cx7="http://schemas.microsoft.com/office/drawing/2016/5/13/chartex" xmlns:cx8="http://schemas.microsoft.com/office/drawing/2016/5/14/chartex" xmlns:mc="http://schemas.openxmlformats.org/markup-compatibility/2006" xmlns:aink="http://schemas.microsoft.com/office/drawing/2016/ink" xmlns:am3d="http://schemas.microsoft.com/office/drawing/2017/model3d" xmlns:o="urn:schemas-microsoft-com:office:office" xmlns:r="http://schemas.openxmlformats.org/officeDocument/2006/relationships" xmlns:m="http://schemas.openxmlformats.org/officeDocument/2006/math" xmlns:v="urn:schemas-microsoft-com:vml" xmlns:wp14="http://schemas.microsoft.com/office/word/2010/wordprocessingDrawing" xmlns:wp="http://schemas.openxmlformats.org/drawingml/2006/wordprocessingDrawing" xmlns:w10="urn:schemas-microsoft-com:office:word" xmlns:w="http://schemas.openxmlformats.org/wordprocessingml/2006/main" xmlns:w14="http://schemas.microsoft.com/office/word/2010/wordml" xmlns:w15="http://schemas.microsoft.com/office/word/2012/wordml" xmlns:w16cex="http://schemas.microsoft.com/office/word/2018/wordml/cex" xmlns:w16cid="http://schemas.microsoft.com/office/word/2016/wordml/cid" xmlns:w16="http://schemas.microsoft.com/office/word/2018/wordml" xmlns:w16sdtdh="http://schemas.microsoft.com/office/word/2020/wordml/sdtdatahash" xmlns:w16se="http://schemas.microsoft.com/office/word/2015/wordml/symex" xmlns:wpg="http://schemas.microsoft.com/office/word/2010/wordprocessingGroup" xmlns:wpi="http://schemas.microsoft.com/office/word/2010/wordprocessingInk" xmlns:wne="http://schemas.microsoft.com/office/word/2006/wordml" xmlns:wps="http://schemas.microsoft.com/office/word/2010/wordprocessingShape" mc:Ignorable="w14 w15 w16se w16cid w16 w16cex w16sdtdh wp14">
+<w:ftr xmlns:wpc="http://schemas.microsoft.com/office/word/2010/wordprocessingCanvas" xmlns:cx="http://schemas.microsoft.com/office/drawing/2014/chartex" xmlns:cx1="http://schemas.microsoft.com/office/drawing/2015/9/8/chartex" xmlns:cx2="http://schemas.microsoft.com/office/drawing/2015/10/21/chartex" xmlns:cx3="http://schemas.microsoft.com/office/drawing/2016/5/9/chartex" xmlns:cx4="http://schemas.microsoft.com/office/drawing/2016/5/10/chartex" xmlns:cx5="http://schemas.microsoft.com/office/drawing/2016/5/11/chartex" xmlns:cx6="http://schemas.microsoft.com/office/drawing/2016/5/12/chartex" xmlns:cx7="http://schemas.microsoft.com/office/drawing/2016/5/13/chartex" xmlns:cx8="http://schemas.microsoft.com/office/drawing/2016/5/14/chartex" xmlns:mc="http://schemas.openxmlformats.org/markup-compatibility/2006" xmlns:aink="http://schemas.microsoft.com/office/drawing/2016/ink" xmlns:am3d="http://schemas.microsoft.com/office/drawing/2017/model3d" xmlns:o="urn:schemas-microsoft-com:office:office" xmlns:oel="http://schemas.microsoft.com/office/2019/extlst" xmlns:r="http://schemas.openxmlformats.org/officeDocument/2006/relationships" xmlns:m="http://schemas.openxmlformats.org/officeDocument/2006/math" xmlns:v="urn:schemas-microsoft-com:vml" xmlns:wp14="http://schemas.microsoft.com/office/word/2010/wordprocessingDrawing" xmlns:wp="http://schemas.openxmlformats.org/drawingml/2006/wordprocessingDrawing" xmlns:w10="urn:schemas-microsoft-com:office:word" xmlns:w="http://schemas.openxmlformats.org/wordprocessingml/2006/main" xmlns:w14="http://schemas.microsoft.com/office/word/2010/wordml" xmlns:w15="http://schemas.microsoft.com/office/word/2012/wordml" xmlns:w16cex="http://schemas.microsoft.com/office/word/2018/wordml/cex" xmlns:w16cid="http://schemas.microsoft.com/office/word/2016/wordml/cid" xmlns:w16="http://schemas.microsoft.com/office/word/2018/wordml" xmlns:w16sdtdh="http://schemas.microsoft.com/office/word/2020/wordml/sdtdatahash" xmlns:w16se="http://schemas.microsoft.com/office/word/2015/wordml/symex" xmlns:wpg="http://schemas.microsoft.com/office/word/2010/wordprocessingGroup" xmlns:wpi="http://schemas.microsoft.com/office/word/2010/wordprocessingInk" xmlns:wne="http://schemas.microsoft.com/office/word/2006/wordml" xmlns:wps="http://schemas.microsoft.com/office/word/2010/wordprocessingShape" mc:Ignorable="w14 w15 w16se w16cid w16 w16cex w16sdtdh wp14">
   <w:sdt>
     <w:sdtPr>
       <w:id w:val="-323199365"/>
@@ -5190,11 +4700,10 @@
         <w:docPartUnique/>
       </w:docPartObj>
     </w:sdtPr>
-    <w:sdtEndPr/>
     <w:sdtContent>
       <w:p>
         <w:pPr>
-          <w:pStyle w:val="llb"/>
+          <w:pStyle w:val="Footer"/>
           <w:jc w:val="center"/>
         </w:pPr>
         <w:r>
@@ -5217,7 +4726,7 @@
   </w:sdt>
   <w:p>
     <w:pPr>
-      <w:pStyle w:val="llb"/>
+      <w:pStyle w:val="Footer"/>
       <w:jc w:val="right"/>
     </w:pPr>
   </w:p>
@@ -5225,7 +4734,7 @@
 </file>
 
 <file path=word/footnotes.xml><?xml version="1.0" encoding="utf-8"?>
-<w:footnotes xmlns:wpc="http://schemas.microsoft.com/office/word/2010/wordprocessingCanvas" xmlns:cx="http://schemas.microsoft.com/office/drawing/2014/chartex" xmlns:cx1="http://schemas.microsoft.com/office/drawing/2015/9/8/chartex" xmlns:cx2="http://schemas.microsoft.com/office/drawing/2015/10/21/chartex" xmlns:cx3="http://schemas.microsoft.com/office/drawing/2016/5/9/chartex" xmlns:cx4="http://schemas.microsoft.com/office/drawing/2016/5/10/chartex" xmlns:cx5="http://schemas.microsoft.com/office/drawing/2016/5/11/chartex" xmlns:cx6="http://schemas.microsoft.com/office/drawing/2016/5/12/chartex" xmlns:cx7="http://schemas.microsoft.com/office/drawing/2016/5/13/chartex" xmlns:cx8="http://schemas.microsoft.com/office/drawing/2016/5/14/chartex" xmlns:mc="http://schemas.openxmlformats.org/markup-compatibility/2006" xmlns:aink="http://schemas.microsoft.com/office/drawing/2016/ink" xmlns:am3d="http://schemas.microsoft.com/office/drawing/2017/model3d" xmlns:o="urn:schemas-microsoft-com:office:office" xmlns:r="http://schemas.openxmlformats.org/officeDocument/2006/relationships" xmlns:m="http://schemas.openxmlformats.org/officeDocument/2006/math" xmlns:v="urn:schemas-microsoft-com:vml" xmlns:wp14="http://schemas.microsoft.com/office/word/2010/wordprocessingDrawing" xmlns:wp="http://schemas.openxmlformats.org/drawingml/2006/wordprocessingDrawing" xmlns:w10="urn:schemas-microsoft-com:office:word" xmlns:w="http://schemas.openxmlformats.org/wordprocessingml/2006/main" xmlns:w14="http://schemas.microsoft.com/office/word/2010/wordml" xmlns:w15="http://schemas.microsoft.com/office/word/2012/wordml" xmlns:w16cex="http://schemas.microsoft.com/office/word/2018/wordml/cex" xmlns:w16cid="http://schemas.microsoft.com/office/word/2016/wordml/cid" xmlns:w16="http://schemas.microsoft.com/office/word/2018/wordml" xmlns:w16sdtdh="http://schemas.microsoft.com/office/word/2020/wordml/sdtdatahash" xmlns:w16se="http://schemas.microsoft.com/office/word/2015/wordml/symex" xmlns:wpg="http://schemas.microsoft.com/office/word/2010/wordprocessingGroup" xmlns:wpi="http://schemas.microsoft.com/office/word/2010/wordprocessingInk" xmlns:wne="http://schemas.microsoft.com/office/word/2006/wordml" xmlns:wps="http://schemas.microsoft.com/office/word/2010/wordprocessingShape" mc:Ignorable="w14 w15 w16se w16cid w16 w16cex w16sdtdh wp14">
+<w:footnotes xmlns:wpc="http://schemas.microsoft.com/office/word/2010/wordprocessingCanvas" xmlns:cx="http://schemas.microsoft.com/office/drawing/2014/chartex" xmlns:cx1="http://schemas.microsoft.com/office/drawing/2015/9/8/chartex" xmlns:cx2="http://schemas.microsoft.com/office/drawing/2015/10/21/chartex" xmlns:cx3="http://schemas.microsoft.com/office/drawing/2016/5/9/chartex" xmlns:cx4="http://schemas.microsoft.com/office/drawing/2016/5/10/chartex" xmlns:cx5="http://schemas.microsoft.com/office/drawing/2016/5/11/chartex" xmlns:cx6="http://schemas.microsoft.com/office/drawing/2016/5/12/chartex" xmlns:cx7="http://schemas.microsoft.com/office/drawing/2016/5/13/chartex" xmlns:cx8="http://schemas.microsoft.com/office/drawing/2016/5/14/chartex" xmlns:mc="http://schemas.openxmlformats.org/markup-compatibility/2006" xmlns:aink="http://schemas.microsoft.com/office/drawing/2016/ink" xmlns:am3d="http://schemas.microsoft.com/office/drawing/2017/model3d" xmlns:o="urn:schemas-microsoft-com:office:office" xmlns:oel="http://schemas.microsoft.com/office/2019/extlst" xmlns:r="http://schemas.openxmlformats.org/officeDocument/2006/relationships" xmlns:m="http://schemas.openxmlformats.org/officeDocument/2006/math" xmlns:v="urn:schemas-microsoft-com:vml" xmlns:wp14="http://schemas.microsoft.com/office/word/2010/wordprocessingDrawing" xmlns:wp="http://schemas.openxmlformats.org/drawingml/2006/wordprocessingDrawing" xmlns:w10="urn:schemas-microsoft-com:office:word" xmlns:w="http://schemas.openxmlformats.org/wordprocessingml/2006/main" xmlns:w14="http://schemas.microsoft.com/office/word/2010/wordml" xmlns:w15="http://schemas.microsoft.com/office/word/2012/wordml" xmlns:w16cex="http://schemas.microsoft.com/office/word/2018/wordml/cex" xmlns:w16cid="http://schemas.microsoft.com/office/word/2016/wordml/cid" xmlns:w16="http://schemas.microsoft.com/office/word/2018/wordml" xmlns:w16sdtdh="http://schemas.microsoft.com/office/word/2020/wordml/sdtdatahash" xmlns:w16se="http://schemas.microsoft.com/office/word/2015/wordml/symex" xmlns:wpg="http://schemas.microsoft.com/office/word/2010/wordprocessingGroup" xmlns:wpi="http://schemas.microsoft.com/office/word/2010/wordprocessingInk" xmlns:wne="http://schemas.microsoft.com/office/word/2006/wordml" xmlns:wps="http://schemas.microsoft.com/office/word/2010/wordprocessingShape" mc:Ignorable="w14 w15 w16se w16cid w16 w16cex w16sdtdh wp14">
   <w:footnote w:type="separator" w:id="-1">
     <w:p>
       <w:pPr>
@@ -5250,10 +4759,10 @@
 </file>
 
 <file path=word/header1.xml><?xml version="1.0" encoding="utf-8"?>
-<w:hdr xmlns:wpc="http://schemas.microsoft.com/office/word/2010/wordprocessingCanvas" xmlns:cx="http://schemas.microsoft.com/office/drawing/2014/chartex" xmlns:cx1="http://schemas.microsoft.com/office/drawing/2015/9/8/chartex" xmlns:cx2="http://schemas.microsoft.com/office/drawing/2015/10/21/chartex" xmlns:cx3="http://schemas.microsoft.com/office/drawing/2016/5/9/chartex" xmlns:cx4="http://schemas.microsoft.com/office/drawing/2016/5/10/chartex" xmlns:cx5="http://schemas.microsoft.com/office/drawing/2016/5/11/chartex" xmlns:cx6="http://schemas.microsoft.com/office/drawing/2016/5/12/chartex" xmlns:cx7="http://schemas.microsoft.com/office/drawing/2016/5/13/chartex" xmlns:cx8="http://schemas.microsoft.com/office/drawing/2016/5/14/chartex" xmlns:mc="http://schemas.openxmlformats.org/markup-compatibility/2006" xmlns:aink="http://schemas.microsoft.com/office/drawing/2016/ink" xmlns:am3d="http://schemas.microsoft.com/office/drawing/2017/model3d" xmlns:o="urn:schemas-microsoft-com:office:office" xmlns:r="http://schemas.openxmlformats.org/officeDocument/2006/relationships" xmlns:m="http://schemas.openxmlformats.org/officeDocument/2006/math" xmlns:v="urn:schemas-microsoft-com:vml" xmlns:wp14="http://schemas.microsoft.com/office/word/2010/wordprocessingDrawing" xmlns:wp="http://schemas.openxmlformats.org/drawingml/2006/wordprocessingDrawing" xmlns:w10="urn:schemas-microsoft-com:office:word" xmlns:w="http://schemas.openxmlformats.org/wordprocessingml/2006/main" xmlns:w14="http://schemas.microsoft.com/office/word/2010/wordml" xmlns:w15="http://schemas.microsoft.com/office/word/2012/wordml" xmlns:w16cex="http://schemas.microsoft.com/office/word/2018/wordml/cex" xmlns:w16cid="http://schemas.microsoft.com/office/word/2016/wordml/cid" xmlns:w16="http://schemas.microsoft.com/office/word/2018/wordml" xmlns:w16sdtdh="http://schemas.microsoft.com/office/word/2020/wordml/sdtdatahash" xmlns:w16se="http://schemas.microsoft.com/office/word/2015/wordml/symex" xmlns:wpg="http://schemas.microsoft.com/office/word/2010/wordprocessingGroup" xmlns:wpi="http://schemas.microsoft.com/office/word/2010/wordprocessingInk" xmlns:wne="http://schemas.microsoft.com/office/word/2006/wordml" xmlns:wps="http://schemas.microsoft.com/office/word/2010/wordprocessingShape" mc:Ignorable="w14 w15 w16se w16cid w16 w16cex w16sdtdh wp14">
+<w:hdr xmlns:wpc="http://schemas.microsoft.com/office/word/2010/wordprocessingCanvas" xmlns:cx="http://schemas.microsoft.com/office/drawing/2014/chartex" xmlns:cx1="http://schemas.microsoft.com/office/drawing/2015/9/8/chartex" xmlns:cx2="http://schemas.microsoft.com/office/drawing/2015/10/21/chartex" xmlns:cx3="http://schemas.microsoft.com/office/drawing/2016/5/9/chartex" xmlns:cx4="http://schemas.microsoft.com/office/drawing/2016/5/10/chartex" xmlns:cx5="http://schemas.microsoft.com/office/drawing/2016/5/11/chartex" xmlns:cx6="http://schemas.microsoft.com/office/drawing/2016/5/12/chartex" xmlns:cx7="http://schemas.microsoft.com/office/drawing/2016/5/13/chartex" xmlns:cx8="http://schemas.microsoft.com/office/drawing/2016/5/14/chartex" xmlns:mc="http://schemas.openxmlformats.org/markup-compatibility/2006" xmlns:aink="http://schemas.microsoft.com/office/drawing/2016/ink" xmlns:am3d="http://schemas.microsoft.com/office/drawing/2017/model3d" xmlns:o="urn:schemas-microsoft-com:office:office" xmlns:oel="http://schemas.microsoft.com/office/2019/extlst" xmlns:r="http://schemas.openxmlformats.org/officeDocument/2006/relationships" xmlns:m="http://schemas.openxmlformats.org/officeDocument/2006/math" xmlns:v="urn:schemas-microsoft-com:vml" xmlns:wp14="http://schemas.microsoft.com/office/word/2010/wordprocessingDrawing" xmlns:wp="http://schemas.openxmlformats.org/drawingml/2006/wordprocessingDrawing" xmlns:w10="urn:schemas-microsoft-com:office:word" xmlns:w="http://schemas.openxmlformats.org/wordprocessingml/2006/main" xmlns:w14="http://schemas.microsoft.com/office/word/2010/wordml" xmlns:w15="http://schemas.microsoft.com/office/word/2012/wordml" xmlns:w16cex="http://schemas.microsoft.com/office/word/2018/wordml/cex" xmlns:w16cid="http://schemas.microsoft.com/office/word/2016/wordml/cid" xmlns:w16="http://schemas.microsoft.com/office/word/2018/wordml" xmlns:w16sdtdh="http://schemas.microsoft.com/office/word/2020/wordml/sdtdatahash" xmlns:w16se="http://schemas.microsoft.com/office/word/2015/wordml/symex" xmlns:wpg="http://schemas.microsoft.com/office/word/2010/wordprocessingGroup" xmlns:wpi="http://schemas.microsoft.com/office/word/2010/wordprocessingInk" xmlns:wne="http://schemas.microsoft.com/office/word/2006/wordml" xmlns:wps="http://schemas.microsoft.com/office/word/2010/wordprocessingShape" mc:Ignorable="w14 w15 w16se w16cid w16 w16cex w16sdtdh wp14">
   <w:p>
     <w:pPr>
-      <w:pStyle w:val="lfej"/>
+      <w:pStyle w:val="Header"/>
       <w:jc w:val="center"/>
       <w:rPr>
         <w:rFonts w:cs="Times New Roman"/>
@@ -5265,10 +4774,10 @@
 </file>
 
 <file path=word/header2.xml><?xml version="1.0" encoding="utf-8"?>
-<w:hdr xmlns:wpc="http://schemas.microsoft.com/office/word/2010/wordprocessingCanvas" xmlns:cx="http://schemas.microsoft.com/office/drawing/2014/chartex" xmlns:cx1="http://schemas.microsoft.com/office/drawing/2015/9/8/chartex" xmlns:cx2="http://schemas.microsoft.com/office/drawing/2015/10/21/chartex" xmlns:cx3="http://schemas.microsoft.com/office/drawing/2016/5/9/chartex" xmlns:cx4="http://schemas.microsoft.com/office/drawing/2016/5/10/chartex" xmlns:cx5="http://schemas.microsoft.com/office/drawing/2016/5/11/chartex" xmlns:cx6="http://schemas.microsoft.com/office/drawing/2016/5/12/chartex" xmlns:cx7="http://schemas.microsoft.com/office/drawing/2016/5/13/chartex" xmlns:cx8="http://schemas.microsoft.com/office/drawing/2016/5/14/chartex" xmlns:mc="http://schemas.openxmlformats.org/markup-compatibility/2006" xmlns:aink="http://schemas.microsoft.com/office/drawing/2016/ink" xmlns:am3d="http://schemas.microsoft.com/office/drawing/2017/model3d" xmlns:o="urn:schemas-microsoft-com:office:office" xmlns:r="http://schemas.openxmlformats.org/officeDocument/2006/relationships" xmlns:m="http://schemas.openxmlformats.org/officeDocument/2006/math" xmlns:v="urn:schemas-microsoft-com:vml" xmlns:wp14="http://schemas.microsoft.com/office/word/2010/wordprocessingDrawing" xmlns:wp="http://schemas.openxmlformats.org/drawingml/2006/wordprocessingDrawing" xmlns:w10="urn:schemas-microsoft-com:office:word" xmlns:w="http://schemas.openxmlformats.org/wordprocessingml/2006/main" xmlns:w14="http://schemas.microsoft.com/office/word/2010/wordml" xmlns:w15="http://schemas.microsoft.com/office/word/2012/wordml" xmlns:w16cex="http://schemas.microsoft.com/office/word/2018/wordml/cex" xmlns:w16cid="http://schemas.microsoft.com/office/word/2016/wordml/cid" xmlns:w16="http://schemas.microsoft.com/office/word/2018/wordml" xmlns:w16sdtdh="http://schemas.microsoft.com/office/word/2020/wordml/sdtdatahash" xmlns:w16se="http://schemas.microsoft.com/office/word/2015/wordml/symex" xmlns:wpg="http://schemas.microsoft.com/office/word/2010/wordprocessingGroup" xmlns:wpi="http://schemas.microsoft.com/office/word/2010/wordprocessingInk" xmlns:wne="http://schemas.microsoft.com/office/word/2006/wordml" xmlns:wps="http://schemas.microsoft.com/office/word/2010/wordprocessingShape" mc:Ignorable="w14 w15 w16se w16cid w16 w16cex w16sdtdh wp14">
+<w:hdr xmlns:wpc="http://schemas.microsoft.com/office/word/2010/wordprocessingCanvas" xmlns:cx="http://schemas.microsoft.com/office/drawing/2014/chartex" xmlns:cx1="http://schemas.microsoft.com/office/drawing/2015/9/8/chartex" xmlns:cx2="http://schemas.microsoft.com/office/drawing/2015/10/21/chartex" xmlns:cx3="http://schemas.microsoft.com/office/drawing/2016/5/9/chartex" xmlns:cx4="http://schemas.microsoft.com/office/drawing/2016/5/10/chartex" xmlns:cx5="http://schemas.microsoft.com/office/drawing/2016/5/11/chartex" xmlns:cx6="http://schemas.microsoft.com/office/drawing/2016/5/12/chartex" xmlns:cx7="http://schemas.microsoft.com/office/drawing/2016/5/13/chartex" xmlns:cx8="http://schemas.microsoft.com/office/drawing/2016/5/14/chartex" xmlns:mc="http://schemas.openxmlformats.org/markup-compatibility/2006" xmlns:aink="http://schemas.microsoft.com/office/drawing/2016/ink" xmlns:am3d="http://schemas.microsoft.com/office/drawing/2017/model3d" xmlns:o="urn:schemas-microsoft-com:office:office" xmlns:oel="http://schemas.microsoft.com/office/2019/extlst" xmlns:r="http://schemas.openxmlformats.org/officeDocument/2006/relationships" xmlns:m="http://schemas.openxmlformats.org/officeDocument/2006/math" xmlns:v="urn:schemas-microsoft-com:vml" xmlns:wp14="http://schemas.microsoft.com/office/word/2010/wordprocessingDrawing" xmlns:wp="http://schemas.openxmlformats.org/drawingml/2006/wordprocessingDrawing" xmlns:w10="urn:schemas-microsoft-com:office:word" xmlns:w="http://schemas.openxmlformats.org/wordprocessingml/2006/main" xmlns:w14="http://schemas.microsoft.com/office/word/2010/wordml" xmlns:w15="http://schemas.microsoft.com/office/word/2012/wordml" xmlns:w16cex="http://schemas.microsoft.com/office/word/2018/wordml/cex" xmlns:w16cid="http://schemas.microsoft.com/office/word/2016/wordml/cid" xmlns:w16="http://schemas.microsoft.com/office/word/2018/wordml" xmlns:w16sdtdh="http://schemas.microsoft.com/office/word/2020/wordml/sdtdatahash" xmlns:w16se="http://schemas.microsoft.com/office/word/2015/wordml/symex" xmlns:wpg="http://schemas.microsoft.com/office/word/2010/wordprocessingGroup" xmlns:wpi="http://schemas.microsoft.com/office/word/2010/wordprocessingInk" xmlns:wne="http://schemas.microsoft.com/office/word/2006/wordml" xmlns:wps="http://schemas.microsoft.com/office/word/2010/wordprocessingShape" mc:Ignorable="w14 w15 w16se w16cid w16 w16cex w16sdtdh wp14">
   <w:p>
     <w:pPr>
-      <w:pStyle w:val="lfej"/>
+      <w:pStyle w:val="Header"/>
       <w:pBdr>
         <w:bottom w:val="single" w:sz="6" w:space="1" w:color="auto"/>
       </w:pBdr>
@@ -5284,10 +4793,10 @@
 </file>
 
 <file path=word/header3.xml><?xml version="1.0" encoding="utf-8"?>
-<w:hdr xmlns:wpc="http://schemas.microsoft.com/office/word/2010/wordprocessingCanvas" xmlns:cx="http://schemas.microsoft.com/office/drawing/2014/chartex" xmlns:cx1="http://schemas.microsoft.com/office/drawing/2015/9/8/chartex" xmlns:cx2="http://schemas.microsoft.com/office/drawing/2015/10/21/chartex" xmlns:cx3="http://schemas.microsoft.com/office/drawing/2016/5/9/chartex" xmlns:cx4="http://schemas.microsoft.com/office/drawing/2016/5/10/chartex" xmlns:cx5="http://schemas.microsoft.com/office/drawing/2016/5/11/chartex" xmlns:cx6="http://schemas.microsoft.com/office/drawing/2016/5/12/chartex" xmlns:cx7="http://schemas.microsoft.com/office/drawing/2016/5/13/chartex" xmlns:cx8="http://schemas.microsoft.com/office/drawing/2016/5/14/chartex" xmlns:mc="http://schemas.openxmlformats.org/markup-compatibility/2006" xmlns:aink="http://schemas.microsoft.com/office/drawing/2016/ink" xmlns:am3d="http://schemas.microsoft.com/office/drawing/2017/model3d" xmlns:o="urn:schemas-microsoft-com:office:office" xmlns:r="http://schemas.openxmlformats.org/officeDocument/2006/relationships" xmlns:m="http://schemas.openxmlformats.org/officeDocument/2006/math" xmlns:v="urn:schemas-microsoft-com:vml" xmlns:wp14="http://schemas.microsoft.com/office/word/2010/wordprocessingDrawing" xmlns:wp="http://schemas.openxmlformats.org/drawingml/2006/wordprocessingDrawing" xmlns:w10="urn:schemas-microsoft-com:office:word" xmlns:w="http://schemas.openxmlformats.org/wordprocessingml/2006/main" xmlns:w14="http://schemas.microsoft.com/office/word/2010/wordml" xmlns:w15="http://schemas.microsoft.com/office/word/2012/wordml" xmlns:w16cex="http://schemas.microsoft.com/office/word/2018/wordml/cex" xmlns:w16cid="http://schemas.microsoft.com/office/word/2016/wordml/cid" xmlns:w16="http://schemas.microsoft.com/office/word/2018/wordml" xmlns:w16sdtdh="http://schemas.microsoft.com/office/word/2020/wordml/sdtdatahash" xmlns:w16se="http://schemas.microsoft.com/office/word/2015/wordml/symex" xmlns:wpg="http://schemas.microsoft.com/office/word/2010/wordprocessingGroup" xmlns:wpi="http://schemas.microsoft.com/office/word/2010/wordprocessingInk" xmlns:wne="http://schemas.microsoft.com/office/word/2006/wordml" xmlns:wps="http://schemas.microsoft.com/office/word/2010/wordprocessingShape" mc:Ignorable="w14 w15 w16se w16cid w16 w16cex w16sdtdh wp14">
+<w:hdr xmlns:wpc="http://schemas.microsoft.com/office/word/2010/wordprocessingCanvas" xmlns:cx="http://schemas.microsoft.com/office/drawing/2014/chartex" xmlns:cx1="http://schemas.microsoft.com/office/drawing/2015/9/8/chartex" xmlns:cx2="http://schemas.microsoft.com/office/drawing/2015/10/21/chartex" xmlns:cx3="http://schemas.microsoft.com/office/drawing/2016/5/9/chartex" xmlns:cx4="http://schemas.microsoft.com/office/drawing/2016/5/10/chartex" xmlns:cx5="http://schemas.microsoft.com/office/drawing/2016/5/11/chartex" xmlns:cx6="http://schemas.microsoft.com/office/drawing/2016/5/12/chartex" xmlns:cx7="http://schemas.microsoft.com/office/drawing/2016/5/13/chartex" xmlns:cx8="http://schemas.microsoft.com/office/drawing/2016/5/14/chartex" xmlns:mc="http://schemas.openxmlformats.org/markup-compatibility/2006" xmlns:aink="http://schemas.microsoft.com/office/drawing/2016/ink" xmlns:am3d="http://schemas.microsoft.com/office/drawing/2017/model3d" xmlns:o="urn:schemas-microsoft-com:office:office" xmlns:oel="http://schemas.microsoft.com/office/2019/extlst" xmlns:r="http://schemas.openxmlformats.org/officeDocument/2006/relationships" xmlns:m="http://schemas.openxmlformats.org/officeDocument/2006/math" xmlns:v="urn:schemas-microsoft-com:vml" xmlns:wp14="http://schemas.microsoft.com/office/word/2010/wordprocessingDrawing" xmlns:wp="http://schemas.openxmlformats.org/drawingml/2006/wordprocessingDrawing" xmlns:w10="urn:schemas-microsoft-com:office:word" xmlns:w="http://schemas.openxmlformats.org/wordprocessingml/2006/main" xmlns:w14="http://schemas.microsoft.com/office/word/2010/wordml" xmlns:w15="http://schemas.microsoft.com/office/word/2012/wordml" xmlns:w16cex="http://schemas.microsoft.com/office/word/2018/wordml/cex" xmlns:w16cid="http://schemas.microsoft.com/office/word/2016/wordml/cid" xmlns:w16="http://schemas.microsoft.com/office/word/2018/wordml" xmlns:w16sdtdh="http://schemas.microsoft.com/office/word/2020/wordml/sdtdatahash" xmlns:w16se="http://schemas.microsoft.com/office/word/2015/wordml/symex" xmlns:wpg="http://schemas.microsoft.com/office/word/2010/wordprocessingGroup" xmlns:wpi="http://schemas.microsoft.com/office/word/2010/wordprocessingInk" xmlns:wne="http://schemas.microsoft.com/office/word/2006/wordml" xmlns:wps="http://schemas.microsoft.com/office/word/2010/wordprocessingShape" mc:Ignorable="w14 w15 w16se w16cid w16 w16cex w16sdtdh wp14">
   <w:p>
     <w:pPr>
-      <w:pStyle w:val="lfej"/>
+      <w:pStyle w:val="Header"/>
       <w:pBdr>
         <w:bottom w:val="single" w:sz="6" w:space="1" w:color="auto"/>
       </w:pBdr>
@@ -5323,10 +4832,13 @@
     <w:r>
       <w:rPr>
         <w:rFonts w:cs="Times New Roman"/>
+        <w:b/>
+        <w:bCs/>
         <w:noProof/>
         <w:szCs w:val="24"/>
-      </w:rPr>
-      <w:t>Instrukciók</w:t>
+        <w:lang w:val="en-US"/>
+      </w:rPr>
+      <w:t>Error! Use the Home tab to apply Címsor 1 to the text that you want to appear here.</w:t>
     </w:r>
     <w:r>
       <w:rPr>
@@ -5341,7 +4853,7 @@
 </file>
 
 <file path=word/header4.xml><?xml version="1.0" encoding="utf-8"?>
-<w:hdr xmlns:wpc="http://schemas.microsoft.com/office/word/2010/wordprocessingCanvas" xmlns:cx="http://schemas.microsoft.com/office/drawing/2014/chartex" xmlns:cx1="http://schemas.microsoft.com/office/drawing/2015/9/8/chartex" xmlns:cx2="http://schemas.microsoft.com/office/drawing/2015/10/21/chartex" xmlns:cx3="http://schemas.microsoft.com/office/drawing/2016/5/9/chartex" xmlns:cx4="http://schemas.microsoft.com/office/drawing/2016/5/10/chartex" xmlns:cx5="http://schemas.microsoft.com/office/drawing/2016/5/11/chartex" xmlns:cx6="http://schemas.microsoft.com/office/drawing/2016/5/12/chartex" xmlns:cx7="http://schemas.microsoft.com/office/drawing/2016/5/13/chartex" xmlns:cx8="http://schemas.microsoft.com/office/drawing/2016/5/14/chartex" xmlns:mc="http://schemas.openxmlformats.org/markup-compatibility/2006" xmlns:aink="http://schemas.microsoft.com/office/drawing/2016/ink" xmlns:am3d="http://schemas.microsoft.com/office/drawing/2017/model3d" xmlns:o="urn:schemas-microsoft-com:office:office" xmlns:r="http://schemas.openxmlformats.org/officeDocument/2006/relationships" xmlns:m="http://schemas.openxmlformats.org/officeDocument/2006/math" xmlns:v="urn:schemas-microsoft-com:vml" xmlns:wp14="http://schemas.microsoft.com/office/word/2010/wordprocessingDrawing" xmlns:wp="http://schemas.openxmlformats.org/drawingml/2006/wordprocessingDrawing" xmlns:w10="urn:schemas-microsoft-com:office:word" xmlns:w="http://schemas.openxmlformats.org/wordprocessingml/2006/main" xmlns:w14="http://schemas.microsoft.com/office/word/2010/wordml" xmlns:w15="http://schemas.microsoft.com/office/word/2012/wordml" xmlns:w16cex="http://schemas.microsoft.com/office/word/2018/wordml/cex" xmlns:w16cid="http://schemas.microsoft.com/office/word/2016/wordml/cid" xmlns:w16="http://schemas.microsoft.com/office/word/2018/wordml" xmlns:w16sdtdh="http://schemas.microsoft.com/office/word/2020/wordml/sdtdatahash" xmlns:w16se="http://schemas.microsoft.com/office/word/2015/wordml/symex" xmlns:wpg="http://schemas.microsoft.com/office/word/2010/wordprocessingGroup" xmlns:wpi="http://schemas.microsoft.com/office/word/2010/wordprocessingInk" xmlns:wne="http://schemas.microsoft.com/office/word/2006/wordml" xmlns:wps="http://schemas.microsoft.com/office/word/2010/wordprocessingShape" mc:Ignorable="w14 w15 w16se w16cid w16 w16cex w16sdtdh wp14">
+<w:hdr xmlns:wpc="http://schemas.microsoft.com/office/word/2010/wordprocessingCanvas" xmlns:cx="http://schemas.microsoft.com/office/drawing/2014/chartex" xmlns:cx1="http://schemas.microsoft.com/office/drawing/2015/9/8/chartex" xmlns:cx2="http://schemas.microsoft.com/office/drawing/2015/10/21/chartex" xmlns:cx3="http://schemas.microsoft.com/office/drawing/2016/5/9/chartex" xmlns:cx4="http://schemas.microsoft.com/office/drawing/2016/5/10/chartex" xmlns:cx5="http://schemas.microsoft.com/office/drawing/2016/5/11/chartex" xmlns:cx6="http://schemas.microsoft.com/office/drawing/2016/5/12/chartex" xmlns:cx7="http://schemas.microsoft.com/office/drawing/2016/5/13/chartex" xmlns:cx8="http://schemas.microsoft.com/office/drawing/2016/5/14/chartex" xmlns:mc="http://schemas.openxmlformats.org/markup-compatibility/2006" xmlns:aink="http://schemas.microsoft.com/office/drawing/2016/ink" xmlns:am3d="http://schemas.microsoft.com/office/drawing/2017/model3d" xmlns:o="urn:schemas-microsoft-com:office:office" xmlns:oel="http://schemas.microsoft.com/office/2019/extlst" xmlns:r="http://schemas.openxmlformats.org/officeDocument/2006/relationships" xmlns:m="http://schemas.openxmlformats.org/officeDocument/2006/math" xmlns:v="urn:schemas-microsoft-com:vml" xmlns:wp14="http://schemas.microsoft.com/office/word/2010/wordprocessingDrawing" xmlns:wp="http://schemas.openxmlformats.org/drawingml/2006/wordprocessingDrawing" xmlns:w10="urn:schemas-microsoft-com:office:word" xmlns:w="http://schemas.openxmlformats.org/wordprocessingml/2006/main" xmlns:w14="http://schemas.microsoft.com/office/word/2010/wordml" xmlns:w15="http://schemas.microsoft.com/office/word/2012/wordml" xmlns:w16cex="http://schemas.microsoft.com/office/word/2018/wordml/cex" xmlns:w16cid="http://schemas.microsoft.com/office/word/2016/wordml/cid" xmlns:w16="http://schemas.microsoft.com/office/word/2018/wordml" xmlns:w16sdtdh="http://schemas.microsoft.com/office/word/2020/wordml/sdtdatahash" xmlns:w16se="http://schemas.microsoft.com/office/word/2015/wordml/symex" xmlns:wpg="http://schemas.microsoft.com/office/word/2010/wordprocessingGroup" xmlns:wpi="http://schemas.microsoft.com/office/word/2010/wordprocessingInk" xmlns:wne="http://schemas.microsoft.com/office/word/2006/wordml" xmlns:wps="http://schemas.microsoft.com/office/word/2010/wordprocessingShape" mc:Ignorable="w14 w15 w16se w16cid w16 w16cex w16sdtdh wp14">
   <w:p>
     <w:pPr>
       <w:pBdr>
@@ -5354,7 +4866,7 @@
 </file>
 
 <file path=word/numbering.xml><?xml version="1.0" encoding="utf-8"?>
-<w:numbering xmlns:wpc="http://schemas.microsoft.com/office/word/2010/wordprocessingCanvas" xmlns:cx="http://schemas.microsoft.com/office/drawing/2014/chartex" xmlns:cx1="http://schemas.microsoft.com/office/drawing/2015/9/8/chartex" xmlns:cx2="http://schemas.microsoft.com/office/drawing/2015/10/21/chartex" xmlns:cx3="http://schemas.microsoft.com/office/drawing/2016/5/9/chartex" xmlns:cx4="http://schemas.microsoft.com/office/drawing/2016/5/10/chartex" xmlns:cx5="http://schemas.microsoft.com/office/drawing/2016/5/11/chartex" xmlns:cx6="http://schemas.microsoft.com/office/drawing/2016/5/12/chartex" xmlns:cx7="http://schemas.microsoft.com/office/drawing/2016/5/13/chartex" xmlns:cx8="http://schemas.microsoft.com/office/drawing/2016/5/14/chartex" xmlns:mc="http://schemas.openxmlformats.org/markup-compatibility/2006" xmlns:aink="http://schemas.microsoft.com/office/drawing/2016/ink" xmlns:am3d="http://schemas.microsoft.com/office/drawing/2017/model3d" xmlns:o="urn:schemas-microsoft-com:office:office" xmlns:r="http://schemas.openxmlformats.org/officeDocument/2006/relationships" xmlns:m="http://schemas.openxmlformats.org/officeDocument/2006/math" xmlns:v="urn:schemas-microsoft-com:vml" xmlns:wp14="http://schemas.microsoft.com/office/word/2010/wordprocessingDrawing" xmlns:wp="http://schemas.openxmlformats.org/drawingml/2006/wordprocessingDrawing" xmlns:w10="urn:schemas-microsoft-com:office:word" xmlns:w="http://schemas.openxmlformats.org/wordprocessingml/2006/main" xmlns:w14="http://schemas.microsoft.com/office/word/2010/wordml" xmlns:w15="http://schemas.microsoft.com/office/word/2012/wordml" xmlns:w16cex="http://schemas.microsoft.com/office/word/2018/wordml/cex" xmlns:w16cid="http://schemas.microsoft.com/office/word/2016/wordml/cid" xmlns:w16="http://schemas.microsoft.com/office/word/2018/wordml" xmlns:w16sdtdh="http://schemas.microsoft.com/office/word/2020/wordml/sdtdatahash" xmlns:w16se="http://schemas.microsoft.com/office/word/2015/wordml/symex" xmlns:wpg="http://schemas.microsoft.com/office/word/2010/wordprocessingGroup" xmlns:wpi="http://schemas.microsoft.com/office/word/2010/wordprocessingInk" xmlns:wne="http://schemas.microsoft.com/office/word/2006/wordml" xmlns:wps="http://schemas.microsoft.com/office/word/2010/wordprocessingShape" mc:Ignorable="w14 w15 w16se w16cid w16 w16cex w16sdtdh wp14">
+<w:numbering xmlns:wpc="http://schemas.microsoft.com/office/word/2010/wordprocessingCanvas" xmlns:cx="http://schemas.microsoft.com/office/drawing/2014/chartex" xmlns:cx1="http://schemas.microsoft.com/office/drawing/2015/9/8/chartex" xmlns:cx2="http://schemas.microsoft.com/office/drawing/2015/10/21/chartex" xmlns:cx3="http://schemas.microsoft.com/office/drawing/2016/5/9/chartex" xmlns:cx4="http://schemas.microsoft.com/office/drawing/2016/5/10/chartex" xmlns:cx5="http://schemas.microsoft.com/office/drawing/2016/5/11/chartex" xmlns:cx6="http://schemas.microsoft.com/office/drawing/2016/5/12/chartex" xmlns:cx7="http://schemas.microsoft.com/office/drawing/2016/5/13/chartex" xmlns:cx8="http://schemas.microsoft.com/office/drawing/2016/5/14/chartex" xmlns:mc="http://schemas.openxmlformats.org/markup-compatibility/2006" xmlns:aink="http://schemas.microsoft.com/office/drawing/2016/ink" xmlns:am3d="http://schemas.microsoft.com/office/drawing/2017/model3d" xmlns:o="urn:schemas-microsoft-com:office:office" xmlns:oel="http://schemas.microsoft.com/office/2019/extlst" xmlns:r="http://schemas.openxmlformats.org/officeDocument/2006/relationships" xmlns:m="http://schemas.openxmlformats.org/officeDocument/2006/math" xmlns:v="urn:schemas-microsoft-com:vml" xmlns:wp14="http://schemas.microsoft.com/office/word/2010/wordprocessingDrawing" xmlns:wp="http://schemas.openxmlformats.org/drawingml/2006/wordprocessingDrawing" xmlns:w10="urn:schemas-microsoft-com:office:word" xmlns:w="http://schemas.openxmlformats.org/wordprocessingml/2006/main" xmlns:w14="http://schemas.microsoft.com/office/word/2010/wordml" xmlns:w15="http://schemas.microsoft.com/office/word/2012/wordml" xmlns:w16cex="http://schemas.microsoft.com/office/word/2018/wordml/cex" xmlns:w16cid="http://schemas.microsoft.com/office/word/2016/wordml/cid" xmlns:w16="http://schemas.microsoft.com/office/word/2018/wordml" xmlns:w16sdtdh="http://schemas.microsoft.com/office/word/2020/wordml/sdtdatahash" xmlns:w16se="http://schemas.microsoft.com/office/word/2015/wordml/symex" xmlns:wpg="http://schemas.microsoft.com/office/word/2010/wordprocessingGroup" xmlns:wpi="http://schemas.microsoft.com/office/word/2010/wordprocessingInk" xmlns:wne="http://schemas.microsoft.com/office/word/2006/wordml" xmlns:wps="http://schemas.microsoft.com/office/word/2010/wordprocessingShape" mc:Ignorable="w14 w15 w16se w16cid w16 w16cex w16sdtdh wp14">
   <w:abstractNum w:abstractNumId="0" w15:restartNumberingAfterBreak="0">
     <w:nsid w:val="1C6A328F"/>
     <w:multiLevelType w:val="hybridMultilevel"/>
@@ -5564,7 +5076,7 @@
     <w:lvl w:ilvl="0" w:tplc="3A5425F6">
       <w:start w:val="1"/>
       <w:numFmt w:val="bullet"/>
-      <w:pStyle w:val="Listaszerbekezds"/>
+      <w:pStyle w:val="ListParagraph"/>
       <w:lvlText w:val="•"/>
       <w:lvlJc w:val="left"/>
       <w:pPr>
@@ -5802,7 +5314,7 @@
     <w:lvl w:ilvl="0">
       <w:start w:val="1"/>
       <w:numFmt w:val="decimal"/>
-      <w:pStyle w:val="Cmsor1"/>
+      <w:pStyle w:val="Heading1"/>
       <w:lvlText w:val="%1."/>
       <w:lvlJc w:val="left"/>
       <w:pPr>
@@ -5819,7 +5331,7 @@
     <w:lvl w:ilvl="1">
       <w:start w:val="1"/>
       <w:numFmt w:val="decimal"/>
-      <w:pStyle w:val="Cmsor2"/>
+      <w:pStyle w:val="Heading2"/>
       <w:lvlText w:val="%1.%2."/>
       <w:lvlJc w:val="left"/>
       <w:pPr>
@@ -5878,7 +5390,7 @@
     <w:lvl w:ilvl="2">
       <w:start w:val="1"/>
       <w:numFmt w:val="decimal"/>
-      <w:pStyle w:val="Cmsor3"/>
+      <w:pStyle w:val="Heading3"/>
       <w:lvlText w:val="%1.%2.%3."/>
       <w:lvlJc w:val="left"/>
       <w:pPr>
@@ -5894,7 +5406,7 @@
     <w:lvl w:ilvl="3">
       <w:start w:val="1"/>
       <w:numFmt w:val="decimal"/>
-      <w:pStyle w:val="Cmsor4"/>
+      <w:pStyle w:val="Heading4"/>
       <w:lvlText w:val="%1.%2.%3.%4."/>
       <w:lvlJc w:val="left"/>
       <w:pPr>
@@ -6527,10 +6039,10 @@
       </w:rPr>
     </w:lvl>
   </w:abstractNum>
-  <w:num w:numId="1">
+  <w:num w:numId="1" w16cid:durableId="1709641337">
     <w:abstractNumId w:val="4"/>
   </w:num>
-  <w:num w:numId="2">
+  <w:num w:numId="2" w16cid:durableId="1706560360">
     <w:abstractNumId w:val="4"/>
     <w:lvlOverride w:ilvl="0">
       <w:startOverride w:val="1"/>
@@ -6560,7 +6072,7 @@
       <w:startOverride w:val="1"/>
     </w:lvlOverride>
   </w:num>
-  <w:num w:numId="3">
+  <w:num w:numId="3" w16cid:durableId="112722250">
     <w:abstractNumId w:val="4"/>
     <w:lvlOverride w:ilvl="0">
       <w:startOverride w:val="1"/>
@@ -6590,7 +6102,7 @@
       <w:startOverride w:val="1"/>
     </w:lvlOverride>
   </w:num>
-  <w:num w:numId="4">
+  <w:num w:numId="4" w16cid:durableId="928927849">
     <w:abstractNumId w:val="4"/>
     <w:lvlOverride w:ilvl="0">
       <w:startOverride w:val="1"/>
@@ -6620,7 +6132,7 @@
       <w:startOverride w:val="1"/>
     </w:lvlOverride>
   </w:num>
-  <w:num w:numId="5">
+  <w:num w:numId="5" w16cid:durableId="347365753">
     <w:abstractNumId w:val="4"/>
     <w:lvlOverride w:ilvl="0">
       <w:startOverride w:val="1"/>
@@ -6650,7 +6162,7 @@
       <w:startOverride w:val="1"/>
     </w:lvlOverride>
   </w:num>
-  <w:num w:numId="6">
+  <w:num w:numId="6" w16cid:durableId="377163596">
     <w:abstractNumId w:val="4"/>
     <w:lvlOverride w:ilvl="0">
       <w:startOverride w:val="1"/>
@@ -6680,7 +6192,7 @@
       <w:startOverride w:val="1"/>
     </w:lvlOverride>
   </w:num>
-  <w:num w:numId="7">
+  <w:num w:numId="7" w16cid:durableId="1656956770">
     <w:abstractNumId w:val="4"/>
     <w:lvlOverride w:ilvl="0">
       <w:startOverride w:val="1"/>
@@ -6710,10 +6222,10 @@
       <w:startOverride w:val="1"/>
     </w:lvlOverride>
   </w:num>
-  <w:num w:numId="8">
+  <w:num w:numId="8" w16cid:durableId="647251324">
     <w:abstractNumId w:val="7"/>
   </w:num>
-  <w:num w:numId="9">
+  <w:num w:numId="9" w16cid:durableId="219900312">
     <w:abstractNumId w:val="4"/>
     <w:lvlOverride w:ilvl="0">
       <w:startOverride w:val="1"/>
@@ -6743,7 +6255,7 @@
       <w:startOverride w:val="1"/>
     </w:lvlOverride>
   </w:num>
-  <w:num w:numId="10">
+  <w:num w:numId="10" w16cid:durableId="1275599102">
     <w:abstractNumId w:val="4"/>
     <w:lvlOverride w:ilvl="0">
       <w:startOverride w:val="9"/>
@@ -6773,7 +6285,7 @@
       <w:startOverride w:val="1"/>
     </w:lvlOverride>
   </w:num>
-  <w:num w:numId="11">
+  <w:num w:numId="11" w16cid:durableId="1918322279">
     <w:abstractNumId w:val="4"/>
     <w:lvlOverride w:ilvl="0">
       <w:startOverride w:val="1"/>
@@ -6803,19 +6315,19 @@
       <w:startOverride w:val="1"/>
     </w:lvlOverride>
   </w:num>
-  <w:num w:numId="12">
+  <w:num w:numId="12" w16cid:durableId="1607302029">
     <w:abstractNumId w:val="5"/>
   </w:num>
-  <w:num w:numId="13">
+  <w:num w:numId="13" w16cid:durableId="870263391">
     <w:abstractNumId w:val="3"/>
   </w:num>
-  <w:num w:numId="14">
+  <w:num w:numId="14" w16cid:durableId="777144570">
     <w:abstractNumId w:val="6"/>
   </w:num>
-  <w:num w:numId="15">
+  <w:num w:numId="15" w16cid:durableId="2047481873">
     <w:abstractNumId w:val="2"/>
   </w:num>
-  <w:num w:numId="16">
+  <w:num w:numId="16" w16cid:durableId="1866678027">
     <w:abstractNumId w:val="4"/>
     <w:lvlOverride w:ilvl="0">
       <w:startOverride w:val="1"/>
@@ -6845,13 +6357,13 @@
       <w:startOverride w:val="1"/>
     </w:lvlOverride>
   </w:num>
-  <w:num w:numId="17">
+  <w:num w:numId="17" w16cid:durableId="1462768555">
     <w:abstractNumId w:val="1"/>
   </w:num>
-  <w:num w:numId="18">
+  <w:num w:numId="18" w16cid:durableId="1747192073">
     <w:abstractNumId w:val="8"/>
   </w:num>
-  <w:num w:numId="19">
+  <w:num w:numId="19" w16cid:durableId="381175309">
     <w:abstractNumId w:val="0"/>
   </w:num>
 </w:numbering>
@@ -6980,6 +6492,7 @@
     <w:lsdException w:name="HTML Sample" w:semiHidden="1" w:unhideWhenUsed="1"/>
     <w:lsdException w:name="HTML Typewriter" w:semiHidden="1" w:unhideWhenUsed="1"/>
     <w:lsdException w:name="HTML Variable" w:semiHidden="1" w:unhideWhenUsed="1"/>
+    <w:lsdException w:name="Normal Table" w:semiHidden="1" w:unhideWhenUsed="1"/>
     <w:lsdException w:name="annotation subject" w:semiHidden="1" w:unhideWhenUsed="1"/>
     <w:lsdException w:name="No List" w:semiHidden="1" w:unhideWhenUsed="1"/>
     <w:lsdException w:name="Outline List 1" w:semiHidden="1" w:unhideWhenUsed="1"/>
@@ -7026,8 +6539,10 @@
     <w:lsdException w:name="Table Subtle 2" w:semiHidden="1" w:unhideWhenUsed="1"/>
     <w:lsdException w:name="Table Web 1" w:semiHidden="1" w:unhideWhenUsed="1"/>
     <w:lsdException w:name="Table Web 2" w:semiHidden="1" w:unhideWhenUsed="1"/>
+    <w:lsdException w:name="Table Web 3" w:semiHidden="1" w:unhideWhenUsed="1"/>
     <w:lsdException w:name="Balloon Text" w:semiHidden="1" w:unhideWhenUsed="1"/>
     <w:lsdException w:name="Table Grid" w:uiPriority="39"/>
+    <w:lsdException w:name="Table Theme" w:semiHidden="1" w:unhideWhenUsed="1"/>
     <w:lsdException w:name="Placeholder Text" w:semiHidden="1"/>
     <w:lsdException w:name="No Spacing" w:uiPriority="1" w:qFormat="1"/>
     <w:lsdException w:name="Light Shading" w:uiPriority="60"/>
@@ -7249,7 +6764,7 @@
     <w:lsdException w:name="Unresolved Mention" w:semiHidden="1" w:unhideWhenUsed="1"/>
     <w:lsdException w:name="Smart Link" w:semiHidden="1" w:unhideWhenUsed="1"/>
   </w:latentStyles>
-  <w:style w:type="paragraph" w:default="1" w:styleId="Norml">
+  <w:style w:type="paragraph" w:default="1" w:styleId="Normal">
     <w:name w:val="Normal"/>
     <w:qFormat/>
     <w:rsid w:val="00EF6CAA"/>
@@ -7263,11 +6778,11 @@
       <w:sz w:val="24"/>
     </w:rPr>
   </w:style>
-  <w:style w:type="paragraph" w:styleId="Cmsor1">
+  <w:style w:type="paragraph" w:styleId="Heading1">
     <w:name w:val="heading 1"/>
-    <w:basedOn w:val="Norml"/>
+    <w:basedOn w:val="Normal"/>
     <w:next w:val="Firstparagraph"/>
-    <w:link w:val="Cmsor1Char"/>
+    <w:link w:val="Heading1Char"/>
     <w:uiPriority w:val="9"/>
     <w:qFormat/>
     <w:rsid w:val="00690423"/>
@@ -7289,11 +6804,11 @@
       <w:szCs w:val="32"/>
     </w:rPr>
   </w:style>
-  <w:style w:type="paragraph" w:styleId="Cmsor2">
+  <w:style w:type="paragraph" w:styleId="Heading2">
     <w:name w:val="heading 2"/>
-    <w:basedOn w:val="Norml"/>
+    <w:basedOn w:val="Normal"/>
     <w:next w:val="Firstparagraph"/>
-    <w:link w:val="Cmsor2Char"/>
+    <w:link w:val="Heading2Char"/>
     <w:uiPriority w:val="9"/>
     <w:unhideWhenUsed/>
     <w:qFormat/>
@@ -7316,11 +6831,11 @@
       <w:szCs w:val="26"/>
     </w:rPr>
   </w:style>
-  <w:style w:type="paragraph" w:styleId="Cmsor3">
+  <w:style w:type="paragraph" w:styleId="Heading3">
     <w:name w:val="heading 3"/>
-    <w:basedOn w:val="Norml"/>
+    <w:basedOn w:val="Normal"/>
     <w:next w:val="Firstparagraph"/>
-    <w:link w:val="Cmsor3Char"/>
+    <w:link w:val="Heading3Char"/>
     <w:uiPriority w:val="9"/>
     <w:unhideWhenUsed/>
     <w:qFormat/>
@@ -7343,11 +6858,11 @@
       <w:szCs w:val="24"/>
     </w:rPr>
   </w:style>
-  <w:style w:type="paragraph" w:styleId="Cmsor4">
+  <w:style w:type="paragraph" w:styleId="Heading4">
     <w:name w:val="heading 4"/>
-    <w:basedOn w:val="Cmsor3"/>
+    <w:basedOn w:val="Heading3"/>
     <w:next w:val="Firstparagraph"/>
-    <w:link w:val="Cmsor4Char"/>
+    <w:link w:val="Heading4Char"/>
     <w:uiPriority w:val="9"/>
     <w:unhideWhenUsed/>
     <w:qFormat/>
@@ -7364,13 +6879,13 @@
       <w:iCs/>
     </w:rPr>
   </w:style>
-  <w:style w:type="character" w:default="1" w:styleId="Bekezdsalapbettpusa">
+  <w:style w:type="character" w:default="1" w:styleId="DefaultParagraphFont">
     <w:name w:val="Default Paragraph Font"/>
     <w:uiPriority w:val="1"/>
     <w:semiHidden/>
     <w:unhideWhenUsed/>
   </w:style>
-  <w:style w:type="table" w:default="1" w:styleId="Normltblzat">
+  <w:style w:type="table" w:default="1" w:styleId="TableNormal">
     <w:name w:val="Normal Table"/>
     <w:uiPriority w:val="99"/>
     <w:semiHidden/>
@@ -7385,16 +6900,16 @@
       </w:tblCellMar>
     </w:tblPr>
   </w:style>
-  <w:style w:type="numbering" w:default="1" w:styleId="Nemlista">
+  <w:style w:type="numbering" w:default="1" w:styleId="NoList">
     <w:name w:val="No List"/>
     <w:uiPriority w:val="99"/>
     <w:semiHidden/>
     <w:unhideWhenUsed/>
   </w:style>
-  <w:style w:type="character" w:customStyle="1" w:styleId="Cmsor1Char">
-    <w:name w:val="Címsor 1 Char"/>
-    <w:basedOn w:val="Bekezdsalapbettpusa"/>
-    <w:link w:val="Cmsor1"/>
+  <w:style w:type="character" w:customStyle="1" w:styleId="Heading1Char">
+    <w:name w:val="Heading 1 Char"/>
+    <w:basedOn w:val="DefaultParagraphFont"/>
+    <w:link w:val="Heading1"/>
     <w:uiPriority w:val="9"/>
     <w:rsid w:val="00690423"/>
     <w:rPr>
@@ -7405,10 +6920,10 @@
       <w:szCs w:val="32"/>
     </w:rPr>
   </w:style>
-  <w:style w:type="character" w:customStyle="1" w:styleId="Cmsor2Char">
-    <w:name w:val="Címsor 2 Char"/>
-    <w:basedOn w:val="Bekezdsalapbettpusa"/>
-    <w:link w:val="Cmsor2"/>
+  <w:style w:type="character" w:customStyle="1" w:styleId="Heading2Char">
+    <w:name w:val="Heading 2 Char"/>
+    <w:basedOn w:val="DefaultParagraphFont"/>
+    <w:link w:val="Heading2"/>
     <w:uiPriority w:val="9"/>
     <w:rsid w:val="00690423"/>
     <w:rPr>
@@ -7419,10 +6934,10 @@
       <w:szCs w:val="26"/>
     </w:rPr>
   </w:style>
-  <w:style w:type="character" w:customStyle="1" w:styleId="Cmsor3Char">
-    <w:name w:val="Címsor 3 Char"/>
-    <w:basedOn w:val="Bekezdsalapbettpusa"/>
-    <w:link w:val="Cmsor3"/>
+  <w:style w:type="character" w:customStyle="1" w:styleId="Heading3Char">
+    <w:name w:val="Heading 3 Char"/>
+    <w:basedOn w:val="DefaultParagraphFont"/>
+    <w:link w:val="Heading3"/>
     <w:uiPriority w:val="9"/>
     <w:rsid w:val="00690423"/>
     <w:rPr>
@@ -7433,10 +6948,10 @@
       <w:szCs w:val="24"/>
     </w:rPr>
   </w:style>
-  <w:style w:type="paragraph" w:styleId="llb">
+  <w:style w:type="paragraph" w:styleId="Footer">
     <w:name w:val="footer"/>
-    <w:basedOn w:val="Norml"/>
-    <w:link w:val="llbChar"/>
+    <w:basedOn w:val="Normal"/>
+    <w:link w:val="FooterChar"/>
     <w:uiPriority w:val="99"/>
     <w:unhideWhenUsed/>
     <w:rsid w:val="003101D0"/>
@@ -7451,20 +6966,20 @@
       <w:rFonts w:cstheme="minorHAnsi"/>
     </w:rPr>
   </w:style>
-  <w:style w:type="character" w:customStyle="1" w:styleId="llbChar">
-    <w:name w:val="Élőláb Char"/>
-    <w:basedOn w:val="Bekezdsalapbettpusa"/>
-    <w:link w:val="llb"/>
+  <w:style w:type="character" w:customStyle="1" w:styleId="FooterChar">
+    <w:name w:val="Footer Char"/>
+    <w:basedOn w:val="DefaultParagraphFont"/>
+    <w:link w:val="Footer"/>
     <w:uiPriority w:val="99"/>
     <w:rsid w:val="003101D0"/>
     <w:rPr>
       <w:rFonts w:cstheme="minorHAnsi"/>
     </w:rPr>
   </w:style>
-  <w:style w:type="paragraph" w:styleId="Kpalrs">
+  <w:style w:type="paragraph" w:styleId="Caption">
     <w:name w:val="caption"/>
-    <w:basedOn w:val="Norml"/>
-    <w:next w:val="Norml"/>
+    <w:basedOn w:val="Normal"/>
+    <w:next w:val="Normal"/>
     <w:uiPriority w:val="35"/>
     <w:unhideWhenUsed/>
     <w:qFormat/>
@@ -7480,10 +6995,10 @@
       <w:szCs w:val="24"/>
     </w:rPr>
   </w:style>
-  <w:style w:type="paragraph" w:styleId="lfej">
+  <w:style w:type="paragraph" w:styleId="Header">
     <w:name w:val="header"/>
-    <w:basedOn w:val="Norml"/>
-    <w:link w:val="lfejChar"/>
+    <w:basedOn w:val="Normal"/>
+    <w:link w:val="HeaderChar"/>
     <w:uiPriority w:val="99"/>
     <w:unhideWhenUsed/>
     <w:rsid w:val="003101D0"/>
@@ -7495,18 +7010,18 @@
       <w:spacing w:line="240" w:lineRule="auto"/>
     </w:pPr>
   </w:style>
-  <w:style w:type="character" w:customStyle="1" w:styleId="lfejChar">
-    <w:name w:val="Élőfej Char"/>
-    <w:basedOn w:val="Bekezdsalapbettpusa"/>
-    <w:link w:val="lfej"/>
+  <w:style w:type="character" w:customStyle="1" w:styleId="HeaderChar">
+    <w:name w:val="Header Char"/>
+    <w:basedOn w:val="DefaultParagraphFont"/>
+    <w:link w:val="Header"/>
     <w:uiPriority w:val="99"/>
     <w:rsid w:val="003101D0"/>
   </w:style>
-  <w:style w:type="paragraph" w:styleId="TJ1">
+  <w:style w:type="paragraph" w:styleId="TOC1">
     <w:name w:val="toc 1"/>
-    <w:basedOn w:val="Norml"/>
-    <w:next w:val="Norml"/>
-    <w:link w:val="TJ1Char"/>
+    <w:basedOn w:val="Normal"/>
+    <w:next w:val="Normal"/>
+    <w:link w:val="TOC1Char"/>
     <w:autoRedefine/>
     <w:uiPriority w:val="39"/>
     <w:unhideWhenUsed/>
@@ -7526,10 +7041,10 @@
       <w:szCs w:val="20"/>
     </w:rPr>
   </w:style>
-  <w:style w:type="paragraph" w:styleId="TJ2">
+  <w:style w:type="paragraph" w:styleId="TOC2">
     <w:name w:val="toc 2"/>
-    <w:basedOn w:val="Norml"/>
-    <w:next w:val="Norml"/>
+    <w:basedOn w:val="Normal"/>
+    <w:next w:val="Normal"/>
     <w:autoRedefine/>
     <w:uiPriority w:val="39"/>
     <w:unhideWhenUsed/>
@@ -7546,10 +7061,10 @@
       <w:szCs w:val="20"/>
     </w:rPr>
   </w:style>
-  <w:style w:type="paragraph" w:styleId="TJ3">
+  <w:style w:type="paragraph" w:styleId="TOC3">
     <w:name w:val="toc 3"/>
-    <w:basedOn w:val="Norml"/>
-    <w:next w:val="Norml"/>
+    <w:basedOn w:val="Normal"/>
+    <w:next w:val="Normal"/>
     <w:autoRedefine/>
     <w:uiPriority w:val="39"/>
     <w:unhideWhenUsed/>
@@ -7568,9 +7083,9 @@
       <w:szCs w:val="20"/>
     </w:rPr>
   </w:style>
-  <w:style w:type="character" w:styleId="Hiperhivatkozs">
+  <w:style w:type="character" w:styleId="Hyperlink">
     <w:name w:val="Hyperlink"/>
-    <w:basedOn w:val="Bekezdsalapbettpusa"/>
+    <w:basedOn w:val="DefaultParagraphFont"/>
     <w:uiPriority w:val="99"/>
     <w:unhideWhenUsed/>
     <w:rsid w:val="00FD106F"/>
@@ -7579,10 +7094,10 @@
       <w:u w:val="single"/>
     </w:rPr>
   </w:style>
-  <w:style w:type="paragraph" w:styleId="TJ4">
+  <w:style w:type="paragraph" w:styleId="TOC4">
     <w:name w:val="toc 4"/>
-    <w:basedOn w:val="Norml"/>
-    <w:next w:val="Norml"/>
+    <w:basedOn w:val="Normal"/>
+    <w:next w:val="Normal"/>
     <w:autoRedefine/>
     <w:uiPriority w:val="39"/>
     <w:unhideWhenUsed/>
@@ -7599,10 +7114,10 @@
       <w:szCs w:val="18"/>
     </w:rPr>
   </w:style>
-  <w:style w:type="paragraph" w:styleId="TJ5">
+  <w:style w:type="paragraph" w:styleId="TOC5">
     <w:name w:val="toc 5"/>
-    <w:basedOn w:val="Norml"/>
-    <w:next w:val="Norml"/>
+    <w:basedOn w:val="Normal"/>
+    <w:next w:val="Normal"/>
     <w:autoRedefine/>
     <w:uiPriority w:val="39"/>
     <w:unhideWhenUsed/>
@@ -7616,10 +7131,10 @@
       <w:szCs w:val="18"/>
     </w:rPr>
   </w:style>
-  <w:style w:type="paragraph" w:styleId="TJ6">
+  <w:style w:type="paragraph" w:styleId="TOC6">
     <w:name w:val="toc 6"/>
-    <w:basedOn w:val="Norml"/>
-    <w:next w:val="Norml"/>
+    <w:basedOn w:val="Normal"/>
+    <w:next w:val="Normal"/>
     <w:autoRedefine/>
     <w:uiPriority w:val="39"/>
     <w:unhideWhenUsed/>
@@ -7633,10 +7148,10 @@
       <w:szCs w:val="18"/>
     </w:rPr>
   </w:style>
-  <w:style w:type="paragraph" w:styleId="TJ7">
+  <w:style w:type="paragraph" w:styleId="TOC7">
     <w:name w:val="toc 7"/>
-    <w:basedOn w:val="Norml"/>
-    <w:next w:val="Norml"/>
+    <w:basedOn w:val="Normal"/>
+    <w:next w:val="Normal"/>
     <w:autoRedefine/>
     <w:uiPriority w:val="39"/>
     <w:unhideWhenUsed/>
@@ -7650,10 +7165,10 @@
       <w:szCs w:val="18"/>
     </w:rPr>
   </w:style>
-  <w:style w:type="paragraph" w:styleId="TJ8">
+  <w:style w:type="paragraph" w:styleId="TOC8">
     <w:name w:val="toc 8"/>
-    <w:basedOn w:val="Norml"/>
-    <w:next w:val="Norml"/>
+    <w:basedOn w:val="Normal"/>
+    <w:next w:val="Normal"/>
     <w:autoRedefine/>
     <w:uiPriority w:val="39"/>
     <w:unhideWhenUsed/>
@@ -7667,10 +7182,10 @@
       <w:szCs w:val="18"/>
     </w:rPr>
   </w:style>
-  <w:style w:type="paragraph" w:styleId="TJ9">
+  <w:style w:type="paragraph" w:styleId="TOC9">
     <w:name w:val="toc 9"/>
-    <w:basedOn w:val="Norml"/>
-    <w:next w:val="Norml"/>
+    <w:basedOn w:val="Normal"/>
+    <w:next w:val="Normal"/>
     <w:autoRedefine/>
     <w:uiPriority w:val="39"/>
     <w:unhideWhenUsed/>
@@ -7684,10 +7199,10 @@
       <w:szCs w:val="18"/>
     </w:rPr>
   </w:style>
-  <w:style w:type="paragraph" w:styleId="Irodalomjegyzk">
+  <w:style w:type="paragraph" w:styleId="Bibliography">
     <w:name w:val="Bibliography"/>
-    <w:basedOn w:val="Norml"/>
-    <w:next w:val="Norml"/>
+    <w:basedOn w:val="Normal"/>
+    <w:next w:val="Normal"/>
     <w:autoRedefine/>
     <w:uiPriority w:val="37"/>
     <w:unhideWhenUsed/>
@@ -7696,9 +7211,9 @@
       <w:ind w:firstLine="0"/>
     </w:pPr>
   </w:style>
-  <w:style w:type="paragraph" w:styleId="Listaszerbekezds">
+  <w:style w:type="paragraph" w:styleId="ListParagraph">
     <w:name w:val="List Paragraph"/>
-    <w:basedOn w:val="Norml"/>
+    <w:basedOn w:val="Normal"/>
     <w:uiPriority w:val="34"/>
     <w:qFormat/>
     <w:rsid w:val="00367924"/>
@@ -7709,9 +7224,9 @@
       <w:contextualSpacing/>
     </w:pPr>
   </w:style>
-  <w:style w:type="character" w:styleId="Helyrzszveg">
+  <w:style w:type="character" w:styleId="PlaceholderText">
     <w:name w:val="Placeholder Text"/>
-    <w:basedOn w:val="Bekezdsalapbettpusa"/>
+    <w:basedOn w:val="DefaultParagraphFont"/>
     <w:uiPriority w:val="99"/>
     <w:semiHidden/>
     <w:rsid w:val="004F5C1D"/>
@@ -7719,10 +7234,10 @@
       <w:color w:val="808080"/>
     </w:rPr>
   </w:style>
-  <w:style w:type="paragraph" w:styleId="brajegyzk">
+  <w:style w:type="paragraph" w:styleId="TableofFigures">
     <w:name w:val="table of figures"/>
-    <w:basedOn w:val="Norml"/>
-    <w:next w:val="Norml"/>
+    <w:basedOn w:val="Normal"/>
+    <w:next w:val="Normal"/>
     <w:uiPriority w:val="99"/>
     <w:unhideWhenUsed/>
     <w:rsid w:val="00B36958"/>
@@ -7730,7 +7245,7 @@
       <w:ind w:firstLine="0"/>
     </w:pPr>
   </w:style>
-  <w:style w:type="paragraph" w:styleId="Nincstrkz">
+  <w:style w:type="paragraph" w:styleId="NoSpacing">
     <w:name w:val="No Spacing"/>
     <w:uiPriority w:val="1"/>
     <w:qFormat/>
@@ -7743,11 +7258,11 @@
       <w:sz w:val="24"/>
     </w:rPr>
   </w:style>
-  <w:style w:type="paragraph" w:styleId="Cm">
+  <w:style w:type="paragraph" w:styleId="Title">
     <w:name w:val="Title"/>
-    <w:basedOn w:val="Norml"/>
-    <w:next w:val="Norml"/>
-    <w:link w:val="CmChar"/>
+    <w:basedOn w:val="Normal"/>
+    <w:next w:val="Normal"/>
+    <w:link w:val="TitleChar"/>
     <w:uiPriority w:val="10"/>
     <w:qFormat/>
     <w:rsid w:val="00674F6E"/>
@@ -7766,10 +7281,10 @@
       <w:szCs w:val="56"/>
     </w:rPr>
   </w:style>
-  <w:style w:type="character" w:customStyle="1" w:styleId="CmChar">
-    <w:name w:val="Cím Char"/>
-    <w:basedOn w:val="Bekezdsalapbettpusa"/>
-    <w:link w:val="Cm"/>
+  <w:style w:type="character" w:customStyle="1" w:styleId="TitleChar">
+    <w:name w:val="Title Char"/>
+    <w:basedOn w:val="DefaultParagraphFont"/>
+    <w:link w:val="Title"/>
     <w:uiPriority w:val="10"/>
     <w:rsid w:val="00674F6E"/>
     <w:rPr>
@@ -7782,7 +7297,7 @@
   </w:style>
   <w:style w:type="paragraph" w:customStyle="1" w:styleId="Title1">
     <w:name w:val="Title1"/>
-    <w:basedOn w:val="Cm"/>
+    <w:basedOn w:val="Title"/>
     <w:next w:val="Firstparagraph"/>
     <w:link w:val="Title1Char"/>
     <w:autoRedefine/>
@@ -7797,7 +7312,7 @@
   </w:style>
   <w:style w:type="paragraph" w:customStyle="1" w:styleId="Contents">
     <w:name w:val="Contents"/>
-    <w:basedOn w:val="TJ1"/>
+    <w:basedOn w:val="TOC1"/>
     <w:link w:val="ContentsChar"/>
     <w:qFormat/>
     <w:rsid w:val="00B84CB4"/>
@@ -7819,7 +7334,7 @@
   </w:style>
   <w:style w:type="character" w:customStyle="1" w:styleId="Title1Char">
     <w:name w:val="Title1 Char"/>
-    <w:basedOn w:val="Bekezdsalapbettpusa"/>
+    <w:basedOn w:val="DefaultParagraphFont"/>
     <w:link w:val="Title1"/>
     <w:rsid w:val="009F025B"/>
     <w:rPr>
@@ -7833,8 +7348,8 @@
   </w:style>
   <w:style w:type="paragraph" w:customStyle="1" w:styleId="Firstparagraph">
     <w:name w:val="First paragraph"/>
-    <w:basedOn w:val="Norml"/>
-    <w:next w:val="Norml"/>
+    <w:basedOn w:val="Normal"/>
+    <w:next w:val="Normal"/>
     <w:link w:val="FirstparagraphChar"/>
     <w:qFormat/>
     <w:rsid w:val="00674F6E"/>
@@ -7842,10 +7357,10 @@
       <w:ind w:firstLine="0"/>
     </w:pPr>
   </w:style>
-  <w:style w:type="character" w:customStyle="1" w:styleId="TJ1Char">
-    <w:name w:val="TJ 1 Char"/>
-    <w:basedOn w:val="Bekezdsalapbettpusa"/>
-    <w:link w:val="TJ1"/>
+  <w:style w:type="character" w:customStyle="1" w:styleId="TOC1Char">
+    <w:name w:val="TOC 1 Char"/>
+    <w:basedOn w:val="DefaultParagraphFont"/>
+    <w:link w:val="TOC1"/>
     <w:uiPriority w:val="39"/>
     <w:rsid w:val="00B36958"/>
     <w:rPr>
@@ -7858,7 +7373,7 @@
   </w:style>
   <w:style w:type="character" w:customStyle="1" w:styleId="ContentsChar">
     <w:name w:val="Contents Char"/>
-    <w:basedOn w:val="TJ1Char"/>
+    <w:basedOn w:val="TOC1Char"/>
     <w:link w:val="Contents"/>
     <w:rsid w:val="00B84CB4"/>
     <w:rPr>
@@ -7870,10 +7385,10 @@
       <w:szCs w:val="24"/>
     </w:rPr>
   </w:style>
-  <w:style w:type="character" w:customStyle="1" w:styleId="Cmsor4Char">
-    <w:name w:val="Címsor 4 Char"/>
-    <w:basedOn w:val="Bekezdsalapbettpusa"/>
-    <w:link w:val="Cmsor4"/>
+  <w:style w:type="character" w:customStyle="1" w:styleId="Heading4Char">
+    <w:name w:val="Heading 4 Char"/>
+    <w:basedOn w:val="DefaultParagraphFont"/>
+    <w:link w:val="Heading4"/>
     <w:uiPriority w:val="9"/>
     <w:rsid w:val="00690423"/>
     <w:rPr>
@@ -7887,7 +7402,7 @@
   </w:style>
   <w:style w:type="character" w:customStyle="1" w:styleId="FirstparagraphChar">
     <w:name w:val="First paragraph Char"/>
-    <w:basedOn w:val="Bekezdsalapbettpusa"/>
+    <w:basedOn w:val="DefaultParagraphFont"/>
     <w:link w:val="Firstparagraph"/>
     <w:rsid w:val="00674F6E"/>
     <w:rPr>
@@ -7914,11 +7429,11 @@
       </w:tblCellMar>
     </w:tblPr>
   </w:style>
-  <w:style w:type="paragraph" w:styleId="Alcm">
+  <w:style w:type="paragraph" w:styleId="Subtitle">
     <w:name w:val="Subtitle"/>
-    <w:basedOn w:val="Cm"/>
-    <w:next w:val="Norml"/>
-    <w:link w:val="AlcmChar"/>
+    <w:basedOn w:val="Title"/>
+    <w:next w:val="Normal"/>
+    <w:link w:val="SubtitleChar"/>
     <w:uiPriority w:val="11"/>
     <w:qFormat/>
     <w:rsid w:val="0061744A"/>
@@ -7933,10 +7448,10 @@
       <w:spacing w:val="15"/>
     </w:rPr>
   </w:style>
-  <w:style w:type="character" w:customStyle="1" w:styleId="AlcmChar">
-    <w:name w:val="Alcím Char"/>
-    <w:basedOn w:val="Bekezdsalapbettpusa"/>
-    <w:link w:val="Alcm"/>
+  <w:style w:type="character" w:customStyle="1" w:styleId="SubtitleChar">
+    <w:name w:val="Subtitle Char"/>
+    <w:basedOn w:val="DefaultParagraphFont"/>
+    <w:link w:val="Subtitle"/>
     <w:uiPriority w:val="11"/>
     <w:rsid w:val="0061744A"/>
     <w:rPr>
@@ -7948,10 +7463,10 @@
       <w:szCs w:val="56"/>
     </w:rPr>
   </w:style>
-  <w:style w:type="paragraph" w:styleId="Csakszveg">
+  <w:style w:type="paragraph" w:styleId="PlainText">
     <w:name w:val="Plain Text"/>
-    <w:basedOn w:val="Norml"/>
-    <w:link w:val="CsakszvegChar"/>
+    <w:basedOn w:val="Normal"/>
+    <w:link w:val="PlainTextChar"/>
     <w:uiPriority w:val="99"/>
     <w:semiHidden/>
     <w:unhideWhenUsed/>
@@ -7967,10 +7482,10 @@
       <w:szCs w:val="21"/>
     </w:rPr>
   </w:style>
-  <w:style w:type="character" w:customStyle="1" w:styleId="CsakszvegChar">
-    <w:name w:val="Csak szöveg Char"/>
-    <w:basedOn w:val="Bekezdsalapbettpusa"/>
-    <w:link w:val="Csakszveg"/>
+  <w:style w:type="character" w:customStyle="1" w:styleId="PlainTextChar">
+    <w:name w:val="Plain Text Char"/>
+    <w:basedOn w:val="DefaultParagraphFont"/>
+    <w:link w:val="PlainText"/>
     <w:uiPriority w:val="99"/>
     <w:semiHidden/>
     <w:rsid w:val="0082775C"/>
@@ -7980,10 +7495,10 @@
       <w:szCs w:val="21"/>
     </w:rPr>
   </w:style>
-  <w:style w:type="paragraph" w:styleId="Tartalomjegyzkcmsora">
+  <w:style w:type="paragraph" w:styleId="TOCHeading">
     <w:name w:val="TOC Heading"/>
-    <w:basedOn w:val="Cmsor1"/>
-    <w:next w:val="Norml"/>
+    <w:basedOn w:val="Heading1"/>
+    <w:next w:val="Normal"/>
     <w:uiPriority w:val="39"/>
     <w:unhideWhenUsed/>
     <w:qFormat/>
@@ -8004,10 +7519,10 @@
       <w:lang w:eastAsia="hu-HU"/>
     </w:rPr>
   </w:style>
-  <w:style w:type="paragraph" w:styleId="Lbjegyzetszveg">
+  <w:style w:type="paragraph" w:styleId="FootnoteText">
     <w:name w:val="footnote text"/>
-    <w:basedOn w:val="Norml"/>
-    <w:link w:val="LbjegyzetszvegChar"/>
+    <w:basedOn w:val="Normal"/>
+    <w:link w:val="FootnoteTextChar"/>
     <w:uiPriority w:val="99"/>
     <w:semiHidden/>
     <w:unhideWhenUsed/>
@@ -8020,10 +7535,10 @@
       <w:szCs w:val="20"/>
     </w:rPr>
   </w:style>
-  <w:style w:type="character" w:customStyle="1" w:styleId="LbjegyzetszvegChar">
-    <w:name w:val="Lábjegyzetszöveg Char"/>
-    <w:basedOn w:val="Bekezdsalapbettpusa"/>
-    <w:link w:val="Lbjegyzetszveg"/>
+  <w:style w:type="character" w:customStyle="1" w:styleId="FootnoteTextChar">
+    <w:name w:val="Footnote Text Char"/>
+    <w:basedOn w:val="DefaultParagraphFont"/>
+    <w:link w:val="FootnoteText"/>
     <w:uiPriority w:val="99"/>
     <w:semiHidden/>
     <w:rsid w:val="00690423"/>
@@ -8033,9 +7548,9 @@
       <w:szCs w:val="20"/>
     </w:rPr>
   </w:style>
-  <w:style w:type="character" w:styleId="Lbjegyzet-hivatkozs">
+  <w:style w:type="character" w:styleId="FootnoteReference">
     <w:name w:val="footnote reference"/>
-    <w:basedOn w:val="Bekezdsalapbettpusa"/>
+    <w:basedOn w:val="DefaultParagraphFont"/>
     <w:uiPriority w:val="99"/>
     <w:semiHidden/>
     <w:unhideWhenUsed/>
@@ -8046,7 +7561,7 @@
   </w:style>
   <w:style w:type="paragraph" w:customStyle="1" w:styleId="Cmsor1-szmozatlan">
     <w:name w:val="Címsor 1 - számozatlan"/>
-    <w:basedOn w:val="Cmsor1"/>
+    <w:basedOn w:val="Heading1"/>
     <w:next w:val="Firstparagraph"/>
     <w:link w:val="Cmsor1-szmozatlanChar"/>
     <w:qFormat/>
@@ -8073,9 +7588,9 @@
       <w:lang w:val="en-GB"/>
     </w:rPr>
   </w:style>
-  <w:style w:type="table" w:styleId="Rcsostblzat">
+  <w:style w:type="table" w:styleId="TableGrid0">
     <w:name w:val="Table Grid"/>
-    <w:basedOn w:val="Normltblzat"/>
+    <w:basedOn w:val="TableNormal"/>
     <w:uiPriority w:val="39"/>
     <w:rsid w:val="00250DAD"/>
     <w:pPr>

</xml_diff>

<commit_message>
XRHealth part added to thesis
</commit_message>
<xml_diff>
--- a/Documents/2223_1_KerteszDomonkos_PB8JV3_Szakdolgozat_VP.docx
+++ b/Documents/2223_1_KerteszDomonkos_PB8JV3_Szakdolgozat_VP.docx
@@ -708,11 +708,21 @@
       </w:pPr>
       <w:bookmarkStart w:id="2" w:name="_Toc68948684"/>
       <w:bookmarkEnd w:id="1"/>
+      <w:proofErr w:type="spellStart"/>
       <w:r>
         <w:lastRenderedPageBreak/>
-        <w:t>Tartalmi összefoglaló</w:t>
+        <w:t>Tartalmi</w:t>
+      </w:r>
+      <w:proofErr w:type="spellEnd"/>
+      <w:r>
+        <w:t xml:space="preserve"> </w:t>
+      </w:r>
+      <w:proofErr w:type="spellStart"/>
+      <w:r>
+        <w:t>összefoglaló</w:t>
       </w:r>
       <w:bookmarkEnd w:id="2"/>
+      <w:proofErr w:type="spellEnd"/>
     </w:p>
     <w:p>
       <w:pPr>
@@ -820,7 +830,15 @@
         <w:t xml:space="preserve"> </w:t>
       </w:r>
       <w:r>
-        <w:t>A cím Title stílusú</w:t>
+        <w:t xml:space="preserve">A cím </w:t>
+      </w:r>
+      <w:proofErr w:type="spellStart"/>
+      <w:r>
+        <w:t>Title</w:t>
+      </w:r>
+      <w:proofErr w:type="spellEnd"/>
+      <w:r>
+        <w:t xml:space="preserve"> stílusú</w:t>
       </w:r>
       <w:r>
         <w:t>, formázása</w:t>
@@ -829,7 +847,15 @@
         <w:t xml:space="preserve">: </w:t>
       </w:r>
       <w:r>
-        <w:t xml:space="preserve">Times New Roman, nagybetű, 14 pt, </w:t>
+        <w:t xml:space="preserve">Times New Roman, nagybetű, 14 </w:t>
+      </w:r>
+      <w:proofErr w:type="spellStart"/>
+      <w:r>
+        <w:t>pt</w:t>
+      </w:r>
+      <w:proofErr w:type="spellEnd"/>
+      <w:r>
+        <w:t xml:space="preserve">, </w:t>
       </w:r>
       <w:r>
         <w:t>félkövér</w:t>
@@ -853,7 +879,15 @@
         <w:t>, formázása</w:t>
       </w:r>
       <w:r>
-        <w:t xml:space="preserve">: Times New Roman, 12 pt, </w:t>
+        <w:t xml:space="preserve">: Times New Roman, 12 </w:t>
+      </w:r>
+      <w:proofErr w:type="spellStart"/>
+      <w:r>
+        <w:t>pt</w:t>
+      </w:r>
+      <w:proofErr w:type="spellEnd"/>
+      <w:r>
+        <w:t xml:space="preserve">, </w:t>
       </w:r>
       <w:r>
         <w:t>sorkizárt</w:t>
@@ -903,12 +937,21 @@
         </w:rPr>
         <w:t xml:space="preserve"> </w:t>
       </w:r>
+      <w:proofErr w:type="spellStart"/>
       <w:r>
         <w:rPr>
           <w:rFonts w:cs="Times New Roman"/>
           <w:szCs w:val="24"/>
         </w:rPr>
-        <w:t xml:space="preserve">Gamification, Virtuális valóság, </w:t>
+        <w:t>Gamification</w:t>
+      </w:r>
+      <w:proofErr w:type="spellEnd"/>
+      <w:r>
+        <w:rPr>
+          <w:rFonts w:cs="Times New Roman"/>
+          <w:szCs w:val="24"/>
+        </w:rPr>
+        <w:t xml:space="preserve">, Virtuális valóság, </w:t>
       </w:r>
       <w:r>
         <w:rPr>
@@ -973,23 +1016,7 @@
           <w:szCs w:val="24"/>
           <w:lang w:val="en-GB"/>
         </w:rPr>
-        <w:t>[list 4-</w:t>
-      </w:r>
-      <w:r>
-        <w:rPr>
-          <w:rFonts w:cs="Times New Roman"/>
-          <w:szCs w:val="24"/>
-          <w:lang w:val="en-GB"/>
-        </w:rPr>
-        <w:t>6</w:t>
-      </w:r>
-      <w:r>
-        <w:rPr>
-          <w:rFonts w:cs="Times New Roman"/>
-          <w:szCs w:val="24"/>
-          <w:lang w:val="en-GB"/>
-        </w:rPr>
-        <w:t xml:space="preserve"> keywords]</w:t>
+        <w:t>Gamification, Virtual reality, Rehabilitation software</w:t>
       </w:r>
     </w:p>
     <w:p>
@@ -1043,6 +1070,7 @@
               <w:color w:val="auto"/>
             </w:rPr>
           </w:pPr>
+          <w:proofErr w:type="spellStart"/>
           <w:r>
             <w:rPr>
               <w:rStyle w:val="Title1Char"/>
@@ -1050,6 +1078,7 @@
             </w:rPr>
             <w:t>Tartalomjegyzék</w:t>
           </w:r>
+          <w:proofErr w:type="spellEnd"/>
         </w:p>
         <w:p>
           <w:pPr>
@@ -2063,8 +2092,21 @@
               <w:ind w:firstLine="0"/>
               <w:jc w:val="left"/>
             </w:pPr>
-            <w:r>
-              <w:t xml:space="preserve">Virtual Reality </w:t>
+            <w:proofErr w:type="spellStart"/>
+            <w:r>
+              <w:t>Virtual</w:t>
+            </w:r>
+            <w:proofErr w:type="spellEnd"/>
+            <w:r>
+              <w:t xml:space="preserve"> </w:t>
+            </w:r>
+            <w:proofErr w:type="spellStart"/>
+            <w:r>
+              <w:t>Reality</w:t>
+            </w:r>
+            <w:proofErr w:type="spellEnd"/>
+            <w:r>
+              <w:t xml:space="preserve"> </w:t>
             </w:r>
             <w:r>
               <w:t>(</w:t>
@@ -2107,9 +2149,19 @@
               <w:ind w:firstLine="0"/>
               <w:jc w:val="left"/>
             </w:pPr>
-            <w:r>
-              <w:t>Augmented Reality</w:t>
-            </w:r>
+            <w:proofErr w:type="spellStart"/>
+            <w:r>
+              <w:t>Augmented</w:t>
+            </w:r>
+            <w:proofErr w:type="spellEnd"/>
+            <w:r>
+              <w:t xml:space="preserve"> </w:t>
+            </w:r>
+            <w:proofErr w:type="spellStart"/>
+            <w:r>
+              <w:t>Reality</w:t>
+            </w:r>
+            <w:proofErr w:type="spellEnd"/>
             <w:r>
               <w:t xml:space="preserve"> (</w:t>
             </w:r>
@@ -2151,9 +2203,19 @@
               <w:ind w:firstLine="0"/>
               <w:jc w:val="left"/>
             </w:pPr>
-            <w:r>
-              <w:t>Extended Reality</w:t>
-            </w:r>
+            <w:proofErr w:type="spellStart"/>
+            <w:r>
+              <w:t>Extended</w:t>
+            </w:r>
+            <w:proofErr w:type="spellEnd"/>
+            <w:r>
+              <w:t xml:space="preserve"> </w:t>
+            </w:r>
+            <w:proofErr w:type="spellStart"/>
+            <w:r>
+              <w:t>Reality</w:t>
+            </w:r>
+            <w:proofErr w:type="spellEnd"/>
             <w:r>
               <w:t xml:space="preserve"> </w:t>
             </w:r>
@@ -2192,9 +2254,11 @@
               <w:ind w:firstLine="0"/>
               <w:jc w:val="left"/>
             </w:pPr>
+            <w:proofErr w:type="spellStart"/>
             <w:r>
               <w:t>Mici</w:t>
             </w:r>
+            <w:proofErr w:type="spellEnd"/>
           </w:p>
         </w:tc>
       </w:tr>
@@ -2215,11 +2279,317 @@
           <w:numId w:val="19"/>
         </w:numPr>
       </w:pPr>
-      <w:bookmarkStart w:id="4" w:name="_Toc98926923"/>
-      <w:bookmarkStart w:id="5" w:name="_Toc99107194"/>
       <w:r>
         <w:lastRenderedPageBreak/>
-        <w:t>Fejezet</w:t>
+        <w:t>Irodalom és versenytárs elemzés</w:t>
+      </w:r>
+    </w:p>
+    <w:p>
+      <w:pPr>
+        <w:pStyle w:val="Firstparagraph"/>
+      </w:pPr>
+      <w:r>
+        <w:t xml:space="preserve">A </w:t>
+      </w:r>
+      <w:r>
+        <w:rPr>
+          <w:b/>
+          <w:bCs/>
+        </w:rPr>
+        <w:t>szöveg</w:t>
+      </w:r>
+      <w:r>
+        <w:t xml:space="preserve"> normál stílusú: Times New Roman, 12 </w:t>
+      </w:r>
+      <w:proofErr w:type="spellStart"/>
+      <w:r>
+        <w:t>pt</w:t>
+      </w:r>
+      <w:proofErr w:type="spellEnd"/>
+      <w:r>
+        <w:t>, 1.5</w:t>
+      </w:r>
+      <w:r>
+        <w:t>-ös sortávolságú</w:t>
+      </w:r>
+      <w:r>
+        <w:t xml:space="preserve">, </w:t>
+      </w:r>
+      <w:r>
+        <w:t>sorkizárt</w:t>
+      </w:r>
+      <w:r>
+        <w:t xml:space="preserve">. </w:t>
+      </w:r>
+      <w:r>
+        <w:t>A v</w:t>
+      </w:r>
+      <w:r>
+        <w:t>áltozók szövegben dőlt betűvel</w:t>
+      </w:r>
+      <w:r>
+        <w:t xml:space="preserve"> szerepeljenek</w:t>
+      </w:r>
+      <w:r>
+        <w:t>. Az új bekezdés első sora behúzással új sorban, nem előzi meg üres sorköz</w:t>
+      </w:r>
+      <w:r>
+        <w:t xml:space="preserve"> (Normál stílusban beállítva)</w:t>
+      </w:r>
+      <w:r>
+        <w:t xml:space="preserve">. </w:t>
+      </w:r>
+    </w:p>
+    <w:p>
+      <w:r>
+        <w:rPr>
+          <w:b/>
+          <w:bCs/>
+        </w:rPr>
+        <w:t>Címek</w:t>
+      </w:r>
+      <w:r>
+        <w:t xml:space="preserve"> értelemszerűen számozva, Heading 1: 14 </w:t>
+      </w:r>
+      <w:proofErr w:type="spellStart"/>
+      <w:r>
+        <w:t>pt</w:t>
+      </w:r>
+      <w:proofErr w:type="spellEnd"/>
+      <w:r>
+        <w:t xml:space="preserve">, </w:t>
+      </w:r>
+      <w:r>
+        <w:t>Times New Roman</w:t>
+      </w:r>
+      <w:r>
+        <w:t xml:space="preserve">, </w:t>
+      </w:r>
+      <w:r>
+        <w:t>félkövér</w:t>
+      </w:r>
+      <w:r>
+        <w:t xml:space="preserve">, további </w:t>
+      </w:r>
+      <w:r>
+        <w:t>Heading</w:t>
+      </w:r>
+      <w:r>
+        <w:t xml:space="preserve">: 12 </w:t>
+      </w:r>
+      <w:proofErr w:type="spellStart"/>
+      <w:r>
+        <w:t>pt</w:t>
+      </w:r>
+      <w:proofErr w:type="spellEnd"/>
+      <w:r>
+        <w:t xml:space="preserve">, </w:t>
+      </w:r>
+      <w:r>
+        <w:t>félkövér</w:t>
+      </w:r>
+      <w:r>
+        <w:t xml:space="preserve">, </w:t>
+      </w:r>
+      <w:r>
+        <w:t xml:space="preserve">Times New Roman, </w:t>
+      </w:r>
+      <w:r>
+        <w:t xml:space="preserve">minden cím előtt és után </w:t>
+      </w:r>
+      <w:r>
+        <w:t>a cím stílusában vannak beállítva a sorközök</w:t>
+      </w:r>
+      <w:r>
+        <w:t xml:space="preserve">, cím utáni első </w:t>
+      </w:r>
+      <w:r>
+        <w:t xml:space="preserve">bekezdés stílusa </w:t>
+      </w:r>
+      <w:proofErr w:type="spellStart"/>
+      <w:r>
+        <w:t>First</w:t>
+      </w:r>
+      <w:proofErr w:type="spellEnd"/>
+      <w:r>
+        <w:t xml:space="preserve"> </w:t>
+      </w:r>
+      <w:proofErr w:type="spellStart"/>
+      <w:r>
+        <w:t>paragraph</w:t>
+      </w:r>
+      <w:proofErr w:type="spellEnd"/>
+      <w:r>
+        <w:t xml:space="preserve">. </w:t>
+      </w:r>
+    </w:p>
+    <w:p>
+      <w:r>
+        <w:t>Általános szabályok:</w:t>
+      </w:r>
+    </w:p>
+    <w:p>
+      <w:pPr>
+        <w:pStyle w:val="ListParagraph"/>
+      </w:pPr>
+      <w:r>
+        <w:t xml:space="preserve">minden műveleti jelet (számtani, halmazelméleti stb.) megelőz és követ egy-egy szóköz </w:t>
+      </w:r>
+    </w:p>
+    <w:p>
+      <w:pPr>
+        <w:pStyle w:val="ListParagraph"/>
+      </w:pPr>
+      <w:r>
+        <w:t xml:space="preserve">minden írásjelet (pont, vessző, kérdőjel, </w:t>
+      </w:r>
+      <w:proofErr w:type="spellStart"/>
+      <w:r>
+        <w:t>stb</w:t>
+      </w:r>
+      <w:proofErr w:type="spellEnd"/>
+      <w:r>
+        <w:t xml:space="preserve">,) követ egy szóköz </w:t>
+      </w:r>
+    </w:p>
+    <w:p>
+      <w:pPr>
+        <w:pStyle w:val="ListParagraph"/>
+      </w:pPr>
+      <w:r>
+        <w:t xml:space="preserve">a zárójelek: normál (nem dőlt) </w:t>
+      </w:r>
+    </w:p>
+    <w:p>
+      <w:r>
+        <w:rPr>
+          <w:b/>
+          <w:bCs/>
+        </w:rPr>
+        <w:t>Nyelvi ajánlás</w:t>
+      </w:r>
+      <w:r>
+        <w:t xml:space="preserve">: magyar ill. angol nyelv szempontjából a Magyar Helyesírási Szabályzat, ill. a megfelelő – brit, </w:t>
+      </w:r>
+      <w:r>
+        <w:t>amerikai</w:t>
+      </w:r>
+      <w:r>
+        <w:t xml:space="preserve"> stb. – angol nyelvi szabályzat. </w:t>
+      </w:r>
+      <w:r>
+        <w:rPr>
+          <w:b/>
+          <w:bCs/>
+        </w:rPr>
+        <w:t>Terjedelem</w:t>
+      </w:r>
+      <w:r>
+        <w:t xml:space="preserve">: a tartalmi rész legalább 40 oldal, de legfeljebb 60 oldal. </w:t>
+      </w:r>
+      <w:r>
+        <w:rPr>
+          <w:b/>
+          <w:bCs/>
+        </w:rPr>
+        <w:t>Margók</w:t>
+      </w:r>
+      <w:r>
+        <w:t>: normál (felső, alsó, bal és jobb oldali margók is egyaránt 2,54 cm-es</w:t>
+      </w:r>
+      <w:r>
+        <w:t>ek</w:t>
+      </w:r>
+      <w:r>
+        <w:t>, a kötésmargó 1 cm.</w:t>
+      </w:r>
+      <w:r>
+        <w:t xml:space="preserve">) </w:t>
+      </w:r>
+      <w:r>
+        <w:rPr>
+          <w:b/>
+          <w:bCs/>
+        </w:rPr>
+        <w:t>Oldalszámozás</w:t>
+      </w:r>
+      <w:r>
+        <w:t xml:space="preserve">: középre alulra. </w:t>
+      </w:r>
+      <w:r>
+        <w:t>Fejléc tartalma fejezetenként a fejezetcímek középre rendezve.</w:t>
+      </w:r>
+    </w:p>
+    <w:p>
+      <w:pPr>
+        <w:pStyle w:val="Heading2"/>
+      </w:pPr>
+      <w:proofErr w:type="spellStart"/>
+      <w:r>
+        <w:t>XRHealth</w:t>
+      </w:r>
+      <w:proofErr w:type="spellEnd"/>
+    </w:p>
+    <w:p>
+      <w:r>
+        <w:t xml:space="preserve">Az Egyesült Államokbeli Brookline városban található </w:t>
+      </w:r>
+      <w:proofErr w:type="spellStart"/>
+      <w:r>
+        <w:t>XRHealth</w:t>
+      </w:r>
+      <w:proofErr w:type="spellEnd"/>
+      <w:r>
+        <w:t xml:space="preserve"> vállalat kiterjesztett valóság, elsősorban virtuális valóság, alapú gyógymódokkal foglalkozik, például gyógytorna, stressz és szorongás kezelés, fájdalom csillapítás, </w:t>
+      </w:r>
+      <w:r>
+        <w:t>figyelemhiányos hiperaktivitás-zavar</w:t>
+      </w:r>
+      <w:r>
+        <w:t xml:space="preserve"> kezelés, memória javítás. Ezen kívül fejlesztenek szoftvert csoportterápiák támogatásához, és 2020-ban indítottak egy Codiv-19 utáni rehabilitációs programot.</w:t>
+      </w:r>
+    </w:p>
+    <w:p>
+      <w:r>
+        <w:t>Nyak rehabilitációs szoftverük, az N-140 (</w:t>
+      </w:r>
+      <w:proofErr w:type="spellStart"/>
+      <w:r>
+        <w:t>Rotate</w:t>
+      </w:r>
+      <w:proofErr w:type="spellEnd"/>
+      <w:r>
+        <w:t>) a gerincoszlopi régió hagyományos rehabilitációját és a gerincoszlop mozgástartományának felbecslését, virtuális valóságban végző szoftver. A szoftver egy egyszerű játék, aminek a gyakorlatai használhatóak hagyományos fizikoterápiai, vagy önálló otthoni mozgásra [</w:t>
+      </w:r>
+      <w:r>
+        <w:t>1</w:t>
+      </w:r>
+      <w:r>
+        <w:t>].</w:t>
+      </w:r>
+    </w:p>
+    <w:p>
+      <w:r>
+        <w:lastRenderedPageBreak/>
+        <w:t xml:space="preserve">A szoftver kompatibilis több virtuális valóság szemüveggel, de csak </w:t>
+      </w:r>
+      <w:proofErr w:type="spellStart"/>
+      <w:r>
+        <w:t>XRHealth</w:t>
+      </w:r>
+      <w:proofErr w:type="spellEnd"/>
+      <w:r>
+        <w:t xml:space="preserve"> fiókkal és Egyesül Államokbeli egészségbiztosítással lehetséges használni.</w:t>
+      </w:r>
+    </w:p>
+    <w:p>
+      <w:pPr>
+        <w:pStyle w:val="Heading3"/>
+      </w:pPr>
+      <w:bookmarkStart w:id="4" w:name="_Toc98926925"/>
+      <w:bookmarkStart w:id="5" w:name="_Toc99107196"/>
+      <w:r>
+        <w:t>Alfejezet</w:t>
       </w:r>
       <w:bookmarkEnd w:id="4"/>
       <w:bookmarkEnd w:id="5"/>
@@ -2229,265 +2599,6 @@
         <w:pStyle w:val="Firstparagraph"/>
       </w:pPr>
       <w:r>
-        <w:t xml:space="preserve">A </w:t>
-      </w:r>
-      <w:r>
-        <w:rPr>
-          <w:b/>
-          <w:bCs/>
-        </w:rPr>
-        <w:t>szöveg</w:t>
-      </w:r>
-      <w:r>
-        <w:t xml:space="preserve"> normál stílusú: Times New Roman, 12 pt, 1.5</w:t>
-      </w:r>
-      <w:r>
-        <w:t>-ös sortávolságú</w:t>
-      </w:r>
-      <w:r>
-        <w:t xml:space="preserve">, </w:t>
-      </w:r>
-      <w:r>
-        <w:t>sorkizárt</w:t>
-      </w:r>
-      <w:r>
-        <w:t xml:space="preserve">. </w:t>
-      </w:r>
-      <w:r>
-        <w:t>A v</w:t>
-      </w:r>
-      <w:r>
-        <w:t>áltozók szövegben dőlt betűvel</w:t>
-      </w:r>
-      <w:r>
-        <w:t xml:space="preserve"> szerepeljenek</w:t>
-      </w:r>
-      <w:r>
-        <w:t>. Az új bekezdés első sora behúzással új sorban, nem előzi meg üres sorköz</w:t>
-      </w:r>
-      <w:r>
-        <w:t xml:space="preserve"> (Normál stílusban beállítva)</w:t>
-      </w:r>
-      <w:r>
-        <w:t xml:space="preserve">. </w:t>
-      </w:r>
-    </w:p>
-    <w:p>
-      <w:r>
-        <w:rPr>
-          <w:b/>
-          <w:bCs/>
-        </w:rPr>
-        <w:t>Címek</w:t>
-      </w:r>
-      <w:r>
-        <w:t xml:space="preserve"> értelemszerűen számozva, Heading 1: 14 pt, </w:t>
-      </w:r>
-      <w:r>
-        <w:t>Times New Roman</w:t>
-      </w:r>
-      <w:r>
-        <w:t xml:space="preserve">, </w:t>
-      </w:r>
-      <w:r>
-        <w:t>félkövér</w:t>
-      </w:r>
-      <w:r>
-        <w:t xml:space="preserve">, további </w:t>
-      </w:r>
-      <w:r>
-        <w:t>Heading</w:t>
-      </w:r>
-      <w:r>
-        <w:t xml:space="preserve">: 12 pt, </w:t>
-      </w:r>
-      <w:r>
-        <w:t>félkövér</w:t>
-      </w:r>
-      <w:r>
-        <w:t xml:space="preserve">, </w:t>
-      </w:r>
-      <w:r>
-        <w:t xml:space="preserve">Times New Roman, </w:t>
-      </w:r>
-      <w:r>
-        <w:t xml:space="preserve">minden cím előtt és után </w:t>
-      </w:r>
-      <w:r>
-        <w:t>a cím stílusában vannak beállítva a sorközök</w:t>
-      </w:r>
-      <w:r>
-        <w:t xml:space="preserve">, cím utáni első </w:t>
-      </w:r>
-      <w:r>
-        <w:t>bekezdés stílusa First paragraph</w:t>
-      </w:r>
-      <w:r>
-        <w:t xml:space="preserve">. </w:t>
-      </w:r>
-    </w:p>
-    <w:p>
-      <w:r>
-        <w:t>Általános szabályok:</w:t>
-      </w:r>
-    </w:p>
-    <w:p>
-      <w:pPr>
-        <w:pStyle w:val="ListParagraph"/>
-      </w:pPr>
-      <w:r>
-        <w:t xml:space="preserve">minden műveleti jelet (számtani, halmazelméleti stb.) megelőz és követ egy-egy szóköz </w:t>
-      </w:r>
-    </w:p>
-    <w:p>
-      <w:pPr>
-        <w:pStyle w:val="ListParagraph"/>
-      </w:pPr>
-      <w:r>
-        <w:t xml:space="preserve">minden írásjelet (pont, vessző, kérdőjel, stb,) követ egy szóköz </w:t>
-      </w:r>
-    </w:p>
-    <w:p>
-      <w:pPr>
-        <w:pStyle w:val="ListParagraph"/>
-      </w:pPr>
-      <w:r>
-        <w:t xml:space="preserve">a zárójelek: normál (nem dőlt) </w:t>
-      </w:r>
-    </w:p>
-    <w:p>
-      <w:r>
-        <w:rPr>
-          <w:b/>
-          <w:bCs/>
-        </w:rPr>
-        <w:t>Nyelvi ajánlás</w:t>
-      </w:r>
-      <w:r>
-        <w:t xml:space="preserve">: magyar ill. angol nyelv szempontjából a Magyar Helyesírási Szabályzat, ill. a megfelelő – brit, </w:t>
-      </w:r>
-      <w:r>
-        <w:t>amerikai</w:t>
-      </w:r>
-      <w:r>
-        <w:t xml:space="preserve"> stb. – angol nyelvi szabályzat. </w:t>
-      </w:r>
-      <w:r>
-        <w:rPr>
-          <w:b/>
-          <w:bCs/>
-        </w:rPr>
-        <w:t>Terjedelem</w:t>
-      </w:r>
-      <w:r>
-        <w:t xml:space="preserve">: a tartalmi rész legalább 40 oldal, de legfeljebb 60 oldal. </w:t>
-      </w:r>
-      <w:r>
-        <w:rPr>
-          <w:b/>
-          <w:bCs/>
-        </w:rPr>
-        <w:t>Margók</w:t>
-      </w:r>
-      <w:r>
-        <w:t>: normál (felső, alsó, bal és jobb oldali margók is egyaránt 2,54 cm-es</w:t>
-      </w:r>
-      <w:r>
-        <w:t>ek</w:t>
-      </w:r>
-      <w:r>
-        <w:t>, a kötésmargó 1 cm.</w:t>
-      </w:r>
-      <w:r>
-        <w:t xml:space="preserve">) </w:t>
-      </w:r>
-      <w:r>
-        <w:rPr>
-          <w:b/>
-          <w:bCs/>
-        </w:rPr>
-        <w:t>Oldalszámozás</w:t>
-      </w:r>
-      <w:r>
-        <w:t xml:space="preserve">: középre alulra. </w:t>
-      </w:r>
-      <w:r>
-        <w:t>Fejléc tartalma fejezetenként a fejezetcímek középre rendezve.</w:t>
-      </w:r>
-    </w:p>
-    <w:p>
-      <w:pPr>
-        <w:pStyle w:val="Heading2"/>
-      </w:pPr>
-      <w:bookmarkStart w:id="6" w:name="_Toc98926924"/>
-      <w:bookmarkStart w:id="7" w:name="_Toc99107195"/>
-      <w:r>
-        <w:t>Alfejezet</w:t>
-      </w:r>
-      <w:bookmarkEnd w:id="6"/>
-      <w:bookmarkEnd w:id="7"/>
-    </w:p>
-    <w:p>
-      <w:pPr>
-        <w:pStyle w:val="Firstparagraph"/>
-      </w:pPr>
-      <w:r>
-        <w:t xml:space="preserve">A tartalmi részt a témavezető és a hallgató közösen határozzák meg, mely a jelölt idézetek nélkül legalább a dolgozat 2/3-a, legalább 40 oldal. </w:t>
-      </w:r>
-    </w:p>
-    <w:p>
-      <w:pPr>
-        <w:rPr>
-          <w:rFonts w:cs="Times New Roman"/>
-          <w:szCs w:val="24"/>
-        </w:rPr>
-      </w:pPr>
-      <w:r>
-        <w:rPr>
-          <w:rFonts w:cs="Times New Roman"/>
-          <w:szCs w:val="24"/>
-        </w:rPr>
-        <w:t>Néhány mondatnál hosszabb szövegszerű idézeteket az érdemi részbe berakni NEM szabad. Hosszabb idézetet a mellékletbe</w:t>
-      </w:r>
-      <w:r>
-        <w:rPr>
-          <w:rFonts w:cs="Times New Roman"/>
-          <w:szCs w:val="24"/>
-        </w:rPr>
-        <w:t>n</w:t>
-      </w:r>
-      <w:r>
-        <w:rPr>
-          <w:rFonts w:cs="Times New Roman"/>
-          <w:szCs w:val="24"/>
-        </w:rPr>
-        <w:t xml:space="preserve"> kell elhelyezni</w:t>
-      </w:r>
-      <w:r>
-        <w:rPr>
-          <w:rFonts w:cs="Times New Roman"/>
-          <w:szCs w:val="24"/>
-        </w:rPr>
-        <w:t>.</w:t>
-      </w:r>
-    </w:p>
-    <w:p>
-      <w:pPr>
-        <w:pStyle w:val="Heading3"/>
-      </w:pPr>
-      <w:bookmarkStart w:id="8" w:name="_Toc98926925"/>
-      <w:bookmarkStart w:id="9" w:name="_Toc99107196"/>
-      <w:r>
-        <w:t>Alfejezet</w:t>
-      </w:r>
-      <w:bookmarkEnd w:id="8"/>
-      <w:bookmarkEnd w:id="9"/>
-    </w:p>
-    <w:p>
-      <w:pPr>
-        <w:pStyle w:val="Firstparagraph"/>
-      </w:pPr>
-      <w:r>
         <w:t>Ábrák, képletek középre rendezve, feliratozva és számozva</w:t>
       </w:r>
       <w:r>
@@ -2503,7 +2614,15 @@
         <w:t>i</w:t>
       </w:r>
       <w:r>
-        <w:t>rat Caption stílusú</w:t>
+        <w:t xml:space="preserve">rat </w:t>
+      </w:r>
+      <w:proofErr w:type="spellStart"/>
+      <w:r>
+        <w:t>Caption</w:t>
+      </w:r>
+      <w:proofErr w:type="spellEnd"/>
+      <w:r>
+        <w:t xml:space="preserve"> stílusú</w:t>
       </w:r>
       <w:r>
         <w:t xml:space="preserve"> és az ábra alatt foglal helyet</w:t>
@@ -2521,7 +2640,6 @@
         <w:rPr>
           <w:noProof/>
         </w:rPr>
-        <w:lastRenderedPageBreak/>
         <w:drawing>
           <wp:inline distT="0" distB="0" distL="0" distR="0" wp14:anchorId="5344A6E7" wp14:editId="0BC3E12F">
             <wp:extent cx="1762125" cy="1219200"/>
@@ -2582,7 +2700,7 @@
         </w:rPr>
         <w:fldChar w:fldCharType="separate"/>
       </w:r>
-      <w:bookmarkStart w:id="10" w:name="_Toc97890941"/>
+      <w:bookmarkStart w:id="6" w:name="_Toc97890941"/>
       <w:r>
         <w:rPr>
           <w:i w:val="0"/>
@@ -2616,7 +2734,7 @@
       <w:r>
         <w:t>forrás megjelölésével)</w:t>
       </w:r>
-      <w:bookmarkEnd w:id="10"/>
+      <w:bookmarkEnd w:id="6"/>
       <w:sdt>
         <w:sdtPr>
           <w:id w:val="-1475370669"/>
@@ -2654,11 +2772,11 @@
       <w:pPr>
         <w:pStyle w:val="Heading4"/>
       </w:pPr>
-      <w:bookmarkStart w:id="11" w:name="_Toc98926926"/>
+      <w:bookmarkStart w:id="7" w:name="_Toc98926926"/>
       <w:r>
         <w:t>Alfejezet</w:t>
       </w:r>
-      <w:bookmarkEnd w:id="11"/>
+      <w:bookmarkEnd w:id="7"/>
     </w:p>
     <w:p>
       <w:pPr>
@@ -2748,15 +2866,28 @@
       <w:pPr>
         <w:pStyle w:val="Caption"/>
       </w:pPr>
-      <w:fldSimple w:instr=" SEQ táblázat \* ARABIC ">
-        <w:bookmarkStart w:id="12" w:name="_Toc97890942"/>
-        <w:r>
-          <w:rPr>
-            <w:noProof/>
-          </w:rPr>
-          <w:t>1</w:t>
-        </w:r>
-      </w:fldSimple>
+      <w:r>
+        <w:fldChar w:fldCharType="begin"/>
+      </w:r>
+      <w:r>
+        <w:instrText xml:space="preserve"> SEQ táblázat \* ARABIC </w:instrText>
+      </w:r>
+      <w:r>
+        <w:fldChar w:fldCharType="separate"/>
+      </w:r>
+      <w:bookmarkStart w:id="8" w:name="_Toc97890942"/>
+      <w:r>
+        <w:rPr>
+          <w:noProof/>
+        </w:rPr>
+        <w:t>1</w:t>
+      </w:r>
+      <w:r>
+        <w:rPr>
+          <w:noProof/>
+        </w:rPr>
+        <w:fldChar w:fldCharType="end"/>
+      </w:r>
       <w:r>
         <w:t>. táblázat</w:t>
       </w:r>
@@ -2769,7 +2900,7 @@
       <w:r>
         <w:t xml:space="preserve"> ha szükséges hivatkozás a forrásra</w:t>
       </w:r>
-      <w:bookmarkEnd w:id="12"/>
+      <w:bookmarkEnd w:id="8"/>
     </w:p>
     <w:tbl>
       <w:tblPr>
@@ -3005,23 +3136,23 @@
       <w:pPr>
         <w:pStyle w:val="Heading1"/>
       </w:pPr>
-      <w:bookmarkStart w:id="13" w:name="_Toc98926927"/>
-      <w:bookmarkStart w:id="14" w:name="_Toc99107197"/>
+      <w:bookmarkStart w:id="9" w:name="_Toc98926927"/>
+      <w:bookmarkStart w:id="10" w:name="_Toc99107197"/>
       <w:r>
         <w:t xml:space="preserve">Új </w:t>
       </w:r>
       <w:r>
         <w:t>fejezet</w:t>
       </w:r>
-      <w:bookmarkEnd w:id="13"/>
-      <w:bookmarkEnd w:id="14"/>
+      <w:bookmarkEnd w:id="9"/>
+      <w:bookmarkEnd w:id="10"/>
     </w:p>
     <w:p>
       <w:pPr>
         <w:pStyle w:val="Heading2"/>
       </w:pPr>
-      <w:bookmarkStart w:id="15" w:name="_Toc98926928"/>
-      <w:bookmarkStart w:id="16" w:name="_Toc99107198"/>
+      <w:bookmarkStart w:id="11" w:name="_Toc98926928"/>
+      <w:bookmarkStart w:id="12" w:name="_Toc99107198"/>
       <w:r>
         <w:t>Új a</w:t>
       </w:r>
@@ -3031,15 +3162,35 @@
       <w:r>
         <w:t>fejezet</w:t>
       </w:r>
-      <w:bookmarkEnd w:id="15"/>
-      <w:bookmarkEnd w:id="16"/>
+      <w:bookmarkEnd w:id="11"/>
+      <w:bookmarkEnd w:id="12"/>
     </w:p>
     <w:p>
       <w:pPr>
         <w:pStyle w:val="Firstparagraph"/>
       </w:pPr>
       <w:r>
-        <w:t>Az irodalomjegyzék szó Title stílusú. A jegyzék automatikusan generált. Az irodalomjegyzék hivatkozások a szövegben szögletes zárójelben számokkal megadva kerülnek elhelyezésre. Az irodalomjegyzék sorrendjét a szövegbeli említés határozza meg.</w:t>
+        <w:t xml:space="preserve">Az irodalomjegyzék szó </w:t>
+      </w:r>
+      <w:proofErr w:type="spellStart"/>
+      <w:r>
+        <w:t>Title</w:t>
+      </w:r>
+      <w:proofErr w:type="spellEnd"/>
+      <w:r>
+        <w:t xml:space="preserve"> stílusú. A jegyzék automatikusan generált. Az irodalomjegyzék hivatkozások a szövegben szögletes zárójelben számokkal megadva </w:t>
+      </w:r>
+      <w:r>
+        <w:lastRenderedPageBreak/>
+        <w:t xml:space="preserve">kerülnek elhelyezésre. Az irodalomjegyzék sorrendjét a </w:t>
+      </w:r>
+      <w:proofErr w:type="spellStart"/>
+      <w:r>
+        <w:t>szövegbeli</w:t>
+      </w:r>
+      <w:proofErr w:type="spellEnd"/>
+      <w:r>
+        <w:t xml:space="preserve"> említés határozza meg.</w:t>
       </w:r>
     </w:p>
     <w:p>
@@ -3054,7 +3205,15 @@
         <w:t>z</w:t>
       </w:r>
       <w:r>
-        <w:t xml:space="preserve"> url-t követően zárójelben meg kell adni. </w:t>
+        <w:t xml:space="preserve"> </w:t>
+      </w:r>
+      <w:proofErr w:type="spellStart"/>
+      <w:r>
+        <w:t>url-t</w:t>
+      </w:r>
+      <w:proofErr w:type="spellEnd"/>
+      <w:r>
+        <w:t xml:space="preserve"> követően zárójelben meg kell adni. </w:t>
       </w:r>
     </w:p>
     <w:p>
@@ -3108,7 +3267,6 @@
         <w:keepNext/>
       </w:pPr>
       <w:r>
-        <w:lastRenderedPageBreak/>
         <w:t>(</w:t>
       </w:r>
       <m:oMath>
@@ -3363,34 +3521,47 @@
         <w:pStyle w:val="Caption"/>
         <w:jc w:val="right"/>
       </w:pPr>
-      <w:bookmarkStart w:id="17" w:name="_Ref97893680"/>
-      <w:bookmarkStart w:id="18" w:name="_Ref97893656"/>
+      <w:bookmarkStart w:id="13" w:name="_Ref97893680"/>
+      <w:bookmarkStart w:id="14" w:name="_Ref97893656"/>
       <w:r>
         <w:t>(</w:t>
       </w:r>
-      <w:fldSimple w:instr=" SEQ egyenlet \* ARABIC ">
-        <w:r>
-          <w:rPr>
-            <w:noProof/>
-          </w:rPr>
-          <w:t>1</w:t>
-        </w:r>
-      </w:fldSimple>
-      <w:bookmarkEnd w:id="17"/>
+      <w:r>
+        <w:fldChar w:fldCharType="begin"/>
+      </w:r>
+      <w:r>
+        <w:instrText xml:space="preserve"> SEQ egyenlet \* ARABIC </w:instrText>
+      </w:r>
+      <w:r>
+        <w:fldChar w:fldCharType="separate"/>
+      </w:r>
+      <w:r>
+        <w:rPr>
+          <w:noProof/>
+        </w:rPr>
+        <w:t>1</w:t>
+      </w:r>
+      <w:r>
+        <w:rPr>
+          <w:noProof/>
+        </w:rPr>
+        <w:fldChar w:fldCharType="end"/>
+      </w:r>
+      <w:bookmarkEnd w:id="13"/>
       <w:r>
         <w:t>)</w:t>
       </w:r>
-      <w:bookmarkEnd w:id="18"/>
+      <w:bookmarkEnd w:id="14"/>
     </w:p>
     <w:p>
       <w:pPr>
         <w:pStyle w:val="Heading1"/>
       </w:pPr>
-      <w:bookmarkStart w:id="19" w:name="_Toc99107199"/>
+      <w:bookmarkStart w:id="15" w:name="_Toc99107199"/>
       <w:r>
         <w:t>Instrukciók</w:t>
       </w:r>
-      <w:bookmarkEnd w:id="19"/>
+      <w:bookmarkEnd w:id="15"/>
     </w:p>
     <w:p>
       <w:pPr>
@@ -3548,6 +3719,7 @@
         </w:rPr>
         <w:t xml:space="preserve">Gazdaságinformatikus </w:t>
       </w:r>
+      <w:proofErr w:type="spellStart"/>
       <w:r>
         <w:rPr>
           <w:rFonts w:cs="Times New Roman"/>
@@ -3555,6 +3727,7 @@
         </w:rPr>
         <w:t>BSc</w:t>
       </w:r>
+      <w:proofErr w:type="spellEnd"/>
       <w:r>
         <w:rPr>
           <w:rFonts w:cs="Times New Roman"/>
@@ -3582,6 +3755,7 @@
         </w:rPr>
         <w:t xml:space="preserve">Mérnökinformatikus </w:t>
       </w:r>
+      <w:proofErr w:type="spellStart"/>
       <w:r>
         <w:rPr>
           <w:rFonts w:cs="Times New Roman"/>
@@ -3589,6 +3763,7 @@
         </w:rPr>
         <w:t>BSc</w:t>
       </w:r>
+      <w:proofErr w:type="spellEnd"/>
       <w:r>
         <w:rPr>
           <w:rFonts w:cs="Times New Roman"/>
@@ -3616,6 +3791,7 @@
         </w:rPr>
         <w:t xml:space="preserve">Programtervező informatikus </w:t>
       </w:r>
+      <w:proofErr w:type="spellStart"/>
       <w:r>
         <w:rPr>
           <w:rFonts w:cs="Times New Roman"/>
@@ -3623,6 +3799,7 @@
         </w:rPr>
         <w:t>BSc</w:t>
       </w:r>
+      <w:proofErr w:type="spellEnd"/>
       <w:r>
         <w:rPr>
           <w:rFonts w:cs="Times New Roman"/>
@@ -3650,6 +3827,7 @@
         </w:rPr>
         <w:t xml:space="preserve">Villamosmérnök </w:t>
       </w:r>
+      <w:proofErr w:type="spellStart"/>
       <w:r>
         <w:rPr>
           <w:rFonts w:cs="Times New Roman"/>
@@ -3657,6 +3835,7 @@
         </w:rPr>
         <w:t>BSc</w:t>
       </w:r>
+      <w:proofErr w:type="spellEnd"/>
       <w:r>
         <w:rPr>
           <w:rFonts w:cs="Times New Roman"/>
@@ -3682,8 +3861,17 @@
           <w:rFonts w:cs="Times New Roman"/>
           <w:szCs w:val="24"/>
         </w:rPr>
-        <w:t>Üzemmérnök informatikus BSc</w:t>
-      </w:r>
+        <w:t xml:space="preserve">Üzemmérnök informatikus </w:t>
+      </w:r>
+      <w:proofErr w:type="spellStart"/>
+      <w:r>
+        <w:rPr>
+          <w:rFonts w:cs="Times New Roman"/>
+          <w:szCs w:val="24"/>
+        </w:rPr>
+        <w:t>BSc</w:t>
+      </w:r>
+      <w:proofErr w:type="spellEnd"/>
       <w:r>
         <w:rPr>
           <w:rFonts w:cs="Times New Roman"/>
@@ -3711,6 +3899,7 @@
         </w:rPr>
         <w:t xml:space="preserve">Mérnökinformatikus </w:t>
       </w:r>
+      <w:proofErr w:type="spellStart"/>
       <w:r>
         <w:rPr>
           <w:rFonts w:cs="Times New Roman"/>
@@ -3718,6 +3907,7 @@
         </w:rPr>
         <w:t>MSc</w:t>
       </w:r>
+      <w:proofErr w:type="spellEnd"/>
       <w:r>
         <w:rPr>
           <w:rFonts w:cs="Times New Roman"/>
@@ -3745,6 +3935,7 @@
         </w:rPr>
         <w:t xml:space="preserve">Programtervező informatikus </w:t>
       </w:r>
+      <w:proofErr w:type="spellStart"/>
       <w:r>
         <w:rPr>
           <w:rFonts w:cs="Times New Roman"/>
@@ -3752,6 +3943,7 @@
         </w:rPr>
         <w:t>MSc</w:t>
       </w:r>
+      <w:proofErr w:type="spellEnd"/>
       <w:r>
         <w:rPr>
           <w:rFonts w:cs="Times New Roman"/>
@@ -3792,12 +3984,12 @@
       <w:pPr>
         <w:pStyle w:val="Cmsor1-szmozatlan"/>
       </w:pPr>
-      <w:bookmarkStart w:id="20" w:name="_Toc99107200"/>
+      <w:bookmarkStart w:id="16" w:name="_Toc99107200"/>
       <w:r>
         <w:lastRenderedPageBreak/>
         <w:t>Irodalomjegyzék</w:t>
       </w:r>
-      <w:bookmarkEnd w:id="20"/>
+      <w:bookmarkEnd w:id="16"/>
       <w:r>
         <w:fldChar w:fldCharType="begin"/>
       </w:r>
@@ -3870,23 +4062,14 @@
                 <w:noProof/>
                 <w:lang w:val="en-GB"/>
               </w:rPr>
-              <w:t xml:space="preserve">T. De Smedt and W. Daelemans, “Pattern for python.,” </w:t>
-            </w:r>
-            <w:r>
-              <w:rPr>
-                <w:i/>
-                <w:iCs/>
+              <w:t xml:space="preserve"> </w:t>
+            </w:r>
+            <w:r>
+              <w:rPr>
                 <w:noProof/>
                 <w:lang w:val="en-GB"/>
               </w:rPr>
-              <w:t xml:space="preserve">The Journal of Machine Learning Research, </w:t>
-            </w:r>
-            <w:r>
-              <w:rPr>
-                <w:noProof/>
-                <w:lang w:val="en-GB"/>
-              </w:rPr>
-              <w:t xml:space="preserve">vol. 13, no. 1, pp. 2063-2067, 2012. </w:t>
+              <w:t>NKC-012 R05 Instructions for Use VRPhysio Home N-140 Rotate</w:t>
             </w:r>
           </w:p>
         </w:tc>
@@ -4001,13 +4184,13 @@
         <w:lastRenderedPageBreak/>
         <w:fldChar w:fldCharType="end"/>
       </w:r>
-      <w:bookmarkStart w:id="21" w:name="_Ref89376640"/>
-      <w:bookmarkStart w:id="22" w:name="_Toc99107201"/>
+      <w:bookmarkStart w:id="17" w:name="_Ref89376640"/>
+      <w:bookmarkStart w:id="18" w:name="_Toc99107201"/>
       <w:r>
         <w:t>Mellékletek</w:t>
       </w:r>
-      <w:bookmarkEnd w:id="21"/>
-      <w:bookmarkEnd w:id="22"/>
+      <w:bookmarkEnd w:id="17"/>
+      <w:bookmarkEnd w:id="18"/>
     </w:p>
     <w:p>
       <w:pPr>
@@ -4034,7 +4217,7 @@
         <w:rPr>
           <w:rFonts w:ascii="Courier New" w:hAnsi="Courier New" w:cs="Courier New"/>
         </w:rPr>
-        <w:t>Szakdoga</w:t>
+        <w:t>pb8jv3_szakdolgozat</w:t>
       </w:r>
     </w:p>
     <w:p>
@@ -4048,8 +4231,22 @@
         <w:rPr>
           <w:rFonts w:ascii="Courier New" w:hAnsi="Courier New" w:cs="Courier New"/>
         </w:rPr>
-        <w:t>|   backen.bat</w:t>
-      </w:r>
+        <w:t xml:space="preserve">|   </w:t>
+      </w:r>
+      <w:r>
+        <w:rPr>
+          <w:rFonts w:ascii="Courier New" w:hAnsi="Courier New" w:cs="Courier New"/>
+        </w:rPr>
+        <w:t>.</w:t>
+      </w:r>
+      <w:proofErr w:type="spellStart"/>
+      <w:r>
+        <w:rPr>
+          <w:rFonts w:ascii="Courier New" w:hAnsi="Courier New" w:cs="Courier New"/>
+        </w:rPr>
+        <w:t>gitattributes</w:t>
+      </w:r>
+      <w:proofErr w:type="spellEnd"/>
     </w:p>
     <w:p>
       <w:pPr>
@@ -4062,8 +4259,30 @@
         <w:rPr>
           <w:rFonts w:ascii="Courier New" w:hAnsi="Courier New" w:cs="Courier New"/>
         </w:rPr>
-        <w:t>|   backend.py</w:t>
-      </w:r>
+        <w:t xml:space="preserve">| </w:t>
+      </w:r>
+      <w:proofErr w:type="gramStart"/>
+      <w:r>
+        <w:rPr>
+          <w:rFonts w:ascii="Courier New" w:hAnsi="Courier New" w:cs="Courier New"/>
+        </w:rPr>
+        <w:t xml:space="preserve">  </w:t>
+      </w:r>
+      <w:r>
+        <w:rPr>
+          <w:rFonts w:ascii="Courier New" w:hAnsi="Courier New" w:cs="Courier New"/>
+        </w:rPr>
+        <w:t>.</w:t>
+      </w:r>
+      <w:proofErr w:type="spellStart"/>
+      <w:r>
+        <w:rPr>
+          <w:rFonts w:ascii="Courier New" w:hAnsi="Courier New" w:cs="Courier New"/>
+        </w:rPr>
+        <w:t>gitignore</w:t>
+      </w:r>
+      <w:proofErr w:type="spellEnd"/>
+      <w:proofErr w:type="gramEnd"/>
     </w:p>
     <w:p>
       <w:pPr>
@@ -4076,7 +4295,13 @@
         <w:rPr>
           <w:rFonts w:ascii="Courier New" w:hAnsi="Courier New" w:cs="Courier New"/>
         </w:rPr>
-        <w:t>|   files.doc</w:t>
+        <w:t xml:space="preserve">|   </w:t>
+      </w:r>
+      <w:r>
+        <w:rPr>
+          <w:rFonts w:ascii="Courier New" w:hAnsi="Courier New" w:cs="Courier New"/>
+        </w:rPr>
+        <w:t>LICENSE</w:t>
       </w:r>
     </w:p>
     <w:p>
@@ -4090,7 +4315,13 @@
         <w:rPr>
           <w:rFonts w:ascii="Courier New" w:hAnsi="Courier New" w:cs="Courier New"/>
         </w:rPr>
-        <w:t>|   fixedlinks.json</w:t>
+        <w:t xml:space="preserve">|   </w:t>
+      </w:r>
+      <w:r>
+        <w:rPr>
+          <w:rFonts w:ascii="Courier New" w:hAnsi="Courier New" w:cs="Courier New"/>
+        </w:rPr>
+        <w:t>README.md</w:t>
       </w:r>
     </w:p>
     <w:p>
@@ -4104,7 +4335,7 @@
         <w:rPr>
           <w:rFonts w:ascii="Courier New" w:hAnsi="Courier New" w:cs="Courier New"/>
         </w:rPr>
-        <w:t>|   ipcheck.py</w:t>
+        <w:t xml:space="preserve">|   </w:t>
       </w:r>
     </w:p>
     <w:p>
@@ -4118,8 +4349,16 @@
         <w:rPr>
           <w:rFonts w:ascii="Courier New" w:hAnsi="Courier New" w:cs="Courier New"/>
         </w:rPr>
-        <w:t>|   linkek.json</w:t>
-      </w:r>
+        <w:t>+---.</w:t>
+      </w:r>
+      <w:proofErr w:type="spellStart"/>
+      <w:r>
+        <w:rPr>
+          <w:rFonts w:ascii="Courier New" w:hAnsi="Courier New" w:cs="Courier New"/>
+        </w:rPr>
+        <w:t>git</w:t>
+      </w:r>
+      <w:proofErr w:type="spellEnd"/>
     </w:p>
     <w:p>
       <w:pPr>
@@ -4132,7 +4371,7 @@
         <w:rPr>
           <w:rFonts w:ascii="Courier New" w:hAnsi="Courier New" w:cs="Courier New"/>
         </w:rPr>
-        <w:t>|   linkfix.py</w:t>
+        <w:t>|</w:t>
       </w:r>
     </w:p>
     <w:p>
@@ -4146,8 +4385,16 @@
         <w:rPr>
           <w:rFonts w:ascii="Courier New" w:hAnsi="Courier New" w:cs="Courier New"/>
         </w:rPr>
-        <w:t>|   log.txt</w:t>
-      </w:r>
+        <w:t>+</w:t>
+      </w:r>
+      <w:proofErr w:type="gramStart"/>
+      <w:r>
+        <w:rPr>
+          <w:rFonts w:ascii="Courier New" w:hAnsi="Courier New" w:cs="Courier New"/>
+        </w:rPr>
+        <w:t>---.idea</w:t>
+      </w:r>
+      <w:proofErr w:type="gramEnd"/>
     </w:p>
     <w:p>
       <w:pPr>
@@ -4160,7 +4407,7 @@
         <w:rPr>
           <w:rFonts w:ascii="Courier New" w:hAnsi="Courier New" w:cs="Courier New"/>
         </w:rPr>
-        <w:t>|   sqlwriter.py</w:t>
+        <w:t>|</w:t>
       </w:r>
     </w:p>
     <w:p>
@@ -4174,8 +4421,16 @@
         <w:rPr>
           <w:rFonts w:ascii="Courier New" w:hAnsi="Courier New" w:cs="Courier New"/>
         </w:rPr>
-        <w:t>|   textprocessor.py</w:t>
-      </w:r>
+        <w:t>+---</w:t>
+      </w:r>
+      <w:proofErr w:type="spellStart"/>
+      <w:r>
+        <w:rPr>
+          <w:rFonts w:ascii="Courier New" w:hAnsi="Courier New" w:cs="Courier New"/>
+        </w:rPr>
+        <w:t>Assets</w:t>
+      </w:r>
+      <w:proofErr w:type="spellEnd"/>
     </w:p>
     <w:p>
       <w:pPr>
@@ -4190,6 +4445,20 @@
         </w:rPr>
         <w:t xml:space="preserve">|   </w:t>
       </w:r>
+      <w:r>
+        <w:rPr>
+          <w:rFonts w:ascii="Courier New" w:hAnsi="Courier New" w:cs="Courier New"/>
+        </w:rPr>
+        <w:t>+---</w:t>
+      </w:r>
+      <w:proofErr w:type="spellStart"/>
+      <w:r>
+        <w:rPr>
+          <w:rFonts w:ascii="Courier New" w:hAnsi="Courier New" w:cs="Courier New"/>
+        </w:rPr>
+        <w:t>Materials</w:t>
+      </w:r>
+      <w:proofErr w:type="spellEnd"/>
     </w:p>
     <w:p>
       <w:pPr>
@@ -4202,8 +4471,16 @@
         <w:rPr>
           <w:rFonts w:ascii="Courier New" w:hAnsi="Courier New" w:cs="Courier New"/>
         </w:rPr>
-        <w:t>+---backend</w:t>
-      </w:r>
+        <w:t xml:space="preserve">|   |       </w:t>
+      </w:r>
+      <w:proofErr w:type="spellStart"/>
+      <w:r>
+        <w:rPr>
+          <w:rFonts w:ascii="Courier New" w:hAnsi="Courier New" w:cs="Courier New"/>
+        </w:rPr>
+        <w:t>Controller.mat</w:t>
+      </w:r>
+      <w:proofErr w:type="spellEnd"/>
     </w:p>
     <w:p>
       <w:pPr>
@@ -4216,8 +4493,16 @@
         <w:rPr>
           <w:rFonts w:ascii="Courier New" w:hAnsi="Courier New" w:cs="Courier New"/>
         </w:rPr>
-        <w:t>|   pyvenv.cfg</w:t>
-      </w:r>
+        <w:t xml:space="preserve">|   |       </w:t>
+      </w:r>
+      <w:proofErr w:type="spellStart"/>
+      <w:r>
+        <w:rPr>
+          <w:rFonts w:ascii="Courier New" w:hAnsi="Courier New" w:cs="Courier New"/>
+        </w:rPr>
+        <w:t>Grid.mat</w:t>
+      </w:r>
+      <w:proofErr w:type="spellEnd"/>
     </w:p>
     <w:p>
       <w:pPr>
@@ -4230,8 +4515,30 @@
         <w:rPr>
           <w:rFonts w:ascii="Courier New" w:hAnsi="Courier New" w:cs="Courier New"/>
         </w:rPr>
-        <w:t>+---lara</w:t>
-      </w:r>
+        <w:t xml:space="preserve">|   |       </w:t>
+      </w:r>
+      <w:proofErr w:type="spellStart"/>
+      <w:r>
+        <w:rPr>
+          <w:rFonts w:ascii="Courier New" w:hAnsi="Courier New" w:cs="Courier New"/>
+        </w:rPr>
+        <w:t>Skybox</w:t>
+      </w:r>
+      <w:proofErr w:type="spellEnd"/>
+      <w:r>
+        <w:rPr>
+          <w:rFonts w:ascii="Courier New" w:hAnsi="Courier New" w:cs="Courier New"/>
+        </w:rPr>
+        <w:t xml:space="preserve"> </w:t>
+      </w:r>
+      <w:proofErr w:type="spellStart"/>
+      <w:r>
+        <w:rPr>
+          <w:rFonts w:ascii="Courier New" w:hAnsi="Courier New" w:cs="Courier New"/>
+        </w:rPr>
+        <w:t>Light.mat</w:t>
+      </w:r>
+      <w:proofErr w:type="spellEnd"/>
     </w:p>
     <w:p>
       <w:pPr>
@@ -4244,7 +4551,7 @@
         <w:rPr>
           <w:rFonts w:ascii="Courier New" w:hAnsi="Courier New" w:cs="Courier New"/>
         </w:rPr>
-        <w:t>|   |   entities.py</w:t>
+        <w:t>|   |</w:t>
       </w:r>
     </w:p>
     <w:p>
@@ -4258,8 +4565,16 @@
         <w:rPr>
           <w:rFonts w:ascii="Courier New" w:hAnsi="Courier New" w:cs="Courier New"/>
         </w:rPr>
-        <w:t>|   |   nlp.py</w:t>
-      </w:r>
+        <w:t>|   +---</w:t>
+      </w:r>
+      <w:proofErr w:type="spellStart"/>
+      <w:r>
+        <w:rPr>
+          <w:rFonts w:ascii="Courier New" w:hAnsi="Courier New" w:cs="Courier New"/>
+        </w:rPr>
+        <w:t>Scenes</w:t>
+      </w:r>
+      <w:proofErr w:type="spellEnd"/>
     </w:p>
     <w:p>
       <w:pPr>
@@ -4272,8 +4587,28 @@
         <w:rPr>
           <w:rFonts w:ascii="Courier New" w:hAnsi="Courier New" w:cs="Courier New"/>
         </w:rPr>
-        <w:t>|   |   parser.py</w:t>
-      </w:r>
+        <w:t xml:space="preserve">|   </w:t>
+      </w:r>
+      <w:r>
+        <w:rPr>
+          <w:rFonts w:ascii="Courier New" w:hAnsi="Courier New" w:cs="Courier New"/>
+        </w:rPr>
+        <w:t>|</w:t>
+      </w:r>
+      <w:r>
+        <w:rPr>
+          <w:rFonts w:ascii="Courier New" w:hAnsi="Courier New" w:cs="Courier New"/>
+        </w:rPr>
+        <w:t xml:space="preserve">       </w:t>
+      </w:r>
+      <w:proofErr w:type="spellStart"/>
+      <w:r>
+        <w:rPr>
+          <w:rFonts w:ascii="Courier New" w:hAnsi="Courier New" w:cs="Courier New"/>
+        </w:rPr>
+        <w:t>Level.unity</w:t>
+      </w:r>
+      <w:proofErr w:type="spellEnd"/>
     </w:p>
     <w:p>
       <w:pPr>
@@ -4286,8 +4621,16 @@
         <w:rPr>
           <w:rFonts w:ascii="Courier New" w:hAnsi="Courier New" w:cs="Courier New"/>
         </w:rPr>
-        <w:t>|   |   stemmer.py</w:t>
-      </w:r>
+        <w:t xml:space="preserve">|   |       </w:t>
+      </w:r>
+      <w:proofErr w:type="spellStart"/>
+      <w:r>
+        <w:rPr>
+          <w:rFonts w:ascii="Courier New" w:hAnsi="Courier New" w:cs="Courier New"/>
+        </w:rPr>
+        <w:t>Menu.unity</w:t>
+      </w:r>
+      <w:proofErr w:type="spellEnd"/>
     </w:p>
     <w:p>
       <w:pPr>
@@ -4300,7 +4643,7 @@
         <w:rPr>
           <w:rFonts w:ascii="Courier New" w:hAnsi="Courier New" w:cs="Courier New"/>
         </w:rPr>
-        <w:t>+---static</w:t>
+        <w:t>|   |</w:t>
       </w:r>
     </w:p>
     <w:p>
@@ -4314,8 +4657,16 @@
         <w:rPr>
           <w:rFonts w:ascii="Courier New" w:hAnsi="Courier New" w:cs="Courier New"/>
         </w:rPr>
-        <w:t>|   +---css</w:t>
-      </w:r>
+        <w:t>|   +---</w:t>
+      </w:r>
+      <w:proofErr w:type="spellStart"/>
+      <w:r>
+        <w:rPr>
+          <w:rFonts w:ascii="Courier New" w:hAnsi="Courier New" w:cs="Courier New"/>
+        </w:rPr>
+        <w:t>Scripts</w:t>
+      </w:r>
+      <w:proofErr w:type="spellEnd"/>
     </w:p>
     <w:p>
       <w:pPr>
@@ -4328,8 +4679,16 @@
         <w:rPr>
           <w:rFonts w:ascii="Courier New" w:hAnsi="Courier New" w:cs="Courier New"/>
         </w:rPr>
-        <w:t>|   |       chat.css</w:t>
-      </w:r>
+        <w:t>|   |   +---</w:t>
+      </w:r>
+      <w:proofErr w:type="spellStart"/>
+      <w:r>
+        <w:rPr>
+          <w:rFonts w:ascii="Courier New" w:hAnsi="Courier New" w:cs="Courier New"/>
+        </w:rPr>
+        <w:t>Calculators</w:t>
+      </w:r>
+      <w:proofErr w:type="spellEnd"/>
     </w:p>
     <w:p>
       <w:pPr>
@@ -4342,8 +4701,16 @@
         <w:rPr>
           <w:rFonts w:ascii="Courier New" w:hAnsi="Courier New" w:cs="Courier New"/>
         </w:rPr>
-        <w:t xml:space="preserve">|   |       </w:t>
-      </w:r>
+        <w:t xml:space="preserve">|   |   |       </w:t>
+      </w:r>
+      <w:proofErr w:type="spellStart"/>
+      <w:r>
+        <w:rPr>
+          <w:rFonts w:ascii="Courier New" w:hAnsi="Courier New" w:cs="Courier New"/>
+        </w:rPr>
+        <w:t>BorderCalculator.cs</w:t>
+      </w:r>
+      <w:proofErr w:type="spellEnd"/>
     </w:p>
     <w:p>
       <w:pPr>
@@ -4356,7 +4723,7 @@
         <w:rPr>
           <w:rFonts w:ascii="Courier New" w:hAnsi="Courier New" w:cs="Courier New"/>
         </w:rPr>
-        <w:t>|   \---js</w:t>
+        <w:t>|   |   |</w:t>
       </w:r>
     </w:p>
     <w:p>
@@ -4370,8 +4737,16 @@
         <w:rPr>
           <w:rFonts w:ascii="Courier New" w:hAnsi="Courier New" w:cs="Courier New"/>
         </w:rPr>
-        <w:t>|           chat.js</w:t>
-      </w:r>
+        <w:t>|   |   +---</w:t>
+      </w:r>
+      <w:proofErr w:type="spellStart"/>
+      <w:r>
+        <w:rPr>
+          <w:rFonts w:ascii="Courier New" w:hAnsi="Courier New" w:cs="Courier New"/>
+        </w:rPr>
+        <w:t>Collectors</w:t>
+      </w:r>
+      <w:proofErr w:type="spellEnd"/>
     </w:p>
     <w:p>
       <w:pPr>
@@ -4384,6 +4759,629 @@
         <w:rPr>
           <w:rFonts w:ascii="Courier New" w:hAnsi="Courier New" w:cs="Courier New"/>
         </w:rPr>
+        <w:t xml:space="preserve">|   |   |       </w:t>
+      </w:r>
+      <w:proofErr w:type="spellStart"/>
+      <w:r>
+        <w:rPr>
+          <w:rFonts w:ascii="Courier New" w:hAnsi="Courier New" w:cs="Courier New"/>
+        </w:rPr>
+        <w:t>CoordinateDataCollector.cs</w:t>
+      </w:r>
+      <w:proofErr w:type="spellEnd"/>
+    </w:p>
+    <w:p>
+      <w:pPr>
+        <w:pStyle w:val="PlainText"/>
+        <w:rPr>
+          <w:rFonts w:ascii="Courier New" w:hAnsi="Courier New" w:cs="Courier New"/>
+        </w:rPr>
+      </w:pPr>
+      <w:r>
+        <w:rPr>
+          <w:rFonts w:ascii="Courier New" w:hAnsi="Courier New" w:cs="Courier New"/>
+        </w:rPr>
+        <w:t>|   |   |</w:t>
+      </w:r>
+    </w:p>
+    <w:p>
+      <w:pPr>
+        <w:pStyle w:val="PlainText"/>
+        <w:rPr>
+          <w:rFonts w:ascii="Courier New" w:hAnsi="Courier New" w:cs="Courier New"/>
+        </w:rPr>
+      </w:pPr>
+      <w:r>
+        <w:rPr>
+          <w:rFonts w:ascii="Courier New" w:hAnsi="Courier New" w:cs="Courier New"/>
+        </w:rPr>
+        <w:t>|   |   +---</w:t>
+      </w:r>
+      <w:proofErr w:type="spellStart"/>
+      <w:r>
+        <w:rPr>
+          <w:rFonts w:ascii="Courier New" w:hAnsi="Courier New" w:cs="Courier New"/>
+        </w:rPr>
+        <w:t>Controllers</w:t>
+      </w:r>
+      <w:proofErr w:type="spellEnd"/>
+    </w:p>
+    <w:p>
+      <w:pPr>
+        <w:pStyle w:val="PlainText"/>
+        <w:rPr>
+          <w:rFonts w:ascii="Courier New" w:hAnsi="Courier New" w:cs="Courier New"/>
+        </w:rPr>
+      </w:pPr>
+      <w:r>
+        <w:rPr>
+          <w:rFonts w:ascii="Courier New" w:hAnsi="Courier New" w:cs="Courier New"/>
+        </w:rPr>
+        <w:t xml:space="preserve">|   |   |       </w:t>
+      </w:r>
+      <w:proofErr w:type="spellStart"/>
+      <w:r>
+        <w:rPr>
+          <w:rFonts w:ascii="Courier New" w:hAnsi="Courier New" w:cs="Courier New"/>
+        </w:rPr>
+        <w:t>CamControlPc.cs</w:t>
+      </w:r>
+      <w:proofErr w:type="spellEnd"/>
+    </w:p>
+    <w:p>
+      <w:pPr>
+        <w:pStyle w:val="PlainText"/>
+        <w:rPr>
+          <w:rFonts w:ascii="Courier New" w:hAnsi="Courier New" w:cs="Courier New"/>
+        </w:rPr>
+      </w:pPr>
+      <w:r>
+        <w:rPr>
+          <w:rFonts w:ascii="Courier New" w:hAnsi="Courier New" w:cs="Courier New"/>
+        </w:rPr>
+        <w:t xml:space="preserve">|   |   |       </w:t>
+      </w:r>
+      <w:proofErr w:type="spellStart"/>
+      <w:r>
+        <w:rPr>
+          <w:rFonts w:ascii="Courier New" w:hAnsi="Courier New" w:cs="Courier New"/>
+        </w:rPr>
+        <w:t>CamControlVR.cs</w:t>
+      </w:r>
+      <w:proofErr w:type="spellEnd"/>
+    </w:p>
+    <w:p>
+      <w:pPr>
+        <w:pStyle w:val="PlainText"/>
+        <w:rPr>
+          <w:rFonts w:ascii="Courier New" w:hAnsi="Courier New" w:cs="Courier New"/>
+        </w:rPr>
+      </w:pPr>
+      <w:r>
+        <w:rPr>
+          <w:rFonts w:ascii="Courier New" w:hAnsi="Courier New" w:cs="Courier New"/>
+        </w:rPr>
+        <w:t>|   |   |</w:t>
+      </w:r>
+    </w:p>
+    <w:p>
+      <w:pPr>
+        <w:pStyle w:val="PlainText"/>
+        <w:rPr>
+          <w:rFonts w:ascii="Courier New" w:hAnsi="Courier New" w:cs="Courier New"/>
+        </w:rPr>
+      </w:pPr>
+      <w:r>
+        <w:rPr>
+          <w:rFonts w:ascii="Courier New" w:hAnsi="Courier New" w:cs="Courier New"/>
+        </w:rPr>
+        <w:t>|   |   +---</w:t>
+      </w:r>
+      <w:proofErr w:type="spellStart"/>
+      <w:r>
+        <w:rPr>
+          <w:rFonts w:ascii="Courier New" w:hAnsi="Courier New" w:cs="Courier New"/>
+        </w:rPr>
+        <w:t>DataClasses</w:t>
+      </w:r>
+      <w:proofErr w:type="spellEnd"/>
+    </w:p>
+    <w:p>
+      <w:pPr>
+        <w:pStyle w:val="PlainText"/>
+        <w:rPr>
+          <w:rFonts w:ascii="Courier New" w:hAnsi="Courier New" w:cs="Courier New"/>
+        </w:rPr>
+      </w:pPr>
+      <w:r>
+        <w:rPr>
+          <w:rFonts w:ascii="Courier New" w:hAnsi="Courier New" w:cs="Courier New"/>
+        </w:rPr>
+        <w:t xml:space="preserve">|   |   |       </w:t>
+      </w:r>
+      <w:proofErr w:type="spellStart"/>
+      <w:r>
+        <w:rPr>
+          <w:rFonts w:ascii="Courier New" w:hAnsi="Courier New" w:cs="Courier New"/>
+        </w:rPr>
+        <w:t>Border.cs</w:t>
+      </w:r>
+      <w:proofErr w:type="spellEnd"/>
+    </w:p>
+    <w:p>
+      <w:pPr>
+        <w:pStyle w:val="PlainText"/>
+        <w:rPr>
+          <w:rFonts w:ascii="Courier New" w:hAnsi="Courier New" w:cs="Courier New"/>
+        </w:rPr>
+      </w:pPr>
+      <w:r>
+        <w:rPr>
+          <w:rFonts w:ascii="Courier New" w:hAnsi="Courier New" w:cs="Courier New"/>
+        </w:rPr>
+        <w:t xml:space="preserve">|   |   |       </w:t>
+      </w:r>
+      <w:proofErr w:type="spellStart"/>
+      <w:r>
+        <w:rPr>
+          <w:rFonts w:ascii="Courier New" w:hAnsi="Courier New" w:cs="Courier New"/>
+        </w:rPr>
+        <w:t>CurrentRotation.cs</w:t>
+      </w:r>
+      <w:proofErr w:type="spellEnd"/>
+    </w:p>
+    <w:p>
+      <w:pPr>
+        <w:pStyle w:val="PlainText"/>
+        <w:rPr>
+          <w:rFonts w:ascii="Courier New" w:hAnsi="Courier New" w:cs="Courier New"/>
+        </w:rPr>
+      </w:pPr>
+      <w:r>
+        <w:rPr>
+          <w:rFonts w:ascii="Courier New" w:hAnsi="Courier New" w:cs="Courier New"/>
+        </w:rPr>
+        <w:t>|   |   |</w:t>
+      </w:r>
+    </w:p>
+    <w:p>
+      <w:pPr>
+        <w:pStyle w:val="PlainText"/>
+        <w:rPr>
+          <w:rFonts w:ascii="Courier New" w:hAnsi="Courier New" w:cs="Courier New"/>
+        </w:rPr>
+      </w:pPr>
+      <w:r>
+        <w:rPr>
+          <w:rFonts w:ascii="Courier New" w:hAnsi="Courier New" w:cs="Courier New"/>
+        </w:rPr>
+        <w:t>|   |   +--</w:t>
+      </w:r>
+      <w:r>
+        <w:rPr>
+          <w:rFonts w:ascii="Courier New" w:hAnsi="Courier New" w:cs="Courier New"/>
+        </w:rPr>
+        <w:t>-</w:t>
+      </w:r>
+      <w:proofErr w:type="spellStart"/>
+      <w:r>
+        <w:rPr>
+          <w:rFonts w:ascii="Courier New" w:hAnsi="Courier New" w:cs="Courier New"/>
+        </w:rPr>
+        <w:t>DataExtractors</w:t>
+      </w:r>
+      <w:proofErr w:type="spellEnd"/>
+    </w:p>
+    <w:p>
+      <w:pPr>
+        <w:pStyle w:val="PlainText"/>
+        <w:rPr>
+          <w:rFonts w:ascii="Courier New" w:hAnsi="Courier New" w:cs="Courier New"/>
+        </w:rPr>
+      </w:pPr>
+      <w:r>
+        <w:rPr>
+          <w:rFonts w:ascii="Courier New" w:hAnsi="Courier New" w:cs="Courier New"/>
+        </w:rPr>
+        <w:t xml:space="preserve">|   |   |       </w:t>
+      </w:r>
+      <w:proofErr w:type="spellStart"/>
+      <w:r>
+        <w:rPr>
+          <w:rFonts w:ascii="Courier New" w:hAnsi="Courier New" w:cs="Courier New"/>
+        </w:rPr>
+        <w:t>DogData.cs</w:t>
+      </w:r>
+      <w:proofErr w:type="spellEnd"/>
+    </w:p>
+    <w:p>
+      <w:pPr>
+        <w:pStyle w:val="PlainText"/>
+        <w:rPr>
+          <w:rFonts w:ascii="Courier New" w:hAnsi="Courier New" w:cs="Courier New"/>
+        </w:rPr>
+      </w:pPr>
+      <w:r>
+        <w:rPr>
+          <w:rFonts w:ascii="Courier New" w:hAnsi="Courier New" w:cs="Courier New"/>
+        </w:rPr>
+        <w:t xml:space="preserve">|   |   |       </w:t>
+      </w:r>
+      <w:proofErr w:type="spellStart"/>
+      <w:r>
+        <w:rPr>
+          <w:rFonts w:ascii="Courier New" w:hAnsi="Courier New" w:cs="Courier New"/>
+        </w:rPr>
+        <w:t>ForwardCapsuleData.cs</w:t>
+      </w:r>
+      <w:proofErr w:type="spellEnd"/>
+    </w:p>
+    <w:p>
+      <w:pPr>
+        <w:pStyle w:val="PlainText"/>
+        <w:rPr>
+          <w:rFonts w:ascii="Courier New" w:hAnsi="Courier New" w:cs="Courier New"/>
+        </w:rPr>
+      </w:pPr>
+      <w:r>
+        <w:rPr>
+          <w:rFonts w:ascii="Courier New" w:hAnsi="Courier New" w:cs="Courier New"/>
+        </w:rPr>
+        <w:t xml:space="preserve">|   |   |       </w:t>
+      </w:r>
+      <w:proofErr w:type="spellStart"/>
+      <w:r>
+        <w:rPr>
+          <w:rFonts w:ascii="Courier New" w:hAnsi="Courier New" w:cs="Courier New"/>
+        </w:rPr>
+        <w:t>RotationData.cs</w:t>
+      </w:r>
+      <w:proofErr w:type="spellEnd"/>
+    </w:p>
+    <w:p>
+      <w:pPr>
+        <w:pStyle w:val="PlainText"/>
+        <w:rPr>
+          <w:rFonts w:ascii="Courier New" w:hAnsi="Courier New" w:cs="Courier New"/>
+        </w:rPr>
+      </w:pPr>
+      <w:r>
+        <w:rPr>
+          <w:rFonts w:ascii="Courier New" w:hAnsi="Courier New" w:cs="Courier New"/>
+        </w:rPr>
+        <w:t xml:space="preserve">|   |   |       </w:t>
+      </w:r>
+      <w:proofErr w:type="spellStart"/>
+      <w:r>
+        <w:rPr>
+          <w:rFonts w:ascii="Courier New" w:hAnsi="Courier New" w:cs="Courier New"/>
+        </w:rPr>
+        <w:t>ShiftForwardData.cs</w:t>
+      </w:r>
+      <w:proofErr w:type="spellEnd"/>
+    </w:p>
+    <w:p>
+      <w:pPr>
+        <w:pStyle w:val="PlainText"/>
+        <w:rPr>
+          <w:rFonts w:ascii="Courier New" w:hAnsi="Courier New" w:cs="Courier New"/>
+        </w:rPr>
+      </w:pPr>
+      <w:r>
+        <w:rPr>
+          <w:rFonts w:ascii="Courier New" w:hAnsi="Courier New" w:cs="Courier New"/>
+        </w:rPr>
+        <w:t xml:space="preserve">|   |   |       </w:t>
+      </w:r>
+      <w:proofErr w:type="spellStart"/>
+      <w:r>
+        <w:rPr>
+          <w:rFonts w:ascii="Courier New" w:hAnsi="Courier New" w:cs="Courier New"/>
+        </w:rPr>
+        <w:t>ShitfUpData.cs</w:t>
+      </w:r>
+      <w:proofErr w:type="spellEnd"/>
+    </w:p>
+    <w:p>
+      <w:pPr>
+        <w:pStyle w:val="PlainText"/>
+        <w:rPr>
+          <w:rFonts w:ascii="Courier New" w:hAnsi="Courier New" w:cs="Courier New"/>
+        </w:rPr>
+      </w:pPr>
+      <w:r>
+        <w:rPr>
+          <w:rFonts w:ascii="Courier New" w:hAnsi="Courier New" w:cs="Courier New"/>
+        </w:rPr>
+        <w:t>|   |   |</w:t>
+      </w:r>
+    </w:p>
+    <w:p>
+      <w:pPr>
+        <w:pStyle w:val="PlainText"/>
+        <w:rPr>
+          <w:rFonts w:ascii="Courier New" w:hAnsi="Courier New" w:cs="Courier New"/>
+        </w:rPr>
+      </w:pPr>
+      <w:r>
+        <w:rPr>
+          <w:rFonts w:ascii="Courier New" w:hAnsi="Courier New" w:cs="Courier New"/>
+        </w:rPr>
+        <w:t xml:space="preserve">|   |   </w:t>
+      </w:r>
+      <w:r>
+        <w:rPr>
+          <w:rFonts w:ascii="Courier New" w:hAnsi="Courier New" w:cs="Courier New"/>
+        </w:rPr>
+        <w:t>\</w:t>
+      </w:r>
+      <w:r>
+        <w:rPr>
+          <w:rFonts w:ascii="Courier New" w:hAnsi="Courier New" w:cs="Courier New"/>
+        </w:rPr>
+        <w:t>---</w:t>
+      </w:r>
+      <w:proofErr w:type="spellStart"/>
+      <w:r>
+        <w:rPr>
+          <w:rFonts w:ascii="Courier New" w:hAnsi="Courier New" w:cs="Courier New"/>
+        </w:rPr>
+        <w:t>Managers</w:t>
+      </w:r>
+      <w:proofErr w:type="spellEnd"/>
+    </w:p>
+    <w:p>
+      <w:pPr>
+        <w:pStyle w:val="PlainText"/>
+        <w:rPr>
+          <w:rFonts w:ascii="Courier New" w:hAnsi="Courier New" w:cs="Courier New"/>
+        </w:rPr>
+      </w:pPr>
+      <w:r>
+        <w:rPr>
+          <w:rFonts w:ascii="Courier New" w:hAnsi="Courier New" w:cs="Courier New"/>
+        </w:rPr>
+        <w:t xml:space="preserve">|   |           </w:t>
+      </w:r>
+      <w:proofErr w:type="spellStart"/>
+      <w:r>
+        <w:rPr>
+          <w:rFonts w:ascii="Courier New" w:hAnsi="Courier New" w:cs="Courier New"/>
+        </w:rPr>
+        <w:t>GameManager.cs</w:t>
+      </w:r>
+      <w:proofErr w:type="spellEnd"/>
+    </w:p>
+    <w:p>
+      <w:pPr>
+        <w:pStyle w:val="PlainText"/>
+        <w:rPr>
+          <w:rFonts w:ascii="Courier New" w:hAnsi="Courier New" w:cs="Courier New"/>
+        </w:rPr>
+      </w:pPr>
+      <w:r>
+        <w:rPr>
+          <w:rFonts w:ascii="Courier New" w:hAnsi="Courier New" w:cs="Courier New"/>
+        </w:rPr>
+        <w:t xml:space="preserve">|   |           </w:t>
+      </w:r>
+      <w:proofErr w:type="spellStart"/>
+      <w:r>
+        <w:rPr>
+          <w:rFonts w:ascii="Courier New" w:hAnsi="Courier New" w:cs="Courier New"/>
+        </w:rPr>
+        <w:t>UIManager.cs</w:t>
+      </w:r>
+      <w:proofErr w:type="spellEnd"/>
+    </w:p>
+    <w:p>
+      <w:pPr>
+        <w:pStyle w:val="PlainText"/>
+        <w:rPr>
+          <w:rFonts w:ascii="Courier New" w:hAnsi="Courier New" w:cs="Courier New"/>
+        </w:rPr>
+      </w:pPr>
+      <w:r>
+        <w:rPr>
+          <w:rFonts w:ascii="Courier New" w:hAnsi="Courier New" w:cs="Courier New"/>
+        </w:rPr>
+        <w:t>|   |</w:t>
+      </w:r>
+    </w:p>
+    <w:p>
+      <w:pPr>
+        <w:pStyle w:val="PlainText"/>
+        <w:rPr>
+          <w:rFonts w:ascii="Courier New" w:hAnsi="Courier New" w:cs="Courier New"/>
+        </w:rPr>
+      </w:pPr>
+      <w:r>
+        <w:rPr>
+          <w:rFonts w:ascii="Courier New" w:hAnsi="Courier New" w:cs="Courier New"/>
+        </w:rPr>
+        <w:t>|   +---</w:t>
+      </w:r>
+      <w:proofErr w:type="spellStart"/>
+      <w:r>
+        <w:rPr>
+          <w:rFonts w:ascii="Courier New" w:hAnsi="Courier New" w:cs="Courier New"/>
+        </w:rPr>
+        <w:t>TextMesh</w:t>
+      </w:r>
+      <w:proofErr w:type="spellEnd"/>
+      <w:r>
+        <w:rPr>
+          <w:rFonts w:ascii="Courier New" w:hAnsi="Courier New" w:cs="Courier New"/>
+        </w:rPr>
+        <w:t xml:space="preserve"> Pro</w:t>
+      </w:r>
+    </w:p>
+    <w:p>
+      <w:pPr>
+        <w:pStyle w:val="PlainText"/>
+        <w:rPr>
+          <w:rFonts w:ascii="Courier New" w:hAnsi="Courier New" w:cs="Courier New"/>
+        </w:rPr>
+      </w:pPr>
+      <w:r>
+        <w:rPr>
+          <w:rFonts w:ascii="Courier New" w:hAnsi="Courier New" w:cs="Courier New"/>
+        </w:rPr>
+        <w:t>|   |</w:t>
+      </w:r>
+    </w:p>
+    <w:p>
+      <w:pPr>
+        <w:pStyle w:val="PlainText"/>
+        <w:rPr>
+          <w:rFonts w:ascii="Courier New" w:hAnsi="Courier New" w:cs="Courier New"/>
+        </w:rPr>
+      </w:pPr>
+      <w:r>
+        <w:rPr>
+          <w:rFonts w:ascii="Courier New" w:hAnsi="Courier New" w:cs="Courier New"/>
+        </w:rPr>
+        <w:t>|   +---</w:t>
+      </w:r>
+      <w:proofErr w:type="spellStart"/>
+      <w:r>
+        <w:rPr>
+          <w:rFonts w:ascii="Courier New" w:hAnsi="Courier New" w:cs="Courier New"/>
+        </w:rPr>
+        <w:t>Textures</w:t>
+      </w:r>
+      <w:proofErr w:type="spellEnd"/>
+    </w:p>
+    <w:p>
+      <w:pPr>
+        <w:pStyle w:val="PlainText"/>
+        <w:rPr>
+          <w:rFonts w:ascii="Courier New" w:hAnsi="Courier New" w:cs="Courier New"/>
+        </w:rPr>
+      </w:pPr>
+      <w:r>
+        <w:rPr>
+          <w:rFonts w:ascii="Courier New" w:hAnsi="Courier New" w:cs="Courier New"/>
+        </w:rPr>
+        <w:t>|   |       Grid_Light_512x512.png</w:t>
+      </w:r>
+    </w:p>
+    <w:p>
+      <w:pPr>
+        <w:pStyle w:val="PlainText"/>
+        <w:rPr>
+          <w:rFonts w:ascii="Courier New" w:hAnsi="Courier New" w:cs="Courier New"/>
+        </w:rPr>
+      </w:pPr>
+      <w:r>
+        <w:rPr>
+          <w:rFonts w:ascii="Courier New" w:hAnsi="Courier New" w:cs="Courier New"/>
+        </w:rPr>
+        <w:t xml:space="preserve">|   </w:t>
+      </w:r>
+      <w:r>
+        <w:rPr>
+          <w:rFonts w:ascii="Courier New" w:hAnsi="Courier New" w:cs="Courier New"/>
+        </w:rPr>
+        <w:t>|</w:t>
+      </w:r>
+    </w:p>
+    <w:p>
+      <w:pPr>
+        <w:pStyle w:val="PlainText"/>
+        <w:rPr>
+          <w:rFonts w:ascii="Courier New" w:hAnsi="Courier New" w:cs="Courier New"/>
+        </w:rPr>
+      </w:pPr>
+      <w:r>
+        <w:rPr>
+          <w:rFonts w:ascii="Courier New" w:hAnsi="Courier New" w:cs="Courier New"/>
+        </w:rPr>
+        <w:t>|   \---XR</w:t>
+      </w:r>
+    </w:p>
+    <w:p>
+      <w:pPr>
+        <w:pStyle w:val="PlainText"/>
+        <w:rPr>
+          <w:rFonts w:ascii="Courier New" w:hAnsi="Courier New" w:cs="Courier New"/>
+        </w:rPr>
+      </w:pPr>
+      <w:r>
+        <w:rPr>
+          <w:rFonts w:ascii="Courier New" w:hAnsi="Courier New" w:cs="Courier New"/>
+        </w:rPr>
+        <w:lastRenderedPageBreak/>
+        <w:t>|</w:t>
+      </w:r>
+    </w:p>
+    <w:p>
+      <w:pPr>
+        <w:pStyle w:val="PlainText"/>
+        <w:rPr>
+          <w:rFonts w:ascii="Courier New" w:hAnsi="Courier New" w:cs="Courier New"/>
+        </w:rPr>
+      </w:pPr>
+      <w:r>
+        <w:rPr>
+          <w:rFonts w:ascii="Courier New" w:hAnsi="Courier New" w:cs="Courier New"/>
+        </w:rPr>
+        <w:t>+---</w:t>
+      </w:r>
+      <w:proofErr w:type="spellStart"/>
+      <w:r>
+        <w:rPr>
+          <w:rFonts w:ascii="Courier New" w:hAnsi="Courier New" w:cs="Courier New"/>
+        </w:rPr>
+        <w:t>Documents</w:t>
+      </w:r>
+      <w:proofErr w:type="spellEnd"/>
+    </w:p>
+    <w:p>
+      <w:pPr>
+        <w:pStyle w:val="PlainText"/>
+        <w:rPr>
+          <w:rFonts w:ascii="Courier New" w:hAnsi="Courier New" w:cs="Courier New"/>
+        </w:rPr>
+      </w:pPr>
+      <w:r>
+        <w:rPr>
+          <w:rFonts w:ascii="Courier New" w:hAnsi="Courier New" w:cs="Courier New"/>
+        </w:rPr>
+        <w:t xml:space="preserve">|   </w:t>
+      </w:r>
+      <w:r>
+        <w:rPr>
+          <w:rFonts w:ascii="Courier New" w:hAnsi="Courier New" w:cs="Courier New"/>
+        </w:rPr>
+        <w:t xml:space="preserve"> </w:t>
+      </w:r>
+      <w:r>
+        <w:rPr>
+          <w:rFonts w:ascii="Courier New" w:hAnsi="Courier New" w:cs="Courier New"/>
+        </w:rPr>
+        <w:t xml:space="preserve">   </w:t>
+      </w:r>
+      <w:proofErr w:type="spellStart"/>
+      <w:r>
+        <w:rPr>
+          <w:rFonts w:ascii="Courier New" w:hAnsi="Courier New" w:cs="Courier New"/>
+        </w:rPr>
+        <w:t>ClassHierarchy.drawio</w:t>
+      </w:r>
+      <w:proofErr w:type="spellEnd"/>
+    </w:p>
+    <w:p>
+      <w:pPr>
+        <w:pStyle w:val="PlainText"/>
+        <w:rPr>
+          <w:rFonts w:ascii="Courier New" w:hAnsi="Courier New" w:cs="Courier New"/>
+        </w:rPr>
+      </w:pPr>
+      <w:r>
+        <w:rPr>
+          <w:rFonts w:ascii="Courier New" w:hAnsi="Courier New" w:cs="Courier New"/>
+        </w:rPr>
         <w:t xml:space="preserve">|           </w:t>
       </w:r>
     </w:p>
@@ -4398,8 +5396,16 @@
         <w:rPr>
           <w:rFonts w:ascii="Courier New" w:hAnsi="Courier New" w:cs="Courier New"/>
         </w:rPr>
-        <w:t>+---templates</w:t>
-      </w:r>
+        <w:t>+---</w:t>
+      </w:r>
+      <w:proofErr w:type="spellStart"/>
+      <w:r>
+        <w:rPr>
+          <w:rFonts w:ascii="Courier New" w:hAnsi="Courier New" w:cs="Courier New"/>
+        </w:rPr>
+        <w:t>Library</w:t>
+      </w:r>
+      <w:proofErr w:type="spellEnd"/>
     </w:p>
     <w:p>
       <w:pPr>
@@ -4412,7 +5418,7 @@
         <w:rPr>
           <w:rFonts w:ascii="Courier New" w:hAnsi="Courier New" w:cs="Courier New"/>
         </w:rPr>
-        <w:t>|       index.html</w:t>
+        <w:t xml:space="preserve">|           </w:t>
       </w:r>
     </w:p>
     <w:p>
@@ -4426,36 +5432,179 @@
         <w:rPr>
           <w:rFonts w:ascii="Courier New" w:hAnsi="Courier New" w:cs="Courier New"/>
         </w:rPr>
-        <w:t xml:space="preserve">|        </w:t>
-      </w:r>
-    </w:p>
-    <w:p>
-      <w:pPr>
-        <w:rPr>
-          <w:rFonts w:cs="Times New Roman"/>
-        </w:rPr>
-      </w:pPr>
-      <w:r>
-        <w:t>[</w:t>
-      </w:r>
-      <w:r>
-        <w:t xml:space="preserve">PÉLDA!!! </w:t>
-      </w:r>
-      <w:r>
-        <w:t>Megjegyzés: A Python csomagkezelője által telepített fájlok, illetve a különböző cache fájlok a fenti listából kimaradtak, mivel ezekkel indokolatlanul és aránytalanul hosszú lenne a fenti felsorolás. A beadott fájlok között azonban a teljesség kedvéért szerepelnek ezek a fájlok is.]</w:t>
-      </w:r>
-    </w:p>
-    <w:p/>
+        <w:t>+---Logs</w:t>
+      </w:r>
+    </w:p>
+    <w:p>
+      <w:pPr>
+        <w:pStyle w:val="PlainText"/>
+        <w:rPr>
+          <w:rFonts w:ascii="Courier New" w:hAnsi="Courier New" w:cs="Courier New"/>
+        </w:rPr>
+      </w:pPr>
+      <w:r>
+        <w:rPr>
+          <w:rFonts w:ascii="Courier New" w:hAnsi="Courier New" w:cs="Courier New"/>
+        </w:rPr>
+        <w:t xml:space="preserve">|           </w:t>
+      </w:r>
+    </w:p>
+    <w:p>
+      <w:pPr>
+        <w:pStyle w:val="PlainText"/>
+        <w:rPr>
+          <w:rFonts w:ascii="Courier New" w:hAnsi="Courier New" w:cs="Courier New"/>
+        </w:rPr>
+      </w:pPr>
+      <w:r>
+        <w:rPr>
+          <w:rFonts w:ascii="Courier New" w:hAnsi="Courier New" w:cs="Courier New"/>
+        </w:rPr>
+        <w:t>+---</w:t>
+      </w:r>
+      <w:proofErr w:type="spellStart"/>
+      <w:r>
+        <w:rPr>
+          <w:rFonts w:ascii="Courier New" w:hAnsi="Courier New" w:cs="Courier New"/>
+        </w:rPr>
+        <w:t>obj</w:t>
+      </w:r>
+      <w:proofErr w:type="spellEnd"/>
+    </w:p>
+    <w:p>
+      <w:pPr>
+        <w:pStyle w:val="PlainText"/>
+        <w:rPr>
+          <w:rFonts w:ascii="Courier New" w:hAnsi="Courier New" w:cs="Courier New"/>
+        </w:rPr>
+      </w:pPr>
+      <w:r>
+        <w:rPr>
+          <w:rFonts w:ascii="Courier New" w:hAnsi="Courier New" w:cs="Courier New"/>
+        </w:rPr>
+        <w:t xml:space="preserve">|           </w:t>
+      </w:r>
+    </w:p>
+    <w:p>
+      <w:pPr>
+        <w:pStyle w:val="PlainText"/>
+        <w:rPr>
+          <w:rFonts w:ascii="Courier New" w:hAnsi="Courier New" w:cs="Courier New"/>
+        </w:rPr>
+      </w:pPr>
+      <w:r>
+        <w:rPr>
+          <w:rFonts w:ascii="Courier New" w:hAnsi="Courier New" w:cs="Courier New"/>
+        </w:rPr>
+        <w:t>+---</w:t>
+      </w:r>
+      <w:proofErr w:type="spellStart"/>
+      <w:r>
+        <w:rPr>
+          <w:rFonts w:ascii="Courier New" w:hAnsi="Courier New" w:cs="Courier New"/>
+        </w:rPr>
+        <w:t>Packages</w:t>
+      </w:r>
+      <w:proofErr w:type="spellEnd"/>
+    </w:p>
+    <w:p>
+      <w:pPr>
+        <w:pStyle w:val="PlainText"/>
+        <w:rPr>
+          <w:rFonts w:ascii="Courier New" w:hAnsi="Courier New" w:cs="Courier New"/>
+        </w:rPr>
+      </w:pPr>
+      <w:r>
+        <w:rPr>
+          <w:rFonts w:ascii="Courier New" w:hAnsi="Courier New" w:cs="Courier New"/>
+        </w:rPr>
+        <w:t xml:space="preserve">|           </w:t>
+      </w:r>
+    </w:p>
+    <w:p>
+      <w:pPr>
+        <w:pStyle w:val="PlainText"/>
+        <w:rPr>
+          <w:rFonts w:ascii="Courier New" w:hAnsi="Courier New" w:cs="Courier New"/>
+        </w:rPr>
+      </w:pPr>
+      <w:r>
+        <w:rPr>
+          <w:rFonts w:ascii="Courier New" w:hAnsi="Courier New" w:cs="Courier New"/>
+        </w:rPr>
+        <w:t>+---</w:t>
+      </w:r>
+      <w:proofErr w:type="spellStart"/>
+      <w:r>
+        <w:rPr>
+          <w:rFonts w:ascii="Courier New" w:hAnsi="Courier New" w:cs="Courier New"/>
+        </w:rPr>
+        <w:t>ProjectSettings</w:t>
+      </w:r>
+      <w:proofErr w:type="spellEnd"/>
+    </w:p>
+    <w:p>
+      <w:pPr>
+        <w:pStyle w:val="PlainText"/>
+        <w:rPr>
+          <w:rFonts w:ascii="Courier New" w:hAnsi="Courier New" w:cs="Courier New"/>
+        </w:rPr>
+      </w:pPr>
+      <w:r>
+        <w:rPr>
+          <w:rFonts w:ascii="Courier New" w:hAnsi="Courier New" w:cs="Courier New"/>
+        </w:rPr>
+        <w:t xml:space="preserve">|           </w:t>
+      </w:r>
+    </w:p>
+    <w:p>
+      <w:pPr>
+        <w:pStyle w:val="PlainText"/>
+        <w:rPr>
+          <w:rFonts w:ascii="Courier New" w:hAnsi="Courier New" w:cs="Courier New"/>
+        </w:rPr>
+      </w:pPr>
+      <w:r>
+        <w:rPr>
+          <w:rFonts w:ascii="Courier New" w:hAnsi="Courier New" w:cs="Courier New"/>
+        </w:rPr>
+        <w:t>\---</w:t>
+      </w:r>
+      <w:proofErr w:type="spellStart"/>
+      <w:r>
+        <w:rPr>
+          <w:rFonts w:ascii="Courier New" w:hAnsi="Courier New" w:cs="Courier New"/>
+        </w:rPr>
+        <w:t>UserSettings</w:t>
+      </w:r>
+      <w:proofErr w:type="spellEnd"/>
+    </w:p>
+    <w:p>
+      <w:pPr>
+        <w:pStyle w:val="PlainText"/>
+        <w:rPr>
+          <w:rFonts w:ascii="Courier New" w:hAnsi="Courier New" w:cs="Courier New"/>
+        </w:rPr>
+      </w:pPr>
+    </w:p>
+    <w:p>
+      <w:pPr>
+        <w:pStyle w:val="PlainText"/>
+        <w:rPr>
+          <w:rFonts w:ascii="Courier New" w:hAnsi="Courier New" w:cs="Courier New"/>
+        </w:rPr>
+      </w:pPr>
+    </w:p>
     <w:p>
       <w:pPr>
         <w:pStyle w:val="Cmsor1-szmozatlan"/>
       </w:pPr>
-      <w:bookmarkStart w:id="23" w:name="_Toc99107202"/>
+      <w:bookmarkStart w:id="19" w:name="_Toc99107202"/>
       <w:r>
         <w:lastRenderedPageBreak/>
         <w:t>Ábrajegyzék</w:t>
       </w:r>
-      <w:bookmarkEnd w:id="23"/>
+      <w:bookmarkEnd w:id="19"/>
     </w:p>
     <w:p>
       <w:pPr>
@@ -4551,12 +5700,12 @@
       <w:pPr>
         <w:pStyle w:val="Cmsor1-szmozatlan"/>
       </w:pPr>
-      <w:bookmarkStart w:id="24" w:name="_Toc99107203"/>
+      <w:bookmarkStart w:id="20" w:name="_Toc99107203"/>
       <w:r>
         <w:lastRenderedPageBreak/>
         <w:t>Táblázatjegyzék</w:t>
       </w:r>
-      <w:bookmarkEnd w:id="24"/>
+      <w:bookmarkEnd w:id="20"/>
     </w:p>
     <w:p>
       <w:pPr>
@@ -7468,7 +8617,6 @@
     <w:basedOn w:val="Normal"/>
     <w:link w:val="PlainTextChar"/>
     <w:uiPriority w:val="99"/>
-    <w:semiHidden/>
     <w:unhideWhenUsed/>
     <w:rsid w:val="0082775C"/>
     <w:pPr>
@@ -7487,7 +8635,6 @@
     <w:basedOn w:val="DefaultParagraphFont"/>
     <w:link w:val="PlainText"/>
     <w:uiPriority w:val="99"/>
-    <w:semiHidden/>
     <w:rsid w:val="0082775C"/>
     <w:rPr>
       <w:rFonts w:ascii="Consolas" w:hAnsi="Consolas"/>
@@ -7606,6 +8753,20 @@
         <w:insideV w:val="single" w:sz="4" w:space="0" w:color="auto"/>
       </w:tblBorders>
     </w:tblPr>
+  </w:style>
+  <w:style w:type="paragraph" w:customStyle="1" w:styleId="CustomforThesis">
+    <w:name w:val="Custom for Thesis"/>
+    <w:basedOn w:val="Normal"/>
+    <w:qFormat/>
+    <w:rsid w:val="00F527EC"/>
+    <w:pPr>
+      <w:spacing w:before="160" w:after="160" w:line="259" w:lineRule="auto"/>
+      <w:ind w:firstLine="0"/>
+      <w:jc w:val="left"/>
+    </w:pPr>
+    <w:rPr>
+      <w:spacing w:val="2"/>
+    </w:rPr>
   </w:style>
 </w:styles>
 </file>

</xml_diff>

<commit_message>
Sources added, thesis document updated
</commit_message>
<xml_diff>
--- a/Documents/2223_1_KerteszDomonkos_PB8JV3_Szakdolgozat_VP.docx
+++ b/Documents/2223_1_KerteszDomonkos_PB8JV3_Szakdolgozat_VP.docx
@@ -917,6 +917,13 @@
         </w:rPr>
         <w:t xml:space="preserve">Rehabilitációs szoftver, </w:t>
       </w:r>
+      <w:r>
+        <w:rPr>
+          <w:rFonts w:cs="Times New Roman"/>
+          <w:szCs w:val="24"/>
+        </w:rPr>
+        <w:t>Nyak, Torna</w:t>
+      </w:r>
     </w:p>
     <w:p>
       <w:pPr>
@@ -974,6 +981,14 @@
           <w:lang w:val="en-GB"/>
         </w:rPr>
         <w:t>Gamification, Virtual reality, Rehabilitation software</w:t>
+      </w:r>
+      <w:r>
+        <w:rPr>
+          <w:rFonts w:cs="Times New Roman"/>
+          <w:szCs w:val="24"/>
+          <w:lang w:val="en-GB"/>
+        </w:rPr>
+        <w:t>, Neck, Exercise</w:t>
       </w:r>
     </w:p>
     <w:p>
@@ -1057,7 +1072,7 @@
           <w:r>
             <w:fldChar w:fldCharType="separate"/>
           </w:r>
-          <w:hyperlink w:anchor="_Toc119093128" w:history="1">
+          <w:hyperlink w:anchor="_Toc119157337" w:history="1">
             <w:r>
               <w:rPr>
                 <w:rStyle w:val="Hyperlink"/>
@@ -1084,7 +1099,7 @@
                 <w:noProof/>
                 <w:webHidden/>
               </w:rPr>
-              <w:instrText xml:space="preserve"> PAGEREF _Toc119093128 \h </w:instrText>
+              <w:instrText xml:space="preserve"> PAGEREF _Toc119157337 \h </w:instrText>
             </w:r>
             <w:r>
               <w:rPr>
@@ -1128,10 +1143,11 @@
               <w:lang w:eastAsia="hu-HU"/>
             </w:rPr>
           </w:pPr>
-          <w:hyperlink w:anchor="_Toc119093129" w:history="1">
+          <w:hyperlink w:anchor="_Toc119157338" w:history="1">
             <w:r>
               <w:rPr>
                 <w:rStyle w:val="Hyperlink"/>
+                <w:rFonts w:ascii="Arial" w:hAnsi="Arial"/>
                 <w:noProof/>
               </w:rPr>
               <w:t>1.</w:t>
@@ -1174,7 +1190,7 @@
                 <w:noProof/>
                 <w:webHidden/>
               </w:rPr>
-              <w:instrText xml:space="preserve"> PAGEREF _Toc119093129 \h </w:instrText>
+              <w:instrText xml:space="preserve"> PAGEREF _Toc119157338 \h </w:instrText>
             </w:r>
             <w:r>
               <w:rPr>
@@ -1218,10 +1234,11 @@
               <w:lang w:eastAsia="hu-HU"/>
             </w:rPr>
           </w:pPr>
-          <w:hyperlink w:anchor="_Toc119093130" w:history="1">
+          <w:hyperlink w:anchor="_Toc119157339" w:history="1">
             <w:r>
               <w:rPr>
                 <w:rStyle w:val="Hyperlink"/>
+                <w:rFonts w:ascii="Arial" w:hAnsi="Arial"/>
                 <w:noProof/>
               </w:rPr>
               <w:t>2.</w:t>
@@ -1264,7 +1281,7 @@
                 <w:noProof/>
                 <w:webHidden/>
               </w:rPr>
-              <w:instrText xml:space="preserve"> PAGEREF _Toc119093130 \h </w:instrText>
+              <w:instrText xml:space="preserve"> PAGEREF _Toc119157339 \h </w:instrText>
             </w:r>
             <w:r>
               <w:rPr>
@@ -1306,7 +1323,7 @@
               <w:lang w:eastAsia="hu-HU"/>
             </w:rPr>
           </w:pPr>
-          <w:hyperlink w:anchor="_Toc119093131" w:history="1">
+          <w:hyperlink w:anchor="_Toc119157340" w:history="1">
             <w:r>
               <w:rPr>
                 <w:rStyle w:val="Hyperlink"/>
@@ -1318,7 +1335,7 @@
                   </w14:lightRig>
                 </w14:scene3d>
               </w:rPr>
-              <w:t>1.1.</w:t>
+              <w:t>2.1.</w:t>
             </w:r>
             <w:r>
               <w:rPr>
@@ -1356,7 +1373,7 @@
                 <w:noProof/>
                 <w:webHidden/>
               </w:rPr>
-              <w:instrText xml:space="preserve"> PAGEREF _Toc119093131 \h </w:instrText>
+              <w:instrText xml:space="preserve"> PAGEREF _Toc119157340 \h </w:instrText>
             </w:r>
             <w:r>
               <w:rPr>
@@ -1389,29 +1406,32 @@
         </w:p>
         <w:p>
           <w:pPr>
-            <w:pStyle w:val="TOC3"/>
+            <w:pStyle w:val="TOC2"/>
             <w:rPr>
               <w:rFonts w:asciiTheme="minorHAnsi" w:eastAsiaTheme="minorEastAsia" w:hAnsiTheme="minorHAnsi" w:cstheme="minorBidi"/>
-              <w:iCs w:val="0"/>
               <w:noProof/>
               <w:sz w:val="22"/>
               <w:szCs w:val="22"/>
               <w:lang w:eastAsia="hu-HU"/>
             </w:rPr>
           </w:pPr>
-          <w:hyperlink w:anchor="_Toc119093132" w:history="1">
+          <w:hyperlink w:anchor="_Toc119157341" w:history="1">
             <w:r>
               <w:rPr>
                 <w:rStyle w:val="Hyperlink"/>
-                <w:rFonts w:ascii="Arial" w:hAnsi="Arial"/>
-                <w:noProof/>
-              </w:rPr>
-              <w:t>1.1.1.</w:t>
+                <w:noProof/>
+                <w14:scene3d>
+                  <w14:camera w14:prst="orthographicFront"/>
+                  <w14:lightRig w14:rig="threePt" w14:dir="t">
+                    <w14:rot w14:lat="0" w14:lon="0" w14:rev="0"/>
+                  </w14:lightRig>
+                </w14:scene3d>
+              </w:rPr>
+              <w:t>2.2.</w:t>
             </w:r>
             <w:r>
               <w:rPr>
                 <w:rFonts w:asciiTheme="minorHAnsi" w:eastAsiaTheme="minorEastAsia" w:hAnsiTheme="minorHAnsi" w:cstheme="minorBidi"/>
-                <w:iCs w:val="0"/>
                 <w:noProof/>
                 <w:sz w:val="22"/>
                 <w:szCs w:val="22"/>
@@ -1424,7 +1444,7 @@
                 <w:rStyle w:val="Hyperlink"/>
                 <w:noProof/>
               </w:rPr>
-              <w:t>Alfejezet</w:t>
+              <w:t>Virtuális valóság, mint figyelem elterelés</w:t>
             </w:r>
             <w:r>
               <w:rPr>
@@ -1445,7 +1465,7 @@
                 <w:noProof/>
                 <w:webHidden/>
               </w:rPr>
-              <w:instrText xml:space="preserve"> PAGEREF _Toc119093132 \h </w:instrText>
+              <w:instrText xml:space="preserve"> PAGEREF _Toc119157341 \h </w:instrText>
             </w:r>
             <w:r>
               <w:rPr>
@@ -1489,14 +1509,14 @@
               <w:lang w:eastAsia="hu-HU"/>
             </w:rPr>
           </w:pPr>
-          <w:hyperlink w:anchor="_Toc119093133" w:history="1">
+          <w:hyperlink w:anchor="_Toc119157342" w:history="1">
             <w:r>
               <w:rPr>
                 <w:rStyle w:val="Hyperlink"/>
                 <w:rFonts w:ascii="Arial" w:hAnsi="Arial"/>
                 <w:noProof/>
               </w:rPr>
-              <w:t>2.</w:t>
+              <w:t>3.</w:t>
             </w:r>
             <w:r>
               <w:rPr>
@@ -1515,7 +1535,7 @@
                 <w:rStyle w:val="Hyperlink"/>
                 <w:noProof/>
               </w:rPr>
-              <w:t>Új fejezet</w:t>
+              <w:t>Instrukciók</w:t>
             </w:r>
             <w:r>
               <w:rPr>
@@ -1536,7 +1556,7 @@
                 <w:noProof/>
                 <w:webHidden/>
               </w:rPr>
-              <w:instrText xml:space="preserve"> PAGEREF _Toc119093133 \h </w:instrText>
+              <w:instrText xml:space="preserve"> PAGEREF _Toc119157342 \h </w:instrText>
             </w:r>
             <w:r>
               <w:rPr>
@@ -1556,99 +1576,7 @@
                 <w:noProof/>
                 <w:webHidden/>
               </w:rPr>
-              <w:t>11</w:t>
-            </w:r>
-            <w:r>
-              <w:rPr>
-                <w:noProof/>
-                <w:webHidden/>
-              </w:rPr>
-              <w:fldChar w:fldCharType="end"/>
-            </w:r>
-          </w:hyperlink>
-        </w:p>
-        <w:p>
-          <w:pPr>
-            <w:pStyle w:val="TOC2"/>
-            <w:rPr>
-              <w:rFonts w:asciiTheme="minorHAnsi" w:eastAsiaTheme="minorEastAsia" w:hAnsiTheme="minorHAnsi" w:cstheme="minorBidi"/>
-              <w:noProof/>
-              <w:sz w:val="22"/>
-              <w:szCs w:val="22"/>
-              <w:lang w:eastAsia="hu-HU"/>
-            </w:rPr>
-          </w:pPr>
-          <w:hyperlink w:anchor="_Toc119093134" w:history="1">
-            <w:r>
-              <w:rPr>
-                <w:rStyle w:val="Hyperlink"/>
-                <w:noProof/>
-                <w14:scene3d>
-                  <w14:camera w14:prst="orthographicFront"/>
-                  <w14:lightRig w14:rig="threePt" w14:dir="t">
-                    <w14:rot w14:lat="0" w14:lon="0" w14:rev="0"/>
-                  </w14:lightRig>
-                </w14:scene3d>
-              </w:rPr>
-              <w:t>2.1.</w:t>
-            </w:r>
-            <w:r>
-              <w:rPr>
-                <w:rFonts w:asciiTheme="minorHAnsi" w:eastAsiaTheme="minorEastAsia" w:hAnsiTheme="minorHAnsi" w:cstheme="minorBidi"/>
-                <w:noProof/>
-                <w:sz w:val="22"/>
-                <w:szCs w:val="22"/>
-                <w:lang w:eastAsia="hu-HU"/>
-              </w:rPr>
-              <w:tab/>
-            </w:r>
-            <w:r>
-              <w:rPr>
-                <w:rStyle w:val="Hyperlink"/>
-                <w:noProof/>
-              </w:rPr>
-              <w:t>Új alfejezet</w:t>
-            </w:r>
-            <w:r>
-              <w:rPr>
-                <w:noProof/>
-                <w:webHidden/>
-              </w:rPr>
-              <w:tab/>
-            </w:r>
-            <w:r>
-              <w:rPr>
-                <w:noProof/>
-                <w:webHidden/>
-              </w:rPr>
-              <w:fldChar w:fldCharType="begin"/>
-            </w:r>
-            <w:r>
-              <w:rPr>
-                <w:noProof/>
-                <w:webHidden/>
-              </w:rPr>
-              <w:instrText xml:space="preserve"> PAGEREF _Toc119093134 \h </w:instrText>
-            </w:r>
-            <w:r>
-              <w:rPr>
-                <w:noProof/>
-                <w:webHidden/>
-              </w:rPr>
-            </w:r>
-            <w:r>
-              <w:rPr>
-                <w:noProof/>
-                <w:webHidden/>
-              </w:rPr>
-              <w:fldChar w:fldCharType="separate"/>
-            </w:r>
-            <w:r>
-              <w:rPr>
-                <w:noProof/>
-                <w:webHidden/>
-              </w:rPr>
-              <w:t>11</w:t>
+              <w:t>10</w:t>
             </w:r>
             <w:r>
               <w:rPr>
@@ -1672,74 +1600,54 @@
               <w:lang w:eastAsia="hu-HU"/>
             </w:rPr>
           </w:pPr>
-          <w:hyperlink w:anchor="_Toc119093135" w:history="1">
+          <w:hyperlink w:anchor="_Toc119157343" w:history="1">
             <w:r>
               <w:rPr>
                 <w:rStyle w:val="Hyperlink"/>
-                <w:rFonts w:ascii="Arial" w:hAnsi="Arial"/>
-                <w:noProof/>
-              </w:rPr>
-              <w:t>3.</w:t>
-            </w:r>
-            <w:r>
-              <w:rPr>
-                <w:rFonts w:asciiTheme="minorHAnsi" w:eastAsiaTheme="minorEastAsia" w:hAnsiTheme="minorHAnsi" w:cstheme="minorBidi"/>
-                <w:b w:val="0"/>
-                <w:bCs w:val="0"/>
-                <w:noProof/>
-                <w:sz w:val="22"/>
-                <w:szCs w:val="22"/>
-                <w:lang w:eastAsia="hu-HU"/>
+                <w:noProof/>
+              </w:rPr>
+              <w:t>Irodalomjegyzék</w:t>
+            </w:r>
+            <w:r>
+              <w:rPr>
+                <w:noProof/>
+                <w:webHidden/>
               </w:rPr>
               <w:tab/>
             </w:r>
             <w:r>
               <w:rPr>
-                <w:rStyle w:val="Hyperlink"/>
-                <w:noProof/>
-              </w:rPr>
-              <w:t>Instrukciók</w:t>
-            </w:r>
-            <w:r>
-              <w:rPr>
                 <w:noProof/>
                 <w:webHidden/>
               </w:rPr>
-              <w:tab/>
+              <w:fldChar w:fldCharType="begin"/>
             </w:r>
             <w:r>
               <w:rPr>
                 <w:noProof/>
                 <w:webHidden/>
               </w:rPr>
-              <w:fldChar w:fldCharType="begin"/>
+              <w:instrText xml:space="preserve"> PAGEREF _Toc119157343 \h </w:instrText>
             </w:r>
             <w:r>
               <w:rPr>
                 <w:noProof/>
                 <w:webHidden/>
               </w:rPr>
-              <w:instrText xml:space="preserve"> PAGEREF _Toc119093135 \h </w:instrText>
             </w:r>
             <w:r>
               <w:rPr>
                 <w:noProof/>
                 <w:webHidden/>
               </w:rPr>
+              <w:fldChar w:fldCharType="separate"/>
             </w:r>
             <w:r>
               <w:rPr>
                 <w:noProof/>
                 <w:webHidden/>
               </w:rPr>
-              <w:fldChar w:fldCharType="separate"/>
-            </w:r>
-            <w:r>
-              <w:rPr>
-                <w:noProof/>
-                <w:webHidden/>
-              </w:rPr>
-              <w:t>11</w:t>
+              <w:t>12</w:t>
             </w:r>
             <w:r>
               <w:rPr>
@@ -1763,13 +1671,13 @@
               <w:lang w:eastAsia="hu-HU"/>
             </w:rPr>
           </w:pPr>
-          <w:hyperlink w:anchor="_Toc119093136" w:history="1">
+          <w:hyperlink w:anchor="_Toc119157344" w:history="1">
             <w:r>
               <w:rPr>
                 <w:rStyle w:val="Hyperlink"/>
                 <w:noProof/>
               </w:rPr>
-              <w:t>Irodalomjegyzék</w:t>
+              <w:t>Mellékletek</w:t>
             </w:r>
             <w:r>
               <w:rPr>
@@ -1790,7 +1698,7 @@
                 <w:noProof/>
                 <w:webHidden/>
               </w:rPr>
-              <w:instrText xml:space="preserve"> PAGEREF _Toc119093136 \h </w:instrText>
+              <w:instrText xml:space="preserve"> PAGEREF _Toc119157344 \h </w:instrText>
             </w:r>
             <w:r>
               <w:rPr>
@@ -1834,13 +1742,13 @@
               <w:lang w:eastAsia="hu-HU"/>
             </w:rPr>
           </w:pPr>
-          <w:hyperlink w:anchor="_Toc119093137" w:history="1">
+          <w:hyperlink w:anchor="_Toc119157345" w:history="1">
             <w:r>
               <w:rPr>
                 <w:rStyle w:val="Hyperlink"/>
                 <w:noProof/>
               </w:rPr>
-              <w:t>Mellékletek</w:t>
+              <w:t>Ábrajegyzék</w:t>
             </w:r>
             <w:r>
               <w:rPr>
@@ -1861,7 +1769,7 @@
                 <w:noProof/>
                 <w:webHidden/>
               </w:rPr>
-              <w:instrText xml:space="preserve"> PAGEREF _Toc119093137 \h </w:instrText>
+              <w:instrText xml:space="preserve"> PAGEREF _Toc119157345 \h </w:instrText>
             </w:r>
             <w:r>
               <w:rPr>
@@ -1881,7 +1789,7 @@
                 <w:noProof/>
                 <w:webHidden/>
               </w:rPr>
-              <w:t>14</w:t>
+              <w:t>15</w:t>
             </w:r>
             <w:r>
               <w:rPr>
@@ -1905,13 +1813,13 @@
               <w:lang w:eastAsia="hu-HU"/>
             </w:rPr>
           </w:pPr>
-          <w:hyperlink w:anchor="_Toc119093138" w:history="1">
+          <w:hyperlink w:anchor="_Toc119157346" w:history="1">
             <w:r>
               <w:rPr>
                 <w:rStyle w:val="Hyperlink"/>
                 <w:noProof/>
               </w:rPr>
-              <w:t>Ábrajegyzék</w:t>
+              <w:t>Táblázatjegyzék</w:t>
             </w:r>
             <w:r>
               <w:rPr>
@@ -1932,7 +1840,7 @@
                 <w:noProof/>
                 <w:webHidden/>
               </w:rPr>
-              <w:instrText xml:space="preserve"> PAGEREF _Toc119093138 \h </w:instrText>
+              <w:instrText xml:space="preserve"> PAGEREF _Toc119157346 \h </w:instrText>
             </w:r>
             <w:r>
               <w:rPr>
@@ -1953,77 +1861,6 @@
                 <w:webHidden/>
               </w:rPr>
               <w:t>16</w:t>
-            </w:r>
-            <w:r>
-              <w:rPr>
-                <w:noProof/>
-                <w:webHidden/>
-              </w:rPr>
-              <w:fldChar w:fldCharType="end"/>
-            </w:r>
-          </w:hyperlink>
-        </w:p>
-        <w:p>
-          <w:pPr>
-            <w:pStyle w:val="TOC1"/>
-            <w:rPr>
-              <w:rFonts w:asciiTheme="minorHAnsi" w:eastAsiaTheme="minorEastAsia" w:hAnsiTheme="minorHAnsi" w:cstheme="minorBidi"/>
-              <w:b w:val="0"/>
-              <w:bCs w:val="0"/>
-              <w:noProof/>
-              <w:sz w:val="22"/>
-              <w:szCs w:val="22"/>
-              <w:lang w:eastAsia="hu-HU"/>
-            </w:rPr>
-          </w:pPr>
-          <w:hyperlink w:anchor="_Toc119093139" w:history="1">
-            <w:r>
-              <w:rPr>
-                <w:rStyle w:val="Hyperlink"/>
-                <w:noProof/>
-              </w:rPr>
-              <w:t>Táblázatjegyzék</w:t>
-            </w:r>
-            <w:r>
-              <w:rPr>
-                <w:noProof/>
-                <w:webHidden/>
-              </w:rPr>
-              <w:tab/>
-            </w:r>
-            <w:r>
-              <w:rPr>
-                <w:noProof/>
-                <w:webHidden/>
-              </w:rPr>
-              <w:fldChar w:fldCharType="begin"/>
-            </w:r>
-            <w:r>
-              <w:rPr>
-                <w:noProof/>
-                <w:webHidden/>
-              </w:rPr>
-              <w:instrText xml:space="preserve"> PAGEREF _Toc119093139 \h </w:instrText>
-            </w:r>
-            <w:r>
-              <w:rPr>
-                <w:noProof/>
-                <w:webHidden/>
-              </w:rPr>
-            </w:r>
-            <w:r>
-              <w:rPr>
-                <w:noProof/>
-                <w:webHidden/>
-              </w:rPr>
-              <w:fldChar w:fldCharType="separate"/>
-            </w:r>
-            <w:r>
-              <w:rPr>
-                <w:noProof/>
-                <w:webHidden/>
-              </w:rPr>
-              <w:t>17</w:t>
             </w:r>
             <w:r>
               <w:rPr>
@@ -2080,7 +1917,7 @@
       <w:pPr>
         <w:pStyle w:val="Cmsor1-szmozatlan"/>
       </w:pPr>
-      <w:bookmarkStart w:id="3" w:name="_Toc119093128"/>
+      <w:bookmarkStart w:id="3" w:name="_Toc119157337"/>
       <w:r>
         <w:lastRenderedPageBreak/>
         <w:t>Jelölésjegyzék</w:t>
@@ -2296,7 +2133,7 @@
       <w:pPr>
         <w:pStyle w:val="Heading1"/>
       </w:pPr>
-      <w:bookmarkStart w:id="4" w:name="_Toc119093129"/>
+      <w:bookmarkStart w:id="4" w:name="_Toc119157338"/>
       <w:r>
         <w:t>Cél</w:t>
       </w:r>
@@ -2386,7 +2223,7 @@
       <w:pPr>
         <w:pStyle w:val="Heading1"/>
       </w:pPr>
-      <w:bookmarkStart w:id="5" w:name="_Toc119093130"/>
+      <w:bookmarkStart w:id="5" w:name="_Toc119157339"/>
       <w:r>
         <w:lastRenderedPageBreak/>
         <w:t>Irodalom és versenytárs elemzés</w:t>
@@ -2600,7 +2437,7 @@
       <w:pPr>
         <w:pStyle w:val="Heading2"/>
       </w:pPr>
-      <w:bookmarkStart w:id="6" w:name="_Toc119093131"/>
+      <w:bookmarkStart w:id="6" w:name="_Toc119157340"/>
       <w:r>
         <w:t>XRHealth</w:t>
       </w:r>
@@ -2745,13 +2582,28 @@
     </w:p>
     <w:p>
       <w:pPr>
+        <w:pStyle w:val="Heading2"/>
+      </w:pPr>
+      <w:bookmarkStart w:id="7" w:name="_Toc119157341"/>
+      <w:r>
+        <w:t>Virtuális valóság, mint figyelem elterelés</w:t>
+      </w:r>
+      <w:bookmarkEnd w:id="7"/>
+    </w:p>
+    <w:p>
+      <w:pPr>
+        <w:pStyle w:val="Firstparagraph"/>
+      </w:pPr>
+    </w:p>
+    <w:p>
+      <w:pPr>
         <w:pStyle w:val="Heading1"/>
       </w:pPr>
-      <w:bookmarkStart w:id="7" w:name="_Toc119093135"/>
+      <w:bookmarkStart w:id="8" w:name="_Toc119157342"/>
       <w:r>
         <w:t>Instrukciók</w:t>
       </w:r>
-      <w:bookmarkEnd w:id="7"/>
+      <w:bookmarkEnd w:id="8"/>
     </w:p>
     <w:p>
       <w:pPr>
@@ -3104,6 +2956,7 @@
           <w:rFonts w:cs="Times New Roman"/>
           <w:szCs w:val="24"/>
         </w:rPr>
+        <w:lastRenderedPageBreak/>
         <w:t xml:space="preserve">Programtervező informatikus </w:t>
       </w:r>
       <w:r>
@@ -3151,12 +3004,12 @@
       <w:pPr>
         <w:pStyle w:val="Cmsor1-szmozatlan"/>
       </w:pPr>
-      <w:bookmarkStart w:id="8" w:name="_Toc119093136"/>
+      <w:bookmarkStart w:id="9" w:name="_Toc119157343"/>
       <w:r>
         <w:lastRenderedPageBreak/>
         <w:t>Irodalomjegyzék</w:t>
       </w:r>
-      <w:bookmarkEnd w:id="8"/>
+      <w:bookmarkEnd w:id="9"/>
       <w:r>
         <w:fldChar w:fldCharType="begin"/>
       </w:r>
@@ -3251,39 +3104,7 @@
                 <w:noProof/>
                 <w:lang w:val="en-GB"/>
               </w:rPr>
-              <w:t xml:space="preserve">, </w:t>
-            </w:r>
-            <w:proofErr w:type="spellStart"/>
-            <w:r>
-              <w:rPr>
-                <w:noProof/>
-                <w:lang w:val="en-GB"/>
-              </w:rPr>
-              <w:t>Ai</w:t>
-            </w:r>
-            <w:proofErr w:type="spellEnd"/>
-            <w:r>
-              <w:rPr>
-                <w:noProof/>
-                <w:lang w:val="en-GB"/>
-              </w:rPr>
-              <w:t xml:space="preserve"> </w:t>
-            </w:r>
-            <w:proofErr w:type="spellStart"/>
-            <w:r>
-              <w:rPr>
-                <w:noProof/>
-                <w:lang w:val="en-GB"/>
-              </w:rPr>
-              <w:t>Koyanagi</w:t>
-            </w:r>
-            <w:proofErr w:type="spellEnd"/>
-            <w:r>
-              <w:rPr>
-                <w:noProof/>
-                <w:lang w:val="en-GB"/>
-              </w:rPr>
-              <w:t xml:space="preserve">, </w:t>
+              <w:t xml:space="preserve">, Ai Koyanagi, </w:t>
             </w:r>
             <w:hyperlink r:id="rId16" w:history="1">
               <w:r>
@@ -3363,238 +3184,7 @@
                 <w:noProof/>
                 <w:lang w:val="en-GB"/>
               </w:rPr>
-              <w:t xml:space="preserve">, </w:t>
-            </w:r>
-            <w:r>
-              <w:rPr>
-                <w:noProof/>
-                <w:lang w:val="en-GB"/>
-              </w:rPr>
-              <w:t xml:space="preserve">Global, </w:t>
-            </w:r>
-            <w:proofErr w:type="spellStart"/>
-            <w:r>
-              <w:rPr>
-                <w:noProof/>
-                <w:lang w:val="en-GB"/>
-              </w:rPr>
-              <w:t>regional</w:t>
-            </w:r>
-            <w:proofErr w:type="spellEnd"/>
-            <w:r>
-              <w:rPr>
-                <w:noProof/>
-                <w:lang w:val="en-GB"/>
-              </w:rPr>
-              <w:t xml:space="preserve">, and </w:t>
-            </w:r>
-            <w:proofErr w:type="spellStart"/>
-            <w:r>
-              <w:rPr>
-                <w:noProof/>
-                <w:lang w:val="en-GB"/>
-              </w:rPr>
-              <w:t>national</w:t>
-            </w:r>
-            <w:proofErr w:type="spellEnd"/>
-            <w:r>
-              <w:rPr>
-                <w:noProof/>
-                <w:lang w:val="en-GB"/>
-              </w:rPr>
-              <w:t xml:space="preserve"> </w:t>
-            </w:r>
-            <w:proofErr w:type="spellStart"/>
-            <w:r>
-              <w:rPr>
-                <w:noProof/>
-                <w:lang w:val="en-GB"/>
-              </w:rPr>
-              <w:t>neck</w:t>
-            </w:r>
-            <w:proofErr w:type="spellEnd"/>
-            <w:r>
-              <w:rPr>
-                <w:noProof/>
-                <w:lang w:val="en-GB"/>
-              </w:rPr>
-              <w:t xml:space="preserve"> </w:t>
-            </w:r>
-            <w:proofErr w:type="spellStart"/>
-            <w:r>
-              <w:rPr>
-                <w:noProof/>
-                <w:lang w:val="en-GB"/>
-              </w:rPr>
-              <w:t>pain</w:t>
-            </w:r>
-            <w:proofErr w:type="spellEnd"/>
-            <w:r>
-              <w:rPr>
-                <w:noProof/>
-                <w:lang w:val="en-GB"/>
-              </w:rPr>
-              <w:t xml:space="preserve"> </w:t>
-            </w:r>
-            <w:proofErr w:type="spellStart"/>
-            <w:r>
-              <w:rPr>
-                <w:noProof/>
-                <w:lang w:val="en-GB"/>
-              </w:rPr>
-              <w:t>burden</w:t>
-            </w:r>
-            <w:proofErr w:type="spellEnd"/>
-            <w:r>
-              <w:rPr>
-                <w:noProof/>
-                <w:lang w:val="en-GB"/>
-              </w:rPr>
-              <w:t xml:space="preserve"> in </w:t>
-            </w:r>
-            <w:proofErr w:type="spellStart"/>
-            <w:r>
-              <w:rPr>
-                <w:noProof/>
-                <w:lang w:val="en-GB"/>
-              </w:rPr>
-              <w:t>the</w:t>
-            </w:r>
-            <w:proofErr w:type="spellEnd"/>
-            <w:r>
-              <w:rPr>
-                <w:noProof/>
-                <w:lang w:val="en-GB"/>
-              </w:rPr>
-              <w:t xml:space="preserve"> </w:t>
-            </w:r>
-            <w:proofErr w:type="spellStart"/>
-            <w:r>
-              <w:rPr>
-                <w:noProof/>
-                <w:lang w:val="en-GB"/>
-              </w:rPr>
-              <w:t>general</w:t>
-            </w:r>
-            <w:proofErr w:type="spellEnd"/>
-            <w:r>
-              <w:rPr>
-                <w:noProof/>
-                <w:lang w:val="en-GB"/>
-              </w:rPr>
-              <w:t xml:space="preserve"> </w:t>
-            </w:r>
-            <w:proofErr w:type="spellStart"/>
-            <w:r>
-              <w:rPr>
-                <w:noProof/>
-                <w:lang w:val="en-GB"/>
-              </w:rPr>
-              <w:t>population</w:t>
-            </w:r>
-            <w:proofErr w:type="spellEnd"/>
-            <w:r>
-              <w:rPr>
-                <w:noProof/>
-                <w:lang w:val="en-GB"/>
-              </w:rPr>
-              <w:t xml:space="preserve">, 1990–2019: An </w:t>
-            </w:r>
-            <w:proofErr w:type="spellStart"/>
-            <w:r>
-              <w:rPr>
-                <w:noProof/>
-                <w:lang w:val="en-GB"/>
-              </w:rPr>
-              <w:t>analysis</w:t>
-            </w:r>
-            <w:proofErr w:type="spellEnd"/>
-            <w:r>
-              <w:rPr>
-                <w:noProof/>
-                <w:lang w:val="en-GB"/>
-              </w:rPr>
-              <w:t xml:space="preserve"> of </w:t>
-            </w:r>
-            <w:proofErr w:type="spellStart"/>
-            <w:r>
-              <w:rPr>
-                <w:noProof/>
-                <w:lang w:val="en-GB"/>
-              </w:rPr>
-              <w:t>the</w:t>
-            </w:r>
-            <w:proofErr w:type="spellEnd"/>
-            <w:r>
-              <w:rPr>
-                <w:noProof/>
-                <w:lang w:val="en-GB"/>
-              </w:rPr>
-              <w:t xml:space="preserve"> </w:t>
-            </w:r>
-            <w:proofErr w:type="spellStart"/>
-            <w:r>
-              <w:rPr>
-                <w:noProof/>
-                <w:lang w:val="en-GB"/>
-              </w:rPr>
-              <w:t>global</w:t>
-            </w:r>
-            <w:proofErr w:type="spellEnd"/>
-            <w:r>
-              <w:rPr>
-                <w:noProof/>
-                <w:lang w:val="en-GB"/>
-              </w:rPr>
-              <w:t xml:space="preserve"> </w:t>
-            </w:r>
-            <w:proofErr w:type="spellStart"/>
-            <w:r>
-              <w:rPr>
-                <w:noProof/>
-                <w:lang w:val="en-GB"/>
-              </w:rPr>
-              <w:t>burden</w:t>
-            </w:r>
-            <w:proofErr w:type="spellEnd"/>
-            <w:r>
-              <w:rPr>
-                <w:noProof/>
-                <w:lang w:val="en-GB"/>
-              </w:rPr>
-              <w:t xml:space="preserve"> of </w:t>
-            </w:r>
-            <w:proofErr w:type="spellStart"/>
-            <w:r>
-              <w:rPr>
-                <w:noProof/>
-                <w:lang w:val="en-GB"/>
-              </w:rPr>
-              <w:t>disease</w:t>
-            </w:r>
-            <w:proofErr w:type="spellEnd"/>
-            <w:r>
-              <w:rPr>
-                <w:noProof/>
-                <w:lang w:val="en-GB"/>
-              </w:rPr>
-              <w:t xml:space="preserve"> </w:t>
-            </w:r>
-            <w:proofErr w:type="spellStart"/>
-            <w:r>
-              <w:rPr>
-                <w:noProof/>
-                <w:lang w:val="en-GB"/>
-              </w:rPr>
-              <w:t>study</w:t>
-            </w:r>
-            <w:proofErr w:type="spellEnd"/>
-            <w:r>
-              <w:rPr>
-                <w:noProof/>
-                <w:lang w:val="en-GB"/>
-              </w:rPr>
-              <w:t xml:space="preserve"> 2019</w:t>
+              <w:t>, Global, regional, and national neck pain burden in the general population, 1990–2019: An analysis of the global burden of disease study 2019</w:t>
             </w:r>
           </w:p>
         </w:tc>
@@ -3867,13 +3457,13 @@
         <w:lastRenderedPageBreak/>
         <w:fldChar w:fldCharType="end"/>
       </w:r>
-      <w:bookmarkStart w:id="9" w:name="_Ref89376640"/>
-      <w:bookmarkStart w:id="10" w:name="_Toc119093137"/>
+      <w:bookmarkStart w:id="10" w:name="_Ref89376640"/>
+      <w:bookmarkStart w:id="11" w:name="_Toc119157344"/>
       <w:r>
         <w:t>Mellékletek</w:t>
       </w:r>
-      <w:bookmarkEnd w:id="9"/>
       <w:bookmarkEnd w:id="10"/>
+      <w:bookmarkEnd w:id="11"/>
     </w:p>
     <w:p>
       <w:pPr>
@@ -4932,12 +4522,12 @@
       <w:pPr>
         <w:pStyle w:val="Cmsor1-szmozatlan"/>
       </w:pPr>
-      <w:bookmarkStart w:id="11" w:name="_Toc119093138"/>
+      <w:bookmarkStart w:id="12" w:name="_Toc119157345"/>
       <w:r>
         <w:lastRenderedPageBreak/>
         <w:t>Ábrajegyzék</w:t>
       </w:r>
-      <w:bookmarkEnd w:id="11"/>
+      <w:bookmarkEnd w:id="12"/>
     </w:p>
     <w:p>
       <w:pPr>
@@ -5033,12 +4623,12 @@
       <w:pPr>
         <w:pStyle w:val="Cmsor1-szmozatlan"/>
       </w:pPr>
-      <w:bookmarkStart w:id="12" w:name="_Toc119093139"/>
+      <w:bookmarkStart w:id="13" w:name="_Toc119157346"/>
       <w:r>
         <w:lastRenderedPageBreak/>
         <w:t>Táblázatjegyzék</w:t>
       </w:r>
-      <w:bookmarkEnd w:id="12"/>
+      <w:bookmarkEnd w:id="13"/>
     </w:p>
     <w:p>
       <w:pPr>
@@ -7364,6 +6954,7 @@
   <w:style w:type="character" w:default="1" w:styleId="DefaultParagraphFont">
     <w:name w:val="Default Paragraph Font"/>
     <w:uiPriority w:val="1"/>
+    <w:semiHidden/>
     <w:unhideWhenUsed/>
   </w:style>
   <w:style w:type="table" w:default="1" w:styleId="TableNormal">

</xml_diff>

<commit_message>
Worked on thesis, mode sources added
</commit_message>
<xml_diff>
--- a/Documents/2223_1_KerteszDomonkos_PB8JV3_Szakdolgozat_VP.docx
+++ b/Documents/2223_1_KerteszDomonkos_PB8JV3_Szakdolgozat_VP.docx
@@ -1,6 +1,6 @@
 
 <file path=word/document.xml><?xml version="1.0" encoding="utf-8"?>
-<w:document xmlns:wpc="http://schemas.microsoft.com/office/word/2010/wordprocessingCanvas" xmlns:cx="http://schemas.microsoft.com/office/drawing/2014/chartex" xmlns:cx1="http://schemas.microsoft.com/office/drawing/2015/9/8/chartex" xmlns:cx2="http://schemas.microsoft.com/office/drawing/2015/10/21/chartex" xmlns:cx3="http://schemas.microsoft.com/office/drawing/2016/5/9/chartex" xmlns:cx4="http://schemas.microsoft.com/office/drawing/2016/5/10/chartex" xmlns:cx5="http://schemas.microsoft.com/office/drawing/2016/5/11/chartex" xmlns:cx6="http://schemas.microsoft.com/office/drawing/2016/5/12/chartex" xmlns:cx7="http://schemas.microsoft.com/office/drawing/2016/5/13/chartex" xmlns:cx8="http://schemas.microsoft.com/office/drawing/2016/5/14/chartex" xmlns:mc="http://schemas.openxmlformats.org/markup-compatibility/2006" xmlns:aink="http://schemas.microsoft.com/office/drawing/2016/ink" xmlns:am3d="http://schemas.microsoft.com/office/drawing/2017/model3d" xmlns:o="urn:schemas-microsoft-com:office:office" xmlns:oel="http://schemas.microsoft.com/office/2019/extlst" xmlns:r="http://schemas.openxmlformats.org/officeDocument/2006/relationships" xmlns:m="http://schemas.openxmlformats.org/officeDocument/2006/math" xmlns:v="urn:schemas-microsoft-com:vml" xmlns:wp14="http://schemas.microsoft.com/office/word/2010/wordprocessingDrawing" xmlns:wp="http://schemas.openxmlformats.org/drawingml/2006/wordprocessingDrawing" xmlns:w10="urn:schemas-microsoft-com:office:word" xmlns:w="http://schemas.openxmlformats.org/wordprocessingml/2006/main" xmlns:w14="http://schemas.microsoft.com/office/word/2010/wordml" xmlns:w15="http://schemas.microsoft.com/office/word/2012/wordml" xmlns:w16cex="http://schemas.microsoft.com/office/word/2018/wordml/cex" xmlns:w16cid="http://schemas.microsoft.com/office/word/2016/wordml/cid" xmlns:w16="http://schemas.microsoft.com/office/word/2018/wordml" xmlns:w16sdtdh="http://schemas.microsoft.com/office/word/2020/wordml/sdtdatahash" xmlns:w16se="http://schemas.microsoft.com/office/word/2015/wordml/symex" xmlns:wpg="http://schemas.microsoft.com/office/word/2010/wordprocessingGroup" xmlns:wpi="http://schemas.microsoft.com/office/word/2010/wordprocessingInk" xmlns:wne="http://schemas.microsoft.com/office/word/2006/wordml" xmlns:wps="http://schemas.microsoft.com/office/word/2010/wordprocessingShape" mc:Ignorable="w14 w15 w16se w16cid w16 w16cex w16sdtdh wp14">
+<w:document xmlns:wpc="http://schemas.microsoft.com/office/word/2010/wordprocessingCanvas" xmlns:cx="http://schemas.microsoft.com/office/drawing/2014/chartex" xmlns:cx1="http://schemas.microsoft.com/office/drawing/2015/9/8/chartex" xmlns:cx2="http://schemas.microsoft.com/office/drawing/2015/10/21/chartex" xmlns:cx3="http://schemas.microsoft.com/office/drawing/2016/5/9/chartex" xmlns:cx4="http://schemas.microsoft.com/office/drawing/2016/5/10/chartex" xmlns:cx5="http://schemas.microsoft.com/office/drawing/2016/5/11/chartex" xmlns:cx6="http://schemas.microsoft.com/office/drawing/2016/5/12/chartex" xmlns:cx7="http://schemas.microsoft.com/office/drawing/2016/5/13/chartex" xmlns:cx8="http://schemas.microsoft.com/office/drawing/2016/5/14/chartex" xmlns:mc="http://schemas.openxmlformats.org/markup-compatibility/2006" xmlns:aink="http://schemas.microsoft.com/office/drawing/2016/ink" xmlns:am3d="http://schemas.microsoft.com/office/drawing/2017/model3d" xmlns:o="urn:schemas-microsoft-com:office:office" xmlns:oel="http://schemas.microsoft.com/office/2019/extlst" xmlns:r="http://schemas.openxmlformats.org/officeDocument/2006/relationships" xmlns:m="http://schemas.openxmlformats.org/officeDocument/2006/math" xmlns:v="urn:schemas-microsoft-com:vml" xmlns:wp14="http://schemas.microsoft.com/office/word/2010/wordprocessingDrawing" xmlns:wp="http://schemas.openxmlformats.org/drawingml/2006/wordprocessingDrawing" xmlns:w10="urn:schemas-microsoft-com:office:word" xmlns:w="http://schemas.openxmlformats.org/wordprocessingml/2006/main" xmlns:w14="http://schemas.microsoft.com/office/word/2010/wordml" xmlns:w15="http://schemas.microsoft.com/office/word/2012/wordml" xmlns:w16cex="http://schemas.microsoft.com/office/word/2018/wordml/cex" xmlns:w16cid="http://schemas.microsoft.com/office/word/2016/wordml/cid" xmlns:w16="http://schemas.microsoft.com/office/word/2018/wordml" xmlns:w16du="http://schemas.microsoft.com/office/word/2023/wordml/word16du" xmlns:w16sdtdh="http://schemas.microsoft.com/office/word/2020/wordml/sdtdatahash" xmlns:w16se="http://schemas.microsoft.com/office/word/2015/wordml/symex" xmlns:wpg="http://schemas.microsoft.com/office/word/2010/wordprocessingGroup" xmlns:wpi="http://schemas.microsoft.com/office/word/2010/wordprocessingInk" xmlns:wne="http://schemas.microsoft.com/office/word/2006/wordml" xmlns:wps="http://schemas.microsoft.com/office/word/2010/wordprocessingShape" mc:Ignorable="w14 w15 w16se w16cid w16 w16cex w16sdtdh wp14">
   <w:body>
     <w:p>
       <w:pPr>
@@ -2015,14 +2015,27 @@
               <w:ind w:firstLine="0"/>
               <w:jc w:val="left"/>
             </w:pPr>
-            <w:r>
-              <w:t>Augmented Reality</w:t>
-            </w:r>
+            <w:proofErr w:type="spellStart"/>
+            <w:r>
+              <w:t>Augmented</w:t>
+            </w:r>
+            <w:proofErr w:type="spellEnd"/>
+            <w:r>
+              <w:t xml:space="preserve"> </w:t>
+            </w:r>
+            <w:proofErr w:type="spellStart"/>
+            <w:r>
+              <w:t>Reality</w:t>
+            </w:r>
+            <w:proofErr w:type="spellEnd"/>
             <w:r>
               <w:t xml:space="preserve"> (</w:t>
             </w:r>
             <w:r>
-              <w:t>Kiterjesztett valóság</w:t>
+              <w:t>Bővített</w:t>
+            </w:r>
+            <w:r>
+              <w:t xml:space="preserve"> valóság</w:t>
             </w:r>
             <w:r>
               <w:t>)</w:t>
@@ -2042,10 +2055,7 @@
               <w:jc w:val="right"/>
             </w:pPr>
             <w:r>
-              <w:t>XR</w:t>
-            </w:r>
-            <w:r>
-              <w:t>:</w:t>
+              <w:t>MR:</w:t>
             </w:r>
           </w:p>
         </w:tc>
@@ -2060,16 +2070,21 @@
               <w:jc w:val="left"/>
             </w:pPr>
             <w:r>
-              <w:t>Extended Reality</w:t>
-            </w:r>
-            <w:r>
-              <w:t xml:space="preserve"> </w:t>
-            </w:r>
-            <w:r>
-              <w:t>(Kiterjesztett valóság</w:t>
-            </w:r>
-            <w:r>
-              <w:t>)</w:t>
+              <w:t xml:space="preserve">Mixed </w:t>
+            </w:r>
+            <w:proofErr w:type="spellStart"/>
+            <w:r>
+              <w:t>Reality</w:t>
+            </w:r>
+            <w:proofErr w:type="spellEnd"/>
+            <w:r>
+              <w:t xml:space="preserve"> (</w:t>
+            </w:r>
+            <w:r>
+              <w:t>Vegyes</w:t>
+            </w:r>
+            <w:r>
+              <w:t xml:space="preserve"> valóság)</w:t>
             </w:r>
           </w:p>
         </w:tc>
@@ -2086,7 +2101,10 @@
               <w:jc w:val="right"/>
             </w:pPr>
             <w:r>
-              <w:t>Pici:</w:t>
+              <w:t>XR</w:t>
+            </w:r>
+            <w:r>
+              <w:t>:</w:t>
             </w:r>
           </w:p>
         </w:tc>
@@ -2101,7 +2119,48 @@
               <w:jc w:val="left"/>
             </w:pPr>
             <w:r>
-              <w:t>Mici</w:t>
+              <w:t>Extended Reality</w:t>
+            </w:r>
+            <w:r>
+              <w:t xml:space="preserve"> </w:t>
+            </w:r>
+            <w:r>
+              <w:t>(Kiterjesztett valóság</w:t>
+            </w:r>
+            <w:r>
+              <w:t>)</w:t>
+            </w:r>
+          </w:p>
+        </w:tc>
+      </w:tr>
+      <w:tr>
+        <w:tc>
+          <w:tcPr>
+            <w:tcW w:w="1129" w:type="dxa"/>
+          </w:tcPr>
+          <w:p>
+            <w:pPr>
+              <w:spacing w:after="160" w:line="259" w:lineRule="auto"/>
+              <w:ind w:firstLine="0"/>
+              <w:jc w:val="right"/>
+            </w:pPr>
+            <w:r>
+              <w:t>a:</w:t>
+            </w:r>
+          </w:p>
+        </w:tc>
+        <w:tc>
+          <w:tcPr>
+            <w:tcW w:w="7513" w:type="dxa"/>
+          </w:tcPr>
+          <w:p>
+            <w:pPr>
+              <w:spacing w:after="160" w:line="259" w:lineRule="auto"/>
+              <w:ind w:firstLine="0"/>
+              <w:jc w:val="left"/>
+            </w:pPr>
+            <w:r>
+              <w:t>b</w:t>
             </w:r>
           </w:p>
         </w:tc>
@@ -2437,11 +2496,210 @@
       <w:pPr>
         <w:pStyle w:val="Heading2"/>
       </w:pPr>
+      <w:r>
+        <w:t xml:space="preserve">A </w:t>
+      </w:r>
+      <w:r>
+        <w:t>kiterjesztett</w:t>
+      </w:r>
+      <w:r>
+        <w:t xml:space="preserve"> valóság (</w:t>
+      </w:r>
+      <w:r>
+        <w:t>X</w:t>
+      </w:r>
+      <w:r>
+        <w:t>R)</w:t>
+      </w:r>
+    </w:p>
+    <w:p>
+      <w:pPr>
+        <w:pStyle w:val="Firstparagraph"/>
+      </w:pPr>
+      <w:r>
+        <w:t>Habár</w:t>
+      </w:r>
+      <w:r>
+        <w:t xml:space="preserve"> mára egyre ismertebbek a különféle kiterjesztett valóság, vagy XR technológiák, mégis léteznek olyan esetek, amelyekben nehéz pontosan meghatározni, hogy egyes alkalmazások, vagy felhasználások az XR melyik alcsoportjába tartozik</w:t>
+      </w:r>
+      <w:r>
+        <w:t>.</w:t>
+      </w:r>
+      <w:r>
+        <w:t xml:space="preserve"> </w:t>
+      </w:r>
+      <w:r>
+        <w:t xml:space="preserve">A három csoport a virtuális valóság (VR), </w:t>
+      </w:r>
+      <w:r>
+        <w:t>vegyes</w:t>
+      </w:r>
+      <w:r>
+        <w:t xml:space="preserve"> valóság (MR), illetve bővített valóság (AR).</w:t>
+      </w:r>
+    </w:p>
+    <w:p>
+      <w:r>
+        <w:t xml:space="preserve">Az AR technológiák olyan megoldásokat tartalmaznak, amik digitális objektumokat helyeznek a valóságban. AR applikációk általában okos eszközökkel használhatóak, okos telefon, tablet, vagy viselhető eszközök.  Erre jól ismert példa  a </w:t>
+      </w:r>
+      <w:proofErr w:type="spellStart"/>
+      <w:r>
+        <w:t>Pokemon</w:t>
+      </w:r>
+      <w:proofErr w:type="spellEnd"/>
+      <w:r>
+        <w:t xml:space="preserve"> GO játék, amiben a játékos az okos telefonja segítségével tud interakcióba lépni a játékkal, GPS segítségével ahogy mozog a valóságban. úgy mozog a játékban is, illetve az okostelefon kameráján keresztül kap betekintést a játék világába.</w:t>
+      </w:r>
+      <w:r>
+        <w:t xml:space="preserve"> A játékhoz opcionálisan használhatóak különféle viselhető eszközök és kiegészítők. Például a </w:t>
+      </w:r>
+      <w:proofErr w:type="spellStart"/>
+      <w:r>
+        <w:lastRenderedPageBreak/>
+        <w:t>Pokémon</w:t>
+      </w:r>
+      <w:proofErr w:type="spellEnd"/>
+      <w:r>
+        <w:t xml:space="preserve"> GO Plus karkötő, amivel a játékos a telefonja elővétele nélkül képes interakcióba lépni a virtuális világgal, vagy a </w:t>
+      </w:r>
+      <w:proofErr w:type="spellStart"/>
+      <w:r>
+        <w:t>Poké</w:t>
+      </w:r>
+      <w:proofErr w:type="spellEnd"/>
+      <w:r>
+        <w:t xml:space="preserve"> Ball Plus, a Plus karkötő továbbfejlesztett verziója, ami több lehetőséget biztosít a játékosnak a karkötőhöz képest [2].</w:t>
+      </w:r>
+    </w:p>
+    <w:p>
+      <w:r>
+        <w:t>Az MR technológiákat használó megoldások keresztezik a VR és AR technológiákat, szenzorokkal és kamerákkal érzékelik a valóságot, és virtuális objektumokat helyeznek el rajta, ezzel összemosva a valóságot és virtuális világot. MR applikációk külön erre a felhasználásra fejlesztett eszközöket igényelnek, például Microsoft HoloLens, illetve speciálisan a felhasználásra kialakított teret.</w:t>
+      </w:r>
+      <w:r>
+        <w:t xml:space="preserve"> Az MR eltér a VR és AR technológiáktól abban, hogy szórakoztató megoldások helyett inkább ipari, oktatási és gyógyászati felhasználású[3].</w:t>
+      </w:r>
+    </w:p>
+    <w:p>
+      <w:pPr>
+        <w:rPr>
+          <w:sz w:val="22"/>
+        </w:rPr>
+      </w:pPr>
+    </w:p>
+    <w:p>
+      <w:pPr>
+        <w:pStyle w:val="Heading2"/>
+      </w:pPr>
+      <w:r>
+        <w:t>A virtuális valóság (VR)</w:t>
+      </w:r>
+    </w:p>
+    <w:p>
+      <w:pPr>
+        <w:pStyle w:val="Firstparagraph"/>
+      </w:pPr>
+      <w:r>
+        <w:t>A virtuális valóság, vagy VR, egy 3 dimenziós tér számítógép által generált szimulációja, amivel felhasználók kimondottan erre a felhasználásra készített eszközökkel tudnak interakcióba lépni.</w:t>
+      </w:r>
+    </w:p>
+    <w:p>
+      <w:r>
+        <w:t>A VR</w:t>
+      </w:r>
+      <w:r>
+        <w:t xml:space="preserve"> </w:t>
+      </w:r>
+      <w:r>
+        <w:t xml:space="preserve">koncepciója már az 1950-es években megjelent: egy operatőr, </w:t>
+      </w:r>
+      <w:proofErr w:type="spellStart"/>
+      <w:r>
+        <w:t>Morton</w:t>
+      </w:r>
+      <w:proofErr w:type="spellEnd"/>
+      <w:r>
+        <w:t xml:space="preserve"> </w:t>
+      </w:r>
+      <w:proofErr w:type="spellStart"/>
+      <w:r>
+        <w:t>Heilig</w:t>
+      </w:r>
+      <w:proofErr w:type="spellEnd"/>
+      <w:r>
+        <w:t xml:space="preserve"> elkészítette az úgynevezett </w:t>
+      </w:r>
+      <w:proofErr w:type="spellStart"/>
+      <w:r>
+        <w:t>Sensorama</w:t>
+      </w:r>
+      <w:proofErr w:type="spellEnd"/>
+      <w:r>
+        <w:t xml:space="preserve"> gépét, amit az első VR gépnek tekintenek. Ez egy nagy fülke volt, amiben más-más techn</w:t>
+      </w:r>
+      <w:r>
+        <w:t>o</w:t>
+      </w:r>
+      <w:r>
+        <w:t>lógiák stimulálták az emberek érzékeit: színes videók, illatok, rezgések és hangok formájába</w:t>
+      </w:r>
+      <w:r>
+        <w:t>n</w:t>
+      </w:r>
+      <w:r>
+        <w:t xml:space="preserve"> [</w:t>
+      </w:r>
+      <w:r>
+        <w:t>4</w:t>
+      </w:r>
+      <w:r>
+        <w:t>][</w:t>
+      </w:r>
+      <w:r>
+        <w:t>5</w:t>
+      </w:r>
+      <w:r>
+        <w:t>].</w:t>
+      </w:r>
+    </w:p>
+    <w:p>
+      <w:r>
+        <w:t>A modern VR alkalmazásokhoz m</w:t>
+      </w:r>
+      <w:r>
+        <w:t xml:space="preserve">indenképpen szükséges egy VR szemüveg (VR </w:t>
+      </w:r>
+      <w:proofErr w:type="spellStart"/>
+      <w:r>
+        <w:t>headset</w:t>
+      </w:r>
+      <w:proofErr w:type="spellEnd"/>
+      <w:r>
+        <w:t xml:space="preserve">), amin keresztül a felhasználó </w:t>
+      </w:r>
+      <w:r>
+        <w:rPr>
+          <w:highlight w:val="red"/>
+        </w:rPr>
+        <w:t>„belelát”</w:t>
+      </w:r>
+      <w:r>
+        <w:t xml:space="preserve"> a virtuális térbe, ezen kívül opcionálisan kézi kontroller, és szintén opcionálisan bázis állomás</w:t>
+      </w:r>
+      <w:r>
+        <w:t xml:space="preserve">. </w:t>
+      </w:r>
+    </w:p>
+    <w:p>
+      <w:pPr>
+        <w:pStyle w:val="Heading2"/>
+      </w:pPr>
       <w:bookmarkStart w:id="6" w:name="_Toc119157340"/>
+      <w:proofErr w:type="spellStart"/>
       <w:r>
         <w:t>XRHealth</w:t>
       </w:r>
       <w:bookmarkEnd w:id="6"/>
+      <w:proofErr w:type="spellEnd"/>
     </w:p>
     <w:p>
       <w:pPr>
@@ -2478,20 +2736,18 @@
         <w:t xml:space="preserve"> Termékeik között megtalálható rehabilitációs, terápiás szoftver</w:t>
       </w:r>
       <w:r>
-        <w:t>, illetve ezen szoftverek használatához hardw</w:t>
-      </w:r>
-      <w:r>
-        <w:t>are</w:t>
+        <w:t xml:space="preserve">, illetve ezen szoftverek használatához </w:t>
+      </w:r>
+      <w:r>
+        <w:t>hardver</w:t>
       </w:r>
       <w:r>
         <w:t>.</w:t>
       </w:r>
-      <w:r>
-        <w:t xml:space="preserve"> </w:t>
-      </w:r>
-    </w:p>
-    <w:p>
-      <w:r>
+    </w:p>
+    <w:p>
+      <w:r>
+        <w:lastRenderedPageBreak/>
         <w:t>Három kategóriába sorolják az applikációikat. Fizikai</w:t>
       </w:r>
       <w:r>
@@ -2531,7 +2787,7 @@
         <w:t xml:space="preserve"> [</w:t>
       </w:r>
       <w:r>
-        <w:t>2</w:t>
+        <w:t>6</w:t>
       </w:r>
       <w:r>
         <w:t>]</w:t>
@@ -2542,7 +2798,6 @@
     </w:p>
     <w:p>
       <w:r>
-        <w:lastRenderedPageBreak/>
         <w:t>Virtuális valóság alapú gyógymódot tudnak nyújtani komplexebb betegségek kezelésére is, például Parkinson kór, amit egyszerre a fizikai és neurológiai gyógymódok kategóriába is besorolnak, vagy az autizmus spektrumzavar terápiájuk, amit a neurológiai és viselkedési kategóriákba sorolnak.</w:t>
       </w:r>
     </w:p>
@@ -2563,7 +2818,7 @@
         <w:t xml:space="preserve"> gyakorlatai használhatóak hagyományos fizikoterápiai, vagy önálló otthoni mozgásra [</w:t>
       </w:r>
       <w:r>
-        <w:t>3</w:t>
+        <w:t>7</w:t>
       </w:r>
       <w:r>
         <w:t>].</w:t>
@@ -2583,6 +2838,7 @@
     <w:p>
       <w:pPr>
         <w:pStyle w:val="Heading2"/>
+        <w:ind w:left="431" w:hanging="431"/>
       </w:pPr>
       <w:bookmarkStart w:id="7" w:name="_Toc119157341"/>
       <w:r>
@@ -2732,6 +2988,7 @@
           <w:rFonts w:cs="Times New Roman"/>
           <w:szCs w:val="24"/>
         </w:rPr>
+        <w:lastRenderedPageBreak/>
         <w:t>Szakok nevei:</w:t>
       </w:r>
       <w:r>
@@ -2956,7 +3213,6 @@
           <w:rFonts w:cs="Times New Roman"/>
           <w:szCs w:val="24"/>
         </w:rPr>
-        <w:lastRenderedPageBreak/>
         <w:t xml:space="preserve">Programtervező informatikus </w:t>
       </w:r>
       <w:r>
@@ -3211,6 +3467,86 @@
                 <w:noProof/>
                 <w:lang w:val="en-GB"/>
               </w:rPr>
+              <w:t>[2]</w:t>
+            </w:r>
+          </w:p>
+        </w:tc>
+        <w:tc>
+          <w:tcPr>
+            <w:tcW w:w="0" w:type="auto"/>
+          </w:tcPr>
+          <w:p>
+            <w:pPr>
+              <w:pStyle w:val="Bibliography"/>
+            </w:pPr>
+            <w:r>
+              <w:t>https://pokemongolive.com</w:t>
+            </w:r>
+          </w:p>
+        </w:tc>
+      </w:tr>
+      <w:tr>
+        <w:trPr>
+          <w:divId w:val="1268612199"/>
+          <w:tblCellSpacing w:w="15" w:type="dxa"/>
+        </w:trPr>
+        <w:tc>
+          <w:tcPr>
+            <w:tcW w:w="50" w:type="pct"/>
+          </w:tcPr>
+          <w:p>
+            <w:pPr>
+              <w:pStyle w:val="Bibliography"/>
+              <w:rPr>
+                <w:noProof/>
+                <w:lang w:val="en-GB"/>
+              </w:rPr>
+            </w:pPr>
+            <w:r>
+              <w:rPr>
+                <w:noProof/>
+                <w:lang w:val="en-GB"/>
+              </w:rPr>
+              <w:t>[3]</w:t>
+            </w:r>
+          </w:p>
+        </w:tc>
+        <w:tc>
+          <w:tcPr>
+            <w:tcW w:w="0" w:type="auto"/>
+          </w:tcPr>
+          <w:p>
+            <w:pPr>
+              <w:pStyle w:val="Bibliography"/>
+            </w:pPr>
+            <w:r>
+              <w:t>https://www.rinf.tech/mixed-reality-use-cases-and-challenges-in-2022/</w:t>
+            </w:r>
+          </w:p>
+        </w:tc>
+      </w:tr>
+      <w:tr>
+        <w:trPr>
+          <w:divId w:val="1268612199"/>
+          <w:tblCellSpacing w:w="15" w:type="dxa"/>
+        </w:trPr>
+        <w:tc>
+          <w:tcPr>
+            <w:tcW w:w="50" w:type="pct"/>
+          </w:tcPr>
+          <w:p>
+            <w:pPr>
+              <w:pStyle w:val="Bibliography"/>
+              <w:rPr>
+                <w:noProof/>
+                <w:lang w:val="en-GB"/>
+              </w:rPr>
+            </w:pPr>
+            <w:r>
+              <w:rPr>
+                <w:noProof/>
+                <w:lang w:val="en-GB"/>
+              </w:rPr>
               <w:t>[</w:t>
             </w:r>
             <w:r>
@@ -3218,7 +3554,221 @@
                 <w:noProof/>
                 <w:lang w:val="en-GB"/>
               </w:rPr>
-              <w:t>2</w:t>
+              <w:t>4</w:t>
+            </w:r>
+            <w:r>
+              <w:rPr>
+                <w:noProof/>
+                <w:lang w:val="en-GB"/>
+              </w:rPr>
+              <w:t>]</w:t>
+            </w:r>
+          </w:p>
+        </w:tc>
+        <w:tc>
+          <w:tcPr>
+            <w:tcW w:w="0" w:type="auto"/>
+          </w:tcPr>
+          <w:p>
+            <w:pPr>
+              <w:pStyle w:val="Bibliography"/>
+            </w:pPr>
+            <w:proofErr w:type="spellStart"/>
+            <w:r>
+              <w:t>Drummond</w:t>
+            </w:r>
+            <w:proofErr w:type="spellEnd"/>
+            <w:r>
+              <w:t xml:space="preserve"> K.H, Houston T, </w:t>
+            </w:r>
+            <w:proofErr w:type="spellStart"/>
+            <w:r>
+              <w:t>Irvine</w:t>
+            </w:r>
+            <w:proofErr w:type="spellEnd"/>
+            <w:r>
+              <w:t xml:space="preserve"> T, </w:t>
+            </w:r>
+            <w:proofErr w:type="spellStart"/>
+            <w:r>
+              <w:t>et</w:t>
+            </w:r>
+            <w:proofErr w:type="spellEnd"/>
+            <w:r>
+              <w:t xml:space="preserve"> </w:t>
+            </w:r>
+            <w:proofErr w:type="spellStart"/>
+            <w:r>
+              <w:t>al</w:t>
+            </w:r>
+            <w:proofErr w:type="spellEnd"/>
+            <w:r>
+              <w:t xml:space="preserve">. (2014). The </w:t>
+            </w:r>
+            <w:proofErr w:type="spellStart"/>
+            <w:r>
+              <w:t>rise</w:t>
+            </w:r>
+            <w:proofErr w:type="spellEnd"/>
+            <w:r>
+              <w:t xml:space="preserve"> and </w:t>
+            </w:r>
+            <w:proofErr w:type="spellStart"/>
+            <w:r>
+              <w:t>fall</w:t>
+            </w:r>
+            <w:proofErr w:type="spellEnd"/>
+            <w:r>
+              <w:t xml:space="preserve"> and </w:t>
+            </w:r>
+            <w:proofErr w:type="spellStart"/>
+            <w:r>
+              <w:t>rise</w:t>
+            </w:r>
+            <w:proofErr w:type="spellEnd"/>
+            <w:r>
+              <w:t xml:space="preserve"> of </w:t>
+            </w:r>
+            <w:proofErr w:type="spellStart"/>
+            <w:r>
+              <w:t>virtual</w:t>
+            </w:r>
+            <w:proofErr w:type="spellEnd"/>
+            <w:r>
+              <w:t xml:space="preserve"> </w:t>
+            </w:r>
+            <w:proofErr w:type="spellStart"/>
+            <w:r>
+              <w:t>reality</w:t>
+            </w:r>
+            <w:proofErr w:type="spellEnd"/>
+            <w:r>
+              <w:t xml:space="preserve">. </w:t>
+            </w:r>
+            <w:proofErr w:type="spellStart"/>
+            <w:r>
+              <w:t>Vox</w:t>
+            </w:r>
+            <w:proofErr w:type="spellEnd"/>
+            <w:r>
+              <w:t xml:space="preserve"> Media</w:t>
+            </w:r>
+          </w:p>
+        </w:tc>
+      </w:tr>
+      <w:tr>
+        <w:trPr>
+          <w:divId w:val="1268612199"/>
+          <w:tblCellSpacing w:w="15" w:type="dxa"/>
+        </w:trPr>
+        <w:tc>
+          <w:tcPr>
+            <w:tcW w:w="50" w:type="pct"/>
+          </w:tcPr>
+          <w:p>
+            <w:pPr>
+              <w:pStyle w:val="Bibliography"/>
+              <w:rPr>
+                <w:noProof/>
+                <w:lang w:val="en-GB"/>
+              </w:rPr>
+            </w:pPr>
+            <w:r>
+              <w:rPr>
+                <w:noProof/>
+                <w:lang w:val="en-GB"/>
+              </w:rPr>
+              <w:t>[</w:t>
+            </w:r>
+            <w:r>
+              <w:rPr>
+                <w:noProof/>
+                <w:lang w:val="en-GB"/>
+              </w:rPr>
+              <w:t>5</w:t>
+            </w:r>
+            <w:r>
+              <w:rPr>
+                <w:noProof/>
+                <w:lang w:val="en-GB"/>
+              </w:rPr>
+              <w:t>]</w:t>
+            </w:r>
+          </w:p>
+        </w:tc>
+        <w:tc>
+          <w:tcPr>
+            <w:tcW w:w="0" w:type="auto"/>
+          </w:tcPr>
+          <w:p>
+            <w:pPr>
+              <w:pStyle w:val="Bibliography"/>
+            </w:pPr>
+            <w:proofErr w:type="spellStart"/>
+            <w:r>
+              <w:t>Virtual</w:t>
+            </w:r>
+            <w:proofErr w:type="spellEnd"/>
+            <w:r>
+              <w:t xml:space="preserve"> </w:t>
+            </w:r>
+            <w:proofErr w:type="spellStart"/>
+            <w:r>
+              <w:t>reality</w:t>
+            </w:r>
+            <w:proofErr w:type="spellEnd"/>
+            <w:r>
+              <w:t xml:space="preserve"> </w:t>
+            </w:r>
+            <w:proofErr w:type="spellStart"/>
+            <w:r>
+              <w:t>systems</w:t>
+            </w:r>
+            <w:proofErr w:type="spellEnd"/>
+            <w:r>
+              <w:t xml:space="preserve">. San Diego, CA: </w:t>
+            </w:r>
+            <w:proofErr w:type="spellStart"/>
+            <w:r>
+              <w:t>Academic</w:t>
+            </w:r>
+            <w:proofErr w:type="spellEnd"/>
+            <w:r>
+              <w:t xml:space="preserve"> Press Limited; 1993, ISBN: 0-12-227748-1</w:t>
+            </w:r>
+          </w:p>
+        </w:tc>
+      </w:tr>
+      <w:tr>
+        <w:trPr>
+          <w:divId w:val="1268612199"/>
+          <w:tblCellSpacing w:w="15" w:type="dxa"/>
+        </w:trPr>
+        <w:tc>
+          <w:tcPr>
+            <w:tcW w:w="50" w:type="pct"/>
+          </w:tcPr>
+          <w:p>
+            <w:pPr>
+              <w:pStyle w:val="Bibliography"/>
+              <w:rPr>
+                <w:noProof/>
+                <w:lang w:val="en-GB"/>
+              </w:rPr>
+            </w:pPr>
+            <w:r>
+              <w:rPr>
+                <w:noProof/>
+                <w:lang w:val="en-GB"/>
+              </w:rPr>
+              <w:t>[</w:t>
+            </w:r>
+            <w:r>
+              <w:rPr>
+                <w:noProof/>
+                <w:lang w:val="en-GB"/>
+              </w:rPr>
+              <w:t>6</w:t>
             </w:r>
             <w:r>
               <w:rPr>
@@ -3282,7 +3832,7 @@
                 <w:noProof/>
                 <w:lang w:val="en-GB"/>
               </w:rPr>
-              <w:t>3</w:t>
+              <w:t>7</w:t>
             </w:r>
             <w:r>
               <w:rPr>
@@ -3350,7 +3900,7 @@
               <w:rPr>
                 <w:noProof/>
               </w:rPr>
-              <w:t>4</w:t>
+              <w:t>8</w:t>
             </w:r>
             <w:r>
               <w:rPr>
@@ -3408,7 +3958,7 @@
               <w:rPr>
                 <w:noProof/>
               </w:rPr>
-              <w:t>5</w:t>
+              <w:t>9</w:t>
             </w:r>
             <w:r>
               <w:rPr>
@@ -4727,7 +5277,7 @@
 </file>
 
 <file path=word/endnotes.xml><?xml version="1.0" encoding="utf-8"?>
-<w:endnotes xmlns:wpc="http://schemas.microsoft.com/office/word/2010/wordprocessingCanvas" xmlns:cx="http://schemas.microsoft.com/office/drawing/2014/chartex" xmlns:cx1="http://schemas.microsoft.com/office/drawing/2015/9/8/chartex" xmlns:cx2="http://schemas.microsoft.com/office/drawing/2015/10/21/chartex" xmlns:cx3="http://schemas.microsoft.com/office/drawing/2016/5/9/chartex" xmlns:cx4="http://schemas.microsoft.com/office/drawing/2016/5/10/chartex" xmlns:cx5="http://schemas.microsoft.com/office/drawing/2016/5/11/chartex" xmlns:cx6="http://schemas.microsoft.com/office/drawing/2016/5/12/chartex" xmlns:cx7="http://schemas.microsoft.com/office/drawing/2016/5/13/chartex" xmlns:cx8="http://schemas.microsoft.com/office/drawing/2016/5/14/chartex" xmlns:mc="http://schemas.openxmlformats.org/markup-compatibility/2006" xmlns:aink="http://schemas.microsoft.com/office/drawing/2016/ink" xmlns:am3d="http://schemas.microsoft.com/office/drawing/2017/model3d" xmlns:o="urn:schemas-microsoft-com:office:office" xmlns:oel="http://schemas.microsoft.com/office/2019/extlst" xmlns:r="http://schemas.openxmlformats.org/officeDocument/2006/relationships" xmlns:m="http://schemas.openxmlformats.org/officeDocument/2006/math" xmlns:v="urn:schemas-microsoft-com:vml" xmlns:wp14="http://schemas.microsoft.com/office/word/2010/wordprocessingDrawing" xmlns:wp="http://schemas.openxmlformats.org/drawingml/2006/wordprocessingDrawing" xmlns:w10="urn:schemas-microsoft-com:office:word" xmlns:w="http://schemas.openxmlformats.org/wordprocessingml/2006/main" xmlns:w14="http://schemas.microsoft.com/office/word/2010/wordml" xmlns:w15="http://schemas.microsoft.com/office/word/2012/wordml" xmlns:w16cex="http://schemas.microsoft.com/office/word/2018/wordml/cex" xmlns:w16cid="http://schemas.microsoft.com/office/word/2016/wordml/cid" xmlns:w16="http://schemas.microsoft.com/office/word/2018/wordml" xmlns:w16sdtdh="http://schemas.microsoft.com/office/word/2020/wordml/sdtdatahash" xmlns:w16se="http://schemas.microsoft.com/office/word/2015/wordml/symex" xmlns:wpg="http://schemas.microsoft.com/office/word/2010/wordprocessingGroup" xmlns:wpi="http://schemas.microsoft.com/office/word/2010/wordprocessingInk" xmlns:wne="http://schemas.microsoft.com/office/word/2006/wordml" xmlns:wps="http://schemas.microsoft.com/office/word/2010/wordprocessingShape" mc:Ignorable="w14 w15 w16se w16cid w16 w16cex w16sdtdh wp14">
+<w:endnotes xmlns:wpc="http://schemas.microsoft.com/office/word/2010/wordprocessingCanvas" xmlns:cx="http://schemas.microsoft.com/office/drawing/2014/chartex" xmlns:cx1="http://schemas.microsoft.com/office/drawing/2015/9/8/chartex" xmlns:cx2="http://schemas.microsoft.com/office/drawing/2015/10/21/chartex" xmlns:cx3="http://schemas.microsoft.com/office/drawing/2016/5/9/chartex" xmlns:cx4="http://schemas.microsoft.com/office/drawing/2016/5/10/chartex" xmlns:cx5="http://schemas.microsoft.com/office/drawing/2016/5/11/chartex" xmlns:cx6="http://schemas.microsoft.com/office/drawing/2016/5/12/chartex" xmlns:cx7="http://schemas.microsoft.com/office/drawing/2016/5/13/chartex" xmlns:cx8="http://schemas.microsoft.com/office/drawing/2016/5/14/chartex" xmlns:mc="http://schemas.openxmlformats.org/markup-compatibility/2006" xmlns:aink="http://schemas.microsoft.com/office/drawing/2016/ink" xmlns:am3d="http://schemas.microsoft.com/office/drawing/2017/model3d" xmlns:o="urn:schemas-microsoft-com:office:office" xmlns:oel="http://schemas.microsoft.com/office/2019/extlst" xmlns:r="http://schemas.openxmlformats.org/officeDocument/2006/relationships" xmlns:m="http://schemas.openxmlformats.org/officeDocument/2006/math" xmlns:v="urn:schemas-microsoft-com:vml" xmlns:wp14="http://schemas.microsoft.com/office/word/2010/wordprocessingDrawing" xmlns:wp="http://schemas.openxmlformats.org/drawingml/2006/wordprocessingDrawing" xmlns:w10="urn:schemas-microsoft-com:office:word" xmlns:w="http://schemas.openxmlformats.org/wordprocessingml/2006/main" xmlns:w14="http://schemas.microsoft.com/office/word/2010/wordml" xmlns:w15="http://schemas.microsoft.com/office/word/2012/wordml" xmlns:w16cex="http://schemas.microsoft.com/office/word/2018/wordml/cex" xmlns:w16cid="http://schemas.microsoft.com/office/word/2016/wordml/cid" xmlns:w16="http://schemas.microsoft.com/office/word/2018/wordml" xmlns:w16du="http://schemas.microsoft.com/office/word/2023/wordml/word16du" xmlns:w16sdtdh="http://schemas.microsoft.com/office/word/2020/wordml/sdtdatahash" xmlns:w16se="http://schemas.microsoft.com/office/word/2015/wordml/symex" xmlns:wpg="http://schemas.microsoft.com/office/word/2010/wordprocessingGroup" xmlns:wpi="http://schemas.microsoft.com/office/word/2010/wordprocessingInk" xmlns:wne="http://schemas.microsoft.com/office/word/2006/wordml" xmlns:wps="http://schemas.microsoft.com/office/word/2010/wordprocessingShape" mc:Ignorable="w14 w15 w16se w16cid w16 w16cex w16sdtdh wp14">
   <w:endnote w:type="separator" w:id="-1">
     <w:p>
       <w:pPr>
@@ -4752,7 +5302,7 @@
 </file>
 
 <file path=word/footer1.xml><?xml version="1.0" encoding="utf-8"?>
-<w:ftr xmlns:wpc="http://schemas.microsoft.com/office/word/2010/wordprocessingCanvas" xmlns:cx="http://schemas.microsoft.com/office/drawing/2014/chartex" xmlns:cx1="http://schemas.microsoft.com/office/drawing/2015/9/8/chartex" xmlns:cx2="http://schemas.microsoft.com/office/drawing/2015/10/21/chartex" xmlns:cx3="http://schemas.microsoft.com/office/drawing/2016/5/9/chartex" xmlns:cx4="http://schemas.microsoft.com/office/drawing/2016/5/10/chartex" xmlns:cx5="http://schemas.microsoft.com/office/drawing/2016/5/11/chartex" xmlns:cx6="http://schemas.microsoft.com/office/drawing/2016/5/12/chartex" xmlns:cx7="http://schemas.microsoft.com/office/drawing/2016/5/13/chartex" xmlns:cx8="http://schemas.microsoft.com/office/drawing/2016/5/14/chartex" xmlns:mc="http://schemas.openxmlformats.org/markup-compatibility/2006" xmlns:aink="http://schemas.microsoft.com/office/drawing/2016/ink" xmlns:am3d="http://schemas.microsoft.com/office/drawing/2017/model3d" xmlns:o="urn:schemas-microsoft-com:office:office" xmlns:oel="http://schemas.microsoft.com/office/2019/extlst" xmlns:r="http://schemas.openxmlformats.org/officeDocument/2006/relationships" xmlns:m="http://schemas.openxmlformats.org/officeDocument/2006/math" xmlns:v="urn:schemas-microsoft-com:vml" xmlns:wp14="http://schemas.microsoft.com/office/word/2010/wordprocessingDrawing" xmlns:wp="http://schemas.openxmlformats.org/drawingml/2006/wordprocessingDrawing" xmlns:w10="urn:schemas-microsoft-com:office:word" xmlns:w="http://schemas.openxmlformats.org/wordprocessingml/2006/main" xmlns:w14="http://schemas.microsoft.com/office/word/2010/wordml" xmlns:w15="http://schemas.microsoft.com/office/word/2012/wordml" xmlns:w16cex="http://schemas.microsoft.com/office/word/2018/wordml/cex" xmlns:w16cid="http://schemas.microsoft.com/office/word/2016/wordml/cid" xmlns:w16="http://schemas.microsoft.com/office/word/2018/wordml" xmlns:w16sdtdh="http://schemas.microsoft.com/office/word/2020/wordml/sdtdatahash" xmlns:w16se="http://schemas.microsoft.com/office/word/2015/wordml/symex" xmlns:wpg="http://schemas.microsoft.com/office/word/2010/wordprocessingGroup" xmlns:wpi="http://schemas.microsoft.com/office/word/2010/wordprocessingInk" xmlns:wne="http://schemas.microsoft.com/office/word/2006/wordml" xmlns:wps="http://schemas.microsoft.com/office/word/2010/wordprocessingShape" mc:Ignorable="w14 w15 w16se w16cid w16 w16cex w16sdtdh wp14">
+<w:ftr xmlns:wpc="http://schemas.microsoft.com/office/word/2010/wordprocessingCanvas" xmlns:cx="http://schemas.microsoft.com/office/drawing/2014/chartex" xmlns:cx1="http://schemas.microsoft.com/office/drawing/2015/9/8/chartex" xmlns:cx2="http://schemas.microsoft.com/office/drawing/2015/10/21/chartex" xmlns:cx3="http://schemas.microsoft.com/office/drawing/2016/5/9/chartex" xmlns:cx4="http://schemas.microsoft.com/office/drawing/2016/5/10/chartex" xmlns:cx5="http://schemas.microsoft.com/office/drawing/2016/5/11/chartex" xmlns:cx6="http://schemas.microsoft.com/office/drawing/2016/5/12/chartex" xmlns:cx7="http://schemas.microsoft.com/office/drawing/2016/5/13/chartex" xmlns:cx8="http://schemas.microsoft.com/office/drawing/2016/5/14/chartex" xmlns:mc="http://schemas.openxmlformats.org/markup-compatibility/2006" xmlns:aink="http://schemas.microsoft.com/office/drawing/2016/ink" xmlns:am3d="http://schemas.microsoft.com/office/drawing/2017/model3d" xmlns:o="urn:schemas-microsoft-com:office:office" xmlns:oel="http://schemas.microsoft.com/office/2019/extlst" xmlns:r="http://schemas.openxmlformats.org/officeDocument/2006/relationships" xmlns:m="http://schemas.openxmlformats.org/officeDocument/2006/math" xmlns:v="urn:schemas-microsoft-com:vml" xmlns:wp14="http://schemas.microsoft.com/office/word/2010/wordprocessingDrawing" xmlns:wp="http://schemas.openxmlformats.org/drawingml/2006/wordprocessingDrawing" xmlns:w10="urn:schemas-microsoft-com:office:word" xmlns:w="http://schemas.openxmlformats.org/wordprocessingml/2006/main" xmlns:w14="http://schemas.microsoft.com/office/word/2010/wordml" xmlns:w15="http://schemas.microsoft.com/office/word/2012/wordml" xmlns:w16cex="http://schemas.microsoft.com/office/word/2018/wordml/cex" xmlns:w16cid="http://schemas.microsoft.com/office/word/2016/wordml/cid" xmlns:w16="http://schemas.microsoft.com/office/word/2018/wordml" xmlns:w16du="http://schemas.microsoft.com/office/word/2023/wordml/word16du" xmlns:w16sdtdh="http://schemas.microsoft.com/office/word/2020/wordml/sdtdatahash" xmlns:w16se="http://schemas.microsoft.com/office/word/2015/wordml/symex" xmlns:wpg="http://schemas.microsoft.com/office/word/2010/wordprocessingGroup" xmlns:wpi="http://schemas.microsoft.com/office/word/2010/wordprocessingInk" xmlns:wne="http://schemas.microsoft.com/office/word/2006/wordml" xmlns:wps="http://schemas.microsoft.com/office/word/2010/wordprocessingShape" mc:Ignorable="w14 w15 w16se w16cid w16 w16cex w16sdtdh wp14">
   <w:p>
     <w:pPr>
       <w:pStyle w:val="Footer"/>
@@ -4763,7 +5313,7 @@
 </file>
 
 <file path=word/footer2.xml><?xml version="1.0" encoding="utf-8"?>
-<w:ftr xmlns:wpc="http://schemas.microsoft.com/office/word/2010/wordprocessingCanvas" xmlns:cx="http://schemas.microsoft.com/office/drawing/2014/chartex" xmlns:cx1="http://schemas.microsoft.com/office/drawing/2015/9/8/chartex" xmlns:cx2="http://schemas.microsoft.com/office/drawing/2015/10/21/chartex" xmlns:cx3="http://schemas.microsoft.com/office/drawing/2016/5/9/chartex" xmlns:cx4="http://schemas.microsoft.com/office/drawing/2016/5/10/chartex" xmlns:cx5="http://schemas.microsoft.com/office/drawing/2016/5/11/chartex" xmlns:cx6="http://schemas.microsoft.com/office/drawing/2016/5/12/chartex" xmlns:cx7="http://schemas.microsoft.com/office/drawing/2016/5/13/chartex" xmlns:cx8="http://schemas.microsoft.com/office/drawing/2016/5/14/chartex" xmlns:mc="http://schemas.openxmlformats.org/markup-compatibility/2006" xmlns:aink="http://schemas.microsoft.com/office/drawing/2016/ink" xmlns:am3d="http://schemas.microsoft.com/office/drawing/2017/model3d" xmlns:o="urn:schemas-microsoft-com:office:office" xmlns:oel="http://schemas.microsoft.com/office/2019/extlst" xmlns:r="http://schemas.openxmlformats.org/officeDocument/2006/relationships" xmlns:m="http://schemas.openxmlformats.org/officeDocument/2006/math" xmlns:v="urn:schemas-microsoft-com:vml" xmlns:wp14="http://schemas.microsoft.com/office/word/2010/wordprocessingDrawing" xmlns:wp="http://schemas.openxmlformats.org/drawingml/2006/wordprocessingDrawing" xmlns:w10="urn:schemas-microsoft-com:office:word" xmlns:w="http://schemas.openxmlformats.org/wordprocessingml/2006/main" xmlns:w14="http://schemas.microsoft.com/office/word/2010/wordml" xmlns:w15="http://schemas.microsoft.com/office/word/2012/wordml" xmlns:w16cex="http://schemas.microsoft.com/office/word/2018/wordml/cex" xmlns:w16cid="http://schemas.microsoft.com/office/word/2016/wordml/cid" xmlns:w16="http://schemas.microsoft.com/office/word/2018/wordml" xmlns:w16sdtdh="http://schemas.microsoft.com/office/word/2020/wordml/sdtdatahash" xmlns:w16se="http://schemas.microsoft.com/office/word/2015/wordml/symex" xmlns:wpg="http://schemas.microsoft.com/office/word/2010/wordprocessingGroup" xmlns:wpi="http://schemas.microsoft.com/office/word/2010/wordprocessingInk" xmlns:wne="http://schemas.microsoft.com/office/word/2006/wordml" xmlns:wps="http://schemas.microsoft.com/office/word/2010/wordprocessingShape" mc:Ignorable="w14 w15 w16se w16cid w16 w16cex w16sdtdh wp14">
+<w:ftr xmlns:wpc="http://schemas.microsoft.com/office/word/2010/wordprocessingCanvas" xmlns:cx="http://schemas.microsoft.com/office/drawing/2014/chartex" xmlns:cx1="http://schemas.microsoft.com/office/drawing/2015/9/8/chartex" xmlns:cx2="http://schemas.microsoft.com/office/drawing/2015/10/21/chartex" xmlns:cx3="http://schemas.microsoft.com/office/drawing/2016/5/9/chartex" xmlns:cx4="http://schemas.microsoft.com/office/drawing/2016/5/10/chartex" xmlns:cx5="http://schemas.microsoft.com/office/drawing/2016/5/11/chartex" xmlns:cx6="http://schemas.microsoft.com/office/drawing/2016/5/12/chartex" xmlns:cx7="http://schemas.microsoft.com/office/drawing/2016/5/13/chartex" xmlns:cx8="http://schemas.microsoft.com/office/drawing/2016/5/14/chartex" xmlns:mc="http://schemas.openxmlformats.org/markup-compatibility/2006" xmlns:aink="http://schemas.microsoft.com/office/drawing/2016/ink" xmlns:am3d="http://schemas.microsoft.com/office/drawing/2017/model3d" xmlns:o="urn:schemas-microsoft-com:office:office" xmlns:oel="http://schemas.microsoft.com/office/2019/extlst" xmlns:r="http://schemas.openxmlformats.org/officeDocument/2006/relationships" xmlns:m="http://schemas.openxmlformats.org/officeDocument/2006/math" xmlns:v="urn:schemas-microsoft-com:vml" xmlns:wp14="http://schemas.microsoft.com/office/word/2010/wordprocessingDrawing" xmlns:wp="http://schemas.openxmlformats.org/drawingml/2006/wordprocessingDrawing" xmlns:w10="urn:schemas-microsoft-com:office:word" xmlns:w="http://schemas.openxmlformats.org/wordprocessingml/2006/main" xmlns:w14="http://schemas.microsoft.com/office/word/2010/wordml" xmlns:w15="http://schemas.microsoft.com/office/word/2012/wordml" xmlns:w16cex="http://schemas.microsoft.com/office/word/2018/wordml/cex" xmlns:w16cid="http://schemas.microsoft.com/office/word/2016/wordml/cid" xmlns:w16="http://schemas.microsoft.com/office/word/2018/wordml" xmlns:w16du="http://schemas.microsoft.com/office/word/2023/wordml/word16du" xmlns:w16sdtdh="http://schemas.microsoft.com/office/word/2020/wordml/sdtdatahash" xmlns:w16se="http://schemas.microsoft.com/office/word/2015/wordml/symex" xmlns:wpg="http://schemas.microsoft.com/office/word/2010/wordprocessingGroup" xmlns:wpi="http://schemas.microsoft.com/office/word/2010/wordprocessingInk" xmlns:wne="http://schemas.microsoft.com/office/word/2006/wordml" xmlns:wps="http://schemas.microsoft.com/office/word/2010/wordprocessingShape" mc:Ignorable="w14 w15 w16se w16cid w16 w16cex w16sdtdh wp14">
   <w:sdt>
     <w:sdtPr>
       <w:id w:val="-323199365"/>
@@ -4806,7 +5356,7 @@
 </file>
 
 <file path=word/footnotes.xml><?xml version="1.0" encoding="utf-8"?>
-<w:footnotes xmlns:wpc="http://schemas.microsoft.com/office/word/2010/wordprocessingCanvas" xmlns:cx="http://schemas.microsoft.com/office/drawing/2014/chartex" xmlns:cx1="http://schemas.microsoft.com/office/drawing/2015/9/8/chartex" xmlns:cx2="http://schemas.microsoft.com/office/drawing/2015/10/21/chartex" xmlns:cx3="http://schemas.microsoft.com/office/drawing/2016/5/9/chartex" xmlns:cx4="http://schemas.microsoft.com/office/drawing/2016/5/10/chartex" xmlns:cx5="http://schemas.microsoft.com/office/drawing/2016/5/11/chartex" xmlns:cx6="http://schemas.microsoft.com/office/drawing/2016/5/12/chartex" xmlns:cx7="http://schemas.microsoft.com/office/drawing/2016/5/13/chartex" xmlns:cx8="http://schemas.microsoft.com/office/drawing/2016/5/14/chartex" xmlns:mc="http://schemas.openxmlformats.org/markup-compatibility/2006" xmlns:aink="http://schemas.microsoft.com/office/drawing/2016/ink" xmlns:am3d="http://schemas.microsoft.com/office/drawing/2017/model3d" xmlns:o="urn:schemas-microsoft-com:office:office" xmlns:oel="http://schemas.microsoft.com/office/2019/extlst" xmlns:r="http://schemas.openxmlformats.org/officeDocument/2006/relationships" xmlns:m="http://schemas.openxmlformats.org/officeDocument/2006/math" xmlns:v="urn:schemas-microsoft-com:vml" xmlns:wp14="http://schemas.microsoft.com/office/word/2010/wordprocessingDrawing" xmlns:wp="http://schemas.openxmlformats.org/drawingml/2006/wordprocessingDrawing" xmlns:w10="urn:schemas-microsoft-com:office:word" xmlns:w="http://schemas.openxmlformats.org/wordprocessingml/2006/main" xmlns:w14="http://schemas.microsoft.com/office/word/2010/wordml" xmlns:w15="http://schemas.microsoft.com/office/word/2012/wordml" xmlns:w16cex="http://schemas.microsoft.com/office/word/2018/wordml/cex" xmlns:w16cid="http://schemas.microsoft.com/office/word/2016/wordml/cid" xmlns:w16="http://schemas.microsoft.com/office/word/2018/wordml" xmlns:w16sdtdh="http://schemas.microsoft.com/office/word/2020/wordml/sdtdatahash" xmlns:w16se="http://schemas.microsoft.com/office/word/2015/wordml/symex" xmlns:wpg="http://schemas.microsoft.com/office/word/2010/wordprocessingGroup" xmlns:wpi="http://schemas.microsoft.com/office/word/2010/wordprocessingInk" xmlns:wne="http://schemas.microsoft.com/office/word/2006/wordml" xmlns:wps="http://schemas.microsoft.com/office/word/2010/wordprocessingShape" mc:Ignorable="w14 w15 w16se w16cid w16 w16cex w16sdtdh wp14">
+<w:footnotes xmlns:wpc="http://schemas.microsoft.com/office/word/2010/wordprocessingCanvas" xmlns:cx="http://schemas.microsoft.com/office/drawing/2014/chartex" xmlns:cx1="http://schemas.microsoft.com/office/drawing/2015/9/8/chartex" xmlns:cx2="http://schemas.microsoft.com/office/drawing/2015/10/21/chartex" xmlns:cx3="http://schemas.microsoft.com/office/drawing/2016/5/9/chartex" xmlns:cx4="http://schemas.microsoft.com/office/drawing/2016/5/10/chartex" xmlns:cx5="http://schemas.microsoft.com/office/drawing/2016/5/11/chartex" xmlns:cx6="http://schemas.microsoft.com/office/drawing/2016/5/12/chartex" xmlns:cx7="http://schemas.microsoft.com/office/drawing/2016/5/13/chartex" xmlns:cx8="http://schemas.microsoft.com/office/drawing/2016/5/14/chartex" xmlns:mc="http://schemas.openxmlformats.org/markup-compatibility/2006" xmlns:aink="http://schemas.microsoft.com/office/drawing/2016/ink" xmlns:am3d="http://schemas.microsoft.com/office/drawing/2017/model3d" xmlns:o="urn:schemas-microsoft-com:office:office" xmlns:oel="http://schemas.microsoft.com/office/2019/extlst" xmlns:r="http://schemas.openxmlformats.org/officeDocument/2006/relationships" xmlns:m="http://schemas.openxmlformats.org/officeDocument/2006/math" xmlns:v="urn:schemas-microsoft-com:vml" xmlns:wp14="http://schemas.microsoft.com/office/word/2010/wordprocessingDrawing" xmlns:wp="http://schemas.openxmlformats.org/drawingml/2006/wordprocessingDrawing" xmlns:w10="urn:schemas-microsoft-com:office:word" xmlns:w="http://schemas.openxmlformats.org/wordprocessingml/2006/main" xmlns:w14="http://schemas.microsoft.com/office/word/2010/wordml" xmlns:w15="http://schemas.microsoft.com/office/word/2012/wordml" xmlns:w16cex="http://schemas.microsoft.com/office/word/2018/wordml/cex" xmlns:w16cid="http://schemas.microsoft.com/office/word/2016/wordml/cid" xmlns:w16="http://schemas.microsoft.com/office/word/2018/wordml" xmlns:w16du="http://schemas.microsoft.com/office/word/2023/wordml/word16du" xmlns:w16sdtdh="http://schemas.microsoft.com/office/word/2020/wordml/sdtdatahash" xmlns:w16se="http://schemas.microsoft.com/office/word/2015/wordml/symex" xmlns:wpg="http://schemas.microsoft.com/office/word/2010/wordprocessingGroup" xmlns:wpi="http://schemas.microsoft.com/office/word/2010/wordprocessingInk" xmlns:wne="http://schemas.microsoft.com/office/word/2006/wordml" xmlns:wps="http://schemas.microsoft.com/office/word/2010/wordprocessingShape" mc:Ignorable="w14 w15 w16se w16cid w16 w16cex w16sdtdh wp14">
   <w:footnote w:type="separator" w:id="-1">
     <w:p>
       <w:pPr>
@@ -4831,7 +5381,7 @@
 </file>
 
 <file path=word/header1.xml><?xml version="1.0" encoding="utf-8"?>
-<w:hdr xmlns:wpc="http://schemas.microsoft.com/office/word/2010/wordprocessingCanvas" xmlns:cx="http://schemas.microsoft.com/office/drawing/2014/chartex" xmlns:cx1="http://schemas.microsoft.com/office/drawing/2015/9/8/chartex" xmlns:cx2="http://schemas.microsoft.com/office/drawing/2015/10/21/chartex" xmlns:cx3="http://schemas.microsoft.com/office/drawing/2016/5/9/chartex" xmlns:cx4="http://schemas.microsoft.com/office/drawing/2016/5/10/chartex" xmlns:cx5="http://schemas.microsoft.com/office/drawing/2016/5/11/chartex" xmlns:cx6="http://schemas.microsoft.com/office/drawing/2016/5/12/chartex" xmlns:cx7="http://schemas.microsoft.com/office/drawing/2016/5/13/chartex" xmlns:cx8="http://schemas.microsoft.com/office/drawing/2016/5/14/chartex" xmlns:mc="http://schemas.openxmlformats.org/markup-compatibility/2006" xmlns:aink="http://schemas.microsoft.com/office/drawing/2016/ink" xmlns:am3d="http://schemas.microsoft.com/office/drawing/2017/model3d" xmlns:o="urn:schemas-microsoft-com:office:office" xmlns:oel="http://schemas.microsoft.com/office/2019/extlst" xmlns:r="http://schemas.openxmlformats.org/officeDocument/2006/relationships" xmlns:m="http://schemas.openxmlformats.org/officeDocument/2006/math" xmlns:v="urn:schemas-microsoft-com:vml" xmlns:wp14="http://schemas.microsoft.com/office/word/2010/wordprocessingDrawing" xmlns:wp="http://schemas.openxmlformats.org/drawingml/2006/wordprocessingDrawing" xmlns:w10="urn:schemas-microsoft-com:office:word" xmlns:w="http://schemas.openxmlformats.org/wordprocessingml/2006/main" xmlns:w14="http://schemas.microsoft.com/office/word/2010/wordml" xmlns:w15="http://schemas.microsoft.com/office/word/2012/wordml" xmlns:w16cex="http://schemas.microsoft.com/office/word/2018/wordml/cex" xmlns:w16cid="http://schemas.microsoft.com/office/word/2016/wordml/cid" xmlns:w16="http://schemas.microsoft.com/office/word/2018/wordml" xmlns:w16sdtdh="http://schemas.microsoft.com/office/word/2020/wordml/sdtdatahash" xmlns:w16se="http://schemas.microsoft.com/office/word/2015/wordml/symex" xmlns:wpg="http://schemas.microsoft.com/office/word/2010/wordprocessingGroup" xmlns:wpi="http://schemas.microsoft.com/office/word/2010/wordprocessingInk" xmlns:wne="http://schemas.microsoft.com/office/word/2006/wordml" xmlns:wps="http://schemas.microsoft.com/office/word/2010/wordprocessingShape" mc:Ignorable="w14 w15 w16se w16cid w16 w16cex w16sdtdh wp14">
+<w:hdr xmlns:wpc="http://schemas.microsoft.com/office/word/2010/wordprocessingCanvas" xmlns:cx="http://schemas.microsoft.com/office/drawing/2014/chartex" xmlns:cx1="http://schemas.microsoft.com/office/drawing/2015/9/8/chartex" xmlns:cx2="http://schemas.microsoft.com/office/drawing/2015/10/21/chartex" xmlns:cx3="http://schemas.microsoft.com/office/drawing/2016/5/9/chartex" xmlns:cx4="http://schemas.microsoft.com/office/drawing/2016/5/10/chartex" xmlns:cx5="http://schemas.microsoft.com/office/drawing/2016/5/11/chartex" xmlns:cx6="http://schemas.microsoft.com/office/drawing/2016/5/12/chartex" xmlns:cx7="http://schemas.microsoft.com/office/drawing/2016/5/13/chartex" xmlns:cx8="http://schemas.microsoft.com/office/drawing/2016/5/14/chartex" xmlns:mc="http://schemas.openxmlformats.org/markup-compatibility/2006" xmlns:aink="http://schemas.microsoft.com/office/drawing/2016/ink" xmlns:am3d="http://schemas.microsoft.com/office/drawing/2017/model3d" xmlns:o="urn:schemas-microsoft-com:office:office" xmlns:oel="http://schemas.microsoft.com/office/2019/extlst" xmlns:r="http://schemas.openxmlformats.org/officeDocument/2006/relationships" xmlns:m="http://schemas.openxmlformats.org/officeDocument/2006/math" xmlns:v="urn:schemas-microsoft-com:vml" xmlns:wp14="http://schemas.microsoft.com/office/word/2010/wordprocessingDrawing" xmlns:wp="http://schemas.openxmlformats.org/drawingml/2006/wordprocessingDrawing" xmlns:w10="urn:schemas-microsoft-com:office:word" xmlns:w="http://schemas.openxmlformats.org/wordprocessingml/2006/main" xmlns:w14="http://schemas.microsoft.com/office/word/2010/wordml" xmlns:w15="http://schemas.microsoft.com/office/word/2012/wordml" xmlns:w16cex="http://schemas.microsoft.com/office/word/2018/wordml/cex" xmlns:w16cid="http://schemas.microsoft.com/office/word/2016/wordml/cid" xmlns:w16="http://schemas.microsoft.com/office/word/2018/wordml" xmlns:w16du="http://schemas.microsoft.com/office/word/2023/wordml/word16du" xmlns:w16sdtdh="http://schemas.microsoft.com/office/word/2020/wordml/sdtdatahash" xmlns:w16se="http://schemas.microsoft.com/office/word/2015/wordml/symex" xmlns:wpg="http://schemas.microsoft.com/office/word/2010/wordprocessingGroup" xmlns:wpi="http://schemas.microsoft.com/office/word/2010/wordprocessingInk" xmlns:wne="http://schemas.microsoft.com/office/word/2006/wordml" xmlns:wps="http://schemas.microsoft.com/office/word/2010/wordprocessingShape" mc:Ignorable="w14 w15 w16se w16cid w16 w16cex w16sdtdh wp14">
   <w:p>
     <w:pPr>
       <w:pStyle w:val="Header"/>
@@ -4846,7 +5396,7 @@
 </file>
 
 <file path=word/header2.xml><?xml version="1.0" encoding="utf-8"?>
-<w:hdr xmlns:wpc="http://schemas.microsoft.com/office/word/2010/wordprocessingCanvas" xmlns:cx="http://schemas.microsoft.com/office/drawing/2014/chartex" xmlns:cx1="http://schemas.microsoft.com/office/drawing/2015/9/8/chartex" xmlns:cx2="http://schemas.microsoft.com/office/drawing/2015/10/21/chartex" xmlns:cx3="http://schemas.microsoft.com/office/drawing/2016/5/9/chartex" xmlns:cx4="http://schemas.microsoft.com/office/drawing/2016/5/10/chartex" xmlns:cx5="http://schemas.microsoft.com/office/drawing/2016/5/11/chartex" xmlns:cx6="http://schemas.microsoft.com/office/drawing/2016/5/12/chartex" xmlns:cx7="http://schemas.microsoft.com/office/drawing/2016/5/13/chartex" xmlns:cx8="http://schemas.microsoft.com/office/drawing/2016/5/14/chartex" xmlns:mc="http://schemas.openxmlformats.org/markup-compatibility/2006" xmlns:aink="http://schemas.microsoft.com/office/drawing/2016/ink" xmlns:am3d="http://schemas.microsoft.com/office/drawing/2017/model3d" xmlns:o="urn:schemas-microsoft-com:office:office" xmlns:oel="http://schemas.microsoft.com/office/2019/extlst" xmlns:r="http://schemas.openxmlformats.org/officeDocument/2006/relationships" xmlns:m="http://schemas.openxmlformats.org/officeDocument/2006/math" xmlns:v="urn:schemas-microsoft-com:vml" xmlns:wp14="http://schemas.microsoft.com/office/word/2010/wordprocessingDrawing" xmlns:wp="http://schemas.openxmlformats.org/drawingml/2006/wordprocessingDrawing" xmlns:w10="urn:schemas-microsoft-com:office:word" xmlns:w="http://schemas.openxmlformats.org/wordprocessingml/2006/main" xmlns:w14="http://schemas.microsoft.com/office/word/2010/wordml" xmlns:w15="http://schemas.microsoft.com/office/word/2012/wordml" xmlns:w16cex="http://schemas.microsoft.com/office/word/2018/wordml/cex" xmlns:w16cid="http://schemas.microsoft.com/office/word/2016/wordml/cid" xmlns:w16="http://schemas.microsoft.com/office/word/2018/wordml" xmlns:w16sdtdh="http://schemas.microsoft.com/office/word/2020/wordml/sdtdatahash" xmlns:w16se="http://schemas.microsoft.com/office/word/2015/wordml/symex" xmlns:wpg="http://schemas.microsoft.com/office/word/2010/wordprocessingGroup" xmlns:wpi="http://schemas.microsoft.com/office/word/2010/wordprocessingInk" xmlns:wne="http://schemas.microsoft.com/office/word/2006/wordml" xmlns:wps="http://schemas.microsoft.com/office/word/2010/wordprocessingShape" mc:Ignorable="w14 w15 w16se w16cid w16 w16cex w16sdtdh wp14">
+<w:hdr xmlns:wpc="http://schemas.microsoft.com/office/word/2010/wordprocessingCanvas" xmlns:cx="http://schemas.microsoft.com/office/drawing/2014/chartex" xmlns:cx1="http://schemas.microsoft.com/office/drawing/2015/9/8/chartex" xmlns:cx2="http://schemas.microsoft.com/office/drawing/2015/10/21/chartex" xmlns:cx3="http://schemas.microsoft.com/office/drawing/2016/5/9/chartex" xmlns:cx4="http://schemas.microsoft.com/office/drawing/2016/5/10/chartex" xmlns:cx5="http://schemas.microsoft.com/office/drawing/2016/5/11/chartex" xmlns:cx6="http://schemas.microsoft.com/office/drawing/2016/5/12/chartex" xmlns:cx7="http://schemas.microsoft.com/office/drawing/2016/5/13/chartex" xmlns:cx8="http://schemas.microsoft.com/office/drawing/2016/5/14/chartex" xmlns:mc="http://schemas.openxmlformats.org/markup-compatibility/2006" xmlns:aink="http://schemas.microsoft.com/office/drawing/2016/ink" xmlns:am3d="http://schemas.microsoft.com/office/drawing/2017/model3d" xmlns:o="urn:schemas-microsoft-com:office:office" xmlns:oel="http://schemas.microsoft.com/office/2019/extlst" xmlns:r="http://schemas.openxmlformats.org/officeDocument/2006/relationships" xmlns:m="http://schemas.openxmlformats.org/officeDocument/2006/math" xmlns:v="urn:schemas-microsoft-com:vml" xmlns:wp14="http://schemas.microsoft.com/office/word/2010/wordprocessingDrawing" xmlns:wp="http://schemas.openxmlformats.org/drawingml/2006/wordprocessingDrawing" xmlns:w10="urn:schemas-microsoft-com:office:word" xmlns:w="http://schemas.openxmlformats.org/wordprocessingml/2006/main" xmlns:w14="http://schemas.microsoft.com/office/word/2010/wordml" xmlns:w15="http://schemas.microsoft.com/office/word/2012/wordml" xmlns:w16cex="http://schemas.microsoft.com/office/word/2018/wordml/cex" xmlns:w16cid="http://schemas.microsoft.com/office/word/2016/wordml/cid" xmlns:w16="http://schemas.microsoft.com/office/word/2018/wordml" xmlns:w16du="http://schemas.microsoft.com/office/word/2023/wordml/word16du" xmlns:w16sdtdh="http://schemas.microsoft.com/office/word/2020/wordml/sdtdatahash" xmlns:w16se="http://schemas.microsoft.com/office/word/2015/wordml/symex" xmlns:wpg="http://schemas.microsoft.com/office/word/2010/wordprocessingGroup" xmlns:wpi="http://schemas.microsoft.com/office/word/2010/wordprocessingInk" xmlns:wne="http://schemas.microsoft.com/office/word/2006/wordml" xmlns:wps="http://schemas.microsoft.com/office/word/2010/wordprocessingShape" mc:Ignorable="w14 w15 w16se w16cid w16 w16cex w16sdtdh wp14">
   <w:p>
     <w:pPr>
       <w:pStyle w:val="Header"/>
@@ -4865,7 +5415,7 @@
 </file>
 
 <file path=word/header3.xml><?xml version="1.0" encoding="utf-8"?>
-<w:hdr xmlns:wpc="http://schemas.microsoft.com/office/word/2010/wordprocessingCanvas" xmlns:cx="http://schemas.microsoft.com/office/drawing/2014/chartex" xmlns:cx1="http://schemas.microsoft.com/office/drawing/2015/9/8/chartex" xmlns:cx2="http://schemas.microsoft.com/office/drawing/2015/10/21/chartex" xmlns:cx3="http://schemas.microsoft.com/office/drawing/2016/5/9/chartex" xmlns:cx4="http://schemas.microsoft.com/office/drawing/2016/5/10/chartex" xmlns:cx5="http://schemas.microsoft.com/office/drawing/2016/5/11/chartex" xmlns:cx6="http://schemas.microsoft.com/office/drawing/2016/5/12/chartex" xmlns:cx7="http://schemas.microsoft.com/office/drawing/2016/5/13/chartex" xmlns:cx8="http://schemas.microsoft.com/office/drawing/2016/5/14/chartex" xmlns:mc="http://schemas.openxmlformats.org/markup-compatibility/2006" xmlns:aink="http://schemas.microsoft.com/office/drawing/2016/ink" xmlns:am3d="http://schemas.microsoft.com/office/drawing/2017/model3d" xmlns:o="urn:schemas-microsoft-com:office:office" xmlns:oel="http://schemas.microsoft.com/office/2019/extlst" xmlns:r="http://schemas.openxmlformats.org/officeDocument/2006/relationships" xmlns:m="http://schemas.openxmlformats.org/officeDocument/2006/math" xmlns:v="urn:schemas-microsoft-com:vml" xmlns:wp14="http://schemas.microsoft.com/office/word/2010/wordprocessingDrawing" xmlns:wp="http://schemas.openxmlformats.org/drawingml/2006/wordprocessingDrawing" xmlns:w10="urn:schemas-microsoft-com:office:word" xmlns:w="http://schemas.openxmlformats.org/wordprocessingml/2006/main" xmlns:w14="http://schemas.microsoft.com/office/word/2010/wordml" xmlns:w15="http://schemas.microsoft.com/office/word/2012/wordml" xmlns:w16cex="http://schemas.microsoft.com/office/word/2018/wordml/cex" xmlns:w16cid="http://schemas.microsoft.com/office/word/2016/wordml/cid" xmlns:w16="http://schemas.microsoft.com/office/word/2018/wordml" xmlns:w16sdtdh="http://schemas.microsoft.com/office/word/2020/wordml/sdtdatahash" xmlns:w16se="http://schemas.microsoft.com/office/word/2015/wordml/symex" xmlns:wpg="http://schemas.microsoft.com/office/word/2010/wordprocessingGroup" xmlns:wpi="http://schemas.microsoft.com/office/word/2010/wordprocessingInk" xmlns:wne="http://schemas.microsoft.com/office/word/2006/wordml" xmlns:wps="http://schemas.microsoft.com/office/word/2010/wordprocessingShape" mc:Ignorable="w14 w15 w16se w16cid w16 w16cex w16sdtdh wp14">
+<w:hdr xmlns:wpc="http://schemas.microsoft.com/office/word/2010/wordprocessingCanvas" xmlns:cx="http://schemas.microsoft.com/office/drawing/2014/chartex" xmlns:cx1="http://schemas.microsoft.com/office/drawing/2015/9/8/chartex" xmlns:cx2="http://schemas.microsoft.com/office/drawing/2015/10/21/chartex" xmlns:cx3="http://schemas.microsoft.com/office/drawing/2016/5/9/chartex" xmlns:cx4="http://schemas.microsoft.com/office/drawing/2016/5/10/chartex" xmlns:cx5="http://schemas.microsoft.com/office/drawing/2016/5/11/chartex" xmlns:cx6="http://schemas.microsoft.com/office/drawing/2016/5/12/chartex" xmlns:cx7="http://schemas.microsoft.com/office/drawing/2016/5/13/chartex" xmlns:cx8="http://schemas.microsoft.com/office/drawing/2016/5/14/chartex" xmlns:mc="http://schemas.openxmlformats.org/markup-compatibility/2006" xmlns:aink="http://schemas.microsoft.com/office/drawing/2016/ink" xmlns:am3d="http://schemas.microsoft.com/office/drawing/2017/model3d" xmlns:o="urn:schemas-microsoft-com:office:office" xmlns:oel="http://schemas.microsoft.com/office/2019/extlst" xmlns:r="http://schemas.openxmlformats.org/officeDocument/2006/relationships" xmlns:m="http://schemas.openxmlformats.org/officeDocument/2006/math" xmlns:v="urn:schemas-microsoft-com:vml" xmlns:wp14="http://schemas.microsoft.com/office/word/2010/wordprocessingDrawing" xmlns:wp="http://schemas.openxmlformats.org/drawingml/2006/wordprocessingDrawing" xmlns:w10="urn:schemas-microsoft-com:office:word" xmlns:w="http://schemas.openxmlformats.org/wordprocessingml/2006/main" xmlns:w14="http://schemas.microsoft.com/office/word/2010/wordml" xmlns:w15="http://schemas.microsoft.com/office/word/2012/wordml" xmlns:w16cex="http://schemas.microsoft.com/office/word/2018/wordml/cex" xmlns:w16cid="http://schemas.microsoft.com/office/word/2016/wordml/cid" xmlns:w16="http://schemas.microsoft.com/office/word/2018/wordml" xmlns:w16du="http://schemas.microsoft.com/office/word/2023/wordml/word16du" xmlns:w16sdtdh="http://schemas.microsoft.com/office/word/2020/wordml/sdtdatahash" xmlns:w16se="http://schemas.microsoft.com/office/word/2015/wordml/symex" xmlns:wpg="http://schemas.microsoft.com/office/word/2010/wordprocessingGroup" xmlns:wpi="http://schemas.microsoft.com/office/word/2010/wordprocessingInk" xmlns:wne="http://schemas.microsoft.com/office/word/2006/wordml" xmlns:wps="http://schemas.microsoft.com/office/word/2010/wordprocessingShape" mc:Ignorable="w14 w15 w16se w16cid w16 w16cex w16sdtdh wp14">
   <w:p>
     <w:pPr>
       <w:pStyle w:val="Header"/>
@@ -4925,7 +5475,7 @@
 </file>
 
 <file path=word/header4.xml><?xml version="1.0" encoding="utf-8"?>
-<w:hdr xmlns:wpc="http://schemas.microsoft.com/office/word/2010/wordprocessingCanvas" xmlns:cx="http://schemas.microsoft.com/office/drawing/2014/chartex" xmlns:cx1="http://schemas.microsoft.com/office/drawing/2015/9/8/chartex" xmlns:cx2="http://schemas.microsoft.com/office/drawing/2015/10/21/chartex" xmlns:cx3="http://schemas.microsoft.com/office/drawing/2016/5/9/chartex" xmlns:cx4="http://schemas.microsoft.com/office/drawing/2016/5/10/chartex" xmlns:cx5="http://schemas.microsoft.com/office/drawing/2016/5/11/chartex" xmlns:cx6="http://schemas.microsoft.com/office/drawing/2016/5/12/chartex" xmlns:cx7="http://schemas.microsoft.com/office/drawing/2016/5/13/chartex" xmlns:cx8="http://schemas.microsoft.com/office/drawing/2016/5/14/chartex" xmlns:mc="http://schemas.openxmlformats.org/markup-compatibility/2006" xmlns:aink="http://schemas.microsoft.com/office/drawing/2016/ink" xmlns:am3d="http://schemas.microsoft.com/office/drawing/2017/model3d" xmlns:o="urn:schemas-microsoft-com:office:office" xmlns:oel="http://schemas.microsoft.com/office/2019/extlst" xmlns:r="http://schemas.openxmlformats.org/officeDocument/2006/relationships" xmlns:m="http://schemas.openxmlformats.org/officeDocument/2006/math" xmlns:v="urn:schemas-microsoft-com:vml" xmlns:wp14="http://schemas.microsoft.com/office/word/2010/wordprocessingDrawing" xmlns:wp="http://schemas.openxmlformats.org/drawingml/2006/wordprocessingDrawing" xmlns:w10="urn:schemas-microsoft-com:office:word" xmlns:w="http://schemas.openxmlformats.org/wordprocessingml/2006/main" xmlns:w14="http://schemas.microsoft.com/office/word/2010/wordml" xmlns:w15="http://schemas.microsoft.com/office/word/2012/wordml" xmlns:w16cex="http://schemas.microsoft.com/office/word/2018/wordml/cex" xmlns:w16cid="http://schemas.microsoft.com/office/word/2016/wordml/cid" xmlns:w16="http://schemas.microsoft.com/office/word/2018/wordml" xmlns:w16sdtdh="http://schemas.microsoft.com/office/word/2020/wordml/sdtdatahash" xmlns:w16se="http://schemas.microsoft.com/office/word/2015/wordml/symex" xmlns:wpg="http://schemas.microsoft.com/office/word/2010/wordprocessingGroup" xmlns:wpi="http://schemas.microsoft.com/office/word/2010/wordprocessingInk" xmlns:wne="http://schemas.microsoft.com/office/word/2006/wordml" xmlns:wps="http://schemas.microsoft.com/office/word/2010/wordprocessingShape" mc:Ignorable="w14 w15 w16se w16cid w16 w16cex w16sdtdh wp14">
+<w:hdr xmlns:wpc="http://schemas.microsoft.com/office/word/2010/wordprocessingCanvas" xmlns:cx="http://schemas.microsoft.com/office/drawing/2014/chartex" xmlns:cx1="http://schemas.microsoft.com/office/drawing/2015/9/8/chartex" xmlns:cx2="http://schemas.microsoft.com/office/drawing/2015/10/21/chartex" xmlns:cx3="http://schemas.microsoft.com/office/drawing/2016/5/9/chartex" xmlns:cx4="http://schemas.microsoft.com/office/drawing/2016/5/10/chartex" xmlns:cx5="http://schemas.microsoft.com/office/drawing/2016/5/11/chartex" xmlns:cx6="http://schemas.microsoft.com/office/drawing/2016/5/12/chartex" xmlns:cx7="http://schemas.microsoft.com/office/drawing/2016/5/13/chartex" xmlns:cx8="http://schemas.microsoft.com/office/drawing/2016/5/14/chartex" xmlns:mc="http://schemas.openxmlformats.org/markup-compatibility/2006" xmlns:aink="http://schemas.microsoft.com/office/drawing/2016/ink" xmlns:am3d="http://schemas.microsoft.com/office/drawing/2017/model3d" xmlns:o="urn:schemas-microsoft-com:office:office" xmlns:oel="http://schemas.microsoft.com/office/2019/extlst" xmlns:r="http://schemas.openxmlformats.org/officeDocument/2006/relationships" xmlns:m="http://schemas.openxmlformats.org/officeDocument/2006/math" xmlns:v="urn:schemas-microsoft-com:vml" xmlns:wp14="http://schemas.microsoft.com/office/word/2010/wordprocessingDrawing" xmlns:wp="http://schemas.openxmlformats.org/drawingml/2006/wordprocessingDrawing" xmlns:w10="urn:schemas-microsoft-com:office:word" xmlns:w="http://schemas.openxmlformats.org/wordprocessingml/2006/main" xmlns:w14="http://schemas.microsoft.com/office/word/2010/wordml" xmlns:w15="http://schemas.microsoft.com/office/word/2012/wordml" xmlns:w16cex="http://schemas.microsoft.com/office/word/2018/wordml/cex" xmlns:w16cid="http://schemas.microsoft.com/office/word/2016/wordml/cid" xmlns:w16="http://schemas.microsoft.com/office/word/2018/wordml" xmlns:w16du="http://schemas.microsoft.com/office/word/2023/wordml/word16du" xmlns:w16sdtdh="http://schemas.microsoft.com/office/word/2020/wordml/sdtdatahash" xmlns:w16se="http://schemas.microsoft.com/office/word/2015/wordml/symex" xmlns:wpg="http://schemas.microsoft.com/office/word/2010/wordprocessingGroup" xmlns:wpi="http://schemas.microsoft.com/office/word/2010/wordprocessingInk" xmlns:wne="http://schemas.microsoft.com/office/word/2006/wordml" xmlns:wps="http://schemas.microsoft.com/office/word/2010/wordprocessingShape" mc:Ignorable="w14 w15 w16se w16cid w16 w16cex w16sdtdh wp14">
   <w:p>
     <w:pPr>
       <w:pBdr>
@@ -4938,7 +5488,7 @@
 </file>
 
 <file path=word/numbering.xml><?xml version="1.0" encoding="utf-8"?>
-<w:numbering xmlns:wpc="http://schemas.microsoft.com/office/word/2010/wordprocessingCanvas" xmlns:cx="http://schemas.microsoft.com/office/drawing/2014/chartex" xmlns:cx1="http://schemas.microsoft.com/office/drawing/2015/9/8/chartex" xmlns:cx2="http://schemas.microsoft.com/office/drawing/2015/10/21/chartex" xmlns:cx3="http://schemas.microsoft.com/office/drawing/2016/5/9/chartex" xmlns:cx4="http://schemas.microsoft.com/office/drawing/2016/5/10/chartex" xmlns:cx5="http://schemas.microsoft.com/office/drawing/2016/5/11/chartex" xmlns:cx6="http://schemas.microsoft.com/office/drawing/2016/5/12/chartex" xmlns:cx7="http://schemas.microsoft.com/office/drawing/2016/5/13/chartex" xmlns:cx8="http://schemas.microsoft.com/office/drawing/2016/5/14/chartex" xmlns:mc="http://schemas.openxmlformats.org/markup-compatibility/2006" xmlns:aink="http://schemas.microsoft.com/office/drawing/2016/ink" xmlns:am3d="http://schemas.microsoft.com/office/drawing/2017/model3d" xmlns:o="urn:schemas-microsoft-com:office:office" xmlns:oel="http://schemas.microsoft.com/office/2019/extlst" xmlns:r="http://schemas.openxmlformats.org/officeDocument/2006/relationships" xmlns:m="http://schemas.openxmlformats.org/officeDocument/2006/math" xmlns:v="urn:schemas-microsoft-com:vml" xmlns:wp14="http://schemas.microsoft.com/office/word/2010/wordprocessingDrawing" xmlns:wp="http://schemas.openxmlformats.org/drawingml/2006/wordprocessingDrawing" xmlns:w10="urn:schemas-microsoft-com:office:word" xmlns:w="http://schemas.openxmlformats.org/wordprocessingml/2006/main" xmlns:w14="http://schemas.microsoft.com/office/word/2010/wordml" xmlns:w15="http://schemas.microsoft.com/office/word/2012/wordml" xmlns:w16cex="http://schemas.microsoft.com/office/word/2018/wordml/cex" xmlns:w16cid="http://schemas.microsoft.com/office/word/2016/wordml/cid" xmlns:w16="http://schemas.microsoft.com/office/word/2018/wordml" xmlns:w16sdtdh="http://schemas.microsoft.com/office/word/2020/wordml/sdtdatahash" xmlns:w16se="http://schemas.microsoft.com/office/word/2015/wordml/symex" xmlns:wpg="http://schemas.microsoft.com/office/word/2010/wordprocessingGroup" xmlns:wpi="http://schemas.microsoft.com/office/word/2010/wordprocessingInk" xmlns:wne="http://schemas.microsoft.com/office/word/2006/wordml" xmlns:wps="http://schemas.microsoft.com/office/word/2010/wordprocessingShape" mc:Ignorable="w14 w15 w16se w16cid w16 w16cex w16sdtdh wp14">
+<w:numbering xmlns:wpc="http://schemas.microsoft.com/office/word/2010/wordprocessingCanvas" xmlns:cx="http://schemas.microsoft.com/office/drawing/2014/chartex" xmlns:cx1="http://schemas.microsoft.com/office/drawing/2015/9/8/chartex" xmlns:cx2="http://schemas.microsoft.com/office/drawing/2015/10/21/chartex" xmlns:cx3="http://schemas.microsoft.com/office/drawing/2016/5/9/chartex" xmlns:cx4="http://schemas.microsoft.com/office/drawing/2016/5/10/chartex" xmlns:cx5="http://schemas.microsoft.com/office/drawing/2016/5/11/chartex" xmlns:cx6="http://schemas.microsoft.com/office/drawing/2016/5/12/chartex" xmlns:cx7="http://schemas.microsoft.com/office/drawing/2016/5/13/chartex" xmlns:cx8="http://schemas.microsoft.com/office/drawing/2016/5/14/chartex" xmlns:mc="http://schemas.openxmlformats.org/markup-compatibility/2006" xmlns:aink="http://schemas.microsoft.com/office/drawing/2016/ink" xmlns:am3d="http://schemas.microsoft.com/office/drawing/2017/model3d" xmlns:o="urn:schemas-microsoft-com:office:office" xmlns:oel="http://schemas.microsoft.com/office/2019/extlst" xmlns:r="http://schemas.openxmlformats.org/officeDocument/2006/relationships" xmlns:m="http://schemas.openxmlformats.org/officeDocument/2006/math" xmlns:v="urn:schemas-microsoft-com:vml" xmlns:wp14="http://schemas.microsoft.com/office/word/2010/wordprocessingDrawing" xmlns:wp="http://schemas.openxmlformats.org/drawingml/2006/wordprocessingDrawing" xmlns:w10="urn:schemas-microsoft-com:office:word" xmlns:w="http://schemas.openxmlformats.org/wordprocessingml/2006/main" xmlns:w14="http://schemas.microsoft.com/office/word/2010/wordml" xmlns:w15="http://schemas.microsoft.com/office/word/2012/wordml" xmlns:w16cex="http://schemas.microsoft.com/office/word/2018/wordml/cex" xmlns:w16cid="http://schemas.microsoft.com/office/word/2016/wordml/cid" xmlns:w16="http://schemas.microsoft.com/office/word/2018/wordml" xmlns:w16du="http://schemas.microsoft.com/office/word/2023/wordml/word16du" xmlns:w16sdtdh="http://schemas.microsoft.com/office/word/2020/wordml/sdtdatahash" xmlns:w16se="http://schemas.microsoft.com/office/word/2015/wordml/symex" xmlns:wpg="http://schemas.microsoft.com/office/word/2010/wordprocessingGroup" xmlns:wpi="http://schemas.microsoft.com/office/word/2010/wordprocessingInk" xmlns:wne="http://schemas.microsoft.com/office/word/2006/wordml" xmlns:wps="http://schemas.microsoft.com/office/word/2010/wordprocessingShape" mc:Ignorable="w14 w15 w16se w16cid w16 w16cex w16sdtdh wp14">
   <w:abstractNum w:abstractNumId="0" w15:restartNumberingAfterBreak="0">
     <w:nsid w:val="1C6A328F"/>
     <w:multiLevelType w:val="hybridMultilevel"/>
@@ -6437,6 +6987,9 @@
   </w:num>
   <w:num w:numId="19" w16cid:durableId="381175309">
     <w:abstractNumId w:val="0"/>
+  </w:num>
+  <w:num w:numId="20" w16cid:durableId="166332405">
+    <w:abstractNumId w:val="4"/>
   </w:num>
 </w:numbering>
 </file>
@@ -6839,7 +7392,7 @@
   <w:style w:type="paragraph" w:default="1" w:styleId="Normal">
     <w:name w:val="Normal"/>
     <w:qFormat/>
-    <w:rsid w:val="00EF6CAA"/>
+    <w:rsid w:val="008050F3"/>
     <w:pPr>
       <w:spacing w:after="0" w:line="360" w:lineRule="auto"/>
       <w:ind w:firstLine="567"/>
@@ -6893,7 +7446,6 @@
         <w:numId w:val="1"/>
       </w:numPr>
       <w:spacing w:before="480" w:after="240"/>
-      <w:ind w:left="431" w:hanging="431"/>
       <w:outlineLvl w:val="1"/>
     </w:pPr>
     <w:rPr>
@@ -7980,7 +8532,7 @@
     <b:Title>Computer networks</b:Title>
     <b:Year>2013</b:Year>
     <b:Publisher>Pearson Education</b:Publisher>
-    <b:RefOrder>3</b:RefOrder>
+    <b:RefOrder>1</b:RefOrder>
   </b:Source>
   <b:Source>
     <b:Tag>DeS12</b:Tag>
@@ -8007,7 +8559,7 @@
     <b:Volume>13</b:Volume>
     <b:Issue>1</b:Issue>
     <b:LCID>en-GB</b:LCID>
-    <b:RefOrder>1</b:RefOrder>
+    <b:RefOrder>2</b:RefOrder>
   </b:Source>
   <b:Source>
     <b:Tag>Zár22</b:Tag>
@@ -8019,13 +8571,13 @@
     <b:YearAccessed>2022</b:YearAccessed>
     <b:MonthAccessed>03</b:MonthAccessed>
     <b:DayAccessed>04</b:DayAccessed>
-    <b:RefOrder>2</b:RefOrder>
+    <b:RefOrder>3</b:RefOrder>
   </b:Source>
 </b:Sources>
 </file>
 
 <file path=customXml/itemProps1.xml><?xml version="1.0" encoding="utf-8"?>
-<ds:datastoreItem xmlns:ds="http://schemas.openxmlformats.org/officeDocument/2006/customXml" ds:itemID="{685DC2D2-904E-47AB-9EE6-D434F640B03D}">
+<ds:datastoreItem xmlns:ds="http://schemas.openxmlformats.org/officeDocument/2006/customXml" ds:itemID="{5E8A9730-9DD8-4173-B726-5709C693CC26}">
   <ds:schemaRefs>
     <ds:schemaRef ds:uri="http://schemas.openxmlformats.org/officeDocument/2006/bibliography"/>
   </ds:schemaRefs>

</xml_diff>

<commit_message>
Xr in healthcare section added to thesis
</commit_message>
<xml_diff>
--- a/Documents/2223_1_KerteszDomonkos_PB8JV3_Szakdolgozat_VP.docx
+++ b/Documents/2223_1_KerteszDomonkos_PB8JV3_Szakdolgozat_VP.docx
@@ -1,6 +1,6 @@
 
 <file path=word/document.xml><?xml version="1.0" encoding="utf-8"?>
-<w:document xmlns:wpc="http://schemas.microsoft.com/office/word/2010/wordprocessingCanvas" xmlns:cx="http://schemas.microsoft.com/office/drawing/2014/chartex" xmlns:cx1="http://schemas.microsoft.com/office/drawing/2015/9/8/chartex" xmlns:cx2="http://schemas.microsoft.com/office/drawing/2015/10/21/chartex" xmlns:cx3="http://schemas.microsoft.com/office/drawing/2016/5/9/chartex" xmlns:cx4="http://schemas.microsoft.com/office/drawing/2016/5/10/chartex" xmlns:cx5="http://schemas.microsoft.com/office/drawing/2016/5/11/chartex" xmlns:cx6="http://schemas.microsoft.com/office/drawing/2016/5/12/chartex" xmlns:cx7="http://schemas.microsoft.com/office/drawing/2016/5/13/chartex" xmlns:cx8="http://schemas.microsoft.com/office/drawing/2016/5/14/chartex" xmlns:mc="http://schemas.openxmlformats.org/markup-compatibility/2006" xmlns:aink="http://schemas.microsoft.com/office/drawing/2016/ink" xmlns:am3d="http://schemas.microsoft.com/office/drawing/2017/model3d" xmlns:o="urn:schemas-microsoft-com:office:office" xmlns:oel="http://schemas.microsoft.com/office/2019/extlst" xmlns:r="http://schemas.openxmlformats.org/officeDocument/2006/relationships" xmlns:m="http://schemas.openxmlformats.org/officeDocument/2006/math" xmlns:v="urn:schemas-microsoft-com:vml" xmlns:wp14="http://schemas.microsoft.com/office/word/2010/wordprocessingDrawing" xmlns:wp="http://schemas.openxmlformats.org/drawingml/2006/wordprocessingDrawing" xmlns:w10="urn:schemas-microsoft-com:office:word" xmlns:w="http://schemas.openxmlformats.org/wordprocessingml/2006/main" xmlns:w14="http://schemas.microsoft.com/office/word/2010/wordml" xmlns:w15="http://schemas.microsoft.com/office/word/2012/wordml" xmlns:w16cex="http://schemas.microsoft.com/office/word/2018/wordml/cex" xmlns:w16cid="http://schemas.microsoft.com/office/word/2016/wordml/cid" xmlns:w16="http://schemas.microsoft.com/office/word/2018/wordml" xmlns:w16du="http://schemas.microsoft.com/office/word/2023/wordml/word16du" xmlns:w16sdtdh="http://schemas.microsoft.com/office/word/2020/wordml/sdtdatahash" xmlns:w16se="http://schemas.microsoft.com/office/word/2015/wordml/symex" xmlns:wpg="http://schemas.microsoft.com/office/word/2010/wordprocessingGroup" xmlns:wpi="http://schemas.microsoft.com/office/word/2010/wordprocessingInk" xmlns:wne="http://schemas.microsoft.com/office/word/2006/wordml" xmlns:wps="http://schemas.microsoft.com/office/word/2010/wordprocessingShape" mc:Ignorable="w14 w15 w16se w16cid w16 w16cex w16sdtdh wp14">
+<w:document xmlns:wpc="http://schemas.microsoft.com/office/word/2010/wordprocessingCanvas" xmlns:cx="http://schemas.microsoft.com/office/drawing/2014/chartex" xmlns:cx1="http://schemas.microsoft.com/office/drawing/2015/9/8/chartex" xmlns:cx2="http://schemas.microsoft.com/office/drawing/2015/10/21/chartex" xmlns:cx3="http://schemas.microsoft.com/office/drawing/2016/5/9/chartex" xmlns:cx4="http://schemas.microsoft.com/office/drawing/2016/5/10/chartex" xmlns:cx5="http://schemas.microsoft.com/office/drawing/2016/5/11/chartex" xmlns:cx6="http://schemas.microsoft.com/office/drawing/2016/5/12/chartex" xmlns:cx7="http://schemas.microsoft.com/office/drawing/2016/5/13/chartex" xmlns:cx8="http://schemas.microsoft.com/office/drawing/2016/5/14/chartex" xmlns:mc="http://schemas.openxmlformats.org/markup-compatibility/2006" xmlns:aink="http://schemas.microsoft.com/office/drawing/2016/ink" xmlns:am3d="http://schemas.microsoft.com/office/drawing/2017/model3d" xmlns:o="urn:schemas-microsoft-com:office:office" xmlns:oel="http://schemas.microsoft.com/office/2019/extlst" xmlns:r="http://schemas.openxmlformats.org/officeDocument/2006/relationships" xmlns:m="http://schemas.openxmlformats.org/officeDocument/2006/math" xmlns:v="urn:schemas-microsoft-com:vml" xmlns:wp14="http://schemas.microsoft.com/office/word/2010/wordprocessingDrawing" xmlns:wp="http://schemas.openxmlformats.org/drawingml/2006/wordprocessingDrawing" xmlns:w10="urn:schemas-microsoft-com:office:word" xmlns:w="http://schemas.openxmlformats.org/wordprocessingml/2006/main" xmlns:w14="http://schemas.microsoft.com/office/word/2010/wordml" xmlns:w15="http://schemas.microsoft.com/office/word/2012/wordml" xmlns:w16cex="http://schemas.microsoft.com/office/word/2018/wordml/cex" xmlns:w16cid="http://schemas.microsoft.com/office/word/2016/wordml/cid" xmlns:w16="http://schemas.microsoft.com/office/word/2018/wordml" xmlns:w16sdtdh="http://schemas.microsoft.com/office/word/2020/wordml/sdtdatahash" xmlns:w16se="http://schemas.microsoft.com/office/word/2015/wordml/symex" xmlns:wpg="http://schemas.microsoft.com/office/word/2010/wordprocessingGroup" xmlns:wpi="http://schemas.microsoft.com/office/word/2010/wordprocessingInk" xmlns:wne="http://schemas.microsoft.com/office/word/2006/wordml" xmlns:wps="http://schemas.microsoft.com/office/word/2010/wordprocessingShape" mc:Ignorable="w14 w15 w16se w16cid w16 w16cex w16sdtdh wp14">
   <w:body>
     <w:p>
       <w:pPr>
@@ -2273,19 +2273,9 @@
               <w:ind w:firstLine="0"/>
               <w:jc w:val="left"/>
             </w:pPr>
-            <w:proofErr w:type="spellStart"/>
-            <w:r>
-              <w:t>Augmented</w:t>
-            </w:r>
-            <w:proofErr w:type="spellEnd"/>
-            <w:r>
-              <w:t xml:space="preserve"> </w:t>
-            </w:r>
-            <w:proofErr w:type="spellStart"/>
-            <w:r>
-              <w:t>Reality</w:t>
-            </w:r>
-            <w:proofErr w:type="spellEnd"/>
+            <w:r>
+              <w:t>Augmented Reality</w:t>
+            </w:r>
             <w:r>
               <w:t xml:space="preserve"> (</w:t>
             </w:r>
@@ -2328,15 +2318,7 @@
               <w:jc w:val="left"/>
             </w:pPr>
             <w:r>
-              <w:t xml:space="preserve">Mixed </w:t>
-            </w:r>
-            <w:proofErr w:type="spellStart"/>
-            <w:r>
-              <w:t>Reality</w:t>
-            </w:r>
-            <w:proofErr w:type="spellEnd"/>
-            <w:r>
-              <w:t xml:space="preserve"> (</w:t>
+              <w:t>Mixed Reality (</w:t>
             </w:r>
             <w:r>
               <w:t>Vegyes</w:t>
@@ -2815,35 +2797,14 @@
     </w:p>
     <w:p>
       <w:r>
-        <w:t xml:space="preserve">Az AR technológiák olyan megoldásokat tartalmaznak, amik digitális objektumokat helyeznek a valóságban. AR applikációk általában okos eszközökkel használhatóak, okos telefon, tablet, vagy viselhető eszközök.  Erre jól ismert példa  a </w:t>
-      </w:r>
-      <w:proofErr w:type="spellStart"/>
-      <w:r>
-        <w:t>Pokemon</w:t>
-      </w:r>
-      <w:proofErr w:type="spellEnd"/>
-      <w:r>
-        <w:t xml:space="preserve"> GO játék, amiben a játékos az okos telefonja segítségével tud interakcióba lépni a játékkal, GPS segítségével ahogy mozog a valóságban. úgy mozog a játékban is, illetve az okostelefon kameráján keresztül kap betekintést a játék világába.</w:t>
+        <w:t>Az AR technológiák olyan megoldásokat tartalmaznak, amik digitális objektumokat helyeznek a valóságban. AR applikációk általában okos eszközökkel használhatóak, okos telefon, tablet, vagy viselhető eszközök.  Erre jól ismert példa  a Pokemon GO játék, amiben a játékos az okos telefonja segítségével tud interakcióba lépni a játékkal, GPS segítségével ahogy mozog a valóságban. úgy mozog a játékban is, illetve az okostelefon kameráján keresztül kap betekintést a játék világába.</w:t>
       </w:r>
       <w:r>
         <w:t xml:space="preserve"> A játékhoz opcionálisan használhatóak különféle viselhető eszközök és kiegészítők. Például a </w:t>
       </w:r>
-      <w:proofErr w:type="spellStart"/>
       <w:r>
         <w:lastRenderedPageBreak/>
-        <w:t>Pokémon</w:t>
-      </w:r>
-      <w:proofErr w:type="spellEnd"/>
-      <w:r>
-        <w:t xml:space="preserve"> GO Plus karkötő, amivel a játékos a telefonja elővétele nélkül képes interakcióba lépni a virtuális világgal, vagy a </w:t>
-      </w:r>
-      <w:proofErr w:type="spellStart"/>
-      <w:r>
-        <w:t>Poké</w:t>
-      </w:r>
-      <w:proofErr w:type="spellEnd"/>
-      <w:r>
-        <w:t xml:space="preserve"> Ball Plus, a Plus karkötő továbbfejlesztett verziója, ami több lehetőséget biztosít a játékosnak a karkötőhöz képest </w:t>
+        <w:t xml:space="preserve">Pokémon GO Plus karkötő, amivel a játékos a telefonja elővétele nélkül képes interakcióba lépni a virtuális világgal, vagy a Poké Ball Plus, a Plus karkötő továbbfejlesztett verziója, ami több lehetőséget biztosít a játékosnak a karkötőhöz képest </w:t>
       </w:r>
       <w:sdt>
         <w:sdtPr>
@@ -3001,31 +2962,7 @@
         <w:t xml:space="preserve"> meg.</w:t>
       </w:r>
       <w:r>
-        <w:t xml:space="preserve"> </w:t>
-      </w:r>
-      <w:proofErr w:type="spellStart"/>
-      <w:r>
-        <w:t>Morton</w:t>
-      </w:r>
-      <w:proofErr w:type="spellEnd"/>
-      <w:r>
-        <w:t xml:space="preserve"> </w:t>
-      </w:r>
-      <w:proofErr w:type="spellStart"/>
-      <w:r>
-        <w:t>Heilig</w:t>
-      </w:r>
-      <w:proofErr w:type="spellEnd"/>
-      <w:r>
-        <w:t xml:space="preserve"> elkészítette az úgynevezett </w:t>
-      </w:r>
-      <w:proofErr w:type="spellStart"/>
-      <w:r>
-        <w:t>Sensorama</w:t>
-      </w:r>
-      <w:proofErr w:type="spellEnd"/>
-      <w:r>
-        <w:t xml:space="preserve"> gépét, amit az első VR gépnek tekintenek. Ez egy nagy fülke volt, amiben más-más techn</w:t>
+        <w:t xml:space="preserve"> Morton Heilig elkészítette az úgynevezett Sensorama gépét, amit az első VR gépnek tekintenek. Ez egy nagy fülke volt, amiben más-más techn</w:t>
       </w:r>
       <w:r>
         <w:t>o</w:t>
@@ -3109,15 +3046,7 @@
     </w:p>
     <w:p>
       <w:r>
-        <w:t xml:space="preserve">A modern VR alkalmazásokhoz mindenképpen szükséges egy VR szemüveg (VR </w:t>
-      </w:r>
-      <w:proofErr w:type="spellStart"/>
-      <w:r>
-        <w:t>headset</w:t>
-      </w:r>
-      <w:proofErr w:type="spellEnd"/>
-      <w:r>
-        <w:t xml:space="preserve">), amin keresztül a felhasználó </w:t>
+        <w:t xml:space="preserve">A modern VR alkalmazásokhoz mindenképpen szükséges egy VR szemüveg (VR headset), amin keresztül a felhasználó </w:t>
       </w:r>
       <w:r>
         <w:rPr>
@@ -3161,15 +3090,7 @@
         <w:t>,</w:t>
       </w:r>
       <w:r>
-        <w:t xml:space="preserve"> amik kontroller nélkül is használhatóak, például Samsung </w:t>
-      </w:r>
-      <w:proofErr w:type="spellStart"/>
-      <w:r>
-        <w:t>GearVR</w:t>
-      </w:r>
-      <w:proofErr w:type="spellEnd"/>
-      <w:r>
-        <w:t xml:space="preserve">, ami biztosít egy érintőpadot a szemüveg </w:t>
+        <w:t xml:space="preserve"> amik kontroller nélkül is használhatóak, például Samsung GearVR, ami biztosít egy érintőpadot a szemüveg </w:t>
       </w:r>
       <w:r>
         <w:lastRenderedPageBreak/>
@@ -3181,13 +3102,8 @@
       <w:r>
         <w:t xml:space="preserve"> ami érzékel több irányba húzást, illetve kattintást. A VR kontrollerek a felhasználó kezei, néhány kontroller esetében az ujjai, mozgását érzékelik szenzorokkal, illetve rendelkeznek gombokkal, és ravasszal, amikkel a felhasználó képes a virtuális térrel interakcióba lépni, megfogni, magához húzni, vagy magától eltolni objektumokat. Néhány kontroller rendelkezik </w:t>
       </w:r>
-      <w:proofErr w:type="spellStart"/>
-      <w:r>
-        <w:t>haptikus</w:t>
-      </w:r>
-      <w:proofErr w:type="spellEnd"/>
-      <w:r>
-        <w:t xml:space="preserve"> jelzéssel,</w:t>
+      <w:r>
+        <w:t>haptikus jelzéssel,</w:t>
       </w:r>
       <w:r>
         <w:t xml:space="preserve"> ami a tapintás érzetét kelti.</w:t>
@@ -3223,15 +3139,7 @@
     </w:p>
     <w:p>
       <w:r>
-        <w:t xml:space="preserve">Mivel az én programomhoz nincs szükség kontrollerekre, illetve fontos a mobilitás, hogy kábelek ne akadályozzák a felhasználót a mozgásban, ezért elsődlegesen egy Android okostelefonnal működő VR szemüveget, Samsung </w:t>
-      </w:r>
-      <w:proofErr w:type="spellStart"/>
-      <w:r>
-        <w:t>GearVR</w:t>
-      </w:r>
-      <w:proofErr w:type="spellEnd"/>
-      <w:r>
-        <w:t>-t választottam platformnak.</w:t>
+        <w:t>Mivel az én programomhoz nincs szükség kontrollerekre, illetve fontos a mobilitás, hogy kábelek ne akadályozzák a felhasználót a mozgásban, ezért elsődlegesen egy Android okostelefonnal működő VR szemüveget, Samsung GearVR-t választottam platformnak.</w:t>
       </w:r>
     </w:p>
     <w:p>
@@ -3329,10 +3237,7 @@
         <w:t>. ábra</w:t>
       </w:r>
       <w:r>
-        <w:t>:</w:t>
-      </w:r>
-      <w:r>
-        <w:t xml:space="preserve"> bázis állomások elhelyezése</w:t>
+        <w:t>: bázis állomások elhelyezése</w:t>
       </w:r>
       <w:bookmarkEnd w:id="8"/>
       <w:r>
@@ -3440,23 +3345,7 @@
         </w:sdtContent>
       </w:sdt>
       <w:r>
-        <w:t xml:space="preserve">. Ez javított a sebészeti beavatkozások hatékonyságán, valamint így a betegek és családtagjaik jobban megértik a beavatkozást. Egy </w:t>
-      </w:r>
-      <w:proofErr w:type="spellStart"/>
-      <w:r>
-        <w:t>Harward</w:t>
-      </w:r>
-      <w:proofErr w:type="spellEnd"/>
-      <w:r>
-        <w:t xml:space="preserve"> Business </w:t>
-      </w:r>
-      <w:proofErr w:type="spellStart"/>
-      <w:r>
-        <w:t>Review</w:t>
-      </w:r>
-      <w:proofErr w:type="spellEnd"/>
-      <w:r>
-        <w:t xml:space="preserve"> tanulmány szerint a VR környezetben végzett oktatás</w:t>
+        <w:t>. Ez javított a sebészeti beavatkozások hatékonyságán, valamint így a betegek és családtagjaik jobban megértik a beavatkozást. Egy Harward Business Review tanulmány szerint a VR környezetben végzett oktatás</w:t>
       </w:r>
       <w:r>
         <w:t xml:space="preserve"> 230%-ban javította a résztvevők sebészeti teljesítményét, hagyományos módszerekhez képest </w:t>
@@ -3497,31 +3386,7 @@
     </w:p>
     <w:p>
       <w:r>
-        <w:t xml:space="preserve">A </w:t>
-      </w:r>
-      <w:proofErr w:type="spellStart"/>
-      <w:r>
-        <w:t>UConn</w:t>
-      </w:r>
-      <w:proofErr w:type="spellEnd"/>
-      <w:r>
-        <w:t xml:space="preserve"> Health </w:t>
-      </w:r>
-      <w:proofErr w:type="spellStart"/>
-      <w:r>
-        <w:t>PrecisionOS</w:t>
-      </w:r>
-      <w:proofErr w:type="spellEnd"/>
-      <w:r>
-        <w:t xml:space="preserve"> és </w:t>
-      </w:r>
-      <w:proofErr w:type="spellStart"/>
-      <w:r>
-        <w:t>Oculus</w:t>
-      </w:r>
-      <w:proofErr w:type="spellEnd"/>
-      <w:r>
-        <w:t xml:space="preserve"> VR megoldásokat használ ortopédia képzéshez. Ez a hagyományos holttesteken való gyakorláshoz képest lényeges mennyiségű időt és pénzt takarít meg, mivel így egy beavatkozást többször is el tudnak végezni </w:t>
+        <w:t xml:space="preserve">A UConn Health PrecisionOS és Oculus VR megoldásokat használ ortopédia képzéshez. Ez a hagyományos holttesteken való gyakorláshoz képest lényeges mennyiségű időt és pénzt takarít meg, mivel így egy beavatkozást többször is el tudnak végezni </w:t>
       </w:r>
       <w:sdt>
         <w:sdtPr>
@@ -3554,21 +3419,343 @@
         </w:sdtContent>
       </w:sdt>
       <w:r>
-        <w:t xml:space="preserve">. </w:t>
-      </w:r>
-    </w:p>
-    <w:p/>
+        <w:t>.</w:t>
+      </w:r>
+    </w:p>
+    <w:p>
+      <w:r>
+        <w:t>Vannak</w:t>
+      </w:r>
+      <w:r>
+        <w:t xml:space="preserve"> kórházak amik olyan VR megoldásokat</w:t>
+      </w:r>
+      <w:r>
+        <w:t xml:space="preserve"> használnak amikkel</w:t>
+      </w:r>
+      <w:r>
+        <w:t xml:space="preserve"> az orvosaik jobban megér</w:t>
+      </w:r>
+      <w:r>
+        <w:t>tik</w:t>
+      </w:r>
+      <w:r>
+        <w:t xml:space="preserve"> a betegeik állapotát, </w:t>
+      </w:r>
+      <w:r>
+        <w:t>ezzel növelve</w:t>
+      </w:r>
+      <w:r>
+        <w:t xml:space="preserve"> az empátiát az orvosokban</w:t>
+      </w:r>
+      <w:r>
+        <w:t xml:space="preserve"> a páciensek irányába</w:t>
+      </w:r>
+      <w:r>
+        <w:t xml:space="preserve">. Olyan egészségügyi állapotokat tudnak VR környezetben szimulálni mint az időskori demencia, Parkinson-kór, migrénes fejfájás </w:t>
+      </w:r>
+      <w:sdt>
+        <w:sdtPr>
+          <w:id w:val="780914344"/>
+          <w:citation/>
+        </w:sdtPr>
+        <w:sdtContent>
+          <w:r>
+            <w:fldChar w:fldCharType="begin"/>
+          </w:r>
+          <w:r>
+            <w:rPr>
+              <w:lang w:val="en-US"/>
+            </w:rPr>
+            <w:instrText xml:space="preserve"> CITATION VRa20 \l 1033 </w:instrText>
+          </w:r>
+          <w:r>
+            <w:fldChar w:fldCharType="separate"/>
+          </w:r>
+          <w:r>
+            <w:rPr>
+              <w:noProof/>
+              <w:lang w:val="en-US"/>
+            </w:rPr>
+            <w:t>[11]</w:t>
+          </w:r>
+          <w:r>
+            <w:fldChar w:fldCharType="end"/>
+          </w:r>
+        </w:sdtContent>
+      </w:sdt>
+      <w:r>
+        <w:t>. Szociális dolgozóknál növekedett az empátia látás- és halláskárosultakkal, illetve Alzheimertől szenvedő betegekkel szemben</w:t>
+      </w:r>
+      <w:sdt>
+        <w:sdtPr>
+          <w:id w:val="-472917425"/>
+          <w:citation/>
+        </w:sdtPr>
+        <w:sdtContent>
+          <w:r>
+            <w:fldChar w:fldCharType="begin"/>
+          </w:r>
+          <w:r>
+            <w:rPr>
+              <w:lang w:val="en-US"/>
+            </w:rPr>
+            <w:instrText xml:space="preserve"> CITATION Eli18 \l 1033 </w:instrText>
+          </w:r>
+          <w:r>
+            <w:fldChar w:fldCharType="separate"/>
+          </w:r>
+          <w:r>
+            <w:rPr>
+              <w:noProof/>
+              <w:lang w:val="en-US"/>
+            </w:rPr>
+            <w:t xml:space="preserve"> </w:t>
+          </w:r>
+          <w:r>
+            <w:rPr>
+              <w:noProof/>
+              <w:lang w:val="en-US"/>
+            </w:rPr>
+            <w:t>[12]</w:t>
+          </w:r>
+          <w:r>
+            <w:fldChar w:fldCharType="end"/>
+          </w:r>
+        </w:sdtContent>
+      </w:sdt>
+      <w:r>
+        <w:t>.</w:t>
+      </w:r>
+    </w:p>
+    <w:p>
+      <w:r>
+        <w:t>A VR megoldások hatékony eszköznek bizonyulnak a fájdalom kezelésében és enyhítésében is. A Cedars Sinai kórház szerinta figyelem elterelése VR környezettel 24%-kal, esetekben nagyobb mértékben csökkentheti a fájdalmat</w:t>
+      </w:r>
+      <w:sdt>
+        <w:sdtPr>
+          <w:id w:val="-1076587479"/>
+          <w:citation/>
+        </w:sdtPr>
+        <w:sdtContent>
+          <w:r>
+            <w:fldChar w:fldCharType="begin"/>
+          </w:r>
+          <w:r>
+            <w:rPr>
+              <w:lang w:val="en-US"/>
+            </w:rPr>
+            <w:instrText xml:space="preserve"> CITATION Lag17 \l 1033 </w:instrText>
+          </w:r>
+          <w:r>
+            <w:fldChar w:fldCharType="separate"/>
+          </w:r>
+          <w:r>
+            <w:rPr>
+              <w:noProof/>
+              <w:lang w:val="en-US"/>
+            </w:rPr>
+            <w:t xml:space="preserve"> </w:t>
+          </w:r>
+          <w:r>
+            <w:rPr>
+              <w:noProof/>
+              <w:lang w:val="en-US"/>
+            </w:rPr>
+            <w:t>[13]</w:t>
+          </w:r>
+          <w:r>
+            <w:fldChar w:fldCharType="end"/>
+          </w:r>
+        </w:sdtContent>
+      </w:sdt>
+      <w:r>
+        <w:t>. Ilyen megoldások alkalmazhatóak szülő nők</w:t>
+      </w:r>
+      <w:sdt>
+        <w:sdtPr>
+          <w:id w:val="451596136"/>
+          <w:citation/>
+        </w:sdtPr>
+        <w:sdtContent>
+          <w:r>
+            <w:fldChar w:fldCharType="begin"/>
+          </w:r>
+          <w:r>
+            <w:rPr>
+              <w:lang w:val="en-US"/>
+            </w:rPr>
+            <w:instrText xml:space="preserve">CITATION Mel \l 1033 </w:instrText>
+          </w:r>
+          <w:r>
+            <w:fldChar w:fldCharType="separate"/>
+          </w:r>
+          <w:r>
+            <w:rPr>
+              <w:noProof/>
+              <w:lang w:val="en-US"/>
+            </w:rPr>
+            <w:t xml:space="preserve"> </w:t>
+          </w:r>
+          <w:r>
+            <w:rPr>
+              <w:noProof/>
+              <w:lang w:val="en-US"/>
+            </w:rPr>
+            <w:t>[14]</w:t>
+          </w:r>
+          <w:r>
+            <w:fldChar w:fldCharType="end"/>
+          </w:r>
+        </w:sdtContent>
+      </w:sdt>
+      <w:r>
+        <w:t>, akut és krónikus fájdalmaktól szenvedő betege</w:t>
+      </w:r>
+      <w:r>
+        <w:t>k</w:t>
+      </w:r>
+      <w:r>
+        <w:t xml:space="preserve"> kezelésére</w:t>
+      </w:r>
+      <w:sdt>
+        <w:sdtPr>
+          <w:id w:val="-124856253"/>
+          <w:citation/>
+        </w:sdtPr>
+        <w:sdtContent>
+          <w:r>
+            <w:fldChar w:fldCharType="begin"/>
+          </w:r>
+          <w:r>
+            <w:rPr>
+              <w:lang w:val="en-US"/>
+            </w:rPr>
+            <w:instrText xml:space="preserve"> CITATION Nas19 \l 1033 </w:instrText>
+          </w:r>
+          <w:r>
+            <w:fldChar w:fldCharType="separate"/>
+          </w:r>
+          <w:r>
+            <w:rPr>
+              <w:noProof/>
+              <w:lang w:val="en-US"/>
+            </w:rPr>
+            <w:t xml:space="preserve"> </w:t>
+          </w:r>
+          <w:r>
+            <w:rPr>
+              <w:noProof/>
+              <w:lang w:val="en-US"/>
+            </w:rPr>
+            <w:t>[15]</w:t>
+          </w:r>
+          <w:r>
+            <w:fldChar w:fldCharType="end"/>
+          </w:r>
+        </w:sdtContent>
+      </w:sdt>
+      <w:r>
+        <w:t>. Esetekben a virtuális valóság terápia csökkentheti vagy akár meg is szüntetheti a gyógyszeres kezelés szükségét.</w:t>
+      </w:r>
+    </w:p>
+    <w:p>
+      <w:r>
+        <w:t>Vr szemüvegek effektínek bizonyultak gyermekek kezelésében is, mivel kimondottan jó figyelem elterelő, így csökkenti a fájdalom érzetet és szorongást</w:t>
+      </w:r>
+      <w:sdt>
+        <w:sdtPr>
+          <w:id w:val="-950547502"/>
+          <w:citation/>
+        </w:sdtPr>
+        <w:sdtContent>
+          <w:r>
+            <w:fldChar w:fldCharType="begin"/>
+          </w:r>
+          <w:r>
+            <w:rPr>
+              <w:lang w:val="en-US"/>
+            </w:rPr>
+            <w:instrText xml:space="preserve"> CITATION Llo18 \l 1033 </w:instrText>
+          </w:r>
+          <w:r>
+            <w:fldChar w:fldCharType="separate"/>
+          </w:r>
+          <w:r>
+            <w:rPr>
+              <w:noProof/>
+              <w:lang w:val="en-US"/>
+            </w:rPr>
+            <w:t xml:space="preserve"> </w:t>
+          </w:r>
+          <w:r>
+            <w:rPr>
+              <w:noProof/>
+              <w:lang w:val="en-US"/>
+            </w:rPr>
+            <w:t>[16]</w:t>
+          </w:r>
+          <w:r>
+            <w:fldChar w:fldCharType="end"/>
+          </w:r>
+        </w:sdtContent>
+      </w:sdt>
+      <w:r>
+        <w:t xml:space="preserve">. Egy Washingtoni Egyetemi kutatás szerint égési sérülést szenvedett személyek kevesebb fájdalmat tapasztaltak miközen VR technológiával készült applikációval vonták el a </w:t>
+      </w:r>
+      <w:r>
+        <w:lastRenderedPageBreak/>
+        <w:t>figyelmüket, és fMRI agyi szkenneléssel megállapították, hogy csökkent a fájdalomhoz köthető agyi aktivitás</w:t>
+      </w:r>
+      <w:sdt>
+        <w:sdtPr>
+          <w:id w:val="-1620916051"/>
+          <w:citation/>
+        </w:sdtPr>
+        <w:sdtContent>
+          <w:r>
+            <w:fldChar w:fldCharType="begin"/>
+          </w:r>
+          <w:r>
+            <w:rPr>
+              <w:lang w:val="en-US"/>
+            </w:rPr>
+            <w:instrText xml:space="preserve"> CITATION Hun08 \l 1033 </w:instrText>
+          </w:r>
+          <w:r>
+            <w:fldChar w:fldCharType="separate"/>
+          </w:r>
+          <w:r>
+            <w:rPr>
+              <w:noProof/>
+              <w:lang w:val="en-US"/>
+            </w:rPr>
+            <w:t xml:space="preserve"> </w:t>
+          </w:r>
+          <w:r>
+            <w:rPr>
+              <w:noProof/>
+              <w:lang w:val="en-US"/>
+            </w:rPr>
+            <w:t>[17]</w:t>
+          </w:r>
+          <w:r>
+            <w:fldChar w:fldCharType="end"/>
+          </w:r>
+        </w:sdtContent>
+      </w:sdt>
+      <w:r>
+        <w:t>.</w:t>
+      </w:r>
+    </w:p>
     <w:p>
       <w:pPr>
         <w:pStyle w:val="Heading3"/>
       </w:pPr>
       <w:bookmarkStart w:id="9" w:name="_Toc132217942"/>
-      <w:proofErr w:type="spellStart"/>
       <w:r>
         <w:t>XRHealth</w:t>
       </w:r>
       <w:bookmarkEnd w:id="9"/>
-      <w:proofErr w:type="spellEnd"/>
     </w:p>
     <w:p>
       <w:pPr>
@@ -3677,7 +3864,7 @@
               <w:noProof/>
               <w:lang w:val="en-US"/>
             </w:rPr>
-            <w:t>[11]</w:t>
+            <w:t>[16]</w:t>
           </w:r>
           <w:r>
             <w:fldChar w:fldCharType="end"/>
@@ -3690,7 +3877,6 @@
     </w:p>
     <w:p>
       <w:r>
-        <w:lastRenderedPageBreak/>
         <w:t>Virtuális valóság alapú gyógymódot tudnak nyújtani komplexebb betegségek kezelésére is, például Parkinson kór, amit egyszerre a fizikai és neurológiai gyógymódok kategóriába is besorolnak, vagy az autizmus spektrumzavar terápiájuk, amit a neurológiai és viselkedési kategóriákba sorolnak.</w:t>
       </w:r>
     </w:p>
@@ -3733,7 +3919,7 @@
               <w:noProof/>
               <w:lang w:val="en-US"/>
             </w:rPr>
-            <w:t>[12]</w:t>
+            <w:t>[17]</w:t>
           </w:r>
           <w:r>
             <w:fldChar w:fldCharType="end"/>
@@ -3777,6 +3963,7 @@
       </w:pPr>
       <w:bookmarkStart w:id="11" w:name="_Toc132217944"/>
       <w:r>
+        <w:lastRenderedPageBreak/>
         <w:t>Instrukciók</w:t>
       </w:r>
       <w:bookmarkEnd w:id="11"/>
@@ -4132,7 +4319,6 @@
           <w:rFonts w:cs="Times New Roman"/>
           <w:szCs w:val="24"/>
         </w:rPr>
-        <w:lastRenderedPageBreak/>
         <w:t xml:space="preserve">Programtervező informatikus </w:t>
       </w:r>
       <w:r>
@@ -4222,7 +4408,7 @@
       </w:tblGrid>
       <w:tr>
         <w:trPr>
-          <w:divId w:val="1133057849"/>
+          <w:divId w:val="1811902297"/>
           <w:tblCellSpacing w:w="15" w:type="dxa"/>
         </w:trPr>
         <w:tc>
@@ -4269,7 +4455,7 @@
       </w:tr>
       <w:tr>
         <w:trPr>
-          <w:divId w:val="1133057849"/>
+          <w:divId w:val="1811902297"/>
           <w:tblCellSpacing w:w="15" w:type="dxa"/>
         </w:trPr>
         <w:tc>
@@ -4315,7 +4501,7 @@
       </w:tr>
       <w:tr>
         <w:trPr>
-          <w:divId w:val="1133057849"/>
+          <w:divId w:val="1811902297"/>
           <w:tblCellSpacing w:w="15" w:type="dxa"/>
         </w:trPr>
         <w:tc>
@@ -4361,7 +4547,7 @@
       </w:tr>
       <w:tr>
         <w:trPr>
-          <w:divId w:val="1133057849"/>
+          <w:divId w:val="1811902297"/>
           <w:tblCellSpacing w:w="15" w:type="dxa"/>
         </w:trPr>
         <w:tc>
@@ -4407,7 +4593,7 @@
       </w:tr>
       <w:tr>
         <w:trPr>
-          <w:divId w:val="1133057849"/>
+          <w:divId w:val="1811902297"/>
           <w:tblCellSpacing w:w="15" w:type="dxa"/>
         </w:trPr>
         <w:tc>
@@ -4467,7 +4653,7 @@
       </w:tr>
       <w:tr>
         <w:trPr>
-          <w:divId w:val="1133057849"/>
+          <w:divId w:val="1811902297"/>
           <w:tblCellSpacing w:w="15" w:type="dxa"/>
         </w:trPr>
         <w:tc>
@@ -4513,7 +4699,7 @@
       </w:tr>
       <w:tr>
         <w:trPr>
-          <w:divId w:val="1133057849"/>
+          <w:divId w:val="1811902297"/>
           <w:tblCellSpacing w:w="15" w:type="dxa"/>
         </w:trPr>
         <w:tc>
@@ -4559,7 +4745,7 @@
       </w:tr>
       <w:tr>
         <w:trPr>
-          <w:divId w:val="1133057849"/>
+          <w:divId w:val="1811902297"/>
           <w:tblCellSpacing w:w="15" w:type="dxa"/>
         </w:trPr>
         <w:tc>
@@ -4605,7 +4791,7 @@
       </w:tr>
       <w:tr>
         <w:trPr>
-          <w:divId w:val="1133057849"/>
+          <w:divId w:val="1811902297"/>
           <w:tblCellSpacing w:w="15" w:type="dxa"/>
         </w:trPr>
         <w:tc>
@@ -4651,7 +4837,7 @@
       </w:tr>
       <w:tr>
         <w:trPr>
-          <w:divId w:val="1133057849"/>
+          <w:divId w:val="1811902297"/>
           <w:tblCellSpacing w:w="15" w:type="dxa"/>
         </w:trPr>
         <w:tc>
@@ -4697,7 +4883,7 @@
       </w:tr>
       <w:tr>
         <w:trPr>
-          <w:divId w:val="1133057849"/>
+          <w:divId w:val="1811902297"/>
           <w:tblCellSpacing w:w="15" w:type="dxa"/>
         </w:trPr>
         <w:tc>
@@ -4736,14 +4922,14 @@
               <w:rPr>
                 <w:noProof/>
               </w:rPr>
-              <w:t>„What we treat,” XRHealth, [Online]. Available: https://www.xr.health/what-we-treat/.</w:t>
+              <w:t>„VR and the Future of Healthcare,” Cedars Sinai, 1 Sep 2020. [Online]. Available: https://www.cedars-sinai.org/blog/virtual-reality-future-healthcare.html.</w:t>
             </w:r>
           </w:p>
         </w:tc>
       </w:tr>
       <w:tr>
         <w:trPr>
-          <w:divId w:val="1133057849"/>
+          <w:divId w:val="1811902297"/>
           <w:tblCellSpacing w:w="15" w:type="dxa"/>
         </w:trPr>
         <w:tc>
@@ -4781,6 +4967,264 @@
             </w:pPr>
             <w:r>
               <w:rPr>
+                <w:noProof/>
+              </w:rPr>
+              <w:t xml:space="preserve">Elizabeth Dyer, Barbara J Swartzlander és Marilyn R Gugliucci, „Using virtual reality in medical education to teach empathy,” </w:t>
+            </w:r>
+            <w:r>
+              <w:rPr>
+                <w:i/>
+                <w:iCs/>
+                <w:noProof/>
+              </w:rPr>
+              <w:t xml:space="preserve">National Library of Medicine, </w:t>
+            </w:r>
+            <w:r>
+              <w:rPr>
+                <w:noProof/>
+              </w:rPr>
+              <w:t xml:space="preserve">2018. </w:t>
+            </w:r>
+          </w:p>
+        </w:tc>
+      </w:tr>
+      <w:tr>
+        <w:trPr>
+          <w:divId w:val="1811902297"/>
+          <w:tblCellSpacing w:w="15" w:type="dxa"/>
+        </w:trPr>
+        <w:tc>
+          <w:tcPr>
+            <w:tcW w:w="50" w:type="pct"/>
+            <w:hideMark/>
+          </w:tcPr>
+          <w:p>
+            <w:pPr>
+              <w:pStyle w:val="Bibliography"/>
+              <w:rPr>
+                <w:noProof/>
+              </w:rPr>
+            </w:pPr>
+            <w:r>
+              <w:rPr>
+                <w:noProof/>
+              </w:rPr>
+              <w:t xml:space="preserve">[13] </w:t>
+            </w:r>
+          </w:p>
+        </w:tc>
+        <w:tc>
+          <w:tcPr>
+            <w:tcW w:w="0" w:type="auto"/>
+            <w:hideMark/>
+          </w:tcPr>
+          <w:p>
+            <w:pPr>
+              <w:pStyle w:val="Bibliography"/>
+              <w:rPr>
+                <w:noProof/>
+              </w:rPr>
+            </w:pPr>
+            <w:r>
+              <w:rPr>
+                <w:noProof/>
+              </w:rPr>
+              <w:t xml:space="preserve">L. Lagnado, „Enlisting Virtual Reality to Ease Real Pain,” </w:t>
+            </w:r>
+            <w:r>
+              <w:rPr>
+                <w:i/>
+                <w:iCs/>
+                <w:noProof/>
+              </w:rPr>
+              <w:t xml:space="preserve">The Wall Street Journal, </w:t>
+            </w:r>
+            <w:r>
+              <w:rPr>
+                <w:noProof/>
+              </w:rPr>
+              <w:t xml:space="preserve">24 Jul 2017. </w:t>
+            </w:r>
+          </w:p>
+        </w:tc>
+      </w:tr>
+      <w:tr>
+        <w:trPr>
+          <w:divId w:val="1811902297"/>
+          <w:tblCellSpacing w:w="15" w:type="dxa"/>
+        </w:trPr>
+        <w:tc>
+          <w:tcPr>
+            <w:tcW w:w="50" w:type="pct"/>
+            <w:hideMark/>
+          </w:tcPr>
+          <w:p>
+            <w:pPr>
+              <w:pStyle w:val="Bibliography"/>
+              <w:rPr>
+                <w:noProof/>
+              </w:rPr>
+            </w:pPr>
+            <w:r>
+              <w:rPr>
+                <w:noProof/>
+              </w:rPr>
+              <w:t xml:space="preserve">[14] </w:t>
+            </w:r>
+          </w:p>
+        </w:tc>
+        <w:tc>
+          <w:tcPr>
+            <w:tcW w:w="0" w:type="auto"/>
+            <w:hideMark/>
+          </w:tcPr>
+          <w:p>
+            <w:pPr>
+              <w:pStyle w:val="Bibliography"/>
+              <w:rPr>
+                <w:noProof/>
+              </w:rPr>
+            </w:pPr>
+            <w:r>
+              <w:rPr>
+                <w:noProof/>
+              </w:rPr>
+              <w:t xml:space="preserve">Melissa S Wong, Brennan M R Spiegel és Kimberly D Gregory, „Virtual Reality Reduces Pain in Laboring Women: A Randomized Controlled Trial,” 2020. </w:t>
+            </w:r>
+          </w:p>
+        </w:tc>
+      </w:tr>
+      <w:tr>
+        <w:trPr>
+          <w:divId w:val="1811902297"/>
+          <w:tblCellSpacing w:w="15" w:type="dxa"/>
+        </w:trPr>
+        <w:tc>
+          <w:tcPr>
+            <w:tcW w:w="50" w:type="pct"/>
+            <w:hideMark/>
+          </w:tcPr>
+          <w:p>
+            <w:pPr>
+              <w:pStyle w:val="Bibliography"/>
+              <w:rPr>
+                <w:noProof/>
+              </w:rPr>
+            </w:pPr>
+            <w:r>
+              <w:rPr>
+                <w:noProof/>
+              </w:rPr>
+              <w:t xml:space="preserve">[15] </w:t>
+            </w:r>
+          </w:p>
+        </w:tc>
+        <w:tc>
+          <w:tcPr>
+            <w:tcW w:w="0" w:type="auto"/>
+            <w:hideMark/>
+          </w:tcPr>
+          <w:p>
+            <w:pPr>
+              <w:pStyle w:val="Bibliography"/>
+              <w:rPr>
+                <w:noProof/>
+              </w:rPr>
+            </w:pPr>
+            <w:r>
+              <w:rPr>
+                <w:noProof/>
+              </w:rPr>
+              <w:t xml:space="preserve">Naseem Ahmadpour, Hayden Randall, Harsham Choksi, Antony Gao, Christopher Vaughan és Philip Poronnik, „Virtual Reality interventions for acute and chronic pain management,” 2019. </w:t>
+            </w:r>
+          </w:p>
+        </w:tc>
+      </w:tr>
+      <w:tr>
+        <w:trPr>
+          <w:divId w:val="1811902297"/>
+          <w:tblCellSpacing w:w="15" w:type="dxa"/>
+        </w:trPr>
+        <w:tc>
+          <w:tcPr>
+            <w:tcW w:w="50" w:type="pct"/>
+            <w:hideMark/>
+          </w:tcPr>
+          <w:p>
+            <w:pPr>
+              <w:pStyle w:val="Bibliography"/>
+              <w:rPr>
+                <w:noProof/>
+              </w:rPr>
+            </w:pPr>
+            <w:r>
+              <w:rPr>
+                <w:noProof/>
+              </w:rPr>
+              <w:t xml:space="preserve">[16] </w:t>
+            </w:r>
+          </w:p>
+        </w:tc>
+        <w:tc>
+          <w:tcPr>
+            <w:tcW w:w="0" w:type="auto"/>
+            <w:hideMark/>
+          </w:tcPr>
+          <w:p>
+            <w:pPr>
+              <w:pStyle w:val="Bibliography"/>
+              <w:rPr>
+                <w:noProof/>
+              </w:rPr>
+            </w:pPr>
+            <w:r>
+              <w:rPr>
+                <w:noProof/>
+              </w:rPr>
+              <w:t>„What we treat,” XRHealth, [Online]. Available: https://www.xr.health/what-we-treat/.</w:t>
+            </w:r>
+          </w:p>
+        </w:tc>
+      </w:tr>
+      <w:tr>
+        <w:trPr>
+          <w:divId w:val="1811902297"/>
+          <w:tblCellSpacing w:w="15" w:type="dxa"/>
+        </w:trPr>
+        <w:tc>
+          <w:tcPr>
+            <w:tcW w:w="50" w:type="pct"/>
+            <w:hideMark/>
+          </w:tcPr>
+          <w:p>
+            <w:pPr>
+              <w:pStyle w:val="Bibliography"/>
+              <w:rPr>
+                <w:noProof/>
+              </w:rPr>
+            </w:pPr>
+            <w:r>
+              <w:rPr>
+                <w:noProof/>
+              </w:rPr>
+              <w:t xml:space="preserve">[17] </w:t>
+            </w:r>
+          </w:p>
+        </w:tc>
+        <w:tc>
+          <w:tcPr>
+            <w:tcW w:w="0" w:type="auto"/>
+            <w:hideMark/>
+          </w:tcPr>
+          <w:p>
+            <w:pPr>
+              <w:pStyle w:val="Bibliography"/>
+              <w:rPr>
+                <w:noProof/>
+              </w:rPr>
+            </w:pPr>
+            <w:r>
+              <w:rPr>
                 <w:i/>
                 <w:iCs/>
                 <w:noProof/>
@@ -4799,7 +5243,7 @@
     </w:tbl>
     <w:p>
       <w:pPr>
-        <w:divId w:val="1133057849"/>
+        <w:divId w:val="1811902297"/>
         <w:rPr>
           <w:rFonts w:eastAsia="Times New Roman"/>
           <w:noProof/>
@@ -6084,7 +6528,7 @@
 </file>
 
 <file path=word/endnotes.xml><?xml version="1.0" encoding="utf-8"?>
-<w:endnotes xmlns:wpc="http://schemas.microsoft.com/office/word/2010/wordprocessingCanvas" xmlns:cx="http://schemas.microsoft.com/office/drawing/2014/chartex" xmlns:cx1="http://schemas.microsoft.com/office/drawing/2015/9/8/chartex" xmlns:cx2="http://schemas.microsoft.com/office/drawing/2015/10/21/chartex" xmlns:cx3="http://schemas.microsoft.com/office/drawing/2016/5/9/chartex" xmlns:cx4="http://schemas.microsoft.com/office/drawing/2016/5/10/chartex" xmlns:cx5="http://schemas.microsoft.com/office/drawing/2016/5/11/chartex" xmlns:cx6="http://schemas.microsoft.com/office/drawing/2016/5/12/chartex" xmlns:cx7="http://schemas.microsoft.com/office/drawing/2016/5/13/chartex" xmlns:cx8="http://schemas.microsoft.com/office/drawing/2016/5/14/chartex" xmlns:mc="http://schemas.openxmlformats.org/markup-compatibility/2006" xmlns:aink="http://schemas.microsoft.com/office/drawing/2016/ink" xmlns:am3d="http://schemas.microsoft.com/office/drawing/2017/model3d" xmlns:o="urn:schemas-microsoft-com:office:office" xmlns:oel="http://schemas.microsoft.com/office/2019/extlst" xmlns:r="http://schemas.openxmlformats.org/officeDocument/2006/relationships" xmlns:m="http://schemas.openxmlformats.org/officeDocument/2006/math" xmlns:v="urn:schemas-microsoft-com:vml" xmlns:wp14="http://schemas.microsoft.com/office/word/2010/wordprocessingDrawing" xmlns:wp="http://schemas.openxmlformats.org/drawingml/2006/wordprocessingDrawing" xmlns:w10="urn:schemas-microsoft-com:office:word" xmlns:w="http://schemas.openxmlformats.org/wordprocessingml/2006/main" xmlns:w14="http://schemas.microsoft.com/office/word/2010/wordml" xmlns:w15="http://schemas.microsoft.com/office/word/2012/wordml" xmlns:w16cex="http://schemas.microsoft.com/office/word/2018/wordml/cex" xmlns:w16cid="http://schemas.microsoft.com/office/word/2016/wordml/cid" xmlns:w16="http://schemas.microsoft.com/office/word/2018/wordml" xmlns:w16du="http://schemas.microsoft.com/office/word/2023/wordml/word16du" xmlns:w16sdtdh="http://schemas.microsoft.com/office/word/2020/wordml/sdtdatahash" xmlns:w16se="http://schemas.microsoft.com/office/word/2015/wordml/symex" xmlns:wpg="http://schemas.microsoft.com/office/word/2010/wordprocessingGroup" xmlns:wpi="http://schemas.microsoft.com/office/word/2010/wordprocessingInk" xmlns:wne="http://schemas.microsoft.com/office/word/2006/wordml" xmlns:wps="http://schemas.microsoft.com/office/word/2010/wordprocessingShape" mc:Ignorable="w14 w15 w16se w16cid w16 w16cex w16sdtdh wp14">
+<w:endnotes xmlns:wpc="http://schemas.microsoft.com/office/word/2010/wordprocessingCanvas" xmlns:cx="http://schemas.microsoft.com/office/drawing/2014/chartex" xmlns:cx1="http://schemas.microsoft.com/office/drawing/2015/9/8/chartex" xmlns:cx2="http://schemas.microsoft.com/office/drawing/2015/10/21/chartex" xmlns:cx3="http://schemas.microsoft.com/office/drawing/2016/5/9/chartex" xmlns:cx4="http://schemas.microsoft.com/office/drawing/2016/5/10/chartex" xmlns:cx5="http://schemas.microsoft.com/office/drawing/2016/5/11/chartex" xmlns:cx6="http://schemas.microsoft.com/office/drawing/2016/5/12/chartex" xmlns:cx7="http://schemas.microsoft.com/office/drawing/2016/5/13/chartex" xmlns:cx8="http://schemas.microsoft.com/office/drawing/2016/5/14/chartex" xmlns:mc="http://schemas.openxmlformats.org/markup-compatibility/2006" xmlns:aink="http://schemas.microsoft.com/office/drawing/2016/ink" xmlns:am3d="http://schemas.microsoft.com/office/drawing/2017/model3d" xmlns:o="urn:schemas-microsoft-com:office:office" xmlns:oel="http://schemas.microsoft.com/office/2019/extlst" xmlns:r="http://schemas.openxmlformats.org/officeDocument/2006/relationships" xmlns:m="http://schemas.openxmlformats.org/officeDocument/2006/math" xmlns:v="urn:schemas-microsoft-com:vml" xmlns:wp14="http://schemas.microsoft.com/office/word/2010/wordprocessingDrawing" xmlns:wp="http://schemas.openxmlformats.org/drawingml/2006/wordprocessingDrawing" xmlns:w10="urn:schemas-microsoft-com:office:word" xmlns:w="http://schemas.openxmlformats.org/wordprocessingml/2006/main" xmlns:w14="http://schemas.microsoft.com/office/word/2010/wordml" xmlns:w15="http://schemas.microsoft.com/office/word/2012/wordml" xmlns:w16cex="http://schemas.microsoft.com/office/word/2018/wordml/cex" xmlns:w16cid="http://schemas.microsoft.com/office/word/2016/wordml/cid" xmlns:w16="http://schemas.microsoft.com/office/word/2018/wordml" xmlns:w16sdtdh="http://schemas.microsoft.com/office/word/2020/wordml/sdtdatahash" xmlns:w16se="http://schemas.microsoft.com/office/word/2015/wordml/symex" xmlns:wpg="http://schemas.microsoft.com/office/word/2010/wordprocessingGroup" xmlns:wpi="http://schemas.microsoft.com/office/word/2010/wordprocessingInk" xmlns:wne="http://schemas.microsoft.com/office/word/2006/wordml" xmlns:wps="http://schemas.microsoft.com/office/word/2010/wordprocessingShape" mc:Ignorable="w14 w15 w16se w16cid w16 w16cex w16sdtdh wp14">
   <w:endnote w:type="separator" w:id="-1">
     <w:p>
       <w:pPr>
@@ -6109,7 +6553,7 @@
 </file>
 
 <file path=word/footer1.xml><?xml version="1.0" encoding="utf-8"?>
-<w:ftr xmlns:wpc="http://schemas.microsoft.com/office/word/2010/wordprocessingCanvas" xmlns:cx="http://schemas.microsoft.com/office/drawing/2014/chartex" xmlns:cx1="http://schemas.microsoft.com/office/drawing/2015/9/8/chartex" xmlns:cx2="http://schemas.microsoft.com/office/drawing/2015/10/21/chartex" xmlns:cx3="http://schemas.microsoft.com/office/drawing/2016/5/9/chartex" xmlns:cx4="http://schemas.microsoft.com/office/drawing/2016/5/10/chartex" xmlns:cx5="http://schemas.microsoft.com/office/drawing/2016/5/11/chartex" xmlns:cx6="http://schemas.microsoft.com/office/drawing/2016/5/12/chartex" xmlns:cx7="http://schemas.microsoft.com/office/drawing/2016/5/13/chartex" xmlns:cx8="http://schemas.microsoft.com/office/drawing/2016/5/14/chartex" xmlns:mc="http://schemas.openxmlformats.org/markup-compatibility/2006" xmlns:aink="http://schemas.microsoft.com/office/drawing/2016/ink" xmlns:am3d="http://schemas.microsoft.com/office/drawing/2017/model3d" xmlns:o="urn:schemas-microsoft-com:office:office" xmlns:oel="http://schemas.microsoft.com/office/2019/extlst" xmlns:r="http://schemas.openxmlformats.org/officeDocument/2006/relationships" xmlns:m="http://schemas.openxmlformats.org/officeDocument/2006/math" xmlns:v="urn:schemas-microsoft-com:vml" xmlns:wp14="http://schemas.microsoft.com/office/word/2010/wordprocessingDrawing" xmlns:wp="http://schemas.openxmlformats.org/drawingml/2006/wordprocessingDrawing" xmlns:w10="urn:schemas-microsoft-com:office:word" xmlns:w="http://schemas.openxmlformats.org/wordprocessingml/2006/main" xmlns:w14="http://schemas.microsoft.com/office/word/2010/wordml" xmlns:w15="http://schemas.microsoft.com/office/word/2012/wordml" xmlns:w16cex="http://schemas.microsoft.com/office/word/2018/wordml/cex" xmlns:w16cid="http://schemas.microsoft.com/office/word/2016/wordml/cid" xmlns:w16="http://schemas.microsoft.com/office/word/2018/wordml" xmlns:w16du="http://schemas.microsoft.com/office/word/2023/wordml/word16du" xmlns:w16sdtdh="http://schemas.microsoft.com/office/word/2020/wordml/sdtdatahash" xmlns:w16se="http://schemas.microsoft.com/office/word/2015/wordml/symex" xmlns:wpg="http://schemas.microsoft.com/office/word/2010/wordprocessingGroup" xmlns:wpi="http://schemas.microsoft.com/office/word/2010/wordprocessingInk" xmlns:wne="http://schemas.microsoft.com/office/word/2006/wordml" xmlns:wps="http://schemas.microsoft.com/office/word/2010/wordprocessingShape" mc:Ignorable="w14 w15 w16se w16cid w16 w16cex w16sdtdh wp14">
+<w:ftr xmlns:wpc="http://schemas.microsoft.com/office/word/2010/wordprocessingCanvas" xmlns:cx="http://schemas.microsoft.com/office/drawing/2014/chartex" xmlns:cx1="http://schemas.microsoft.com/office/drawing/2015/9/8/chartex" xmlns:cx2="http://schemas.microsoft.com/office/drawing/2015/10/21/chartex" xmlns:cx3="http://schemas.microsoft.com/office/drawing/2016/5/9/chartex" xmlns:cx4="http://schemas.microsoft.com/office/drawing/2016/5/10/chartex" xmlns:cx5="http://schemas.microsoft.com/office/drawing/2016/5/11/chartex" xmlns:cx6="http://schemas.microsoft.com/office/drawing/2016/5/12/chartex" xmlns:cx7="http://schemas.microsoft.com/office/drawing/2016/5/13/chartex" xmlns:cx8="http://schemas.microsoft.com/office/drawing/2016/5/14/chartex" xmlns:mc="http://schemas.openxmlformats.org/markup-compatibility/2006" xmlns:aink="http://schemas.microsoft.com/office/drawing/2016/ink" xmlns:am3d="http://schemas.microsoft.com/office/drawing/2017/model3d" xmlns:o="urn:schemas-microsoft-com:office:office" xmlns:oel="http://schemas.microsoft.com/office/2019/extlst" xmlns:r="http://schemas.openxmlformats.org/officeDocument/2006/relationships" xmlns:m="http://schemas.openxmlformats.org/officeDocument/2006/math" xmlns:v="urn:schemas-microsoft-com:vml" xmlns:wp14="http://schemas.microsoft.com/office/word/2010/wordprocessingDrawing" xmlns:wp="http://schemas.openxmlformats.org/drawingml/2006/wordprocessingDrawing" xmlns:w10="urn:schemas-microsoft-com:office:word" xmlns:w="http://schemas.openxmlformats.org/wordprocessingml/2006/main" xmlns:w14="http://schemas.microsoft.com/office/word/2010/wordml" xmlns:w15="http://schemas.microsoft.com/office/word/2012/wordml" xmlns:w16cex="http://schemas.microsoft.com/office/word/2018/wordml/cex" xmlns:w16cid="http://schemas.microsoft.com/office/word/2016/wordml/cid" xmlns:w16="http://schemas.microsoft.com/office/word/2018/wordml" xmlns:w16sdtdh="http://schemas.microsoft.com/office/word/2020/wordml/sdtdatahash" xmlns:w16se="http://schemas.microsoft.com/office/word/2015/wordml/symex" xmlns:wpg="http://schemas.microsoft.com/office/word/2010/wordprocessingGroup" xmlns:wpi="http://schemas.microsoft.com/office/word/2010/wordprocessingInk" xmlns:wne="http://schemas.microsoft.com/office/word/2006/wordml" xmlns:wps="http://schemas.microsoft.com/office/word/2010/wordprocessingShape" mc:Ignorable="w14 w15 w16se w16cid w16 w16cex w16sdtdh wp14">
   <w:p>
     <w:pPr>
       <w:pStyle w:val="Footer"/>
@@ -6120,7 +6564,7 @@
 </file>
 
 <file path=word/footer2.xml><?xml version="1.0" encoding="utf-8"?>
-<w:ftr xmlns:wpc="http://schemas.microsoft.com/office/word/2010/wordprocessingCanvas" xmlns:cx="http://schemas.microsoft.com/office/drawing/2014/chartex" xmlns:cx1="http://schemas.microsoft.com/office/drawing/2015/9/8/chartex" xmlns:cx2="http://schemas.microsoft.com/office/drawing/2015/10/21/chartex" xmlns:cx3="http://schemas.microsoft.com/office/drawing/2016/5/9/chartex" xmlns:cx4="http://schemas.microsoft.com/office/drawing/2016/5/10/chartex" xmlns:cx5="http://schemas.microsoft.com/office/drawing/2016/5/11/chartex" xmlns:cx6="http://schemas.microsoft.com/office/drawing/2016/5/12/chartex" xmlns:cx7="http://schemas.microsoft.com/office/drawing/2016/5/13/chartex" xmlns:cx8="http://schemas.microsoft.com/office/drawing/2016/5/14/chartex" xmlns:mc="http://schemas.openxmlformats.org/markup-compatibility/2006" xmlns:aink="http://schemas.microsoft.com/office/drawing/2016/ink" xmlns:am3d="http://schemas.microsoft.com/office/drawing/2017/model3d" xmlns:o="urn:schemas-microsoft-com:office:office" xmlns:oel="http://schemas.microsoft.com/office/2019/extlst" xmlns:r="http://schemas.openxmlformats.org/officeDocument/2006/relationships" xmlns:m="http://schemas.openxmlformats.org/officeDocument/2006/math" xmlns:v="urn:schemas-microsoft-com:vml" xmlns:wp14="http://schemas.microsoft.com/office/word/2010/wordprocessingDrawing" xmlns:wp="http://schemas.openxmlformats.org/drawingml/2006/wordprocessingDrawing" xmlns:w10="urn:schemas-microsoft-com:office:word" xmlns:w="http://schemas.openxmlformats.org/wordprocessingml/2006/main" xmlns:w14="http://schemas.microsoft.com/office/word/2010/wordml" xmlns:w15="http://schemas.microsoft.com/office/word/2012/wordml" xmlns:w16cex="http://schemas.microsoft.com/office/word/2018/wordml/cex" xmlns:w16cid="http://schemas.microsoft.com/office/word/2016/wordml/cid" xmlns:w16="http://schemas.microsoft.com/office/word/2018/wordml" xmlns:w16du="http://schemas.microsoft.com/office/word/2023/wordml/word16du" xmlns:w16sdtdh="http://schemas.microsoft.com/office/word/2020/wordml/sdtdatahash" xmlns:w16se="http://schemas.microsoft.com/office/word/2015/wordml/symex" xmlns:wpg="http://schemas.microsoft.com/office/word/2010/wordprocessingGroup" xmlns:wpi="http://schemas.microsoft.com/office/word/2010/wordprocessingInk" xmlns:wne="http://schemas.microsoft.com/office/word/2006/wordml" xmlns:wps="http://schemas.microsoft.com/office/word/2010/wordprocessingShape" mc:Ignorable="w14 w15 w16se w16cid w16 w16cex w16sdtdh wp14">
+<w:ftr xmlns:wpc="http://schemas.microsoft.com/office/word/2010/wordprocessingCanvas" xmlns:cx="http://schemas.microsoft.com/office/drawing/2014/chartex" xmlns:cx1="http://schemas.microsoft.com/office/drawing/2015/9/8/chartex" xmlns:cx2="http://schemas.microsoft.com/office/drawing/2015/10/21/chartex" xmlns:cx3="http://schemas.microsoft.com/office/drawing/2016/5/9/chartex" xmlns:cx4="http://schemas.microsoft.com/office/drawing/2016/5/10/chartex" xmlns:cx5="http://schemas.microsoft.com/office/drawing/2016/5/11/chartex" xmlns:cx6="http://schemas.microsoft.com/office/drawing/2016/5/12/chartex" xmlns:cx7="http://schemas.microsoft.com/office/drawing/2016/5/13/chartex" xmlns:cx8="http://schemas.microsoft.com/office/drawing/2016/5/14/chartex" xmlns:mc="http://schemas.openxmlformats.org/markup-compatibility/2006" xmlns:aink="http://schemas.microsoft.com/office/drawing/2016/ink" xmlns:am3d="http://schemas.microsoft.com/office/drawing/2017/model3d" xmlns:o="urn:schemas-microsoft-com:office:office" xmlns:oel="http://schemas.microsoft.com/office/2019/extlst" xmlns:r="http://schemas.openxmlformats.org/officeDocument/2006/relationships" xmlns:m="http://schemas.openxmlformats.org/officeDocument/2006/math" xmlns:v="urn:schemas-microsoft-com:vml" xmlns:wp14="http://schemas.microsoft.com/office/word/2010/wordprocessingDrawing" xmlns:wp="http://schemas.openxmlformats.org/drawingml/2006/wordprocessingDrawing" xmlns:w10="urn:schemas-microsoft-com:office:word" xmlns:w="http://schemas.openxmlformats.org/wordprocessingml/2006/main" xmlns:w14="http://schemas.microsoft.com/office/word/2010/wordml" xmlns:w15="http://schemas.microsoft.com/office/word/2012/wordml" xmlns:w16cex="http://schemas.microsoft.com/office/word/2018/wordml/cex" xmlns:w16cid="http://schemas.microsoft.com/office/word/2016/wordml/cid" xmlns:w16="http://schemas.microsoft.com/office/word/2018/wordml" xmlns:w16sdtdh="http://schemas.microsoft.com/office/word/2020/wordml/sdtdatahash" xmlns:w16se="http://schemas.microsoft.com/office/word/2015/wordml/symex" xmlns:wpg="http://schemas.microsoft.com/office/word/2010/wordprocessingGroup" xmlns:wpi="http://schemas.microsoft.com/office/word/2010/wordprocessingInk" xmlns:wne="http://schemas.microsoft.com/office/word/2006/wordml" xmlns:wps="http://schemas.microsoft.com/office/word/2010/wordprocessingShape" mc:Ignorable="w14 w15 w16se w16cid w16 w16cex w16sdtdh wp14">
   <w:sdt>
     <w:sdtPr>
       <w:id w:val="-323199365"/>
@@ -6163,7 +6607,7 @@
 </file>
 
 <file path=word/footnotes.xml><?xml version="1.0" encoding="utf-8"?>
-<w:footnotes xmlns:wpc="http://schemas.microsoft.com/office/word/2010/wordprocessingCanvas" xmlns:cx="http://schemas.microsoft.com/office/drawing/2014/chartex" xmlns:cx1="http://schemas.microsoft.com/office/drawing/2015/9/8/chartex" xmlns:cx2="http://schemas.microsoft.com/office/drawing/2015/10/21/chartex" xmlns:cx3="http://schemas.microsoft.com/office/drawing/2016/5/9/chartex" xmlns:cx4="http://schemas.microsoft.com/office/drawing/2016/5/10/chartex" xmlns:cx5="http://schemas.microsoft.com/office/drawing/2016/5/11/chartex" xmlns:cx6="http://schemas.microsoft.com/office/drawing/2016/5/12/chartex" xmlns:cx7="http://schemas.microsoft.com/office/drawing/2016/5/13/chartex" xmlns:cx8="http://schemas.microsoft.com/office/drawing/2016/5/14/chartex" xmlns:mc="http://schemas.openxmlformats.org/markup-compatibility/2006" xmlns:aink="http://schemas.microsoft.com/office/drawing/2016/ink" xmlns:am3d="http://schemas.microsoft.com/office/drawing/2017/model3d" xmlns:o="urn:schemas-microsoft-com:office:office" xmlns:oel="http://schemas.microsoft.com/office/2019/extlst" xmlns:r="http://schemas.openxmlformats.org/officeDocument/2006/relationships" xmlns:m="http://schemas.openxmlformats.org/officeDocument/2006/math" xmlns:v="urn:schemas-microsoft-com:vml" xmlns:wp14="http://schemas.microsoft.com/office/word/2010/wordprocessingDrawing" xmlns:wp="http://schemas.openxmlformats.org/drawingml/2006/wordprocessingDrawing" xmlns:w10="urn:schemas-microsoft-com:office:word" xmlns:w="http://schemas.openxmlformats.org/wordprocessingml/2006/main" xmlns:w14="http://schemas.microsoft.com/office/word/2010/wordml" xmlns:w15="http://schemas.microsoft.com/office/word/2012/wordml" xmlns:w16cex="http://schemas.microsoft.com/office/word/2018/wordml/cex" xmlns:w16cid="http://schemas.microsoft.com/office/word/2016/wordml/cid" xmlns:w16="http://schemas.microsoft.com/office/word/2018/wordml" xmlns:w16du="http://schemas.microsoft.com/office/word/2023/wordml/word16du" xmlns:w16sdtdh="http://schemas.microsoft.com/office/word/2020/wordml/sdtdatahash" xmlns:w16se="http://schemas.microsoft.com/office/word/2015/wordml/symex" xmlns:wpg="http://schemas.microsoft.com/office/word/2010/wordprocessingGroup" xmlns:wpi="http://schemas.microsoft.com/office/word/2010/wordprocessingInk" xmlns:wne="http://schemas.microsoft.com/office/word/2006/wordml" xmlns:wps="http://schemas.microsoft.com/office/word/2010/wordprocessingShape" mc:Ignorable="w14 w15 w16se w16cid w16 w16cex w16sdtdh wp14">
+<w:footnotes xmlns:wpc="http://schemas.microsoft.com/office/word/2010/wordprocessingCanvas" xmlns:cx="http://schemas.microsoft.com/office/drawing/2014/chartex" xmlns:cx1="http://schemas.microsoft.com/office/drawing/2015/9/8/chartex" xmlns:cx2="http://schemas.microsoft.com/office/drawing/2015/10/21/chartex" xmlns:cx3="http://schemas.microsoft.com/office/drawing/2016/5/9/chartex" xmlns:cx4="http://schemas.microsoft.com/office/drawing/2016/5/10/chartex" xmlns:cx5="http://schemas.microsoft.com/office/drawing/2016/5/11/chartex" xmlns:cx6="http://schemas.microsoft.com/office/drawing/2016/5/12/chartex" xmlns:cx7="http://schemas.microsoft.com/office/drawing/2016/5/13/chartex" xmlns:cx8="http://schemas.microsoft.com/office/drawing/2016/5/14/chartex" xmlns:mc="http://schemas.openxmlformats.org/markup-compatibility/2006" xmlns:aink="http://schemas.microsoft.com/office/drawing/2016/ink" xmlns:am3d="http://schemas.microsoft.com/office/drawing/2017/model3d" xmlns:o="urn:schemas-microsoft-com:office:office" xmlns:oel="http://schemas.microsoft.com/office/2019/extlst" xmlns:r="http://schemas.openxmlformats.org/officeDocument/2006/relationships" xmlns:m="http://schemas.openxmlformats.org/officeDocument/2006/math" xmlns:v="urn:schemas-microsoft-com:vml" xmlns:wp14="http://schemas.microsoft.com/office/word/2010/wordprocessingDrawing" xmlns:wp="http://schemas.openxmlformats.org/drawingml/2006/wordprocessingDrawing" xmlns:w10="urn:schemas-microsoft-com:office:word" xmlns:w="http://schemas.openxmlformats.org/wordprocessingml/2006/main" xmlns:w14="http://schemas.microsoft.com/office/word/2010/wordml" xmlns:w15="http://schemas.microsoft.com/office/word/2012/wordml" xmlns:w16cex="http://schemas.microsoft.com/office/word/2018/wordml/cex" xmlns:w16cid="http://schemas.microsoft.com/office/word/2016/wordml/cid" xmlns:w16="http://schemas.microsoft.com/office/word/2018/wordml" xmlns:w16sdtdh="http://schemas.microsoft.com/office/word/2020/wordml/sdtdatahash" xmlns:w16se="http://schemas.microsoft.com/office/word/2015/wordml/symex" xmlns:wpg="http://schemas.microsoft.com/office/word/2010/wordprocessingGroup" xmlns:wpi="http://schemas.microsoft.com/office/word/2010/wordprocessingInk" xmlns:wne="http://schemas.microsoft.com/office/word/2006/wordml" xmlns:wps="http://schemas.microsoft.com/office/word/2010/wordprocessingShape" mc:Ignorable="w14 w15 w16se w16cid w16 w16cex w16sdtdh wp14">
   <w:footnote w:type="separator" w:id="-1">
     <w:p>
       <w:pPr>
@@ -6188,7 +6632,7 @@
 </file>
 
 <file path=word/header1.xml><?xml version="1.0" encoding="utf-8"?>
-<w:hdr xmlns:wpc="http://schemas.microsoft.com/office/word/2010/wordprocessingCanvas" xmlns:cx="http://schemas.microsoft.com/office/drawing/2014/chartex" xmlns:cx1="http://schemas.microsoft.com/office/drawing/2015/9/8/chartex" xmlns:cx2="http://schemas.microsoft.com/office/drawing/2015/10/21/chartex" xmlns:cx3="http://schemas.microsoft.com/office/drawing/2016/5/9/chartex" xmlns:cx4="http://schemas.microsoft.com/office/drawing/2016/5/10/chartex" xmlns:cx5="http://schemas.microsoft.com/office/drawing/2016/5/11/chartex" xmlns:cx6="http://schemas.microsoft.com/office/drawing/2016/5/12/chartex" xmlns:cx7="http://schemas.microsoft.com/office/drawing/2016/5/13/chartex" xmlns:cx8="http://schemas.microsoft.com/office/drawing/2016/5/14/chartex" xmlns:mc="http://schemas.openxmlformats.org/markup-compatibility/2006" xmlns:aink="http://schemas.microsoft.com/office/drawing/2016/ink" xmlns:am3d="http://schemas.microsoft.com/office/drawing/2017/model3d" xmlns:o="urn:schemas-microsoft-com:office:office" xmlns:oel="http://schemas.microsoft.com/office/2019/extlst" xmlns:r="http://schemas.openxmlformats.org/officeDocument/2006/relationships" xmlns:m="http://schemas.openxmlformats.org/officeDocument/2006/math" xmlns:v="urn:schemas-microsoft-com:vml" xmlns:wp14="http://schemas.microsoft.com/office/word/2010/wordprocessingDrawing" xmlns:wp="http://schemas.openxmlformats.org/drawingml/2006/wordprocessingDrawing" xmlns:w10="urn:schemas-microsoft-com:office:word" xmlns:w="http://schemas.openxmlformats.org/wordprocessingml/2006/main" xmlns:w14="http://schemas.microsoft.com/office/word/2010/wordml" xmlns:w15="http://schemas.microsoft.com/office/word/2012/wordml" xmlns:w16cex="http://schemas.microsoft.com/office/word/2018/wordml/cex" xmlns:w16cid="http://schemas.microsoft.com/office/word/2016/wordml/cid" xmlns:w16="http://schemas.microsoft.com/office/word/2018/wordml" xmlns:w16du="http://schemas.microsoft.com/office/word/2023/wordml/word16du" xmlns:w16sdtdh="http://schemas.microsoft.com/office/word/2020/wordml/sdtdatahash" xmlns:w16se="http://schemas.microsoft.com/office/word/2015/wordml/symex" xmlns:wpg="http://schemas.microsoft.com/office/word/2010/wordprocessingGroup" xmlns:wpi="http://schemas.microsoft.com/office/word/2010/wordprocessingInk" xmlns:wne="http://schemas.microsoft.com/office/word/2006/wordml" xmlns:wps="http://schemas.microsoft.com/office/word/2010/wordprocessingShape" mc:Ignorable="w14 w15 w16se w16cid w16 w16cex w16sdtdh wp14">
+<w:hdr xmlns:wpc="http://schemas.microsoft.com/office/word/2010/wordprocessingCanvas" xmlns:cx="http://schemas.microsoft.com/office/drawing/2014/chartex" xmlns:cx1="http://schemas.microsoft.com/office/drawing/2015/9/8/chartex" xmlns:cx2="http://schemas.microsoft.com/office/drawing/2015/10/21/chartex" xmlns:cx3="http://schemas.microsoft.com/office/drawing/2016/5/9/chartex" xmlns:cx4="http://schemas.microsoft.com/office/drawing/2016/5/10/chartex" xmlns:cx5="http://schemas.microsoft.com/office/drawing/2016/5/11/chartex" xmlns:cx6="http://schemas.microsoft.com/office/drawing/2016/5/12/chartex" xmlns:cx7="http://schemas.microsoft.com/office/drawing/2016/5/13/chartex" xmlns:cx8="http://schemas.microsoft.com/office/drawing/2016/5/14/chartex" xmlns:mc="http://schemas.openxmlformats.org/markup-compatibility/2006" xmlns:aink="http://schemas.microsoft.com/office/drawing/2016/ink" xmlns:am3d="http://schemas.microsoft.com/office/drawing/2017/model3d" xmlns:o="urn:schemas-microsoft-com:office:office" xmlns:oel="http://schemas.microsoft.com/office/2019/extlst" xmlns:r="http://schemas.openxmlformats.org/officeDocument/2006/relationships" xmlns:m="http://schemas.openxmlformats.org/officeDocument/2006/math" xmlns:v="urn:schemas-microsoft-com:vml" xmlns:wp14="http://schemas.microsoft.com/office/word/2010/wordprocessingDrawing" xmlns:wp="http://schemas.openxmlformats.org/drawingml/2006/wordprocessingDrawing" xmlns:w10="urn:schemas-microsoft-com:office:word" xmlns:w="http://schemas.openxmlformats.org/wordprocessingml/2006/main" xmlns:w14="http://schemas.microsoft.com/office/word/2010/wordml" xmlns:w15="http://schemas.microsoft.com/office/word/2012/wordml" xmlns:w16cex="http://schemas.microsoft.com/office/word/2018/wordml/cex" xmlns:w16cid="http://schemas.microsoft.com/office/word/2016/wordml/cid" xmlns:w16="http://schemas.microsoft.com/office/word/2018/wordml" xmlns:w16sdtdh="http://schemas.microsoft.com/office/word/2020/wordml/sdtdatahash" xmlns:w16se="http://schemas.microsoft.com/office/word/2015/wordml/symex" xmlns:wpg="http://schemas.microsoft.com/office/word/2010/wordprocessingGroup" xmlns:wpi="http://schemas.microsoft.com/office/word/2010/wordprocessingInk" xmlns:wne="http://schemas.microsoft.com/office/word/2006/wordml" xmlns:wps="http://schemas.microsoft.com/office/word/2010/wordprocessingShape" mc:Ignorable="w14 w15 w16se w16cid w16 w16cex w16sdtdh wp14">
   <w:p>
     <w:pPr>
       <w:pStyle w:val="Header"/>
@@ -6203,7 +6647,7 @@
 </file>
 
 <file path=word/header2.xml><?xml version="1.0" encoding="utf-8"?>
-<w:hdr xmlns:wpc="http://schemas.microsoft.com/office/word/2010/wordprocessingCanvas" xmlns:cx="http://schemas.microsoft.com/office/drawing/2014/chartex" xmlns:cx1="http://schemas.microsoft.com/office/drawing/2015/9/8/chartex" xmlns:cx2="http://schemas.microsoft.com/office/drawing/2015/10/21/chartex" xmlns:cx3="http://schemas.microsoft.com/office/drawing/2016/5/9/chartex" xmlns:cx4="http://schemas.microsoft.com/office/drawing/2016/5/10/chartex" xmlns:cx5="http://schemas.microsoft.com/office/drawing/2016/5/11/chartex" xmlns:cx6="http://schemas.microsoft.com/office/drawing/2016/5/12/chartex" xmlns:cx7="http://schemas.microsoft.com/office/drawing/2016/5/13/chartex" xmlns:cx8="http://schemas.microsoft.com/office/drawing/2016/5/14/chartex" xmlns:mc="http://schemas.openxmlformats.org/markup-compatibility/2006" xmlns:aink="http://schemas.microsoft.com/office/drawing/2016/ink" xmlns:am3d="http://schemas.microsoft.com/office/drawing/2017/model3d" xmlns:o="urn:schemas-microsoft-com:office:office" xmlns:oel="http://schemas.microsoft.com/office/2019/extlst" xmlns:r="http://schemas.openxmlformats.org/officeDocument/2006/relationships" xmlns:m="http://schemas.openxmlformats.org/officeDocument/2006/math" xmlns:v="urn:schemas-microsoft-com:vml" xmlns:wp14="http://schemas.microsoft.com/office/word/2010/wordprocessingDrawing" xmlns:wp="http://schemas.openxmlformats.org/drawingml/2006/wordprocessingDrawing" xmlns:w10="urn:schemas-microsoft-com:office:word" xmlns:w="http://schemas.openxmlformats.org/wordprocessingml/2006/main" xmlns:w14="http://schemas.microsoft.com/office/word/2010/wordml" xmlns:w15="http://schemas.microsoft.com/office/word/2012/wordml" xmlns:w16cex="http://schemas.microsoft.com/office/word/2018/wordml/cex" xmlns:w16cid="http://schemas.microsoft.com/office/word/2016/wordml/cid" xmlns:w16="http://schemas.microsoft.com/office/word/2018/wordml" xmlns:w16du="http://schemas.microsoft.com/office/word/2023/wordml/word16du" xmlns:w16sdtdh="http://schemas.microsoft.com/office/word/2020/wordml/sdtdatahash" xmlns:w16se="http://schemas.microsoft.com/office/word/2015/wordml/symex" xmlns:wpg="http://schemas.microsoft.com/office/word/2010/wordprocessingGroup" xmlns:wpi="http://schemas.microsoft.com/office/word/2010/wordprocessingInk" xmlns:wne="http://schemas.microsoft.com/office/word/2006/wordml" xmlns:wps="http://schemas.microsoft.com/office/word/2010/wordprocessingShape" mc:Ignorable="w14 w15 w16se w16cid w16 w16cex w16sdtdh wp14">
+<w:hdr xmlns:wpc="http://schemas.microsoft.com/office/word/2010/wordprocessingCanvas" xmlns:cx="http://schemas.microsoft.com/office/drawing/2014/chartex" xmlns:cx1="http://schemas.microsoft.com/office/drawing/2015/9/8/chartex" xmlns:cx2="http://schemas.microsoft.com/office/drawing/2015/10/21/chartex" xmlns:cx3="http://schemas.microsoft.com/office/drawing/2016/5/9/chartex" xmlns:cx4="http://schemas.microsoft.com/office/drawing/2016/5/10/chartex" xmlns:cx5="http://schemas.microsoft.com/office/drawing/2016/5/11/chartex" xmlns:cx6="http://schemas.microsoft.com/office/drawing/2016/5/12/chartex" xmlns:cx7="http://schemas.microsoft.com/office/drawing/2016/5/13/chartex" xmlns:cx8="http://schemas.microsoft.com/office/drawing/2016/5/14/chartex" xmlns:mc="http://schemas.openxmlformats.org/markup-compatibility/2006" xmlns:aink="http://schemas.microsoft.com/office/drawing/2016/ink" xmlns:am3d="http://schemas.microsoft.com/office/drawing/2017/model3d" xmlns:o="urn:schemas-microsoft-com:office:office" xmlns:oel="http://schemas.microsoft.com/office/2019/extlst" xmlns:r="http://schemas.openxmlformats.org/officeDocument/2006/relationships" xmlns:m="http://schemas.openxmlformats.org/officeDocument/2006/math" xmlns:v="urn:schemas-microsoft-com:vml" xmlns:wp14="http://schemas.microsoft.com/office/word/2010/wordprocessingDrawing" xmlns:wp="http://schemas.openxmlformats.org/drawingml/2006/wordprocessingDrawing" xmlns:w10="urn:schemas-microsoft-com:office:word" xmlns:w="http://schemas.openxmlformats.org/wordprocessingml/2006/main" xmlns:w14="http://schemas.microsoft.com/office/word/2010/wordml" xmlns:w15="http://schemas.microsoft.com/office/word/2012/wordml" xmlns:w16cex="http://schemas.microsoft.com/office/word/2018/wordml/cex" xmlns:w16cid="http://schemas.microsoft.com/office/word/2016/wordml/cid" xmlns:w16="http://schemas.microsoft.com/office/word/2018/wordml" xmlns:w16sdtdh="http://schemas.microsoft.com/office/word/2020/wordml/sdtdatahash" xmlns:w16se="http://schemas.microsoft.com/office/word/2015/wordml/symex" xmlns:wpg="http://schemas.microsoft.com/office/word/2010/wordprocessingGroup" xmlns:wpi="http://schemas.microsoft.com/office/word/2010/wordprocessingInk" xmlns:wne="http://schemas.microsoft.com/office/word/2006/wordml" xmlns:wps="http://schemas.microsoft.com/office/word/2010/wordprocessingShape" mc:Ignorable="w14 w15 w16se w16cid w16 w16cex w16sdtdh wp14">
   <w:p>
     <w:pPr>
       <w:pStyle w:val="Header"/>
@@ -6222,7 +6666,7 @@
 </file>
 
 <file path=word/header3.xml><?xml version="1.0" encoding="utf-8"?>
-<w:hdr xmlns:wpc="http://schemas.microsoft.com/office/word/2010/wordprocessingCanvas" xmlns:cx="http://schemas.microsoft.com/office/drawing/2014/chartex" xmlns:cx1="http://schemas.microsoft.com/office/drawing/2015/9/8/chartex" xmlns:cx2="http://schemas.microsoft.com/office/drawing/2015/10/21/chartex" xmlns:cx3="http://schemas.microsoft.com/office/drawing/2016/5/9/chartex" xmlns:cx4="http://schemas.microsoft.com/office/drawing/2016/5/10/chartex" xmlns:cx5="http://schemas.microsoft.com/office/drawing/2016/5/11/chartex" xmlns:cx6="http://schemas.microsoft.com/office/drawing/2016/5/12/chartex" xmlns:cx7="http://schemas.microsoft.com/office/drawing/2016/5/13/chartex" xmlns:cx8="http://schemas.microsoft.com/office/drawing/2016/5/14/chartex" xmlns:mc="http://schemas.openxmlformats.org/markup-compatibility/2006" xmlns:aink="http://schemas.microsoft.com/office/drawing/2016/ink" xmlns:am3d="http://schemas.microsoft.com/office/drawing/2017/model3d" xmlns:o="urn:schemas-microsoft-com:office:office" xmlns:oel="http://schemas.microsoft.com/office/2019/extlst" xmlns:r="http://schemas.openxmlformats.org/officeDocument/2006/relationships" xmlns:m="http://schemas.openxmlformats.org/officeDocument/2006/math" xmlns:v="urn:schemas-microsoft-com:vml" xmlns:wp14="http://schemas.microsoft.com/office/word/2010/wordprocessingDrawing" xmlns:wp="http://schemas.openxmlformats.org/drawingml/2006/wordprocessingDrawing" xmlns:w10="urn:schemas-microsoft-com:office:word" xmlns:w="http://schemas.openxmlformats.org/wordprocessingml/2006/main" xmlns:w14="http://schemas.microsoft.com/office/word/2010/wordml" xmlns:w15="http://schemas.microsoft.com/office/word/2012/wordml" xmlns:w16cex="http://schemas.microsoft.com/office/word/2018/wordml/cex" xmlns:w16cid="http://schemas.microsoft.com/office/word/2016/wordml/cid" xmlns:w16="http://schemas.microsoft.com/office/word/2018/wordml" xmlns:w16du="http://schemas.microsoft.com/office/word/2023/wordml/word16du" xmlns:w16sdtdh="http://schemas.microsoft.com/office/word/2020/wordml/sdtdatahash" xmlns:w16se="http://schemas.microsoft.com/office/word/2015/wordml/symex" xmlns:wpg="http://schemas.microsoft.com/office/word/2010/wordprocessingGroup" xmlns:wpi="http://schemas.microsoft.com/office/word/2010/wordprocessingInk" xmlns:wne="http://schemas.microsoft.com/office/word/2006/wordml" xmlns:wps="http://schemas.microsoft.com/office/word/2010/wordprocessingShape" mc:Ignorable="w14 w15 w16se w16cid w16 w16cex w16sdtdh wp14">
+<w:hdr xmlns:wpc="http://schemas.microsoft.com/office/word/2010/wordprocessingCanvas" xmlns:cx="http://schemas.microsoft.com/office/drawing/2014/chartex" xmlns:cx1="http://schemas.microsoft.com/office/drawing/2015/9/8/chartex" xmlns:cx2="http://schemas.microsoft.com/office/drawing/2015/10/21/chartex" xmlns:cx3="http://schemas.microsoft.com/office/drawing/2016/5/9/chartex" xmlns:cx4="http://schemas.microsoft.com/office/drawing/2016/5/10/chartex" xmlns:cx5="http://schemas.microsoft.com/office/drawing/2016/5/11/chartex" xmlns:cx6="http://schemas.microsoft.com/office/drawing/2016/5/12/chartex" xmlns:cx7="http://schemas.microsoft.com/office/drawing/2016/5/13/chartex" xmlns:cx8="http://schemas.microsoft.com/office/drawing/2016/5/14/chartex" xmlns:mc="http://schemas.openxmlformats.org/markup-compatibility/2006" xmlns:aink="http://schemas.microsoft.com/office/drawing/2016/ink" xmlns:am3d="http://schemas.microsoft.com/office/drawing/2017/model3d" xmlns:o="urn:schemas-microsoft-com:office:office" xmlns:oel="http://schemas.microsoft.com/office/2019/extlst" xmlns:r="http://schemas.openxmlformats.org/officeDocument/2006/relationships" xmlns:m="http://schemas.openxmlformats.org/officeDocument/2006/math" xmlns:v="urn:schemas-microsoft-com:vml" xmlns:wp14="http://schemas.microsoft.com/office/word/2010/wordprocessingDrawing" xmlns:wp="http://schemas.openxmlformats.org/drawingml/2006/wordprocessingDrawing" xmlns:w10="urn:schemas-microsoft-com:office:word" xmlns:w="http://schemas.openxmlformats.org/wordprocessingml/2006/main" xmlns:w14="http://schemas.microsoft.com/office/word/2010/wordml" xmlns:w15="http://schemas.microsoft.com/office/word/2012/wordml" xmlns:w16cex="http://schemas.microsoft.com/office/word/2018/wordml/cex" xmlns:w16cid="http://schemas.microsoft.com/office/word/2016/wordml/cid" xmlns:w16="http://schemas.microsoft.com/office/word/2018/wordml" xmlns:w16sdtdh="http://schemas.microsoft.com/office/word/2020/wordml/sdtdatahash" xmlns:w16se="http://schemas.microsoft.com/office/word/2015/wordml/symex" xmlns:wpg="http://schemas.microsoft.com/office/word/2010/wordprocessingGroup" xmlns:wpi="http://schemas.microsoft.com/office/word/2010/wordprocessingInk" xmlns:wne="http://schemas.microsoft.com/office/word/2006/wordml" xmlns:wps="http://schemas.microsoft.com/office/word/2010/wordprocessingShape" mc:Ignorable="w14 w15 w16se w16cid w16 w16cex w16sdtdh wp14">
   <w:p>
     <w:pPr>
       <w:pStyle w:val="Header"/>
@@ -6282,7 +6726,7 @@
 </file>
 
 <file path=word/header4.xml><?xml version="1.0" encoding="utf-8"?>
-<w:hdr xmlns:wpc="http://schemas.microsoft.com/office/word/2010/wordprocessingCanvas" xmlns:cx="http://schemas.microsoft.com/office/drawing/2014/chartex" xmlns:cx1="http://schemas.microsoft.com/office/drawing/2015/9/8/chartex" xmlns:cx2="http://schemas.microsoft.com/office/drawing/2015/10/21/chartex" xmlns:cx3="http://schemas.microsoft.com/office/drawing/2016/5/9/chartex" xmlns:cx4="http://schemas.microsoft.com/office/drawing/2016/5/10/chartex" xmlns:cx5="http://schemas.microsoft.com/office/drawing/2016/5/11/chartex" xmlns:cx6="http://schemas.microsoft.com/office/drawing/2016/5/12/chartex" xmlns:cx7="http://schemas.microsoft.com/office/drawing/2016/5/13/chartex" xmlns:cx8="http://schemas.microsoft.com/office/drawing/2016/5/14/chartex" xmlns:mc="http://schemas.openxmlformats.org/markup-compatibility/2006" xmlns:aink="http://schemas.microsoft.com/office/drawing/2016/ink" xmlns:am3d="http://schemas.microsoft.com/office/drawing/2017/model3d" xmlns:o="urn:schemas-microsoft-com:office:office" xmlns:oel="http://schemas.microsoft.com/office/2019/extlst" xmlns:r="http://schemas.openxmlformats.org/officeDocument/2006/relationships" xmlns:m="http://schemas.openxmlformats.org/officeDocument/2006/math" xmlns:v="urn:schemas-microsoft-com:vml" xmlns:wp14="http://schemas.microsoft.com/office/word/2010/wordprocessingDrawing" xmlns:wp="http://schemas.openxmlformats.org/drawingml/2006/wordprocessingDrawing" xmlns:w10="urn:schemas-microsoft-com:office:word" xmlns:w="http://schemas.openxmlformats.org/wordprocessingml/2006/main" xmlns:w14="http://schemas.microsoft.com/office/word/2010/wordml" xmlns:w15="http://schemas.microsoft.com/office/word/2012/wordml" xmlns:w16cex="http://schemas.microsoft.com/office/word/2018/wordml/cex" xmlns:w16cid="http://schemas.microsoft.com/office/word/2016/wordml/cid" xmlns:w16="http://schemas.microsoft.com/office/word/2018/wordml" xmlns:w16du="http://schemas.microsoft.com/office/word/2023/wordml/word16du" xmlns:w16sdtdh="http://schemas.microsoft.com/office/word/2020/wordml/sdtdatahash" xmlns:w16se="http://schemas.microsoft.com/office/word/2015/wordml/symex" xmlns:wpg="http://schemas.microsoft.com/office/word/2010/wordprocessingGroup" xmlns:wpi="http://schemas.microsoft.com/office/word/2010/wordprocessingInk" xmlns:wne="http://schemas.microsoft.com/office/word/2006/wordml" xmlns:wps="http://schemas.microsoft.com/office/word/2010/wordprocessingShape" mc:Ignorable="w14 w15 w16se w16cid w16 w16cex w16sdtdh wp14">
+<w:hdr xmlns:wpc="http://schemas.microsoft.com/office/word/2010/wordprocessingCanvas" xmlns:cx="http://schemas.microsoft.com/office/drawing/2014/chartex" xmlns:cx1="http://schemas.microsoft.com/office/drawing/2015/9/8/chartex" xmlns:cx2="http://schemas.microsoft.com/office/drawing/2015/10/21/chartex" xmlns:cx3="http://schemas.microsoft.com/office/drawing/2016/5/9/chartex" xmlns:cx4="http://schemas.microsoft.com/office/drawing/2016/5/10/chartex" xmlns:cx5="http://schemas.microsoft.com/office/drawing/2016/5/11/chartex" xmlns:cx6="http://schemas.microsoft.com/office/drawing/2016/5/12/chartex" xmlns:cx7="http://schemas.microsoft.com/office/drawing/2016/5/13/chartex" xmlns:cx8="http://schemas.microsoft.com/office/drawing/2016/5/14/chartex" xmlns:mc="http://schemas.openxmlformats.org/markup-compatibility/2006" xmlns:aink="http://schemas.microsoft.com/office/drawing/2016/ink" xmlns:am3d="http://schemas.microsoft.com/office/drawing/2017/model3d" xmlns:o="urn:schemas-microsoft-com:office:office" xmlns:oel="http://schemas.microsoft.com/office/2019/extlst" xmlns:r="http://schemas.openxmlformats.org/officeDocument/2006/relationships" xmlns:m="http://schemas.openxmlformats.org/officeDocument/2006/math" xmlns:v="urn:schemas-microsoft-com:vml" xmlns:wp14="http://schemas.microsoft.com/office/word/2010/wordprocessingDrawing" xmlns:wp="http://schemas.openxmlformats.org/drawingml/2006/wordprocessingDrawing" xmlns:w10="urn:schemas-microsoft-com:office:word" xmlns:w="http://schemas.openxmlformats.org/wordprocessingml/2006/main" xmlns:w14="http://schemas.microsoft.com/office/word/2010/wordml" xmlns:w15="http://schemas.microsoft.com/office/word/2012/wordml" xmlns:w16cex="http://schemas.microsoft.com/office/word/2018/wordml/cex" xmlns:w16cid="http://schemas.microsoft.com/office/word/2016/wordml/cid" xmlns:w16="http://schemas.microsoft.com/office/word/2018/wordml" xmlns:w16sdtdh="http://schemas.microsoft.com/office/word/2020/wordml/sdtdatahash" xmlns:w16se="http://schemas.microsoft.com/office/word/2015/wordml/symex" xmlns:wpg="http://schemas.microsoft.com/office/word/2010/wordprocessingGroup" xmlns:wpi="http://schemas.microsoft.com/office/word/2010/wordprocessingInk" xmlns:wne="http://schemas.microsoft.com/office/word/2006/wordml" xmlns:wps="http://schemas.microsoft.com/office/word/2010/wordprocessingShape" mc:Ignorable="w14 w15 w16se w16cid w16 w16cex w16sdtdh wp14">
   <w:p>
     <w:pPr>
       <w:pBdr>
@@ -6295,7 +6739,7 @@
 </file>
 
 <file path=word/numbering.xml><?xml version="1.0" encoding="utf-8"?>
-<w:numbering xmlns:wpc="http://schemas.microsoft.com/office/word/2010/wordprocessingCanvas" xmlns:cx="http://schemas.microsoft.com/office/drawing/2014/chartex" xmlns:cx1="http://schemas.microsoft.com/office/drawing/2015/9/8/chartex" xmlns:cx2="http://schemas.microsoft.com/office/drawing/2015/10/21/chartex" xmlns:cx3="http://schemas.microsoft.com/office/drawing/2016/5/9/chartex" xmlns:cx4="http://schemas.microsoft.com/office/drawing/2016/5/10/chartex" xmlns:cx5="http://schemas.microsoft.com/office/drawing/2016/5/11/chartex" xmlns:cx6="http://schemas.microsoft.com/office/drawing/2016/5/12/chartex" xmlns:cx7="http://schemas.microsoft.com/office/drawing/2016/5/13/chartex" xmlns:cx8="http://schemas.microsoft.com/office/drawing/2016/5/14/chartex" xmlns:mc="http://schemas.openxmlformats.org/markup-compatibility/2006" xmlns:aink="http://schemas.microsoft.com/office/drawing/2016/ink" xmlns:am3d="http://schemas.microsoft.com/office/drawing/2017/model3d" xmlns:o="urn:schemas-microsoft-com:office:office" xmlns:oel="http://schemas.microsoft.com/office/2019/extlst" xmlns:r="http://schemas.openxmlformats.org/officeDocument/2006/relationships" xmlns:m="http://schemas.openxmlformats.org/officeDocument/2006/math" xmlns:v="urn:schemas-microsoft-com:vml" xmlns:wp14="http://schemas.microsoft.com/office/word/2010/wordprocessingDrawing" xmlns:wp="http://schemas.openxmlformats.org/drawingml/2006/wordprocessingDrawing" xmlns:w10="urn:schemas-microsoft-com:office:word" xmlns:w="http://schemas.openxmlformats.org/wordprocessingml/2006/main" xmlns:w14="http://schemas.microsoft.com/office/word/2010/wordml" xmlns:w15="http://schemas.microsoft.com/office/word/2012/wordml" xmlns:w16cex="http://schemas.microsoft.com/office/word/2018/wordml/cex" xmlns:w16cid="http://schemas.microsoft.com/office/word/2016/wordml/cid" xmlns:w16="http://schemas.microsoft.com/office/word/2018/wordml" xmlns:w16du="http://schemas.microsoft.com/office/word/2023/wordml/word16du" xmlns:w16sdtdh="http://schemas.microsoft.com/office/word/2020/wordml/sdtdatahash" xmlns:w16se="http://schemas.microsoft.com/office/word/2015/wordml/symex" xmlns:wpg="http://schemas.microsoft.com/office/word/2010/wordprocessingGroup" xmlns:wpi="http://schemas.microsoft.com/office/word/2010/wordprocessingInk" xmlns:wne="http://schemas.microsoft.com/office/word/2006/wordml" xmlns:wps="http://schemas.microsoft.com/office/word/2010/wordprocessingShape" mc:Ignorable="w14 w15 w16se w16cid w16 w16cex w16sdtdh wp14">
+<w:numbering xmlns:wpc="http://schemas.microsoft.com/office/word/2010/wordprocessingCanvas" xmlns:cx="http://schemas.microsoft.com/office/drawing/2014/chartex" xmlns:cx1="http://schemas.microsoft.com/office/drawing/2015/9/8/chartex" xmlns:cx2="http://schemas.microsoft.com/office/drawing/2015/10/21/chartex" xmlns:cx3="http://schemas.microsoft.com/office/drawing/2016/5/9/chartex" xmlns:cx4="http://schemas.microsoft.com/office/drawing/2016/5/10/chartex" xmlns:cx5="http://schemas.microsoft.com/office/drawing/2016/5/11/chartex" xmlns:cx6="http://schemas.microsoft.com/office/drawing/2016/5/12/chartex" xmlns:cx7="http://schemas.microsoft.com/office/drawing/2016/5/13/chartex" xmlns:cx8="http://schemas.microsoft.com/office/drawing/2016/5/14/chartex" xmlns:mc="http://schemas.openxmlformats.org/markup-compatibility/2006" xmlns:aink="http://schemas.microsoft.com/office/drawing/2016/ink" xmlns:am3d="http://schemas.microsoft.com/office/drawing/2017/model3d" xmlns:o="urn:schemas-microsoft-com:office:office" xmlns:oel="http://schemas.microsoft.com/office/2019/extlst" xmlns:r="http://schemas.openxmlformats.org/officeDocument/2006/relationships" xmlns:m="http://schemas.openxmlformats.org/officeDocument/2006/math" xmlns:v="urn:schemas-microsoft-com:vml" xmlns:wp14="http://schemas.microsoft.com/office/word/2010/wordprocessingDrawing" xmlns:wp="http://schemas.openxmlformats.org/drawingml/2006/wordprocessingDrawing" xmlns:w10="urn:schemas-microsoft-com:office:word" xmlns:w="http://schemas.openxmlformats.org/wordprocessingml/2006/main" xmlns:w14="http://schemas.microsoft.com/office/word/2010/wordml" xmlns:w15="http://schemas.microsoft.com/office/word/2012/wordml" xmlns:w16cex="http://schemas.microsoft.com/office/word/2018/wordml/cex" xmlns:w16cid="http://schemas.microsoft.com/office/word/2016/wordml/cid" xmlns:w16="http://schemas.microsoft.com/office/word/2018/wordml" xmlns:w16sdtdh="http://schemas.microsoft.com/office/word/2020/wordml/sdtdatahash" xmlns:w16se="http://schemas.microsoft.com/office/word/2015/wordml/symex" xmlns:wpg="http://schemas.microsoft.com/office/word/2010/wordprocessingGroup" xmlns:wpi="http://schemas.microsoft.com/office/word/2010/wordprocessingInk" xmlns:wne="http://schemas.microsoft.com/office/word/2006/wordml" xmlns:wps="http://schemas.microsoft.com/office/word/2010/wordprocessingShape" mc:Ignorable="w14 w15 w16se w16cid w16 w16cex w16sdtdh wp14">
   <w:abstractNum w:abstractNumId="0" w15:restartNumberingAfterBreak="0">
     <w:nsid w:val="1C6A328F"/>
     <w:multiLevelType w:val="hybridMultilevel"/>
@@ -9326,7 +9770,7 @@
     <b:SourceType>Misc</b:SourceType>
     <b:Guid>{2F753149-CBBD-405F-9F1E-5903876EC4D3}</b:Guid>
     <b:Title>NKC-012 R05 Instructions for Use VRPhysio Home N-140 Rotate</b:Title>
-    <b:RefOrder>12</b:RefOrder>
+    <b:RefOrder>19</b:RefOrder>
   </b:Source>
   <b:Source>
     <b:Tag>Nin</b:Tag>
@@ -9372,7 +9816,7 @@
     <b:Title>What we treat</b:Title>
     <b:URL>https://www.xr.health/what-we-treat/</b:URL>
     <b:ProductionCompany>XRHealth</b:ProductionCompany>
-    <b:RefOrder>11</b:RefOrder>
+    <b:RefOrder>18</b:RefOrder>
   </b:Source>
   <b:Source>
     <b:Tag>Don19</b:Tag>
@@ -9478,11 +9922,165 @@
     <b:URL>https://business.oculus.com/case-studies/uconn-health/</b:URL>
     <b:RefOrder>10</b:RefOrder>
   </b:Source>
+  <b:Source>
+    <b:Tag>VRa20</b:Tag>
+    <b:SourceType>InternetSite</b:SourceType>
+    <b:Guid>{F99C8030-0E29-463B-8A9A-D41B7B742D73}</b:Guid>
+    <b:Title>VR and the Future of Healthcare</b:Title>
+    <b:Year>2020</b:Year>
+    <b:Month>Sep</b:Month>
+    <b:Day>1</b:Day>
+    <b:URL>https://www.cedars-sinai.org/blog/virtual-reality-future-healthcare.html</b:URL>
+    <b:ProductionCompany>Cedars Sinai</b:ProductionCompany>
+    <b:RefOrder>11</b:RefOrder>
+  </b:Source>
+  <b:Source>
+    <b:Tag>Eli18</b:Tag>
+    <b:SourceType>JournalArticle</b:SourceType>
+    <b:Guid>{1EA24404-39D2-420B-B14B-5CE034E615C5}</b:Guid>
+    <b:Title>Using virtual reality in medical education to teach empathy</b:Title>
+    <b:Year>2018</b:Year>
+    <b:JournalName>National Library of Medicine</b:JournalName>
+    <b:Author>
+      <b:Author>
+        <b:NameList>
+          <b:Person>
+            <b:Last>Elizabeth Dyer</b:Last>
+          </b:Person>
+          <b:Person>
+            <b:Last>Barbara J Swartzlander</b:Last>
+          </b:Person>
+          <b:Person>
+            <b:Last>Marilyn R Gugliucci</b:Last>
+          </b:Person>
+        </b:NameList>
+      </b:Author>
+    </b:Author>
+    <b:DOI>10.5195/jmla.2018.518</b:DOI>
+    <b:RefOrder>12</b:RefOrder>
+  </b:Source>
+  <b:Source>
+    <b:Tag>Lag17</b:Tag>
+    <b:SourceType>JournalArticle</b:SourceType>
+    <b:Guid>{CC3C692C-7FF3-43CB-8656-FFA12C49B6F7}</b:Guid>
+    <b:Author>
+      <b:Author>
+        <b:NameList>
+          <b:Person>
+            <b:Last>Lagnado</b:Last>
+            <b:First>Lucette</b:First>
+          </b:Person>
+        </b:NameList>
+      </b:Author>
+    </b:Author>
+    <b:Title>Enlisting Virtual Reality to Ease Real Pain</b:Title>
+    <b:JournalName>The Wall Street Journal</b:JournalName>
+    <b:Year>2017</b:Year>
+    <b:Month>Jul</b:Month>
+    <b:Day>24</b:Day>
+    <b:RefOrder>13</b:RefOrder>
+  </b:Source>
+  <b:Source>
+    <b:Tag>Nas19</b:Tag>
+    <b:SourceType>JournalArticle</b:SourceType>
+    <b:Guid>{05847480-3D9C-4701-8755-886691F41D04}</b:Guid>
+    <b:Title>Virtual Reality interventions for acute and chronic pain management</b:Title>
+    <b:Year>2019</b:Year>
+    <b:Author>
+      <b:Author>
+        <b:NameList>
+          <b:Person>
+            <b:Last>Naseem Ahmadpour</b:Last>
+          </b:Person>
+          <b:Person>
+            <b:Last>Hayden Randall</b:Last>
+          </b:Person>
+          <b:Person>
+            <b:Last>Harsham Choksi</b:Last>
+          </b:Person>
+          <b:Person>
+            <b:Last>Antony Gao</b:Last>
+          </b:Person>
+          <b:Person>
+            <b:Last>Christopher Vaughan</b:Last>
+          </b:Person>
+          <b:Person>
+            <b:Last>Philip Poronnik</b:Last>
+          </b:Person>
+        </b:NameList>
+      </b:Author>
+    </b:Author>
+    <b:DOI>10.1016/j.biocel.2019.105568</b:DOI>
+    <b:RefOrder>15</b:RefOrder>
+  </b:Source>
+  <b:Source>
+    <b:Tag>Mel</b:Tag>
+    <b:SourceType>JournalArticle</b:SourceType>
+    <b:Guid>{38F0507C-E44C-47CD-A6B1-A5335545E4DA}</b:Guid>
+    <b:Title>Virtual Reality Reduces Pain in Laboring Women: A Randomized Controlled Trial</b:Title>
+    <b:Author>
+      <b:Author>
+        <b:NameList>
+          <b:Person>
+            <b:Last>Melissa S Wong</b:Last>
+          </b:Person>
+          <b:Person>
+            <b:Last>Brennan M R Spiegel</b:Last>
+          </b:Person>
+          <b:Person>
+            <b:Last>Kimberly D Gregory</b:Last>
+          </b:Person>
+        </b:NameList>
+      </b:Author>
+    </b:Author>
+    <b:DOI>10.1055/s-0040-1708851</b:DOI>
+    <b:Year>2020</b:Year>
+    <b:RefOrder>14</b:RefOrder>
+  </b:Source>
+  <b:Source>
+    <b:Tag>Llo18</b:Tag>
+    <b:SourceType>JournalArticle</b:SourceType>
+    <b:Guid>{A04E956A-A697-4E15-88A8-C9BC650A1F76}</b:Guid>
+    <b:Author>
+      <b:Author>
+        <b:NameList>
+          <b:Person>
+            <b:Last>Minor</b:Last>
+            <b:First>Lloyd</b:First>
+          </b:Person>
+        </b:NameList>
+      </b:Author>
+    </b:Author>
+    <b:Title>For Children in the Hospital, VR May Be the Cure for Anxiety</b:Title>
+    <b:JournalName>The Wall Street Journal</b:JournalName>
+    <b:Year>2018</b:Year>
+    <b:RefOrder>16</b:RefOrder>
+  </b:Source>
+  <b:Source>
+    <b:Tag>Hun08</b:Tag>
+    <b:SourceType>InternetSite</b:SourceType>
+    <b:Guid>{63868B43-6C13-4DCF-93A5-23A6578841B6}</b:Guid>
+    <b:Title>Virtual Reality Pain Reduction</b:Title>
+    <b:Year>2008</b:Year>
+    <b:Author>
+      <b:Author>
+        <b:NameList>
+          <b:Person>
+            <b:Last>Hoffman</b:Last>
+            <b:First>Hunter</b:First>
+          </b:Person>
+        </b:NameList>
+      </b:Author>
+    </b:Author>
+    <b:ProductionCompany>University of Washington Seattle and U.W. Harborview Burn Center</b:ProductionCompany>
+    <b:URL>http://www.hitl.washington.edu/projects/vrpain/</b:URL>
+    <b:RefOrder>17</b:RefOrder>
+  </b:Source>
 </b:Sources>
 </file>
 
 <file path=customXml/itemProps1.xml><?xml version="1.0" encoding="utf-8"?>
-<ds:datastoreItem xmlns:ds="http://schemas.openxmlformats.org/officeDocument/2006/customXml" ds:itemID="{F54412A8-C881-404E-B8B7-E36F021A1D05}">
+<ds:datastoreItem xmlns:ds="http://schemas.openxmlformats.org/officeDocument/2006/customXml" ds:itemID="{58881828-F8C2-4B46-94D8-9CC8799E2523}">
   <ds:schemaRefs>
     <ds:schemaRef ds:uri="http://schemas.openxmlformats.org/officeDocument/2006/bibliography"/>
   </ds:schemaRefs>

</xml_diff>

<commit_message>
Worked on thesis, pptx added
</commit_message>
<xml_diff>
--- a/Documents/2223_1_KerteszDomonkos_PB8JV3_Szakdolgozat_VP.docx
+++ b/Documents/2223_1_KerteszDomonkos_PB8JV3_Szakdolgozat_VP.docx
@@ -1,6 +1,6 @@
 
 <file path=word/document.xml><?xml version="1.0" encoding="utf-8"?>
-<w:document xmlns:wpc="http://schemas.microsoft.com/office/word/2010/wordprocessingCanvas" xmlns:cx="http://schemas.microsoft.com/office/drawing/2014/chartex" xmlns:cx1="http://schemas.microsoft.com/office/drawing/2015/9/8/chartex" xmlns:cx2="http://schemas.microsoft.com/office/drawing/2015/10/21/chartex" xmlns:cx3="http://schemas.microsoft.com/office/drawing/2016/5/9/chartex" xmlns:cx4="http://schemas.microsoft.com/office/drawing/2016/5/10/chartex" xmlns:cx5="http://schemas.microsoft.com/office/drawing/2016/5/11/chartex" xmlns:cx6="http://schemas.microsoft.com/office/drawing/2016/5/12/chartex" xmlns:cx7="http://schemas.microsoft.com/office/drawing/2016/5/13/chartex" xmlns:cx8="http://schemas.microsoft.com/office/drawing/2016/5/14/chartex" xmlns:mc="http://schemas.openxmlformats.org/markup-compatibility/2006" xmlns:aink="http://schemas.microsoft.com/office/drawing/2016/ink" xmlns:am3d="http://schemas.microsoft.com/office/drawing/2017/model3d" xmlns:o="urn:schemas-microsoft-com:office:office" xmlns:oel="http://schemas.microsoft.com/office/2019/extlst" xmlns:r="http://schemas.openxmlformats.org/officeDocument/2006/relationships" xmlns:m="http://schemas.openxmlformats.org/officeDocument/2006/math" xmlns:v="urn:schemas-microsoft-com:vml" xmlns:wp14="http://schemas.microsoft.com/office/word/2010/wordprocessingDrawing" xmlns:wp="http://schemas.openxmlformats.org/drawingml/2006/wordprocessingDrawing" xmlns:w10="urn:schemas-microsoft-com:office:word" xmlns:w="http://schemas.openxmlformats.org/wordprocessingml/2006/main" xmlns:w14="http://schemas.microsoft.com/office/word/2010/wordml" xmlns:w15="http://schemas.microsoft.com/office/word/2012/wordml" xmlns:w16cex="http://schemas.microsoft.com/office/word/2018/wordml/cex" xmlns:w16cid="http://schemas.microsoft.com/office/word/2016/wordml/cid" xmlns:w16="http://schemas.microsoft.com/office/word/2018/wordml" xmlns:w16du="http://schemas.microsoft.com/office/word/2023/wordml/word16du" xmlns:w16sdtdh="http://schemas.microsoft.com/office/word/2020/wordml/sdtdatahash" xmlns:w16se="http://schemas.microsoft.com/office/word/2015/wordml/symex" xmlns:wpg="http://schemas.microsoft.com/office/word/2010/wordprocessingGroup" xmlns:wpi="http://schemas.microsoft.com/office/word/2010/wordprocessingInk" xmlns:wne="http://schemas.microsoft.com/office/word/2006/wordml" xmlns:wps="http://schemas.microsoft.com/office/word/2010/wordprocessingShape" mc:Ignorable="w14 w15 w16se w16cid w16 w16cex w16sdtdh wp14">
+<w:document xmlns:wpc="http://schemas.microsoft.com/office/word/2010/wordprocessingCanvas" xmlns:cx="http://schemas.microsoft.com/office/drawing/2014/chartex" xmlns:cx1="http://schemas.microsoft.com/office/drawing/2015/9/8/chartex" xmlns:cx2="http://schemas.microsoft.com/office/drawing/2015/10/21/chartex" xmlns:cx3="http://schemas.microsoft.com/office/drawing/2016/5/9/chartex" xmlns:cx4="http://schemas.microsoft.com/office/drawing/2016/5/10/chartex" xmlns:cx5="http://schemas.microsoft.com/office/drawing/2016/5/11/chartex" xmlns:cx6="http://schemas.microsoft.com/office/drawing/2016/5/12/chartex" xmlns:cx7="http://schemas.microsoft.com/office/drawing/2016/5/13/chartex" xmlns:cx8="http://schemas.microsoft.com/office/drawing/2016/5/14/chartex" xmlns:mc="http://schemas.openxmlformats.org/markup-compatibility/2006" xmlns:aink="http://schemas.microsoft.com/office/drawing/2016/ink" xmlns:am3d="http://schemas.microsoft.com/office/drawing/2017/model3d" xmlns:o="urn:schemas-microsoft-com:office:office" xmlns:oel="http://schemas.microsoft.com/office/2019/extlst" xmlns:r="http://schemas.openxmlformats.org/officeDocument/2006/relationships" xmlns:m="http://schemas.openxmlformats.org/officeDocument/2006/math" xmlns:v="urn:schemas-microsoft-com:vml" xmlns:wp14="http://schemas.microsoft.com/office/word/2010/wordprocessingDrawing" xmlns:wp="http://schemas.openxmlformats.org/drawingml/2006/wordprocessingDrawing" xmlns:w10="urn:schemas-microsoft-com:office:word" xmlns:w="http://schemas.openxmlformats.org/wordprocessingml/2006/main" xmlns:w14="http://schemas.microsoft.com/office/word/2010/wordml" xmlns:w15="http://schemas.microsoft.com/office/word/2012/wordml" xmlns:w16cex="http://schemas.microsoft.com/office/word/2018/wordml/cex" xmlns:w16cid="http://schemas.microsoft.com/office/word/2016/wordml/cid" xmlns:w16="http://schemas.microsoft.com/office/word/2018/wordml" xmlns:w16sdtdh="http://schemas.microsoft.com/office/word/2020/wordml/sdtdatahash" xmlns:w16se="http://schemas.microsoft.com/office/word/2015/wordml/symex" xmlns:wpg="http://schemas.microsoft.com/office/word/2010/wordprocessingGroup" xmlns:wpi="http://schemas.microsoft.com/office/word/2010/wordprocessingInk" xmlns:wne="http://schemas.microsoft.com/office/word/2006/wordml" xmlns:wps="http://schemas.microsoft.com/office/word/2010/wordprocessingShape" mc:Ignorable="w14 w15 w16se w16cid w16 w16cex w16sdtdh wp14">
   <w:body>
     <w:p>
       <w:pPr>
@@ -1083,7 +1083,7 @@
             </w:rPr>
             <w:fldChar w:fldCharType="separate"/>
           </w:r>
-          <w:hyperlink w:anchor="_Toc132217936" w:history="1">
+          <w:hyperlink w:anchor="_Toc132376222" w:history="1">
             <w:r>
               <w:rPr>
                 <w:rStyle w:val="Hyperlink"/>
@@ -1110,7 +1110,7 @@
                 <w:noProof/>
                 <w:webHidden/>
               </w:rPr>
-              <w:instrText xml:space="preserve"> PAGEREF _Toc132217936 \h </w:instrText>
+              <w:instrText xml:space="preserve"> PAGEREF _Toc132376222 \h </w:instrText>
             </w:r>
             <w:r>
               <w:rPr>
@@ -1154,7 +1154,7 @@
               <w:lang w:eastAsia="hu-HU"/>
             </w:rPr>
           </w:pPr>
-          <w:hyperlink w:anchor="_Toc132217937" w:history="1">
+          <w:hyperlink w:anchor="_Toc132376223" w:history="1">
             <w:r>
               <w:rPr>
                 <w:rStyle w:val="Hyperlink"/>
@@ -1201,7 +1201,7 @@
                 <w:noProof/>
                 <w:webHidden/>
               </w:rPr>
-              <w:instrText xml:space="preserve"> PAGEREF _Toc132217937 \h </w:instrText>
+              <w:instrText xml:space="preserve"> PAGEREF _Toc132376223 \h </w:instrText>
             </w:r>
             <w:r>
               <w:rPr>
@@ -1245,7 +1245,7 @@
               <w:lang w:eastAsia="hu-HU"/>
             </w:rPr>
           </w:pPr>
-          <w:hyperlink w:anchor="_Toc132217938" w:history="1">
+          <w:hyperlink w:anchor="_Toc132376224" w:history="1">
             <w:r>
               <w:rPr>
                 <w:rStyle w:val="Hyperlink"/>
@@ -1292,7 +1292,7 @@
                 <w:noProof/>
                 <w:webHidden/>
               </w:rPr>
-              <w:instrText xml:space="preserve"> PAGEREF _Toc132217938 \h </w:instrText>
+              <w:instrText xml:space="preserve"> PAGEREF _Toc132376224 \h </w:instrText>
             </w:r>
             <w:r>
               <w:rPr>
@@ -1334,7 +1334,7 @@
               <w:lang w:eastAsia="hu-HU"/>
             </w:rPr>
           </w:pPr>
-          <w:hyperlink w:anchor="_Toc132217939" w:history="1">
+          <w:hyperlink w:anchor="_Toc132376225" w:history="1">
             <w:r>
               <w:rPr>
                 <w:rStyle w:val="Hyperlink"/>
@@ -1384,7 +1384,7 @@
                 <w:noProof/>
                 <w:webHidden/>
               </w:rPr>
-              <w:instrText xml:space="preserve"> PAGEREF _Toc132217939 \h </w:instrText>
+              <w:instrText xml:space="preserve"> PAGEREF _Toc132376225 \h </w:instrText>
             </w:r>
             <w:r>
               <w:rPr>
@@ -1426,7 +1426,7 @@
               <w:lang w:eastAsia="hu-HU"/>
             </w:rPr>
           </w:pPr>
-          <w:hyperlink w:anchor="_Toc132217940" w:history="1">
+          <w:hyperlink w:anchor="_Toc132376226" w:history="1">
             <w:r>
               <w:rPr>
                 <w:rStyle w:val="Hyperlink"/>
@@ -1465,7 +1465,7 @@
               <w:rPr>
                 <w:webHidden/>
               </w:rPr>
-              <w:instrText xml:space="preserve"> PAGEREF _Toc132217940 \h </w:instrText>
+              <w:instrText xml:space="preserve"> PAGEREF _Toc132376226 \h </w:instrText>
             </w:r>
             <w:r>
               <w:rPr>
@@ -1503,7 +1503,7 @@
               <w:lang w:eastAsia="hu-HU"/>
             </w:rPr>
           </w:pPr>
-          <w:hyperlink w:anchor="_Toc132217941" w:history="1">
+          <w:hyperlink w:anchor="_Toc132376227" w:history="1">
             <w:r>
               <w:rPr>
                 <w:rStyle w:val="Hyperlink"/>
@@ -1532,7 +1532,7 @@
                 <w:rStyle w:val="Hyperlink"/>
                 <w:noProof/>
               </w:rPr>
-              <w:t>XRHealth</w:t>
+              <w:t>XR az egészségügyben</w:t>
             </w:r>
             <w:r>
               <w:rPr>
@@ -1553,7 +1553,7 @@
                 <w:noProof/>
                 <w:webHidden/>
               </w:rPr>
-              <w:instrText xml:space="preserve"> PAGEREF _Toc132217941 \h </w:instrText>
+              <w:instrText xml:space="preserve"> PAGEREF _Toc132376227 \h </w:instrText>
             </w:r>
             <w:r>
               <w:rPr>
@@ -1595,7 +1595,7 @@
               <w:lang w:eastAsia="hu-HU"/>
             </w:rPr>
           </w:pPr>
-          <w:hyperlink w:anchor="_Toc132217942" w:history="1">
+          <w:hyperlink w:anchor="_Toc132376228" w:history="1">
             <w:r>
               <w:rPr>
                 <w:rStyle w:val="Hyperlink"/>
@@ -1634,7 +1634,7 @@
               <w:rPr>
                 <w:webHidden/>
               </w:rPr>
-              <w:instrText xml:space="preserve"> PAGEREF _Toc132217942 \h </w:instrText>
+              <w:instrText xml:space="preserve"> PAGEREF _Toc132376228 \h </w:instrText>
             </w:r>
             <w:r>
               <w:rPr>
@@ -1651,7 +1651,7 @@
               <w:rPr>
                 <w:webHidden/>
               </w:rPr>
-              <w:t>12</w:t>
+              <w:t>14</w:t>
             </w:r>
             <w:r>
               <w:rPr>
@@ -1672,7 +1672,7 @@
               <w:lang w:eastAsia="hu-HU"/>
             </w:rPr>
           </w:pPr>
-          <w:hyperlink w:anchor="_Toc132217943" w:history="1">
+          <w:hyperlink w:anchor="_Toc132376229" w:history="1">
             <w:r>
               <w:rPr>
                 <w:rStyle w:val="Hyperlink"/>
@@ -1722,7 +1722,7 @@
                 <w:noProof/>
                 <w:webHidden/>
               </w:rPr>
-              <w:instrText xml:space="preserve"> PAGEREF _Toc132217943 \h </w:instrText>
+              <w:instrText xml:space="preserve"> PAGEREF _Toc132376229 \h </w:instrText>
             </w:r>
             <w:r>
               <w:rPr>
@@ -1742,7 +1742,7 @@
                 <w:noProof/>
                 <w:webHidden/>
               </w:rPr>
-              <w:t>12</w:t>
+              <w:t>14</w:t>
             </w:r>
             <w:r>
               <w:rPr>
@@ -1766,7 +1766,7 @@
               <w:lang w:eastAsia="hu-HU"/>
             </w:rPr>
           </w:pPr>
-          <w:hyperlink w:anchor="_Toc132217944" w:history="1">
+          <w:hyperlink w:anchor="_Toc132376230" w:history="1">
             <w:r>
               <w:rPr>
                 <w:rStyle w:val="Hyperlink"/>
@@ -1813,7 +1813,7 @@
                 <w:noProof/>
                 <w:webHidden/>
               </w:rPr>
-              <w:instrText xml:space="preserve"> PAGEREF _Toc132217944 \h </w:instrText>
+              <w:instrText xml:space="preserve"> PAGEREF _Toc132376230 \h </w:instrText>
             </w:r>
             <w:r>
               <w:rPr>
@@ -1833,7 +1833,7 @@
                 <w:noProof/>
                 <w:webHidden/>
               </w:rPr>
-              <w:t>13</w:t>
+              <w:t>15</w:t>
             </w:r>
             <w:r>
               <w:rPr>
@@ -1857,7 +1857,7 @@
               <w:lang w:eastAsia="hu-HU"/>
             </w:rPr>
           </w:pPr>
-          <w:hyperlink w:anchor="_Toc132217945" w:history="1">
+          <w:hyperlink w:anchor="_Toc132376231" w:history="1">
             <w:r>
               <w:rPr>
                 <w:rStyle w:val="Hyperlink"/>
@@ -1884,7 +1884,7 @@
                 <w:noProof/>
                 <w:webHidden/>
               </w:rPr>
-              <w:instrText xml:space="preserve"> PAGEREF _Toc132217945 \h </w:instrText>
+              <w:instrText xml:space="preserve"> PAGEREF _Toc132376231 \h </w:instrText>
             </w:r>
             <w:r>
               <w:rPr>
@@ -1904,7 +1904,7 @@
                 <w:noProof/>
                 <w:webHidden/>
               </w:rPr>
-              <w:t>14</w:t>
+              <w:t>16</w:t>
             </w:r>
             <w:r>
               <w:rPr>
@@ -1928,7 +1928,7 @@
               <w:lang w:eastAsia="hu-HU"/>
             </w:rPr>
           </w:pPr>
-          <w:hyperlink w:anchor="_Toc132217946" w:history="1">
+          <w:hyperlink w:anchor="_Toc132376232" w:history="1">
             <w:r>
               <w:rPr>
                 <w:rStyle w:val="Hyperlink"/>
@@ -1955,7 +1955,7 @@
                 <w:noProof/>
                 <w:webHidden/>
               </w:rPr>
-              <w:instrText xml:space="preserve"> PAGEREF _Toc132217946 \h </w:instrText>
+              <w:instrText xml:space="preserve"> PAGEREF _Toc132376232 \h </w:instrText>
             </w:r>
             <w:r>
               <w:rPr>
@@ -1975,7 +1975,7 @@
                 <w:noProof/>
                 <w:webHidden/>
               </w:rPr>
-              <w:t>15</w:t>
+              <w:t>19</w:t>
             </w:r>
             <w:r>
               <w:rPr>
@@ -1999,7 +1999,7 @@
               <w:lang w:eastAsia="hu-HU"/>
             </w:rPr>
           </w:pPr>
-          <w:hyperlink w:anchor="_Toc132217947" w:history="1">
+          <w:hyperlink w:anchor="_Toc132376233" w:history="1">
             <w:r>
               <w:rPr>
                 <w:rStyle w:val="Hyperlink"/>
@@ -2026,7 +2026,7 @@
                 <w:noProof/>
                 <w:webHidden/>
               </w:rPr>
-              <w:instrText xml:space="preserve"> PAGEREF _Toc132217947 \h </w:instrText>
+              <w:instrText xml:space="preserve"> PAGEREF _Toc132376233 \h </w:instrText>
             </w:r>
             <w:r>
               <w:rPr>
@@ -2046,7 +2046,7 @@
                 <w:noProof/>
                 <w:webHidden/>
               </w:rPr>
-              <w:t>17</w:t>
+              <w:t>21</w:t>
             </w:r>
             <w:r>
               <w:rPr>
@@ -2070,7 +2070,7 @@
               <w:lang w:eastAsia="hu-HU"/>
             </w:rPr>
           </w:pPr>
-          <w:hyperlink w:anchor="_Toc132217948" w:history="1">
+          <w:hyperlink w:anchor="_Toc132376234" w:history="1">
             <w:r>
               <w:rPr>
                 <w:rStyle w:val="Hyperlink"/>
@@ -2097,7 +2097,7 @@
                 <w:noProof/>
                 <w:webHidden/>
               </w:rPr>
-              <w:instrText xml:space="preserve"> PAGEREF _Toc132217948 \h </w:instrText>
+              <w:instrText xml:space="preserve"> PAGEREF _Toc132376234 \h </w:instrText>
             </w:r>
             <w:r>
               <w:rPr>
@@ -2117,7 +2117,7 @@
                 <w:noProof/>
                 <w:webHidden/>
               </w:rPr>
-              <w:t>18</w:t>
+              <w:t>22</w:t>
             </w:r>
             <w:r>
               <w:rPr>
@@ -2175,7 +2175,7 @@
       <w:pPr>
         <w:pStyle w:val="Cmsor1-szmozatlan"/>
       </w:pPr>
-      <w:bookmarkStart w:id="3" w:name="_Toc132217936"/>
+      <w:bookmarkStart w:id="3" w:name="_Toc132376222"/>
       <w:r>
         <w:lastRenderedPageBreak/>
         <w:t>Jelölésjegyzék</w:t>
@@ -2432,7 +2432,7 @@
       <w:pPr>
         <w:pStyle w:val="Heading1"/>
       </w:pPr>
-      <w:bookmarkStart w:id="4" w:name="_Toc132217937"/>
+      <w:bookmarkStart w:id="4" w:name="_Toc132376223"/>
       <w:r>
         <w:t>Cél</w:t>
       </w:r>
@@ -2555,7 +2555,7 @@
       <w:pPr>
         <w:pStyle w:val="Heading1"/>
       </w:pPr>
-      <w:bookmarkStart w:id="5" w:name="_Toc132217938"/>
+      <w:bookmarkStart w:id="5" w:name="_Toc132376224"/>
       <w:r>
         <w:lastRenderedPageBreak/>
         <w:t>Irodalom és versenytárs elemzés</w:t>
@@ -2564,228 +2564,25 @@
     </w:p>
     <w:p>
       <w:pPr>
+        <w:pStyle w:val="Heading2"/>
+      </w:pPr>
+      <w:bookmarkStart w:id="6" w:name="_Toc132376225"/>
+      <w:r>
+        <w:t>A kiterjesztett valóság (XR)</w:t>
+      </w:r>
+      <w:bookmarkEnd w:id="6"/>
+    </w:p>
+    <w:p>
+      <w:pPr>
         <w:pStyle w:val="Firstparagraph"/>
       </w:pPr>
       <w:r>
-        <w:t xml:space="preserve">A </w:t>
-      </w:r>
-      <w:r>
-        <w:rPr>
-          <w:b/>
-          <w:bCs/>
-        </w:rPr>
-        <w:t>szöveg</w:t>
-      </w:r>
-      <w:r>
-        <w:t xml:space="preserve"> normál stílusú: Times New Roman, 12 pt, 1.5</w:t>
-      </w:r>
-      <w:r>
-        <w:t>-ös sortávolságú</w:t>
-      </w:r>
-      <w:r>
-        <w:t xml:space="preserve">, </w:t>
-      </w:r>
-      <w:r>
-        <w:t>sorkizárt</w:t>
-      </w:r>
-      <w:r>
-        <w:t xml:space="preserve">. </w:t>
-      </w:r>
-      <w:r>
-        <w:t>A v</w:t>
-      </w:r>
-      <w:r>
-        <w:t>áltozók szövegben dőlt betűvel</w:t>
-      </w:r>
-      <w:r>
-        <w:t xml:space="preserve"> szerepeljenek</w:t>
-      </w:r>
-      <w:r>
-        <w:t>. Az új bekezdés első sora behúzással új sorban, nem előzi meg üres sorköz</w:t>
-      </w:r>
-      <w:r>
-        <w:t xml:space="preserve"> (Normál stílusban beállítva)</w:t>
-      </w:r>
-      <w:r>
-        <w:t xml:space="preserve">. </w:t>
-      </w:r>
-    </w:p>
-    <w:p>
-      <w:r>
-        <w:rPr>
-          <w:b/>
-          <w:bCs/>
-        </w:rPr>
-        <w:t>Címek</w:t>
-      </w:r>
-      <w:r>
-        <w:t xml:space="preserve"> értelemszerűen számozva, Heading 1: 14 pt, </w:t>
-      </w:r>
-      <w:r>
-        <w:t>Times New Roman</w:t>
-      </w:r>
-      <w:r>
-        <w:t xml:space="preserve">, </w:t>
-      </w:r>
-      <w:r>
-        <w:t>félkövér</w:t>
-      </w:r>
-      <w:r>
-        <w:t xml:space="preserve">, további </w:t>
-      </w:r>
-      <w:r>
-        <w:t>Heading</w:t>
-      </w:r>
-      <w:r>
-        <w:t xml:space="preserve">: 12 pt, </w:t>
-      </w:r>
-      <w:r>
-        <w:t>félkövér</w:t>
-      </w:r>
-      <w:r>
-        <w:t xml:space="preserve">, </w:t>
-      </w:r>
-      <w:r>
-        <w:t xml:space="preserve">Times New Roman, </w:t>
-      </w:r>
-      <w:r>
-        <w:t xml:space="preserve">minden cím előtt és után </w:t>
-      </w:r>
-      <w:r>
-        <w:t>a cím stílusában vannak beállítva a sorközök</w:t>
-      </w:r>
-      <w:r>
-        <w:t xml:space="preserve">, cím utáni első </w:t>
-      </w:r>
-      <w:r>
-        <w:t>bekezdés stílusa First paragraph</w:t>
-      </w:r>
-      <w:r>
-        <w:t xml:space="preserve">. </w:t>
-      </w:r>
-    </w:p>
-    <w:p>
-      <w:r>
-        <w:t>Általános szabályok:</w:t>
-      </w:r>
-    </w:p>
-    <w:p>
-      <w:pPr>
-        <w:pStyle w:val="ListParagraph"/>
-      </w:pPr>
-      <w:r>
-        <w:t xml:space="preserve">minden műveleti jelet (számtani, halmazelméleti stb.) megelőz és követ egy-egy szóköz </w:t>
-      </w:r>
-    </w:p>
-    <w:p>
-      <w:pPr>
-        <w:pStyle w:val="ListParagraph"/>
-      </w:pPr>
-      <w:r>
-        <w:t xml:space="preserve">minden írásjelet (pont, vessző, </w:t>
-      </w:r>
-      <w:r>
-        <w:t>kérdőjel</w:t>
+        <w:t>Habár mára egyre ismertebbek a különféle kiterjesztett valóság, vagy XR technológiák, mégis léteznek olyan esetek, amelyekben nehéz pontosan meghatározni, hogy egyes alkalmazások, vagy felhasználások az XR melyik alcsoportjába tartozik.</w:t>
       </w:r>
       <w:r>
         <w:t xml:space="preserve"> </w:t>
       </w:r>
       <w:r>
-        <w:t>stb.</w:t>
-      </w:r>
-      <w:r>
-        <w:t xml:space="preserve">,) követ egy szóköz </w:t>
-      </w:r>
-    </w:p>
-    <w:p>
-      <w:pPr>
-        <w:pStyle w:val="ListParagraph"/>
-      </w:pPr>
-      <w:r>
-        <w:t xml:space="preserve">a zárójelek: normál (nem dőlt) </w:t>
-      </w:r>
-    </w:p>
-    <w:p>
-      <w:r>
-        <w:rPr>
-          <w:b/>
-          <w:bCs/>
-        </w:rPr>
-        <w:t>Nyelvi ajánlás</w:t>
-      </w:r>
-      <w:r>
-        <w:t xml:space="preserve">: magyar ill. angol nyelv szempontjából a Magyar Helyesírási Szabályzat, ill. a megfelelő – brit, </w:t>
-      </w:r>
-      <w:r>
-        <w:t>amerikai</w:t>
-      </w:r>
-      <w:r>
-        <w:t xml:space="preserve"> stb. – angol nyelvi szabályzat. </w:t>
-      </w:r>
-      <w:r>
-        <w:rPr>
-          <w:b/>
-          <w:bCs/>
-        </w:rPr>
-        <w:t>Terjedelem</w:t>
-      </w:r>
-      <w:r>
-        <w:t xml:space="preserve">: a tartalmi rész legalább 40 oldal, de legfeljebb 60 oldal. </w:t>
-      </w:r>
-      <w:r>
-        <w:rPr>
-          <w:b/>
-          <w:bCs/>
-        </w:rPr>
-        <w:t>Margók</w:t>
-      </w:r>
-      <w:r>
-        <w:t>: normál (felső, alsó, bal és jobb oldali margók is egyaránt 2,54 cm-es</w:t>
-      </w:r>
-      <w:r>
-        <w:t>ek</w:t>
-      </w:r>
-      <w:r>
-        <w:t>, a kötésmargó 1 cm.</w:t>
-      </w:r>
-      <w:r>
-        <w:t xml:space="preserve">) </w:t>
-      </w:r>
-      <w:r>
-        <w:rPr>
-          <w:b/>
-          <w:bCs/>
-        </w:rPr>
-        <w:t>Oldalszámozás</w:t>
-      </w:r>
-      <w:r>
-        <w:t xml:space="preserve">: középre alulra. </w:t>
-      </w:r>
-      <w:r>
-        <w:t>Fejléc tartalma fejezetenként a fejezetcímek középre rendezve.</w:t>
-      </w:r>
-    </w:p>
-    <w:p>
-      <w:pPr>
-        <w:pStyle w:val="Heading2"/>
-      </w:pPr>
-      <w:bookmarkStart w:id="6" w:name="_Toc132217939"/>
-      <w:r>
-        <w:t>A kiterjesztett valóság (XR)</w:t>
-      </w:r>
-      <w:bookmarkEnd w:id="6"/>
-    </w:p>
-    <w:p>
-      <w:pPr>
-        <w:pStyle w:val="Firstparagraph"/>
-      </w:pPr>
-      <w:r>
-        <w:t>Habár mára egyre ismertebbek a különféle kiterjesztett valóság, vagy XR technológiák, mégis léteznek olyan esetek, amelyekben nehéz pontosan meghatározni, hogy egyes alkalmazások, vagy felhasználások az XR melyik alcsoportjába tartozik.</w:t>
-      </w:r>
-      <w:r>
-        <w:t xml:space="preserve"> </w:t>
-      </w:r>
-      <w:r>
         <w:t xml:space="preserve">A három csoport a virtuális valóság (VR), </w:t>
       </w:r>
       <w:r>
@@ -2802,9 +2599,21 @@
       <w:r>
         <w:t xml:space="preserve"> A játékhoz opcionálisan használhatóak különféle viselhető eszközök és kiegészítők. Például a </w:t>
       </w:r>
-      <w:r>
-        <w:lastRenderedPageBreak/>
-        <w:t xml:space="preserve">Pokémon GO Plus karkötő, amivel a játékos a telefonja elővétele nélkül képes interakcióba lépni a virtuális világgal, vagy a Poké Ball Plus, a Plus karkötő továbbfejlesztett verziója, ami több lehetőséget biztosít a játékosnak a karkötőhöz képest </w:t>
+      <w:proofErr w:type="spellStart"/>
+      <w:r>
+        <w:t>Pokémon</w:t>
+      </w:r>
+      <w:proofErr w:type="spellEnd"/>
+      <w:r>
+        <w:t xml:space="preserve"> GO Plus karkötő, amivel a játékos a telefonja elővétele nélkül képes interakcióba lépni a virtuális világgal, vagy a </w:t>
+      </w:r>
+      <w:proofErr w:type="spellStart"/>
+      <w:r>
+        <w:t>Poké</w:t>
+      </w:r>
+      <w:proofErr w:type="spellEnd"/>
+      <w:r>
+        <w:t xml:space="preserve"> Ball Plus, a Plus karkötő továbbfejlesztett verziója, ami több lehetőséget biztosít a játékosnak a karkötőhöz képest </w:t>
       </w:r>
       <w:sdt>
         <w:sdtPr>
@@ -2878,7 +2687,135 @@
       </w:r>
     </w:p>
     <w:p>
-      <w:r>
+      <w:pPr>
+        <w:pStyle w:val="Firstparagraph"/>
+        <w:jc w:val="center"/>
+      </w:pPr>
+      <w:r>
+        <w:rPr>
+          <w:noProof/>
+        </w:rPr>
+        <w:drawing>
+          <wp:inline distT="0" distB="0" distL="0" distR="0" wp14:anchorId="392E5FE0" wp14:editId="101A0303">
+            <wp:extent cx="4096987" cy="2766951"/>
+            <wp:effectExtent l="0" t="0" r="0" b="0"/>
+            <wp:docPr id="1062128579" name="Picture 1062128579"/>
+            <wp:cNvGraphicFramePr/>
+            <a:graphic xmlns:a="http://schemas.openxmlformats.org/drawingml/2006/main">
+              <a:graphicData uri="http://schemas.openxmlformats.org/drawingml/2006/picture">
+                <pic:pic xmlns:pic="http://schemas.openxmlformats.org/drawingml/2006/picture">
+                  <pic:nvPicPr>
+                    <pic:cNvPr id="1062128579" name="Picture 1062128579"/>
+                    <pic:cNvPicPr/>
+                  </pic:nvPicPr>
+                  <pic:blipFill>
+                    <a:blip r:embed="rId14" cstate="print">
+                      <a:extLst>
+                        <a:ext uri="{28A0092B-C50C-407E-A947-70E740481C1C}">
+                          <a14:useLocalDpi xmlns:a14="http://schemas.microsoft.com/office/drawing/2010/main" val="0"/>
+                        </a:ext>
+                      </a:extLst>
+                    </a:blip>
+                    <a:stretch>
+                      <a:fillRect/>
+                    </a:stretch>
+                  </pic:blipFill>
+                  <pic:spPr>
+                    <a:xfrm>
+                      <a:off x="0" y="0"/>
+                      <a:ext cx="4145325" cy="2799597"/>
+                    </a:xfrm>
+                    <a:prstGeom prst="rect">
+                      <a:avLst/>
+                    </a:prstGeom>
+                  </pic:spPr>
+                </pic:pic>
+              </a:graphicData>
+            </a:graphic>
+          </wp:inline>
+        </w:drawing>
+      </w:r>
+    </w:p>
+    <w:p>
+      <w:pPr>
+        <w:pStyle w:val="Caption"/>
+      </w:pPr>
+      <w:r>
+        <w:t>2</w:t>
+      </w:r>
+      <w:r>
+        <w:t>. ábra</w:t>
+      </w:r>
+      <w:r>
+        <w:t xml:space="preserve">: </w:t>
+      </w:r>
+      <w:proofErr w:type="spellStart"/>
+      <w:r>
+        <w:t>Pokemon</w:t>
+      </w:r>
+      <w:proofErr w:type="spellEnd"/>
+      <w:r>
+        <w:t xml:space="preserve"> GO illusztráció</w:t>
+      </w:r>
+      <w:r>
+        <w:rPr>
+          <w:noProof/>
+        </w:rPr>
+        <w:t xml:space="preserve"> </w:t>
+      </w:r>
+      <w:sdt>
+        <w:sdtPr>
+          <w:rPr>
+            <w:noProof/>
+          </w:rPr>
+          <w:id w:val="-721286398"/>
+          <w:citation/>
+        </w:sdtPr>
+        <w:sdtContent>
+          <w:r>
+            <w:rPr>
+              <w:noProof/>
+            </w:rPr>
+            <w:fldChar w:fldCharType="begin"/>
+          </w:r>
+          <w:r>
+            <w:rPr>
+              <w:noProof/>
+              <w:lang w:val="en-US"/>
+            </w:rPr>
+            <w:instrText xml:space="preserve"> CITATION Pok \l 1033 </w:instrText>
+          </w:r>
+          <w:r>
+            <w:rPr>
+              <w:noProof/>
+            </w:rPr>
+            <w:fldChar w:fldCharType="separate"/>
+          </w:r>
+          <w:r>
+            <w:rPr>
+              <w:noProof/>
+              <w:lang w:val="en-US"/>
+            </w:rPr>
+            <w:t>[4]</w:t>
+          </w:r>
+          <w:r>
+            <w:rPr>
+              <w:noProof/>
+            </w:rPr>
+            <w:fldChar w:fldCharType="end"/>
+          </w:r>
+        </w:sdtContent>
+      </w:sdt>
+      <w:r>
+        <w:rPr>
+          <w:noProof/>
+        </w:rPr>
+        <w:t>.</w:t>
+      </w:r>
+    </w:p>
+    <w:p>
+      <w:r>
+        <w:lastRenderedPageBreak/>
         <w:t>Az MR technológiákat használó megoldások keresztezik a VR és AR technológiákat, szenzorokkal és kamerákkal érzékelik a valóságot, és virtuális objektumokat helyeznek el rajta, ezzel összemosva a valóságot és virtuális világot. MR applikációk külön erre a felhasználásra fejlesztett eszközöket igényelnek, például Microsoft HoloLens, illetve speciálisan a felhasználásra kialakított teret.</w:t>
       </w:r>
       <w:r>
@@ -2923,9 +2860,109 @@
     </w:p>
     <w:p>
       <w:pPr>
+        <w:pStyle w:val="Firstparagraph"/>
+        <w:jc w:val="center"/>
+      </w:pPr>
+      <w:r>
+        <w:rPr>
+          <w:noProof/>
+        </w:rPr>
+        <w:drawing>
+          <wp:inline distT="0" distB="0" distL="0" distR="0" wp14:anchorId="0E5BF7AA" wp14:editId="75370590">
+            <wp:extent cx="4013859" cy="2291937"/>
+            <wp:effectExtent l="0" t="0" r="5715" b="0"/>
+            <wp:docPr id="1967835872" name="Picture 1967835872"/>
+            <wp:cNvGraphicFramePr/>
+            <a:graphic xmlns:a="http://schemas.openxmlformats.org/drawingml/2006/main">
+              <a:graphicData uri="http://schemas.openxmlformats.org/drawingml/2006/picture">
+                <pic:pic xmlns:pic="http://schemas.openxmlformats.org/drawingml/2006/picture">
+                  <pic:nvPicPr>
+                    <pic:cNvPr id="1967835872" name="Picture 1967835872"/>
+                    <pic:cNvPicPr/>
+                  </pic:nvPicPr>
+                  <pic:blipFill>
+                    <a:blip r:embed="rId15" cstate="print">
+                      <a:extLst>
+                        <a:ext uri="{28A0092B-C50C-407E-A947-70E740481C1C}">
+                          <a14:useLocalDpi xmlns:a14="http://schemas.microsoft.com/office/drawing/2010/main" val="0"/>
+                        </a:ext>
+                      </a:extLst>
+                    </a:blip>
+                    <a:stretch>
+                      <a:fillRect/>
+                    </a:stretch>
+                  </pic:blipFill>
+                  <pic:spPr>
+                    <a:xfrm>
+                      <a:off x="0" y="0"/>
+                      <a:ext cx="4019423" cy="2295114"/>
+                    </a:xfrm>
+                    <a:prstGeom prst="rect">
+                      <a:avLst/>
+                    </a:prstGeom>
+                  </pic:spPr>
+                </pic:pic>
+              </a:graphicData>
+            </a:graphic>
+          </wp:inline>
+        </w:drawing>
+      </w:r>
+    </w:p>
+    <w:p>
+      <w:pPr>
+        <w:pStyle w:val="Caption"/>
+      </w:pPr>
+      <w:r>
+        <w:t>3</w:t>
+      </w:r>
+      <w:r>
+        <w:t>. ábra</w:t>
+      </w:r>
+      <w:r>
+        <w:t xml:space="preserve">: </w:t>
+      </w:r>
+      <w:r>
+        <w:t xml:space="preserve">Microsoft HoloLens használata műtéthez való felkészüléshez </w:t>
+      </w:r>
+      <w:sdt>
+        <w:sdtPr>
+          <w:id w:val="-1414237560"/>
+          <w:citation/>
+        </w:sdtPr>
+        <w:sdtContent>
+          <w:r>
+            <w:fldChar w:fldCharType="begin"/>
+          </w:r>
+          <w:r>
+            <w:rPr>
+              <w:lang w:val="en-US"/>
+            </w:rPr>
+            <w:instrText xml:space="preserve"> CITATION Leo \l 1033 </w:instrText>
+          </w:r>
+          <w:r>
+            <w:fldChar w:fldCharType="separate"/>
+          </w:r>
+          <w:r>
+            <w:rPr>
+              <w:noProof/>
+              <w:lang w:val="en-US"/>
+            </w:rPr>
+            <w:t>[6]</w:t>
+          </w:r>
+          <w:r>
+            <w:fldChar w:fldCharType="end"/>
+          </w:r>
+        </w:sdtContent>
+      </w:sdt>
+      <w:r>
+        <w:t>.</w:t>
+      </w:r>
+    </w:p>
+    <w:p>
+      <w:pPr>
         <w:pStyle w:val="Heading3"/>
       </w:pPr>
-      <w:bookmarkStart w:id="7" w:name="_Toc132217940"/>
+      <w:bookmarkStart w:id="7" w:name="_Toc132376226"/>
       <w:r>
         <w:t>A virtuális valóság (VR)</w:t>
       </w:r>
@@ -3070,7 +3107,11 @@
         <w:t xml:space="preserve">tartalmaz egy magas felbontású kijelzőt, lencséket, és szenzorokat, amikkel követni tudjuk a felhasználó fej és testmozgását. </w:t>
       </w:r>
       <w:r>
-        <w:t>A VR technológiák alapja a sztereoszkópikus 3 dimenziós hatás, amit úgy érnek el a VR szemüvegek, hogy a kijelzőt két részre bontják, szemenként egy, és egymáshoz képest eltolt képet mutatnak, a lencsék segítenek a fókuszálásban, és csökkentik a szem terhelését. A két képet az agy összemossa, így teremtve mélység</w:t>
+        <w:t xml:space="preserve">A VR technológiák alapja a sztereoszkópikus 3 dimenziós hatás, amit úgy érnek el a VR szemüvegek, hogy a kijelzőt két részre bontják, </w:t>
+      </w:r>
+      <w:r>
+        <w:lastRenderedPageBreak/>
+        <w:t>szemenként egy, és egymáshoz képest eltolt képet mutatnak, a lencsék segítenek a fókuszálásban, és csökkentik a szem terhelését. A két képet az agy összemossa, így teremtve mélység</w:t>
       </w:r>
       <w:r>
         <w:t>-</w:t>
@@ -3090,11 +3131,7 @@
         <w:t>,</w:t>
       </w:r>
       <w:r>
-        <w:t xml:space="preserve"> amik kontroller nélkül is használhatóak, például Samsung GearVR, ami biztosít egy érintőpadot a szemüveg </w:t>
-      </w:r>
-      <w:r>
-        <w:lastRenderedPageBreak/>
-        <w:t>oldalán</w:t>
+        <w:t xml:space="preserve"> amik kontroller nélkül is használhatóak, például Samsung GearVR, ami biztosít egy érintőpadot a szemüveg oldalán</w:t>
       </w:r>
       <w:r>
         <w:t>,</w:t>
@@ -3151,6 +3188,7 @@
         <w:rPr>
           <w:noProof/>
         </w:rPr>
+        <w:lastRenderedPageBreak/>
         <w:drawing>
           <wp:inline distT="0" distB="0" distL="0" distR="0" wp14:anchorId="0FC3A38C" wp14:editId="55046ECE">
             <wp:extent cx="3848100" cy="2686050"/>
@@ -3165,7 +3203,7 @@
                     <pic:cNvPicPr/>
                   </pic:nvPicPr>
                   <pic:blipFill>
-                    <a:blip r:embed="rId14">
+                    <a:blip r:embed="rId16">
                       <a:extLst>
                         <a:ext uri="{28A0092B-C50C-407E-A947-70E740481C1C}">
                           <a14:useLocalDpi xmlns:a14="http://schemas.microsoft.com/office/drawing/2010/main" val="0"/>
@@ -3294,13 +3332,14 @@
       <w:pPr>
         <w:pStyle w:val="Heading2"/>
       </w:pPr>
-      <w:r>
-        <w:lastRenderedPageBreak/>
+      <w:bookmarkStart w:id="9" w:name="_Toc132376227"/>
+      <w:r>
         <w:t>X</w:t>
       </w:r>
       <w:r>
         <w:t>R az egészségügyben</w:t>
       </w:r>
+      <w:bookmarkEnd w:id="9"/>
     </w:p>
     <w:p>
       <w:pPr>
@@ -3451,7 +3490,11 @@
         <w:t xml:space="preserve"> a páciensek irányába</w:t>
       </w:r>
       <w:r>
-        <w:t xml:space="preserve">. Olyan egészségügyi állapotokat tudnak VR környezetben szimulálni mint az időskori demencia, Parkinson-kór, migrénes fejfájás </w:t>
+        <w:t xml:space="preserve">. Olyan egészségügyi állapotokat tudnak VR környezetben szimulálni </w:t>
+      </w:r>
+      <w:r>
+        <w:lastRenderedPageBreak/>
+        <w:t xml:space="preserve">mint az időskori demencia, Parkinson-kór, migrénes fejfájás </w:t>
       </w:r>
       <w:sdt>
         <w:sdtPr>
@@ -3724,11 +3767,7 @@
         <w:t>b</w:t>
       </w:r>
       <w:r>
-        <w:t xml:space="preserve">en VR technológiával készült applikációval vonták el a </w:t>
-      </w:r>
-      <w:r>
-        <w:lastRenderedPageBreak/>
-        <w:t xml:space="preserve">figyelmüket, és </w:t>
+        <w:t xml:space="preserve">en VR technológiával készült applikációval vonták el a figyelmüket, és </w:t>
       </w:r>
       <w:r>
         <w:t>funkcionális mágneses rezonanciavizsgálattal</w:t>
@@ -4110,7 +4149,11 @@
         <w:t xml:space="preserve"> használhatóak szorongás vagy trauma kezelésére, </w:t>
       </w:r>
       <w:r>
-        <w:t xml:space="preserve">például autóbalesetet szenvedő személynek biztosíthat expozíciós terápiát pszichológus, biztonságos környezetben visszaszoktathatja </w:t>
+        <w:t xml:space="preserve">például autóbalesetet szenvedő személynek biztosíthat expozíciós terápiát </w:t>
+      </w:r>
+      <w:r>
+        <w:lastRenderedPageBreak/>
+        <w:t xml:space="preserve">pszichológus, biztonságos környezetben visszaszoktathatja </w:t>
       </w:r>
       <w:r>
         <w:t>az utcai környezetbe</w:t>
@@ -4203,11 +4246,11 @@
       <w:pPr>
         <w:pStyle w:val="Heading3"/>
       </w:pPr>
-      <w:bookmarkStart w:id="9" w:name="_Toc132217942"/>
+      <w:bookmarkStart w:id="10" w:name="_Toc132376228"/>
       <w:r>
         <w:t>XRHealth</w:t>
       </w:r>
-      <w:bookmarkEnd w:id="9"/>
+      <w:bookmarkEnd w:id="10"/>
     </w:p>
     <w:p>
       <w:pPr>
@@ -4282,11 +4325,7 @@
         <w:t xml:space="preserve">. Neurológiai </w:t>
       </w:r>
       <w:r>
-        <w:t xml:space="preserve">problémákra alkalmazható gyógymódok, </w:t>
-      </w:r>
-      <w:r>
-        <w:lastRenderedPageBreak/>
-        <w:t xml:space="preserve">például neurológiai rendellenességekre-, kognitív és memória zavarra alkalmazható terápiás szoftver. Illetve viselkedési </w:t>
+        <w:t xml:space="preserve">problémákra alkalmazható gyógymódok, például neurológiai rendellenességekre-, kognitív és memória zavarra alkalmazható terápiás szoftver. Illetve viselkedési </w:t>
       </w:r>
       <w:r>
         <w:t>problémák</w:t>
@@ -4402,11 +4441,11 @@
         <w:pStyle w:val="Heading2"/>
         <w:ind w:left="431" w:hanging="431"/>
       </w:pPr>
-      <w:bookmarkStart w:id="10" w:name="_Toc132217943"/>
+      <w:bookmarkStart w:id="11" w:name="_Toc132376229"/>
       <w:r>
         <w:t>Virtuális valóság, mint figyelem elterelés</w:t>
       </w:r>
-      <w:bookmarkEnd w:id="10"/>
+      <w:bookmarkEnd w:id="11"/>
     </w:p>
     <w:p>
       <w:pPr>
@@ -4417,11 +4456,12 @@
       <w:pPr>
         <w:pStyle w:val="Heading1"/>
       </w:pPr>
-      <w:bookmarkStart w:id="11" w:name="_Toc132217944"/>
-      <w:r>
+      <w:bookmarkStart w:id="12" w:name="_Toc132376230"/>
+      <w:r>
+        <w:lastRenderedPageBreak/>
         <w:t>Instrukciók</w:t>
       </w:r>
-      <w:bookmarkEnd w:id="11"/>
+      <w:bookmarkEnd w:id="12"/>
     </w:p>
     <w:p>
       <w:pPr>
@@ -4645,7 +4685,6 @@
           <w:rFonts w:cs="Times New Roman"/>
           <w:szCs w:val="24"/>
         </w:rPr>
-        <w:lastRenderedPageBreak/>
         <w:t xml:space="preserve">Programtervező informatikus </w:t>
       </w:r>
       <w:r>
@@ -4830,12 +4869,12 @@
           <w:szCs w:val="22"/>
         </w:rPr>
       </w:pPr>
-      <w:bookmarkStart w:id="12" w:name="_Toc132217945"/>
+      <w:bookmarkStart w:id="13" w:name="_Toc132376231"/>
       <w:r>
         <w:lastRenderedPageBreak/>
         <w:t>Irodalomjegyzék</w:t>
       </w:r>
-      <w:bookmarkEnd w:id="12"/>
+      <w:bookmarkEnd w:id="13"/>
       <w:r>
         <w:fldChar w:fldCharType="begin"/>
       </w:r>
@@ -6070,13 +6109,13 @@
         <w:lastRenderedPageBreak/>
         <w:fldChar w:fldCharType="end"/>
       </w:r>
-      <w:bookmarkStart w:id="13" w:name="_Ref89376640"/>
-      <w:bookmarkStart w:id="14" w:name="_Toc132217946"/>
+      <w:bookmarkStart w:id="14" w:name="_Ref89376640"/>
+      <w:bookmarkStart w:id="15" w:name="_Toc132376232"/>
       <w:r>
         <w:t>Mellékletek</w:t>
       </w:r>
-      <w:bookmarkEnd w:id="13"/>
       <w:bookmarkEnd w:id="14"/>
+      <w:bookmarkEnd w:id="15"/>
     </w:p>
     <w:p>
       <w:pPr>
@@ -7135,12 +7174,12 @@
       <w:pPr>
         <w:pStyle w:val="Cmsor1-szmozatlan"/>
       </w:pPr>
-      <w:bookmarkStart w:id="15" w:name="_Toc132217947"/>
+      <w:bookmarkStart w:id="16" w:name="_Toc132376233"/>
       <w:r>
         <w:lastRenderedPageBreak/>
         <w:t>Ábrajegyzék</w:t>
       </w:r>
-      <w:bookmarkEnd w:id="15"/>
+      <w:bookmarkEnd w:id="16"/>
     </w:p>
     <w:p>
       <w:pPr>
@@ -7211,7 +7250,7 @@
             <w:noProof/>
             <w:webHidden/>
           </w:rPr>
-          <w:t>1</w:t>
+          <w:t>12</w:t>
         </w:r>
         <w:r>
           <w:rPr>
@@ -7236,12 +7275,12 @@
       <w:pPr>
         <w:pStyle w:val="Cmsor1-szmozatlan"/>
       </w:pPr>
-      <w:bookmarkStart w:id="16" w:name="_Toc132217948"/>
+      <w:bookmarkStart w:id="17" w:name="_Toc132376234"/>
       <w:r>
         <w:lastRenderedPageBreak/>
         <w:t>Táblázatjegyzék</w:t>
       </w:r>
-      <w:bookmarkEnd w:id="16"/>
+      <w:bookmarkEnd w:id="17"/>
     </w:p>
     <w:p>
       <w:pPr>
@@ -7299,20 +7338,17 @@
             <w:noProof/>
             <w:webHidden/>
           </w:rPr>
-        </w:r>
-        <w:r>
-          <w:rPr>
-            <w:noProof/>
-            <w:webHidden/>
-          </w:rPr>
           <w:fldChar w:fldCharType="separate"/>
         </w:r>
         <w:r>
           <w:rPr>
+            <w:b/>
+            <w:bCs/>
             <w:noProof/>
             <w:webHidden/>
+            <w:lang w:val="en-US"/>
           </w:rPr>
-          <w:t>1</w:t>
+          <w:t>Error! Bookmark not defined.</w:t>
         </w:r>
         <w:r>
           <w:rPr>
@@ -7329,7 +7365,7 @@
       </w:r>
     </w:p>
     <w:sectPr>
-      <w:headerReference w:type="default" r:id="rId15"/>
+      <w:headerReference w:type="default" r:id="rId17"/>
       <w:pgSz w:w="11906" w:h="16838" w:code="9"/>
       <w:pgMar w:top="1418" w:right="1418" w:bottom="1418" w:left="1418" w:header="709" w:footer="709" w:gutter="567"/>
       <w:cols w:space="708"/>
@@ -7340,7 +7376,7 @@
 </file>
 
 <file path=word/endnotes.xml><?xml version="1.0" encoding="utf-8"?>
-<w:endnotes xmlns:wpc="http://schemas.microsoft.com/office/word/2010/wordprocessingCanvas" xmlns:cx="http://schemas.microsoft.com/office/drawing/2014/chartex" xmlns:cx1="http://schemas.microsoft.com/office/drawing/2015/9/8/chartex" xmlns:cx2="http://schemas.microsoft.com/office/drawing/2015/10/21/chartex" xmlns:cx3="http://schemas.microsoft.com/office/drawing/2016/5/9/chartex" xmlns:cx4="http://schemas.microsoft.com/office/drawing/2016/5/10/chartex" xmlns:cx5="http://schemas.microsoft.com/office/drawing/2016/5/11/chartex" xmlns:cx6="http://schemas.microsoft.com/office/drawing/2016/5/12/chartex" xmlns:cx7="http://schemas.microsoft.com/office/drawing/2016/5/13/chartex" xmlns:cx8="http://schemas.microsoft.com/office/drawing/2016/5/14/chartex" xmlns:mc="http://schemas.openxmlformats.org/markup-compatibility/2006" xmlns:aink="http://schemas.microsoft.com/office/drawing/2016/ink" xmlns:am3d="http://schemas.microsoft.com/office/drawing/2017/model3d" xmlns:o="urn:schemas-microsoft-com:office:office" xmlns:oel="http://schemas.microsoft.com/office/2019/extlst" xmlns:r="http://schemas.openxmlformats.org/officeDocument/2006/relationships" xmlns:m="http://schemas.openxmlformats.org/officeDocument/2006/math" xmlns:v="urn:schemas-microsoft-com:vml" xmlns:wp14="http://schemas.microsoft.com/office/word/2010/wordprocessingDrawing" xmlns:wp="http://schemas.openxmlformats.org/drawingml/2006/wordprocessingDrawing" xmlns:w10="urn:schemas-microsoft-com:office:word" xmlns:w="http://schemas.openxmlformats.org/wordprocessingml/2006/main" xmlns:w14="http://schemas.microsoft.com/office/word/2010/wordml" xmlns:w15="http://schemas.microsoft.com/office/word/2012/wordml" xmlns:w16cex="http://schemas.microsoft.com/office/word/2018/wordml/cex" xmlns:w16cid="http://schemas.microsoft.com/office/word/2016/wordml/cid" xmlns:w16="http://schemas.microsoft.com/office/word/2018/wordml" xmlns:w16du="http://schemas.microsoft.com/office/word/2023/wordml/word16du" xmlns:w16sdtdh="http://schemas.microsoft.com/office/word/2020/wordml/sdtdatahash" xmlns:w16se="http://schemas.microsoft.com/office/word/2015/wordml/symex" xmlns:wpg="http://schemas.microsoft.com/office/word/2010/wordprocessingGroup" xmlns:wpi="http://schemas.microsoft.com/office/word/2010/wordprocessingInk" xmlns:wne="http://schemas.microsoft.com/office/word/2006/wordml" xmlns:wps="http://schemas.microsoft.com/office/word/2010/wordprocessingShape" mc:Ignorable="w14 w15 w16se w16cid w16 w16cex w16sdtdh wp14">
+<w:endnotes xmlns:wpc="http://schemas.microsoft.com/office/word/2010/wordprocessingCanvas" xmlns:cx="http://schemas.microsoft.com/office/drawing/2014/chartex" xmlns:cx1="http://schemas.microsoft.com/office/drawing/2015/9/8/chartex" xmlns:cx2="http://schemas.microsoft.com/office/drawing/2015/10/21/chartex" xmlns:cx3="http://schemas.microsoft.com/office/drawing/2016/5/9/chartex" xmlns:cx4="http://schemas.microsoft.com/office/drawing/2016/5/10/chartex" xmlns:cx5="http://schemas.microsoft.com/office/drawing/2016/5/11/chartex" xmlns:cx6="http://schemas.microsoft.com/office/drawing/2016/5/12/chartex" xmlns:cx7="http://schemas.microsoft.com/office/drawing/2016/5/13/chartex" xmlns:cx8="http://schemas.microsoft.com/office/drawing/2016/5/14/chartex" xmlns:mc="http://schemas.openxmlformats.org/markup-compatibility/2006" xmlns:aink="http://schemas.microsoft.com/office/drawing/2016/ink" xmlns:am3d="http://schemas.microsoft.com/office/drawing/2017/model3d" xmlns:o="urn:schemas-microsoft-com:office:office" xmlns:oel="http://schemas.microsoft.com/office/2019/extlst" xmlns:r="http://schemas.openxmlformats.org/officeDocument/2006/relationships" xmlns:m="http://schemas.openxmlformats.org/officeDocument/2006/math" xmlns:v="urn:schemas-microsoft-com:vml" xmlns:wp14="http://schemas.microsoft.com/office/word/2010/wordprocessingDrawing" xmlns:wp="http://schemas.openxmlformats.org/drawingml/2006/wordprocessingDrawing" xmlns:w10="urn:schemas-microsoft-com:office:word" xmlns:w="http://schemas.openxmlformats.org/wordprocessingml/2006/main" xmlns:w14="http://schemas.microsoft.com/office/word/2010/wordml" xmlns:w15="http://schemas.microsoft.com/office/word/2012/wordml" xmlns:w16cex="http://schemas.microsoft.com/office/word/2018/wordml/cex" xmlns:w16cid="http://schemas.microsoft.com/office/word/2016/wordml/cid" xmlns:w16="http://schemas.microsoft.com/office/word/2018/wordml" xmlns:w16sdtdh="http://schemas.microsoft.com/office/word/2020/wordml/sdtdatahash" xmlns:w16se="http://schemas.microsoft.com/office/word/2015/wordml/symex" xmlns:wpg="http://schemas.microsoft.com/office/word/2010/wordprocessingGroup" xmlns:wpi="http://schemas.microsoft.com/office/word/2010/wordprocessingInk" xmlns:wne="http://schemas.microsoft.com/office/word/2006/wordml" xmlns:wps="http://schemas.microsoft.com/office/word/2010/wordprocessingShape" mc:Ignorable="w14 w15 w16se w16cid w16 w16cex w16sdtdh wp14">
   <w:endnote w:type="separator" w:id="-1">
     <w:p>
       <w:pPr>
@@ -7365,7 +7401,7 @@
 </file>
 
 <file path=word/footer1.xml><?xml version="1.0" encoding="utf-8"?>
-<w:ftr xmlns:wpc="http://schemas.microsoft.com/office/word/2010/wordprocessingCanvas" xmlns:cx="http://schemas.microsoft.com/office/drawing/2014/chartex" xmlns:cx1="http://schemas.microsoft.com/office/drawing/2015/9/8/chartex" xmlns:cx2="http://schemas.microsoft.com/office/drawing/2015/10/21/chartex" xmlns:cx3="http://schemas.microsoft.com/office/drawing/2016/5/9/chartex" xmlns:cx4="http://schemas.microsoft.com/office/drawing/2016/5/10/chartex" xmlns:cx5="http://schemas.microsoft.com/office/drawing/2016/5/11/chartex" xmlns:cx6="http://schemas.microsoft.com/office/drawing/2016/5/12/chartex" xmlns:cx7="http://schemas.microsoft.com/office/drawing/2016/5/13/chartex" xmlns:cx8="http://schemas.microsoft.com/office/drawing/2016/5/14/chartex" xmlns:mc="http://schemas.openxmlformats.org/markup-compatibility/2006" xmlns:aink="http://schemas.microsoft.com/office/drawing/2016/ink" xmlns:am3d="http://schemas.microsoft.com/office/drawing/2017/model3d" xmlns:o="urn:schemas-microsoft-com:office:office" xmlns:oel="http://schemas.microsoft.com/office/2019/extlst" xmlns:r="http://schemas.openxmlformats.org/officeDocument/2006/relationships" xmlns:m="http://schemas.openxmlformats.org/officeDocument/2006/math" xmlns:v="urn:schemas-microsoft-com:vml" xmlns:wp14="http://schemas.microsoft.com/office/word/2010/wordprocessingDrawing" xmlns:wp="http://schemas.openxmlformats.org/drawingml/2006/wordprocessingDrawing" xmlns:w10="urn:schemas-microsoft-com:office:word" xmlns:w="http://schemas.openxmlformats.org/wordprocessingml/2006/main" xmlns:w14="http://schemas.microsoft.com/office/word/2010/wordml" xmlns:w15="http://schemas.microsoft.com/office/word/2012/wordml" xmlns:w16cex="http://schemas.microsoft.com/office/word/2018/wordml/cex" xmlns:w16cid="http://schemas.microsoft.com/office/word/2016/wordml/cid" xmlns:w16="http://schemas.microsoft.com/office/word/2018/wordml" xmlns:w16du="http://schemas.microsoft.com/office/word/2023/wordml/word16du" xmlns:w16sdtdh="http://schemas.microsoft.com/office/word/2020/wordml/sdtdatahash" xmlns:w16se="http://schemas.microsoft.com/office/word/2015/wordml/symex" xmlns:wpg="http://schemas.microsoft.com/office/word/2010/wordprocessingGroup" xmlns:wpi="http://schemas.microsoft.com/office/word/2010/wordprocessingInk" xmlns:wne="http://schemas.microsoft.com/office/word/2006/wordml" xmlns:wps="http://schemas.microsoft.com/office/word/2010/wordprocessingShape" mc:Ignorable="w14 w15 w16se w16cid w16 w16cex w16sdtdh wp14">
+<w:ftr xmlns:wpc="http://schemas.microsoft.com/office/word/2010/wordprocessingCanvas" xmlns:cx="http://schemas.microsoft.com/office/drawing/2014/chartex" xmlns:cx1="http://schemas.microsoft.com/office/drawing/2015/9/8/chartex" xmlns:cx2="http://schemas.microsoft.com/office/drawing/2015/10/21/chartex" xmlns:cx3="http://schemas.microsoft.com/office/drawing/2016/5/9/chartex" xmlns:cx4="http://schemas.microsoft.com/office/drawing/2016/5/10/chartex" xmlns:cx5="http://schemas.microsoft.com/office/drawing/2016/5/11/chartex" xmlns:cx6="http://schemas.microsoft.com/office/drawing/2016/5/12/chartex" xmlns:cx7="http://schemas.microsoft.com/office/drawing/2016/5/13/chartex" xmlns:cx8="http://schemas.microsoft.com/office/drawing/2016/5/14/chartex" xmlns:mc="http://schemas.openxmlformats.org/markup-compatibility/2006" xmlns:aink="http://schemas.microsoft.com/office/drawing/2016/ink" xmlns:am3d="http://schemas.microsoft.com/office/drawing/2017/model3d" xmlns:o="urn:schemas-microsoft-com:office:office" xmlns:oel="http://schemas.microsoft.com/office/2019/extlst" xmlns:r="http://schemas.openxmlformats.org/officeDocument/2006/relationships" xmlns:m="http://schemas.openxmlformats.org/officeDocument/2006/math" xmlns:v="urn:schemas-microsoft-com:vml" xmlns:wp14="http://schemas.microsoft.com/office/word/2010/wordprocessingDrawing" xmlns:wp="http://schemas.openxmlformats.org/drawingml/2006/wordprocessingDrawing" xmlns:w10="urn:schemas-microsoft-com:office:word" xmlns:w="http://schemas.openxmlformats.org/wordprocessingml/2006/main" xmlns:w14="http://schemas.microsoft.com/office/word/2010/wordml" xmlns:w15="http://schemas.microsoft.com/office/word/2012/wordml" xmlns:w16cex="http://schemas.microsoft.com/office/word/2018/wordml/cex" xmlns:w16cid="http://schemas.microsoft.com/office/word/2016/wordml/cid" xmlns:w16="http://schemas.microsoft.com/office/word/2018/wordml" xmlns:w16sdtdh="http://schemas.microsoft.com/office/word/2020/wordml/sdtdatahash" xmlns:w16se="http://schemas.microsoft.com/office/word/2015/wordml/symex" xmlns:wpg="http://schemas.microsoft.com/office/word/2010/wordprocessingGroup" xmlns:wpi="http://schemas.microsoft.com/office/word/2010/wordprocessingInk" xmlns:wne="http://schemas.microsoft.com/office/word/2006/wordml" xmlns:wps="http://schemas.microsoft.com/office/word/2010/wordprocessingShape" mc:Ignorable="w14 w15 w16se w16cid w16 w16cex w16sdtdh wp14">
   <w:p>
     <w:pPr>
       <w:pStyle w:val="Footer"/>
@@ -7376,7 +7412,7 @@
 </file>
 
 <file path=word/footer2.xml><?xml version="1.0" encoding="utf-8"?>
-<w:ftr xmlns:wpc="http://schemas.microsoft.com/office/word/2010/wordprocessingCanvas" xmlns:cx="http://schemas.microsoft.com/office/drawing/2014/chartex" xmlns:cx1="http://schemas.microsoft.com/office/drawing/2015/9/8/chartex" xmlns:cx2="http://schemas.microsoft.com/office/drawing/2015/10/21/chartex" xmlns:cx3="http://schemas.microsoft.com/office/drawing/2016/5/9/chartex" xmlns:cx4="http://schemas.microsoft.com/office/drawing/2016/5/10/chartex" xmlns:cx5="http://schemas.microsoft.com/office/drawing/2016/5/11/chartex" xmlns:cx6="http://schemas.microsoft.com/office/drawing/2016/5/12/chartex" xmlns:cx7="http://schemas.microsoft.com/office/drawing/2016/5/13/chartex" xmlns:cx8="http://schemas.microsoft.com/office/drawing/2016/5/14/chartex" xmlns:mc="http://schemas.openxmlformats.org/markup-compatibility/2006" xmlns:aink="http://schemas.microsoft.com/office/drawing/2016/ink" xmlns:am3d="http://schemas.microsoft.com/office/drawing/2017/model3d" xmlns:o="urn:schemas-microsoft-com:office:office" xmlns:oel="http://schemas.microsoft.com/office/2019/extlst" xmlns:r="http://schemas.openxmlformats.org/officeDocument/2006/relationships" xmlns:m="http://schemas.openxmlformats.org/officeDocument/2006/math" xmlns:v="urn:schemas-microsoft-com:vml" xmlns:wp14="http://schemas.microsoft.com/office/word/2010/wordprocessingDrawing" xmlns:wp="http://schemas.openxmlformats.org/drawingml/2006/wordprocessingDrawing" xmlns:w10="urn:schemas-microsoft-com:office:word" xmlns:w="http://schemas.openxmlformats.org/wordprocessingml/2006/main" xmlns:w14="http://schemas.microsoft.com/office/word/2010/wordml" xmlns:w15="http://schemas.microsoft.com/office/word/2012/wordml" xmlns:w16cex="http://schemas.microsoft.com/office/word/2018/wordml/cex" xmlns:w16cid="http://schemas.microsoft.com/office/word/2016/wordml/cid" xmlns:w16="http://schemas.microsoft.com/office/word/2018/wordml" xmlns:w16du="http://schemas.microsoft.com/office/word/2023/wordml/word16du" xmlns:w16sdtdh="http://schemas.microsoft.com/office/word/2020/wordml/sdtdatahash" xmlns:w16se="http://schemas.microsoft.com/office/word/2015/wordml/symex" xmlns:wpg="http://schemas.microsoft.com/office/word/2010/wordprocessingGroup" xmlns:wpi="http://schemas.microsoft.com/office/word/2010/wordprocessingInk" xmlns:wne="http://schemas.microsoft.com/office/word/2006/wordml" xmlns:wps="http://schemas.microsoft.com/office/word/2010/wordprocessingShape" mc:Ignorable="w14 w15 w16se w16cid w16 w16cex w16sdtdh wp14">
+<w:ftr xmlns:wpc="http://schemas.microsoft.com/office/word/2010/wordprocessingCanvas" xmlns:cx="http://schemas.microsoft.com/office/drawing/2014/chartex" xmlns:cx1="http://schemas.microsoft.com/office/drawing/2015/9/8/chartex" xmlns:cx2="http://schemas.microsoft.com/office/drawing/2015/10/21/chartex" xmlns:cx3="http://schemas.microsoft.com/office/drawing/2016/5/9/chartex" xmlns:cx4="http://schemas.microsoft.com/office/drawing/2016/5/10/chartex" xmlns:cx5="http://schemas.microsoft.com/office/drawing/2016/5/11/chartex" xmlns:cx6="http://schemas.microsoft.com/office/drawing/2016/5/12/chartex" xmlns:cx7="http://schemas.microsoft.com/office/drawing/2016/5/13/chartex" xmlns:cx8="http://schemas.microsoft.com/office/drawing/2016/5/14/chartex" xmlns:mc="http://schemas.openxmlformats.org/markup-compatibility/2006" xmlns:aink="http://schemas.microsoft.com/office/drawing/2016/ink" xmlns:am3d="http://schemas.microsoft.com/office/drawing/2017/model3d" xmlns:o="urn:schemas-microsoft-com:office:office" xmlns:oel="http://schemas.microsoft.com/office/2019/extlst" xmlns:r="http://schemas.openxmlformats.org/officeDocument/2006/relationships" xmlns:m="http://schemas.openxmlformats.org/officeDocument/2006/math" xmlns:v="urn:schemas-microsoft-com:vml" xmlns:wp14="http://schemas.microsoft.com/office/word/2010/wordprocessingDrawing" xmlns:wp="http://schemas.openxmlformats.org/drawingml/2006/wordprocessingDrawing" xmlns:w10="urn:schemas-microsoft-com:office:word" xmlns:w="http://schemas.openxmlformats.org/wordprocessingml/2006/main" xmlns:w14="http://schemas.microsoft.com/office/word/2010/wordml" xmlns:w15="http://schemas.microsoft.com/office/word/2012/wordml" xmlns:w16cex="http://schemas.microsoft.com/office/word/2018/wordml/cex" xmlns:w16cid="http://schemas.microsoft.com/office/word/2016/wordml/cid" xmlns:w16="http://schemas.microsoft.com/office/word/2018/wordml" xmlns:w16sdtdh="http://schemas.microsoft.com/office/word/2020/wordml/sdtdatahash" xmlns:w16se="http://schemas.microsoft.com/office/word/2015/wordml/symex" xmlns:wpg="http://schemas.microsoft.com/office/word/2010/wordprocessingGroup" xmlns:wpi="http://schemas.microsoft.com/office/word/2010/wordprocessingInk" xmlns:wne="http://schemas.microsoft.com/office/word/2006/wordml" xmlns:wps="http://schemas.microsoft.com/office/word/2010/wordprocessingShape" mc:Ignorable="w14 w15 w16se w16cid w16 w16cex w16sdtdh wp14">
   <w:sdt>
     <w:sdtPr>
       <w:id w:val="-323199365"/>
@@ -7419,7 +7455,7 @@
 </file>
 
 <file path=word/footnotes.xml><?xml version="1.0" encoding="utf-8"?>
-<w:footnotes xmlns:wpc="http://schemas.microsoft.com/office/word/2010/wordprocessingCanvas" xmlns:cx="http://schemas.microsoft.com/office/drawing/2014/chartex" xmlns:cx1="http://schemas.microsoft.com/office/drawing/2015/9/8/chartex" xmlns:cx2="http://schemas.microsoft.com/office/drawing/2015/10/21/chartex" xmlns:cx3="http://schemas.microsoft.com/office/drawing/2016/5/9/chartex" xmlns:cx4="http://schemas.microsoft.com/office/drawing/2016/5/10/chartex" xmlns:cx5="http://schemas.microsoft.com/office/drawing/2016/5/11/chartex" xmlns:cx6="http://schemas.microsoft.com/office/drawing/2016/5/12/chartex" xmlns:cx7="http://schemas.microsoft.com/office/drawing/2016/5/13/chartex" xmlns:cx8="http://schemas.microsoft.com/office/drawing/2016/5/14/chartex" xmlns:mc="http://schemas.openxmlformats.org/markup-compatibility/2006" xmlns:aink="http://schemas.microsoft.com/office/drawing/2016/ink" xmlns:am3d="http://schemas.microsoft.com/office/drawing/2017/model3d" xmlns:o="urn:schemas-microsoft-com:office:office" xmlns:oel="http://schemas.microsoft.com/office/2019/extlst" xmlns:r="http://schemas.openxmlformats.org/officeDocument/2006/relationships" xmlns:m="http://schemas.openxmlformats.org/officeDocument/2006/math" xmlns:v="urn:schemas-microsoft-com:vml" xmlns:wp14="http://schemas.microsoft.com/office/word/2010/wordprocessingDrawing" xmlns:wp="http://schemas.openxmlformats.org/drawingml/2006/wordprocessingDrawing" xmlns:w10="urn:schemas-microsoft-com:office:word" xmlns:w="http://schemas.openxmlformats.org/wordprocessingml/2006/main" xmlns:w14="http://schemas.microsoft.com/office/word/2010/wordml" xmlns:w15="http://schemas.microsoft.com/office/word/2012/wordml" xmlns:w16cex="http://schemas.microsoft.com/office/word/2018/wordml/cex" xmlns:w16cid="http://schemas.microsoft.com/office/word/2016/wordml/cid" xmlns:w16="http://schemas.microsoft.com/office/word/2018/wordml" xmlns:w16du="http://schemas.microsoft.com/office/word/2023/wordml/word16du" xmlns:w16sdtdh="http://schemas.microsoft.com/office/word/2020/wordml/sdtdatahash" xmlns:w16se="http://schemas.microsoft.com/office/word/2015/wordml/symex" xmlns:wpg="http://schemas.microsoft.com/office/word/2010/wordprocessingGroup" xmlns:wpi="http://schemas.microsoft.com/office/word/2010/wordprocessingInk" xmlns:wne="http://schemas.microsoft.com/office/word/2006/wordml" xmlns:wps="http://schemas.microsoft.com/office/word/2010/wordprocessingShape" mc:Ignorable="w14 w15 w16se w16cid w16 w16cex w16sdtdh wp14">
+<w:footnotes xmlns:wpc="http://schemas.microsoft.com/office/word/2010/wordprocessingCanvas" xmlns:cx="http://schemas.microsoft.com/office/drawing/2014/chartex" xmlns:cx1="http://schemas.microsoft.com/office/drawing/2015/9/8/chartex" xmlns:cx2="http://schemas.microsoft.com/office/drawing/2015/10/21/chartex" xmlns:cx3="http://schemas.microsoft.com/office/drawing/2016/5/9/chartex" xmlns:cx4="http://schemas.microsoft.com/office/drawing/2016/5/10/chartex" xmlns:cx5="http://schemas.microsoft.com/office/drawing/2016/5/11/chartex" xmlns:cx6="http://schemas.microsoft.com/office/drawing/2016/5/12/chartex" xmlns:cx7="http://schemas.microsoft.com/office/drawing/2016/5/13/chartex" xmlns:cx8="http://schemas.microsoft.com/office/drawing/2016/5/14/chartex" xmlns:mc="http://schemas.openxmlformats.org/markup-compatibility/2006" xmlns:aink="http://schemas.microsoft.com/office/drawing/2016/ink" xmlns:am3d="http://schemas.microsoft.com/office/drawing/2017/model3d" xmlns:o="urn:schemas-microsoft-com:office:office" xmlns:oel="http://schemas.microsoft.com/office/2019/extlst" xmlns:r="http://schemas.openxmlformats.org/officeDocument/2006/relationships" xmlns:m="http://schemas.openxmlformats.org/officeDocument/2006/math" xmlns:v="urn:schemas-microsoft-com:vml" xmlns:wp14="http://schemas.microsoft.com/office/word/2010/wordprocessingDrawing" xmlns:wp="http://schemas.openxmlformats.org/drawingml/2006/wordprocessingDrawing" xmlns:w10="urn:schemas-microsoft-com:office:word" xmlns:w="http://schemas.openxmlformats.org/wordprocessingml/2006/main" xmlns:w14="http://schemas.microsoft.com/office/word/2010/wordml" xmlns:w15="http://schemas.microsoft.com/office/word/2012/wordml" xmlns:w16cex="http://schemas.microsoft.com/office/word/2018/wordml/cex" xmlns:w16cid="http://schemas.microsoft.com/office/word/2016/wordml/cid" xmlns:w16="http://schemas.microsoft.com/office/word/2018/wordml" xmlns:w16sdtdh="http://schemas.microsoft.com/office/word/2020/wordml/sdtdatahash" xmlns:w16se="http://schemas.microsoft.com/office/word/2015/wordml/symex" xmlns:wpg="http://schemas.microsoft.com/office/word/2010/wordprocessingGroup" xmlns:wpi="http://schemas.microsoft.com/office/word/2010/wordprocessingInk" xmlns:wne="http://schemas.microsoft.com/office/word/2006/wordml" xmlns:wps="http://schemas.microsoft.com/office/word/2010/wordprocessingShape" mc:Ignorable="w14 w15 w16se w16cid w16 w16cex w16sdtdh wp14">
   <w:footnote w:type="separator" w:id="-1">
     <w:p>
       <w:pPr>
@@ -7444,7 +7480,7 @@
 </file>
 
 <file path=word/header1.xml><?xml version="1.0" encoding="utf-8"?>
-<w:hdr xmlns:wpc="http://schemas.microsoft.com/office/word/2010/wordprocessingCanvas" xmlns:cx="http://schemas.microsoft.com/office/drawing/2014/chartex" xmlns:cx1="http://schemas.microsoft.com/office/drawing/2015/9/8/chartex" xmlns:cx2="http://schemas.microsoft.com/office/drawing/2015/10/21/chartex" xmlns:cx3="http://schemas.microsoft.com/office/drawing/2016/5/9/chartex" xmlns:cx4="http://schemas.microsoft.com/office/drawing/2016/5/10/chartex" xmlns:cx5="http://schemas.microsoft.com/office/drawing/2016/5/11/chartex" xmlns:cx6="http://schemas.microsoft.com/office/drawing/2016/5/12/chartex" xmlns:cx7="http://schemas.microsoft.com/office/drawing/2016/5/13/chartex" xmlns:cx8="http://schemas.microsoft.com/office/drawing/2016/5/14/chartex" xmlns:mc="http://schemas.openxmlformats.org/markup-compatibility/2006" xmlns:aink="http://schemas.microsoft.com/office/drawing/2016/ink" xmlns:am3d="http://schemas.microsoft.com/office/drawing/2017/model3d" xmlns:o="urn:schemas-microsoft-com:office:office" xmlns:oel="http://schemas.microsoft.com/office/2019/extlst" xmlns:r="http://schemas.openxmlformats.org/officeDocument/2006/relationships" xmlns:m="http://schemas.openxmlformats.org/officeDocument/2006/math" xmlns:v="urn:schemas-microsoft-com:vml" xmlns:wp14="http://schemas.microsoft.com/office/word/2010/wordprocessingDrawing" xmlns:wp="http://schemas.openxmlformats.org/drawingml/2006/wordprocessingDrawing" xmlns:w10="urn:schemas-microsoft-com:office:word" xmlns:w="http://schemas.openxmlformats.org/wordprocessingml/2006/main" xmlns:w14="http://schemas.microsoft.com/office/word/2010/wordml" xmlns:w15="http://schemas.microsoft.com/office/word/2012/wordml" xmlns:w16cex="http://schemas.microsoft.com/office/word/2018/wordml/cex" xmlns:w16cid="http://schemas.microsoft.com/office/word/2016/wordml/cid" xmlns:w16="http://schemas.microsoft.com/office/word/2018/wordml" xmlns:w16du="http://schemas.microsoft.com/office/word/2023/wordml/word16du" xmlns:w16sdtdh="http://schemas.microsoft.com/office/word/2020/wordml/sdtdatahash" xmlns:w16se="http://schemas.microsoft.com/office/word/2015/wordml/symex" xmlns:wpg="http://schemas.microsoft.com/office/word/2010/wordprocessingGroup" xmlns:wpi="http://schemas.microsoft.com/office/word/2010/wordprocessingInk" xmlns:wne="http://schemas.microsoft.com/office/word/2006/wordml" xmlns:wps="http://schemas.microsoft.com/office/word/2010/wordprocessingShape" mc:Ignorable="w14 w15 w16se w16cid w16 w16cex w16sdtdh wp14">
+<w:hdr xmlns:wpc="http://schemas.microsoft.com/office/word/2010/wordprocessingCanvas" xmlns:cx="http://schemas.microsoft.com/office/drawing/2014/chartex" xmlns:cx1="http://schemas.microsoft.com/office/drawing/2015/9/8/chartex" xmlns:cx2="http://schemas.microsoft.com/office/drawing/2015/10/21/chartex" xmlns:cx3="http://schemas.microsoft.com/office/drawing/2016/5/9/chartex" xmlns:cx4="http://schemas.microsoft.com/office/drawing/2016/5/10/chartex" xmlns:cx5="http://schemas.microsoft.com/office/drawing/2016/5/11/chartex" xmlns:cx6="http://schemas.microsoft.com/office/drawing/2016/5/12/chartex" xmlns:cx7="http://schemas.microsoft.com/office/drawing/2016/5/13/chartex" xmlns:cx8="http://schemas.microsoft.com/office/drawing/2016/5/14/chartex" xmlns:mc="http://schemas.openxmlformats.org/markup-compatibility/2006" xmlns:aink="http://schemas.microsoft.com/office/drawing/2016/ink" xmlns:am3d="http://schemas.microsoft.com/office/drawing/2017/model3d" xmlns:o="urn:schemas-microsoft-com:office:office" xmlns:oel="http://schemas.microsoft.com/office/2019/extlst" xmlns:r="http://schemas.openxmlformats.org/officeDocument/2006/relationships" xmlns:m="http://schemas.openxmlformats.org/officeDocument/2006/math" xmlns:v="urn:schemas-microsoft-com:vml" xmlns:wp14="http://schemas.microsoft.com/office/word/2010/wordprocessingDrawing" xmlns:wp="http://schemas.openxmlformats.org/drawingml/2006/wordprocessingDrawing" xmlns:w10="urn:schemas-microsoft-com:office:word" xmlns:w="http://schemas.openxmlformats.org/wordprocessingml/2006/main" xmlns:w14="http://schemas.microsoft.com/office/word/2010/wordml" xmlns:w15="http://schemas.microsoft.com/office/word/2012/wordml" xmlns:w16cex="http://schemas.microsoft.com/office/word/2018/wordml/cex" xmlns:w16cid="http://schemas.microsoft.com/office/word/2016/wordml/cid" xmlns:w16="http://schemas.microsoft.com/office/word/2018/wordml" xmlns:w16sdtdh="http://schemas.microsoft.com/office/word/2020/wordml/sdtdatahash" xmlns:w16se="http://schemas.microsoft.com/office/word/2015/wordml/symex" xmlns:wpg="http://schemas.microsoft.com/office/word/2010/wordprocessingGroup" xmlns:wpi="http://schemas.microsoft.com/office/word/2010/wordprocessingInk" xmlns:wne="http://schemas.microsoft.com/office/word/2006/wordml" xmlns:wps="http://schemas.microsoft.com/office/word/2010/wordprocessingShape" mc:Ignorable="w14 w15 w16se w16cid w16 w16cex w16sdtdh wp14">
   <w:p>
     <w:pPr>
       <w:pStyle w:val="Header"/>
@@ -7459,7 +7495,7 @@
 </file>
 
 <file path=word/header2.xml><?xml version="1.0" encoding="utf-8"?>
-<w:hdr xmlns:wpc="http://schemas.microsoft.com/office/word/2010/wordprocessingCanvas" xmlns:cx="http://schemas.microsoft.com/office/drawing/2014/chartex" xmlns:cx1="http://schemas.microsoft.com/office/drawing/2015/9/8/chartex" xmlns:cx2="http://schemas.microsoft.com/office/drawing/2015/10/21/chartex" xmlns:cx3="http://schemas.microsoft.com/office/drawing/2016/5/9/chartex" xmlns:cx4="http://schemas.microsoft.com/office/drawing/2016/5/10/chartex" xmlns:cx5="http://schemas.microsoft.com/office/drawing/2016/5/11/chartex" xmlns:cx6="http://schemas.microsoft.com/office/drawing/2016/5/12/chartex" xmlns:cx7="http://schemas.microsoft.com/office/drawing/2016/5/13/chartex" xmlns:cx8="http://schemas.microsoft.com/office/drawing/2016/5/14/chartex" xmlns:mc="http://schemas.openxmlformats.org/markup-compatibility/2006" xmlns:aink="http://schemas.microsoft.com/office/drawing/2016/ink" xmlns:am3d="http://schemas.microsoft.com/office/drawing/2017/model3d" xmlns:o="urn:schemas-microsoft-com:office:office" xmlns:oel="http://schemas.microsoft.com/office/2019/extlst" xmlns:r="http://schemas.openxmlformats.org/officeDocument/2006/relationships" xmlns:m="http://schemas.openxmlformats.org/officeDocument/2006/math" xmlns:v="urn:schemas-microsoft-com:vml" xmlns:wp14="http://schemas.microsoft.com/office/word/2010/wordprocessingDrawing" xmlns:wp="http://schemas.openxmlformats.org/drawingml/2006/wordprocessingDrawing" xmlns:w10="urn:schemas-microsoft-com:office:word" xmlns:w="http://schemas.openxmlformats.org/wordprocessingml/2006/main" xmlns:w14="http://schemas.microsoft.com/office/word/2010/wordml" xmlns:w15="http://schemas.microsoft.com/office/word/2012/wordml" xmlns:w16cex="http://schemas.microsoft.com/office/word/2018/wordml/cex" xmlns:w16cid="http://schemas.microsoft.com/office/word/2016/wordml/cid" xmlns:w16="http://schemas.microsoft.com/office/word/2018/wordml" xmlns:w16du="http://schemas.microsoft.com/office/word/2023/wordml/word16du" xmlns:w16sdtdh="http://schemas.microsoft.com/office/word/2020/wordml/sdtdatahash" xmlns:w16se="http://schemas.microsoft.com/office/word/2015/wordml/symex" xmlns:wpg="http://schemas.microsoft.com/office/word/2010/wordprocessingGroup" xmlns:wpi="http://schemas.microsoft.com/office/word/2010/wordprocessingInk" xmlns:wne="http://schemas.microsoft.com/office/word/2006/wordml" xmlns:wps="http://schemas.microsoft.com/office/word/2010/wordprocessingShape" mc:Ignorable="w14 w15 w16se w16cid w16 w16cex w16sdtdh wp14">
+<w:hdr xmlns:wpc="http://schemas.microsoft.com/office/word/2010/wordprocessingCanvas" xmlns:cx="http://schemas.microsoft.com/office/drawing/2014/chartex" xmlns:cx1="http://schemas.microsoft.com/office/drawing/2015/9/8/chartex" xmlns:cx2="http://schemas.microsoft.com/office/drawing/2015/10/21/chartex" xmlns:cx3="http://schemas.microsoft.com/office/drawing/2016/5/9/chartex" xmlns:cx4="http://schemas.microsoft.com/office/drawing/2016/5/10/chartex" xmlns:cx5="http://schemas.microsoft.com/office/drawing/2016/5/11/chartex" xmlns:cx6="http://schemas.microsoft.com/office/drawing/2016/5/12/chartex" xmlns:cx7="http://schemas.microsoft.com/office/drawing/2016/5/13/chartex" xmlns:cx8="http://schemas.microsoft.com/office/drawing/2016/5/14/chartex" xmlns:mc="http://schemas.openxmlformats.org/markup-compatibility/2006" xmlns:aink="http://schemas.microsoft.com/office/drawing/2016/ink" xmlns:am3d="http://schemas.microsoft.com/office/drawing/2017/model3d" xmlns:o="urn:schemas-microsoft-com:office:office" xmlns:oel="http://schemas.microsoft.com/office/2019/extlst" xmlns:r="http://schemas.openxmlformats.org/officeDocument/2006/relationships" xmlns:m="http://schemas.openxmlformats.org/officeDocument/2006/math" xmlns:v="urn:schemas-microsoft-com:vml" xmlns:wp14="http://schemas.microsoft.com/office/word/2010/wordprocessingDrawing" xmlns:wp="http://schemas.openxmlformats.org/drawingml/2006/wordprocessingDrawing" xmlns:w10="urn:schemas-microsoft-com:office:word" xmlns:w="http://schemas.openxmlformats.org/wordprocessingml/2006/main" xmlns:w14="http://schemas.microsoft.com/office/word/2010/wordml" xmlns:w15="http://schemas.microsoft.com/office/word/2012/wordml" xmlns:w16cex="http://schemas.microsoft.com/office/word/2018/wordml/cex" xmlns:w16cid="http://schemas.microsoft.com/office/word/2016/wordml/cid" xmlns:w16="http://schemas.microsoft.com/office/word/2018/wordml" xmlns:w16sdtdh="http://schemas.microsoft.com/office/word/2020/wordml/sdtdatahash" xmlns:w16se="http://schemas.microsoft.com/office/word/2015/wordml/symex" xmlns:wpg="http://schemas.microsoft.com/office/word/2010/wordprocessingGroup" xmlns:wpi="http://schemas.microsoft.com/office/word/2010/wordprocessingInk" xmlns:wne="http://schemas.microsoft.com/office/word/2006/wordml" xmlns:wps="http://schemas.microsoft.com/office/word/2010/wordprocessingShape" mc:Ignorable="w14 w15 w16se w16cid w16 w16cex w16sdtdh wp14">
   <w:p>
     <w:pPr>
       <w:pStyle w:val="Header"/>
@@ -7478,7 +7514,7 @@
 </file>
 
 <file path=word/header3.xml><?xml version="1.0" encoding="utf-8"?>
-<w:hdr xmlns:wpc="http://schemas.microsoft.com/office/word/2010/wordprocessingCanvas" xmlns:cx="http://schemas.microsoft.com/office/drawing/2014/chartex" xmlns:cx1="http://schemas.microsoft.com/office/drawing/2015/9/8/chartex" xmlns:cx2="http://schemas.microsoft.com/office/drawing/2015/10/21/chartex" xmlns:cx3="http://schemas.microsoft.com/office/drawing/2016/5/9/chartex" xmlns:cx4="http://schemas.microsoft.com/office/drawing/2016/5/10/chartex" xmlns:cx5="http://schemas.microsoft.com/office/drawing/2016/5/11/chartex" xmlns:cx6="http://schemas.microsoft.com/office/drawing/2016/5/12/chartex" xmlns:cx7="http://schemas.microsoft.com/office/drawing/2016/5/13/chartex" xmlns:cx8="http://schemas.microsoft.com/office/drawing/2016/5/14/chartex" xmlns:mc="http://schemas.openxmlformats.org/markup-compatibility/2006" xmlns:aink="http://schemas.microsoft.com/office/drawing/2016/ink" xmlns:am3d="http://schemas.microsoft.com/office/drawing/2017/model3d" xmlns:o="urn:schemas-microsoft-com:office:office" xmlns:oel="http://schemas.microsoft.com/office/2019/extlst" xmlns:r="http://schemas.openxmlformats.org/officeDocument/2006/relationships" xmlns:m="http://schemas.openxmlformats.org/officeDocument/2006/math" xmlns:v="urn:schemas-microsoft-com:vml" xmlns:wp14="http://schemas.microsoft.com/office/word/2010/wordprocessingDrawing" xmlns:wp="http://schemas.openxmlformats.org/drawingml/2006/wordprocessingDrawing" xmlns:w10="urn:schemas-microsoft-com:office:word" xmlns:w="http://schemas.openxmlformats.org/wordprocessingml/2006/main" xmlns:w14="http://schemas.microsoft.com/office/word/2010/wordml" xmlns:w15="http://schemas.microsoft.com/office/word/2012/wordml" xmlns:w16cex="http://schemas.microsoft.com/office/word/2018/wordml/cex" xmlns:w16cid="http://schemas.microsoft.com/office/word/2016/wordml/cid" xmlns:w16="http://schemas.microsoft.com/office/word/2018/wordml" xmlns:w16du="http://schemas.microsoft.com/office/word/2023/wordml/word16du" xmlns:w16sdtdh="http://schemas.microsoft.com/office/word/2020/wordml/sdtdatahash" xmlns:w16se="http://schemas.microsoft.com/office/word/2015/wordml/symex" xmlns:wpg="http://schemas.microsoft.com/office/word/2010/wordprocessingGroup" xmlns:wpi="http://schemas.microsoft.com/office/word/2010/wordprocessingInk" xmlns:wne="http://schemas.microsoft.com/office/word/2006/wordml" xmlns:wps="http://schemas.microsoft.com/office/word/2010/wordprocessingShape" mc:Ignorable="w14 w15 w16se w16cid w16 w16cex w16sdtdh wp14">
+<w:hdr xmlns:wpc="http://schemas.microsoft.com/office/word/2010/wordprocessingCanvas" xmlns:cx="http://schemas.microsoft.com/office/drawing/2014/chartex" xmlns:cx1="http://schemas.microsoft.com/office/drawing/2015/9/8/chartex" xmlns:cx2="http://schemas.microsoft.com/office/drawing/2015/10/21/chartex" xmlns:cx3="http://schemas.microsoft.com/office/drawing/2016/5/9/chartex" xmlns:cx4="http://schemas.microsoft.com/office/drawing/2016/5/10/chartex" xmlns:cx5="http://schemas.microsoft.com/office/drawing/2016/5/11/chartex" xmlns:cx6="http://schemas.microsoft.com/office/drawing/2016/5/12/chartex" xmlns:cx7="http://schemas.microsoft.com/office/drawing/2016/5/13/chartex" xmlns:cx8="http://schemas.microsoft.com/office/drawing/2016/5/14/chartex" xmlns:mc="http://schemas.openxmlformats.org/markup-compatibility/2006" xmlns:aink="http://schemas.microsoft.com/office/drawing/2016/ink" xmlns:am3d="http://schemas.microsoft.com/office/drawing/2017/model3d" xmlns:o="urn:schemas-microsoft-com:office:office" xmlns:oel="http://schemas.microsoft.com/office/2019/extlst" xmlns:r="http://schemas.openxmlformats.org/officeDocument/2006/relationships" xmlns:m="http://schemas.openxmlformats.org/officeDocument/2006/math" xmlns:v="urn:schemas-microsoft-com:vml" xmlns:wp14="http://schemas.microsoft.com/office/word/2010/wordprocessingDrawing" xmlns:wp="http://schemas.openxmlformats.org/drawingml/2006/wordprocessingDrawing" xmlns:w10="urn:schemas-microsoft-com:office:word" xmlns:w="http://schemas.openxmlformats.org/wordprocessingml/2006/main" xmlns:w14="http://schemas.microsoft.com/office/word/2010/wordml" xmlns:w15="http://schemas.microsoft.com/office/word/2012/wordml" xmlns:w16cex="http://schemas.microsoft.com/office/word/2018/wordml/cex" xmlns:w16cid="http://schemas.microsoft.com/office/word/2016/wordml/cid" xmlns:w16="http://schemas.microsoft.com/office/word/2018/wordml" xmlns:w16sdtdh="http://schemas.microsoft.com/office/word/2020/wordml/sdtdatahash" xmlns:w16se="http://schemas.microsoft.com/office/word/2015/wordml/symex" xmlns:wpg="http://schemas.microsoft.com/office/word/2010/wordprocessingGroup" xmlns:wpi="http://schemas.microsoft.com/office/word/2010/wordprocessingInk" xmlns:wne="http://schemas.microsoft.com/office/word/2006/wordml" xmlns:wps="http://schemas.microsoft.com/office/word/2010/wordprocessingShape" mc:Ignorable="w14 w15 w16se w16cid w16 w16cex w16sdtdh wp14">
   <w:p>
     <w:pPr>
       <w:pStyle w:val="Header"/>
@@ -7538,7 +7574,7 @@
 </file>
 
 <file path=word/header4.xml><?xml version="1.0" encoding="utf-8"?>
-<w:hdr xmlns:wpc="http://schemas.microsoft.com/office/word/2010/wordprocessingCanvas" xmlns:cx="http://schemas.microsoft.com/office/drawing/2014/chartex" xmlns:cx1="http://schemas.microsoft.com/office/drawing/2015/9/8/chartex" xmlns:cx2="http://schemas.microsoft.com/office/drawing/2015/10/21/chartex" xmlns:cx3="http://schemas.microsoft.com/office/drawing/2016/5/9/chartex" xmlns:cx4="http://schemas.microsoft.com/office/drawing/2016/5/10/chartex" xmlns:cx5="http://schemas.microsoft.com/office/drawing/2016/5/11/chartex" xmlns:cx6="http://schemas.microsoft.com/office/drawing/2016/5/12/chartex" xmlns:cx7="http://schemas.microsoft.com/office/drawing/2016/5/13/chartex" xmlns:cx8="http://schemas.microsoft.com/office/drawing/2016/5/14/chartex" xmlns:mc="http://schemas.openxmlformats.org/markup-compatibility/2006" xmlns:aink="http://schemas.microsoft.com/office/drawing/2016/ink" xmlns:am3d="http://schemas.microsoft.com/office/drawing/2017/model3d" xmlns:o="urn:schemas-microsoft-com:office:office" xmlns:oel="http://schemas.microsoft.com/office/2019/extlst" xmlns:r="http://schemas.openxmlformats.org/officeDocument/2006/relationships" xmlns:m="http://schemas.openxmlformats.org/officeDocument/2006/math" xmlns:v="urn:schemas-microsoft-com:vml" xmlns:wp14="http://schemas.microsoft.com/office/word/2010/wordprocessingDrawing" xmlns:wp="http://schemas.openxmlformats.org/drawingml/2006/wordprocessingDrawing" xmlns:w10="urn:schemas-microsoft-com:office:word" xmlns:w="http://schemas.openxmlformats.org/wordprocessingml/2006/main" xmlns:w14="http://schemas.microsoft.com/office/word/2010/wordml" xmlns:w15="http://schemas.microsoft.com/office/word/2012/wordml" xmlns:w16cex="http://schemas.microsoft.com/office/word/2018/wordml/cex" xmlns:w16cid="http://schemas.microsoft.com/office/word/2016/wordml/cid" xmlns:w16="http://schemas.microsoft.com/office/word/2018/wordml" xmlns:w16du="http://schemas.microsoft.com/office/word/2023/wordml/word16du" xmlns:w16sdtdh="http://schemas.microsoft.com/office/word/2020/wordml/sdtdatahash" xmlns:w16se="http://schemas.microsoft.com/office/word/2015/wordml/symex" xmlns:wpg="http://schemas.microsoft.com/office/word/2010/wordprocessingGroup" xmlns:wpi="http://schemas.microsoft.com/office/word/2010/wordprocessingInk" xmlns:wne="http://schemas.microsoft.com/office/word/2006/wordml" xmlns:wps="http://schemas.microsoft.com/office/word/2010/wordprocessingShape" mc:Ignorable="w14 w15 w16se w16cid w16 w16cex w16sdtdh wp14">
+<w:hdr xmlns:wpc="http://schemas.microsoft.com/office/word/2010/wordprocessingCanvas" xmlns:cx="http://schemas.microsoft.com/office/drawing/2014/chartex" xmlns:cx1="http://schemas.microsoft.com/office/drawing/2015/9/8/chartex" xmlns:cx2="http://schemas.microsoft.com/office/drawing/2015/10/21/chartex" xmlns:cx3="http://schemas.microsoft.com/office/drawing/2016/5/9/chartex" xmlns:cx4="http://schemas.microsoft.com/office/drawing/2016/5/10/chartex" xmlns:cx5="http://schemas.microsoft.com/office/drawing/2016/5/11/chartex" xmlns:cx6="http://schemas.microsoft.com/office/drawing/2016/5/12/chartex" xmlns:cx7="http://schemas.microsoft.com/office/drawing/2016/5/13/chartex" xmlns:cx8="http://schemas.microsoft.com/office/drawing/2016/5/14/chartex" xmlns:mc="http://schemas.openxmlformats.org/markup-compatibility/2006" xmlns:aink="http://schemas.microsoft.com/office/drawing/2016/ink" xmlns:am3d="http://schemas.microsoft.com/office/drawing/2017/model3d" xmlns:o="urn:schemas-microsoft-com:office:office" xmlns:oel="http://schemas.microsoft.com/office/2019/extlst" xmlns:r="http://schemas.openxmlformats.org/officeDocument/2006/relationships" xmlns:m="http://schemas.openxmlformats.org/officeDocument/2006/math" xmlns:v="urn:schemas-microsoft-com:vml" xmlns:wp14="http://schemas.microsoft.com/office/word/2010/wordprocessingDrawing" xmlns:wp="http://schemas.openxmlformats.org/drawingml/2006/wordprocessingDrawing" xmlns:w10="urn:schemas-microsoft-com:office:word" xmlns:w="http://schemas.openxmlformats.org/wordprocessingml/2006/main" xmlns:w14="http://schemas.microsoft.com/office/word/2010/wordml" xmlns:w15="http://schemas.microsoft.com/office/word/2012/wordml" xmlns:w16cex="http://schemas.microsoft.com/office/word/2018/wordml/cex" xmlns:w16cid="http://schemas.microsoft.com/office/word/2016/wordml/cid" xmlns:w16="http://schemas.microsoft.com/office/word/2018/wordml" xmlns:w16sdtdh="http://schemas.microsoft.com/office/word/2020/wordml/sdtdatahash" xmlns:w16se="http://schemas.microsoft.com/office/word/2015/wordml/symex" xmlns:wpg="http://schemas.microsoft.com/office/word/2010/wordprocessingGroup" xmlns:wpi="http://schemas.microsoft.com/office/word/2010/wordprocessingInk" xmlns:wne="http://schemas.microsoft.com/office/word/2006/wordml" xmlns:wps="http://schemas.microsoft.com/office/word/2010/wordprocessingShape" mc:Ignorable="w14 w15 w16se w16cid w16 w16cex w16sdtdh wp14">
   <w:p>
     <w:pPr>
       <w:pBdr>
@@ -7551,7 +7587,7 @@
 </file>
 
 <file path=word/numbering.xml><?xml version="1.0" encoding="utf-8"?>
-<w:numbering xmlns:wpc="http://schemas.microsoft.com/office/word/2010/wordprocessingCanvas" xmlns:cx="http://schemas.microsoft.com/office/drawing/2014/chartex" xmlns:cx1="http://schemas.microsoft.com/office/drawing/2015/9/8/chartex" xmlns:cx2="http://schemas.microsoft.com/office/drawing/2015/10/21/chartex" xmlns:cx3="http://schemas.microsoft.com/office/drawing/2016/5/9/chartex" xmlns:cx4="http://schemas.microsoft.com/office/drawing/2016/5/10/chartex" xmlns:cx5="http://schemas.microsoft.com/office/drawing/2016/5/11/chartex" xmlns:cx6="http://schemas.microsoft.com/office/drawing/2016/5/12/chartex" xmlns:cx7="http://schemas.microsoft.com/office/drawing/2016/5/13/chartex" xmlns:cx8="http://schemas.microsoft.com/office/drawing/2016/5/14/chartex" xmlns:mc="http://schemas.openxmlformats.org/markup-compatibility/2006" xmlns:aink="http://schemas.microsoft.com/office/drawing/2016/ink" xmlns:am3d="http://schemas.microsoft.com/office/drawing/2017/model3d" xmlns:o="urn:schemas-microsoft-com:office:office" xmlns:oel="http://schemas.microsoft.com/office/2019/extlst" xmlns:r="http://schemas.openxmlformats.org/officeDocument/2006/relationships" xmlns:m="http://schemas.openxmlformats.org/officeDocument/2006/math" xmlns:v="urn:schemas-microsoft-com:vml" xmlns:wp14="http://schemas.microsoft.com/office/word/2010/wordprocessingDrawing" xmlns:wp="http://schemas.openxmlformats.org/drawingml/2006/wordprocessingDrawing" xmlns:w10="urn:schemas-microsoft-com:office:word" xmlns:w="http://schemas.openxmlformats.org/wordprocessingml/2006/main" xmlns:w14="http://schemas.microsoft.com/office/word/2010/wordml" xmlns:w15="http://schemas.microsoft.com/office/word/2012/wordml" xmlns:w16cex="http://schemas.microsoft.com/office/word/2018/wordml/cex" xmlns:w16cid="http://schemas.microsoft.com/office/word/2016/wordml/cid" xmlns:w16="http://schemas.microsoft.com/office/word/2018/wordml" xmlns:w16du="http://schemas.microsoft.com/office/word/2023/wordml/word16du" xmlns:w16sdtdh="http://schemas.microsoft.com/office/word/2020/wordml/sdtdatahash" xmlns:w16se="http://schemas.microsoft.com/office/word/2015/wordml/symex" xmlns:wpg="http://schemas.microsoft.com/office/word/2010/wordprocessingGroup" xmlns:wpi="http://schemas.microsoft.com/office/word/2010/wordprocessingInk" xmlns:wne="http://schemas.microsoft.com/office/word/2006/wordml" xmlns:wps="http://schemas.microsoft.com/office/word/2010/wordprocessingShape" mc:Ignorable="w14 w15 w16se w16cid w16 w16cex w16sdtdh wp14">
+<w:numbering xmlns:wpc="http://schemas.microsoft.com/office/word/2010/wordprocessingCanvas" xmlns:cx="http://schemas.microsoft.com/office/drawing/2014/chartex" xmlns:cx1="http://schemas.microsoft.com/office/drawing/2015/9/8/chartex" xmlns:cx2="http://schemas.microsoft.com/office/drawing/2015/10/21/chartex" xmlns:cx3="http://schemas.microsoft.com/office/drawing/2016/5/9/chartex" xmlns:cx4="http://schemas.microsoft.com/office/drawing/2016/5/10/chartex" xmlns:cx5="http://schemas.microsoft.com/office/drawing/2016/5/11/chartex" xmlns:cx6="http://schemas.microsoft.com/office/drawing/2016/5/12/chartex" xmlns:cx7="http://schemas.microsoft.com/office/drawing/2016/5/13/chartex" xmlns:cx8="http://schemas.microsoft.com/office/drawing/2016/5/14/chartex" xmlns:mc="http://schemas.openxmlformats.org/markup-compatibility/2006" xmlns:aink="http://schemas.microsoft.com/office/drawing/2016/ink" xmlns:am3d="http://schemas.microsoft.com/office/drawing/2017/model3d" xmlns:o="urn:schemas-microsoft-com:office:office" xmlns:oel="http://schemas.microsoft.com/office/2019/extlst" xmlns:r="http://schemas.openxmlformats.org/officeDocument/2006/relationships" xmlns:m="http://schemas.openxmlformats.org/officeDocument/2006/math" xmlns:v="urn:schemas-microsoft-com:vml" xmlns:wp14="http://schemas.microsoft.com/office/word/2010/wordprocessingDrawing" xmlns:wp="http://schemas.openxmlformats.org/drawingml/2006/wordprocessingDrawing" xmlns:w10="urn:schemas-microsoft-com:office:word" xmlns:w="http://schemas.openxmlformats.org/wordprocessingml/2006/main" xmlns:w14="http://schemas.microsoft.com/office/word/2010/wordml" xmlns:w15="http://schemas.microsoft.com/office/word/2012/wordml" xmlns:w16cex="http://schemas.microsoft.com/office/word/2018/wordml/cex" xmlns:w16cid="http://schemas.microsoft.com/office/word/2016/wordml/cid" xmlns:w16="http://schemas.microsoft.com/office/word/2018/wordml" xmlns:w16sdtdh="http://schemas.microsoft.com/office/word/2020/wordml/sdtdatahash" xmlns:w16se="http://schemas.microsoft.com/office/word/2015/wordml/symex" xmlns:wpg="http://schemas.microsoft.com/office/word/2010/wordprocessingGroup" xmlns:wpi="http://schemas.microsoft.com/office/word/2010/wordprocessingInk" xmlns:wne="http://schemas.microsoft.com/office/word/2006/wordml" xmlns:wps="http://schemas.microsoft.com/office/word/2010/wordprocessingShape" mc:Ignorable="w14 w15 w16se w16cid w16 w16cex w16sdtdh wp14">
   <w:abstractNum w:abstractNumId="0" w15:restartNumberingAfterBreak="0">
     <w:nsid w:val="1C6A328F"/>
     <w:multiLevelType w:val="hybridMultilevel"/>
@@ -10575,7 +10611,7 @@
     <b:Year>1993</b:Year>
     <b:City>San Diego</b:City>
     <b:Publisher>Academic Press Limited</b:Publisher>
-    <b:RefOrder>6</b:RefOrder>
+    <b:RefOrder>8</b:RefOrder>
   </b:Source>
   <b:Source>
     <b:Tag>Nin</b:Tag>
@@ -10594,7 +10630,7 @@
     <b:Year>2022</b:Year>
     <b:URL>https://www.rinf.tech/mixed-reality-use-cases-and-challenges-in-2022/</b:URL>
     <b:ProductionCompany>Rinf Tech</b:ProductionCompany>
-    <b:RefOrder>4</b:RefOrder>
+    <b:RefOrder>5</b:RefOrder>
   </b:Source>
   <b:Source>
     <b:Tag>htt</b:Tag>
@@ -10603,7 +10639,7 @@
     <b:Title>Verifying your setup</b:Title>
     <b:URL>https://www.vive.com/eu/support/cosmos-external-tracking-faceplate/category_howto/verifying-your-setup.html</b:URL>
     <b:ProductionCompany>Vive</b:ProductionCompany>
-    <b:RefOrder>7</b:RefOrder>
+    <b:RefOrder>9</b:RefOrder>
   </b:Source>
   <b:Source>
     <b:Tag>htt1</b:Tag>
@@ -10621,7 +10657,7 @@
     <b:Title>What we treat</b:Title>
     <b:URL>https://www.xr.health/what-we-treat/</b:URL>
     <b:ProductionCompany>XRHealth</b:ProductionCompany>
-    <b:RefOrder>27</b:RefOrder>
+    <b:RefOrder>29</b:RefOrder>
   </b:Source>
   <b:Source>
     <b:Tag>Don19</b:Tag>
@@ -10683,7 +10719,7 @@
     <b:Title>The rise and fall and rise of virtual reality</b:Title>
     <b:Year>2014</b:Year>
     <b:JournalName>Vox Media</b:JournalName>
-    <b:RefOrder>5</b:RefOrder>
+    <b:RefOrder>7</b:RefOrder>
   </b:Source>
   <b:Source>
     <b:Tag>Geo</b:Tag>
@@ -10692,7 +10728,7 @@
     <b:Title>George Washington University Hospital</b:Title>
     <b:ProductionCompany>George Washington University</b:ProductionCompany>
     <b:URL>https://www.gwhospital.com/conditions-services/surgery/precision-virtual-reality</b:URL>
-    <b:RefOrder>8</b:RefOrder>
+    <b:RefOrder>10</b:RefOrder>
   </b:Source>
   <b:Source>
     <b:Tag>Gid19</b:Tag>
@@ -10713,7 +10749,7 @@
     <b:ProductionCompany>Harward Business Review</b:ProductionCompany>
     <b:Year>2019</b:Year>
     <b:URL>https://hbr.org/2019/10/research-how-virtual-reality-can-help-train-surgeons</b:URL>
-    <b:RefOrder>9</b:RefOrder>
+    <b:RefOrder>11</b:RefOrder>
   </b:Source>
   <b:Source>
     <b:Tag>UCo20</b:Tag>
@@ -10725,7 +10761,7 @@
     <b:Month>Marc</b:Month>
     <b:Day>18</b:Day>
     <b:URL>https://business.oculus.com/case-studies/uconn-health/</b:URL>
-    <b:RefOrder>10</b:RefOrder>
+    <b:RefOrder>12</b:RefOrder>
   </b:Source>
   <b:Source>
     <b:Tag>VRa20</b:Tag>
@@ -10737,7 +10773,7 @@
     <b:Day>1</b:Day>
     <b:URL>https://www.cedars-sinai.org/blog/virtual-reality-future-healthcare.html</b:URL>
     <b:ProductionCompany>Cedars Sinai</b:ProductionCompany>
-    <b:RefOrder>11</b:RefOrder>
+    <b:RefOrder>13</b:RefOrder>
   </b:Source>
   <b:Source>
     <b:Tag>Eli18</b:Tag>
@@ -10762,7 +10798,7 @@
       </b:Author>
     </b:Author>
     <b:DOI>10.5195/jmla.2018.518</b:DOI>
-    <b:RefOrder>12</b:RefOrder>
+    <b:RefOrder>14</b:RefOrder>
   </b:Source>
   <b:Source>
     <b:Tag>Lag17</b:Tag>
@@ -10783,7 +10819,7 @@
     <b:Year>2017</b:Year>
     <b:Month>Jul</b:Month>
     <b:Day>24</b:Day>
-    <b:RefOrder>13</b:RefOrder>
+    <b:RefOrder>15</b:RefOrder>
   </b:Source>
   <b:Source>
     <b:Tag>Nas19</b:Tag>
@@ -10816,7 +10852,7 @@
       </b:Author>
     </b:Author>
     <b:DOI>10.1016/j.biocel.2019.105568</b:DOI>
-    <b:RefOrder>15</b:RefOrder>
+    <b:RefOrder>17</b:RefOrder>
   </b:Source>
   <b:Source>
     <b:Tag>Mel</b:Tag>
@@ -10840,7 +10876,7 @@
     </b:Author>
     <b:DOI>10.1055/s-0040-1708851</b:DOI>
     <b:Year>2020</b:Year>
-    <b:RefOrder>14</b:RefOrder>
+    <b:RefOrder>16</b:RefOrder>
   </b:Source>
   <b:Source>
     <b:Tag>Llo18</b:Tag>
@@ -10859,7 +10895,7 @@
     <b:Title>For Children in the Hospital, VR May Be the Cure for Anxiety</b:Title>
     <b:JournalName>The Wall Street Journal</b:JournalName>
     <b:Year>2018</b:Year>
-    <b:RefOrder>16</b:RefOrder>
+    <b:RefOrder>18</b:RefOrder>
   </b:Source>
   <b:Source>
     <b:Tag>Hun08</b:Tag>
@@ -10879,7 +10915,7 @@
     </b:Author>
     <b:ProductionCompany>University of Washington Seattle and U.W. Harborview Burn Center</b:ProductionCompany>
     <b:URL>http://www.hitl.washington.edu/projects/vrpain/</b:URL>
-    <b:RefOrder>17</b:RefOrder>
+    <b:RefOrder>19</b:RefOrder>
   </b:Source>
   <b:Source>
     <b:Tag>Ali21</b:Tag>
@@ -10901,7 +10937,7 @@
     <b:Month>Apr</b:Month>
     <b:Day>21</b:Day>
     <b:URL>https://www.nytimes.com/2021/04/21/health/virtual-reality-therapy.html</b:URL>
-    <b:RefOrder>18</b:RefOrder>
+    <b:RefOrder>20</b:RefOrder>
   </b:Source>
   <b:Source>
     <b:Tag>Bur19</b:Tag>
@@ -10930,7 +10966,7 @@
       </b:Author>
     </b:Author>
     <b:DOI>10.5606/tftrd.2019.2388</b:DOI>
-    <b:RefOrder>19</b:RefOrder>
+    <b:RefOrder>21</b:RefOrder>
   </b:Source>
   <b:Source>
     <b:Tag>NKC</b:Tag>
@@ -10939,7 +10975,7 @@
     <b:Title>VRPhysio Home N-140 Rotate ID Information</b:Title>
     <b:ProductionCompany>XR HEALTH IL LTD</b:ProductionCompany>
     <b:URL>https://accessgudid.nlm.nih.gov/devices/07290016986099</b:URL>
-    <b:RefOrder>28</b:RefOrder>
+    <b:RefOrder>30</b:RefOrder>
   </b:Source>
   <b:Source>
     <b:Tag>Myn</b:Tag>
@@ -10947,7 +10983,7 @@
     <b:Guid>{C0D055E1-AC0C-41CC-91CD-CE988B1BC34D}</b:Guid>
     <b:Title>MyndVR</b:Title>
     <b:URL>https://www.myndvr.com</b:URL>
-    <b:RefOrder>20</b:RefOrder>
+    <b:RefOrder>22</b:RefOrder>
   </b:Source>
   <b:Source>
     <b:Tag>Ren</b:Tag>
@@ -10955,7 +10991,7 @@
     <b:Guid>{F1992EE6-747C-4C7C-8F98-5C6A910E448A}</b:Guid>
     <b:Title>Rendever</b:Title>
     <b:URL>https://www.rendever.com</b:URL>
-    <b:RefOrder>21</b:RefOrder>
+    <b:RefOrder>23</b:RefOrder>
   </b:Source>
   <b:Source>
     <b:Tag>Shi21</b:Tag>
@@ -10993,7 +11029,7 @@
       </b:Author>
     </b:Author>
     <b:DOI>10.3389/fnagi.2021.586999</b:DOI>
-    <b:RefOrder>22</b:RefOrder>
+    <b:RefOrder>24</b:RefOrder>
   </b:Source>
   <b:Source>
     <b:Tag>Vir22</b:Tag>
@@ -11005,7 +11041,7 @@
     <b:Month>Jul</b:Month>
     <b:Day>6</b:Day>
     <b:URL>https://www.sciencedaily.com/releases/2022/06/220630142201.htm</b:URL>
-    <b:RefOrder>23</b:RefOrder>
+    <b:RefOrder>25</b:RefOrder>
   </b:Source>
   <b:Source>
     <b:Tag>Ire20</b:Tag>
@@ -11031,7 +11067,7 @@
       </b:Author>
     </b:Author>
     <b:DOI>10.3390/brainsci10050296</b:DOI>
-    <b:RefOrder>24</b:RefOrder>
+    <b:RefOrder>26</b:RefOrder>
   </b:Source>
   <b:Source>
     <b:Tag>Met17</b:Tag>
@@ -11051,7 +11087,7 @@
       </b:Author>
     </b:Author>
     <b:URL>https://www.nytimes.com/2017/07/30/technology/virtual-reality-limbix-mental-health.html</b:URL>
-    <b:RefOrder>25</b:RefOrder>
+    <b:RefOrder>27</b:RefOrder>
   </b:Source>
   <b:Source>
     <b:Tag>Pro18</b:Tag>
@@ -11084,13 +11120,40 @@
         </b:NameList>
       </b:Author>
     </b:Author>
-    <b:RefOrder>26</b:RefOrder>
+    <b:RefOrder>28</b:RefOrder>
+  </b:Source>
+  <b:Source>
+    <b:Tag>Pok</b:Tag>
+    <b:SourceType>InternetSite</b:SourceType>
+    <b:Guid>{A4E11E4E-3FE7-492A-9639-394D561E0ACF}</b:Guid>
+    <b:Title>Pokemon GO</b:Title>
+    <b:ProductionCompany>Niantic Inc.</b:ProductionCompany>
+    <b:URL>https://pokemongolive.com</b:URL>
+    <b:RefOrder>4</b:RefOrder>
+  </b:Source>
+  <b:Source>
+    <b:Tag>Leo</b:Tag>
+    <b:SourceType>JournalArticle</b:SourceType>
+    <b:Guid>{2A26F7F9-E65F-464A-9FE1-7AEA460202DE}</b:Guid>
+    <b:Title>Microsoft HoloLens 2 augmented reality headset unveiled</b:Title>
+    <b:Author>
+      <b:Author>
+        <b:NameList>
+          <b:Person>
+            <b:Last>Kelion</b:Last>
+            <b:First>Leo</b:First>
+          </b:Person>
+        </b:NameList>
+      </b:Author>
+    </b:Author>
+    <b:JournalName>BBC</b:JournalName>
+    <b:RefOrder>6</b:RefOrder>
   </b:Source>
 </b:Sources>
 </file>
 
 <file path=customXml/itemProps1.xml><?xml version="1.0" encoding="utf-8"?>
-<ds:datastoreItem xmlns:ds="http://schemas.openxmlformats.org/officeDocument/2006/customXml" ds:itemID="{16E9D934-A430-4767-9217-E0566028E535}">
+<ds:datastoreItem xmlns:ds="http://schemas.openxmlformats.org/officeDocument/2006/customXml" ds:itemID="{FE81208A-7140-40CD-98E0-1D0BCCC7E014}">
   <ds:schemaRefs>
     <ds:schemaRef ds:uri="http://schemas.openxmlformats.org/officeDocument/2006/bibliography"/>
   </ds:schemaRefs>

</xml_diff>

<commit_message>
2 pages added to thesis
</commit_message>
<xml_diff>
--- a/Documents/2223_1_KerteszDomonkos_PB8JV3_Szakdolgozat_VP.docx
+++ b/Documents/2223_1_KerteszDomonkos_PB8JV3_Szakdolgozat_VP.docx
@@ -1,6 +1,6 @@
 
 <file path=word/document.xml><?xml version="1.0" encoding="utf-8"?>
-<w:document xmlns:wpc="http://schemas.microsoft.com/office/word/2010/wordprocessingCanvas" xmlns:cx="http://schemas.microsoft.com/office/drawing/2014/chartex" xmlns:cx1="http://schemas.microsoft.com/office/drawing/2015/9/8/chartex" xmlns:cx2="http://schemas.microsoft.com/office/drawing/2015/10/21/chartex" xmlns:cx3="http://schemas.microsoft.com/office/drawing/2016/5/9/chartex" xmlns:cx4="http://schemas.microsoft.com/office/drawing/2016/5/10/chartex" xmlns:cx5="http://schemas.microsoft.com/office/drawing/2016/5/11/chartex" xmlns:cx6="http://schemas.microsoft.com/office/drawing/2016/5/12/chartex" xmlns:cx7="http://schemas.microsoft.com/office/drawing/2016/5/13/chartex" xmlns:cx8="http://schemas.microsoft.com/office/drawing/2016/5/14/chartex" xmlns:mc="http://schemas.openxmlformats.org/markup-compatibility/2006" xmlns:aink="http://schemas.microsoft.com/office/drawing/2016/ink" xmlns:am3d="http://schemas.microsoft.com/office/drawing/2017/model3d" xmlns:o="urn:schemas-microsoft-com:office:office" xmlns:oel="http://schemas.microsoft.com/office/2019/extlst" xmlns:r="http://schemas.openxmlformats.org/officeDocument/2006/relationships" xmlns:m="http://schemas.openxmlformats.org/officeDocument/2006/math" xmlns:v="urn:schemas-microsoft-com:vml" xmlns:wp14="http://schemas.microsoft.com/office/word/2010/wordprocessingDrawing" xmlns:wp="http://schemas.openxmlformats.org/drawingml/2006/wordprocessingDrawing" xmlns:w10="urn:schemas-microsoft-com:office:word" xmlns:w="http://schemas.openxmlformats.org/wordprocessingml/2006/main" xmlns:w14="http://schemas.microsoft.com/office/word/2010/wordml" xmlns:w15="http://schemas.microsoft.com/office/word/2012/wordml" xmlns:w16cex="http://schemas.microsoft.com/office/word/2018/wordml/cex" xmlns:w16cid="http://schemas.microsoft.com/office/word/2016/wordml/cid" xmlns:w16="http://schemas.microsoft.com/office/word/2018/wordml" xmlns:w16sdtdh="http://schemas.microsoft.com/office/word/2020/wordml/sdtdatahash" xmlns:w16se="http://schemas.microsoft.com/office/word/2015/wordml/symex" xmlns:wpg="http://schemas.microsoft.com/office/word/2010/wordprocessingGroup" xmlns:wpi="http://schemas.microsoft.com/office/word/2010/wordprocessingInk" xmlns:wne="http://schemas.microsoft.com/office/word/2006/wordml" xmlns:wps="http://schemas.microsoft.com/office/word/2010/wordprocessingShape" mc:Ignorable="w14 w15 w16se w16cid w16 w16cex w16sdtdh wp14">
+<w:document xmlns:wpc="http://schemas.microsoft.com/office/word/2010/wordprocessingCanvas" xmlns:cx="http://schemas.microsoft.com/office/drawing/2014/chartex" xmlns:cx1="http://schemas.microsoft.com/office/drawing/2015/9/8/chartex" xmlns:cx2="http://schemas.microsoft.com/office/drawing/2015/10/21/chartex" xmlns:cx3="http://schemas.microsoft.com/office/drawing/2016/5/9/chartex" xmlns:cx4="http://schemas.microsoft.com/office/drawing/2016/5/10/chartex" xmlns:cx5="http://schemas.microsoft.com/office/drawing/2016/5/11/chartex" xmlns:cx6="http://schemas.microsoft.com/office/drawing/2016/5/12/chartex" xmlns:cx7="http://schemas.microsoft.com/office/drawing/2016/5/13/chartex" xmlns:cx8="http://schemas.microsoft.com/office/drawing/2016/5/14/chartex" xmlns:mc="http://schemas.openxmlformats.org/markup-compatibility/2006" xmlns:aink="http://schemas.microsoft.com/office/drawing/2016/ink" xmlns:am3d="http://schemas.microsoft.com/office/drawing/2017/model3d" xmlns:o="urn:schemas-microsoft-com:office:office" xmlns:oel="http://schemas.microsoft.com/office/2019/extlst" xmlns:r="http://schemas.openxmlformats.org/officeDocument/2006/relationships" xmlns:m="http://schemas.openxmlformats.org/officeDocument/2006/math" xmlns:v="urn:schemas-microsoft-com:vml" xmlns:wp14="http://schemas.microsoft.com/office/word/2010/wordprocessingDrawing" xmlns:wp="http://schemas.openxmlformats.org/drawingml/2006/wordprocessingDrawing" xmlns:w10="urn:schemas-microsoft-com:office:word" xmlns:w="http://schemas.openxmlformats.org/wordprocessingml/2006/main" xmlns:w14="http://schemas.microsoft.com/office/word/2010/wordml" xmlns:w15="http://schemas.microsoft.com/office/word/2012/wordml" xmlns:w16cex="http://schemas.microsoft.com/office/word/2018/wordml/cex" xmlns:w16cid="http://schemas.microsoft.com/office/word/2016/wordml/cid" xmlns:w16="http://schemas.microsoft.com/office/word/2018/wordml" xmlns:w16du="http://schemas.microsoft.com/office/word/2023/wordml/word16du" xmlns:w16sdtdh="http://schemas.microsoft.com/office/word/2020/wordml/sdtdatahash" xmlns:w16se="http://schemas.microsoft.com/office/word/2015/wordml/symex" xmlns:wpg="http://schemas.microsoft.com/office/word/2010/wordprocessingGroup" xmlns:wpi="http://schemas.microsoft.com/office/word/2010/wordprocessingInk" xmlns:wne="http://schemas.microsoft.com/office/word/2006/wordml" xmlns:wps="http://schemas.microsoft.com/office/word/2010/wordprocessingShape" mc:Ignorable="w14 w15 w16se w16cid w16 w16cex w16sdtdh wp14">
   <w:body>
     <w:p>
       <w:pPr>
@@ -187,13 +187,23 @@
         </w:rPr>
         <w:t xml:space="preserve"> </w:t>
       </w:r>
+      <w:proofErr w:type="spellStart"/>
       <w:r>
         <w:rPr>
           <w:rFonts w:cs="Times New Roman"/>
           <w:sz w:val="32"/>
           <w:szCs w:val="28"/>
         </w:rPr>
-        <w:t>Guzsvinecz Tibor</w:t>
+        <w:t>Guzsvinecz</w:t>
+      </w:r>
+      <w:proofErr w:type="spellEnd"/>
+      <w:r>
+        <w:rPr>
+          <w:rFonts w:cs="Times New Roman"/>
+          <w:sz w:val="32"/>
+          <w:szCs w:val="28"/>
+        </w:rPr>
+        <w:t xml:space="preserve"> Tibor</w:t>
       </w:r>
     </w:p>
     <w:p>
@@ -543,7 +553,25 @@
           <w:iCs/>
           <w:color w:val="FF0000"/>
         </w:rPr>
-        <w:t>Dr. Guzsvinecz Tibor</w:t>
+        <w:t xml:space="preserve">Dr. </w:t>
+      </w:r>
+      <w:proofErr w:type="spellStart"/>
+      <w:r>
+        <w:rPr>
+          <w:rFonts w:eastAsia="Times New Roman"/>
+          <w:iCs/>
+          <w:color w:val="FF0000"/>
+        </w:rPr>
+        <w:t>Guzsvinecz</w:t>
+      </w:r>
+      <w:proofErr w:type="spellEnd"/>
+      <w:r>
+        <w:rPr>
+          <w:rFonts w:eastAsia="Times New Roman"/>
+          <w:iCs/>
+          <w:color w:val="FF0000"/>
+        </w:rPr>
+        <w:t xml:space="preserve"> Tibor</w:t>
       </w:r>
       <w:r>
         <w:rPr>
@@ -699,7 +727,25 @@
           <w:i/>
           <w:color w:val="FF0000"/>
         </w:rPr>
-        <w:t>Dr. Guzsvinecz Tibor</w:t>
+        <w:t xml:space="preserve">Dr. </w:t>
+      </w:r>
+      <w:proofErr w:type="spellStart"/>
+      <w:r>
+        <w:rPr>
+          <w:rFonts w:eastAsia="Times New Roman"/>
+          <w:i/>
+          <w:color w:val="FF0000"/>
+        </w:rPr>
+        <w:t>Guzsvinecz</w:t>
+      </w:r>
+      <w:proofErr w:type="spellEnd"/>
+      <w:r>
+        <w:rPr>
+          <w:rFonts w:eastAsia="Times New Roman"/>
+          <w:i/>
+          <w:color w:val="FF0000"/>
+        </w:rPr>
+        <w:t xml:space="preserve"> Tibor</w:t>
       </w:r>
     </w:p>
     <w:p>
@@ -708,11 +754,21 @@
       </w:pPr>
       <w:bookmarkStart w:id="2" w:name="_Toc68948684"/>
       <w:bookmarkEnd w:id="1"/>
+      <w:proofErr w:type="spellStart"/>
       <w:r>
         <w:lastRenderedPageBreak/>
-        <w:t>Tartalmi összefoglaló</w:t>
+        <w:t>Tartalmi</w:t>
+      </w:r>
+      <w:proofErr w:type="spellEnd"/>
+      <w:r>
+        <w:t xml:space="preserve"> </w:t>
+      </w:r>
+      <w:proofErr w:type="spellStart"/>
+      <w:r>
+        <w:t>összefoglaló</w:t>
       </w:r>
       <w:bookmarkEnd w:id="2"/>
+      <w:proofErr w:type="spellEnd"/>
     </w:p>
     <w:p>
       <w:pPr>
@@ -820,7 +876,15 @@
         <w:t xml:space="preserve"> </w:t>
       </w:r>
       <w:r>
-        <w:t>A cím Title stílusú</w:t>
+        <w:t xml:space="preserve">A cím </w:t>
+      </w:r>
+      <w:proofErr w:type="spellStart"/>
+      <w:r>
+        <w:t>Title</w:t>
+      </w:r>
+      <w:proofErr w:type="spellEnd"/>
+      <w:r>
+        <w:t xml:space="preserve"> stílusú</w:t>
       </w:r>
       <w:r>
         <w:t>, formázása</w:t>
@@ -829,7 +893,15 @@
         <w:t xml:space="preserve">: </w:t>
       </w:r>
       <w:r>
-        <w:t xml:space="preserve">Times New Roman, nagybetű, 14 pt, </w:t>
+        <w:t xml:space="preserve">Times New Roman, nagybetű, 14 </w:t>
+      </w:r>
+      <w:proofErr w:type="spellStart"/>
+      <w:r>
+        <w:t>pt</w:t>
+      </w:r>
+      <w:proofErr w:type="spellEnd"/>
+      <w:r>
+        <w:t xml:space="preserve">, </w:t>
       </w:r>
       <w:r>
         <w:t>félkövér</w:t>
@@ -853,7 +925,15 @@
         <w:t>, formázása</w:t>
       </w:r>
       <w:r>
-        <w:t xml:space="preserve">: Times New Roman, 12 pt, </w:t>
+        <w:t xml:space="preserve">: Times New Roman, 12 </w:t>
+      </w:r>
+      <w:proofErr w:type="spellStart"/>
+      <w:r>
+        <w:t>pt</w:t>
+      </w:r>
+      <w:proofErr w:type="spellEnd"/>
+      <w:r>
+        <w:t xml:space="preserve">, </w:t>
       </w:r>
       <w:r>
         <w:t>sorkizárt</w:t>
@@ -903,12 +983,21 @@
         </w:rPr>
         <w:t xml:space="preserve"> </w:t>
       </w:r>
+      <w:proofErr w:type="spellStart"/>
       <w:r>
         <w:rPr>
           <w:rFonts w:cs="Times New Roman"/>
           <w:szCs w:val="24"/>
         </w:rPr>
-        <w:t xml:space="preserve">Gamification, Virtuális valóság, </w:t>
+        <w:t>Gamification</w:t>
+      </w:r>
+      <w:proofErr w:type="spellEnd"/>
+      <w:r>
+        <w:rPr>
+          <w:rFonts w:cs="Times New Roman"/>
+          <w:szCs w:val="24"/>
+        </w:rPr>
+        <w:t xml:space="preserve">, Virtuális valóság, </w:t>
       </w:r>
       <w:r>
         <w:rPr>
@@ -1043,6 +1132,7 @@
               <w:color w:val="auto"/>
             </w:rPr>
           </w:pPr>
+          <w:proofErr w:type="spellStart"/>
           <w:r>
             <w:rPr>
               <w:rStyle w:val="Title1Char"/>
@@ -1051,6 +1141,7 @@
             </w:rPr>
             <w:t>Tartalomjegyzék</w:t>
           </w:r>
+          <w:proofErr w:type="spellEnd"/>
         </w:p>
         <w:p>
           <w:pPr>
@@ -1729,20 +1820,17 @@
                 <w:noProof/>
                 <w:webHidden/>
               </w:rPr>
-            </w:r>
-            <w:r>
-              <w:rPr>
+              <w:fldChar w:fldCharType="separate"/>
+            </w:r>
+            <w:r>
+              <w:rPr>
+                <w:b/>
+                <w:bCs/>
                 <w:noProof/>
                 <w:webHidden/>
-              </w:rPr>
-              <w:fldChar w:fldCharType="separate"/>
-            </w:r>
-            <w:r>
-              <w:rPr>
-                <w:noProof/>
-                <w:webHidden/>
-              </w:rPr>
-              <w:t>14</w:t>
+                <w:lang w:val="en-US"/>
+              </w:rPr>
+              <w:t>Error! Bookmark not defined.</w:t>
             </w:r>
             <w:r>
               <w:rPr>
@@ -1833,7 +1921,7 @@
                 <w:noProof/>
                 <w:webHidden/>
               </w:rPr>
-              <w:t>15</w:t>
+              <w:t>17</w:t>
             </w:r>
             <w:r>
               <w:rPr>
@@ -1904,7 +1992,7 @@
                 <w:noProof/>
                 <w:webHidden/>
               </w:rPr>
-              <w:t>16</w:t>
+              <w:t>19</w:t>
             </w:r>
             <w:r>
               <w:rPr>
@@ -1975,7 +2063,7 @@
                 <w:noProof/>
                 <w:webHidden/>
               </w:rPr>
-              <w:t>19</w:t>
+              <w:t>22</w:t>
             </w:r>
             <w:r>
               <w:rPr>
@@ -2046,7 +2134,7 @@
                 <w:noProof/>
                 <w:webHidden/>
               </w:rPr>
-              <w:t>21</w:t>
+              <w:t>24</w:t>
             </w:r>
             <w:r>
               <w:rPr>
@@ -2117,7 +2205,7 @@
                 <w:noProof/>
                 <w:webHidden/>
               </w:rPr>
-              <w:t>22</w:t>
+              <w:t>25</w:t>
             </w:r>
             <w:r>
               <w:rPr>
@@ -2229,8 +2317,21 @@
               <w:ind w:firstLine="0"/>
               <w:jc w:val="left"/>
             </w:pPr>
-            <w:r>
-              <w:t xml:space="preserve">Virtual Reality </w:t>
+            <w:proofErr w:type="spellStart"/>
+            <w:r>
+              <w:t>Virtual</w:t>
+            </w:r>
+            <w:proofErr w:type="spellEnd"/>
+            <w:r>
+              <w:t xml:space="preserve"> </w:t>
+            </w:r>
+            <w:proofErr w:type="spellStart"/>
+            <w:r>
+              <w:t>Reality</w:t>
+            </w:r>
+            <w:proofErr w:type="spellEnd"/>
+            <w:r>
+              <w:t xml:space="preserve"> </w:t>
             </w:r>
             <w:r>
               <w:t>(</w:t>
@@ -2273,9 +2374,19 @@
               <w:ind w:firstLine="0"/>
               <w:jc w:val="left"/>
             </w:pPr>
-            <w:r>
-              <w:t>Augmented Reality</w:t>
-            </w:r>
+            <w:proofErr w:type="spellStart"/>
+            <w:r>
+              <w:t>Augmented</w:t>
+            </w:r>
+            <w:proofErr w:type="spellEnd"/>
+            <w:r>
+              <w:t xml:space="preserve"> </w:t>
+            </w:r>
+            <w:proofErr w:type="spellStart"/>
+            <w:r>
+              <w:t>Reality</w:t>
+            </w:r>
+            <w:proofErr w:type="spellEnd"/>
             <w:r>
               <w:t xml:space="preserve"> (</w:t>
             </w:r>
@@ -2318,7 +2429,15 @@
               <w:jc w:val="left"/>
             </w:pPr>
             <w:r>
-              <w:t>Mixed Reality (</w:t>
+              <w:t xml:space="preserve">Mixed </w:t>
+            </w:r>
+            <w:proofErr w:type="spellStart"/>
+            <w:r>
+              <w:t>Reality</w:t>
+            </w:r>
+            <w:proofErr w:type="spellEnd"/>
+            <w:r>
+              <w:t xml:space="preserve"> (</w:t>
             </w:r>
             <w:r>
               <w:t>Vegyes</w:t>
@@ -2358,9 +2477,19 @@
               <w:ind w:firstLine="0"/>
               <w:jc w:val="left"/>
             </w:pPr>
-            <w:r>
-              <w:t>Extended Reality</w:t>
-            </w:r>
+            <w:proofErr w:type="spellStart"/>
+            <w:r>
+              <w:t>Extended</w:t>
+            </w:r>
+            <w:proofErr w:type="spellEnd"/>
+            <w:r>
+              <w:t xml:space="preserve"> </w:t>
+            </w:r>
+            <w:proofErr w:type="spellStart"/>
+            <w:r>
+              <w:t>Reality</w:t>
+            </w:r>
+            <w:proofErr w:type="spellEnd"/>
             <w:r>
               <w:t xml:space="preserve"> </w:t>
             </w:r>
@@ -2443,7 +2572,13 @@
         <w:pStyle w:val="Firstparagraph"/>
       </w:pPr>
       <w:r>
-        <w:t>Szakdolgozatom célja egy olya szoftver fejlesztése virtuális valóság szemüvegre, melyet fel lehet használni nyak rehabilitációs gyakorlatokra, vagy</w:t>
+        <w:t>Szakdolgozatom célja egy olya</w:t>
+      </w:r>
+      <w:r>
+        <w:t>n</w:t>
+      </w:r>
+      <w:r>
+        <w:t xml:space="preserve"> szoftver fejlesztése virtuális valóság szemüvegre, melyet fel lehet használni nyak rehabilitációs gyakorlatokra, vagy</w:t>
       </w:r>
       <w:r>
         <w:t xml:space="preserve"> általános nyakmozgatásra</w:t>
@@ -2492,7 +2627,7 @@
         <w:t>a</w:t>
       </w:r>
       <w:r>
-        <w:t xml:space="preserve"> mozgáshiány miatt nyakfájdalomtól szenvedő személyek. Másodlagos célközönségként a nyaktraumát szenvedett személyeneket célzom meg. </w:t>
+        <w:t xml:space="preserve"> mozgáshiány miatt nyakfájdalomtól szenvedő személyek. Másodlagos célközönségként a nyaktraumát szenvedett személyeket célzom meg. </w:t>
       </w:r>
       <w:r>
         <w:t xml:space="preserve">A célközönséget figyelemebe véve a programom tartalmaz általános használatra tornagyakorlatokat, melyeket </w:t>
@@ -2594,7 +2729,15 @@
     </w:p>
     <w:p>
       <w:r>
-        <w:t>Az AR technológiák olyan megoldásokat tartalmaznak, amik digitális objektumokat helyeznek a valóságban. AR applikációk általában okos eszközökkel használhatóak, okos telefon, tablet, vagy viselhető eszközök.  Erre jól ismert példa  a Pokemon GO játék, amiben a játékos az okos telefonja segítségével tud interakcióba lépni a játékkal, GPS segítségével ahogy mozog a valóságban. úgy mozog a játékban is, illetve az okostelefon kameráján keresztül kap betekintést a játék világába.</w:t>
+        <w:t xml:space="preserve">Az AR technológiák olyan megoldásokat tartalmaznak, amik digitális objektumokat helyeznek a valóságban. AR applikációk általában okos eszközökkel használhatóak, okos telefon, tablet, vagy viselhető eszközök.  Erre jól ismert példa  a </w:t>
+      </w:r>
+      <w:proofErr w:type="spellStart"/>
+      <w:r>
+        <w:t>Pokemon</w:t>
+      </w:r>
+      <w:proofErr w:type="spellEnd"/>
+      <w:r>
+        <w:t xml:space="preserve"> GO játék, amiben a játékos az okos telefonja segítségével tud interakcióba lépni a játékkal, GPS segítségével ahogy mozog a valóságban. úgy mozog a játékban is, illetve az okostelefon kameráján keresztül kap betekintést a játék világába.</w:t>
       </w:r>
       <w:r>
         <w:t xml:space="preserve"> A játékhoz opcionálisan használhatóak különféle viselhető eszközök és kiegészítők. Például a </w:t>
@@ -2696,9 +2839,9 @@
           <w:noProof/>
         </w:rPr>
         <w:drawing>
-          <wp:inline distT="0" distB="0" distL="0" distR="0" wp14:anchorId="392E5FE0" wp14:editId="101A0303">
-            <wp:extent cx="4096987" cy="2766951"/>
-            <wp:effectExtent l="0" t="0" r="0" b="0"/>
+          <wp:inline distT="0" distB="0" distL="0" distR="0" wp14:anchorId="392E5FE0" wp14:editId="78E9B75E">
+            <wp:extent cx="4145325" cy="2331745"/>
+            <wp:effectExtent l="0" t="0" r="7620" b="0"/>
             <wp:docPr id="1062128579" name="Picture 1062128579"/>
             <wp:cNvGraphicFramePr/>
             <a:graphic xmlns:a="http://schemas.openxmlformats.org/drawingml/2006/main">
@@ -2723,7 +2866,7 @@
                   <pic:spPr>
                     <a:xfrm>
                       <a:off x="0" y="0"/>
-                      <a:ext cx="4145325" cy="2799597"/>
+                      <a:ext cx="4145325" cy="2331745"/>
                     </a:xfrm>
                     <a:prstGeom prst="rect">
                       <a:avLst/>
@@ -2741,7 +2884,7 @@
         <w:pStyle w:val="Caption"/>
       </w:pPr>
       <w:r>
-        <w:t>2</w:t>
+        <w:t>1</w:t>
       </w:r>
       <w:r>
         <w:t>. ábra</w:t>
@@ -2755,68 +2898,25 @@
       </w:r>
       <w:proofErr w:type="spellEnd"/>
       <w:r>
-        <w:t xml:space="preserve"> GO illusztráció</w:t>
+        <w:t xml:space="preserve"> GO </w:t>
+      </w:r>
+      <w:r>
+        <w:t>AR játék</w:t>
       </w:r>
       <w:r>
         <w:rPr>
           <w:noProof/>
         </w:rPr>
-        <w:t xml:space="preserve"> </w:t>
-      </w:r>
-      <w:sdt>
-        <w:sdtPr>
-          <w:rPr>
-            <w:noProof/>
-          </w:rPr>
-          <w:id w:val="-721286398"/>
-          <w:citation/>
-        </w:sdtPr>
-        <w:sdtContent>
-          <w:r>
-            <w:rPr>
-              <w:noProof/>
-            </w:rPr>
-            <w:fldChar w:fldCharType="begin"/>
-          </w:r>
-          <w:r>
-            <w:rPr>
-              <w:noProof/>
-              <w:lang w:val="en-US"/>
-            </w:rPr>
-            <w:instrText xml:space="preserve"> CITATION Pok \l 1033 </w:instrText>
-          </w:r>
-          <w:r>
-            <w:rPr>
-              <w:noProof/>
-            </w:rPr>
-            <w:fldChar w:fldCharType="separate"/>
-          </w:r>
-          <w:r>
-            <w:rPr>
-              <w:noProof/>
-              <w:lang w:val="en-US"/>
-            </w:rPr>
-            <w:t>[4]</w:t>
-          </w:r>
-          <w:r>
-            <w:rPr>
-              <w:noProof/>
-            </w:rPr>
-            <w:fldChar w:fldCharType="end"/>
-          </w:r>
-        </w:sdtContent>
-      </w:sdt>
-      <w:r>
-        <w:rPr>
-          <w:noProof/>
-        </w:rPr>
         <w:t>.</w:t>
       </w:r>
     </w:p>
     <w:p>
       <w:r>
+        <w:t xml:space="preserve">Az MR technológiákat használó megoldások keresztezik a VR és AR technológiákat, szenzorokkal és kamerákkal érzékelik a valóságot, és virtuális objektumokat helyeznek el rajta, ezzel összemosva a valóságot és virtuális világot. MR </w:t>
+      </w:r>
+      <w:r>
         <w:lastRenderedPageBreak/>
-        <w:t>Az MR technológiákat használó megoldások keresztezik a VR és AR technológiákat, szenzorokkal és kamerákkal érzékelik a valóságot, és virtuális objektumokat helyeznek el rajta, ezzel összemosva a valóságot és virtuális világot. MR applikációk külön erre a felhasználásra fejlesztett eszközöket igényelnek, például Microsoft HoloLens, illetve speciálisan a felhasználásra kialakított teret.</w:t>
+        <w:t>applikációk külön erre a felhasználásra fejlesztett eszközöket igényelnek, például Microsoft HoloLens, illetve speciálisan a felhasználásra kialakított teret.</w:t>
       </w:r>
       <w:r>
         <w:t xml:space="preserve"> Az MR eltér a VR és AR technológiáktól abban, hogy szórakoztató megoldások helyett inkább ipari, oktatási és gyógyászati felhasználású</w:t>
@@ -2913,16 +3013,13 @@
         <w:pStyle w:val="Caption"/>
       </w:pPr>
       <w:r>
-        <w:t>3</w:t>
+        <w:t>2</w:t>
       </w:r>
       <w:r>
         <w:t>. ábra</w:t>
       </w:r>
       <w:r>
-        <w:t xml:space="preserve">: </w:t>
-      </w:r>
-      <w:r>
-        <w:t xml:space="preserve">Microsoft HoloLens használata műtéthez való felkészüléshez </w:t>
+        <w:t xml:space="preserve">: Microsoft HoloLens használata műtéthez való felkészüléshez </w:t>
       </w:r>
       <w:sdt>
         <w:sdtPr>
@@ -2999,7 +3096,31 @@
         <w:t xml:space="preserve"> meg.</w:t>
       </w:r>
       <w:r>
-        <w:t xml:space="preserve"> Morton Heilig elkészítette az úgynevezett Sensorama gépét, amit az első VR gépnek tekintenek. Ez egy nagy fülke volt, amiben más-más techn</w:t>
+        <w:t xml:space="preserve"> </w:t>
+      </w:r>
+      <w:proofErr w:type="spellStart"/>
+      <w:r>
+        <w:t>Morton</w:t>
+      </w:r>
+      <w:proofErr w:type="spellEnd"/>
+      <w:r>
+        <w:t xml:space="preserve"> </w:t>
+      </w:r>
+      <w:proofErr w:type="spellStart"/>
+      <w:r>
+        <w:t>Heilig</w:t>
+      </w:r>
+      <w:proofErr w:type="spellEnd"/>
+      <w:r>
+        <w:t xml:space="preserve"> elkészítette az úgynevezett </w:t>
+      </w:r>
+      <w:proofErr w:type="spellStart"/>
+      <w:r>
+        <w:t>Sensorama</w:t>
+      </w:r>
+      <w:proofErr w:type="spellEnd"/>
+      <w:r>
+        <w:t xml:space="preserve"> gépét, amit az első VR gépnek tekintenek. Ez egy nagy fülke volt, amiben más-más techn</w:t>
       </w:r>
       <w:r>
         <w:t>o</w:t>
@@ -3083,7 +3204,15 @@
     </w:p>
     <w:p>
       <w:r>
-        <w:t xml:space="preserve">A modern VR alkalmazásokhoz mindenképpen szükséges egy VR szemüveg (VR headset), amin keresztül a felhasználó </w:t>
+        <w:t xml:space="preserve">A modern VR alkalmazásokhoz mindenképpen szükséges egy VR szemüveg (VR </w:t>
+      </w:r>
+      <w:proofErr w:type="spellStart"/>
+      <w:r>
+        <w:t>headset</w:t>
+      </w:r>
+      <w:proofErr w:type="spellEnd"/>
+      <w:r>
+        <w:t xml:space="preserve">), amin keresztül a felhasználó </w:t>
       </w:r>
       <w:r>
         <w:rPr>
@@ -3107,21 +3236,18 @@
         <w:t xml:space="preserve">tartalmaz egy magas felbontású kijelzőt, lencséket, és szenzorokat, amikkel követni tudjuk a felhasználó fej és testmozgását. </w:t>
       </w:r>
       <w:r>
-        <w:t xml:space="preserve">A VR technológiák alapja a sztereoszkópikus 3 dimenziós hatás, amit úgy érnek el a VR szemüvegek, hogy a kijelzőt két részre bontják, </w:t>
-      </w:r>
+        <w:t>A VR technológiák alapja a sztereoszkópikus 3 dimenziós hatás, amit úgy érnek el a VR szemüvegek, hogy a kijelzőt két részre bontják, szemenként egy, és egymáshoz képest eltolt képet mutatnak, a lencsék segítenek a fókuszálásban, és csökkentik a szem terhelését. A két képet az agy összemossa, így teremtve mélység</w:t>
+      </w:r>
+      <w:r>
+        <w:t>-</w:t>
+      </w:r>
+      <w:r>
+        <w:t xml:space="preserve"> és térérzetet.</w:t>
+      </w:r>
+    </w:p>
+    <w:p>
       <w:r>
         <w:lastRenderedPageBreak/>
-        <w:t>szemenként egy, és egymáshoz képest eltolt képet mutatnak, a lencsék segítenek a fókuszálásban, és csökkentik a szem terhelését. A két képet az agy összemossa, így teremtve mélység</w:t>
-      </w:r>
-      <w:r>
-        <w:t>-</w:t>
-      </w:r>
-      <w:r>
-        <w:t xml:space="preserve"> és térérzetet.</w:t>
-      </w:r>
-    </w:p>
-    <w:p>
-      <w:r>
         <w:t>A kontrollerekkel képes a felhasználó interakcióba lépni a virtuális környezettel.</w:t>
       </w:r>
       <w:r>
@@ -3131,7 +3257,15 @@
         <w:t>,</w:t>
       </w:r>
       <w:r>
-        <w:t xml:space="preserve"> amik kontroller nélkül is használhatóak, például Samsung GearVR, ami biztosít egy érintőpadot a szemüveg oldalán</w:t>
+        <w:t xml:space="preserve"> amik kontroller nélkül is használhatóak, például Samsung </w:t>
+      </w:r>
+      <w:proofErr w:type="spellStart"/>
+      <w:r>
+        <w:t>GearVR</w:t>
+      </w:r>
+      <w:proofErr w:type="spellEnd"/>
+      <w:r>
+        <w:t>, ami biztosít egy érintőpadot a szemüveg oldalán</w:t>
       </w:r>
       <w:r>
         <w:t>,</w:t>
@@ -3139,8 +3273,13 @@
       <w:r>
         <w:t xml:space="preserve"> ami érzékel több irányba húzást, illetve kattintást. A VR kontrollerek a felhasználó kezei, néhány kontroller esetében az ujjai, mozgását érzékelik szenzorokkal, illetve rendelkeznek gombokkal, és ravasszal, amikkel a felhasználó képes a virtuális térrel interakcióba lépni, megfogni, magához húzni, vagy magától eltolni objektumokat. Néhány kontroller rendelkezik </w:t>
       </w:r>
-      <w:r>
-        <w:t>haptikus jelzéssel,</w:t>
+      <w:proofErr w:type="spellStart"/>
+      <w:r>
+        <w:t>haptikus</w:t>
+      </w:r>
+      <w:proofErr w:type="spellEnd"/>
+      <w:r>
+        <w:t xml:space="preserve"> jelzéssel,</w:t>
       </w:r>
       <w:r>
         <w:t xml:space="preserve"> ami a tapintás érzetét kelti.</w:t>
@@ -3176,7 +3315,15 @@
     </w:p>
     <w:p>
       <w:r>
-        <w:t>Mivel az én programomhoz nincs szükség kontrollerekre, illetve fontos a mobilitás, hogy kábelek ne akadályozzák a felhasználót a mozgásban, ezért elsődlegesen egy Android okostelefonnal működő VR szemüveget, Samsung GearVR-t választottam platformnak.</w:t>
+        <w:t xml:space="preserve">Mivel az én programomhoz nincs szükség kontrollerekre, illetve fontos a mobilitás, hogy kábelek ne akadályozzák a felhasználót a mozgásban, ezért elsődlegesen egy Android okostelefonnal működő VR szemüveget, Samsung </w:t>
+      </w:r>
+      <w:proofErr w:type="spellStart"/>
+      <w:r>
+        <w:t>GearVR</w:t>
+      </w:r>
+      <w:proofErr w:type="spellEnd"/>
+      <w:r>
+        <w:t>-t választottam platformnak.</w:t>
       </w:r>
     </w:p>
     <w:p>
@@ -3188,10 +3335,9 @@
         <w:rPr>
           <w:noProof/>
         </w:rPr>
-        <w:lastRenderedPageBreak/>
         <w:drawing>
-          <wp:inline distT="0" distB="0" distL="0" distR="0" wp14:anchorId="0FC3A38C" wp14:editId="55046ECE">
-            <wp:extent cx="3848100" cy="2686050"/>
+          <wp:inline distT="0" distB="0" distL="0" distR="0" wp14:anchorId="0FC3A38C" wp14:editId="23171D96">
+            <wp:extent cx="3133725" cy="1885950"/>
             <wp:effectExtent l="0" t="0" r="0" b="0"/>
             <wp:docPr id="783" name="Picture 783"/>
             <wp:cNvGraphicFramePr/>
@@ -3217,7 +3363,7 @@
                   <pic:spPr>
                     <a:xfrm>
                       <a:off x="0" y="0"/>
-                      <a:ext cx="3848463" cy="2686303"/>
+                      <a:ext cx="3133725" cy="1885950"/>
                     </a:xfrm>
                     <a:prstGeom prst="rect">
                       <a:avLst/>
@@ -3234,42 +3380,9 @@
       <w:pPr>
         <w:pStyle w:val="Caption"/>
       </w:pPr>
-      <w:r>
-        <w:rPr>
-          <w:i w:val="0"/>
-          <w:iCs w:val="0"/>
-        </w:rPr>
-        <w:fldChar w:fldCharType="begin"/>
-      </w:r>
-      <w:r>
-        <w:rPr>
-          <w:i w:val="0"/>
-          <w:iCs w:val="0"/>
-        </w:rPr>
-        <w:instrText xml:space="preserve"> SEQ ábra \* ARABIC </w:instrText>
-      </w:r>
-      <w:r>
-        <w:rPr>
-          <w:i w:val="0"/>
-          <w:iCs w:val="0"/>
-        </w:rPr>
-        <w:fldChar w:fldCharType="separate"/>
-      </w:r>
       <w:bookmarkStart w:id="8" w:name="_Toc97890941"/>
       <w:r>
-        <w:rPr>
-          <w:i w:val="0"/>
-          <w:iCs w:val="0"/>
-          <w:noProof/>
-        </w:rPr>
-        <w:t>1</w:t>
-      </w:r>
-      <w:r>
-        <w:rPr>
-          <w:i w:val="0"/>
-          <w:iCs w:val="0"/>
-        </w:rPr>
-        <w:fldChar w:fldCharType="end"/>
+        <w:t>3</w:t>
       </w:r>
       <w:r>
         <w:t>. ábra</w:t>
@@ -3334,6 +3447,7 @@
       </w:pPr>
       <w:bookmarkStart w:id="9" w:name="_Toc132376227"/>
       <w:r>
+        <w:lastRenderedPageBreak/>
         <w:t>X</w:t>
       </w:r>
       <w:r>
@@ -3384,7 +3498,23 @@
         </w:sdtContent>
       </w:sdt>
       <w:r>
-        <w:t>. Ez javított a sebészeti beavatkozások hatékonyságán, valamint így a betegek és családtagjaik jobban megértik a beavatkozást. Egy Harward Business Review tanulmány szerint a VR környezetben végzett oktatás</w:t>
+        <w:t xml:space="preserve">. Ez javított a sebészeti beavatkozások hatékonyságán, valamint így a betegek és családtagjaik jobban megértik a beavatkozást. Egy </w:t>
+      </w:r>
+      <w:proofErr w:type="spellStart"/>
+      <w:r>
+        <w:t>Harward</w:t>
+      </w:r>
+      <w:proofErr w:type="spellEnd"/>
+      <w:r>
+        <w:t xml:space="preserve"> Business </w:t>
+      </w:r>
+      <w:proofErr w:type="spellStart"/>
+      <w:r>
+        <w:t>Review</w:t>
+      </w:r>
+      <w:proofErr w:type="spellEnd"/>
+      <w:r>
+        <w:t xml:space="preserve"> tanulmány szerint a VR környezetben végzett oktatás</w:t>
       </w:r>
       <w:r>
         <w:t xml:space="preserve"> 230%-ban javította a résztvevők sebészeti teljesítményét, hagyományos módszerekhez képest </w:t>
@@ -3425,7 +3555,31 @@
     </w:p>
     <w:p>
       <w:r>
-        <w:t xml:space="preserve">A UConn Health PrecisionOS és Oculus VR megoldásokat használ ortopédia képzéshez. Ez a hagyományos holttesteken való gyakorláshoz képest lényeges mennyiségű időt és pénzt takarít meg, mivel így egy beavatkozást többször is el tudnak végezni </w:t>
+        <w:t xml:space="preserve">A </w:t>
+      </w:r>
+      <w:proofErr w:type="spellStart"/>
+      <w:r>
+        <w:t>UConn</w:t>
+      </w:r>
+      <w:proofErr w:type="spellEnd"/>
+      <w:r>
+        <w:t xml:space="preserve"> Health </w:t>
+      </w:r>
+      <w:proofErr w:type="spellStart"/>
+      <w:r>
+        <w:t>PrecisionOS</w:t>
+      </w:r>
+      <w:proofErr w:type="spellEnd"/>
+      <w:r>
+        <w:t xml:space="preserve"> és </w:t>
+      </w:r>
+      <w:proofErr w:type="spellStart"/>
+      <w:r>
+        <w:t>Oculus</w:t>
+      </w:r>
+      <w:proofErr w:type="spellEnd"/>
+      <w:r>
+        <w:t xml:space="preserve"> VR megoldásokat használ ortopédia képzéshez. Ez a hagyományos holttesteken való gyakorláshoz képest lényeges mennyiségű időt és pénzt takarít meg, mivel így egy beavatkozást többször is el tudnak végezni </w:t>
       </w:r>
       <w:sdt>
         <w:sdtPr>
@@ -3462,14 +3616,117 @@
       </w:r>
     </w:p>
     <w:p>
+      <w:pPr>
+        <w:pStyle w:val="Firstparagraph"/>
+        <w:jc w:val="center"/>
+      </w:pPr>
+      <w:r>
+        <w:rPr>
+          <w:noProof/>
+        </w:rPr>
+        <w:drawing>
+          <wp:inline distT="0" distB="0" distL="0" distR="0" wp14:anchorId="28CF60DC" wp14:editId="54E32A0F">
+            <wp:extent cx="4774018" cy="2551814"/>
+            <wp:effectExtent l="0" t="0" r="7620" b="1270"/>
+            <wp:docPr id="973981025" name="Picture 973981025"/>
+            <wp:cNvGraphicFramePr/>
+            <a:graphic xmlns:a="http://schemas.openxmlformats.org/drawingml/2006/main">
+              <a:graphicData uri="http://schemas.openxmlformats.org/drawingml/2006/picture">
+                <pic:pic xmlns:pic="http://schemas.openxmlformats.org/drawingml/2006/picture">
+                  <pic:nvPicPr>
+                    <pic:cNvPr id="973981025" name="Picture 973981025"/>
+                    <pic:cNvPicPr/>
+                  </pic:nvPicPr>
+                  <pic:blipFill>
+                    <a:blip r:embed="rId17">
+                      <a:extLst>
+                        <a:ext uri="{28A0092B-C50C-407E-A947-70E740481C1C}">
+                          <a14:useLocalDpi xmlns:a14="http://schemas.microsoft.com/office/drawing/2010/main" val="0"/>
+                        </a:ext>
+                      </a:extLst>
+                    </a:blip>
+                    <a:stretch>
+                      <a:fillRect/>
+                    </a:stretch>
+                  </pic:blipFill>
+                  <pic:spPr>
+                    <a:xfrm>
+                      <a:off x="0" y="0"/>
+                      <a:ext cx="4791886" cy="2561365"/>
+                    </a:xfrm>
+                    <a:prstGeom prst="rect">
+                      <a:avLst/>
+                    </a:prstGeom>
+                  </pic:spPr>
+                </pic:pic>
+              </a:graphicData>
+            </a:graphic>
+          </wp:inline>
+        </w:drawing>
+      </w:r>
+    </w:p>
+    <w:p>
+      <w:pPr>
+        <w:pStyle w:val="Caption"/>
+      </w:pPr>
+      <w:r>
+        <w:t>4. ábra</w:t>
+      </w:r>
+      <w:r>
+        <w:t xml:space="preserve">: Orvoshallgató VR környezetben gyakorol </w:t>
+      </w:r>
+      <w:sdt>
+        <w:sdtPr>
+          <w:id w:val="-781110555"/>
+          <w:citation/>
+        </w:sdtPr>
+        <w:sdtContent>
+          <w:r>
+            <w:fldChar w:fldCharType="begin"/>
+          </w:r>
+          <w:r>
+            <w:rPr>
+              <w:lang w:val="en-US"/>
+            </w:rPr>
+            <w:instrText xml:space="preserve"> CITATION Fiv \l 1033 </w:instrText>
+          </w:r>
+          <w:r>
+            <w:fldChar w:fldCharType="separate"/>
+          </w:r>
+          <w:r>
+            <w:rPr>
+              <w:noProof/>
+              <w:lang w:val="en-US"/>
+            </w:rPr>
+            <w:t>[12]</w:t>
+          </w:r>
+          <w:r>
+            <w:fldChar w:fldCharType="end"/>
+          </w:r>
+        </w:sdtContent>
+      </w:sdt>
+    </w:p>
+    <w:p>
       <w:r>
         <w:t>Vannak</w:t>
       </w:r>
       <w:r>
-        <w:t xml:space="preserve"> kórházak amik olyan VR megoldásokat</w:t>
-      </w:r>
-      <w:r>
-        <w:t xml:space="preserve"> használnak amikkel</w:t>
+        <w:t xml:space="preserve"> kórházak</w:t>
+      </w:r>
+      <w:r>
+        <w:t>,</w:t>
+      </w:r>
+      <w:r>
+        <w:t xml:space="preserve"> amik olyan VR megoldásokat</w:t>
+      </w:r>
+      <w:r>
+        <w:t xml:space="preserve"> használnak</w:t>
+      </w:r>
+      <w:r>
+        <w:t>,</w:t>
+      </w:r>
+      <w:r>
+        <w:t xml:space="preserve"> amikkel</w:t>
       </w:r>
       <w:r>
         <w:t xml:space="preserve"> az orvosaik jobban megér</w:t>
@@ -3490,11 +3747,13 @@
         <w:t xml:space="preserve"> a páciensek irányába</w:t>
       </w:r>
       <w:r>
-        <w:t xml:space="preserve">. Olyan egészségügyi állapotokat tudnak VR környezetben szimulálni </w:t>
-      </w:r>
-      <w:r>
-        <w:lastRenderedPageBreak/>
-        <w:t xml:space="preserve">mint az időskori demencia, Parkinson-kór, migrénes fejfájás </w:t>
+        <w:t>. Olyan egészségügyi állapotokat tudnak VR környezetben szimulálni</w:t>
+      </w:r>
+      <w:r>
+        <w:t>,</w:t>
+      </w:r>
+      <w:r>
+        <w:t xml:space="preserve"> mint az időskori demencia, Parkinson-kór, migrénes fejfájás </w:t>
       </w:r>
       <w:sdt>
         <w:sdtPr>
@@ -3527,7 +3786,11 @@
         </w:sdtContent>
       </w:sdt>
       <w:r>
-        <w:t>. Szociális dolgozóknál növekedett az empátia látás- és halláskárosultakkal, illetve Alzheimertől szenvedő betegekkel szemben</w:t>
+        <w:t xml:space="preserve">. Szociális dolgozóknál </w:t>
+      </w:r>
+      <w:r>
+        <w:lastRenderedPageBreak/>
+        <w:t>növekedett az empátia látás- és halláskárosultakkal, illetve Alzheimertől szenvedő betegekkel szemben</w:t>
       </w:r>
       <w:sdt>
         <w:sdtPr>
@@ -3572,7 +3835,21 @@
     </w:p>
     <w:p>
       <w:r>
-        <w:t>A VR megoldások hatékony eszköznek bizonyulnak a fájdalom kezelésében és enyhítésében is. A Cedars Sinai kórház szerinta figyelem elterelése VR környezettel 24%-kal, esetekben nagyobb mértékben csökkentheti a fájdalmat</w:t>
+        <w:t xml:space="preserve">A VR megoldások hatékony eszköznek bizonyulnak a fájdalom kezelésében és enyhítésében is. A </w:t>
+      </w:r>
+      <w:proofErr w:type="spellStart"/>
+      <w:r>
+        <w:t>Cedars</w:t>
+      </w:r>
+      <w:proofErr w:type="spellEnd"/>
+      <w:r>
+        <w:t xml:space="preserve"> Sinai kórház szerint</w:t>
+      </w:r>
+      <w:r>
+        <w:t xml:space="preserve"> </w:t>
+      </w:r>
+      <w:r>
+        <w:t>a figyelem elterelése VR környezettel 24%-kal, esetekben nagyobb mértékben csökkentheti a fájdalmat</w:t>
       </w:r>
       <w:sdt>
         <w:sdtPr>
@@ -3698,8 +3975,116 @@
         </w:sdtContent>
       </w:sdt>
       <w:r>
-        <w:t>. Esetekben a virtuális valóság terápia csökkentheti vagy akár meg is szüntetheti a gyógyszeres kezelés szükségét.</w:t>
-      </w:r>
+        <w:t>. Esetekben a virtuális valóság terápia csökkentheti vagy aká</w:t>
+      </w:r>
+      <w:r>
+        <w:t xml:space="preserve">r </w:t>
+      </w:r>
+      <w:r>
+        <w:t>meg is szüntetheti a gyógyszeres kezelés szükségét.</w:t>
+      </w:r>
+    </w:p>
+    <w:p>
+      <w:pPr>
+        <w:pStyle w:val="Firstparagraph"/>
+        <w:jc w:val="center"/>
+      </w:pPr>
+      <w:r>
+        <w:rPr>
+          <w:noProof/>
+        </w:rPr>
+        <w:drawing>
+          <wp:inline distT="0" distB="0" distL="0" distR="0" wp14:anchorId="0A0624F5" wp14:editId="4C51033E">
+            <wp:extent cx="4029739" cy="2796363"/>
+            <wp:effectExtent l="0" t="0" r="8890" b="4445"/>
+            <wp:docPr id="835732109" name="Picture 835732109"/>
+            <wp:cNvGraphicFramePr/>
+            <a:graphic xmlns:a="http://schemas.openxmlformats.org/drawingml/2006/main">
+              <a:graphicData uri="http://schemas.openxmlformats.org/drawingml/2006/picture">
+                <pic:pic xmlns:pic="http://schemas.openxmlformats.org/drawingml/2006/picture">
+                  <pic:nvPicPr>
+                    <pic:cNvPr id="835732109" name="Picture 835732109"/>
+                    <pic:cNvPicPr/>
+                  </pic:nvPicPr>
+                  <pic:blipFill>
+                    <a:blip r:embed="rId18">
+                      <a:extLst>
+                        <a:ext uri="{28A0092B-C50C-407E-A947-70E740481C1C}">
+                          <a14:useLocalDpi xmlns:a14="http://schemas.microsoft.com/office/drawing/2010/main" val="0"/>
+                        </a:ext>
+                      </a:extLst>
+                    </a:blip>
+                    <a:stretch>
+                      <a:fillRect/>
+                    </a:stretch>
+                  </pic:blipFill>
+                  <pic:spPr>
+                    <a:xfrm>
+                      <a:off x="0" y="0"/>
+                      <a:ext cx="4050262" cy="2810604"/>
+                    </a:xfrm>
+                    <a:prstGeom prst="rect">
+                      <a:avLst/>
+                    </a:prstGeom>
+                  </pic:spPr>
+                </pic:pic>
+              </a:graphicData>
+            </a:graphic>
+          </wp:inline>
+        </w:drawing>
+      </w:r>
+    </w:p>
+    <w:p>
+      <w:pPr>
+        <w:pStyle w:val="Caption"/>
+      </w:pPr>
+      <w:r>
+        <w:t>5</w:t>
+      </w:r>
+      <w:r>
+        <w:t>. ábra</w:t>
+      </w:r>
+      <w:r>
+        <w:t xml:space="preserve">: fájdalomérzet VR kezeléssel és </w:t>
+      </w:r>
+      <w:proofErr w:type="spellStart"/>
+      <w:r>
+        <w:t>nélküle</w:t>
+      </w:r>
+      <w:proofErr w:type="spellEnd"/>
+      <w:r>
+        <w:t xml:space="preserve"> </w:t>
+      </w:r>
+      <w:sdt>
+        <w:sdtPr>
+          <w:id w:val="1973485701"/>
+          <w:citation/>
+        </w:sdtPr>
+        <w:sdtContent>
+          <w:r>
+            <w:fldChar w:fldCharType="begin"/>
+          </w:r>
+          <w:r>
+            <w:rPr>
+              <w:lang w:val="en-US"/>
+            </w:rPr>
+            <w:instrText xml:space="preserve"> CITATION Bre14 \l 1033 </w:instrText>
+          </w:r>
+          <w:r>
+            <w:fldChar w:fldCharType="separate"/>
+          </w:r>
+          <w:r>
+            <w:rPr>
+              <w:noProof/>
+              <w:lang w:val="en-US"/>
+            </w:rPr>
+            <w:t>[17]</w:t>
+          </w:r>
+          <w:r>
+            <w:fldChar w:fldCharType="end"/>
+          </w:r>
+        </w:sdtContent>
+      </w:sdt>
     </w:p>
     <w:p>
       <w:r>
@@ -3906,6 +4291,7 @@
     </w:p>
     <w:p>
       <w:r>
+        <w:lastRenderedPageBreak/>
         <w:t xml:space="preserve">Néhány startup, köztük a </w:t>
       </w:r>
       <w:proofErr w:type="spellStart"/>
@@ -4149,11 +4535,7 @@
         <w:t xml:space="preserve"> használhatóak szorongás vagy trauma kezelésére, </w:t>
       </w:r>
       <w:r>
-        <w:t xml:space="preserve">például autóbalesetet szenvedő személynek biztosíthat expozíciós terápiát </w:t>
-      </w:r>
-      <w:r>
-        <w:lastRenderedPageBreak/>
-        <w:t xml:space="preserve">pszichológus, biztonságos környezetben visszaszoktathatja </w:t>
+        <w:t xml:space="preserve">például autóbalesetet szenvedő személynek biztosíthat expozíciós terápiát pszichológus, biztonságos környezetben visszaszoktathatja </w:t>
       </w:r>
       <w:r>
         <w:t>az utcai környezetbe</w:t>
@@ -4239,7 +4621,13 @@
         <w:t xml:space="preserve">, </w:t>
       </w:r>
       <w:r>
-        <w:t>de hasonló terápia alkalmazható más pszichológiai problémák kezelésére, például fóbiák, depresszió, PTSD.</w:t>
+        <w:t>de hasonló terápia alkalmazható más pszichológiai problémák kezelésére, például fóbiák, depresszió,</w:t>
+      </w:r>
+      <w:r>
+        <w:t xml:space="preserve"> vagy</w:t>
+      </w:r>
+      <w:r>
+        <w:t xml:space="preserve"> PTSD.</w:t>
       </w:r>
     </w:p>
     <w:p>
@@ -4247,10 +4635,12 @@
         <w:pStyle w:val="Heading3"/>
       </w:pPr>
       <w:bookmarkStart w:id="10" w:name="_Toc132376228"/>
+      <w:proofErr w:type="spellStart"/>
       <w:r>
         <w:t>XRHealth</w:t>
       </w:r>
       <w:bookmarkEnd w:id="10"/>
+      <w:proofErr w:type="spellEnd"/>
     </w:p>
     <w:p>
       <w:pPr>
@@ -4272,8 +4662,13 @@
         <w:t xml:space="preserve"> </w:t>
       </w:r>
       <w:r>
-        <w:t>található XRHealth</w:t>
-      </w:r>
+        <w:t xml:space="preserve">található </w:t>
+      </w:r>
+      <w:proofErr w:type="spellStart"/>
+      <w:r>
+        <w:t>XRHealth</w:t>
+      </w:r>
+      <w:proofErr w:type="spellEnd"/>
       <w:r>
         <w:t xml:space="preserve"> IL Ltd.</w:t>
       </w:r>
@@ -4376,14 +4771,138 @@
       </w:r>
     </w:p>
     <w:p>
+      <w:pPr>
+        <w:pStyle w:val="Firstparagraph"/>
+        <w:jc w:val="center"/>
+      </w:pPr>
+      <w:r>
+        <w:rPr>
+          <w:noProof/>
+        </w:rPr>
+        <w:lastRenderedPageBreak/>
+        <w:drawing>
+          <wp:inline distT="0" distB="0" distL="0" distR="0" wp14:anchorId="22902ECF" wp14:editId="6B856066">
+            <wp:extent cx="3965944" cy="1818168"/>
+            <wp:effectExtent l="0" t="0" r="0" b="0"/>
+            <wp:docPr id="2019707317" name="Picture 2019707317"/>
+            <wp:cNvGraphicFramePr/>
+            <a:graphic xmlns:a="http://schemas.openxmlformats.org/drawingml/2006/main">
+              <a:graphicData uri="http://schemas.openxmlformats.org/drawingml/2006/picture">
+                <pic:pic xmlns:pic="http://schemas.openxmlformats.org/drawingml/2006/picture">
+                  <pic:nvPicPr>
+                    <pic:cNvPr id="2019707317" name="Picture 2019707317"/>
+                    <pic:cNvPicPr/>
+                  </pic:nvPicPr>
+                  <pic:blipFill>
+                    <a:blip r:embed="rId19" cstate="print">
+                      <a:extLst>
+                        <a:ext uri="{28A0092B-C50C-407E-A947-70E740481C1C}">
+                          <a14:useLocalDpi xmlns:a14="http://schemas.microsoft.com/office/drawing/2010/main" val="0"/>
+                        </a:ext>
+                      </a:extLst>
+                    </a:blip>
+                    <a:stretch>
+                      <a:fillRect/>
+                    </a:stretch>
+                  </pic:blipFill>
+                  <pic:spPr>
+                    <a:xfrm>
+                      <a:off x="0" y="0"/>
+                      <a:ext cx="4055599" cy="1859270"/>
+                    </a:xfrm>
+                    <a:prstGeom prst="rect">
+                      <a:avLst/>
+                    </a:prstGeom>
+                  </pic:spPr>
+                </pic:pic>
+              </a:graphicData>
+            </a:graphic>
+          </wp:inline>
+        </w:drawing>
+      </w:r>
+    </w:p>
+    <w:p>
+      <w:pPr>
+        <w:pStyle w:val="Caption"/>
+      </w:pPr>
+      <w:r>
+        <w:t>6</w:t>
+      </w:r>
+      <w:r>
+        <w:t>. ábra</w:t>
+      </w:r>
+      <w:r>
+        <w:t xml:space="preserve">: </w:t>
+      </w:r>
+      <w:proofErr w:type="spellStart"/>
+      <w:r>
+        <w:t>XRHealth</w:t>
+      </w:r>
+      <w:proofErr w:type="spellEnd"/>
+      <w:r>
+        <w:t xml:space="preserve"> </w:t>
+      </w:r>
+      <w:proofErr w:type="spellStart"/>
+      <w:r>
+        <w:t>Rotate</w:t>
+      </w:r>
+      <w:proofErr w:type="spellEnd"/>
+      <w:r>
+        <w:t xml:space="preserve"> használat közben </w:t>
+      </w:r>
+      <w:sdt>
+        <w:sdtPr>
+          <w:id w:val="-33342609"/>
+          <w:citation/>
+        </w:sdtPr>
+        <w:sdtContent>
+          <w:r>
+            <w:fldChar w:fldCharType="begin"/>
+          </w:r>
+          <w:r>
+            <w:rPr>
+              <w:lang w:val="en-US"/>
+            </w:rPr>
+            <w:instrText xml:space="preserve"> CITATION XRH \l 1033 </w:instrText>
+          </w:r>
+          <w:r>
+            <w:fldChar w:fldCharType="separate"/>
+          </w:r>
+          <w:r>
+            <w:rPr>
+              <w:noProof/>
+              <w:lang w:val="en-US"/>
+            </w:rPr>
+            <w:t>[30]</w:t>
+          </w:r>
+          <w:r>
+            <w:fldChar w:fldCharType="end"/>
+          </w:r>
+        </w:sdtContent>
+      </w:sdt>
+    </w:p>
+    <w:p>
       <w:r>
         <w:t>Nyak rehabilitációs szoftverük, a</w:t>
       </w:r>
       <w:r>
-        <w:t xml:space="preserve"> VRPhysio</w:t>
-      </w:r>
-      <w:r>
-        <w:t xml:space="preserve"> N-140 (Rotate) a gerincoszlopi régió hagyományos rehabilitációját és a gerincoszlop mozgástartományának felbecslését, virtuális valóságban végző szoftver. A szoftver egy egyszerű játék, am</w:t>
+        <w:t xml:space="preserve"> </w:t>
+      </w:r>
+      <w:proofErr w:type="spellStart"/>
+      <w:r>
+        <w:t>VRPhysio</w:t>
+      </w:r>
+      <w:proofErr w:type="spellEnd"/>
+      <w:r>
+        <w:t xml:space="preserve"> N-140 (</w:t>
+      </w:r>
+      <w:proofErr w:type="spellStart"/>
+      <w:r>
+        <w:t>Rotate</w:t>
+      </w:r>
+      <w:proofErr w:type="spellEnd"/>
+      <w:r>
+        <w:t>) a gerincoszlopi régió hagyományos rehabilitációját és a gerincoszlop mozgástartományának felbecslését, virtuális valóságban végző szoftver. A szoftver egy egyszerű játék, am</w:t>
       </w:r>
       <w:r>
         <w:t>elynek</w:t>
@@ -4427,7 +4946,15 @@
     </w:p>
     <w:p>
       <w:r>
-        <w:t>A szoftver kompatibilis több virtuális valóság szemüveggel, de csak XRHealth fiókkal és Egyesül Államokbeli</w:t>
+        <w:t xml:space="preserve">A szoftver kompatibilis több virtuális valóság szemüveggel, de csak </w:t>
+      </w:r>
+      <w:proofErr w:type="spellStart"/>
+      <w:r>
+        <w:t>XRHealth</w:t>
+      </w:r>
+      <w:proofErr w:type="spellEnd"/>
+      <w:r>
+        <w:t xml:space="preserve"> fiókkal és Egyesül Államokbeli</w:t>
       </w:r>
       <w:r>
         <w:t>, Ausztráliai vagy Izraeli</w:t>
@@ -4438,30 +4965,414 @@
     </w:p>
     <w:p>
       <w:pPr>
+        <w:pStyle w:val="Heading1"/>
+      </w:pPr>
+      <w:r>
+        <w:t>Felhasznál technológiák</w:t>
+      </w:r>
+    </w:p>
+    <w:p>
+      <w:pPr>
         <w:pStyle w:val="Heading2"/>
-        <w:ind w:left="431" w:hanging="431"/>
-      </w:pPr>
-      <w:bookmarkStart w:id="11" w:name="_Toc132376229"/>
-      <w:r>
-        <w:t>Virtuális valóság, mint figyelem elterelés</w:t>
+      </w:pPr>
+      <w:r>
+        <w:t>Hardver</w:t>
+      </w:r>
+    </w:p>
+    <w:p>
+      <w:pPr>
+        <w:pStyle w:val="Firstparagraph"/>
+      </w:pPr>
+      <w:r>
+        <w:t>A feladat megvalósításához olyan hardvert kellett választanom, aminek  a használatával mozgékony tud maradni a felhasználó, illetve fontos a VR szemüveg súlya is, egy nehezebb típus megerőltetheti a nyakat használat közben, ami a mi esetünkben nem vezetne eredményességre.</w:t>
+      </w:r>
+    </w:p>
+    <w:p>
+      <w:r>
+        <w:t xml:space="preserve">A választásom a </w:t>
+      </w:r>
+      <w:proofErr w:type="spellStart"/>
+      <w:r>
+        <w:t>Oculus</w:t>
+      </w:r>
+      <w:proofErr w:type="spellEnd"/>
+      <w:r>
+        <w:t xml:space="preserve"> (ma </w:t>
+      </w:r>
+      <w:proofErr w:type="spellStart"/>
+      <w:r>
+        <w:t>Reality</w:t>
+      </w:r>
+      <w:proofErr w:type="spellEnd"/>
+      <w:r>
+        <w:t xml:space="preserve"> </w:t>
+      </w:r>
+      <w:proofErr w:type="spellStart"/>
+      <w:r>
+        <w:t>Labs</w:t>
+      </w:r>
+      <w:proofErr w:type="spellEnd"/>
+      <w:r>
+        <w:t xml:space="preserve">) </w:t>
+      </w:r>
+      <w:r>
+        <w:t>által fejlesztett</w:t>
+      </w:r>
+      <w:r>
+        <w:t xml:space="preserve">, és </w:t>
+      </w:r>
+      <w:r>
+        <w:t xml:space="preserve">Samsung által gyártott </w:t>
+      </w:r>
+      <w:proofErr w:type="spellStart"/>
+      <w:r>
+        <w:t>GearVR-ra</w:t>
+      </w:r>
+      <w:proofErr w:type="spellEnd"/>
+      <w:r>
+        <w:t xml:space="preserve"> esett,</w:t>
+      </w:r>
+      <w:r>
+        <w:t xml:space="preserve"> a szemüveg 2014-ben jelent meg, és egy Samsung telefont használ kijelzőként és feldolgozó egységként, ezért lényegesen olcsóbb alternatíva a tradicionális VR szemüvegekhez képest, amik használatához szükség van egy erősebb számítógépre vagy játék konzolra</w:t>
+      </w:r>
+      <w:r>
+        <w:t>. Az első modellek csak Samsung Galaxy telefonokkal működtek, de később a kompatibilis eszközök listáját lényegesen kibővítették.</w:t>
+      </w:r>
+    </w:p>
+    <w:p>
+      <w:r>
+        <w:lastRenderedPageBreak/>
+        <w:t xml:space="preserve">A </w:t>
+      </w:r>
+      <w:proofErr w:type="spellStart"/>
+      <w:r>
+        <w:t>GearVR</w:t>
+      </w:r>
+      <w:proofErr w:type="spellEnd"/>
+      <w:r>
+        <w:t xml:space="preserve"> elsődleges felhasználása a videójátékok, de ezen kívül sokan </w:t>
+      </w:r>
+      <w:r>
+        <w:t xml:space="preserve">használják virtuális utazásra, tanulásra, és szórakozásra, </w:t>
+      </w:r>
+      <w:proofErr w:type="spellStart"/>
+      <w:r>
+        <w:t>GearVR</w:t>
+      </w:r>
+      <w:proofErr w:type="spellEnd"/>
+      <w:r>
+        <w:t xml:space="preserve"> platformra megjelent alkalmazásokkal a felhasználók képesek virtuális környezeteket felfedezni, filmeket vagy TV sorozatot nézni.</w:t>
+      </w:r>
+    </w:p>
+    <w:p>
+      <w:r>
+        <w:t xml:space="preserve">A </w:t>
+      </w:r>
+      <w:proofErr w:type="spellStart"/>
+      <w:r>
+        <w:t>GearVR</w:t>
+      </w:r>
+      <w:proofErr w:type="spellEnd"/>
+      <w:r>
+        <w:t xml:space="preserve"> erőssége a hozzáférhetőség, és hordozhatóság, mivel egy kompatibilis </w:t>
+      </w:r>
+      <w:r>
+        <w:t>okos</w:t>
+      </w:r>
+      <w:r>
+        <w:t>telefonnal bárhol használható. A szemüveg ezen kívül lényegesen olcsóbb</w:t>
+      </w:r>
+      <w:r>
+        <w:t>,</w:t>
+      </w:r>
+      <w:r>
+        <w:t xml:space="preserve"> mint a tradicionális VR szemüvegek</w:t>
+      </w:r>
+      <w:r>
+        <w:t>, így könnyebben megfizethető a felhasználó számára főleg, ha már rendelkezik egy, a szemüveggel, kompatibilis okostelefonnal.</w:t>
+      </w:r>
+    </w:p>
+    <w:p>
+      <w:r>
+        <w:t xml:space="preserve">Sajnos a </w:t>
+      </w:r>
+      <w:proofErr w:type="spellStart"/>
+      <w:r>
+        <w:t>GearVR</w:t>
+      </w:r>
+      <w:proofErr w:type="spellEnd"/>
+      <w:r>
+        <w:t xml:space="preserve"> rendelkezik néhány elég gyenge ponttal is. A VR élmény minősége függ a használt okostelefontól. és sok eszköz nem kompatibilis a szemüveggel. A grafikus és számítási kapacitást szintén limitálja az okostelefon </w:t>
+      </w:r>
+      <w:proofErr w:type="spellStart"/>
+      <w:r>
+        <w:t>hardvere</w:t>
+      </w:r>
+      <w:proofErr w:type="spellEnd"/>
+      <w:r>
+        <w:t xml:space="preserve">, ami kevésbé magával ragadó és realisztikus élményhez vezethet, tradicionális VR szemüvegekhez képest. Ezen kívül a </w:t>
+      </w:r>
+      <w:proofErr w:type="spellStart"/>
+      <w:r>
+        <w:t>GearVR</w:t>
+      </w:r>
+      <w:proofErr w:type="spellEnd"/>
+      <w:r>
+        <w:t xml:space="preserve"> fejlesztését és támogatását megszakították 2019-ben</w:t>
+      </w:r>
+      <w:r>
+        <w:t xml:space="preserve">, mivel Samsung más VR és AR termékekre fordította a hangsúlyt. </w:t>
+      </w:r>
+      <w:proofErr w:type="spellStart"/>
+      <w:r>
+        <w:t>Oculus</w:t>
+      </w:r>
+      <w:proofErr w:type="spellEnd"/>
+      <w:r>
+        <w:t xml:space="preserve"> továbbra is támogatja a </w:t>
+      </w:r>
+      <w:proofErr w:type="spellStart"/>
+      <w:r>
+        <w:t>GearVR</w:t>
+      </w:r>
+      <w:proofErr w:type="spellEnd"/>
+      <w:r>
+        <w:t xml:space="preserve"> eszközöket.</w:t>
+      </w:r>
+    </w:p>
+    <w:p>
+      <w:pPr>
+        <w:pStyle w:val="Heading2"/>
+      </w:pPr>
+      <w:proofErr w:type="spellStart"/>
+      <w:r>
+        <w:t>Unity</w:t>
+      </w:r>
+      <w:proofErr w:type="spellEnd"/>
+      <w:r>
+        <w:t xml:space="preserve"> játékmotor</w:t>
+      </w:r>
+    </w:p>
+    <w:p>
+      <w:pPr>
+        <w:pStyle w:val="Firstparagraph"/>
+      </w:pPr>
+      <w:r>
+        <w:t xml:space="preserve">A </w:t>
+      </w:r>
+      <w:proofErr w:type="spellStart"/>
+      <w:r>
+        <w:t>Unity</w:t>
+      </w:r>
+      <w:proofErr w:type="spellEnd"/>
+      <w:r>
+        <w:t xml:space="preserve"> egy népszerű motor, amit 2005-ben a </w:t>
+      </w:r>
+      <w:proofErr w:type="spellStart"/>
+      <w:r>
+        <w:t>Unity</w:t>
+      </w:r>
+      <w:proofErr w:type="spellEnd"/>
+      <w:r>
+        <w:t xml:space="preserve"> Technologies nevű cég adott ki, és azóta is aktívan fejleszt. Eredetileg csak az Apple által készített Mac OS X operációs rendszerre lehetett játékokat készíteni, később a támogatott operációs rendszerek számát kibővítették Windows, iOS, Android és konzolok támogatásával.</w:t>
+      </w:r>
+    </w:p>
+    <w:p>
+      <w:r>
+        <w:t xml:space="preserve">A </w:t>
+      </w:r>
+      <w:proofErr w:type="spellStart"/>
+      <w:r>
+        <w:t>Unity</w:t>
+      </w:r>
+      <w:proofErr w:type="spellEnd"/>
+      <w:r>
+        <w:t xml:space="preserve"> motor erőssége a könnyű kezelhetőség</w:t>
+      </w:r>
+      <w:r>
+        <w:t xml:space="preserve">, és elérhetőség. Gyakori választás mind kezdő, mind tapasztalt fejlesztők körében, köszönhetően a felhasználóbarát felhasználói interfésznek, illetve a </w:t>
+      </w:r>
+      <w:proofErr w:type="spellStart"/>
+      <w:r>
+        <w:t>Unity</w:t>
+      </w:r>
+      <w:proofErr w:type="spellEnd"/>
+      <w:r>
+        <w:t xml:space="preserve"> téma köré épült online közösségnek, akik megosztják egymással a tudást és tapasztalatokat. </w:t>
+      </w:r>
+      <w:r>
+        <w:t xml:space="preserve">A </w:t>
+      </w:r>
+      <w:proofErr w:type="spellStart"/>
+      <w:r>
+        <w:t>Unity</w:t>
+      </w:r>
+      <w:proofErr w:type="spellEnd"/>
+      <w:r>
+        <w:t xml:space="preserve"> motor ezen kívül rendelkezik előre elkészített eszközökkel, és elemekkel, amiket könnyen és gyorsan lehet integrálni a fejlesztett játékba.</w:t>
+      </w:r>
+    </w:p>
+    <w:p>
+      <w:r>
+        <w:t>A motor eleinte 3 nyelvet támogatott</w:t>
+      </w:r>
+      <w:r>
+        <w:t>,</w:t>
+      </w:r>
+      <w:r>
+        <w:t xml:space="preserve"> C#, egy általános felhasználású magas szintű nyelv</w:t>
+      </w:r>
+      <w:r>
+        <w:t xml:space="preserve">, amihez a motor a </w:t>
+      </w:r>
+      <w:proofErr w:type="spellStart"/>
+      <w:r>
+        <w:t>Mono</w:t>
+      </w:r>
+      <w:proofErr w:type="spellEnd"/>
+      <w:r>
+        <w:t xml:space="preserve"> nevű scripting API-t biztosítja, </w:t>
+      </w:r>
+      <w:proofErr w:type="spellStart"/>
+      <w:r>
+        <w:t>Boo</w:t>
+      </w:r>
+      <w:proofErr w:type="spellEnd"/>
+      <w:r>
+        <w:t xml:space="preserve">, egy Python szintaktika által inspirált általános felhasználású nyelv, illetve </w:t>
+      </w:r>
+      <w:proofErr w:type="spellStart"/>
+      <w:r>
+        <w:t>UnityScript</w:t>
+      </w:r>
+      <w:proofErr w:type="spellEnd"/>
+      <w:r>
+        <w:t xml:space="preserve">, egy </w:t>
+      </w:r>
+      <w:proofErr w:type="spellStart"/>
+      <w:r>
+        <w:t>Boo</w:t>
+      </w:r>
+      <w:proofErr w:type="spellEnd"/>
+      <w:r>
+        <w:t xml:space="preserve"> alapú JavaScript szintaktikájú nyelv, amit kimondottan a </w:t>
+      </w:r>
+      <w:proofErr w:type="spellStart"/>
+      <w:r>
+        <w:t>Unity</w:t>
+      </w:r>
+      <w:proofErr w:type="spellEnd"/>
+      <w:r>
+        <w:t xml:space="preserve"> motorhoz fejlesztettek. Utóbbi </w:t>
+      </w:r>
+      <w:r>
+        <w:lastRenderedPageBreak/>
+        <w:t xml:space="preserve">kettő támogatása megszűnt 2017-ben a kis számú felhasználók miatt, így a </w:t>
+      </w:r>
+      <w:proofErr w:type="spellStart"/>
+      <w:r>
+        <w:t>Unity</w:t>
+      </w:r>
+      <w:proofErr w:type="spellEnd"/>
+      <w:r>
+        <w:t xml:space="preserve"> mára csak a C# nyelvet támogatja.</w:t>
+      </w:r>
+    </w:p>
+    <w:p>
+      <w:r>
+        <w:t>A motor másik erőssége</w:t>
+      </w:r>
+      <w:r>
+        <w:t>, hogy</w:t>
+      </w:r>
+      <w:r>
+        <w:t xml:space="preserve"> több platformot is támogat</w:t>
+      </w:r>
+      <w:r>
+        <w:t xml:space="preserve">, így könnyedén lehet több platformra is fejleszteni minimális munkával. Emiatt </w:t>
+      </w:r>
+      <w:proofErr w:type="spellStart"/>
+      <w:r>
+        <w:t>Unity</w:t>
+      </w:r>
+      <w:proofErr w:type="spellEnd"/>
+      <w:r>
+        <w:t xml:space="preserve"> segítségével fejleszteni olcsóbb és effektívebb azokhoz a motorokhoz képest</w:t>
+      </w:r>
+      <w:r>
+        <w:t>,</w:t>
+      </w:r>
+      <w:r>
+        <w:t xml:space="preserve"> amik csak egy platformot támogatnak.</w:t>
+      </w:r>
+    </w:p>
+    <w:p>
+      <w:r>
+        <w:t xml:space="preserve">A </w:t>
+      </w:r>
+      <w:proofErr w:type="spellStart"/>
+      <w:r>
+        <w:t>Unity</w:t>
+      </w:r>
+      <w:proofErr w:type="spellEnd"/>
+      <w:r>
+        <w:t xml:space="preserve"> legnagyobb hátránya</w:t>
+      </w:r>
+      <w:r>
+        <w:t xml:space="preserve"> a teljesítmény és optimalizációs problémák, főleg nagyobb projekteknél. Ezek kevesebb </w:t>
+      </w:r>
+      <w:proofErr w:type="spellStart"/>
+      <w:r>
+        <w:t>másodpercekénti</w:t>
+      </w:r>
+      <w:proofErr w:type="spellEnd"/>
+      <w:r>
+        <w:t xml:space="preserve"> képkocka számhoz, és hosszabb töltési időhöz vezethet, amik ronthatják a játékos élményt. Ezen kívül a magas licenszdíjak belépési korlátot állíthatnak</w:t>
+      </w:r>
+      <w:r>
+        <w:t xml:space="preserve"> egyes fejlesztők</w:t>
+      </w:r>
+      <w:r>
+        <w:t>nek</w:t>
+      </w:r>
+      <w:r>
+        <w:t>, különösen a</w:t>
+      </w:r>
+      <w:r>
+        <w:t xml:space="preserve"> </w:t>
+      </w:r>
+      <w:r>
+        <w:t>kezdő</w:t>
+      </w:r>
+      <w:r>
+        <w:t>knek</w:t>
+      </w:r>
+      <w:r>
+        <w:t>.</w:t>
+      </w:r>
+    </w:p>
+    <w:p>
+      <w:pPr>
+        <w:pStyle w:val="Heading2"/>
+      </w:pPr>
+      <w:r>
+        <w:t>Verziókezelés</w:t>
+      </w:r>
+    </w:p>
+    <w:p>
+      <w:pPr>
+        <w:pStyle w:val="Firstparagraph"/>
+      </w:pPr>
+    </w:p>
+    <w:p>
+      <w:pPr>
+        <w:pStyle w:val="Heading1"/>
+      </w:pPr>
+      <w:bookmarkStart w:id="11" w:name="_Toc132376230"/>
+      <w:r>
+        <w:t>Instrukciók</w:t>
       </w:r>
       <w:bookmarkEnd w:id="11"/>
-    </w:p>
-    <w:p>
-      <w:pPr>
-        <w:pStyle w:val="Firstparagraph"/>
-      </w:pPr>
-    </w:p>
-    <w:p>
-      <w:pPr>
-        <w:pStyle w:val="Heading1"/>
-      </w:pPr>
-      <w:bookmarkStart w:id="12" w:name="_Toc132376230"/>
-      <w:r>
-        <w:lastRenderedPageBreak/>
-        <w:t>Instrukciók</w:t>
-      </w:r>
-      <w:bookmarkEnd w:id="12"/>
     </w:p>
     <w:p>
       <w:pPr>
@@ -4619,6 +5530,7 @@
         </w:rPr>
         <w:t xml:space="preserve">Gazdaságinformatikus </w:t>
       </w:r>
+      <w:proofErr w:type="spellStart"/>
       <w:r>
         <w:rPr>
           <w:rFonts w:cs="Times New Roman"/>
@@ -4626,6 +5538,7 @@
         </w:rPr>
         <w:t>BSc</w:t>
       </w:r>
+      <w:proofErr w:type="spellEnd"/>
       <w:r>
         <w:rPr>
           <w:rFonts w:cs="Times New Roman"/>
@@ -4653,6 +5566,7 @@
         </w:rPr>
         <w:t xml:space="preserve">Mérnökinformatikus </w:t>
       </w:r>
+      <w:proofErr w:type="spellStart"/>
       <w:r>
         <w:rPr>
           <w:rFonts w:cs="Times New Roman"/>
@@ -4660,6 +5574,7 @@
         </w:rPr>
         <w:t>BSc</w:t>
       </w:r>
+      <w:proofErr w:type="spellEnd"/>
       <w:r>
         <w:rPr>
           <w:rFonts w:cs="Times New Roman"/>
@@ -4687,6 +5602,7 @@
         </w:rPr>
         <w:t xml:space="preserve">Programtervező informatikus </w:t>
       </w:r>
+      <w:proofErr w:type="spellStart"/>
       <w:r>
         <w:rPr>
           <w:rFonts w:cs="Times New Roman"/>
@@ -4694,6 +5610,7 @@
         </w:rPr>
         <w:t>BSc</w:t>
       </w:r>
+      <w:proofErr w:type="spellEnd"/>
       <w:r>
         <w:rPr>
           <w:rFonts w:cs="Times New Roman"/>
@@ -4721,6 +5638,7 @@
         </w:rPr>
         <w:t xml:space="preserve">Villamosmérnök </w:t>
       </w:r>
+      <w:proofErr w:type="spellStart"/>
       <w:r>
         <w:rPr>
           <w:rFonts w:cs="Times New Roman"/>
@@ -4728,6 +5646,7 @@
         </w:rPr>
         <w:t>BSc</w:t>
       </w:r>
+      <w:proofErr w:type="spellEnd"/>
       <w:r>
         <w:rPr>
           <w:rFonts w:cs="Times New Roman"/>
@@ -4753,8 +5672,17 @@
           <w:rFonts w:cs="Times New Roman"/>
           <w:szCs w:val="24"/>
         </w:rPr>
-        <w:t>Üzemmérnök informatikus BSc</w:t>
-      </w:r>
+        <w:t xml:space="preserve">Üzemmérnök informatikus </w:t>
+      </w:r>
+      <w:proofErr w:type="spellStart"/>
+      <w:r>
+        <w:rPr>
+          <w:rFonts w:cs="Times New Roman"/>
+          <w:szCs w:val="24"/>
+        </w:rPr>
+        <w:t>BSc</w:t>
+      </w:r>
+      <w:proofErr w:type="spellEnd"/>
       <w:r>
         <w:rPr>
           <w:rFonts w:cs="Times New Roman"/>
@@ -4782,6 +5710,7 @@
         </w:rPr>
         <w:t xml:space="preserve">Mérnökinformatikus </w:t>
       </w:r>
+      <w:proofErr w:type="spellStart"/>
       <w:r>
         <w:rPr>
           <w:rFonts w:cs="Times New Roman"/>
@@ -4789,6 +5718,7 @@
         </w:rPr>
         <w:t>MSc</w:t>
       </w:r>
+      <w:proofErr w:type="spellEnd"/>
       <w:r>
         <w:rPr>
           <w:rFonts w:cs="Times New Roman"/>
@@ -4814,8 +5744,10 @@
           <w:rFonts w:cs="Times New Roman"/>
           <w:szCs w:val="24"/>
         </w:rPr>
+        <w:lastRenderedPageBreak/>
         <w:t xml:space="preserve">Programtervező informatikus </w:t>
       </w:r>
+      <w:proofErr w:type="spellStart"/>
       <w:r>
         <w:rPr>
           <w:rFonts w:cs="Times New Roman"/>
@@ -4823,6 +5755,7 @@
         </w:rPr>
         <w:t>MSc</w:t>
       </w:r>
+      <w:proofErr w:type="spellEnd"/>
       <w:r>
         <w:rPr>
           <w:rFonts w:cs="Times New Roman"/>
@@ -4869,12 +5802,12 @@
           <w:szCs w:val="22"/>
         </w:rPr>
       </w:pPr>
-      <w:bookmarkStart w:id="13" w:name="_Toc132376231"/>
+      <w:bookmarkStart w:id="12" w:name="_Toc132376231"/>
       <w:r>
         <w:lastRenderedPageBreak/>
         <w:t>Irodalomjegyzék</w:t>
       </w:r>
-      <w:bookmarkEnd w:id="13"/>
+      <w:bookmarkEnd w:id="12"/>
       <w:r>
         <w:fldChar w:fldCharType="begin"/>
       </w:r>
@@ -6109,13 +7042,13 @@
         <w:lastRenderedPageBreak/>
         <w:fldChar w:fldCharType="end"/>
       </w:r>
-      <w:bookmarkStart w:id="14" w:name="_Ref89376640"/>
-      <w:bookmarkStart w:id="15" w:name="_Toc132376232"/>
+      <w:bookmarkStart w:id="13" w:name="_Ref89376640"/>
+      <w:bookmarkStart w:id="14" w:name="_Toc132376232"/>
       <w:r>
         <w:t>Mellékletek</w:t>
       </w:r>
+      <w:bookmarkEnd w:id="13"/>
       <w:bookmarkEnd w:id="14"/>
-      <w:bookmarkEnd w:id="15"/>
     </w:p>
     <w:p>
       <w:pPr>
@@ -6162,8 +7095,16 @@
         <w:rPr>
           <w:rFonts w:ascii="Courier New" w:hAnsi="Courier New" w:cs="Courier New"/>
         </w:rPr>
-        <w:t>.gitattributes</w:t>
-      </w:r>
+        <w:t>.</w:t>
+      </w:r>
+      <w:proofErr w:type="spellStart"/>
+      <w:r>
+        <w:rPr>
+          <w:rFonts w:ascii="Courier New" w:hAnsi="Courier New" w:cs="Courier New"/>
+        </w:rPr>
+        <w:t>gitattributes</w:t>
+      </w:r>
+      <w:proofErr w:type="spellEnd"/>
     </w:p>
     <w:p>
       <w:pPr>
@@ -6182,8 +7123,16 @@
         <w:rPr>
           <w:rFonts w:ascii="Courier New" w:hAnsi="Courier New" w:cs="Courier New"/>
         </w:rPr>
-        <w:t>.gitignore</w:t>
-      </w:r>
+        <w:t>.</w:t>
+      </w:r>
+      <w:proofErr w:type="spellStart"/>
+      <w:r>
+        <w:rPr>
+          <w:rFonts w:ascii="Courier New" w:hAnsi="Courier New" w:cs="Courier New"/>
+        </w:rPr>
+        <w:t>gitignore</w:t>
+      </w:r>
+      <w:proofErr w:type="spellEnd"/>
     </w:p>
     <w:p>
       <w:pPr>
@@ -6250,8 +7199,16 @@
         <w:rPr>
           <w:rFonts w:ascii="Courier New" w:hAnsi="Courier New" w:cs="Courier New"/>
         </w:rPr>
-        <w:t>+---.git</w:t>
-      </w:r>
+        <w:t>+---.</w:t>
+      </w:r>
+      <w:proofErr w:type="spellStart"/>
+      <w:r>
+        <w:rPr>
+          <w:rFonts w:ascii="Courier New" w:hAnsi="Courier New" w:cs="Courier New"/>
+        </w:rPr>
+        <w:t>git</w:t>
+      </w:r>
+      <w:proofErr w:type="spellEnd"/>
     </w:p>
     <w:p>
       <w:pPr>
@@ -6308,12 +7265,14 @@
         </w:rPr>
         <w:t>+---</w:t>
       </w:r>
+      <w:proofErr w:type="spellStart"/>
       <w:r>
         <w:rPr>
           <w:rFonts w:ascii="Courier New" w:hAnsi="Courier New" w:cs="Courier New"/>
         </w:rPr>
         <w:t>Assets</w:t>
       </w:r>
+      <w:proofErr w:type="spellEnd"/>
     </w:p>
     <w:p>
       <w:pPr>
@@ -6332,8 +7291,16 @@
         <w:rPr>
           <w:rFonts w:ascii="Courier New" w:hAnsi="Courier New" w:cs="Courier New"/>
         </w:rPr>
-        <w:t>+---Materials</w:t>
-      </w:r>
+        <w:t>+---</w:t>
+      </w:r>
+      <w:proofErr w:type="spellStart"/>
+      <w:r>
+        <w:rPr>
+          <w:rFonts w:ascii="Courier New" w:hAnsi="Courier New" w:cs="Courier New"/>
+        </w:rPr>
+        <w:t>Materials</w:t>
+      </w:r>
+      <w:proofErr w:type="spellEnd"/>
     </w:p>
     <w:p>
       <w:pPr>
@@ -6346,8 +7313,16 @@
         <w:rPr>
           <w:rFonts w:ascii="Courier New" w:hAnsi="Courier New" w:cs="Courier New"/>
         </w:rPr>
-        <w:t>|   |       Controller.mat</w:t>
-      </w:r>
+        <w:t xml:space="preserve">|   |       </w:t>
+      </w:r>
+      <w:proofErr w:type="spellStart"/>
+      <w:r>
+        <w:rPr>
+          <w:rFonts w:ascii="Courier New" w:hAnsi="Courier New" w:cs="Courier New"/>
+        </w:rPr>
+        <w:t>Controller.mat</w:t>
+      </w:r>
+      <w:proofErr w:type="spellEnd"/>
     </w:p>
     <w:p>
       <w:pPr>
@@ -6360,8 +7335,16 @@
         <w:rPr>
           <w:rFonts w:ascii="Courier New" w:hAnsi="Courier New" w:cs="Courier New"/>
         </w:rPr>
-        <w:t>|   |       Grid.mat</w:t>
-      </w:r>
+        <w:t xml:space="preserve">|   |       </w:t>
+      </w:r>
+      <w:proofErr w:type="spellStart"/>
+      <w:r>
+        <w:rPr>
+          <w:rFonts w:ascii="Courier New" w:hAnsi="Courier New" w:cs="Courier New"/>
+        </w:rPr>
+        <w:t>Grid.mat</w:t>
+      </w:r>
+      <w:proofErr w:type="spellEnd"/>
     </w:p>
     <w:p>
       <w:pPr>
@@ -6374,8 +7357,30 @@
         <w:rPr>
           <w:rFonts w:ascii="Courier New" w:hAnsi="Courier New" w:cs="Courier New"/>
         </w:rPr>
-        <w:t>|   |       Skybox Light.mat</w:t>
-      </w:r>
+        <w:t xml:space="preserve">|   |       </w:t>
+      </w:r>
+      <w:proofErr w:type="spellStart"/>
+      <w:r>
+        <w:rPr>
+          <w:rFonts w:ascii="Courier New" w:hAnsi="Courier New" w:cs="Courier New"/>
+        </w:rPr>
+        <w:t>Skybox</w:t>
+      </w:r>
+      <w:proofErr w:type="spellEnd"/>
+      <w:r>
+        <w:rPr>
+          <w:rFonts w:ascii="Courier New" w:hAnsi="Courier New" w:cs="Courier New"/>
+        </w:rPr>
+        <w:t xml:space="preserve"> </w:t>
+      </w:r>
+      <w:proofErr w:type="spellStart"/>
+      <w:r>
+        <w:rPr>
+          <w:rFonts w:ascii="Courier New" w:hAnsi="Courier New" w:cs="Courier New"/>
+        </w:rPr>
+        <w:t>Light.mat</w:t>
+      </w:r>
+      <w:proofErr w:type="spellEnd"/>
     </w:p>
     <w:p>
       <w:pPr>
@@ -6402,8 +7407,16 @@
         <w:rPr>
           <w:rFonts w:ascii="Courier New" w:hAnsi="Courier New" w:cs="Courier New"/>
         </w:rPr>
-        <w:t>|   +---Scenes</w:t>
-      </w:r>
+        <w:t>|   +---</w:t>
+      </w:r>
+      <w:proofErr w:type="spellStart"/>
+      <w:r>
+        <w:rPr>
+          <w:rFonts w:ascii="Courier New" w:hAnsi="Courier New" w:cs="Courier New"/>
+        </w:rPr>
+        <w:t>Scenes</w:t>
+      </w:r>
+      <w:proofErr w:type="spellEnd"/>
     </w:p>
     <w:p>
       <w:pPr>
@@ -6428,8 +7441,16 @@
         <w:rPr>
           <w:rFonts w:ascii="Courier New" w:hAnsi="Courier New" w:cs="Courier New"/>
         </w:rPr>
-        <w:t xml:space="preserve">       Level.unity</w:t>
-      </w:r>
+        <w:t xml:space="preserve">       </w:t>
+      </w:r>
+      <w:proofErr w:type="spellStart"/>
+      <w:r>
+        <w:rPr>
+          <w:rFonts w:ascii="Courier New" w:hAnsi="Courier New" w:cs="Courier New"/>
+        </w:rPr>
+        <w:t>Level.unity</w:t>
+      </w:r>
+      <w:proofErr w:type="spellEnd"/>
     </w:p>
     <w:p>
       <w:pPr>
@@ -6442,8 +7463,16 @@
         <w:rPr>
           <w:rFonts w:ascii="Courier New" w:hAnsi="Courier New" w:cs="Courier New"/>
         </w:rPr>
-        <w:t>|   |       Menu.unity</w:t>
-      </w:r>
+        <w:t xml:space="preserve">|   |       </w:t>
+      </w:r>
+      <w:proofErr w:type="spellStart"/>
+      <w:r>
+        <w:rPr>
+          <w:rFonts w:ascii="Courier New" w:hAnsi="Courier New" w:cs="Courier New"/>
+        </w:rPr>
+        <w:t>Menu.unity</w:t>
+      </w:r>
+      <w:proofErr w:type="spellEnd"/>
     </w:p>
     <w:p>
       <w:pPr>
@@ -6470,8 +7499,16 @@
         <w:rPr>
           <w:rFonts w:ascii="Courier New" w:hAnsi="Courier New" w:cs="Courier New"/>
         </w:rPr>
-        <w:t>|   +---Scripts</w:t>
-      </w:r>
+        <w:t>|   +---</w:t>
+      </w:r>
+      <w:proofErr w:type="spellStart"/>
+      <w:r>
+        <w:rPr>
+          <w:rFonts w:ascii="Courier New" w:hAnsi="Courier New" w:cs="Courier New"/>
+        </w:rPr>
+        <w:t>Scripts</w:t>
+      </w:r>
+      <w:proofErr w:type="spellEnd"/>
     </w:p>
     <w:p>
       <w:pPr>
@@ -6484,8 +7521,16 @@
         <w:rPr>
           <w:rFonts w:ascii="Courier New" w:hAnsi="Courier New" w:cs="Courier New"/>
         </w:rPr>
-        <w:t>|   |   +---Calculators</w:t>
-      </w:r>
+        <w:t>|   |   +---</w:t>
+      </w:r>
+      <w:proofErr w:type="spellStart"/>
+      <w:r>
+        <w:rPr>
+          <w:rFonts w:ascii="Courier New" w:hAnsi="Courier New" w:cs="Courier New"/>
+        </w:rPr>
+        <w:t>Calculators</w:t>
+      </w:r>
+      <w:proofErr w:type="spellEnd"/>
     </w:p>
     <w:p>
       <w:pPr>
@@ -6498,8 +7543,16 @@
         <w:rPr>
           <w:rFonts w:ascii="Courier New" w:hAnsi="Courier New" w:cs="Courier New"/>
         </w:rPr>
-        <w:t>|   |   |       BorderCalculator.cs</w:t>
-      </w:r>
+        <w:t xml:space="preserve">|   |   |       </w:t>
+      </w:r>
+      <w:proofErr w:type="spellStart"/>
+      <w:r>
+        <w:rPr>
+          <w:rFonts w:ascii="Courier New" w:hAnsi="Courier New" w:cs="Courier New"/>
+        </w:rPr>
+        <w:t>BorderCalculator.cs</w:t>
+      </w:r>
+      <w:proofErr w:type="spellEnd"/>
     </w:p>
     <w:p>
       <w:pPr>
@@ -6526,8 +7579,16 @@
         <w:rPr>
           <w:rFonts w:ascii="Courier New" w:hAnsi="Courier New" w:cs="Courier New"/>
         </w:rPr>
-        <w:t>|   |   +---Collectors</w:t>
-      </w:r>
+        <w:t>|   |   +---</w:t>
+      </w:r>
+      <w:proofErr w:type="spellStart"/>
+      <w:r>
+        <w:rPr>
+          <w:rFonts w:ascii="Courier New" w:hAnsi="Courier New" w:cs="Courier New"/>
+        </w:rPr>
+        <w:t>Collectors</w:t>
+      </w:r>
+      <w:proofErr w:type="spellEnd"/>
     </w:p>
     <w:p>
       <w:pPr>
@@ -6540,8 +7601,16 @@
         <w:rPr>
           <w:rFonts w:ascii="Courier New" w:hAnsi="Courier New" w:cs="Courier New"/>
         </w:rPr>
-        <w:t>|   |   |       CoordinateDataCollector.cs</w:t>
-      </w:r>
+        <w:t xml:space="preserve">|   |   |       </w:t>
+      </w:r>
+      <w:proofErr w:type="spellStart"/>
+      <w:r>
+        <w:rPr>
+          <w:rFonts w:ascii="Courier New" w:hAnsi="Courier New" w:cs="Courier New"/>
+        </w:rPr>
+        <w:t>CoordinateDataCollector.cs</w:t>
+      </w:r>
+      <w:proofErr w:type="spellEnd"/>
     </w:p>
     <w:p>
       <w:pPr>
@@ -6568,8 +7637,16 @@
         <w:rPr>
           <w:rFonts w:ascii="Courier New" w:hAnsi="Courier New" w:cs="Courier New"/>
         </w:rPr>
-        <w:t>|   |   +---Controllers</w:t>
-      </w:r>
+        <w:t>|   |   +---</w:t>
+      </w:r>
+      <w:proofErr w:type="spellStart"/>
+      <w:r>
+        <w:rPr>
+          <w:rFonts w:ascii="Courier New" w:hAnsi="Courier New" w:cs="Courier New"/>
+        </w:rPr>
+        <w:t>Controllers</w:t>
+      </w:r>
+      <w:proofErr w:type="spellEnd"/>
     </w:p>
     <w:p>
       <w:pPr>
@@ -6582,8 +7659,16 @@
         <w:rPr>
           <w:rFonts w:ascii="Courier New" w:hAnsi="Courier New" w:cs="Courier New"/>
         </w:rPr>
-        <w:t>|   |   |       CamControlPc.cs</w:t>
-      </w:r>
+        <w:t xml:space="preserve">|   |   |       </w:t>
+      </w:r>
+      <w:proofErr w:type="spellStart"/>
+      <w:r>
+        <w:rPr>
+          <w:rFonts w:ascii="Courier New" w:hAnsi="Courier New" w:cs="Courier New"/>
+        </w:rPr>
+        <w:t>CamControlPc.cs</w:t>
+      </w:r>
+      <w:proofErr w:type="spellEnd"/>
     </w:p>
     <w:p>
       <w:pPr>
@@ -6596,8 +7681,16 @@
         <w:rPr>
           <w:rFonts w:ascii="Courier New" w:hAnsi="Courier New" w:cs="Courier New"/>
         </w:rPr>
-        <w:t>|   |   |       CamControlVR.cs</w:t>
-      </w:r>
+        <w:t xml:space="preserve">|   |   |       </w:t>
+      </w:r>
+      <w:proofErr w:type="spellStart"/>
+      <w:r>
+        <w:rPr>
+          <w:rFonts w:ascii="Courier New" w:hAnsi="Courier New" w:cs="Courier New"/>
+        </w:rPr>
+        <w:t>CamControlVR.cs</w:t>
+      </w:r>
+      <w:proofErr w:type="spellEnd"/>
     </w:p>
     <w:p>
       <w:pPr>
@@ -6624,8 +7717,16 @@
         <w:rPr>
           <w:rFonts w:ascii="Courier New" w:hAnsi="Courier New" w:cs="Courier New"/>
         </w:rPr>
-        <w:t>|   |   +---DataClasses</w:t>
-      </w:r>
+        <w:t>|   |   +---</w:t>
+      </w:r>
+      <w:proofErr w:type="spellStart"/>
+      <w:r>
+        <w:rPr>
+          <w:rFonts w:ascii="Courier New" w:hAnsi="Courier New" w:cs="Courier New"/>
+        </w:rPr>
+        <w:t>DataClasses</w:t>
+      </w:r>
+      <w:proofErr w:type="spellEnd"/>
     </w:p>
     <w:p>
       <w:pPr>
@@ -6638,8 +7739,16 @@
         <w:rPr>
           <w:rFonts w:ascii="Courier New" w:hAnsi="Courier New" w:cs="Courier New"/>
         </w:rPr>
-        <w:t>|   |   |       Border.cs</w:t>
-      </w:r>
+        <w:t xml:space="preserve">|   |   |       </w:t>
+      </w:r>
+      <w:proofErr w:type="spellStart"/>
+      <w:r>
+        <w:rPr>
+          <w:rFonts w:ascii="Courier New" w:hAnsi="Courier New" w:cs="Courier New"/>
+        </w:rPr>
+        <w:t>Border.cs</w:t>
+      </w:r>
+      <w:proofErr w:type="spellEnd"/>
     </w:p>
     <w:p>
       <w:pPr>
@@ -6652,8 +7761,16 @@
         <w:rPr>
           <w:rFonts w:ascii="Courier New" w:hAnsi="Courier New" w:cs="Courier New"/>
         </w:rPr>
-        <w:t>|   |   |       CurrentRotation.cs</w:t>
-      </w:r>
+        <w:t xml:space="preserve">|   |   |       </w:t>
+      </w:r>
+      <w:proofErr w:type="spellStart"/>
+      <w:r>
+        <w:rPr>
+          <w:rFonts w:ascii="Courier New" w:hAnsi="Courier New" w:cs="Courier New"/>
+        </w:rPr>
+        <w:t>CurrentRotation.cs</w:t>
+      </w:r>
+      <w:proofErr w:type="spellEnd"/>
     </w:p>
     <w:p>
       <w:pPr>
@@ -6680,8 +7797,16 @@
         <w:rPr>
           <w:rFonts w:ascii="Courier New" w:hAnsi="Courier New" w:cs="Courier New"/>
         </w:rPr>
-        <w:t>|   |   +---DataExtractors</w:t>
-      </w:r>
+        <w:t>|   |   +---</w:t>
+      </w:r>
+      <w:proofErr w:type="spellStart"/>
+      <w:r>
+        <w:rPr>
+          <w:rFonts w:ascii="Courier New" w:hAnsi="Courier New" w:cs="Courier New"/>
+        </w:rPr>
+        <w:t>DataExtractors</w:t>
+      </w:r>
+      <w:proofErr w:type="spellEnd"/>
     </w:p>
     <w:p>
       <w:pPr>
@@ -6694,8 +7819,16 @@
         <w:rPr>
           <w:rFonts w:ascii="Courier New" w:hAnsi="Courier New" w:cs="Courier New"/>
         </w:rPr>
-        <w:t>|   |   |       DogData.cs</w:t>
-      </w:r>
+        <w:t xml:space="preserve">|   |   |       </w:t>
+      </w:r>
+      <w:proofErr w:type="spellStart"/>
+      <w:r>
+        <w:rPr>
+          <w:rFonts w:ascii="Courier New" w:hAnsi="Courier New" w:cs="Courier New"/>
+        </w:rPr>
+        <w:t>DogData.cs</w:t>
+      </w:r>
+      <w:proofErr w:type="spellEnd"/>
     </w:p>
     <w:p>
       <w:pPr>
@@ -6708,8 +7841,16 @@
         <w:rPr>
           <w:rFonts w:ascii="Courier New" w:hAnsi="Courier New" w:cs="Courier New"/>
         </w:rPr>
-        <w:t>|   |   |       ForwardCapsuleData.cs</w:t>
-      </w:r>
+        <w:t xml:space="preserve">|   |   |       </w:t>
+      </w:r>
+      <w:proofErr w:type="spellStart"/>
+      <w:r>
+        <w:rPr>
+          <w:rFonts w:ascii="Courier New" w:hAnsi="Courier New" w:cs="Courier New"/>
+        </w:rPr>
+        <w:t>ForwardCapsuleData.cs</w:t>
+      </w:r>
+      <w:proofErr w:type="spellEnd"/>
     </w:p>
     <w:p>
       <w:pPr>
@@ -6722,8 +7863,16 @@
         <w:rPr>
           <w:rFonts w:ascii="Courier New" w:hAnsi="Courier New" w:cs="Courier New"/>
         </w:rPr>
-        <w:t>|   |   |       RotationData.cs</w:t>
-      </w:r>
+        <w:t xml:space="preserve">|   |   |       </w:t>
+      </w:r>
+      <w:proofErr w:type="spellStart"/>
+      <w:r>
+        <w:rPr>
+          <w:rFonts w:ascii="Courier New" w:hAnsi="Courier New" w:cs="Courier New"/>
+        </w:rPr>
+        <w:t>RotationData.cs</w:t>
+      </w:r>
+      <w:proofErr w:type="spellEnd"/>
     </w:p>
     <w:p>
       <w:pPr>
@@ -6736,8 +7885,16 @@
         <w:rPr>
           <w:rFonts w:ascii="Courier New" w:hAnsi="Courier New" w:cs="Courier New"/>
         </w:rPr>
-        <w:t>|   |   |       ShiftForwardData.cs</w:t>
-      </w:r>
+        <w:t xml:space="preserve">|   |   |       </w:t>
+      </w:r>
+      <w:proofErr w:type="spellStart"/>
+      <w:r>
+        <w:rPr>
+          <w:rFonts w:ascii="Courier New" w:hAnsi="Courier New" w:cs="Courier New"/>
+        </w:rPr>
+        <w:t>ShiftForwardData.cs</w:t>
+      </w:r>
+      <w:proofErr w:type="spellEnd"/>
     </w:p>
     <w:p>
       <w:pPr>
@@ -6750,8 +7907,16 @@
         <w:rPr>
           <w:rFonts w:ascii="Courier New" w:hAnsi="Courier New" w:cs="Courier New"/>
         </w:rPr>
-        <w:t>|   |   |       ShitfUpData.cs</w:t>
-      </w:r>
+        <w:t xml:space="preserve">|   |   |       </w:t>
+      </w:r>
+      <w:proofErr w:type="spellStart"/>
+      <w:r>
+        <w:rPr>
+          <w:rFonts w:ascii="Courier New" w:hAnsi="Courier New" w:cs="Courier New"/>
+        </w:rPr>
+        <w:t>ShitfUpData.cs</w:t>
+      </w:r>
+      <w:proofErr w:type="spellEnd"/>
     </w:p>
     <w:p>
       <w:pPr>
@@ -6778,8 +7943,16 @@
         <w:rPr>
           <w:rFonts w:ascii="Courier New" w:hAnsi="Courier New" w:cs="Courier New"/>
         </w:rPr>
-        <w:t>|   |   \---Managers</w:t>
-      </w:r>
+        <w:t>|   |   \---</w:t>
+      </w:r>
+      <w:proofErr w:type="spellStart"/>
+      <w:r>
+        <w:rPr>
+          <w:rFonts w:ascii="Courier New" w:hAnsi="Courier New" w:cs="Courier New"/>
+        </w:rPr>
+        <w:t>Managers</w:t>
+      </w:r>
+      <w:proofErr w:type="spellEnd"/>
     </w:p>
     <w:p>
       <w:pPr>
@@ -6792,8 +7965,16 @@
         <w:rPr>
           <w:rFonts w:ascii="Courier New" w:hAnsi="Courier New" w:cs="Courier New"/>
         </w:rPr>
-        <w:t>|   |           GameManager.cs</w:t>
-      </w:r>
+        <w:t xml:space="preserve">|   |           </w:t>
+      </w:r>
+      <w:proofErr w:type="spellStart"/>
+      <w:r>
+        <w:rPr>
+          <w:rFonts w:ascii="Courier New" w:hAnsi="Courier New" w:cs="Courier New"/>
+        </w:rPr>
+        <w:t>GameManager.cs</w:t>
+      </w:r>
+      <w:proofErr w:type="spellEnd"/>
     </w:p>
     <w:p>
       <w:pPr>
@@ -6806,8 +7987,16 @@
         <w:rPr>
           <w:rFonts w:ascii="Courier New" w:hAnsi="Courier New" w:cs="Courier New"/>
         </w:rPr>
-        <w:t>|   |           UIManager.cs</w:t>
-      </w:r>
+        <w:t xml:space="preserve">|   |           </w:t>
+      </w:r>
+      <w:proofErr w:type="spellStart"/>
+      <w:r>
+        <w:rPr>
+          <w:rFonts w:ascii="Courier New" w:hAnsi="Courier New" w:cs="Courier New"/>
+        </w:rPr>
+        <w:t>UIManager.cs</w:t>
+      </w:r>
+      <w:proofErr w:type="spellEnd"/>
     </w:p>
     <w:p>
       <w:pPr>
@@ -6834,7 +8023,21 @@
         <w:rPr>
           <w:rFonts w:ascii="Courier New" w:hAnsi="Courier New" w:cs="Courier New"/>
         </w:rPr>
-        <w:t>|   +---TextMesh Pro</w:t>
+        <w:t>|   +---</w:t>
+      </w:r>
+      <w:proofErr w:type="spellStart"/>
+      <w:r>
+        <w:rPr>
+          <w:rFonts w:ascii="Courier New" w:hAnsi="Courier New" w:cs="Courier New"/>
+        </w:rPr>
+        <w:t>TextMesh</w:t>
+      </w:r>
+      <w:proofErr w:type="spellEnd"/>
+      <w:r>
+        <w:rPr>
+          <w:rFonts w:ascii="Courier New" w:hAnsi="Courier New" w:cs="Courier New"/>
+        </w:rPr>
+        <w:t xml:space="preserve"> Pro</w:t>
       </w:r>
     </w:p>
     <w:p>
@@ -6862,8 +8065,16 @@
         <w:rPr>
           <w:rFonts w:ascii="Courier New" w:hAnsi="Courier New" w:cs="Courier New"/>
         </w:rPr>
-        <w:t>|   +---Textures</w:t>
-      </w:r>
+        <w:t>|   +---</w:t>
+      </w:r>
+      <w:proofErr w:type="spellStart"/>
+      <w:r>
+        <w:rPr>
+          <w:rFonts w:ascii="Courier New" w:hAnsi="Courier New" w:cs="Courier New"/>
+        </w:rPr>
+        <w:t>Textures</w:t>
+      </w:r>
+      <w:proofErr w:type="spellEnd"/>
     </w:p>
     <w:p>
       <w:pPr>
@@ -6941,12 +8152,14 @@
         </w:rPr>
         <w:t>+---</w:t>
       </w:r>
+      <w:proofErr w:type="spellStart"/>
       <w:r>
         <w:rPr>
           <w:rFonts w:ascii="Courier New" w:hAnsi="Courier New" w:cs="Courier New"/>
         </w:rPr>
         <w:t>Documents</w:t>
       </w:r>
+      <w:proofErr w:type="spellEnd"/>
     </w:p>
     <w:p>
       <w:pPr>
@@ -6973,12 +8186,14 @@
         </w:rPr>
         <w:t xml:space="preserve">   </w:t>
       </w:r>
+      <w:proofErr w:type="spellStart"/>
       <w:r>
         <w:rPr>
           <w:rFonts w:ascii="Courier New" w:hAnsi="Courier New" w:cs="Courier New"/>
         </w:rPr>
         <w:t>ClassHierarchy.drawio</w:t>
       </w:r>
+      <w:proofErr w:type="spellEnd"/>
     </w:p>
     <w:p>
       <w:pPr>
@@ -7007,12 +8222,14 @@
         </w:rPr>
         <w:t>+---</w:t>
       </w:r>
+      <w:proofErr w:type="spellStart"/>
       <w:r>
         <w:rPr>
           <w:rFonts w:ascii="Courier New" w:hAnsi="Courier New" w:cs="Courier New"/>
         </w:rPr>
         <w:t>Library</w:t>
       </w:r>
+      <w:proofErr w:type="spellEnd"/>
     </w:p>
     <w:p>
       <w:pPr>
@@ -7067,8 +8284,16 @@
         <w:rPr>
           <w:rFonts w:ascii="Courier New" w:hAnsi="Courier New" w:cs="Courier New"/>
         </w:rPr>
-        <w:t>+---obj</w:t>
-      </w:r>
+        <w:t>+---</w:t>
+      </w:r>
+      <w:proofErr w:type="spellStart"/>
+      <w:r>
+        <w:rPr>
+          <w:rFonts w:ascii="Courier New" w:hAnsi="Courier New" w:cs="Courier New"/>
+        </w:rPr>
+        <w:t>obj</w:t>
+      </w:r>
+      <w:proofErr w:type="spellEnd"/>
     </w:p>
     <w:p>
       <w:pPr>
@@ -7095,8 +8320,16 @@
         <w:rPr>
           <w:rFonts w:ascii="Courier New" w:hAnsi="Courier New" w:cs="Courier New"/>
         </w:rPr>
-        <w:t>+---Packages</w:t>
-      </w:r>
+        <w:t>+---</w:t>
+      </w:r>
+      <w:proofErr w:type="spellStart"/>
+      <w:r>
+        <w:rPr>
+          <w:rFonts w:ascii="Courier New" w:hAnsi="Courier New" w:cs="Courier New"/>
+        </w:rPr>
+        <w:t>Packages</w:t>
+      </w:r>
+      <w:proofErr w:type="spellEnd"/>
     </w:p>
     <w:p>
       <w:pPr>
@@ -7123,8 +8356,16 @@
         <w:rPr>
           <w:rFonts w:ascii="Courier New" w:hAnsi="Courier New" w:cs="Courier New"/>
         </w:rPr>
-        <w:t>+---ProjectSettings</w:t>
-      </w:r>
+        <w:t>+---</w:t>
+      </w:r>
+      <w:proofErr w:type="spellStart"/>
+      <w:r>
+        <w:rPr>
+          <w:rFonts w:ascii="Courier New" w:hAnsi="Courier New" w:cs="Courier New"/>
+        </w:rPr>
+        <w:t>ProjectSettings</w:t>
+      </w:r>
+      <w:proofErr w:type="spellEnd"/>
     </w:p>
     <w:p>
       <w:pPr>
@@ -7151,8 +8392,16 @@
         <w:rPr>
           <w:rFonts w:ascii="Courier New" w:hAnsi="Courier New" w:cs="Courier New"/>
         </w:rPr>
-        <w:t>\---UserSettings</w:t>
-      </w:r>
+        <w:t>\---</w:t>
+      </w:r>
+      <w:proofErr w:type="spellStart"/>
+      <w:r>
+        <w:rPr>
+          <w:rFonts w:ascii="Courier New" w:hAnsi="Courier New" w:cs="Courier New"/>
+        </w:rPr>
+        <w:t>UserSettings</w:t>
+      </w:r>
+      <w:proofErr w:type="spellEnd"/>
     </w:p>
     <w:p>
       <w:pPr>
@@ -7174,12 +8423,12 @@
       <w:pPr>
         <w:pStyle w:val="Cmsor1-szmozatlan"/>
       </w:pPr>
-      <w:bookmarkStart w:id="16" w:name="_Toc132376233"/>
+      <w:bookmarkStart w:id="15" w:name="_Toc132376233"/>
       <w:r>
         <w:lastRenderedPageBreak/>
         <w:t>Ábrajegyzék</w:t>
       </w:r>
-      <w:bookmarkEnd w:id="16"/>
+      <w:bookmarkEnd w:id="15"/>
     </w:p>
     <w:p>
       <w:pPr>
@@ -7250,7 +8499,7 @@
             <w:noProof/>
             <w:webHidden/>
           </w:rPr>
-          <w:t>12</w:t>
+          <w:t>11</w:t>
         </w:r>
         <w:r>
           <w:rPr>
@@ -7275,12 +8524,12 @@
       <w:pPr>
         <w:pStyle w:val="Cmsor1-szmozatlan"/>
       </w:pPr>
-      <w:bookmarkStart w:id="17" w:name="_Toc132376234"/>
+      <w:bookmarkStart w:id="16" w:name="_Toc132376234"/>
       <w:r>
         <w:lastRenderedPageBreak/>
         <w:t>Táblázatjegyzék</w:t>
       </w:r>
-      <w:bookmarkEnd w:id="17"/>
+      <w:bookmarkEnd w:id="16"/>
     </w:p>
     <w:p>
       <w:pPr>
@@ -7365,7 +8614,7 @@
       </w:r>
     </w:p>
     <w:sectPr>
-      <w:headerReference w:type="default" r:id="rId17"/>
+      <w:headerReference w:type="default" r:id="rId20"/>
       <w:pgSz w:w="11906" w:h="16838" w:code="9"/>
       <w:pgMar w:top="1418" w:right="1418" w:bottom="1418" w:left="1418" w:header="709" w:footer="709" w:gutter="567"/>
       <w:cols w:space="708"/>
@@ -7376,7 +8625,7 @@
 </file>
 
 <file path=word/endnotes.xml><?xml version="1.0" encoding="utf-8"?>
-<w:endnotes xmlns:wpc="http://schemas.microsoft.com/office/word/2010/wordprocessingCanvas" xmlns:cx="http://schemas.microsoft.com/office/drawing/2014/chartex" xmlns:cx1="http://schemas.microsoft.com/office/drawing/2015/9/8/chartex" xmlns:cx2="http://schemas.microsoft.com/office/drawing/2015/10/21/chartex" xmlns:cx3="http://schemas.microsoft.com/office/drawing/2016/5/9/chartex" xmlns:cx4="http://schemas.microsoft.com/office/drawing/2016/5/10/chartex" xmlns:cx5="http://schemas.microsoft.com/office/drawing/2016/5/11/chartex" xmlns:cx6="http://schemas.microsoft.com/office/drawing/2016/5/12/chartex" xmlns:cx7="http://schemas.microsoft.com/office/drawing/2016/5/13/chartex" xmlns:cx8="http://schemas.microsoft.com/office/drawing/2016/5/14/chartex" xmlns:mc="http://schemas.openxmlformats.org/markup-compatibility/2006" xmlns:aink="http://schemas.microsoft.com/office/drawing/2016/ink" xmlns:am3d="http://schemas.microsoft.com/office/drawing/2017/model3d" xmlns:o="urn:schemas-microsoft-com:office:office" xmlns:oel="http://schemas.microsoft.com/office/2019/extlst" xmlns:r="http://schemas.openxmlformats.org/officeDocument/2006/relationships" xmlns:m="http://schemas.openxmlformats.org/officeDocument/2006/math" xmlns:v="urn:schemas-microsoft-com:vml" xmlns:wp14="http://schemas.microsoft.com/office/word/2010/wordprocessingDrawing" xmlns:wp="http://schemas.openxmlformats.org/drawingml/2006/wordprocessingDrawing" xmlns:w10="urn:schemas-microsoft-com:office:word" xmlns:w="http://schemas.openxmlformats.org/wordprocessingml/2006/main" xmlns:w14="http://schemas.microsoft.com/office/word/2010/wordml" xmlns:w15="http://schemas.microsoft.com/office/word/2012/wordml" xmlns:w16cex="http://schemas.microsoft.com/office/word/2018/wordml/cex" xmlns:w16cid="http://schemas.microsoft.com/office/word/2016/wordml/cid" xmlns:w16="http://schemas.microsoft.com/office/word/2018/wordml" xmlns:w16sdtdh="http://schemas.microsoft.com/office/word/2020/wordml/sdtdatahash" xmlns:w16se="http://schemas.microsoft.com/office/word/2015/wordml/symex" xmlns:wpg="http://schemas.microsoft.com/office/word/2010/wordprocessingGroup" xmlns:wpi="http://schemas.microsoft.com/office/word/2010/wordprocessingInk" xmlns:wne="http://schemas.microsoft.com/office/word/2006/wordml" xmlns:wps="http://schemas.microsoft.com/office/word/2010/wordprocessingShape" mc:Ignorable="w14 w15 w16se w16cid w16 w16cex w16sdtdh wp14">
+<w:endnotes xmlns:wpc="http://schemas.microsoft.com/office/word/2010/wordprocessingCanvas" xmlns:cx="http://schemas.microsoft.com/office/drawing/2014/chartex" xmlns:cx1="http://schemas.microsoft.com/office/drawing/2015/9/8/chartex" xmlns:cx2="http://schemas.microsoft.com/office/drawing/2015/10/21/chartex" xmlns:cx3="http://schemas.microsoft.com/office/drawing/2016/5/9/chartex" xmlns:cx4="http://schemas.microsoft.com/office/drawing/2016/5/10/chartex" xmlns:cx5="http://schemas.microsoft.com/office/drawing/2016/5/11/chartex" xmlns:cx6="http://schemas.microsoft.com/office/drawing/2016/5/12/chartex" xmlns:cx7="http://schemas.microsoft.com/office/drawing/2016/5/13/chartex" xmlns:cx8="http://schemas.microsoft.com/office/drawing/2016/5/14/chartex" xmlns:mc="http://schemas.openxmlformats.org/markup-compatibility/2006" xmlns:aink="http://schemas.microsoft.com/office/drawing/2016/ink" xmlns:am3d="http://schemas.microsoft.com/office/drawing/2017/model3d" xmlns:o="urn:schemas-microsoft-com:office:office" xmlns:oel="http://schemas.microsoft.com/office/2019/extlst" xmlns:r="http://schemas.openxmlformats.org/officeDocument/2006/relationships" xmlns:m="http://schemas.openxmlformats.org/officeDocument/2006/math" xmlns:v="urn:schemas-microsoft-com:vml" xmlns:wp14="http://schemas.microsoft.com/office/word/2010/wordprocessingDrawing" xmlns:wp="http://schemas.openxmlformats.org/drawingml/2006/wordprocessingDrawing" xmlns:w10="urn:schemas-microsoft-com:office:word" xmlns:w="http://schemas.openxmlformats.org/wordprocessingml/2006/main" xmlns:w14="http://schemas.microsoft.com/office/word/2010/wordml" xmlns:w15="http://schemas.microsoft.com/office/word/2012/wordml" xmlns:w16cex="http://schemas.microsoft.com/office/word/2018/wordml/cex" xmlns:w16cid="http://schemas.microsoft.com/office/word/2016/wordml/cid" xmlns:w16="http://schemas.microsoft.com/office/word/2018/wordml" xmlns:w16du="http://schemas.microsoft.com/office/word/2023/wordml/word16du" xmlns:w16sdtdh="http://schemas.microsoft.com/office/word/2020/wordml/sdtdatahash" xmlns:w16se="http://schemas.microsoft.com/office/word/2015/wordml/symex" xmlns:wpg="http://schemas.microsoft.com/office/word/2010/wordprocessingGroup" xmlns:wpi="http://schemas.microsoft.com/office/word/2010/wordprocessingInk" xmlns:wne="http://schemas.microsoft.com/office/word/2006/wordml" xmlns:wps="http://schemas.microsoft.com/office/word/2010/wordprocessingShape" mc:Ignorable="w14 w15 w16se w16cid w16 w16cex w16sdtdh wp14">
   <w:endnote w:type="separator" w:id="-1">
     <w:p>
       <w:pPr>
@@ -7401,7 +8650,7 @@
 </file>
 
 <file path=word/footer1.xml><?xml version="1.0" encoding="utf-8"?>
-<w:ftr xmlns:wpc="http://schemas.microsoft.com/office/word/2010/wordprocessingCanvas" xmlns:cx="http://schemas.microsoft.com/office/drawing/2014/chartex" xmlns:cx1="http://schemas.microsoft.com/office/drawing/2015/9/8/chartex" xmlns:cx2="http://schemas.microsoft.com/office/drawing/2015/10/21/chartex" xmlns:cx3="http://schemas.microsoft.com/office/drawing/2016/5/9/chartex" xmlns:cx4="http://schemas.microsoft.com/office/drawing/2016/5/10/chartex" xmlns:cx5="http://schemas.microsoft.com/office/drawing/2016/5/11/chartex" xmlns:cx6="http://schemas.microsoft.com/office/drawing/2016/5/12/chartex" xmlns:cx7="http://schemas.microsoft.com/office/drawing/2016/5/13/chartex" xmlns:cx8="http://schemas.microsoft.com/office/drawing/2016/5/14/chartex" xmlns:mc="http://schemas.openxmlformats.org/markup-compatibility/2006" xmlns:aink="http://schemas.microsoft.com/office/drawing/2016/ink" xmlns:am3d="http://schemas.microsoft.com/office/drawing/2017/model3d" xmlns:o="urn:schemas-microsoft-com:office:office" xmlns:oel="http://schemas.microsoft.com/office/2019/extlst" xmlns:r="http://schemas.openxmlformats.org/officeDocument/2006/relationships" xmlns:m="http://schemas.openxmlformats.org/officeDocument/2006/math" xmlns:v="urn:schemas-microsoft-com:vml" xmlns:wp14="http://schemas.microsoft.com/office/word/2010/wordprocessingDrawing" xmlns:wp="http://schemas.openxmlformats.org/drawingml/2006/wordprocessingDrawing" xmlns:w10="urn:schemas-microsoft-com:office:word" xmlns:w="http://schemas.openxmlformats.org/wordprocessingml/2006/main" xmlns:w14="http://schemas.microsoft.com/office/word/2010/wordml" xmlns:w15="http://schemas.microsoft.com/office/word/2012/wordml" xmlns:w16cex="http://schemas.microsoft.com/office/word/2018/wordml/cex" xmlns:w16cid="http://schemas.microsoft.com/office/word/2016/wordml/cid" xmlns:w16="http://schemas.microsoft.com/office/word/2018/wordml" xmlns:w16sdtdh="http://schemas.microsoft.com/office/word/2020/wordml/sdtdatahash" xmlns:w16se="http://schemas.microsoft.com/office/word/2015/wordml/symex" xmlns:wpg="http://schemas.microsoft.com/office/word/2010/wordprocessingGroup" xmlns:wpi="http://schemas.microsoft.com/office/word/2010/wordprocessingInk" xmlns:wne="http://schemas.microsoft.com/office/word/2006/wordml" xmlns:wps="http://schemas.microsoft.com/office/word/2010/wordprocessingShape" mc:Ignorable="w14 w15 w16se w16cid w16 w16cex w16sdtdh wp14">
+<w:ftr xmlns:wpc="http://schemas.microsoft.com/office/word/2010/wordprocessingCanvas" xmlns:cx="http://schemas.microsoft.com/office/drawing/2014/chartex" xmlns:cx1="http://schemas.microsoft.com/office/drawing/2015/9/8/chartex" xmlns:cx2="http://schemas.microsoft.com/office/drawing/2015/10/21/chartex" xmlns:cx3="http://schemas.microsoft.com/office/drawing/2016/5/9/chartex" xmlns:cx4="http://schemas.microsoft.com/office/drawing/2016/5/10/chartex" xmlns:cx5="http://schemas.microsoft.com/office/drawing/2016/5/11/chartex" xmlns:cx6="http://schemas.microsoft.com/office/drawing/2016/5/12/chartex" xmlns:cx7="http://schemas.microsoft.com/office/drawing/2016/5/13/chartex" xmlns:cx8="http://schemas.microsoft.com/office/drawing/2016/5/14/chartex" xmlns:mc="http://schemas.openxmlformats.org/markup-compatibility/2006" xmlns:aink="http://schemas.microsoft.com/office/drawing/2016/ink" xmlns:am3d="http://schemas.microsoft.com/office/drawing/2017/model3d" xmlns:o="urn:schemas-microsoft-com:office:office" xmlns:oel="http://schemas.microsoft.com/office/2019/extlst" xmlns:r="http://schemas.openxmlformats.org/officeDocument/2006/relationships" xmlns:m="http://schemas.openxmlformats.org/officeDocument/2006/math" xmlns:v="urn:schemas-microsoft-com:vml" xmlns:wp14="http://schemas.microsoft.com/office/word/2010/wordprocessingDrawing" xmlns:wp="http://schemas.openxmlformats.org/drawingml/2006/wordprocessingDrawing" xmlns:w10="urn:schemas-microsoft-com:office:word" xmlns:w="http://schemas.openxmlformats.org/wordprocessingml/2006/main" xmlns:w14="http://schemas.microsoft.com/office/word/2010/wordml" xmlns:w15="http://schemas.microsoft.com/office/word/2012/wordml" xmlns:w16cex="http://schemas.microsoft.com/office/word/2018/wordml/cex" xmlns:w16cid="http://schemas.microsoft.com/office/word/2016/wordml/cid" xmlns:w16="http://schemas.microsoft.com/office/word/2018/wordml" xmlns:w16du="http://schemas.microsoft.com/office/word/2023/wordml/word16du" xmlns:w16sdtdh="http://schemas.microsoft.com/office/word/2020/wordml/sdtdatahash" xmlns:w16se="http://schemas.microsoft.com/office/word/2015/wordml/symex" xmlns:wpg="http://schemas.microsoft.com/office/word/2010/wordprocessingGroup" xmlns:wpi="http://schemas.microsoft.com/office/word/2010/wordprocessingInk" xmlns:wne="http://schemas.microsoft.com/office/word/2006/wordml" xmlns:wps="http://schemas.microsoft.com/office/word/2010/wordprocessingShape" mc:Ignorable="w14 w15 w16se w16cid w16 w16cex w16sdtdh wp14">
   <w:p>
     <w:pPr>
       <w:pStyle w:val="Footer"/>
@@ -7412,7 +8661,7 @@
 </file>
 
 <file path=word/footer2.xml><?xml version="1.0" encoding="utf-8"?>
-<w:ftr xmlns:wpc="http://schemas.microsoft.com/office/word/2010/wordprocessingCanvas" xmlns:cx="http://schemas.microsoft.com/office/drawing/2014/chartex" xmlns:cx1="http://schemas.microsoft.com/office/drawing/2015/9/8/chartex" xmlns:cx2="http://schemas.microsoft.com/office/drawing/2015/10/21/chartex" xmlns:cx3="http://schemas.microsoft.com/office/drawing/2016/5/9/chartex" xmlns:cx4="http://schemas.microsoft.com/office/drawing/2016/5/10/chartex" xmlns:cx5="http://schemas.microsoft.com/office/drawing/2016/5/11/chartex" xmlns:cx6="http://schemas.microsoft.com/office/drawing/2016/5/12/chartex" xmlns:cx7="http://schemas.microsoft.com/office/drawing/2016/5/13/chartex" xmlns:cx8="http://schemas.microsoft.com/office/drawing/2016/5/14/chartex" xmlns:mc="http://schemas.openxmlformats.org/markup-compatibility/2006" xmlns:aink="http://schemas.microsoft.com/office/drawing/2016/ink" xmlns:am3d="http://schemas.microsoft.com/office/drawing/2017/model3d" xmlns:o="urn:schemas-microsoft-com:office:office" xmlns:oel="http://schemas.microsoft.com/office/2019/extlst" xmlns:r="http://schemas.openxmlformats.org/officeDocument/2006/relationships" xmlns:m="http://schemas.openxmlformats.org/officeDocument/2006/math" xmlns:v="urn:schemas-microsoft-com:vml" xmlns:wp14="http://schemas.microsoft.com/office/word/2010/wordprocessingDrawing" xmlns:wp="http://schemas.openxmlformats.org/drawingml/2006/wordprocessingDrawing" xmlns:w10="urn:schemas-microsoft-com:office:word" xmlns:w="http://schemas.openxmlformats.org/wordprocessingml/2006/main" xmlns:w14="http://schemas.microsoft.com/office/word/2010/wordml" xmlns:w15="http://schemas.microsoft.com/office/word/2012/wordml" xmlns:w16cex="http://schemas.microsoft.com/office/word/2018/wordml/cex" xmlns:w16cid="http://schemas.microsoft.com/office/word/2016/wordml/cid" xmlns:w16="http://schemas.microsoft.com/office/word/2018/wordml" xmlns:w16sdtdh="http://schemas.microsoft.com/office/word/2020/wordml/sdtdatahash" xmlns:w16se="http://schemas.microsoft.com/office/word/2015/wordml/symex" xmlns:wpg="http://schemas.microsoft.com/office/word/2010/wordprocessingGroup" xmlns:wpi="http://schemas.microsoft.com/office/word/2010/wordprocessingInk" xmlns:wne="http://schemas.microsoft.com/office/word/2006/wordml" xmlns:wps="http://schemas.microsoft.com/office/word/2010/wordprocessingShape" mc:Ignorable="w14 w15 w16se w16cid w16 w16cex w16sdtdh wp14">
+<w:ftr xmlns:wpc="http://schemas.microsoft.com/office/word/2010/wordprocessingCanvas" xmlns:cx="http://schemas.microsoft.com/office/drawing/2014/chartex" xmlns:cx1="http://schemas.microsoft.com/office/drawing/2015/9/8/chartex" xmlns:cx2="http://schemas.microsoft.com/office/drawing/2015/10/21/chartex" xmlns:cx3="http://schemas.microsoft.com/office/drawing/2016/5/9/chartex" xmlns:cx4="http://schemas.microsoft.com/office/drawing/2016/5/10/chartex" xmlns:cx5="http://schemas.microsoft.com/office/drawing/2016/5/11/chartex" xmlns:cx6="http://schemas.microsoft.com/office/drawing/2016/5/12/chartex" xmlns:cx7="http://schemas.microsoft.com/office/drawing/2016/5/13/chartex" xmlns:cx8="http://schemas.microsoft.com/office/drawing/2016/5/14/chartex" xmlns:mc="http://schemas.openxmlformats.org/markup-compatibility/2006" xmlns:aink="http://schemas.microsoft.com/office/drawing/2016/ink" xmlns:am3d="http://schemas.microsoft.com/office/drawing/2017/model3d" xmlns:o="urn:schemas-microsoft-com:office:office" xmlns:oel="http://schemas.microsoft.com/office/2019/extlst" xmlns:r="http://schemas.openxmlformats.org/officeDocument/2006/relationships" xmlns:m="http://schemas.openxmlformats.org/officeDocument/2006/math" xmlns:v="urn:schemas-microsoft-com:vml" xmlns:wp14="http://schemas.microsoft.com/office/word/2010/wordprocessingDrawing" xmlns:wp="http://schemas.openxmlformats.org/drawingml/2006/wordprocessingDrawing" xmlns:w10="urn:schemas-microsoft-com:office:word" xmlns:w="http://schemas.openxmlformats.org/wordprocessingml/2006/main" xmlns:w14="http://schemas.microsoft.com/office/word/2010/wordml" xmlns:w15="http://schemas.microsoft.com/office/word/2012/wordml" xmlns:w16cex="http://schemas.microsoft.com/office/word/2018/wordml/cex" xmlns:w16cid="http://schemas.microsoft.com/office/word/2016/wordml/cid" xmlns:w16="http://schemas.microsoft.com/office/word/2018/wordml" xmlns:w16du="http://schemas.microsoft.com/office/word/2023/wordml/word16du" xmlns:w16sdtdh="http://schemas.microsoft.com/office/word/2020/wordml/sdtdatahash" xmlns:w16se="http://schemas.microsoft.com/office/word/2015/wordml/symex" xmlns:wpg="http://schemas.microsoft.com/office/word/2010/wordprocessingGroup" xmlns:wpi="http://schemas.microsoft.com/office/word/2010/wordprocessingInk" xmlns:wne="http://schemas.microsoft.com/office/word/2006/wordml" xmlns:wps="http://schemas.microsoft.com/office/word/2010/wordprocessingShape" mc:Ignorable="w14 w15 w16se w16cid w16 w16cex w16sdtdh wp14">
   <w:sdt>
     <w:sdtPr>
       <w:id w:val="-323199365"/>
@@ -7455,7 +8704,7 @@
 </file>
 
 <file path=word/footnotes.xml><?xml version="1.0" encoding="utf-8"?>
-<w:footnotes xmlns:wpc="http://schemas.microsoft.com/office/word/2010/wordprocessingCanvas" xmlns:cx="http://schemas.microsoft.com/office/drawing/2014/chartex" xmlns:cx1="http://schemas.microsoft.com/office/drawing/2015/9/8/chartex" xmlns:cx2="http://schemas.microsoft.com/office/drawing/2015/10/21/chartex" xmlns:cx3="http://schemas.microsoft.com/office/drawing/2016/5/9/chartex" xmlns:cx4="http://schemas.microsoft.com/office/drawing/2016/5/10/chartex" xmlns:cx5="http://schemas.microsoft.com/office/drawing/2016/5/11/chartex" xmlns:cx6="http://schemas.microsoft.com/office/drawing/2016/5/12/chartex" xmlns:cx7="http://schemas.microsoft.com/office/drawing/2016/5/13/chartex" xmlns:cx8="http://schemas.microsoft.com/office/drawing/2016/5/14/chartex" xmlns:mc="http://schemas.openxmlformats.org/markup-compatibility/2006" xmlns:aink="http://schemas.microsoft.com/office/drawing/2016/ink" xmlns:am3d="http://schemas.microsoft.com/office/drawing/2017/model3d" xmlns:o="urn:schemas-microsoft-com:office:office" xmlns:oel="http://schemas.microsoft.com/office/2019/extlst" xmlns:r="http://schemas.openxmlformats.org/officeDocument/2006/relationships" xmlns:m="http://schemas.openxmlformats.org/officeDocument/2006/math" xmlns:v="urn:schemas-microsoft-com:vml" xmlns:wp14="http://schemas.microsoft.com/office/word/2010/wordprocessingDrawing" xmlns:wp="http://schemas.openxmlformats.org/drawingml/2006/wordprocessingDrawing" xmlns:w10="urn:schemas-microsoft-com:office:word" xmlns:w="http://schemas.openxmlformats.org/wordprocessingml/2006/main" xmlns:w14="http://schemas.microsoft.com/office/word/2010/wordml" xmlns:w15="http://schemas.microsoft.com/office/word/2012/wordml" xmlns:w16cex="http://schemas.microsoft.com/office/word/2018/wordml/cex" xmlns:w16cid="http://schemas.microsoft.com/office/word/2016/wordml/cid" xmlns:w16="http://schemas.microsoft.com/office/word/2018/wordml" xmlns:w16sdtdh="http://schemas.microsoft.com/office/word/2020/wordml/sdtdatahash" xmlns:w16se="http://schemas.microsoft.com/office/word/2015/wordml/symex" xmlns:wpg="http://schemas.microsoft.com/office/word/2010/wordprocessingGroup" xmlns:wpi="http://schemas.microsoft.com/office/word/2010/wordprocessingInk" xmlns:wne="http://schemas.microsoft.com/office/word/2006/wordml" xmlns:wps="http://schemas.microsoft.com/office/word/2010/wordprocessingShape" mc:Ignorable="w14 w15 w16se w16cid w16 w16cex w16sdtdh wp14">
+<w:footnotes xmlns:wpc="http://schemas.microsoft.com/office/word/2010/wordprocessingCanvas" xmlns:cx="http://schemas.microsoft.com/office/drawing/2014/chartex" xmlns:cx1="http://schemas.microsoft.com/office/drawing/2015/9/8/chartex" xmlns:cx2="http://schemas.microsoft.com/office/drawing/2015/10/21/chartex" xmlns:cx3="http://schemas.microsoft.com/office/drawing/2016/5/9/chartex" xmlns:cx4="http://schemas.microsoft.com/office/drawing/2016/5/10/chartex" xmlns:cx5="http://schemas.microsoft.com/office/drawing/2016/5/11/chartex" xmlns:cx6="http://schemas.microsoft.com/office/drawing/2016/5/12/chartex" xmlns:cx7="http://schemas.microsoft.com/office/drawing/2016/5/13/chartex" xmlns:cx8="http://schemas.microsoft.com/office/drawing/2016/5/14/chartex" xmlns:mc="http://schemas.openxmlformats.org/markup-compatibility/2006" xmlns:aink="http://schemas.microsoft.com/office/drawing/2016/ink" xmlns:am3d="http://schemas.microsoft.com/office/drawing/2017/model3d" xmlns:o="urn:schemas-microsoft-com:office:office" xmlns:oel="http://schemas.microsoft.com/office/2019/extlst" xmlns:r="http://schemas.openxmlformats.org/officeDocument/2006/relationships" xmlns:m="http://schemas.openxmlformats.org/officeDocument/2006/math" xmlns:v="urn:schemas-microsoft-com:vml" xmlns:wp14="http://schemas.microsoft.com/office/word/2010/wordprocessingDrawing" xmlns:wp="http://schemas.openxmlformats.org/drawingml/2006/wordprocessingDrawing" xmlns:w10="urn:schemas-microsoft-com:office:word" xmlns:w="http://schemas.openxmlformats.org/wordprocessingml/2006/main" xmlns:w14="http://schemas.microsoft.com/office/word/2010/wordml" xmlns:w15="http://schemas.microsoft.com/office/word/2012/wordml" xmlns:w16cex="http://schemas.microsoft.com/office/word/2018/wordml/cex" xmlns:w16cid="http://schemas.microsoft.com/office/word/2016/wordml/cid" xmlns:w16="http://schemas.microsoft.com/office/word/2018/wordml" xmlns:w16du="http://schemas.microsoft.com/office/word/2023/wordml/word16du" xmlns:w16sdtdh="http://schemas.microsoft.com/office/word/2020/wordml/sdtdatahash" xmlns:w16se="http://schemas.microsoft.com/office/word/2015/wordml/symex" xmlns:wpg="http://schemas.microsoft.com/office/word/2010/wordprocessingGroup" xmlns:wpi="http://schemas.microsoft.com/office/word/2010/wordprocessingInk" xmlns:wne="http://schemas.microsoft.com/office/word/2006/wordml" xmlns:wps="http://schemas.microsoft.com/office/word/2010/wordprocessingShape" mc:Ignorable="w14 w15 w16se w16cid w16 w16cex w16sdtdh wp14">
   <w:footnote w:type="separator" w:id="-1">
     <w:p>
       <w:pPr>
@@ -7480,7 +8729,7 @@
 </file>
 
 <file path=word/header1.xml><?xml version="1.0" encoding="utf-8"?>
-<w:hdr xmlns:wpc="http://schemas.microsoft.com/office/word/2010/wordprocessingCanvas" xmlns:cx="http://schemas.microsoft.com/office/drawing/2014/chartex" xmlns:cx1="http://schemas.microsoft.com/office/drawing/2015/9/8/chartex" xmlns:cx2="http://schemas.microsoft.com/office/drawing/2015/10/21/chartex" xmlns:cx3="http://schemas.microsoft.com/office/drawing/2016/5/9/chartex" xmlns:cx4="http://schemas.microsoft.com/office/drawing/2016/5/10/chartex" xmlns:cx5="http://schemas.microsoft.com/office/drawing/2016/5/11/chartex" xmlns:cx6="http://schemas.microsoft.com/office/drawing/2016/5/12/chartex" xmlns:cx7="http://schemas.microsoft.com/office/drawing/2016/5/13/chartex" xmlns:cx8="http://schemas.microsoft.com/office/drawing/2016/5/14/chartex" xmlns:mc="http://schemas.openxmlformats.org/markup-compatibility/2006" xmlns:aink="http://schemas.microsoft.com/office/drawing/2016/ink" xmlns:am3d="http://schemas.microsoft.com/office/drawing/2017/model3d" xmlns:o="urn:schemas-microsoft-com:office:office" xmlns:oel="http://schemas.microsoft.com/office/2019/extlst" xmlns:r="http://schemas.openxmlformats.org/officeDocument/2006/relationships" xmlns:m="http://schemas.openxmlformats.org/officeDocument/2006/math" xmlns:v="urn:schemas-microsoft-com:vml" xmlns:wp14="http://schemas.microsoft.com/office/word/2010/wordprocessingDrawing" xmlns:wp="http://schemas.openxmlformats.org/drawingml/2006/wordprocessingDrawing" xmlns:w10="urn:schemas-microsoft-com:office:word" xmlns:w="http://schemas.openxmlformats.org/wordprocessingml/2006/main" xmlns:w14="http://schemas.microsoft.com/office/word/2010/wordml" xmlns:w15="http://schemas.microsoft.com/office/word/2012/wordml" xmlns:w16cex="http://schemas.microsoft.com/office/word/2018/wordml/cex" xmlns:w16cid="http://schemas.microsoft.com/office/word/2016/wordml/cid" xmlns:w16="http://schemas.microsoft.com/office/word/2018/wordml" xmlns:w16sdtdh="http://schemas.microsoft.com/office/word/2020/wordml/sdtdatahash" xmlns:w16se="http://schemas.microsoft.com/office/word/2015/wordml/symex" xmlns:wpg="http://schemas.microsoft.com/office/word/2010/wordprocessingGroup" xmlns:wpi="http://schemas.microsoft.com/office/word/2010/wordprocessingInk" xmlns:wne="http://schemas.microsoft.com/office/word/2006/wordml" xmlns:wps="http://schemas.microsoft.com/office/word/2010/wordprocessingShape" mc:Ignorable="w14 w15 w16se w16cid w16 w16cex w16sdtdh wp14">
+<w:hdr xmlns:wpc="http://schemas.microsoft.com/office/word/2010/wordprocessingCanvas" xmlns:cx="http://schemas.microsoft.com/office/drawing/2014/chartex" xmlns:cx1="http://schemas.microsoft.com/office/drawing/2015/9/8/chartex" xmlns:cx2="http://schemas.microsoft.com/office/drawing/2015/10/21/chartex" xmlns:cx3="http://schemas.microsoft.com/office/drawing/2016/5/9/chartex" xmlns:cx4="http://schemas.microsoft.com/office/drawing/2016/5/10/chartex" xmlns:cx5="http://schemas.microsoft.com/office/drawing/2016/5/11/chartex" xmlns:cx6="http://schemas.microsoft.com/office/drawing/2016/5/12/chartex" xmlns:cx7="http://schemas.microsoft.com/office/drawing/2016/5/13/chartex" xmlns:cx8="http://schemas.microsoft.com/office/drawing/2016/5/14/chartex" xmlns:mc="http://schemas.openxmlformats.org/markup-compatibility/2006" xmlns:aink="http://schemas.microsoft.com/office/drawing/2016/ink" xmlns:am3d="http://schemas.microsoft.com/office/drawing/2017/model3d" xmlns:o="urn:schemas-microsoft-com:office:office" xmlns:oel="http://schemas.microsoft.com/office/2019/extlst" xmlns:r="http://schemas.openxmlformats.org/officeDocument/2006/relationships" xmlns:m="http://schemas.openxmlformats.org/officeDocument/2006/math" xmlns:v="urn:schemas-microsoft-com:vml" xmlns:wp14="http://schemas.microsoft.com/office/word/2010/wordprocessingDrawing" xmlns:wp="http://schemas.openxmlformats.org/drawingml/2006/wordprocessingDrawing" xmlns:w10="urn:schemas-microsoft-com:office:word" xmlns:w="http://schemas.openxmlformats.org/wordprocessingml/2006/main" xmlns:w14="http://schemas.microsoft.com/office/word/2010/wordml" xmlns:w15="http://schemas.microsoft.com/office/word/2012/wordml" xmlns:w16cex="http://schemas.microsoft.com/office/word/2018/wordml/cex" xmlns:w16cid="http://schemas.microsoft.com/office/word/2016/wordml/cid" xmlns:w16="http://schemas.microsoft.com/office/word/2018/wordml" xmlns:w16du="http://schemas.microsoft.com/office/word/2023/wordml/word16du" xmlns:w16sdtdh="http://schemas.microsoft.com/office/word/2020/wordml/sdtdatahash" xmlns:w16se="http://schemas.microsoft.com/office/word/2015/wordml/symex" xmlns:wpg="http://schemas.microsoft.com/office/word/2010/wordprocessingGroup" xmlns:wpi="http://schemas.microsoft.com/office/word/2010/wordprocessingInk" xmlns:wne="http://schemas.microsoft.com/office/word/2006/wordml" xmlns:wps="http://schemas.microsoft.com/office/word/2010/wordprocessingShape" mc:Ignorable="w14 w15 w16se w16cid w16 w16cex w16sdtdh wp14">
   <w:p>
     <w:pPr>
       <w:pStyle w:val="Header"/>
@@ -7495,7 +8744,7 @@
 </file>
 
 <file path=word/header2.xml><?xml version="1.0" encoding="utf-8"?>
-<w:hdr xmlns:wpc="http://schemas.microsoft.com/office/word/2010/wordprocessingCanvas" xmlns:cx="http://schemas.microsoft.com/office/drawing/2014/chartex" xmlns:cx1="http://schemas.microsoft.com/office/drawing/2015/9/8/chartex" xmlns:cx2="http://schemas.microsoft.com/office/drawing/2015/10/21/chartex" xmlns:cx3="http://schemas.microsoft.com/office/drawing/2016/5/9/chartex" xmlns:cx4="http://schemas.microsoft.com/office/drawing/2016/5/10/chartex" xmlns:cx5="http://schemas.microsoft.com/office/drawing/2016/5/11/chartex" xmlns:cx6="http://schemas.microsoft.com/office/drawing/2016/5/12/chartex" xmlns:cx7="http://schemas.microsoft.com/office/drawing/2016/5/13/chartex" xmlns:cx8="http://schemas.microsoft.com/office/drawing/2016/5/14/chartex" xmlns:mc="http://schemas.openxmlformats.org/markup-compatibility/2006" xmlns:aink="http://schemas.microsoft.com/office/drawing/2016/ink" xmlns:am3d="http://schemas.microsoft.com/office/drawing/2017/model3d" xmlns:o="urn:schemas-microsoft-com:office:office" xmlns:oel="http://schemas.microsoft.com/office/2019/extlst" xmlns:r="http://schemas.openxmlformats.org/officeDocument/2006/relationships" xmlns:m="http://schemas.openxmlformats.org/officeDocument/2006/math" xmlns:v="urn:schemas-microsoft-com:vml" xmlns:wp14="http://schemas.microsoft.com/office/word/2010/wordprocessingDrawing" xmlns:wp="http://schemas.openxmlformats.org/drawingml/2006/wordprocessingDrawing" xmlns:w10="urn:schemas-microsoft-com:office:word" xmlns:w="http://schemas.openxmlformats.org/wordprocessingml/2006/main" xmlns:w14="http://schemas.microsoft.com/office/word/2010/wordml" xmlns:w15="http://schemas.microsoft.com/office/word/2012/wordml" xmlns:w16cex="http://schemas.microsoft.com/office/word/2018/wordml/cex" xmlns:w16cid="http://schemas.microsoft.com/office/word/2016/wordml/cid" xmlns:w16="http://schemas.microsoft.com/office/word/2018/wordml" xmlns:w16sdtdh="http://schemas.microsoft.com/office/word/2020/wordml/sdtdatahash" xmlns:w16se="http://schemas.microsoft.com/office/word/2015/wordml/symex" xmlns:wpg="http://schemas.microsoft.com/office/word/2010/wordprocessingGroup" xmlns:wpi="http://schemas.microsoft.com/office/word/2010/wordprocessingInk" xmlns:wne="http://schemas.microsoft.com/office/word/2006/wordml" xmlns:wps="http://schemas.microsoft.com/office/word/2010/wordprocessingShape" mc:Ignorable="w14 w15 w16se w16cid w16 w16cex w16sdtdh wp14">
+<w:hdr xmlns:wpc="http://schemas.microsoft.com/office/word/2010/wordprocessingCanvas" xmlns:cx="http://schemas.microsoft.com/office/drawing/2014/chartex" xmlns:cx1="http://schemas.microsoft.com/office/drawing/2015/9/8/chartex" xmlns:cx2="http://schemas.microsoft.com/office/drawing/2015/10/21/chartex" xmlns:cx3="http://schemas.microsoft.com/office/drawing/2016/5/9/chartex" xmlns:cx4="http://schemas.microsoft.com/office/drawing/2016/5/10/chartex" xmlns:cx5="http://schemas.microsoft.com/office/drawing/2016/5/11/chartex" xmlns:cx6="http://schemas.microsoft.com/office/drawing/2016/5/12/chartex" xmlns:cx7="http://schemas.microsoft.com/office/drawing/2016/5/13/chartex" xmlns:cx8="http://schemas.microsoft.com/office/drawing/2016/5/14/chartex" xmlns:mc="http://schemas.openxmlformats.org/markup-compatibility/2006" xmlns:aink="http://schemas.microsoft.com/office/drawing/2016/ink" xmlns:am3d="http://schemas.microsoft.com/office/drawing/2017/model3d" xmlns:o="urn:schemas-microsoft-com:office:office" xmlns:oel="http://schemas.microsoft.com/office/2019/extlst" xmlns:r="http://schemas.openxmlformats.org/officeDocument/2006/relationships" xmlns:m="http://schemas.openxmlformats.org/officeDocument/2006/math" xmlns:v="urn:schemas-microsoft-com:vml" xmlns:wp14="http://schemas.microsoft.com/office/word/2010/wordprocessingDrawing" xmlns:wp="http://schemas.openxmlformats.org/drawingml/2006/wordprocessingDrawing" xmlns:w10="urn:schemas-microsoft-com:office:word" xmlns:w="http://schemas.openxmlformats.org/wordprocessingml/2006/main" xmlns:w14="http://schemas.microsoft.com/office/word/2010/wordml" xmlns:w15="http://schemas.microsoft.com/office/word/2012/wordml" xmlns:w16cex="http://schemas.microsoft.com/office/word/2018/wordml/cex" xmlns:w16cid="http://schemas.microsoft.com/office/word/2016/wordml/cid" xmlns:w16="http://schemas.microsoft.com/office/word/2018/wordml" xmlns:w16du="http://schemas.microsoft.com/office/word/2023/wordml/word16du" xmlns:w16sdtdh="http://schemas.microsoft.com/office/word/2020/wordml/sdtdatahash" xmlns:w16se="http://schemas.microsoft.com/office/word/2015/wordml/symex" xmlns:wpg="http://schemas.microsoft.com/office/word/2010/wordprocessingGroup" xmlns:wpi="http://schemas.microsoft.com/office/word/2010/wordprocessingInk" xmlns:wne="http://schemas.microsoft.com/office/word/2006/wordml" xmlns:wps="http://schemas.microsoft.com/office/word/2010/wordprocessingShape" mc:Ignorable="w14 w15 w16se w16cid w16 w16cex w16sdtdh wp14">
   <w:p>
     <w:pPr>
       <w:pStyle w:val="Header"/>
@@ -7514,7 +8763,7 @@
 </file>
 
 <file path=word/header3.xml><?xml version="1.0" encoding="utf-8"?>
-<w:hdr xmlns:wpc="http://schemas.microsoft.com/office/word/2010/wordprocessingCanvas" xmlns:cx="http://schemas.microsoft.com/office/drawing/2014/chartex" xmlns:cx1="http://schemas.microsoft.com/office/drawing/2015/9/8/chartex" xmlns:cx2="http://schemas.microsoft.com/office/drawing/2015/10/21/chartex" xmlns:cx3="http://schemas.microsoft.com/office/drawing/2016/5/9/chartex" xmlns:cx4="http://schemas.microsoft.com/office/drawing/2016/5/10/chartex" xmlns:cx5="http://schemas.microsoft.com/office/drawing/2016/5/11/chartex" xmlns:cx6="http://schemas.microsoft.com/office/drawing/2016/5/12/chartex" xmlns:cx7="http://schemas.microsoft.com/office/drawing/2016/5/13/chartex" xmlns:cx8="http://schemas.microsoft.com/office/drawing/2016/5/14/chartex" xmlns:mc="http://schemas.openxmlformats.org/markup-compatibility/2006" xmlns:aink="http://schemas.microsoft.com/office/drawing/2016/ink" xmlns:am3d="http://schemas.microsoft.com/office/drawing/2017/model3d" xmlns:o="urn:schemas-microsoft-com:office:office" xmlns:oel="http://schemas.microsoft.com/office/2019/extlst" xmlns:r="http://schemas.openxmlformats.org/officeDocument/2006/relationships" xmlns:m="http://schemas.openxmlformats.org/officeDocument/2006/math" xmlns:v="urn:schemas-microsoft-com:vml" xmlns:wp14="http://schemas.microsoft.com/office/word/2010/wordprocessingDrawing" xmlns:wp="http://schemas.openxmlformats.org/drawingml/2006/wordprocessingDrawing" xmlns:w10="urn:schemas-microsoft-com:office:word" xmlns:w="http://schemas.openxmlformats.org/wordprocessingml/2006/main" xmlns:w14="http://schemas.microsoft.com/office/word/2010/wordml" xmlns:w15="http://schemas.microsoft.com/office/word/2012/wordml" xmlns:w16cex="http://schemas.microsoft.com/office/word/2018/wordml/cex" xmlns:w16cid="http://schemas.microsoft.com/office/word/2016/wordml/cid" xmlns:w16="http://schemas.microsoft.com/office/word/2018/wordml" xmlns:w16sdtdh="http://schemas.microsoft.com/office/word/2020/wordml/sdtdatahash" xmlns:w16se="http://schemas.microsoft.com/office/word/2015/wordml/symex" xmlns:wpg="http://schemas.microsoft.com/office/word/2010/wordprocessingGroup" xmlns:wpi="http://schemas.microsoft.com/office/word/2010/wordprocessingInk" xmlns:wne="http://schemas.microsoft.com/office/word/2006/wordml" xmlns:wps="http://schemas.microsoft.com/office/word/2010/wordprocessingShape" mc:Ignorable="w14 w15 w16se w16cid w16 w16cex w16sdtdh wp14">
+<w:hdr xmlns:wpc="http://schemas.microsoft.com/office/word/2010/wordprocessingCanvas" xmlns:cx="http://schemas.microsoft.com/office/drawing/2014/chartex" xmlns:cx1="http://schemas.microsoft.com/office/drawing/2015/9/8/chartex" xmlns:cx2="http://schemas.microsoft.com/office/drawing/2015/10/21/chartex" xmlns:cx3="http://schemas.microsoft.com/office/drawing/2016/5/9/chartex" xmlns:cx4="http://schemas.microsoft.com/office/drawing/2016/5/10/chartex" xmlns:cx5="http://schemas.microsoft.com/office/drawing/2016/5/11/chartex" xmlns:cx6="http://schemas.microsoft.com/office/drawing/2016/5/12/chartex" xmlns:cx7="http://schemas.microsoft.com/office/drawing/2016/5/13/chartex" xmlns:cx8="http://schemas.microsoft.com/office/drawing/2016/5/14/chartex" xmlns:mc="http://schemas.openxmlformats.org/markup-compatibility/2006" xmlns:aink="http://schemas.microsoft.com/office/drawing/2016/ink" xmlns:am3d="http://schemas.microsoft.com/office/drawing/2017/model3d" xmlns:o="urn:schemas-microsoft-com:office:office" xmlns:oel="http://schemas.microsoft.com/office/2019/extlst" xmlns:r="http://schemas.openxmlformats.org/officeDocument/2006/relationships" xmlns:m="http://schemas.openxmlformats.org/officeDocument/2006/math" xmlns:v="urn:schemas-microsoft-com:vml" xmlns:wp14="http://schemas.microsoft.com/office/word/2010/wordprocessingDrawing" xmlns:wp="http://schemas.openxmlformats.org/drawingml/2006/wordprocessingDrawing" xmlns:w10="urn:schemas-microsoft-com:office:word" xmlns:w="http://schemas.openxmlformats.org/wordprocessingml/2006/main" xmlns:w14="http://schemas.microsoft.com/office/word/2010/wordml" xmlns:w15="http://schemas.microsoft.com/office/word/2012/wordml" xmlns:w16cex="http://schemas.microsoft.com/office/word/2018/wordml/cex" xmlns:w16cid="http://schemas.microsoft.com/office/word/2016/wordml/cid" xmlns:w16="http://schemas.microsoft.com/office/word/2018/wordml" xmlns:w16du="http://schemas.microsoft.com/office/word/2023/wordml/word16du" xmlns:w16sdtdh="http://schemas.microsoft.com/office/word/2020/wordml/sdtdatahash" xmlns:w16se="http://schemas.microsoft.com/office/word/2015/wordml/symex" xmlns:wpg="http://schemas.microsoft.com/office/word/2010/wordprocessingGroup" xmlns:wpi="http://schemas.microsoft.com/office/word/2010/wordprocessingInk" xmlns:wne="http://schemas.microsoft.com/office/word/2006/wordml" xmlns:wps="http://schemas.microsoft.com/office/word/2010/wordprocessingShape" mc:Ignorable="w14 w15 w16se w16cid w16 w16cex w16sdtdh wp14">
   <w:p>
     <w:pPr>
       <w:pStyle w:val="Header"/>
@@ -7574,7 +8823,7 @@
 </file>
 
 <file path=word/header4.xml><?xml version="1.0" encoding="utf-8"?>
-<w:hdr xmlns:wpc="http://schemas.microsoft.com/office/word/2010/wordprocessingCanvas" xmlns:cx="http://schemas.microsoft.com/office/drawing/2014/chartex" xmlns:cx1="http://schemas.microsoft.com/office/drawing/2015/9/8/chartex" xmlns:cx2="http://schemas.microsoft.com/office/drawing/2015/10/21/chartex" xmlns:cx3="http://schemas.microsoft.com/office/drawing/2016/5/9/chartex" xmlns:cx4="http://schemas.microsoft.com/office/drawing/2016/5/10/chartex" xmlns:cx5="http://schemas.microsoft.com/office/drawing/2016/5/11/chartex" xmlns:cx6="http://schemas.microsoft.com/office/drawing/2016/5/12/chartex" xmlns:cx7="http://schemas.microsoft.com/office/drawing/2016/5/13/chartex" xmlns:cx8="http://schemas.microsoft.com/office/drawing/2016/5/14/chartex" xmlns:mc="http://schemas.openxmlformats.org/markup-compatibility/2006" xmlns:aink="http://schemas.microsoft.com/office/drawing/2016/ink" xmlns:am3d="http://schemas.microsoft.com/office/drawing/2017/model3d" xmlns:o="urn:schemas-microsoft-com:office:office" xmlns:oel="http://schemas.microsoft.com/office/2019/extlst" xmlns:r="http://schemas.openxmlformats.org/officeDocument/2006/relationships" xmlns:m="http://schemas.openxmlformats.org/officeDocument/2006/math" xmlns:v="urn:schemas-microsoft-com:vml" xmlns:wp14="http://schemas.microsoft.com/office/word/2010/wordprocessingDrawing" xmlns:wp="http://schemas.openxmlformats.org/drawingml/2006/wordprocessingDrawing" xmlns:w10="urn:schemas-microsoft-com:office:word" xmlns:w="http://schemas.openxmlformats.org/wordprocessingml/2006/main" xmlns:w14="http://schemas.microsoft.com/office/word/2010/wordml" xmlns:w15="http://schemas.microsoft.com/office/word/2012/wordml" xmlns:w16cex="http://schemas.microsoft.com/office/word/2018/wordml/cex" xmlns:w16cid="http://schemas.microsoft.com/office/word/2016/wordml/cid" xmlns:w16="http://schemas.microsoft.com/office/word/2018/wordml" xmlns:w16sdtdh="http://schemas.microsoft.com/office/word/2020/wordml/sdtdatahash" xmlns:w16se="http://schemas.microsoft.com/office/word/2015/wordml/symex" xmlns:wpg="http://schemas.microsoft.com/office/word/2010/wordprocessingGroup" xmlns:wpi="http://schemas.microsoft.com/office/word/2010/wordprocessingInk" xmlns:wne="http://schemas.microsoft.com/office/word/2006/wordml" xmlns:wps="http://schemas.microsoft.com/office/word/2010/wordprocessingShape" mc:Ignorable="w14 w15 w16se w16cid w16 w16cex w16sdtdh wp14">
+<w:hdr xmlns:wpc="http://schemas.microsoft.com/office/word/2010/wordprocessingCanvas" xmlns:cx="http://schemas.microsoft.com/office/drawing/2014/chartex" xmlns:cx1="http://schemas.microsoft.com/office/drawing/2015/9/8/chartex" xmlns:cx2="http://schemas.microsoft.com/office/drawing/2015/10/21/chartex" xmlns:cx3="http://schemas.microsoft.com/office/drawing/2016/5/9/chartex" xmlns:cx4="http://schemas.microsoft.com/office/drawing/2016/5/10/chartex" xmlns:cx5="http://schemas.microsoft.com/office/drawing/2016/5/11/chartex" xmlns:cx6="http://schemas.microsoft.com/office/drawing/2016/5/12/chartex" xmlns:cx7="http://schemas.microsoft.com/office/drawing/2016/5/13/chartex" xmlns:cx8="http://schemas.microsoft.com/office/drawing/2016/5/14/chartex" xmlns:mc="http://schemas.openxmlformats.org/markup-compatibility/2006" xmlns:aink="http://schemas.microsoft.com/office/drawing/2016/ink" xmlns:am3d="http://schemas.microsoft.com/office/drawing/2017/model3d" xmlns:o="urn:schemas-microsoft-com:office:office" xmlns:oel="http://schemas.microsoft.com/office/2019/extlst" xmlns:r="http://schemas.openxmlformats.org/officeDocument/2006/relationships" xmlns:m="http://schemas.openxmlformats.org/officeDocument/2006/math" xmlns:v="urn:schemas-microsoft-com:vml" xmlns:wp14="http://schemas.microsoft.com/office/word/2010/wordprocessingDrawing" xmlns:wp="http://schemas.openxmlformats.org/drawingml/2006/wordprocessingDrawing" xmlns:w10="urn:schemas-microsoft-com:office:word" xmlns:w="http://schemas.openxmlformats.org/wordprocessingml/2006/main" xmlns:w14="http://schemas.microsoft.com/office/word/2010/wordml" xmlns:w15="http://schemas.microsoft.com/office/word/2012/wordml" xmlns:w16cex="http://schemas.microsoft.com/office/word/2018/wordml/cex" xmlns:w16cid="http://schemas.microsoft.com/office/word/2016/wordml/cid" xmlns:w16="http://schemas.microsoft.com/office/word/2018/wordml" xmlns:w16du="http://schemas.microsoft.com/office/word/2023/wordml/word16du" xmlns:w16sdtdh="http://schemas.microsoft.com/office/word/2020/wordml/sdtdatahash" xmlns:w16se="http://schemas.microsoft.com/office/word/2015/wordml/symex" xmlns:wpg="http://schemas.microsoft.com/office/word/2010/wordprocessingGroup" xmlns:wpi="http://schemas.microsoft.com/office/word/2010/wordprocessingInk" xmlns:wne="http://schemas.microsoft.com/office/word/2006/wordml" xmlns:wps="http://schemas.microsoft.com/office/word/2010/wordprocessingShape" mc:Ignorable="w14 w15 w16se w16cid w16 w16cex w16sdtdh wp14">
   <w:p>
     <w:pPr>
       <w:pBdr>
@@ -7587,7 +8836,7 @@
 </file>
 
 <file path=word/numbering.xml><?xml version="1.0" encoding="utf-8"?>
-<w:numbering xmlns:wpc="http://schemas.microsoft.com/office/word/2010/wordprocessingCanvas" xmlns:cx="http://schemas.microsoft.com/office/drawing/2014/chartex" xmlns:cx1="http://schemas.microsoft.com/office/drawing/2015/9/8/chartex" xmlns:cx2="http://schemas.microsoft.com/office/drawing/2015/10/21/chartex" xmlns:cx3="http://schemas.microsoft.com/office/drawing/2016/5/9/chartex" xmlns:cx4="http://schemas.microsoft.com/office/drawing/2016/5/10/chartex" xmlns:cx5="http://schemas.microsoft.com/office/drawing/2016/5/11/chartex" xmlns:cx6="http://schemas.microsoft.com/office/drawing/2016/5/12/chartex" xmlns:cx7="http://schemas.microsoft.com/office/drawing/2016/5/13/chartex" xmlns:cx8="http://schemas.microsoft.com/office/drawing/2016/5/14/chartex" xmlns:mc="http://schemas.openxmlformats.org/markup-compatibility/2006" xmlns:aink="http://schemas.microsoft.com/office/drawing/2016/ink" xmlns:am3d="http://schemas.microsoft.com/office/drawing/2017/model3d" xmlns:o="urn:schemas-microsoft-com:office:office" xmlns:oel="http://schemas.microsoft.com/office/2019/extlst" xmlns:r="http://schemas.openxmlformats.org/officeDocument/2006/relationships" xmlns:m="http://schemas.openxmlformats.org/officeDocument/2006/math" xmlns:v="urn:schemas-microsoft-com:vml" xmlns:wp14="http://schemas.microsoft.com/office/word/2010/wordprocessingDrawing" xmlns:wp="http://schemas.openxmlformats.org/drawingml/2006/wordprocessingDrawing" xmlns:w10="urn:schemas-microsoft-com:office:word" xmlns:w="http://schemas.openxmlformats.org/wordprocessingml/2006/main" xmlns:w14="http://schemas.microsoft.com/office/word/2010/wordml" xmlns:w15="http://schemas.microsoft.com/office/word/2012/wordml" xmlns:w16cex="http://schemas.microsoft.com/office/word/2018/wordml/cex" xmlns:w16cid="http://schemas.microsoft.com/office/word/2016/wordml/cid" xmlns:w16="http://schemas.microsoft.com/office/word/2018/wordml" xmlns:w16sdtdh="http://schemas.microsoft.com/office/word/2020/wordml/sdtdatahash" xmlns:w16se="http://schemas.microsoft.com/office/word/2015/wordml/symex" xmlns:wpg="http://schemas.microsoft.com/office/word/2010/wordprocessingGroup" xmlns:wpi="http://schemas.microsoft.com/office/word/2010/wordprocessingInk" xmlns:wne="http://schemas.microsoft.com/office/word/2006/wordml" xmlns:wps="http://schemas.microsoft.com/office/word/2010/wordprocessingShape" mc:Ignorable="w14 w15 w16se w16cid w16 w16cex w16sdtdh wp14">
+<w:numbering xmlns:wpc="http://schemas.microsoft.com/office/word/2010/wordprocessingCanvas" xmlns:cx="http://schemas.microsoft.com/office/drawing/2014/chartex" xmlns:cx1="http://schemas.microsoft.com/office/drawing/2015/9/8/chartex" xmlns:cx2="http://schemas.microsoft.com/office/drawing/2015/10/21/chartex" xmlns:cx3="http://schemas.microsoft.com/office/drawing/2016/5/9/chartex" xmlns:cx4="http://schemas.microsoft.com/office/drawing/2016/5/10/chartex" xmlns:cx5="http://schemas.microsoft.com/office/drawing/2016/5/11/chartex" xmlns:cx6="http://schemas.microsoft.com/office/drawing/2016/5/12/chartex" xmlns:cx7="http://schemas.microsoft.com/office/drawing/2016/5/13/chartex" xmlns:cx8="http://schemas.microsoft.com/office/drawing/2016/5/14/chartex" xmlns:mc="http://schemas.openxmlformats.org/markup-compatibility/2006" xmlns:aink="http://schemas.microsoft.com/office/drawing/2016/ink" xmlns:am3d="http://schemas.microsoft.com/office/drawing/2017/model3d" xmlns:o="urn:schemas-microsoft-com:office:office" xmlns:oel="http://schemas.microsoft.com/office/2019/extlst" xmlns:r="http://schemas.openxmlformats.org/officeDocument/2006/relationships" xmlns:m="http://schemas.openxmlformats.org/officeDocument/2006/math" xmlns:v="urn:schemas-microsoft-com:vml" xmlns:wp14="http://schemas.microsoft.com/office/word/2010/wordprocessingDrawing" xmlns:wp="http://schemas.openxmlformats.org/drawingml/2006/wordprocessingDrawing" xmlns:w10="urn:schemas-microsoft-com:office:word" xmlns:w="http://schemas.openxmlformats.org/wordprocessingml/2006/main" xmlns:w14="http://schemas.microsoft.com/office/word/2010/wordml" xmlns:w15="http://schemas.microsoft.com/office/word/2012/wordml" xmlns:w16cex="http://schemas.microsoft.com/office/word/2018/wordml/cex" xmlns:w16cid="http://schemas.microsoft.com/office/word/2016/wordml/cid" xmlns:w16="http://schemas.microsoft.com/office/word/2018/wordml" xmlns:w16du="http://schemas.microsoft.com/office/word/2023/wordml/word16du" xmlns:w16sdtdh="http://schemas.microsoft.com/office/word/2020/wordml/sdtdatahash" xmlns:w16se="http://schemas.microsoft.com/office/word/2015/wordml/symex" xmlns:wpg="http://schemas.microsoft.com/office/word/2010/wordprocessingGroup" xmlns:wpi="http://schemas.microsoft.com/office/word/2010/wordprocessingInk" xmlns:wne="http://schemas.microsoft.com/office/word/2006/wordml" xmlns:wps="http://schemas.microsoft.com/office/word/2010/wordprocessingShape" mc:Ignorable="w14 w15 w16se w16cid w16 w16cex w16sdtdh wp14">
   <w:abstractNum w:abstractNumId="0" w15:restartNumberingAfterBreak="0">
     <w:nsid w:val="1C6A328F"/>
     <w:multiLevelType w:val="hybridMultilevel"/>
@@ -10611,7 +11860,7 @@
     <b:Year>1993</b:Year>
     <b:City>San Diego</b:City>
     <b:Publisher>Academic Press Limited</b:Publisher>
-    <b:RefOrder>8</b:RefOrder>
+    <b:RefOrder>7</b:RefOrder>
   </b:Source>
   <b:Source>
     <b:Tag>Nin</b:Tag>
@@ -10630,7 +11879,7 @@
     <b:Year>2022</b:Year>
     <b:URL>https://www.rinf.tech/mixed-reality-use-cases-and-challenges-in-2022/</b:URL>
     <b:ProductionCompany>Rinf Tech</b:ProductionCompany>
-    <b:RefOrder>5</b:RefOrder>
+    <b:RefOrder>4</b:RefOrder>
   </b:Source>
   <b:Source>
     <b:Tag>htt</b:Tag>
@@ -10639,7 +11888,7 @@
     <b:Title>Verifying your setup</b:Title>
     <b:URL>https://www.vive.com/eu/support/cosmos-external-tracking-faceplate/category_howto/verifying-your-setup.html</b:URL>
     <b:ProductionCompany>Vive</b:ProductionCompany>
-    <b:RefOrder>9</b:RefOrder>
+    <b:RefOrder>8</b:RefOrder>
   </b:Source>
   <b:Source>
     <b:Tag>htt1</b:Tag>
@@ -10657,7 +11906,7 @@
     <b:Title>What we treat</b:Title>
     <b:URL>https://www.xr.health/what-we-treat/</b:URL>
     <b:ProductionCompany>XRHealth</b:ProductionCompany>
-    <b:RefOrder>29</b:RefOrder>
+    <b:RefOrder>30</b:RefOrder>
   </b:Source>
   <b:Source>
     <b:Tag>Don19</b:Tag>
@@ -10719,7 +11968,7 @@
     <b:Title>The rise and fall and rise of virtual reality</b:Title>
     <b:Year>2014</b:Year>
     <b:JournalName>Vox Media</b:JournalName>
-    <b:RefOrder>7</b:RefOrder>
+    <b:RefOrder>6</b:RefOrder>
   </b:Source>
   <b:Source>
     <b:Tag>Geo</b:Tag>
@@ -10728,7 +11977,7 @@
     <b:Title>George Washington University Hospital</b:Title>
     <b:ProductionCompany>George Washington University</b:ProductionCompany>
     <b:URL>https://www.gwhospital.com/conditions-services/surgery/precision-virtual-reality</b:URL>
-    <b:RefOrder>10</b:RefOrder>
+    <b:RefOrder>9</b:RefOrder>
   </b:Source>
   <b:Source>
     <b:Tag>Gid19</b:Tag>
@@ -10749,7 +11998,7 @@
     <b:ProductionCompany>Harward Business Review</b:ProductionCompany>
     <b:Year>2019</b:Year>
     <b:URL>https://hbr.org/2019/10/research-how-virtual-reality-can-help-train-surgeons</b:URL>
-    <b:RefOrder>11</b:RefOrder>
+    <b:RefOrder>10</b:RefOrder>
   </b:Source>
   <b:Source>
     <b:Tag>UCo20</b:Tag>
@@ -10761,7 +12010,7 @@
     <b:Month>Marc</b:Month>
     <b:Day>18</b:Day>
     <b:URL>https://business.oculus.com/case-studies/uconn-health/</b:URL>
-    <b:RefOrder>12</b:RefOrder>
+    <b:RefOrder>11</b:RefOrder>
   </b:Source>
   <b:Source>
     <b:Tag>VRa20</b:Tag>
@@ -10895,7 +12144,7 @@
     <b:Title>For Children in the Hospital, VR May Be the Cure for Anxiety</b:Title>
     <b:JournalName>The Wall Street Journal</b:JournalName>
     <b:Year>2018</b:Year>
-    <b:RefOrder>18</b:RefOrder>
+    <b:RefOrder>19</b:RefOrder>
   </b:Source>
   <b:Source>
     <b:Tag>Hun08</b:Tag>
@@ -10915,7 +12164,7 @@
     </b:Author>
     <b:ProductionCompany>University of Washington Seattle and U.W. Harborview Burn Center</b:ProductionCompany>
     <b:URL>http://www.hitl.washington.edu/projects/vrpain/</b:URL>
-    <b:RefOrder>19</b:RefOrder>
+    <b:RefOrder>20</b:RefOrder>
   </b:Source>
   <b:Source>
     <b:Tag>Ali21</b:Tag>
@@ -10937,7 +12186,7 @@
     <b:Month>Apr</b:Month>
     <b:Day>21</b:Day>
     <b:URL>https://www.nytimes.com/2021/04/21/health/virtual-reality-therapy.html</b:URL>
-    <b:RefOrder>20</b:RefOrder>
+    <b:RefOrder>21</b:RefOrder>
   </b:Source>
   <b:Source>
     <b:Tag>Bur19</b:Tag>
@@ -10966,7 +12215,7 @@
       </b:Author>
     </b:Author>
     <b:DOI>10.5606/tftrd.2019.2388</b:DOI>
-    <b:RefOrder>21</b:RefOrder>
+    <b:RefOrder>22</b:RefOrder>
   </b:Source>
   <b:Source>
     <b:Tag>NKC</b:Tag>
@@ -10975,7 +12224,7 @@
     <b:Title>VRPhysio Home N-140 Rotate ID Information</b:Title>
     <b:ProductionCompany>XR HEALTH IL LTD</b:ProductionCompany>
     <b:URL>https://accessgudid.nlm.nih.gov/devices/07290016986099</b:URL>
-    <b:RefOrder>30</b:RefOrder>
+    <b:RefOrder>32</b:RefOrder>
   </b:Source>
   <b:Source>
     <b:Tag>Myn</b:Tag>
@@ -10983,7 +12232,7 @@
     <b:Guid>{C0D055E1-AC0C-41CC-91CD-CE988B1BC34D}</b:Guid>
     <b:Title>MyndVR</b:Title>
     <b:URL>https://www.myndvr.com</b:URL>
-    <b:RefOrder>22</b:RefOrder>
+    <b:RefOrder>23</b:RefOrder>
   </b:Source>
   <b:Source>
     <b:Tag>Ren</b:Tag>
@@ -10991,7 +12240,7 @@
     <b:Guid>{F1992EE6-747C-4C7C-8F98-5C6A910E448A}</b:Guid>
     <b:Title>Rendever</b:Title>
     <b:URL>https://www.rendever.com</b:URL>
-    <b:RefOrder>23</b:RefOrder>
+    <b:RefOrder>24</b:RefOrder>
   </b:Source>
   <b:Source>
     <b:Tag>Shi21</b:Tag>
@@ -11029,7 +12278,7 @@
       </b:Author>
     </b:Author>
     <b:DOI>10.3389/fnagi.2021.586999</b:DOI>
-    <b:RefOrder>24</b:RefOrder>
+    <b:RefOrder>25</b:RefOrder>
   </b:Source>
   <b:Source>
     <b:Tag>Vir22</b:Tag>
@@ -11041,7 +12290,7 @@
     <b:Month>Jul</b:Month>
     <b:Day>6</b:Day>
     <b:URL>https://www.sciencedaily.com/releases/2022/06/220630142201.htm</b:URL>
-    <b:RefOrder>25</b:RefOrder>
+    <b:RefOrder>26</b:RefOrder>
   </b:Source>
   <b:Source>
     <b:Tag>Ire20</b:Tag>
@@ -11067,7 +12316,7 @@
       </b:Author>
     </b:Author>
     <b:DOI>10.3390/brainsci10050296</b:DOI>
-    <b:RefOrder>26</b:RefOrder>
+    <b:RefOrder>27</b:RefOrder>
   </b:Source>
   <b:Source>
     <b:Tag>Met17</b:Tag>
@@ -11087,7 +12336,7 @@
       </b:Author>
     </b:Author>
     <b:URL>https://www.nytimes.com/2017/07/30/technology/virtual-reality-limbix-mental-health.html</b:URL>
-    <b:RefOrder>27</b:RefOrder>
+    <b:RefOrder>28</b:RefOrder>
   </b:Source>
   <b:Source>
     <b:Tag>Pro18</b:Tag>
@@ -11120,16 +12369,7 @@
         </b:NameList>
       </b:Author>
     </b:Author>
-    <b:RefOrder>28</b:RefOrder>
-  </b:Source>
-  <b:Source>
-    <b:Tag>Pok</b:Tag>
-    <b:SourceType>InternetSite</b:SourceType>
-    <b:Guid>{A4E11E4E-3FE7-492A-9639-394D561E0ACF}</b:Guid>
-    <b:Title>Pokemon GO</b:Title>
-    <b:ProductionCompany>Niantic Inc.</b:ProductionCompany>
-    <b:URL>https://pokemongolive.com</b:URL>
-    <b:RefOrder>4</b:RefOrder>
+    <b:RefOrder>29</b:RefOrder>
   </b:Source>
   <b:Source>
     <b:Tag>Leo</b:Tag>
@@ -11147,13 +12387,59 @@
       </b:Author>
     </b:Author>
     <b:JournalName>BBC</b:JournalName>
-    <b:RefOrder>6</b:RefOrder>
+    <b:RefOrder>5</b:RefOrder>
+  </b:Source>
+  <b:Source>
+    <b:Tag>Bre14</b:Tag>
+    <b:SourceType>JournalArticle</b:SourceType>
+    <b:Guid>{5FADBDE2-4EAA-4BDC-BE5A-EADDAD992BAD}</b:Guid>
+    <b:Title>Virtual Reality as a Distraction Technique in Chronic Pain Patients</b:Title>
+    <b:JournalName>ResearchGate</b:JournalName>
+    <b:Year>2014</b:Year>
+    <b:Author>
+      <b:Author>
+        <b:NameList>
+          <b:Person>
+            <b:Last>Brenda Kay Wiederhold</b:Last>
+          </b:Person>
+          <b:Person>
+            <b:Last>Kenneth Gao</b:Last>
+          </b:Person>
+          <b:Person>
+            <b:Last>Camelia Sulea</b:Last>
+          </b:Person>
+          <b:Person>
+            <b:Last>Mark D. Wiederhold</b:Last>
+          </b:Person>
+        </b:NameList>
+      </b:Author>
+    </b:Author>
+    <b:URL>https://www.researchgate.net/publication/262816040_Virtual_Reality_as_a_Distraction_Technique_in_Chronic_Pain_Patients</b:URL>
+    <b:DOI>10.1089/cyber.2014.0207</b:DOI>
+    <b:RefOrder>18</b:RefOrder>
+  </b:Source>
+  <b:Source>
+    <b:Tag>XRH</b:Tag>
+    <b:SourceType>InternetSite</b:SourceType>
+    <b:Guid>{54AB823B-AABC-4F46-A049-AC54D422C33E}</b:Guid>
+    <b:Title>XRHealth youtube csatorna</b:Title>
+    <b:ProductionCompany>XRHealth</b:ProductionCompany>
+    <b:URL>https://www.youtube.com/@xrhealth2836</b:URL>
+    <b:RefOrder>31</b:RefOrder>
+  </b:Source>
+  <b:Source>
+    <b:Tag>Fiv</b:Tag>
+    <b:SourceType>InternetSite</b:SourceType>
+    <b:Guid>{8F3972B3-5E81-4A51-8A5D-B20E71DCB66F}</b:Guid>
+    <b:Title>Five Ways VR Is Being Used In Modern Healthcare</b:Title>
+    <b:URL>https://vrscout.com/news/five-ways-vr-is-being-used-in-modern-healthcare/</b:URL>
+    <b:RefOrder>12</b:RefOrder>
   </b:Source>
 </b:Sources>
 </file>
 
 <file path=customXml/itemProps1.xml><?xml version="1.0" encoding="utf-8"?>
-<ds:datastoreItem xmlns:ds="http://schemas.openxmlformats.org/officeDocument/2006/customXml" ds:itemID="{FE81208A-7140-40CD-98E0-1D0BCCC7E014}">
+<ds:datastoreItem xmlns:ds="http://schemas.openxmlformats.org/officeDocument/2006/customXml" ds:itemID="{D280738F-1FAF-496D-9342-0CCCA8DE2552}">
   <ds:schemaRefs>
     <ds:schemaRef ds:uri="http://schemas.openxmlformats.org/officeDocument/2006/bibliography"/>
   </ds:schemaRefs>

</xml_diff>

<commit_message>
setting changes and new pages for thesis
</commit_message>
<xml_diff>
--- a/Documents/2223_1_KerteszDomonkos_PB8JV3_Szakdolgozat_VP.docx
+++ b/Documents/2223_1_KerteszDomonkos_PB8JV3_Szakdolgozat_VP.docx
@@ -187,23 +187,13 @@
         </w:rPr>
         <w:t xml:space="preserve"> </w:t>
       </w:r>
-      <w:proofErr w:type="spellStart"/>
       <w:r>
         <w:rPr>
           <w:rFonts w:cs="Times New Roman"/>
           <w:sz w:val="32"/>
           <w:szCs w:val="28"/>
         </w:rPr>
-        <w:t>Guzsvinecz</w:t>
-      </w:r>
-      <w:proofErr w:type="spellEnd"/>
-      <w:r>
-        <w:rPr>
-          <w:rFonts w:cs="Times New Roman"/>
-          <w:sz w:val="32"/>
-          <w:szCs w:val="28"/>
-        </w:rPr>
-        <w:t xml:space="preserve"> Tibor</w:t>
+        <w:t>Guzsvinecz Tibor</w:t>
       </w:r>
     </w:p>
     <w:p>
@@ -553,25 +543,7 @@
           <w:iCs/>
           <w:color w:val="FF0000"/>
         </w:rPr>
-        <w:t xml:space="preserve">Dr. </w:t>
-      </w:r>
-      <w:proofErr w:type="spellStart"/>
-      <w:r>
-        <w:rPr>
-          <w:rFonts w:eastAsia="Times New Roman"/>
-          <w:iCs/>
-          <w:color w:val="FF0000"/>
-        </w:rPr>
-        <w:t>Guzsvinecz</w:t>
-      </w:r>
-      <w:proofErr w:type="spellEnd"/>
-      <w:r>
-        <w:rPr>
-          <w:rFonts w:eastAsia="Times New Roman"/>
-          <w:iCs/>
-          <w:color w:val="FF0000"/>
-        </w:rPr>
-        <w:t xml:space="preserve"> Tibor</w:t>
+        <w:t>Dr. Guzsvinecz Tibor</w:t>
       </w:r>
       <w:r>
         <w:rPr>
@@ -727,25 +699,7 @@
           <w:i/>
           <w:color w:val="FF0000"/>
         </w:rPr>
-        <w:t xml:space="preserve">Dr. </w:t>
-      </w:r>
-      <w:proofErr w:type="spellStart"/>
-      <w:r>
-        <w:rPr>
-          <w:rFonts w:eastAsia="Times New Roman"/>
-          <w:i/>
-          <w:color w:val="FF0000"/>
-        </w:rPr>
-        <w:t>Guzsvinecz</w:t>
-      </w:r>
-      <w:proofErr w:type="spellEnd"/>
-      <w:r>
-        <w:rPr>
-          <w:rFonts w:eastAsia="Times New Roman"/>
-          <w:i/>
-          <w:color w:val="FF0000"/>
-        </w:rPr>
-        <w:t xml:space="preserve"> Tibor</w:t>
+        <w:t>Dr. Guzsvinecz Tibor</w:t>
       </w:r>
     </w:p>
     <w:p>
@@ -754,21 +708,11 @@
       </w:pPr>
       <w:bookmarkStart w:id="2" w:name="_Toc68948684"/>
       <w:bookmarkEnd w:id="1"/>
-      <w:proofErr w:type="spellStart"/>
       <w:r>
         <w:lastRenderedPageBreak/>
-        <w:t>Tartalmi</w:t>
-      </w:r>
-      <w:proofErr w:type="spellEnd"/>
-      <w:r>
-        <w:t xml:space="preserve"> </w:t>
-      </w:r>
-      <w:proofErr w:type="spellStart"/>
-      <w:r>
-        <w:t>összefoglaló</w:t>
+        <w:t>Tartalmi összefoglaló</w:t>
       </w:r>
       <w:bookmarkEnd w:id="2"/>
-      <w:proofErr w:type="spellEnd"/>
     </w:p>
     <w:p>
       <w:pPr>
@@ -876,15 +820,7 @@
         <w:t xml:space="preserve"> </w:t>
       </w:r>
       <w:r>
-        <w:t xml:space="preserve">A cím </w:t>
-      </w:r>
-      <w:proofErr w:type="spellStart"/>
-      <w:r>
-        <w:t>Title</w:t>
-      </w:r>
-      <w:proofErr w:type="spellEnd"/>
-      <w:r>
-        <w:t xml:space="preserve"> stílusú</w:t>
+        <w:t>A cím Title stílusú</w:t>
       </w:r>
       <w:r>
         <w:t>, formázása</w:t>
@@ -893,23 +829,15 @@
         <w:t xml:space="preserve">: </w:t>
       </w:r>
       <w:r>
-        <w:t xml:space="preserve">Times New Roman, nagybetű, 14 </w:t>
-      </w:r>
-      <w:proofErr w:type="spellStart"/>
-      <w:r>
-        <w:t>pt</w:t>
-      </w:r>
-      <w:proofErr w:type="spellEnd"/>
+        <w:t xml:space="preserve">Times New Roman, nagybetű, 14 pt, </w:t>
+      </w:r>
+      <w:r>
+        <w:t>félkövér</w:t>
+      </w:r>
       <w:r>
         <w:t xml:space="preserve">, </w:t>
       </w:r>
       <w:r>
-        <w:t>félkövér</w:t>
-      </w:r>
-      <w:r>
-        <w:t xml:space="preserve">, </w:t>
-      </w:r>
-      <w:r>
         <w:t>középre igazított</w:t>
       </w:r>
       <w:r>
@@ -925,15 +853,7 @@
         <w:t>, formázása</w:t>
       </w:r>
       <w:r>
-        <w:t xml:space="preserve">: Times New Roman, 12 </w:t>
-      </w:r>
-      <w:proofErr w:type="spellStart"/>
-      <w:r>
-        <w:t>pt</w:t>
-      </w:r>
-      <w:proofErr w:type="spellEnd"/>
-      <w:r>
-        <w:t xml:space="preserve">, </w:t>
+        <w:t xml:space="preserve">: Times New Roman, 12 pt, </w:t>
       </w:r>
       <w:r>
         <w:t>sorkizárt</w:t>
@@ -983,21 +903,12 @@
         </w:rPr>
         <w:t xml:space="preserve"> </w:t>
       </w:r>
-      <w:proofErr w:type="spellStart"/>
       <w:r>
         <w:rPr>
           <w:rFonts w:cs="Times New Roman"/>
           <w:szCs w:val="24"/>
         </w:rPr>
-        <w:t>Gamification</w:t>
-      </w:r>
-      <w:proofErr w:type="spellEnd"/>
-      <w:r>
-        <w:rPr>
-          <w:rFonts w:cs="Times New Roman"/>
-          <w:szCs w:val="24"/>
-        </w:rPr>
-        <w:t xml:space="preserve">, Virtuális valóság, </w:t>
+        <w:t xml:space="preserve">Gamification, Virtuális valóság, </w:t>
       </w:r>
       <w:r>
         <w:rPr>
@@ -1132,7 +1043,6 @@
               <w:color w:val="auto"/>
             </w:rPr>
           </w:pPr>
-          <w:proofErr w:type="spellStart"/>
           <w:r>
             <w:rPr>
               <w:rStyle w:val="Title1Char"/>
@@ -1141,7 +1051,6 @@
             </w:rPr>
             <w:t>Tartalomjegyzék</w:t>
           </w:r>
-          <w:proofErr w:type="spellEnd"/>
         </w:p>
         <w:p>
           <w:pPr>
@@ -1174,7 +1083,7 @@
             </w:rPr>
             <w:fldChar w:fldCharType="separate"/>
           </w:r>
-          <w:hyperlink w:anchor="_Toc133179149" w:history="1">
+          <w:hyperlink w:anchor="_Toc133314109" w:history="1">
             <w:r>
               <w:rPr>
                 <w:rStyle w:val="Hyperlink"/>
@@ -1201,7 +1110,7 @@
                 <w:noProof/>
                 <w:webHidden/>
               </w:rPr>
-              <w:instrText xml:space="preserve"> PAGEREF _Toc133179149 \h </w:instrText>
+              <w:instrText xml:space="preserve"> PAGEREF _Toc133314109 \h </w:instrText>
             </w:r>
             <w:r>
               <w:rPr>
@@ -1245,7 +1154,7 @@
               <w:lang w:eastAsia="hu-HU"/>
             </w:rPr>
           </w:pPr>
-          <w:hyperlink w:anchor="_Toc133179150" w:history="1">
+          <w:hyperlink w:anchor="_Toc133314110" w:history="1">
             <w:r>
               <w:rPr>
                 <w:rStyle w:val="Hyperlink"/>
@@ -1292,7 +1201,7 @@
                 <w:noProof/>
                 <w:webHidden/>
               </w:rPr>
-              <w:instrText xml:space="preserve"> PAGEREF _Toc133179150 \h </w:instrText>
+              <w:instrText xml:space="preserve"> PAGEREF _Toc133314110 \h </w:instrText>
             </w:r>
             <w:r>
               <w:rPr>
@@ -1336,7 +1245,7 @@
               <w:lang w:eastAsia="hu-HU"/>
             </w:rPr>
           </w:pPr>
-          <w:hyperlink w:anchor="_Toc133179151" w:history="1">
+          <w:hyperlink w:anchor="_Toc133314111" w:history="1">
             <w:r>
               <w:rPr>
                 <w:rStyle w:val="Hyperlink"/>
@@ -1383,7 +1292,7 @@
                 <w:noProof/>
                 <w:webHidden/>
               </w:rPr>
-              <w:instrText xml:space="preserve"> PAGEREF _Toc133179151 \h </w:instrText>
+              <w:instrText xml:space="preserve"> PAGEREF _Toc133314111 \h </w:instrText>
             </w:r>
             <w:r>
               <w:rPr>
@@ -1425,7 +1334,7 @@
               <w:lang w:eastAsia="hu-HU"/>
             </w:rPr>
           </w:pPr>
-          <w:hyperlink w:anchor="_Toc133179152" w:history="1">
+          <w:hyperlink w:anchor="_Toc133314112" w:history="1">
             <w:r>
               <w:rPr>
                 <w:rStyle w:val="Hyperlink"/>
@@ -1475,7 +1384,7 @@
                 <w:noProof/>
                 <w:webHidden/>
               </w:rPr>
-              <w:instrText xml:space="preserve"> PAGEREF _Toc133179152 \h </w:instrText>
+              <w:instrText xml:space="preserve"> PAGEREF _Toc133314112 \h </w:instrText>
             </w:r>
             <w:r>
               <w:rPr>
@@ -1517,7 +1426,7 @@
               <w:lang w:eastAsia="hu-HU"/>
             </w:rPr>
           </w:pPr>
-          <w:hyperlink w:anchor="_Toc133179153" w:history="1">
+          <w:hyperlink w:anchor="_Toc133314113" w:history="1">
             <w:r>
               <w:rPr>
                 <w:rStyle w:val="Hyperlink"/>
@@ -1556,7 +1465,7 @@
               <w:rPr>
                 <w:webHidden/>
               </w:rPr>
-              <w:instrText xml:space="preserve"> PAGEREF _Toc133179153 \h </w:instrText>
+              <w:instrText xml:space="preserve"> PAGEREF _Toc133314113 \h </w:instrText>
             </w:r>
             <w:r>
               <w:rPr>
@@ -1594,7 +1503,7 @@
               <w:lang w:eastAsia="hu-HU"/>
             </w:rPr>
           </w:pPr>
-          <w:hyperlink w:anchor="_Toc133179154" w:history="1">
+          <w:hyperlink w:anchor="_Toc133314114" w:history="1">
             <w:r>
               <w:rPr>
                 <w:rStyle w:val="Hyperlink"/>
@@ -1644,7 +1553,7 @@
                 <w:noProof/>
                 <w:webHidden/>
               </w:rPr>
-              <w:instrText xml:space="preserve"> PAGEREF _Toc133179154 \h </w:instrText>
+              <w:instrText xml:space="preserve"> PAGEREF _Toc133314114 \h </w:instrText>
             </w:r>
             <w:r>
               <w:rPr>
@@ -1686,7 +1595,7 @@
               <w:lang w:eastAsia="hu-HU"/>
             </w:rPr>
           </w:pPr>
-          <w:hyperlink w:anchor="_Toc133179155" w:history="1">
+          <w:hyperlink w:anchor="_Toc133314115" w:history="1">
             <w:r>
               <w:rPr>
                 <w:rStyle w:val="Hyperlink"/>
@@ -1725,7 +1634,7 @@
               <w:rPr>
                 <w:webHidden/>
               </w:rPr>
-              <w:instrText xml:space="preserve"> PAGEREF _Toc133179155 \h </w:instrText>
+              <w:instrText xml:space="preserve"> PAGEREF _Toc133314115 \h </w:instrText>
             </w:r>
             <w:r>
               <w:rPr>
@@ -1765,7 +1674,7 @@
               <w:lang w:eastAsia="hu-HU"/>
             </w:rPr>
           </w:pPr>
-          <w:hyperlink w:anchor="_Toc133179156" w:history="1">
+          <w:hyperlink w:anchor="_Toc133314116" w:history="1">
             <w:r>
               <w:rPr>
                 <w:rStyle w:val="Hyperlink"/>
@@ -1812,7 +1721,7 @@
                 <w:noProof/>
                 <w:webHidden/>
               </w:rPr>
-              <w:instrText xml:space="preserve"> PAGEREF _Toc133179156 \h </w:instrText>
+              <w:instrText xml:space="preserve"> PAGEREF _Toc133314116 \h </w:instrText>
             </w:r>
             <w:r>
               <w:rPr>
@@ -1854,7 +1763,7 @@
               <w:lang w:eastAsia="hu-HU"/>
             </w:rPr>
           </w:pPr>
-          <w:hyperlink w:anchor="_Toc133179157" w:history="1">
+          <w:hyperlink w:anchor="_Toc133314117" w:history="1">
             <w:r>
               <w:rPr>
                 <w:rStyle w:val="Hyperlink"/>
@@ -1904,7 +1813,7 @@
                 <w:noProof/>
                 <w:webHidden/>
               </w:rPr>
-              <w:instrText xml:space="preserve"> PAGEREF _Toc133179157 \h </w:instrText>
+              <w:instrText xml:space="preserve"> PAGEREF _Toc133314117 \h </w:instrText>
             </w:r>
             <w:r>
               <w:rPr>
@@ -1946,7 +1855,7 @@
               <w:lang w:eastAsia="hu-HU"/>
             </w:rPr>
           </w:pPr>
-          <w:hyperlink w:anchor="_Toc133179158" w:history="1">
+          <w:hyperlink w:anchor="_Toc133314118" w:history="1">
             <w:r>
               <w:rPr>
                 <w:rStyle w:val="Hyperlink"/>
@@ -1996,7 +1905,7 @@
                 <w:noProof/>
                 <w:webHidden/>
               </w:rPr>
-              <w:instrText xml:space="preserve"> PAGEREF _Toc133179158 \h </w:instrText>
+              <w:instrText xml:space="preserve"> PAGEREF _Toc133314118 \h </w:instrText>
             </w:r>
             <w:r>
               <w:rPr>
@@ -2038,7 +1947,7 @@
               <w:lang w:eastAsia="hu-HU"/>
             </w:rPr>
           </w:pPr>
-          <w:hyperlink w:anchor="_Toc133179159" w:history="1">
+          <w:hyperlink w:anchor="_Toc133314119" w:history="1">
             <w:r>
               <w:rPr>
                 <w:rStyle w:val="Hyperlink"/>
@@ -2088,7 +1997,7 @@
                 <w:noProof/>
                 <w:webHidden/>
               </w:rPr>
-              <w:instrText xml:space="preserve"> PAGEREF _Toc133179159 \h </w:instrText>
+              <w:instrText xml:space="preserve"> PAGEREF _Toc133314119 \h </w:instrText>
             </w:r>
             <w:r>
               <w:rPr>
@@ -2130,7 +2039,7 @@
               <w:lang w:eastAsia="hu-HU"/>
             </w:rPr>
           </w:pPr>
-          <w:hyperlink w:anchor="_Toc133179160" w:history="1">
+          <w:hyperlink w:anchor="_Toc133314120" w:history="1">
             <w:r>
               <w:rPr>
                 <w:rStyle w:val="Hyperlink"/>
@@ -2180,7 +2089,7 @@
                 <w:noProof/>
                 <w:webHidden/>
               </w:rPr>
-              <w:instrText xml:space="preserve"> PAGEREF _Toc133179160 \h </w:instrText>
+              <w:instrText xml:space="preserve"> PAGEREF _Toc133314120 \h </w:instrText>
             </w:r>
             <w:r>
               <w:rPr>
@@ -2224,7 +2133,7 @@
               <w:lang w:eastAsia="hu-HU"/>
             </w:rPr>
           </w:pPr>
-          <w:hyperlink w:anchor="_Toc133179161" w:history="1">
+          <w:hyperlink w:anchor="_Toc133314121" w:history="1">
             <w:r>
               <w:rPr>
                 <w:rStyle w:val="Hyperlink"/>
@@ -2250,7 +2159,7 @@
                 <w:rStyle w:val="Hyperlink"/>
                 <w:noProof/>
               </w:rPr>
-              <w:t>Instrukciók</w:t>
+              <w:t>Implementáció</w:t>
             </w:r>
             <w:r>
               <w:rPr>
@@ -2271,7 +2180,99 @@
                 <w:noProof/>
                 <w:webHidden/>
               </w:rPr>
-              <w:instrText xml:space="preserve"> PAGEREF _Toc133179161 \h </w:instrText>
+              <w:instrText xml:space="preserve"> PAGEREF _Toc133314121 \h </w:instrText>
+            </w:r>
+            <w:r>
+              <w:rPr>
+                <w:noProof/>
+                <w:webHidden/>
+              </w:rPr>
+            </w:r>
+            <w:r>
+              <w:rPr>
+                <w:noProof/>
+                <w:webHidden/>
+              </w:rPr>
+              <w:fldChar w:fldCharType="separate"/>
+            </w:r>
+            <w:r>
+              <w:rPr>
+                <w:noProof/>
+                <w:webHidden/>
+              </w:rPr>
+              <w:t>18</w:t>
+            </w:r>
+            <w:r>
+              <w:rPr>
+                <w:noProof/>
+                <w:webHidden/>
+              </w:rPr>
+              <w:fldChar w:fldCharType="end"/>
+            </w:r>
+          </w:hyperlink>
+        </w:p>
+        <w:p>
+          <w:pPr>
+            <w:pStyle w:val="TOC2"/>
+            <w:rPr>
+              <w:rFonts w:asciiTheme="minorHAnsi" w:eastAsiaTheme="minorEastAsia" w:hAnsiTheme="minorHAnsi" w:cstheme="minorBidi"/>
+              <w:noProof/>
+              <w:sz w:val="22"/>
+              <w:szCs w:val="22"/>
+              <w:lang w:eastAsia="hu-HU"/>
+            </w:rPr>
+          </w:pPr>
+          <w:hyperlink w:anchor="_Toc133314122" w:history="1">
+            <w:r>
+              <w:rPr>
+                <w:rStyle w:val="Hyperlink"/>
+                <w:noProof/>
+                <w14:scene3d>
+                  <w14:camera w14:prst="orthographicFront"/>
+                  <w14:lightRig w14:rig="threePt" w14:dir="t">
+                    <w14:rot w14:lat="0" w14:lon="0" w14:rev="0"/>
+                  </w14:lightRig>
+                </w14:scene3d>
+              </w:rPr>
+              <w:t>4.1.</w:t>
+            </w:r>
+            <w:r>
+              <w:rPr>
+                <w:rFonts w:asciiTheme="minorHAnsi" w:eastAsiaTheme="minorEastAsia" w:hAnsiTheme="minorHAnsi" w:cstheme="minorBidi"/>
+                <w:noProof/>
+                <w:sz w:val="22"/>
+                <w:szCs w:val="22"/>
+                <w:lang w:eastAsia="hu-HU"/>
+              </w:rPr>
+              <w:tab/>
+            </w:r>
+            <w:r>
+              <w:rPr>
+                <w:rStyle w:val="Hyperlink"/>
+                <w:noProof/>
+              </w:rPr>
+              <w:t>Raycast</w:t>
+            </w:r>
+            <w:r>
+              <w:rPr>
+                <w:noProof/>
+                <w:webHidden/>
+              </w:rPr>
+              <w:tab/>
+            </w:r>
+            <w:r>
+              <w:rPr>
+                <w:noProof/>
+                <w:webHidden/>
+              </w:rPr>
+              <w:fldChar w:fldCharType="begin"/>
+            </w:r>
+            <w:r>
+              <w:rPr>
+                <w:noProof/>
+                <w:webHidden/>
+              </w:rPr>
+              <w:instrText xml:space="preserve"> PAGEREF _Toc133314122 \h </w:instrText>
             </w:r>
             <w:r>
               <w:rPr>
@@ -2315,13 +2316,33 @@
               <w:lang w:eastAsia="hu-HU"/>
             </w:rPr>
           </w:pPr>
-          <w:hyperlink w:anchor="_Toc133179162" w:history="1">
+          <w:hyperlink w:anchor="_Toc133314123" w:history="1">
             <w:r>
               <w:rPr>
                 <w:rStyle w:val="Hyperlink"/>
-                <w:noProof/>
-              </w:rPr>
-              <w:t>Irodalomjegyzék</w:t>
+                <w:rFonts w:ascii="Arial" w:hAnsi="Arial"/>
+                <w:noProof/>
+              </w:rPr>
+              <w:t>5.</w:t>
+            </w:r>
+            <w:r>
+              <w:rPr>
+                <w:rFonts w:asciiTheme="minorHAnsi" w:eastAsiaTheme="minorEastAsia" w:hAnsiTheme="minorHAnsi" w:cstheme="minorBidi"/>
+                <w:b w:val="0"/>
+                <w:bCs w:val="0"/>
+                <w:noProof/>
+                <w:sz w:val="22"/>
+                <w:szCs w:val="22"/>
+                <w:lang w:eastAsia="hu-HU"/>
+              </w:rPr>
+              <w:tab/>
+            </w:r>
+            <w:r>
+              <w:rPr>
+                <w:rStyle w:val="Hyperlink"/>
+                <w:noProof/>
+              </w:rPr>
+              <w:t>Instrukciók</w:t>
             </w:r>
             <w:r>
               <w:rPr>
@@ -2342,7 +2363,7 @@
                 <w:noProof/>
                 <w:webHidden/>
               </w:rPr>
-              <w:instrText xml:space="preserve"> PAGEREF _Toc133179162 \h </w:instrText>
+              <w:instrText xml:space="preserve"> PAGEREF _Toc133314123 \h </w:instrText>
             </w:r>
             <w:r>
               <w:rPr>
@@ -2362,7 +2383,7 @@
                 <w:noProof/>
                 <w:webHidden/>
               </w:rPr>
-              <w:t>20</w:t>
+              <w:t>19</w:t>
             </w:r>
             <w:r>
               <w:rPr>
@@ -2386,13 +2407,13 @@
               <w:lang w:eastAsia="hu-HU"/>
             </w:rPr>
           </w:pPr>
-          <w:hyperlink w:anchor="_Toc133179163" w:history="1">
+          <w:hyperlink w:anchor="_Toc133314124" w:history="1">
             <w:r>
               <w:rPr>
                 <w:rStyle w:val="Hyperlink"/>
                 <w:noProof/>
               </w:rPr>
-              <w:t>Mellékletek</w:t>
+              <w:t>Irodalomjegyzék</w:t>
             </w:r>
             <w:r>
               <w:rPr>
@@ -2413,7 +2434,7 @@
                 <w:noProof/>
                 <w:webHidden/>
               </w:rPr>
-              <w:instrText xml:space="preserve"> PAGEREF _Toc133179163 \h </w:instrText>
+              <w:instrText xml:space="preserve"> PAGEREF _Toc133314124 \h </w:instrText>
             </w:r>
             <w:r>
               <w:rPr>
@@ -2433,7 +2454,7 @@
                 <w:noProof/>
                 <w:webHidden/>
               </w:rPr>
-              <w:t>23</w:t>
+              <w:t>21</w:t>
             </w:r>
             <w:r>
               <w:rPr>
@@ -2457,13 +2478,13 @@
               <w:lang w:eastAsia="hu-HU"/>
             </w:rPr>
           </w:pPr>
-          <w:hyperlink w:anchor="_Toc133179164" w:history="1">
+          <w:hyperlink w:anchor="_Toc133314125" w:history="1">
             <w:r>
               <w:rPr>
                 <w:rStyle w:val="Hyperlink"/>
                 <w:noProof/>
               </w:rPr>
-              <w:t>Ábrajegyzék</w:t>
+              <w:t>Mellékletek</w:t>
             </w:r>
             <w:r>
               <w:rPr>
@@ -2484,7 +2505,7 @@
                 <w:noProof/>
                 <w:webHidden/>
               </w:rPr>
-              <w:instrText xml:space="preserve"> PAGEREF _Toc133179164 \h </w:instrText>
+              <w:instrText xml:space="preserve"> PAGEREF _Toc133314125 \h </w:instrText>
             </w:r>
             <w:r>
               <w:rPr>
@@ -2504,7 +2525,7 @@
                 <w:noProof/>
                 <w:webHidden/>
               </w:rPr>
-              <w:t>25</w:t>
+              <w:t>24</w:t>
             </w:r>
             <w:r>
               <w:rPr>
@@ -2528,12 +2549,83 @@
               <w:lang w:eastAsia="hu-HU"/>
             </w:rPr>
           </w:pPr>
-          <w:hyperlink w:anchor="_Toc133179165" w:history="1">
+          <w:hyperlink w:anchor="_Toc133314126" w:history="1">
             <w:r>
               <w:rPr>
                 <w:rStyle w:val="Hyperlink"/>
                 <w:noProof/>
               </w:rPr>
+              <w:t>Ábrajegyzék</w:t>
+            </w:r>
+            <w:r>
+              <w:rPr>
+                <w:noProof/>
+                <w:webHidden/>
+              </w:rPr>
+              <w:tab/>
+            </w:r>
+            <w:r>
+              <w:rPr>
+                <w:noProof/>
+                <w:webHidden/>
+              </w:rPr>
+              <w:fldChar w:fldCharType="begin"/>
+            </w:r>
+            <w:r>
+              <w:rPr>
+                <w:noProof/>
+                <w:webHidden/>
+              </w:rPr>
+              <w:instrText xml:space="preserve"> PAGEREF _Toc133314126 \h </w:instrText>
+            </w:r>
+            <w:r>
+              <w:rPr>
+                <w:noProof/>
+                <w:webHidden/>
+              </w:rPr>
+            </w:r>
+            <w:r>
+              <w:rPr>
+                <w:noProof/>
+                <w:webHidden/>
+              </w:rPr>
+              <w:fldChar w:fldCharType="separate"/>
+            </w:r>
+            <w:r>
+              <w:rPr>
+                <w:noProof/>
+                <w:webHidden/>
+              </w:rPr>
+              <w:t>26</w:t>
+            </w:r>
+            <w:r>
+              <w:rPr>
+                <w:noProof/>
+                <w:webHidden/>
+              </w:rPr>
+              <w:fldChar w:fldCharType="end"/>
+            </w:r>
+          </w:hyperlink>
+        </w:p>
+        <w:p>
+          <w:pPr>
+            <w:pStyle w:val="TOC1"/>
+            <w:rPr>
+              <w:rFonts w:asciiTheme="minorHAnsi" w:eastAsiaTheme="minorEastAsia" w:hAnsiTheme="minorHAnsi" w:cstheme="minorBidi"/>
+              <w:b w:val="0"/>
+              <w:bCs w:val="0"/>
+              <w:noProof/>
+              <w:sz w:val="22"/>
+              <w:szCs w:val="22"/>
+              <w:lang w:eastAsia="hu-HU"/>
+            </w:rPr>
+          </w:pPr>
+          <w:hyperlink w:anchor="_Toc133314127" w:history="1">
+            <w:r>
+              <w:rPr>
+                <w:rStyle w:val="Hyperlink"/>
+                <w:noProof/>
+              </w:rPr>
               <w:t>Táblázatjegyzék</w:t>
             </w:r>
             <w:r>
@@ -2555,7 +2647,7 @@
                 <w:noProof/>
                 <w:webHidden/>
               </w:rPr>
-              <w:instrText xml:space="preserve"> PAGEREF _Toc133179165 \h </w:instrText>
+              <w:instrText xml:space="preserve"> PAGEREF _Toc133314127 \h </w:instrText>
             </w:r>
             <w:r>
               <w:rPr>
@@ -2575,7 +2667,7 @@
                 <w:noProof/>
                 <w:webHidden/>
               </w:rPr>
-              <w:t>26</w:t>
+              <w:t>27</w:t>
             </w:r>
             <w:r>
               <w:rPr>
@@ -2633,7 +2725,7 @@
       <w:pPr>
         <w:pStyle w:val="Cmsor1-szmozatlan"/>
       </w:pPr>
-      <w:bookmarkStart w:id="3" w:name="_Toc133179149"/>
+      <w:bookmarkStart w:id="3" w:name="_Toc133314109"/>
       <w:r>
         <w:lastRenderedPageBreak/>
         <w:t>Jelölésjegyzék</w:t>
@@ -2687,21 +2779,8 @@
               <w:ind w:firstLine="0"/>
               <w:jc w:val="left"/>
             </w:pPr>
-            <w:proofErr w:type="spellStart"/>
-            <w:r>
-              <w:t>Virtual</w:t>
-            </w:r>
-            <w:proofErr w:type="spellEnd"/>
-            <w:r>
-              <w:t xml:space="preserve"> </w:t>
-            </w:r>
-            <w:proofErr w:type="spellStart"/>
-            <w:r>
-              <w:t>Reality</w:t>
-            </w:r>
-            <w:proofErr w:type="spellEnd"/>
-            <w:r>
-              <w:t xml:space="preserve"> </w:t>
+            <w:r>
+              <w:t xml:space="preserve">Virtual Reality </w:t>
             </w:r>
             <w:r>
               <w:t>(</w:t>
@@ -2744,19 +2823,9 @@
               <w:ind w:firstLine="0"/>
               <w:jc w:val="left"/>
             </w:pPr>
-            <w:proofErr w:type="spellStart"/>
-            <w:r>
-              <w:t>Augmented</w:t>
-            </w:r>
-            <w:proofErr w:type="spellEnd"/>
-            <w:r>
-              <w:t xml:space="preserve"> </w:t>
-            </w:r>
-            <w:proofErr w:type="spellStart"/>
-            <w:r>
-              <w:t>Reality</w:t>
-            </w:r>
-            <w:proofErr w:type="spellEnd"/>
+            <w:r>
+              <w:t>Augmented Reality</w:t>
+            </w:r>
             <w:r>
               <w:t xml:space="preserve"> (</w:t>
             </w:r>
@@ -2799,15 +2868,7 @@
               <w:jc w:val="left"/>
             </w:pPr>
             <w:r>
-              <w:t xml:space="preserve">Mixed </w:t>
-            </w:r>
-            <w:proofErr w:type="spellStart"/>
-            <w:r>
-              <w:t>Reality</w:t>
-            </w:r>
-            <w:proofErr w:type="spellEnd"/>
-            <w:r>
-              <w:t xml:space="preserve"> (</w:t>
+              <w:t>Mixed Reality (</w:t>
             </w:r>
             <w:r>
               <w:t>Vegyes</w:t>
@@ -2847,19 +2908,9 @@
               <w:ind w:firstLine="0"/>
               <w:jc w:val="left"/>
             </w:pPr>
-            <w:proofErr w:type="spellStart"/>
-            <w:r>
-              <w:t>Extended</w:t>
-            </w:r>
-            <w:proofErr w:type="spellEnd"/>
-            <w:r>
-              <w:t xml:space="preserve"> </w:t>
-            </w:r>
-            <w:proofErr w:type="spellStart"/>
-            <w:r>
-              <w:t>Reality</w:t>
-            </w:r>
-            <w:proofErr w:type="spellEnd"/>
+            <w:r>
+              <w:t>Extended Reality</w:t>
+            </w:r>
             <w:r>
               <w:t xml:space="preserve"> </w:t>
             </w:r>
@@ -2931,7 +2982,7 @@
       <w:pPr>
         <w:pStyle w:val="Heading1"/>
       </w:pPr>
-      <w:bookmarkStart w:id="4" w:name="_Toc133179150"/>
+      <w:bookmarkStart w:id="4" w:name="_Toc133314110"/>
       <w:r>
         <w:t>Cél</w:t>
       </w:r>
@@ -3060,7 +3111,7 @@
       <w:pPr>
         <w:pStyle w:val="Heading1"/>
       </w:pPr>
-      <w:bookmarkStart w:id="5" w:name="_Toc133179151"/>
+      <w:bookmarkStart w:id="5" w:name="_Toc133314111"/>
       <w:r>
         <w:lastRenderedPageBreak/>
         <w:t>Irodalom és versenytárs elemzés</w:t>
@@ -3071,7 +3122,7 @@
       <w:pPr>
         <w:pStyle w:val="Heading2"/>
       </w:pPr>
-      <w:bookmarkStart w:id="6" w:name="_Toc133179152"/>
+      <w:bookmarkStart w:id="6" w:name="_Toc133314112"/>
       <w:r>
         <w:t>A kiterjesztett valóság (XR)</w:t>
       </w:r>
@@ -3099,34 +3150,16 @@
     </w:p>
     <w:p>
       <w:r>
-        <w:t xml:space="preserve">Az AR technológiák olyan megoldásokat tartalmaznak, amik digitális objektumokat helyeznek a valóságban. AR applikációk általában okos eszközökkel használhatóak, okos telefon, tablet, vagy viselhető eszközök.  Erre jól ismert példa  a </w:t>
-      </w:r>
-      <w:proofErr w:type="spellStart"/>
-      <w:r>
-        <w:t>Pokemon</w:t>
-      </w:r>
-      <w:proofErr w:type="spellEnd"/>
-      <w:r>
-        <w:t xml:space="preserve"> GO játék, amiben a játékos az okos telefonja segítségével tud interakcióba lépni a játékkal, GPS segítségével ahogy mozog a valóságban. úgy mozog a játékban is, illetve az okostelefon kameráján keresztül kap betekintést a játék világába.</w:t>
-      </w:r>
-      <w:r>
-        <w:t xml:space="preserve"> A játékhoz opcionálisan használhatóak különféle viselhető eszközök és kiegészítők. Például a </w:t>
-      </w:r>
-      <w:proofErr w:type="spellStart"/>
-      <w:r>
-        <w:t>Pokémon</w:t>
-      </w:r>
-      <w:proofErr w:type="spellEnd"/>
-      <w:r>
-        <w:t xml:space="preserve"> GO Plus karkötő, amivel a játékos a telefonja elővétele nélkül képes interakcióba lépni a virtuális világgal, vagy a </w:t>
-      </w:r>
-      <w:proofErr w:type="spellStart"/>
-      <w:r>
-        <w:t>Poké</w:t>
-      </w:r>
-      <w:proofErr w:type="spellEnd"/>
-      <w:r>
-        <w:t xml:space="preserve"> Ball Plus, a Plus karkötő továbbfejlesztett verziója, ami több lehetőséget biztosít a játékosnak a karkötőhöz képest </w:t>
+        <w:t>Az AR technológiák olyan megoldásokat tartalmaznak, amik digitális objektumokat helyeznek a valóságban. AR applikációk általában okos eszközökkel használhatóak, okos telefon, tablet, vagy viselhető eszközök.  Erre jól ismert példa  a Pok</w:t>
+      </w:r>
+      <w:r>
+        <w:t>é</w:t>
+      </w:r>
+      <w:r>
+        <w:t>mon GO játék, amiben a játékos az okos telefonja segítségével tud interakcióba lépni a játékkal, GPS segítségével ahogy mozog a valóságban. úgy mozog a játékban is, illetve az okostelefon kameráján keresztül kap betekintést a játék világába.</w:t>
+      </w:r>
+      <w:r>
+        <w:t xml:space="preserve"> A játékhoz opcionálisan használhatóak különféle viselhető eszközök és kiegészítők. Például a Pokémon GO Plus karkötő, amivel a játékos a telefonja elővétele nélkül képes interakcióba lépni a virtuális világgal, vagy a Poké Ball Plus, a Plus karkötő továbbfejlesztett verziója, ami több lehetőséget biztosít a játékosnak a karkötőhöz képest </w:t>
       </w:r>
       <w:sdt>
         <w:sdtPr>
@@ -3260,15 +3293,7 @@
         <w:t>. ábra</w:t>
       </w:r>
       <w:r>
-        <w:t xml:space="preserve">: </w:t>
-      </w:r>
-      <w:proofErr w:type="spellStart"/>
-      <w:r>
-        <w:t>Pokemon</w:t>
-      </w:r>
-      <w:proofErr w:type="spellEnd"/>
-      <w:r>
-        <w:t xml:space="preserve"> GO </w:t>
+        <w:t xml:space="preserve">: Pokemon GO </w:t>
       </w:r>
       <w:r>
         <w:t>AR játék</w:t>
@@ -3429,7 +3454,7 @@
       <w:pPr>
         <w:pStyle w:val="Heading3"/>
       </w:pPr>
-      <w:bookmarkStart w:id="7" w:name="_Toc133179153"/>
+      <w:bookmarkStart w:id="7" w:name="_Toc133314113"/>
       <w:r>
         <w:t>A virtuális valóság (VR)</w:t>
       </w:r>
@@ -3466,31 +3491,7 @@
         <w:t xml:space="preserve"> meg.</w:t>
       </w:r>
       <w:r>
-        <w:t xml:space="preserve"> </w:t>
-      </w:r>
-      <w:proofErr w:type="spellStart"/>
-      <w:r>
-        <w:t>Morton</w:t>
-      </w:r>
-      <w:proofErr w:type="spellEnd"/>
-      <w:r>
-        <w:t xml:space="preserve"> </w:t>
-      </w:r>
-      <w:proofErr w:type="spellStart"/>
-      <w:r>
-        <w:t>Heilig</w:t>
-      </w:r>
-      <w:proofErr w:type="spellEnd"/>
-      <w:r>
-        <w:t xml:space="preserve"> elkészítette az úgynevezett </w:t>
-      </w:r>
-      <w:proofErr w:type="spellStart"/>
-      <w:r>
-        <w:t>Sensorama</w:t>
-      </w:r>
-      <w:proofErr w:type="spellEnd"/>
-      <w:r>
-        <w:t xml:space="preserve"> gépét, amit az első VR gépnek tekintenek. Ez egy nagy fülke volt, amiben más-más techn</w:t>
+        <w:t xml:space="preserve"> Morton Heilig elkészítette az úgynevezett Sensorama gépét, amit az első VR gépnek tekintenek. Ez egy nagy fülke volt, amiben más-más techn</w:t>
       </w:r>
       <w:r>
         <w:t>o</w:t>
@@ -3574,15 +3575,7 @@
     </w:p>
     <w:p>
       <w:r>
-        <w:t xml:space="preserve">A modern VR alkalmazásokhoz mindenképpen szükséges egy VR szemüveg (VR </w:t>
-      </w:r>
-      <w:proofErr w:type="spellStart"/>
-      <w:r>
-        <w:t>headset</w:t>
-      </w:r>
-      <w:proofErr w:type="spellEnd"/>
-      <w:r>
-        <w:t xml:space="preserve">), amin keresztül a felhasználó </w:t>
+        <w:t xml:space="preserve">A modern VR alkalmazásokhoz mindenképpen szükséges egy VR szemüveg (VR headset), amin keresztül a felhasználó </w:t>
       </w:r>
       <w:r>
         <w:rPr>
@@ -3627,15 +3620,7 @@
         <w:t>,</w:t>
       </w:r>
       <w:r>
-        <w:t xml:space="preserve"> amik kontroller nélkül is használhatóak, például Samsung </w:t>
-      </w:r>
-      <w:proofErr w:type="spellStart"/>
-      <w:r>
-        <w:t>GearVR</w:t>
-      </w:r>
-      <w:proofErr w:type="spellEnd"/>
-      <w:r>
-        <w:t>, ami biztosít egy érintőpadot a szemüveg oldalán</w:t>
+        <w:t xml:space="preserve"> amik kontroller nélkül is használhatóak, például Samsung GearVR, ami biztosít egy érintőpadot a szemüveg oldalán</w:t>
       </w:r>
       <w:r>
         <w:t>,</w:t>
@@ -3643,13 +3628,8 @@
       <w:r>
         <w:t xml:space="preserve"> ami érzékel több irányba húzást, illetve kattintást. A VR kontrollerek a felhasználó kezei, néhány kontroller esetében az ujjai, mozgását érzékelik szenzorokkal, illetve rendelkeznek gombokkal, és ravasszal, amikkel a felhasználó képes a virtuális térrel interakcióba lépni, megfogni, magához húzni, vagy magától eltolni objektumokat. Néhány kontroller rendelkezik </w:t>
       </w:r>
-      <w:proofErr w:type="spellStart"/>
-      <w:r>
-        <w:t>haptikus</w:t>
-      </w:r>
-      <w:proofErr w:type="spellEnd"/>
-      <w:r>
-        <w:t xml:space="preserve"> jelzéssel,</w:t>
+      <w:r>
+        <w:t>haptikus jelzéssel,</w:t>
       </w:r>
       <w:r>
         <w:t xml:space="preserve"> ami a tapintás érzetét kelti.</w:t>
@@ -3685,15 +3665,7 @@
     </w:p>
     <w:p>
       <w:r>
-        <w:t xml:space="preserve">Mivel az én programomhoz nincs szükség kontrollerekre, illetve fontos a mobilitás, hogy kábelek ne akadályozzák a felhasználót a mozgásban, ezért elsődlegesen egy Android okostelefonnal működő VR szemüveget, Samsung </w:t>
-      </w:r>
-      <w:proofErr w:type="spellStart"/>
-      <w:r>
-        <w:t>GearVR</w:t>
-      </w:r>
-      <w:proofErr w:type="spellEnd"/>
-      <w:r>
-        <w:t>-t választottam platformnak.</w:t>
+        <w:t>Mivel az én programomhoz nincs szükség kontrollerekre, illetve fontos a mobilitás, hogy kábelek ne akadályozzák a felhasználót a mozgásban, ezért elsődlegesen egy Android okostelefonnal működő VR szemüveget, Samsung GearVR-t választottam platformnak.</w:t>
       </w:r>
     </w:p>
     <w:p>
@@ -3815,7 +3787,7 @@
       <w:pPr>
         <w:pStyle w:val="Heading2"/>
       </w:pPr>
-      <w:bookmarkStart w:id="9" w:name="_Toc133179154"/>
+      <w:bookmarkStart w:id="9" w:name="_Toc133314114"/>
       <w:r>
         <w:lastRenderedPageBreak/>
         <w:t>X</w:t>
@@ -3868,23 +3840,7 @@
         </w:sdtContent>
       </w:sdt>
       <w:r>
-        <w:t xml:space="preserve">. Ez javított a sebészeti beavatkozások hatékonyságán, valamint így a betegek és családtagjaik jobban megértik a beavatkozást. Egy </w:t>
-      </w:r>
-      <w:proofErr w:type="spellStart"/>
-      <w:r>
-        <w:t>Harward</w:t>
-      </w:r>
-      <w:proofErr w:type="spellEnd"/>
-      <w:r>
-        <w:t xml:space="preserve"> Business </w:t>
-      </w:r>
-      <w:proofErr w:type="spellStart"/>
-      <w:r>
-        <w:t>Review</w:t>
-      </w:r>
-      <w:proofErr w:type="spellEnd"/>
-      <w:r>
-        <w:t xml:space="preserve"> tanulmány szerint a VR környezetben végzett oktatás</w:t>
+        <w:t>. Ez javított a sebészeti beavatkozások hatékonyságán, valamint így a betegek és családtagjaik jobban megértik a beavatkozást. Egy Harward Business Review tanulmány szerint a VR környezetben végzett oktatás</w:t>
       </w:r>
       <w:r>
         <w:t xml:space="preserve"> 230%-ban javította a résztvevők sebészeti teljesítményét, hagyományos módszerekhez képest </w:t>
@@ -3925,31 +3881,7 @@
     </w:p>
     <w:p>
       <w:r>
-        <w:t xml:space="preserve">A </w:t>
-      </w:r>
-      <w:proofErr w:type="spellStart"/>
-      <w:r>
-        <w:t>UConn</w:t>
-      </w:r>
-      <w:proofErr w:type="spellEnd"/>
-      <w:r>
-        <w:t xml:space="preserve"> Health </w:t>
-      </w:r>
-      <w:proofErr w:type="spellStart"/>
-      <w:r>
-        <w:t>PrecisionOS</w:t>
-      </w:r>
-      <w:proofErr w:type="spellEnd"/>
-      <w:r>
-        <w:t xml:space="preserve"> és </w:t>
-      </w:r>
-      <w:proofErr w:type="spellStart"/>
-      <w:r>
-        <w:t>Oculus</w:t>
-      </w:r>
-      <w:proofErr w:type="spellEnd"/>
-      <w:r>
-        <w:t xml:space="preserve"> VR megoldásokat használ ortopédia képzéshez. Ez a hagyományos holttesteken való gyakorláshoz képest lényeges mennyiségű időt és pénzt takarít meg, mivel így egy beavatkozást többször is el tudnak végezni </w:t>
+        <w:t xml:space="preserve">A UConn Health PrecisionOS és Oculus VR megoldásokat használ ortopédia képzéshez. Ez a hagyományos holttesteken való gyakorláshoz képest lényeges mennyiségű időt és pénzt takarít meg, mivel így egy beavatkozást többször is el tudnak végezni </w:t>
       </w:r>
       <w:sdt>
         <w:sdtPr>
@@ -4205,15 +4137,7 @@
     </w:p>
     <w:p>
       <w:r>
-        <w:t xml:space="preserve">A VR megoldások hatékony eszköznek bizonyulnak a fájdalom kezelésében és enyhítésében is. A </w:t>
-      </w:r>
-      <w:proofErr w:type="spellStart"/>
-      <w:r>
-        <w:t>Cedars</w:t>
-      </w:r>
-      <w:proofErr w:type="spellEnd"/>
-      <w:r>
-        <w:t xml:space="preserve"> Sinai kórház szerint</w:t>
+        <w:t>A VR megoldások hatékony eszköznek bizonyulnak a fájdalom kezelésében és enyhítésében is. A Cedars Sinai kórház szerint</w:t>
       </w:r>
       <w:r>
         <w:t xml:space="preserve"> </w:t>
@@ -4415,15 +4339,7 @@
         <w:t>. ábra</w:t>
       </w:r>
       <w:r>
-        <w:t xml:space="preserve">: fájdalomérzet VR kezeléssel és </w:t>
-      </w:r>
-      <w:proofErr w:type="spellStart"/>
-      <w:r>
-        <w:t>nélküle</w:t>
-      </w:r>
-      <w:proofErr w:type="spellEnd"/>
-      <w:r>
-        <w:t xml:space="preserve"> </w:t>
+        <w:t xml:space="preserve">: fájdalomérzet VR kezeléssel és nélkül </w:t>
       </w:r>
       <w:sdt>
         <w:sdtPr>
@@ -4662,13 +4578,8 @@
     <w:p>
       <w:r>
         <w:lastRenderedPageBreak/>
-        <w:t xml:space="preserve">Néhány startup, köztük a </w:t>
-      </w:r>
-      <w:proofErr w:type="spellStart"/>
-      <w:r>
-        <w:t>MyndVR</w:t>
-      </w:r>
-      <w:proofErr w:type="spellEnd"/>
+        <w:t>Néhány startup, köztük a MyndVR</w:t>
+      </w:r>
       <w:sdt>
         <w:sdtPr>
           <w:id w:val="-475299037"/>
@@ -4707,15 +4618,7 @@
         </w:sdtContent>
       </w:sdt>
       <w:r>
-        <w:t xml:space="preserve"> és a </w:t>
-      </w:r>
-      <w:proofErr w:type="spellStart"/>
-      <w:r>
-        <w:t>Rendever</w:t>
-      </w:r>
-      <w:proofErr w:type="spellEnd"/>
-      <w:r>
-        <w:t xml:space="preserve"> </w:t>
+        <w:t xml:space="preserve"> és a Rendever </w:t>
       </w:r>
       <w:sdt>
         <w:sdtPr>
@@ -5004,13 +4907,11 @@
       <w:pPr>
         <w:pStyle w:val="Heading3"/>
       </w:pPr>
-      <w:bookmarkStart w:id="10" w:name="_Toc133179155"/>
-      <w:proofErr w:type="spellStart"/>
+      <w:bookmarkStart w:id="10" w:name="_Toc133314115"/>
       <w:r>
         <w:t>XRHealth</w:t>
       </w:r>
       <w:bookmarkEnd w:id="10"/>
-      <w:proofErr w:type="spellEnd"/>
     </w:p>
     <w:p>
       <w:pPr>
@@ -5032,13 +4933,8 @@
         <w:t xml:space="preserve"> </w:t>
       </w:r>
       <w:r>
-        <w:t xml:space="preserve">található </w:t>
-      </w:r>
-      <w:proofErr w:type="spellStart"/>
-      <w:r>
-        <w:t>XRHealth</w:t>
-      </w:r>
-      <w:proofErr w:type="spellEnd"/>
+        <w:t>található XRHealth</w:t>
+      </w:r>
       <w:r>
         <w:t xml:space="preserve"> IL Ltd.</w:t>
       </w:r>
@@ -5202,23 +5098,7 @@
         <w:t>. ábra</w:t>
       </w:r>
       <w:r>
-        <w:t xml:space="preserve">: </w:t>
-      </w:r>
-      <w:proofErr w:type="spellStart"/>
-      <w:r>
-        <w:t>XRHealth</w:t>
-      </w:r>
-      <w:proofErr w:type="spellEnd"/>
-      <w:r>
-        <w:t xml:space="preserve"> </w:t>
-      </w:r>
-      <w:proofErr w:type="spellStart"/>
-      <w:r>
-        <w:t>Rotate</w:t>
-      </w:r>
-      <w:proofErr w:type="spellEnd"/>
-      <w:r>
-        <w:t xml:space="preserve"> használat közben </w:t>
+        <w:t xml:space="preserve">: XRHealth Rotate használat közben </w:t>
       </w:r>
       <w:sdt>
         <w:sdtPr>
@@ -5256,23 +5136,10 @@
         <w:t>Nyak rehabilitációs szoftverük, a</w:t>
       </w:r>
       <w:r>
-        <w:t xml:space="preserve"> </w:t>
-      </w:r>
-      <w:proofErr w:type="spellStart"/>
-      <w:r>
-        <w:t>VRPhysio</w:t>
-      </w:r>
-      <w:proofErr w:type="spellEnd"/>
-      <w:r>
-        <w:t xml:space="preserve"> N-140 (</w:t>
-      </w:r>
-      <w:proofErr w:type="spellStart"/>
-      <w:r>
-        <w:t>Rotate</w:t>
-      </w:r>
-      <w:proofErr w:type="spellEnd"/>
-      <w:r>
-        <w:t>) a gerincoszlopi régió hagyományos rehabilitációját és a gerincoszlop mozgástartományának felbecslését, virtuális valóságban végző szoftver. A szoftver egy egyszerű játék, am</w:t>
+        <w:t xml:space="preserve"> VRPhysio</w:t>
+      </w:r>
+      <w:r>
+        <w:t xml:space="preserve"> N-140 (Rotate) a gerincoszlopi régió hagyományos rehabilitációját és a gerincoszlop mozgástartományának felbecslését, virtuális valóságban végző szoftver. A szoftver egy egyszerű játék, am</w:t>
       </w:r>
       <w:r>
         <w:t>elynek</w:t>
@@ -5316,120 +5183,1284 @@
     </w:p>
     <w:p>
       <w:r>
-        <w:t xml:space="preserve">A szoftver kompatibilis több virtuális valóság szemüveggel, de csak </w:t>
+        <w:t>A szoftver kompatibilis több virtuális valóság szemüveggel, de csak XRHealth fiókkal és Egyesül Államokbeli</w:t>
+      </w:r>
+      <w:r>
+        <w:t>, Ausztráliai vagy Izraeli</w:t>
+      </w:r>
+      <w:r>
+        <w:t xml:space="preserve"> egészségbiztosítással lehetséges használni.</w:t>
+      </w:r>
+    </w:p>
+    <w:p>
+      <w:pPr>
+        <w:pStyle w:val="Heading1"/>
+      </w:pPr>
+      <w:bookmarkStart w:id="11" w:name="_Toc133314116"/>
+      <w:r>
+        <w:t>Felhasznál technológiák</w:t>
+      </w:r>
+      <w:bookmarkEnd w:id="11"/>
+    </w:p>
+    <w:p>
+      <w:pPr>
+        <w:pStyle w:val="Heading2"/>
+      </w:pPr>
+      <w:bookmarkStart w:id="12" w:name="_Toc133314117"/>
+      <w:r>
+        <w:t>Hardver</w:t>
+      </w:r>
+      <w:bookmarkEnd w:id="12"/>
+    </w:p>
+    <w:p>
+      <w:pPr>
+        <w:pStyle w:val="Firstparagraph"/>
+      </w:pPr>
+      <w:r>
+        <w:t>A feladat megvalósításához olyan hardvert kellett választanom, aminek  a használatával mozgékony tud maradni a felhasználó, illetve fontos a VR szemüveg súlya is, egy nehezebb típus megerőltetheti a nyakat használat közben, ami a mi esetünkben nem vezetne eredményességre.</w:t>
+      </w:r>
+    </w:p>
+    <w:p>
+      <w:r>
+        <w:t xml:space="preserve">A választásom a </w:t>
+      </w:r>
+      <w:r>
+        <w:t xml:space="preserve">Oculus (ma Reality Labs) által fejlesztett, és </w:t>
+      </w:r>
+      <w:r>
+        <w:t>Samsung által gyártott GearVR-ra esett,</w:t>
+      </w:r>
+      <w:r>
+        <w:t xml:space="preserve"> a szemüveg 2014-ben jelent meg, és egy Samsung telefont használ kijelzőként és feldolgozó egységként, ezért lényegesen olcsóbb alternatíva a tradicionális VR szemüvegekhez képest, amik használatához szükség van egy erősebb számítógépre vagy játék konzolra</w:t>
+      </w:r>
+      <w:r>
+        <w:t>. Az első modellek csak Samsung Galaxy telefonokkal működtek, de később a kompatibilis eszközök listáját lényegesen kibővítették.</w:t>
+      </w:r>
+    </w:p>
+    <w:p>
+      <w:r>
+        <w:lastRenderedPageBreak/>
+        <w:t xml:space="preserve">A GearVR elsődleges felhasználása a videójátékok, de ezen kívül sokan </w:t>
+      </w:r>
+      <w:r>
+        <w:t>használják virtuális utazásra, tanulásra, és szórakozásra, GearVR platformra megjelent alkalmazásokkal a felhasználók képesek virtuális környezeteket felfedezni, filmeket vagy TV sorozatot nézni.</w:t>
+      </w:r>
+    </w:p>
+    <w:p>
+      <w:r>
+        <w:t xml:space="preserve">A GearVR erőssége a hozzáférhetőség, és hordozhatóság, mivel egy kompatibilis </w:t>
+      </w:r>
+      <w:r>
+        <w:t>okos</w:t>
+      </w:r>
+      <w:r>
+        <w:t>telefonnal bárhol használható. A szemüveg ezen kívül lényegesen olcsóbb</w:t>
+      </w:r>
+      <w:r>
+        <w:t>,</w:t>
+      </w:r>
+      <w:r>
+        <w:t xml:space="preserve"> mint a tradicionális VR szemüvegek</w:t>
+      </w:r>
+      <w:r>
+        <w:t>, így könnyebben megfizethető a felhasználó számára főleg, ha már rendelkezik egy, a szemüveggel, kompatibilis okostelefonnal.</w:t>
+      </w:r>
+    </w:p>
+    <w:p>
+      <w:r>
+        <w:t>Sajnos a GearVR rendelkezik néhány elég gyenge ponttal is. A VR élmény minősége függ a használt okostelefontól. és sok eszköz nem kompatibilis a szemüveggel. A grafikus és számítási kapacitást szintén limitálja az okostelefon hardvere, ami kevésbé magával ragadó és realisztikus élményhez vezethet, tradicionális VR szemüvegekhez képest. Ezen kívül a GearVR fejlesztését és támogatását megszakították 2019-ben</w:t>
+      </w:r>
+      <w:r>
+        <w:t>, mivel Samsung más VR és AR termékekre fordította a hangsúlyt. Oculus továbbra is támogatja a GearVR eszközöket.</w:t>
+      </w:r>
+    </w:p>
+    <w:p>
+      <w:pPr>
+        <w:pStyle w:val="Heading2"/>
+      </w:pPr>
+      <w:bookmarkStart w:id="13" w:name="_Toc133314118"/>
+      <w:r>
+        <w:t>Unity játékmotor</w:t>
+      </w:r>
+      <w:bookmarkEnd w:id="13"/>
+    </w:p>
+    <w:p>
+      <w:pPr>
+        <w:pStyle w:val="Firstparagraph"/>
+      </w:pPr>
+      <w:r>
+        <w:t>A Unity egy népszerű motor, amit 2005-ben a Unity Technologies nevű cég adott ki, és azóta is aktívan fejleszt. Eredetileg csak az Apple által készített Mac OS X operációs rendszerre lehetett játékokat készíteni, később a támogatott operációs rendszerek számát kibővítették Windows, iOS, Android és konzolok támogatásával.</w:t>
+      </w:r>
+    </w:p>
+    <w:p>
+      <w:r>
+        <w:t>A Unity motor erőssége a könnyű kezelhetőség</w:t>
+      </w:r>
+      <w:r>
+        <w:t xml:space="preserve">, és elérhetőség. Gyakori választás mind kezdő, mind tapasztalt fejlesztők körében, köszönhetően a felhasználóbarát felhasználói interfésznek, illetve a Unity téma köré épült online közösségnek, akik megosztják egymással a tudást és tapasztalatokat. </w:t>
+      </w:r>
+      <w:r>
+        <w:t>A Unity motor ezen kívül rendelkezik előre elkészített eszközökkel, és elemekkel, amiket könnyen és gyorsan lehet integrálni a fejlesztett játékba.</w:t>
+      </w:r>
+    </w:p>
+    <w:p>
+      <w:r>
+        <w:t>A motor eleinte 3 nyelvet támogatott</w:t>
+      </w:r>
+      <w:r>
+        <w:t>,</w:t>
+      </w:r>
+      <w:r>
+        <w:t xml:space="preserve"> C#, egy általános felhasználású magas szintű nyelv</w:t>
+      </w:r>
+      <w:r>
+        <w:t xml:space="preserve">, amihez a motor a Mono nevű scripting API-t biztosítja, Boo, egy Python szintaktika által inspirált általános felhasználású nyelv, illetve UnityScript, egy Boo alapú JavaScript szintaktikájú nyelv, amit kimondottan a Unity motorhoz fejlesztettek. Utóbbi </w:t>
+      </w:r>
+      <w:r>
+        <w:lastRenderedPageBreak/>
+        <w:t>kettő támogatása megszűnt 2017-ben a kis számú felhasználók miatt, így a Unity mára csak a C# nyelvet támogatja.</w:t>
+      </w:r>
+    </w:p>
+    <w:p>
+      <w:r>
+        <w:t>A motor másik erőssége</w:t>
+      </w:r>
+      <w:r>
+        <w:t>, hogy</w:t>
+      </w:r>
+      <w:r>
+        <w:t xml:space="preserve"> több platformot is támogat</w:t>
+      </w:r>
+      <w:r>
+        <w:t>, így könnyedén lehet több platformra is fejleszteni minimális munkával. Emiatt Unity segítségével fejleszteni olcsóbb és effektívebb azokhoz a motorokhoz képest</w:t>
+      </w:r>
+      <w:r>
+        <w:t>,</w:t>
+      </w:r>
+      <w:r>
+        <w:t xml:space="preserve"> amik csak egy platformot támogatnak.</w:t>
+      </w:r>
+    </w:p>
+    <w:p>
+      <w:r>
+        <w:t>A Unity legnagyobb hátránya</w:t>
+      </w:r>
+      <w:r>
+        <w:t xml:space="preserve"> a teljesítmény és optimalizációs problémák, főleg nagyobb projekteknél. Ezek kevesebb másodperce</w:t>
+      </w:r>
+      <w:r>
+        <w:t>n</w:t>
+      </w:r>
+      <w:r>
+        <w:t>kénti képkocka számhoz, és hosszabb töltési időhöz vezethet, amik ronthatják a játékos élményt. Ezen kívül a magas licenszdíjak belépési korlátot állíthatnak</w:t>
+      </w:r>
+      <w:r>
+        <w:t xml:space="preserve"> egyes fejlesztők</w:t>
+      </w:r>
+      <w:r>
+        <w:t>nek</w:t>
+      </w:r>
+      <w:r>
+        <w:t>, különösen a</w:t>
+      </w:r>
+      <w:r>
+        <w:t xml:space="preserve"> </w:t>
+      </w:r>
+      <w:r>
+        <w:t>kezdő</w:t>
+      </w:r>
+      <w:r>
+        <w:t>knek</w:t>
+      </w:r>
+      <w:r>
+        <w:t>.</w:t>
+      </w:r>
+    </w:p>
+    <w:p>
+      <w:pPr>
+        <w:pStyle w:val="Heading2"/>
+      </w:pPr>
+      <w:bookmarkStart w:id="14" w:name="_Toc133314119"/>
+      <w:r>
+        <w:t>Verziókezelés</w:t>
+      </w:r>
+      <w:bookmarkEnd w:id="14"/>
+    </w:p>
+    <w:p>
+      <w:pPr>
+        <w:pStyle w:val="Firstparagraph"/>
+      </w:pPr>
+      <w:r>
+        <w:t xml:space="preserve">A Git egy népszerű verziókezelő rendszer, amelyet fejlesztők a kódbázisuk módosításainak kezelésére használnak. 2005-ben </w:t>
+      </w:r>
+      <w:r>
+        <w:t>jelent meg</w:t>
+      </w:r>
+      <w:r>
+        <w:t xml:space="preserve">, </w:t>
+      </w:r>
+      <w:r>
+        <w:t xml:space="preserve">a Linux Kernel verziókezeléséhez készítette Linus Torvalds, </w:t>
+      </w:r>
+      <w:r>
+        <w:t>és azóta a szoftverfejlesztés szabványos eszközévé vált.</w:t>
+      </w:r>
+    </w:p>
+    <w:p>
+      <w:r>
+        <w:t>A Git használata több okból is fontos. Először is, lehetővé teszi a fejlesztők számára, hogy nyomon kövessék a kódjukban idővel bekövetkező változásokat, így szükség esetén könnyebben visszaállíthatják a korábbi verziókat. Ez különösen hasznos lehet</w:t>
+      </w:r>
+      <w:r>
+        <w:t xml:space="preserve"> olyan </w:t>
+      </w:r>
+      <w:r>
+        <w:t>projektekné</w:t>
+      </w:r>
+      <w:r>
+        <w:t>l, amiken több fejlesztő dolgozik párhuzamosan</w:t>
+      </w:r>
+      <w:r>
+        <w:t xml:space="preserve">, </w:t>
+      </w:r>
+      <w:r>
+        <w:t>ami miatt</w:t>
+      </w:r>
+      <w:r>
+        <w:t xml:space="preserve"> könnyen előfordulhatnak hibák vagy konfliktusok. Ezen kívül a Git lehetővé teszi a fejlesztők számára, </w:t>
+      </w:r>
+      <w:r>
+        <w:t>hogy leágazzanak a fő kódbázisról,</w:t>
+      </w:r>
+      <w:r>
+        <w:t xml:space="preserve"> így új funkciók</w:t>
+      </w:r>
+      <w:r>
+        <w:t>at próbálhatnak ki</w:t>
+      </w:r>
+      <w:r>
+        <w:t xml:space="preserve"> anélkül, hog</w:t>
+      </w:r>
+      <w:r>
+        <w:t xml:space="preserve">y </w:t>
+      </w:r>
+      <w:r>
+        <w:t>befolyásolnák</w:t>
+      </w:r>
+      <w:r>
+        <w:t xml:space="preserve"> azt</w:t>
+      </w:r>
+      <w:r>
+        <w:t>.</w:t>
+      </w:r>
+      <w:r>
+        <w:t xml:space="preserve"> Ezeket az ágakat később igény szerint vissza lehet vezetni akár a fő ágba, akár másik ágakba. </w:t>
+      </w:r>
+    </w:p>
+    <w:p>
+      <w:r>
+        <w:t>A Git az együttműködést is megkönnyíti, mivel több fejlesztő egyszerre dolgozhat ugyanazon a kódbázison, és változtatásai</w:t>
+      </w:r>
+      <w:r>
+        <w:t>ka</w:t>
+      </w:r>
+      <w:r>
+        <w:t>t zökkenőmentesen egyesítheti</w:t>
+      </w:r>
+      <w:r>
+        <w:t>k</w:t>
+      </w:r>
+      <w:r>
+        <w:t xml:space="preserve">. Ez megkönnyíti a kódváltozások kezelését, és biztosítja, hogy mindenki a kód legfrissebb verzióján dolgozik. Továbbá a Git elágazási és összevonási funkciói megkönnyítik a </w:t>
+      </w:r>
+      <w:r>
+        <w:t xml:space="preserve">kódbeli </w:t>
+      </w:r>
+      <w:r>
+        <w:t>konfliktusok kezelését és a kódban felmerülő problémák megoldását.</w:t>
+      </w:r>
+    </w:p>
+    <w:p>
+      <w:r>
+        <w:t xml:space="preserve">A </w:t>
+      </w:r>
+      <w:r>
+        <w:t>Git úgy működik, hogy létrehoz egy olyan tárolót</w:t>
+      </w:r>
+      <w:r>
+        <w:t>, repository-t</w:t>
+      </w:r>
+      <w:r>
+        <w:t xml:space="preserve">, amely a fejlesztők által végrehajtott összes kódmódosítást tárolja. Minden egyes változtatást a Git nyomon követ, </w:t>
+      </w:r>
+      <w:r>
+        <w:t>amik később</w:t>
+      </w:r>
+      <w:r>
+        <w:t xml:space="preserve"> szükség esetén megtekinthető</w:t>
+      </w:r>
+      <w:r>
+        <w:t>k</w:t>
+      </w:r>
+      <w:r>
+        <w:t xml:space="preserve"> </w:t>
+      </w:r>
+      <w:r>
+        <w:t>vagy</w:t>
+      </w:r>
+      <w:r>
+        <w:t xml:space="preserve"> visszaállítható</w:t>
+      </w:r>
+      <w:r>
+        <w:t>k</w:t>
+      </w:r>
+      <w:r>
+        <w:t xml:space="preserve">. </w:t>
+      </w:r>
+    </w:p>
+    <w:p>
+      <w:r>
+        <w:lastRenderedPageBreak/>
+        <w:t>A Git egy sor más funkciót is biztosít, amelyek megkönnyítik a kódváltozások kezelését, például címkék létrehozását és egyesítését, problémák és hibák nyomon követését, valamint a kódváltozások részletes előzményeinek megtekintését. Ezek a funkciók megkönnyítik a fejlesztők számára a közös munkát és a kódbázisuk módosításainak kezelését, javítva a termelékenységet és csökkentve a hibák vagy konfliktusok valószínűségét.</w:t>
+      </w:r>
+    </w:p>
+    <w:p>
+      <w:r>
+        <w:t xml:space="preserve">A szakdolgozat feladatom megoldásához GitHub-ot választottam, mivel biztonságot ad, hogy a kódot egy távoli szerveren tudom tárolni, így bármilyen lokális problémából adódó adatvesztéskor nem veszítem el a már elkészült kódot. A GitHub honlapján le tudom követni a haladást, és probléma esetén bármikor vissza tudok állítani egy korábbi verziót. Valamint a GitHub </w:t>
       </w:r>
       <w:proofErr w:type="spellStart"/>
       <w:r>
-        <w:t>XRHealth</w:t>
+        <w:t>Desktop</w:t>
       </w:r>
       <w:proofErr w:type="spellEnd"/>
       <w:r>
-        <w:t xml:space="preserve"> fiókkal és Egyesül Államokbeli</w:t>
-      </w:r>
-      <w:r>
-        <w:t>, Ausztráliai vagy Izraeli</w:t>
-      </w:r>
-      <w:r>
-        <w:t xml:space="preserve"> egészségbiztosítással lehetséges használni.</w:t>
+        <w:t xml:space="preserve"> alkalmazás felhasználói interfészével kimondottan egyszerű a Git használata, a változtatásaimat könnyen hozzá tudom adni a kódhoz (</w:t>
+      </w:r>
+      <w:proofErr w:type="spellStart"/>
+      <w:r>
+        <w:t>commit</w:t>
+      </w:r>
+      <w:proofErr w:type="spellEnd"/>
+      <w:r>
+        <w:t>) és könnyen fel tudom tölteni a szerverre (</w:t>
+      </w:r>
+      <w:proofErr w:type="spellStart"/>
+      <w:r>
+        <w:t>push</w:t>
+      </w:r>
+      <w:proofErr w:type="spellEnd"/>
+      <w:r>
+        <w:t>).</w:t>
+      </w:r>
+    </w:p>
+    <w:p>
+      <w:pPr>
+        <w:pStyle w:val="Heading2"/>
+      </w:pPr>
+      <w:bookmarkStart w:id="15" w:name="_Toc133314120"/>
+      <w:r>
+        <w:t>Integrált fejlesztőkörnyezet</w:t>
+      </w:r>
+      <w:bookmarkEnd w:id="15"/>
+    </w:p>
+    <w:p>
+      <w:pPr>
+        <w:pStyle w:val="Firstparagraph"/>
+      </w:pPr>
+      <w:r>
+        <w:t>A JetBrains Rider egy nagy teljesítményű integrált fejlesztőkörnyezet (IDE), amelyet .NET, ASP.NET, .NET Core, Xamarin, és Unity applikációk fejlesztésére terveztek.</w:t>
+      </w:r>
+      <w:r>
+        <w:t xml:space="preserve"> Számos nyelvet támogat, köztük a .NET nyelveke</w:t>
+      </w:r>
+      <w:r>
+        <w:t>t</w:t>
+      </w:r>
+      <w:r>
+        <w:t>,</w:t>
+      </w:r>
+      <w:r>
+        <w:t xml:space="preserve"> mint C#, VB.NET, F#, ASP.NET Razor, web fejlesztésre használt nyelveket például JavaScript, TypeScript, </w:t>
+      </w:r>
+      <w:r>
+        <w:t>jelölőnyelveket mint például</w:t>
+      </w:r>
+      <w:r>
+        <w:t xml:space="preserve"> XAML, XML, HTML, stílus leíró nyelveket, mint a CSS és SCSS, valamint JSON formátumot, ami szerializált objektumokat képes tárolni, és az SQL nyelvet, adatbázisokhoz</w:t>
+      </w:r>
+    </w:p>
+    <w:p>
+      <w:r>
+        <w:t xml:space="preserve"> Az egyik fő erőssége a fejlett kódelemzési és refaktorálási képesség, amelyek lehetővé teszik a fejlesztők számára, hogy gyorsan és hatékonyan azonosítsák és javítsák a kódjukban lévő problémákat. Az IDE számos hibakeresési és </w:t>
+      </w:r>
+      <w:r>
+        <w:t>elemzési</w:t>
+      </w:r>
+      <w:r>
+        <w:t xml:space="preserve"> eszközt is tartalmaz, amelyek megkönnyítik a Unit</w:t>
+      </w:r>
+      <w:r>
+        <w:t xml:space="preserve">y </w:t>
+      </w:r>
+      <w:r>
+        <w:t>projektek teljesítmény</w:t>
+      </w:r>
+      <w:r>
+        <w:t xml:space="preserve"> </w:t>
+      </w:r>
+      <w:r>
+        <w:t>problémáinak azonosítását és megoldását.</w:t>
+      </w:r>
+    </w:p>
+    <w:p>
+      <w:r>
+        <w:t>A JetBrains Rider Unity</w:t>
+      </w:r>
+      <w:r>
+        <w:t>-</w:t>
+      </w:r>
+      <w:r>
+        <w:t xml:space="preserve">vel együtt használva számos előnyt kínál más </w:t>
+      </w:r>
+      <w:r>
+        <w:t>integrált fejlesztői környezete</w:t>
+      </w:r>
+      <w:r>
+        <w:t>kkel szemben. Az egyik legfontosabb előny a Unity</w:t>
+      </w:r>
+      <w:r>
+        <w:t xml:space="preserve"> </w:t>
+      </w:r>
+      <w:r>
+        <w:t>specifikus funkciók támogatása, beleértve a Unity Editor-t</w:t>
+      </w:r>
+      <w:r>
+        <w:t>,</w:t>
+      </w:r>
+      <w:r>
+        <w:t xml:space="preserve"> és a Unity</w:t>
+      </w:r>
+      <w:r>
+        <w:t xml:space="preserve"> </w:t>
+      </w:r>
+      <w:r>
+        <w:t>projektek hibakeresésének lehetőségét közvetlenül az IDE-ben. Ez megkönnyíti a fejlesztők számára a Unity</w:t>
+      </w:r>
+      <w:r>
+        <w:t xml:space="preserve"> </w:t>
+      </w:r>
+      <w:r>
+        <w:lastRenderedPageBreak/>
+        <w:t>projektekkel való munkát és a nagyobb projekteken való együttműködést más fejlesztőkkel.</w:t>
+      </w:r>
+    </w:p>
+    <w:p>
+      <w:r>
+        <w:t xml:space="preserve">A Rider számos együttműködési és verziókezelő eszközt is tartalmaz, beleértve a Git, </w:t>
+      </w:r>
+      <w:r>
+        <w:t>Subversion, Mercurial, Perforce,</w:t>
+      </w:r>
+      <w:r>
+        <w:t xml:space="preserve"> és TFS verzió kezelőket,</w:t>
+      </w:r>
+      <w:r>
+        <w:t xml:space="preserve"> amiket közvetlenül a fejlesztő környezetből tudunk használni</w:t>
+      </w:r>
+      <w:r>
+        <w:t>. Ez megkönnyíti a fejlesztőcsapatok számára a nagyobb projekteken való közös munkát és a kódváltozások hatékonyabb kezelését.</w:t>
+      </w:r>
+    </w:p>
+    <w:p>
+      <w:r>
+        <w:t xml:space="preserve">Más </w:t>
+      </w:r>
+      <w:r>
+        <w:t>integrált fejlesztői környezetekkel</w:t>
+      </w:r>
+      <w:r>
+        <w:t xml:space="preserve">, például a Visual </w:t>
+      </w:r>
+      <w:proofErr w:type="spellStart"/>
+      <w:r>
+        <w:t>Studio</w:t>
+      </w:r>
+      <w:r>
+        <w:t>-</w:t>
+      </w:r>
+      <w:r>
+        <w:t>val</w:t>
+      </w:r>
+      <w:proofErr w:type="spellEnd"/>
+      <w:r>
+        <w:t xml:space="preserve"> összehasonlítva a JetBrains Rider számos egyedi funkciót és előnyt kínál Unity</w:t>
+      </w:r>
+      <w:r>
+        <w:t xml:space="preserve"> applikációk </w:t>
+      </w:r>
+      <w:r>
+        <w:t>fejlesztéshez. Az egyik legfontosabb előnye a keresztplatformos támogatás, amely lehetővé teszi a fejlesztők számára, hogy Unity</w:t>
+      </w:r>
+      <w:r>
+        <w:t xml:space="preserve"> </w:t>
+      </w:r>
+      <w:r>
+        <w:t xml:space="preserve">projekteken számos operációs rendszeren dolgozzanak. </w:t>
+      </w:r>
+      <w:r>
+        <w:t>Valamint</w:t>
+      </w:r>
+      <w:r>
+        <w:t>, a</w:t>
+      </w:r>
+      <w:r>
+        <w:t xml:space="preserve"> Rider egyszerűbb</w:t>
+      </w:r>
+      <w:r>
+        <w:t xml:space="preserve"> és </w:t>
+      </w:r>
+      <w:r>
+        <w:t>testreszabhatóbb</w:t>
+      </w:r>
+      <w:r>
+        <w:t xml:space="preserve"> felületet kínál, így a fejlesztők a számukra leginkább szükséges funkciókra és eszközökre </w:t>
+      </w:r>
+      <w:r>
+        <w:t>ös</w:t>
+      </w:r>
+      <w:r>
+        <w:t>s</w:t>
+      </w:r>
+      <w:r>
+        <w:t>zpontosíthatnak</w:t>
+      </w:r>
+      <w:r>
+        <w:t>.</w:t>
       </w:r>
     </w:p>
     <w:p>
       <w:pPr>
         <w:pStyle w:val="Heading1"/>
       </w:pPr>
-      <w:bookmarkStart w:id="11" w:name="_Toc133179156"/>
-      <w:r>
-        <w:t>Felhasznál technológiák</w:t>
-      </w:r>
-      <w:bookmarkEnd w:id="11"/>
+      <w:bookmarkStart w:id="16" w:name="_Toc133314121"/>
+      <w:r>
+        <w:t>Implementáció</w:t>
+      </w:r>
+      <w:bookmarkEnd w:id="16"/>
     </w:p>
     <w:p>
       <w:pPr>
         <w:pStyle w:val="Heading2"/>
       </w:pPr>
-      <w:bookmarkStart w:id="12" w:name="_Toc133179157"/>
-      <w:r>
-        <w:t>Hardver</w:t>
-      </w:r>
-      <w:bookmarkEnd w:id="12"/>
+      <w:r>
+        <w:t>Projekt</w:t>
+      </w:r>
+      <w:r>
+        <w:t xml:space="preserve"> létr</w:t>
+      </w:r>
+      <w:r>
+        <w:t>e</w:t>
+      </w:r>
+      <w:r>
+        <w:t>hozás és beállítás</w:t>
+      </w:r>
     </w:p>
     <w:p>
       <w:pPr>
         <w:pStyle w:val="Firstparagraph"/>
       </w:pPr>
       <w:r>
-        <w:t>A feladat megvalósításához olyan hardvert kellett választanom, aminek  a használatával mozgékony tud maradni a felhasználó, illetve fontos a VR szemüveg súlya is, egy nehezebb típus megerőltetheti a nyakat használat közben, ami a mi esetünkben nem vezetne eredményességre.</w:t>
-      </w:r>
-    </w:p>
-    <w:p>
-      <w:r>
-        <w:t xml:space="preserve">A választásom a </w:t>
+        <w:t xml:space="preserve">Első lépésként </w:t>
+      </w:r>
+      <w:r>
+        <w:t xml:space="preserve">létrehoztam egy Git repository-t, </w:t>
+      </w:r>
+      <w:r>
+        <w:t xml:space="preserve">ami a kódot és kód változtatásokat tárolja. </w:t>
+      </w:r>
+      <w:r>
+        <w:t>Ezt a GitHub honlapján tudtam megtenni</w:t>
+      </w:r>
+      <w:r>
+        <w:t xml:space="preserve"> regisztrálás és bejelentkezés után</w:t>
+      </w:r>
+      <w:r>
+        <w:t>,</w:t>
+      </w:r>
+      <w:r>
+        <w:t xml:space="preserve"> a New Repository</w:t>
+      </w:r>
+      <w:r>
+        <w:t xml:space="preserve"> </w:t>
+      </w:r>
+      <w:r>
+        <w:t xml:space="preserve">gombra kattintva, </w:t>
+      </w:r>
+      <w:r>
+        <w:t xml:space="preserve">majd a GitHub </w:t>
       </w:r>
       <w:proofErr w:type="spellStart"/>
       <w:r>
-        <w:t>Oculus</w:t>
+        <w:t>Desktop</w:t>
       </w:r>
       <w:proofErr w:type="spellEnd"/>
       <w:r>
-        <w:t xml:space="preserve"> (ma </w:t>
+        <w:t xml:space="preserve"> alkalmazásban megnyitottam a repository-t, egy lokális mappába</w:t>
+      </w:r>
+      <w:r>
+        <w:t xml:space="preserve"> a </w:t>
       </w:r>
       <w:proofErr w:type="spellStart"/>
       <w:r>
-        <w:t>Reality</w:t>
+        <w:t>clone</w:t>
       </w:r>
       <w:proofErr w:type="spellEnd"/>
       <w:r>
+        <w:t xml:space="preserve"> repository opcióval</w:t>
+      </w:r>
+      <w:r>
+        <w:t>.</w:t>
+      </w:r>
+    </w:p>
+    <w:p>
+      <w:r>
+        <w:t>A Unity használatához</w:t>
+      </w:r>
+      <w:r>
         <w:t xml:space="preserve"> </w:t>
       </w:r>
+      <w:r>
+        <w:t xml:space="preserve">telepítenünk a </w:t>
+      </w:r>
+      <w:r>
+        <w:t xml:space="preserve">Unity </w:t>
+      </w:r>
       <w:proofErr w:type="spellStart"/>
       <w:r>
-        <w:t>Labs</w:t>
+        <w:t>Hub</w:t>
       </w:r>
       <w:proofErr w:type="spellEnd"/>
       <w:r>
-        <w:t xml:space="preserve">) által fejlesztett, és </w:t>
-      </w:r>
-      <w:r>
-        <w:t xml:space="preserve">Samsung által gyártott </w:t>
+        <w:t xml:space="preserve"> alkalmazást, és a segítségével</w:t>
+      </w:r>
+      <w:r>
+        <w:t xml:space="preserve"> le kell töltenünk a számunkra megfelelő Unity Editor</w:t>
+      </w:r>
+      <w:r>
+        <w:t xml:space="preserve"> verziót</w:t>
+      </w:r>
+      <w:r>
+        <w:t xml:space="preserve"> azokkal a </w:t>
+      </w:r>
+      <w:r>
+        <w:t>modulokkal, amikre szükségünk lesz. Az én esetemben ez a Unity Editor 2021.3.22f1 verzió</w:t>
+      </w:r>
+      <w:r>
+        <w:t>ja</w:t>
+      </w:r>
+      <w:r>
+        <w:t>, valamint</w:t>
+      </w:r>
+      <w:r>
+        <w:t xml:space="preserve"> a szükséges modulok,</w:t>
+      </w:r>
+      <w:r>
+        <w:t xml:space="preserve"> </w:t>
       </w:r>
       <w:proofErr w:type="spellStart"/>
       <w:r>
-        <w:t>GearVR-ra</w:t>
+        <w:t>Universal</w:t>
       </w:r>
       <w:proofErr w:type="spellEnd"/>
       <w:r>
-        <w:t xml:space="preserve"> esett,</w:t>
-      </w:r>
-      <w:r>
-        <w:t xml:space="preserve"> a szemüveg 2014-ben jelent meg, és egy Samsung telefont használ kijelzőként és feldolgozó egységként, ezért lényegesen olcsóbb alternatíva a tradicionális VR szemüvegekhez képest, amik használatához szükség van egy erősebb számítógépre vagy játék konzolra</w:t>
-      </w:r>
-      <w:r>
-        <w:t>. Az első modellek csak Samsung Galaxy telefonokkal működtek, de később a kompatibilis eszközök listáját lényegesen kibővítették.</w:t>
-      </w:r>
-    </w:p>
-    <w:p>
+        <w:t xml:space="preserve"> </w:t>
+      </w:r>
+      <w:r>
+        <w:t xml:space="preserve">Windows Platform </w:t>
+      </w:r>
+      <w:proofErr w:type="spellStart"/>
+      <w:r>
+        <w:t>Build</w:t>
+      </w:r>
+      <w:proofErr w:type="spellEnd"/>
+      <w:r>
+        <w:t xml:space="preserve"> </w:t>
+      </w:r>
+      <w:proofErr w:type="spellStart"/>
+      <w:r>
+        <w:t>Support</w:t>
+      </w:r>
+      <w:proofErr w:type="spellEnd"/>
+      <w:r>
+        <w:t xml:space="preserve">, Android </w:t>
+      </w:r>
+      <w:proofErr w:type="spellStart"/>
+      <w:r>
+        <w:t>Build</w:t>
+      </w:r>
+      <w:proofErr w:type="spellEnd"/>
+      <w:r>
+        <w:t xml:space="preserve"> </w:t>
+      </w:r>
+      <w:proofErr w:type="spellStart"/>
+      <w:r>
+        <w:t>Support</w:t>
+      </w:r>
+      <w:proofErr w:type="spellEnd"/>
+      <w:r>
+        <w:t xml:space="preserve">, </w:t>
+      </w:r>
+      <w:proofErr w:type="spellStart"/>
+      <w:r>
+        <w:t>OpenJDK</w:t>
+      </w:r>
+      <w:proofErr w:type="spellEnd"/>
+      <w:r>
+        <w:t xml:space="preserve">, Android SDK &amp; NDK </w:t>
+      </w:r>
+      <w:proofErr w:type="spellStart"/>
+      <w:r>
+        <w:t>Tools</w:t>
+      </w:r>
+      <w:proofErr w:type="spellEnd"/>
+      <w:r>
+        <w:t>.</w:t>
+      </w:r>
+      <w:r>
+        <w:t xml:space="preserve"> </w:t>
+      </w:r>
+      <w:r>
+        <w:t>Ez</w:t>
+      </w:r>
+      <w:r>
+        <w:t>után létre kell hoznunk egy új 3D projektet</w:t>
+      </w:r>
+      <w:r>
+        <w:t xml:space="preserve"> a telepített Editor verziót kiválasztva</w:t>
+      </w:r>
+      <w:r>
+        <w:t>, abba a mappába</w:t>
+      </w:r>
+      <w:r>
+        <w:t>,</w:t>
+      </w:r>
+      <w:r>
+        <w:t xml:space="preserve"> amibe létrehoztuk a Git tárolónkat</w:t>
+      </w:r>
+      <w:r>
+        <w:t>.</w:t>
+      </w:r>
+    </w:p>
+    <w:p>
+      <w:r>
+        <w:t>Miután a projekt létrejött</w:t>
+      </w:r>
+      <w:r>
+        <w:t xml:space="preserve"> be tudjuk állítani a</w:t>
+      </w:r>
+      <w:r>
+        <w:t xml:space="preserve"> minimum és a </w:t>
+      </w:r>
+      <w:proofErr w:type="spellStart"/>
+      <w:r>
+        <w:t>target</w:t>
+      </w:r>
+      <w:proofErr w:type="spellEnd"/>
+      <w:r>
+        <w:t xml:space="preserve"> </w:t>
+      </w:r>
+      <w:r>
+        <w:t xml:space="preserve">Android API szintet, amit használni </w:t>
+      </w:r>
+      <w:r>
+        <w:t xml:space="preserve">szeretnénk, ezt az Edit &gt; Project </w:t>
+      </w:r>
+      <w:proofErr w:type="spellStart"/>
+      <w:r>
+        <w:t>Settings</w:t>
+      </w:r>
+      <w:proofErr w:type="spellEnd"/>
+      <w:r>
+        <w:t xml:space="preserve"> &gt; </w:t>
+      </w:r>
+      <w:proofErr w:type="spellStart"/>
+      <w:r>
+        <w:t>Player</w:t>
+      </w:r>
+      <w:proofErr w:type="spellEnd"/>
+      <w:r>
+        <w:t xml:space="preserve"> &gt; Android </w:t>
+      </w:r>
+      <w:proofErr w:type="spellStart"/>
+      <w:r>
+        <w:t>Player</w:t>
+      </w:r>
+      <w:proofErr w:type="spellEnd"/>
+      <w:r>
+        <w:t xml:space="preserve"> &gt; </w:t>
+      </w:r>
+      <w:proofErr w:type="spellStart"/>
+      <w:r>
+        <w:t>Other</w:t>
+      </w:r>
+      <w:proofErr w:type="spellEnd"/>
+      <w:r>
+        <w:t xml:space="preserve"> </w:t>
+      </w:r>
+      <w:proofErr w:type="spellStart"/>
+      <w:r>
+        <w:t>Settings</w:t>
+      </w:r>
+      <w:proofErr w:type="spellEnd"/>
+      <w:r>
+        <w:t xml:space="preserve"> menüpontban tehetjük meg. A Google Play elvárja, hogy a lehető legmagasabb API szintet válasszuk </w:t>
+      </w:r>
+      <w:proofErr w:type="spellStart"/>
+      <w:r>
+        <w:t>target</w:t>
+      </w:r>
+      <w:proofErr w:type="spellEnd"/>
+      <w:r>
+        <w:t xml:space="preserve"> API-</w:t>
+      </w:r>
+      <w:proofErr w:type="spellStart"/>
+      <w:r>
+        <w:t>nak</w:t>
+      </w:r>
+      <w:proofErr w:type="spellEnd"/>
+      <w:r>
+        <w:t>, ezért a p</w:t>
+      </w:r>
+      <w:r>
+        <w:t>rojektem</w:t>
+      </w:r>
+      <w:r>
+        <w:t xml:space="preserve"> API szintjét 33-ra </w:t>
+      </w:r>
       <w:r>
         <w:lastRenderedPageBreak/>
+        <w:t>állítottam</w:t>
+      </w:r>
+      <w:r>
+        <w:t>, a minimum API szintet pedig 2</w:t>
+      </w:r>
+      <w:r>
+        <w:t>4</w:t>
+      </w:r>
+      <w:r>
+        <w:t>-</w:t>
+      </w:r>
+      <w:r>
+        <w:t>e</w:t>
+      </w:r>
+      <w:r>
+        <w:t xml:space="preserve">s szintre, ami az Android </w:t>
+      </w:r>
+      <w:r>
+        <w:t>„</w:t>
+      </w:r>
+      <w:proofErr w:type="spellStart"/>
+      <w:r>
+        <w:t>Nougat</w:t>
+      </w:r>
+      <w:proofErr w:type="spellEnd"/>
+      <w:r>
+        <w:t>”</w:t>
+      </w:r>
+      <w:r>
+        <w:t xml:space="preserve"> szintje, mivel a rendelkezésre álló</w:t>
+      </w:r>
+      <w:r>
+        <w:t xml:space="preserve"> teszt eszköz ezt az operációs rendszert használja.</w:t>
+      </w:r>
+    </w:p>
+    <w:p>
+      <w:r>
+        <w:t>M</w:t>
+      </w:r>
+      <w:r>
+        <w:t xml:space="preserve">eg kell adnunk az Android SDK és NDK, </w:t>
+      </w:r>
+      <w:proofErr w:type="spellStart"/>
+      <w:r>
+        <w:t>OpenJDK</w:t>
+      </w:r>
+      <w:proofErr w:type="spellEnd"/>
+      <w:r>
+        <w:t xml:space="preserve">, és </w:t>
+      </w:r>
+      <w:proofErr w:type="spellStart"/>
+      <w:r>
+        <w:t>Gradle</w:t>
+      </w:r>
+      <w:proofErr w:type="spellEnd"/>
+      <w:r>
+        <w:t xml:space="preserve"> elérési útvonalakat</w:t>
+      </w:r>
+      <w:r>
+        <w:t xml:space="preserve">, a Edit &gt; </w:t>
+      </w:r>
+      <w:proofErr w:type="spellStart"/>
+      <w:r>
+        <w:t>Preferences</w:t>
+      </w:r>
+      <w:proofErr w:type="spellEnd"/>
+      <w:r>
+        <w:t xml:space="preserve"> &gt; </w:t>
+      </w:r>
+      <w:proofErr w:type="spellStart"/>
+      <w:r>
+        <w:t>External</w:t>
+      </w:r>
+      <w:proofErr w:type="spellEnd"/>
+      <w:r>
+        <w:t xml:space="preserve"> </w:t>
+      </w:r>
+      <w:proofErr w:type="spellStart"/>
+      <w:r>
+        <w:t>Tools</w:t>
+      </w:r>
+      <w:proofErr w:type="spellEnd"/>
+      <w:r>
+        <w:t xml:space="preserve"> menüpontban</w:t>
+      </w:r>
+      <w:r>
+        <w:t xml:space="preserve">, ha a Unity nem találta meg automatikusan. Ezután </w:t>
+      </w:r>
+      <w:r>
+        <w:t>meg kell nyitnunk a</w:t>
+      </w:r>
+      <w:r>
+        <w:t xml:space="preserve"> File &gt;</w:t>
+      </w:r>
+      <w:r>
+        <w:t xml:space="preserve"> </w:t>
+      </w:r>
+      <w:proofErr w:type="spellStart"/>
+      <w:r>
+        <w:t>Build</w:t>
+      </w:r>
+      <w:proofErr w:type="spellEnd"/>
+      <w:r>
+        <w:t xml:space="preserve"> </w:t>
+      </w:r>
+      <w:proofErr w:type="spellStart"/>
+      <w:r>
+        <w:t>Settings</w:t>
+      </w:r>
+      <w:proofErr w:type="spellEnd"/>
+      <w:r>
+        <w:t xml:space="preserve"> ablakot és itt ki kell választanunk az Androidot platformké</w:t>
+      </w:r>
+      <w:r>
+        <w:t>nt</w:t>
+      </w:r>
+      <w:r>
+        <w:t xml:space="preserve">. Ezen kívül kikapcsoltam a </w:t>
+      </w:r>
+      <w:proofErr w:type="spellStart"/>
+      <w:r>
+        <w:t>Build</w:t>
+      </w:r>
+      <w:proofErr w:type="spellEnd"/>
+      <w:r>
+        <w:t xml:space="preserve"> App </w:t>
+      </w:r>
+      <w:proofErr w:type="spellStart"/>
+      <w:r>
+        <w:t>Bundle</w:t>
+      </w:r>
+      <w:proofErr w:type="spellEnd"/>
+      <w:r>
+        <w:t xml:space="preserve"> lehetőséget, hogy </w:t>
+      </w:r>
+      <w:proofErr w:type="spellStart"/>
+      <w:r>
+        <w:t>apk</w:t>
+      </w:r>
+      <w:proofErr w:type="spellEnd"/>
+      <w:r>
+        <w:t xml:space="preserve"> formátumú fájlt készítsen a </w:t>
+      </w:r>
+      <w:proofErr w:type="spellStart"/>
+      <w:r>
+        <w:t>Build</w:t>
+      </w:r>
+      <w:proofErr w:type="spellEnd"/>
+      <w:r>
+        <w:t xml:space="preserve"> opció, amit közvetlenül tudok telepíteni az okos telefonra, és kikapcsoltam az Export Project lehetőséget, mivel nem szeretném Android </w:t>
+      </w:r>
+      <w:proofErr w:type="spellStart"/>
+      <w:r>
+        <w:t>Studio</w:t>
+      </w:r>
+      <w:proofErr w:type="spellEnd"/>
+      <w:r>
+        <w:t>-ban megnyitn</w:t>
+      </w:r>
+      <w:r>
+        <w:t>i</w:t>
+      </w:r>
+      <w:r>
+        <w:t xml:space="preserve"> a projektet</w:t>
+      </w:r>
+      <w:r>
+        <w:t xml:space="preserve">, </w:t>
+      </w:r>
+      <w:proofErr w:type="spellStart"/>
+      <w:r>
+        <w:t>IntelliJ</w:t>
+      </w:r>
+      <w:proofErr w:type="spellEnd"/>
+      <w:r>
+        <w:t xml:space="preserve"> </w:t>
+      </w:r>
+      <w:proofErr w:type="spellStart"/>
+      <w:r>
+        <w:t>Riderrel</w:t>
+      </w:r>
+      <w:proofErr w:type="spellEnd"/>
+      <w:r>
+        <w:t xml:space="preserve"> viszont igen, ezért a </w:t>
+      </w:r>
+      <w:r>
+        <w:t xml:space="preserve">Edit &gt; </w:t>
+      </w:r>
+      <w:proofErr w:type="spellStart"/>
+      <w:r>
+        <w:t>Preferences</w:t>
+      </w:r>
+      <w:proofErr w:type="spellEnd"/>
+      <w:r>
+        <w:t xml:space="preserve"> &gt; </w:t>
+      </w:r>
+      <w:proofErr w:type="spellStart"/>
+      <w:r>
+        <w:t>External</w:t>
+      </w:r>
+      <w:proofErr w:type="spellEnd"/>
+      <w:r>
+        <w:t xml:space="preserve"> </w:t>
+      </w:r>
+      <w:proofErr w:type="spellStart"/>
+      <w:r>
+        <w:t>Tools</w:t>
+      </w:r>
+      <w:proofErr w:type="spellEnd"/>
+      <w:r>
+        <w:t xml:space="preserve"> menüben, az </w:t>
+      </w:r>
+      <w:proofErr w:type="spellStart"/>
+      <w:r>
+        <w:t>External</w:t>
+      </w:r>
+      <w:proofErr w:type="spellEnd"/>
+      <w:r>
+        <w:t xml:space="preserve"> Script Editor lehetőségnél ki kellett választanom a </w:t>
+      </w:r>
+      <w:proofErr w:type="spellStart"/>
+      <w:r>
+        <w:t>Ridert</w:t>
+      </w:r>
+      <w:proofErr w:type="spellEnd"/>
+      <w:r>
+        <w:t>.</w:t>
+      </w:r>
+    </w:p>
+    <w:p>
+      <w:r>
+        <w:t xml:space="preserve">A fejlesztés során szükségem volt különböző eszközökre, ezeket a </w:t>
+      </w:r>
+      <w:proofErr w:type="spellStart"/>
+      <w:r>
+        <w:t>Window</w:t>
+      </w:r>
+      <w:proofErr w:type="spellEnd"/>
+      <w:r>
+        <w:t xml:space="preserve"> &gt; </w:t>
+      </w:r>
+      <w:proofErr w:type="spellStart"/>
+      <w:r>
+        <w:t>Package</w:t>
+      </w:r>
+      <w:proofErr w:type="spellEnd"/>
+      <w:r>
+        <w:t xml:space="preserve"> Manager menüben tudtam hozzáadni a projektemhez.</w:t>
+      </w:r>
+      <w:r>
+        <w:t xml:space="preserve"> </w:t>
+      </w:r>
+      <w:r>
+        <w:t xml:space="preserve">Ezek az eszközök a JetBrains Rider Editor, ami a Rider és Unity közti integrációhoz nyújt eszközöket, az Oculus XR </w:t>
+      </w:r>
+      <w:proofErr w:type="spellStart"/>
+      <w:r>
+        <w:t>Plugin</w:t>
+      </w:r>
+      <w:proofErr w:type="spellEnd"/>
+      <w:r>
+        <w:t xml:space="preserve">, ami a GearVR és Oculus alkalmazásokhoz szükséges, az Android </w:t>
+      </w:r>
+      <w:proofErr w:type="spellStart"/>
+      <w:proofErr w:type="gramStart"/>
+      <w:r>
+        <w:t>Logcat</w:t>
+      </w:r>
+      <w:proofErr w:type="spellEnd"/>
+      <w:proofErr w:type="gramEnd"/>
+      <w:r>
+        <w:t xml:space="preserve"> ami a hardveren történő </w:t>
+      </w:r>
+      <w:proofErr w:type="spellStart"/>
+      <w:r>
+        <w:t>debuggolást</w:t>
+      </w:r>
+      <w:proofErr w:type="spellEnd"/>
+      <w:r>
+        <w:t xml:space="preserve"> könnyíti meg, az Input System ami Unity egyik könyvtára a bemenetek könnyű feldolgozásához, a </w:t>
+      </w:r>
+      <w:proofErr w:type="spellStart"/>
+      <w:r>
+        <w:t>TextMeshPro</w:t>
+      </w:r>
+      <w:proofErr w:type="spellEnd"/>
+      <w:r>
+        <w:t xml:space="preserve"> ami a térben lévő szövegek megjelenítéséhez szükséges, és a Unity UI ami a programom felhasználó interfészének felépítését segíti.</w:t>
+      </w:r>
+      <w:r>
+        <w:t xml:space="preserve"> </w:t>
+      </w:r>
+    </w:p>
+    <w:p>
+      <w:r>
+        <w:t xml:space="preserve">Ezután a projektünkre jellemző egyéb beállításokat kell konfigurálnunk, beleértve a felbontást, a grafikai minőséget és egyéb opciókat. Miután ezt megtettük, elmenthetjük a beállításokat, és visszatérhetünk a </w:t>
+      </w:r>
+      <w:proofErr w:type="spellStart"/>
+      <w:r>
+        <w:t>Build</w:t>
+      </w:r>
+      <w:proofErr w:type="spellEnd"/>
+      <w:r>
+        <w:t xml:space="preserve"> </w:t>
+      </w:r>
+      <w:proofErr w:type="spellStart"/>
+      <w:r>
+        <w:t>Settings</w:t>
+      </w:r>
+      <w:proofErr w:type="spellEnd"/>
+      <w:r>
+        <w:t xml:space="preserve"> ablakba, ahol a </w:t>
+      </w:r>
+      <w:proofErr w:type="spellStart"/>
+      <w:r>
+        <w:t>Build</w:t>
+      </w:r>
+      <w:proofErr w:type="spellEnd"/>
+      <w:r>
+        <w:t xml:space="preserve"> and </w:t>
+      </w:r>
+      <w:proofErr w:type="spellStart"/>
+      <w:r>
+        <w:t>Run</w:t>
+      </w:r>
+      <w:proofErr w:type="spellEnd"/>
+      <w:r>
+        <w:t xml:space="preserve"> gombra kattintva építhetjük és telepíthetjük a projektet az Android-eszközeinkre.</w:t>
+      </w:r>
+    </w:p>
+    <w:p>
+      <w:pPr>
+        <w:pStyle w:val="Heading2"/>
+      </w:pPr>
+      <w:bookmarkStart w:id="17" w:name="_Toc133314122"/>
+      <w:r>
+        <w:t>Ray</w:t>
+      </w:r>
+      <w:r>
+        <w:t xml:space="preserve"> </w:t>
+      </w:r>
+      <w:r>
+        <w:t>cast</w:t>
+      </w:r>
+      <w:bookmarkEnd w:id="17"/>
+      <w:r>
+        <w:t>ing</w:t>
+      </w:r>
+    </w:p>
+    <w:p>
+      <w:pPr>
+        <w:pStyle w:val="Firstparagraph"/>
+      </w:pPr>
+      <w:r>
         <w:t xml:space="preserve">A </w:t>
       </w:r>
+      <w:r>
+        <w:t>r</w:t>
+      </w:r>
+      <w:r>
+        <w:t xml:space="preserve">ay casting a játékfejlesztésben használt technika, amely a 3D térben lévő objektumok közötti ütközések és kereszteződések észlelésére szolgál. A </w:t>
+      </w:r>
+      <w:r>
+        <w:t>ray casting</w:t>
+      </w:r>
+      <w:r>
+        <w:t xml:space="preserve"> alapgondolata, hogy egy virtuális vonalat vagy sugarat</w:t>
+      </w:r>
+      <w:r>
+        <w:t>, ray-t,</w:t>
+      </w:r>
+      <w:r>
+        <w:t xml:space="preserve">  az egyik objektumtól a másikig, hogy megállapítsuk, metszik-e egymást vagy ütköznek-e egymással. Ez úgy valósul meg, hogy egy adott pontból egy adott irányba egy sugarat bocsátunk ki, és ellenőrizzük, hogy a sugár keresztezi-e az útjába eső objektumokat.</w:t>
+      </w:r>
+    </w:p>
+    <w:p>
+      <w:r>
+        <w:lastRenderedPageBreak/>
+        <w:t xml:space="preserve">A játékfejlesztés során a sugárnyalábolás számos gyakori játékmechanika, például a lövés, a célzás és az ütközésérzékelés megvalósításának kritikus technikája. Például egy első személyű </w:t>
+      </w:r>
       <w:proofErr w:type="spellStart"/>
       <w:r>
-        <w:t>GearVR</w:t>
+        <w:t>lövöldözős</w:t>
       </w:r>
       <w:proofErr w:type="spellEnd"/>
       <w:r>
-        <w:t xml:space="preserve"> elsődleges felhasználása a videójátékok, de ezen kívül sokan </w:t>
-      </w:r>
-      <w:r>
-        <w:t xml:space="preserve">használják virtuális utazásra, tanulásra, és szórakozásra, </w:t>
+        <w:t xml:space="preserve"> játékban a sugárvetés segítségével határozható meg, hogy a játékos fegyveréből kilőtt golyó eltalál-e egy ellenséget vagy egy falat. Hasonlóképpen, egy versenyzős játék is használhatja a sugáröntést annak megállapítására, hogy a játékos autója ütközött-e egy akadályba vagy egy másik járműbe a pályán.</w:t>
+      </w:r>
+    </w:p>
+    <w:p>
+      <w:r>
+        <w:t xml:space="preserve">A Unity számos beépített lehetőséget biztosít a sugáröntés megvalósítására, köztük a </w:t>
       </w:r>
       <w:proofErr w:type="spellStart"/>
       <w:r>
-        <w:t>GearVR</w:t>
+        <w:t>Raycast</w:t>
       </w:r>
       <w:proofErr w:type="spellEnd"/>
       <w:r>
-        <w:t xml:space="preserve"> platformra megjelent alkalmazásokkal a felhasználók képesek virtuális környezeteket felfedezni, filmeket vagy TV sorozatot nézni.</w:t>
+        <w:t xml:space="preserve">, a </w:t>
+      </w:r>
+      <w:proofErr w:type="spellStart"/>
+      <w:r>
+        <w:t>SphereCast</w:t>
+      </w:r>
+      <w:proofErr w:type="spellEnd"/>
+      <w:r>
+        <w:t xml:space="preserve">, a </w:t>
+      </w:r>
+      <w:proofErr w:type="spellStart"/>
+      <w:r>
+        <w:t>CapsuleCast</w:t>
+      </w:r>
+      <w:proofErr w:type="spellEnd"/>
+      <w:r>
+        <w:t xml:space="preserve"> és a </w:t>
+      </w:r>
+      <w:proofErr w:type="spellStart"/>
+      <w:r>
+        <w:t>BoxCast</w:t>
+      </w:r>
+      <w:proofErr w:type="spellEnd"/>
+      <w:r>
+        <w:t>. Mindegyik módszer kissé másképp működik, és különböző típusú játékmechanizmusokra optimalizált.</w:t>
       </w:r>
     </w:p>
     <w:p>
@@ -5438,815 +6469,67 @@
       </w:r>
       <w:proofErr w:type="spellStart"/>
       <w:r>
-        <w:t>GearVR</w:t>
+        <w:t>Raycast</w:t>
       </w:r>
       <w:proofErr w:type="spellEnd"/>
       <w:r>
-        <w:t xml:space="preserve"> erőssége a hozzáférhetőség, és hordozhatóság, mivel egy kompatibilis </w:t>
-      </w:r>
-      <w:r>
-        <w:t>okos</w:t>
-      </w:r>
-      <w:r>
-        <w:t>telefonnal bárhol használható. A szemüveg ezen kívül lényegesen olcsóbb</w:t>
-      </w:r>
-      <w:r>
-        <w:t>,</w:t>
-      </w:r>
-      <w:r>
-        <w:t xml:space="preserve"> mint a tradicionális VR szemüvegek</w:t>
-      </w:r>
-      <w:r>
-        <w:t>, így könnyebben megfizethető a felhasználó számára főleg, ha már rendelkezik egy, a szemüveggel, kompatibilis okostelefonnal.</w:t>
-      </w:r>
-    </w:p>
-    <w:p>
-      <w:r>
-        <w:t xml:space="preserve">Sajnos a </w:t>
+        <w:t xml:space="preserve"> a sugáröntés legalapvetőbb formája, és egy egyenes vonal és a jelenet más objektumai közötti ütközések észlelésére szolgál. A </w:t>
       </w:r>
       <w:proofErr w:type="spellStart"/>
       <w:r>
-        <w:t>GearVR</w:t>
+        <w:t>SphereCast</w:t>
       </w:r>
       <w:proofErr w:type="spellEnd"/>
       <w:r>
-        <w:t xml:space="preserve"> rendelkezik néhány elég gyenge ponttal is. A VR élmény minősége függ a használt okostelefontól. és sok eszköz nem kompatibilis a szemüveggel. A grafikus és számítási kapacitást szintén limitálja az okostelefon </w:t>
+        <w:t xml:space="preserve"> hasonló a </w:t>
       </w:r>
       <w:proofErr w:type="spellStart"/>
       <w:r>
-        <w:t>hardvere</w:t>
+        <w:t>Raycasthoz</w:t>
       </w:r>
       <w:proofErr w:type="spellEnd"/>
       <w:r>
-        <w:t xml:space="preserve">, ami kevésbé magával ragadó és realisztikus élményhez vezethet, tradicionális VR szemüvegekhez képest. Ezen kívül a </w:t>
+        <w:t xml:space="preserve">, de egyenes vonal helyett gömbsugarat vet, ami pontosabb ütközésérzékelést tesz lehetővé. A </w:t>
       </w:r>
       <w:proofErr w:type="spellStart"/>
       <w:r>
-        <w:t>GearVR</w:t>
+        <w:t>CapsuleCast</w:t>
       </w:r>
       <w:proofErr w:type="spellEnd"/>
       <w:r>
-        <w:t xml:space="preserve"> fejlesztését és támogatását megszakították 2019-ben</w:t>
-      </w:r>
-      <w:r>
-        <w:t xml:space="preserve">, mivel Samsung más VR és AR termékekre fordította a hangsúlyt. </w:t>
+        <w:t xml:space="preserve"> hasonló a </w:t>
       </w:r>
       <w:proofErr w:type="spellStart"/>
       <w:r>
-        <w:t>Oculus</w:t>
+        <w:t>SphereCasthoz</w:t>
       </w:r>
       <w:proofErr w:type="spellEnd"/>
       <w:r>
-        <w:t xml:space="preserve"> továbbra is támogatja a </w:t>
+        <w:t xml:space="preserve">, de kapszula alakú sugarat bocsát ki. Végül a </w:t>
       </w:r>
       <w:proofErr w:type="spellStart"/>
       <w:r>
-        <w:t>GearVR</w:t>
+        <w:t>BoxCast</w:t>
       </w:r>
       <w:proofErr w:type="spellEnd"/>
       <w:r>
-        <w:t xml:space="preserve"> eszközöket.</w:t>
-      </w:r>
-    </w:p>
-    <w:p>
-      <w:pPr>
-        <w:pStyle w:val="Heading2"/>
-      </w:pPr>
-      <w:bookmarkStart w:id="13" w:name="_Toc133179158"/>
-      <w:proofErr w:type="spellStart"/>
-      <w:r>
-        <w:t>Unity</w:t>
-      </w:r>
-      <w:proofErr w:type="spellEnd"/>
-      <w:r>
-        <w:t xml:space="preserve"> játékmotor</w:t>
-      </w:r>
-      <w:bookmarkEnd w:id="13"/>
-    </w:p>
-    <w:p>
-      <w:pPr>
-        <w:pStyle w:val="Firstparagraph"/>
-      </w:pPr>
-      <w:r>
-        <w:t xml:space="preserve">A </w:t>
-      </w:r>
-      <w:proofErr w:type="spellStart"/>
-      <w:r>
-        <w:t>Unity</w:t>
-      </w:r>
-      <w:proofErr w:type="spellEnd"/>
-      <w:r>
-        <w:t xml:space="preserve"> egy népszerű motor, amit 2005-ben a </w:t>
-      </w:r>
-      <w:proofErr w:type="spellStart"/>
-      <w:r>
-        <w:t>Unity</w:t>
-      </w:r>
-      <w:proofErr w:type="spellEnd"/>
-      <w:r>
-        <w:t xml:space="preserve"> Technologies nevű cég adott ki, és azóta is aktívan fejleszt. Eredetileg csak az Apple által készített Mac OS X operációs rendszerre lehetett játékokat készíteni, később a támogatott operációs rendszerek számát kibővítették Windows, iOS, Android és konzolok támogatásával.</w:t>
-      </w:r>
-    </w:p>
-    <w:p>
-      <w:r>
-        <w:t xml:space="preserve">A </w:t>
-      </w:r>
-      <w:proofErr w:type="spellStart"/>
-      <w:r>
-        <w:t>Unity</w:t>
-      </w:r>
-      <w:proofErr w:type="spellEnd"/>
-      <w:r>
-        <w:t xml:space="preserve"> motor erőssége a könnyű kezelhetőség</w:t>
-      </w:r>
-      <w:r>
-        <w:t xml:space="preserve">, és elérhetőség. Gyakori választás mind kezdő, mind tapasztalt fejlesztők körében, köszönhetően a felhasználóbarát felhasználói interfésznek, illetve a </w:t>
-      </w:r>
-      <w:proofErr w:type="spellStart"/>
-      <w:r>
-        <w:t>Unity</w:t>
-      </w:r>
-      <w:proofErr w:type="spellEnd"/>
-      <w:r>
-        <w:t xml:space="preserve"> téma köré épült online közösségnek, akik megosztják egymással a tudást és tapasztalatokat. </w:t>
-      </w:r>
-      <w:r>
-        <w:t xml:space="preserve">A </w:t>
-      </w:r>
-      <w:proofErr w:type="spellStart"/>
-      <w:r>
-        <w:t>Unity</w:t>
-      </w:r>
-      <w:proofErr w:type="spellEnd"/>
-      <w:r>
-        <w:t xml:space="preserve"> motor ezen kívül rendelkezik előre elkészített eszközökkel, és elemekkel, amiket könnyen és gyorsan lehet integrálni a fejlesztett játékba.</w:t>
-      </w:r>
-    </w:p>
-    <w:p>
-      <w:r>
-        <w:t>A motor eleinte 3 nyelvet támogatott</w:t>
-      </w:r>
-      <w:r>
-        <w:t>,</w:t>
-      </w:r>
-      <w:r>
-        <w:t xml:space="preserve"> C#, egy általános felhasználású magas szintű nyelv</w:t>
-      </w:r>
-      <w:r>
-        <w:t xml:space="preserve">, amihez a motor a </w:t>
-      </w:r>
-      <w:proofErr w:type="spellStart"/>
-      <w:r>
-        <w:t>Mono</w:t>
-      </w:r>
-      <w:proofErr w:type="spellEnd"/>
-      <w:r>
-        <w:t xml:space="preserve"> nevű scripting API-t biztosítja, </w:t>
-      </w:r>
-      <w:proofErr w:type="spellStart"/>
-      <w:r>
-        <w:t>Boo</w:t>
-      </w:r>
-      <w:proofErr w:type="spellEnd"/>
-      <w:r>
-        <w:t xml:space="preserve">, egy Python szintaktika által inspirált általános felhasználású nyelv, illetve </w:t>
-      </w:r>
-      <w:proofErr w:type="spellStart"/>
-      <w:r>
-        <w:t>UnityScript</w:t>
-      </w:r>
-      <w:proofErr w:type="spellEnd"/>
-      <w:r>
-        <w:t xml:space="preserve">, egy </w:t>
-      </w:r>
-      <w:proofErr w:type="spellStart"/>
-      <w:r>
-        <w:t>Boo</w:t>
-      </w:r>
-      <w:proofErr w:type="spellEnd"/>
-      <w:r>
-        <w:t xml:space="preserve"> alapú JavaScript szintaktikájú nyelv, amit kimondottan a </w:t>
-      </w:r>
-      <w:proofErr w:type="spellStart"/>
-      <w:r>
-        <w:t>Unity</w:t>
-      </w:r>
-      <w:proofErr w:type="spellEnd"/>
-      <w:r>
-        <w:t xml:space="preserve"> motorhoz fejlesztettek. Utóbbi </w:t>
-      </w:r>
-      <w:r>
-        <w:lastRenderedPageBreak/>
-        <w:t xml:space="preserve">kettő támogatása megszűnt 2017-ben a kis számú felhasználók miatt, így a </w:t>
-      </w:r>
-      <w:proofErr w:type="spellStart"/>
-      <w:r>
-        <w:t>Unity</w:t>
-      </w:r>
-      <w:proofErr w:type="spellEnd"/>
-      <w:r>
-        <w:t xml:space="preserve"> mára csak a C# nyelvet támogatja.</w:t>
-      </w:r>
-    </w:p>
-    <w:p>
-      <w:r>
-        <w:t>A motor másik erőssége</w:t>
-      </w:r>
-      <w:r>
-        <w:t>, hogy</w:t>
-      </w:r>
-      <w:r>
-        <w:t xml:space="preserve"> több platformot is támogat</w:t>
-      </w:r>
-      <w:r>
-        <w:t xml:space="preserve">, így könnyedén lehet több platformra is fejleszteni minimális munkával. Emiatt </w:t>
-      </w:r>
-      <w:proofErr w:type="spellStart"/>
-      <w:r>
-        <w:t>Unity</w:t>
-      </w:r>
-      <w:proofErr w:type="spellEnd"/>
-      <w:r>
-        <w:t xml:space="preserve"> segítségével fejleszteni olcsóbb és effektívebb azokhoz a motorokhoz képest</w:t>
-      </w:r>
-      <w:r>
-        <w:t>,</w:t>
-      </w:r>
-      <w:r>
-        <w:t xml:space="preserve"> amik csak egy platformot támogatnak.</w:t>
-      </w:r>
-    </w:p>
-    <w:p>
-      <w:r>
-        <w:t xml:space="preserve">A </w:t>
-      </w:r>
-      <w:proofErr w:type="spellStart"/>
-      <w:r>
-        <w:t>Unity</w:t>
-      </w:r>
-      <w:proofErr w:type="spellEnd"/>
-      <w:r>
-        <w:t xml:space="preserve"> legnagyobb hátránya</w:t>
-      </w:r>
-      <w:r>
-        <w:t xml:space="preserve"> a teljesítmény és optimalizációs problémák, főleg nagyobb projekteknél. Ezek kevesebb </w:t>
-      </w:r>
-      <w:proofErr w:type="spellStart"/>
-      <w:r>
-        <w:t>másodpercekénti</w:t>
-      </w:r>
-      <w:proofErr w:type="spellEnd"/>
-      <w:r>
-        <w:t xml:space="preserve"> képkocka számhoz, és hosszabb töltési időhöz vezethet, amik ronthatják a játékos élményt. Ezen kívül a magas licenszdíjak belépési korlátot állíthatnak</w:t>
-      </w:r>
-      <w:r>
-        <w:t xml:space="preserve"> egyes fejlesztők</w:t>
-      </w:r>
-      <w:r>
-        <w:t>nek</w:t>
-      </w:r>
-      <w:r>
-        <w:t>, különösen a</w:t>
-      </w:r>
-      <w:r>
-        <w:t xml:space="preserve"> </w:t>
-      </w:r>
-      <w:r>
-        <w:t>kezdő</w:t>
-      </w:r>
-      <w:r>
-        <w:t>knek</w:t>
-      </w:r>
-      <w:r>
-        <w:t>.</w:t>
-      </w:r>
-    </w:p>
-    <w:p>
-      <w:pPr>
-        <w:pStyle w:val="Heading2"/>
-      </w:pPr>
-      <w:bookmarkStart w:id="14" w:name="_Toc133179159"/>
-      <w:r>
-        <w:t>Verziókezelés</w:t>
-      </w:r>
-      <w:bookmarkEnd w:id="14"/>
-    </w:p>
-    <w:p>
-      <w:pPr>
-        <w:pStyle w:val="Firstparagraph"/>
-      </w:pPr>
-      <w:r>
-        <w:t xml:space="preserve">A </w:t>
-      </w:r>
-      <w:proofErr w:type="spellStart"/>
-      <w:r>
-        <w:t>Git</w:t>
-      </w:r>
-      <w:proofErr w:type="spellEnd"/>
-      <w:r>
-        <w:t xml:space="preserve"> egy népszerű verziókezelő rendszer, amelyet fejlesztők a kódbázisuk módosításainak kezelésére</w:t>
-      </w:r>
-      <w:r>
-        <w:t xml:space="preserve"> </w:t>
-      </w:r>
-      <w:r>
-        <w:t xml:space="preserve">használnak. 2005-ben </w:t>
-      </w:r>
-      <w:r>
-        <w:t>jelent meg</w:t>
-      </w:r>
-      <w:r>
-        <w:t xml:space="preserve">, </w:t>
-      </w:r>
-      <w:r>
-        <w:t xml:space="preserve">a Linux Kernel verziókezeléséhez készítette Linus </w:t>
-      </w:r>
-      <w:proofErr w:type="spellStart"/>
-      <w:r>
-        <w:t>Torvalds</w:t>
-      </w:r>
-      <w:proofErr w:type="spellEnd"/>
-      <w:r>
-        <w:t xml:space="preserve">, </w:t>
-      </w:r>
-      <w:r>
-        <w:t>és azóta a szoftverfejlesztés szabványos eszközévé vált</w:t>
-      </w:r>
-      <w:r>
-        <w:t>.</w:t>
-      </w:r>
-    </w:p>
-    <w:p>
-      <w:proofErr w:type="spellStart"/>
-      <w:r>
-        <w:t>A</w:t>
-      </w:r>
-      <w:proofErr w:type="spellEnd"/>
-      <w:r>
-        <w:t xml:space="preserve"> </w:t>
-      </w:r>
-      <w:proofErr w:type="spellStart"/>
-      <w:r>
-        <w:t>Git</w:t>
-      </w:r>
-      <w:proofErr w:type="spellEnd"/>
-      <w:r>
-        <w:t xml:space="preserve"> használata több okból is fontos. Először is, lehetővé teszi a fejlesztők számára, hogy nyomon kövessék a kódjukban idővel bekövetkező változásokat, így szükség esetén könnyebben visszaállíthatják a korábbi verziókat. Ez különösen hasznos lehet</w:t>
-      </w:r>
-      <w:r>
-        <w:t xml:space="preserve"> olyan </w:t>
-      </w:r>
-      <w:r>
-        <w:t>projektekné</w:t>
-      </w:r>
-      <w:r>
-        <w:t>l, amiken több fejlesztő dolgozik párhuzamosan</w:t>
-      </w:r>
-      <w:r>
-        <w:t xml:space="preserve">, </w:t>
-      </w:r>
-      <w:r>
-        <w:t>ami miatt</w:t>
-      </w:r>
-      <w:r>
-        <w:t xml:space="preserve"> könnyen előfordulhatnak hibák vagy konfliktusok. Ezen kívül a </w:t>
-      </w:r>
-      <w:proofErr w:type="spellStart"/>
-      <w:r>
-        <w:t>Git</w:t>
-      </w:r>
-      <w:proofErr w:type="spellEnd"/>
-      <w:r>
-        <w:t xml:space="preserve"> lehetővé teszi a fejlesztők számára, </w:t>
-      </w:r>
-      <w:r>
-        <w:t>hogy leágazzanak a fő kódbázisról,</w:t>
-      </w:r>
-      <w:r>
-        <w:t xml:space="preserve"> így új funkciók</w:t>
-      </w:r>
-      <w:r>
-        <w:t>at próbálhatnak ki</w:t>
-      </w:r>
-      <w:r>
-        <w:t xml:space="preserve"> anélkül, hog</w:t>
-      </w:r>
-      <w:r>
-        <w:t xml:space="preserve">y </w:t>
-      </w:r>
-      <w:r>
-        <w:t>befolyásolnák</w:t>
-      </w:r>
-      <w:r>
-        <w:t xml:space="preserve"> azt</w:t>
-      </w:r>
-      <w:r>
-        <w:t>.</w:t>
-      </w:r>
-      <w:r>
-        <w:t xml:space="preserve"> Ezeket az ágakat később igény szerint vissza lehet vezetni akár a fő ágba, akár másik ágakba. </w:t>
-      </w:r>
-    </w:p>
-    <w:p>
-      <w:r>
-        <w:t xml:space="preserve">A </w:t>
-      </w:r>
-      <w:proofErr w:type="spellStart"/>
-      <w:r>
-        <w:t>Git</w:t>
-      </w:r>
-      <w:proofErr w:type="spellEnd"/>
-      <w:r>
-        <w:t xml:space="preserve"> az együttműködést is megkönnyíti, mivel több fejlesztő egyszerre dolgozhat ugyanazon a kódbázison, és változtatásai</w:t>
-      </w:r>
-      <w:r>
-        <w:t>ka</w:t>
-      </w:r>
-      <w:r>
-        <w:t>t zökkenőmentesen egyesítheti</w:t>
-      </w:r>
-      <w:r>
-        <w:t>k</w:t>
-      </w:r>
-      <w:r>
-        <w:t xml:space="preserve">. Ez megkönnyíti a kódváltozások kezelését, és biztosítja, hogy mindenki a kód legfrissebb verzióján dolgozik. Továbbá a </w:t>
-      </w:r>
-      <w:proofErr w:type="spellStart"/>
-      <w:r>
-        <w:t>Git</w:t>
-      </w:r>
-      <w:proofErr w:type="spellEnd"/>
-      <w:r>
-        <w:t xml:space="preserve"> elágazási és összevonási funkciói megkönnyítik a </w:t>
-      </w:r>
-      <w:proofErr w:type="spellStart"/>
-      <w:r>
-        <w:t>kódbeli</w:t>
-      </w:r>
-      <w:proofErr w:type="spellEnd"/>
-      <w:r>
-        <w:t xml:space="preserve"> </w:t>
-      </w:r>
-      <w:r>
-        <w:t>konfliktusok kezelését és a kódban felmerülő problémák megoldását.</w:t>
-      </w:r>
-    </w:p>
-    <w:p>
-      <w:r>
-        <w:t xml:space="preserve">A </w:t>
-      </w:r>
-      <w:proofErr w:type="spellStart"/>
-      <w:r>
-        <w:t>Git</w:t>
-      </w:r>
-      <w:proofErr w:type="spellEnd"/>
-      <w:r>
-        <w:t xml:space="preserve"> úgy működik, hogy létrehoz egy olyan tárolót</w:t>
-      </w:r>
-      <w:r>
-        <w:t xml:space="preserve">, </w:t>
-      </w:r>
-      <w:proofErr w:type="spellStart"/>
-      <w:r>
-        <w:t>repository</w:t>
-      </w:r>
-      <w:proofErr w:type="spellEnd"/>
-      <w:r>
-        <w:t>-t</w:t>
-      </w:r>
-      <w:r>
-        <w:t xml:space="preserve">, amely a fejlesztők által végrehajtott összes kódmódosítást tárolja. Minden egyes változtatást a </w:t>
-      </w:r>
-      <w:proofErr w:type="spellStart"/>
-      <w:r>
-        <w:t>Git</w:t>
-      </w:r>
-      <w:proofErr w:type="spellEnd"/>
-      <w:r>
-        <w:t xml:space="preserve"> nyomon követ, </w:t>
-      </w:r>
-      <w:r>
-        <w:t>amik később</w:t>
-      </w:r>
-      <w:r>
-        <w:t xml:space="preserve"> szükség esetén megtekinthető</w:t>
-      </w:r>
-      <w:r>
-        <w:t>k</w:t>
-      </w:r>
-      <w:r>
-        <w:t xml:space="preserve"> </w:t>
-      </w:r>
-      <w:r>
-        <w:t>vagy</w:t>
-      </w:r>
-      <w:r>
-        <w:t xml:space="preserve"> visszaállítható</w:t>
-      </w:r>
-      <w:r>
-        <w:t>k</w:t>
-      </w:r>
-      <w:r>
-        <w:t xml:space="preserve">. </w:t>
-      </w:r>
-    </w:p>
-    <w:p>
-      <w:r>
-        <w:lastRenderedPageBreak/>
-        <w:t xml:space="preserve">A </w:t>
-      </w:r>
-      <w:proofErr w:type="spellStart"/>
-      <w:r>
-        <w:t>Git</w:t>
-      </w:r>
-      <w:proofErr w:type="spellEnd"/>
-      <w:r>
-        <w:t xml:space="preserve"> egy sor más funkciót is biztosít, amelyek megkönnyítik a kódváltozások kezelését, például címkék létrehozását és egyesítését, problémák és hibák nyomon követését, valamint a kódváltozások részletes előzményeinek megtekintését. Ezek a funkciók megkönnyítik a fejlesztők számára a közös munkát és a kódbázisuk módosításainak kezelését, javítva a termelékenységet és csökkentve a hibák vagy konfliktusok valószínűségét.</w:t>
-      </w:r>
-    </w:p>
-    <w:p>
-      <w:pPr>
-        <w:pStyle w:val="Heading2"/>
-      </w:pPr>
-      <w:bookmarkStart w:id="15" w:name="_Toc133179160"/>
-      <w:r>
-        <w:t>Integrált fejlesztői környezet</w:t>
-      </w:r>
-      <w:bookmarkEnd w:id="15"/>
-    </w:p>
-    <w:p>
-      <w:pPr>
-        <w:pStyle w:val="Firstparagraph"/>
-      </w:pPr>
-      <w:r>
-        <w:t xml:space="preserve">A </w:t>
-      </w:r>
-      <w:proofErr w:type="spellStart"/>
-      <w:r>
-        <w:t>JetBrains</w:t>
-      </w:r>
-      <w:proofErr w:type="spellEnd"/>
-      <w:r>
-        <w:t xml:space="preserve"> </w:t>
-      </w:r>
-      <w:proofErr w:type="spellStart"/>
-      <w:r>
-        <w:t>Rider</w:t>
-      </w:r>
-      <w:proofErr w:type="spellEnd"/>
-      <w:r>
-        <w:t xml:space="preserve"> egy integrált fejlesztőkörnyezet (IDE), amelyet több programozási nyelv, köztük a C# és a </w:t>
-      </w:r>
-      <w:proofErr w:type="spellStart"/>
-      <w:r>
-        <w:t>Unity</w:t>
-      </w:r>
-      <w:proofErr w:type="spellEnd"/>
-      <w:r>
-        <w:t xml:space="preserve"> használatára terveztek. Különösen alkalmas a </w:t>
-      </w:r>
-      <w:proofErr w:type="spellStart"/>
-      <w:r>
-        <w:t>Unity</w:t>
-      </w:r>
-      <w:proofErr w:type="spellEnd"/>
-      <w:r>
-        <w:t xml:space="preserve"> fejlesztéséhez, mivel számos olyan funkciót kínál, amelyek megkönnyítik a kódmódosítások kezelését és a más fejlesztőkkel való együttműködést. A </w:t>
-      </w:r>
-      <w:proofErr w:type="spellStart"/>
-      <w:r>
-        <w:t>Rider</w:t>
-      </w:r>
-      <w:proofErr w:type="spellEnd"/>
-      <w:r>
-        <w:t xml:space="preserve"> egyik fő erőssége a fejlett kódelemzési és </w:t>
-      </w:r>
-      <w:proofErr w:type="spellStart"/>
-      <w:r>
-        <w:t>refaktorálási</w:t>
-      </w:r>
-      <w:proofErr w:type="spellEnd"/>
-      <w:r>
-        <w:t xml:space="preserve"> képességek, amelyek segítségével a fejlesztők gyorsabban és hatékonyabban azonosíthatják és javíthatják a kódjukban lévő problémákat. Ez olyan funkciókat foglal magában, mint a kódkiegészítés, a kódkiemelés és a kódnavigáció, amelyek megkönnyítik a kód írását, hibakeresését és karbantartását.</w:t>
-      </w:r>
-    </w:p>
-    <w:p>
-      <w:r>
-        <w:t xml:space="preserve">A </w:t>
-      </w:r>
-      <w:proofErr w:type="spellStart"/>
-      <w:r>
-        <w:t>Rider</w:t>
-      </w:r>
-      <w:proofErr w:type="spellEnd"/>
-      <w:r>
-        <w:t xml:space="preserve"> egy sor együttműködési és verziókezelési eszközt is biztosít, beleértve a </w:t>
-      </w:r>
-      <w:proofErr w:type="spellStart"/>
-      <w:r>
-        <w:t>Git</w:t>
-      </w:r>
-      <w:proofErr w:type="spellEnd"/>
-      <w:r>
-        <w:t xml:space="preserve">, a GitHub és más verziókezelő rendszerek beépített támogatását. A </w:t>
-      </w:r>
-      <w:proofErr w:type="spellStart"/>
-      <w:r>
-        <w:t>Rider</w:t>
-      </w:r>
-      <w:proofErr w:type="spellEnd"/>
-      <w:r>
-        <w:t xml:space="preserve"> emellett tartalmaz egy sor hibakeresési és profilkészítési eszközt, amelyek segítségével a fejlesztők azonosíthatják és javíthatják a kódjukban lévő teljesítményproblémákat.</w:t>
+        <w:t xml:space="preserve"> egy téglalap alakú prizma alakú sugarat vet ki, ami hasznos lehet nagyobb vagy összetettebb objektumokkal való ütközések észleléséhez.</w:t>
+      </w:r>
+    </w:p>
+    <w:p>
+      <w:r>
+        <w:t>Ezeken a beépített lehetőségeken kívül a Unity támogatja az egyéni sugárkibocsátási implementációkat is, így a fejlesztők saját sugárkibocsátási algoritmusokat és szkripteket hozhatnak létre. Ez hasznos lehet összetettebb vagy speciálisabb játékmechanizmusok megvalósításához, vagy a sugárvetés teljesítményének optimalizálásához nagy vagy összetett játékkörnyezetekben.</w:t>
       </w:r>
     </w:p>
     <w:p>
       <w:pPr>
         <w:pStyle w:val="Heading1"/>
       </w:pPr>
-      <w:r>
-        <w:t>Implementáció</w:t>
-      </w:r>
-    </w:p>
-    <w:p>
-      <w:pPr>
-        <w:pStyle w:val="Heading2"/>
-      </w:pPr>
-      <w:proofErr w:type="spellStart"/>
-      <w:r>
-        <w:t>Raycast</w:t>
-      </w:r>
-      <w:proofErr w:type="spellEnd"/>
-    </w:p>
-    <w:p>
-      <w:pPr>
-        <w:pStyle w:val="Firstparagraph"/>
-      </w:pPr>
-      <w:r>
-        <w:t xml:space="preserve">A Ray </w:t>
-      </w:r>
-      <w:proofErr w:type="spellStart"/>
-      <w:r>
-        <w:t>casting</w:t>
-      </w:r>
-      <w:proofErr w:type="spellEnd"/>
-      <w:r>
-        <w:t xml:space="preserve"> a játékfejlesztésben, különösen a </w:t>
-      </w:r>
-      <w:proofErr w:type="spellStart"/>
-      <w:r>
-        <w:t>Unity</w:t>
-      </w:r>
-      <w:proofErr w:type="spellEnd"/>
-      <w:r>
-        <w:t xml:space="preserve"> játékmotorban használt technika, amely a 3D térben lévő objektumok közötti ütközések és kereszteződések észlelésére szolgál. A sugárvetítés alapgondolata, hogy egy virtuális vonalat vagy "sugarat" vetítünk az egyik objektumtól a másikig, hogy megállapítsuk, metszik-e egymást vagy ütköznek-e egymással. Ez úgy valósul meg, hogy egy adott pontból egy adott irányba egy sugarat bocsátunk ki, és ellenőrizzük, hogy a sugár keresztezi-e az útjába eső objektumokat.</w:t>
-      </w:r>
-    </w:p>
-    <w:p>
-      <w:pPr>
-        <w:pStyle w:val="Firstparagraph"/>
-      </w:pPr>
-    </w:p>
-    <w:p>
-      <w:r>
-        <w:t xml:space="preserve">A játékfejlesztés során a sugárnyalábolás számos gyakori játékmechanika, például a lövés, a célzás és az ütközésérzékelés megvalósításának kritikus technikája. Például egy első személyű </w:t>
-      </w:r>
-      <w:proofErr w:type="spellStart"/>
-      <w:r>
-        <w:t>lövöldözős</w:t>
-      </w:r>
-      <w:proofErr w:type="spellEnd"/>
-      <w:r>
-        <w:t xml:space="preserve"> játékban a sugárvetés segítségével határozható meg, hogy a játékos fegyveréből kilőtt golyó eltalál-e egy ellenséget vagy egy falat. Hasonlóképpen, egy versenyzős játék is használhatja a sugáröntést annak megállapítására, hogy a játékos autója ütközött-e egy akadályba vagy egy másik járműbe a pályán.</w:t>
-      </w:r>
-    </w:p>
-    <w:p>
-      <w:r>
-        <w:t xml:space="preserve">A </w:t>
-      </w:r>
-      <w:proofErr w:type="spellStart"/>
-      <w:r>
-        <w:t>Unity</w:t>
-      </w:r>
-      <w:proofErr w:type="spellEnd"/>
-      <w:r>
-        <w:t xml:space="preserve"> számos beépített lehetőséget biztosít a sugáröntés megvalósítására, köztük a </w:t>
-      </w:r>
-      <w:proofErr w:type="spellStart"/>
-      <w:r>
-        <w:t>Raycast</w:t>
-      </w:r>
-      <w:proofErr w:type="spellEnd"/>
-      <w:r>
-        <w:t xml:space="preserve">, a </w:t>
-      </w:r>
-      <w:proofErr w:type="spellStart"/>
-      <w:r>
-        <w:t>SphereCast</w:t>
-      </w:r>
-      <w:proofErr w:type="spellEnd"/>
-      <w:r>
-        <w:t xml:space="preserve">, a </w:t>
-      </w:r>
-      <w:proofErr w:type="spellStart"/>
-      <w:r>
-        <w:t>CapsuleCast</w:t>
-      </w:r>
-      <w:proofErr w:type="spellEnd"/>
-      <w:r>
-        <w:t xml:space="preserve"> és a </w:t>
-      </w:r>
-      <w:proofErr w:type="spellStart"/>
-      <w:r>
-        <w:t>BoxCast</w:t>
-      </w:r>
-      <w:proofErr w:type="spellEnd"/>
-      <w:r>
-        <w:t>. Mindegyik módszer kissé másképp működik, és különböző típusú játékmechanizmusokra optimalizált.</w:t>
-      </w:r>
-    </w:p>
-    <w:p>
-      <w:r>
-        <w:t xml:space="preserve">A </w:t>
-      </w:r>
-      <w:proofErr w:type="spellStart"/>
-      <w:r>
-        <w:t>Raycast</w:t>
-      </w:r>
-      <w:proofErr w:type="spellEnd"/>
-      <w:r>
-        <w:t xml:space="preserve"> a sugáröntés legalapvetőbb formája, és egy egyenes vonal és a jelenet más objektumai közötti ütközések észlelésére szolgál. A </w:t>
-      </w:r>
-      <w:proofErr w:type="spellStart"/>
-      <w:r>
-        <w:t>SphereCast</w:t>
-      </w:r>
-      <w:proofErr w:type="spellEnd"/>
-      <w:r>
-        <w:t xml:space="preserve"> hasonló a </w:t>
-      </w:r>
-      <w:proofErr w:type="spellStart"/>
-      <w:r>
-        <w:t>Raycasthoz</w:t>
-      </w:r>
-      <w:proofErr w:type="spellEnd"/>
-      <w:r>
-        <w:t xml:space="preserve">, de egyenes vonal helyett gömbsugarat vet, ami pontosabb ütközésérzékelést tesz lehetővé. A </w:t>
-      </w:r>
-      <w:proofErr w:type="spellStart"/>
-      <w:r>
-        <w:t>CapsuleCast</w:t>
-      </w:r>
-      <w:proofErr w:type="spellEnd"/>
-      <w:r>
-        <w:t xml:space="preserve"> hasonló a </w:t>
-      </w:r>
-      <w:proofErr w:type="spellStart"/>
-      <w:r>
-        <w:t>SphereCasthoz</w:t>
-      </w:r>
-      <w:proofErr w:type="spellEnd"/>
-      <w:r>
-        <w:t xml:space="preserve">, de kapszula alakú sugarat bocsát ki. Végül a </w:t>
-      </w:r>
-      <w:proofErr w:type="spellStart"/>
-      <w:r>
-        <w:t>BoxCast</w:t>
-      </w:r>
-      <w:proofErr w:type="spellEnd"/>
-      <w:r>
-        <w:t xml:space="preserve"> egy téglalap alakú prizma alakú sugarat vet ki, ami hasznos lehet nagyobb vagy összetettebb objektumokkal való ütközések észleléséhez.</w:t>
-      </w:r>
-    </w:p>
-    <w:p>
-      <w:r>
-        <w:t xml:space="preserve">Ezeken a beépített lehetőségeken kívül a </w:t>
-      </w:r>
-      <w:proofErr w:type="spellStart"/>
-      <w:r>
-        <w:t>Unity</w:t>
-      </w:r>
-      <w:proofErr w:type="spellEnd"/>
-      <w:r>
-        <w:t xml:space="preserve"> támogatja az egyéni sugárkibocsátási implementációkat is, így a fejlesztők saját sugárkibocsátási algoritmusokat és </w:t>
-      </w:r>
-      <w:proofErr w:type="spellStart"/>
-      <w:r>
-        <w:t>szkripteket</w:t>
-      </w:r>
-      <w:proofErr w:type="spellEnd"/>
-      <w:r>
-        <w:t xml:space="preserve"> hozhatnak létre. Ez hasznos lehet összetettebb vagy speciálisabb játékmechanizmusok megvalósításához, vagy a sugárvetés teljesítményének optimalizálásához nagy vagy összetett játékkörnyezetekben.</w:t>
-      </w:r>
-    </w:p>
-    <w:p>
-      <w:pPr>
-        <w:pStyle w:val="Heading1"/>
-      </w:pPr>
-      <w:bookmarkStart w:id="16" w:name="_Toc133179161"/>
+      <w:bookmarkStart w:id="18" w:name="_Toc133314123"/>
       <w:r>
         <w:t>Instrukciók</w:t>
       </w:r>
-      <w:bookmarkEnd w:id="16"/>
+      <w:bookmarkEnd w:id="18"/>
     </w:p>
     <w:p>
       <w:pPr>
@@ -6402,10 +6685,8 @@
           <w:rFonts w:cs="Times New Roman"/>
           <w:szCs w:val="24"/>
         </w:rPr>
-        <w:lastRenderedPageBreak/>
         <w:t xml:space="preserve">Gazdaságinformatikus </w:t>
       </w:r>
-      <w:proofErr w:type="spellStart"/>
       <w:r>
         <w:rPr>
           <w:rFonts w:cs="Times New Roman"/>
@@ -6413,7 +6694,6 @@
         </w:rPr>
         <w:t>BSc</w:t>
       </w:r>
-      <w:proofErr w:type="spellEnd"/>
       <w:r>
         <w:rPr>
           <w:rFonts w:cs="Times New Roman"/>
@@ -6439,9 +6719,9 @@
           <w:rFonts w:cs="Times New Roman"/>
           <w:szCs w:val="24"/>
         </w:rPr>
+        <w:lastRenderedPageBreak/>
         <w:t xml:space="preserve">Mérnökinformatikus </w:t>
       </w:r>
-      <w:proofErr w:type="spellStart"/>
       <w:r>
         <w:rPr>
           <w:rFonts w:cs="Times New Roman"/>
@@ -6449,7 +6729,6 @@
         </w:rPr>
         <w:t>BSc</w:t>
       </w:r>
-      <w:proofErr w:type="spellEnd"/>
       <w:r>
         <w:rPr>
           <w:rFonts w:cs="Times New Roman"/>
@@ -6477,7 +6756,6 @@
         </w:rPr>
         <w:t xml:space="preserve">Programtervező informatikus </w:t>
       </w:r>
-      <w:proofErr w:type="spellStart"/>
       <w:r>
         <w:rPr>
           <w:rFonts w:cs="Times New Roman"/>
@@ -6485,7 +6763,6 @@
         </w:rPr>
         <w:t>BSc</w:t>
       </w:r>
-      <w:proofErr w:type="spellEnd"/>
       <w:r>
         <w:rPr>
           <w:rFonts w:cs="Times New Roman"/>
@@ -6513,7 +6790,6 @@
         </w:rPr>
         <w:t xml:space="preserve">Villamosmérnök </w:t>
       </w:r>
-      <w:proofErr w:type="spellStart"/>
       <w:r>
         <w:rPr>
           <w:rFonts w:cs="Times New Roman"/>
@@ -6521,7 +6797,6 @@
         </w:rPr>
         <w:t>BSc</w:t>
       </w:r>
-      <w:proofErr w:type="spellEnd"/>
       <w:r>
         <w:rPr>
           <w:rFonts w:cs="Times New Roman"/>
@@ -6547,17 +6822,8 @@
           <w:rFonts w:cs="Times New Roman"/>
           <w:szCs w:val="24"/>
         </w:rPr>
-        <w:t xml:space="preserve">Üzemmérnök informatikus </w:t>
-      </w:r>
-      <w:proofErr w:type="spellStart"/>
-      <w:r>
-        <w:rPr>
-          <w:rFonts w:cs="Times New Roman"/>
-          <w:szCs w:val="24"/>
-        </w:rPr>
-        <w:t>BSc</w:t>
-      </w:r>
-      <w:proofErr w:type="spellEnd"/>
+        <w:t>Üzemmérnök informatikus BSc</w:t>
+      </w:r>
       <w:r>
         <w:rPr>
           <w:rFonts w:cs="Times New Roman"/>
@@ -6585,7 +6851,6 @@
         </w:rPr>
         <w:t xml:space="preserve">Mérnökinformatikus </w:t>
       </w:r>
-      <w:proofErr w:type="spellStart"/>
       <w:r>
         <w:rPr>
           <w:rFonts w:cs="Times New Roman"/>
@@ -6593,7 +6858,6 @@
         </w:rPr>
         <w:t>MSc</w:t>
       </w:r>
-      <w:proofErr w:type="spellEnd"/>
       <w:r>
         <w:rPr>
           <w:rFonts w:cs="Times New Roman"/>
@@ -6621,7 +6885,6 @@
         </w:rPr>
         <w:t xml:space="preserve">Programtervező informatikus </w:t>
       </w:r>
-      <w:proofErr w:type="spellStart"/>
       <w:r>
         <w:rPr>
           <w:rFonts w:cs="Times New Roman"/>
@@ -6629,7 +6892,6 @@
         </w:rPr>
         <w:t>MSc</w:t>
       </w:r>
-      <w:proofErr w:type="spellEnd"/>
       <w:r>
         <w:rPr>
           <w:rFonts w:cs="Times New Roman"/>
@@ -6676,12 +6938,12 @@
           <w:szCs w:val="22"/>
         </w:rPr>
       </w:pPr>
-      <w:bookmarkStart w:id="17" w:name="_Toc133179162"/>
+      <w:bookmarkStart w:id="19" w:name="_Toc133314124"/>
       <w:r>
         <w:lastRenderedPageBreak/>
         <w:t>Irodalomjegyzék</w:t>
       </w:r>
-      <w:bookmarkEnd w:id="17"/>
+      <w:bookmarkEnd w:id="19"/>
       <w:r>
         <w:fldChar w:fldCharType="begin"/>
       </w:r>
@@ -7916,13 +8178,13 @@
         <w:lastRenderedPageBreak/>
         <w:fldChar w:fldCharType="end"/>
       </w:r>
-      <w:bookmarkStart w:id="18" w:name="_Ref89376640"/>
-      <w:bookmarkStart w:id="19" w:name="_Toc133179163"/>
+      <w:bookmarkStart w:id="20" w:name="_Ref89376640"/>
+      <w:bookmarkStart w:id="21" w:name="_Toc133314125"/>
       <w:r>
         <w:t>Mellékletek</w:t>
       </w:r>
-      <w:bookmarkEnd w:id="18"/>
-      <w:bookmarkEnd w:id="19"/>
+      <w:bookmarkEnd w:id="20"/>
+      <w:bookmarkEnd w:id="21"/>
     </w:p>
     <w:p>
       <w:pPr>
@@ -9297,12 +9559,12 @@
       <w:pPr>
         <w:pStyle w:val="Cmsor1-szmozatlan"/>
       </w:pPr>
-      <w:bookmarkStart w:id="20" w:name="_Toc133179164"/>
+      <w:bookmarkStart w:id="22" w:name="_Toc133314126"/>
       <w:r>
         <w:lastRenderedPageBreak/>
         <w:t>Ábrajegyzék</w:t>
       </w:r>
-      <w:bookmarkEnd w:id="20"/>
+      <w:bookmarkEnd w:id="22"/>
     </w:p>
     <w:p>
       <w:pPr>
@@ -9398,12 +9660,12 @@
       <w:pPr>
         <w:pStyle w:val="Cmsor1-szmozatlan"/>
       </w:pPr>
-      <w:bookmarkStart w:id="21" w:name="_Toc133179165"/>
+      <w:bookmarkStart w:id="23" w:name="_Toc133314127"/>
       <w:r>
         <w:lastRenderedPageBreak/>
         <w:t>Táblázatjegyzék</w:t>
       </w:r>
-      <w:bookmarkEnd w:id="21"/>
+      <w:bookmarkEnd w:id="23"/>
     </w:p>
     <w:p>
       <w:pPr>

</xml_diff>

<commit_message>
thesis pdf updated to pdfa
</commit_message>
<xml_diff>
--- a/Documents/2223_1_KerteszDomonkos_PB8JV3_Szakdolgozat_VP.docx
+++ b/Documents/2223_1_KerteszDomonkos_PB8JV3_Szakdolgozat_VP.docx
@@ -820,7 +820,15 @@
         <w:t xml:space="preserve"> </w:t>
       </w:r>
       <w:r>
-        <w:t>A cím Title stílusú</w:t>
+        <w:t xml:space="preserve">A cím </w:t>
+      </w:r>
+      <w:proofErr w:type="spellStart"/>
+      <w:r>
+        <w:t>Title</w:t>
+      </w:r>
+      <w:proofErr w:type="spellEnd"/>
+      <w:r>
+        <w:t xml:space="preserve"> stílusú</w:t>
       </w:r>
       <w:r>
         <w:t>, formázása</w:t>
@@ -829,7 +837,15 @@
         <w:t xml:space="preserve">: </w:t>
       </w:r>
       <w:r>
-        <w:t xml:space="preserve">Times New Roman, nagybetű, 14 pt, </w:t>
+        <w:t xml:space="preserve">Times New Roman, nagybetű, 14 </w:t>
+      </w:r>
+      <w:proofErr w:type="spellStart"/>
+      <w:r>
+        <w:t>pt</w:t>
+      </w:r>
+      <w:proofErr w:type="spellEnd"/>
+      <w:r>
+        <w:t xml:space="preserve">, </w:t>
       </w:r>
       <w:r>
         <w:t>félkövér</w:t>
@@ -853,7 +869,15 @@
         <w:t>, formázása</w:t>
       </w:r>
       <w:r>
-        <w:t xml:space="preserve">: Times New Roman, 12 pt, </w:t>
+        <w:t xml:space="preserve">: Times New Roman, 12 </w:t>
+      </w:r>
+      <w:proofErr w:type="spellStart"/>
+      <w:r>
+        <w:t>pt</w:t>
+      </w:r>
+      <w:proofErr w:type="spellEnd"/>
+      <w:r>
+        <w:t xml:space="preserve">, </w:t>
       </w:r>
       <w:r>
         <w:t>sorkizárt</w:t>
@@ -2200,7 +2224,7 @@
                 <w:noProof/>
                 <w:webHidden/>
               </w:rPr>
-              <w:t>18</w:t>
+              <w:t>19</w:t>
             </w:r>
             <w:r>
               <w:rPr>
@@ -2292,7 +2316,7 @@
                 <w:noProof/>
                 <w:webHidden/>
               </w:rPr>
-              <w:t>18</w:t>
+              <w:t>24</w:t>
             </w:r>
             <w:r>
               <w:rPr>
@@ -2383,7 +2407,7 @@
                 <w:noProof/>
                 <w:webHidden/>
               </w:rPr>
-              <w:t>19</w:t>
+              <w:t>25</w:t>
             </w:r>
             <w:r>
               <w:rPr>
@@ -2454,7 +2478,7 @@
                 <w:noProof/>
                 <w:webHidden/>
               </w:rPr>
-              <w:t>21</w:t>
+              <w:t>26</w:t>
             </w:r>
             <w:r>
               <w:rPr>
@@ -2525,7 +2549,7 @@
                 <w:noProof/>
                 <w:webHidden/>
               </w:rPr>
-              <w:t>24</w:t>
+              <w:t>29</w:t>
             </w:r>
             <w:r>
               <w:rPr>
@@ -2596,7 +2620,7 @@
                 <w:noProof/>
                 <w:webHidden/>
               </w:rPr>
-              <w:t>26</w:t>
+              <w:t>31</w:t>
             </w:r>
             <w:r>
               <w:rPr>
@@ -2667,7 +2691,7 @@
                 <w:noProof/>
                 <w:webHidden/>
               </w:rPr>
-              <w:t>27</w:t>
+              <w:t>32</w:t>
             </w:r>
             <w:r>
               <w:rPr>
@@ -5525,7 +5549,31 @@
     </w:p>
     <w:p>
       <w:r>
-        <w:t>A szakdolgozat feladatom megoldásához GitHub-ot választottam, mivel biztonságot ad, hogy a kódot egy távoli szerveren tudom tárolni, így bármilyen lokális problémából adódó adatvesztéskor nem veszítem el a már elkészült kódot. A GitHub honlapján le tudom követni a haladást, és probléma esetén bármikor vissza tudok állítani egy korábbi verziót. Valamint a GitHub Desktop alkalmazás felhasználói interfészével kimondottan egyszerű a Git használata, a változtatásaimat könnyen hozzá tudom adni a kódhoz (commit) és könnyen fel tudom tölteni a szerverre (push).</w:t>
+        <w:t xml:space="preserve">A szakdolgozat feladatom megoldásához GitHub-ot választottam, mivel biztonságot ad, hogy a kódot egy távoli szerveren tudom tárolni, így bármilyen lokális problémából adódó adatvesztéskor nem veszítem el a már elkészült kódot. A GitHub honlapján le tudom követni a haladást, és probléma esetén bármikor vissza tudok állítani egy korábbi verziót. Valamint a GitHub </w:t>
+      </w:r>
+      <w:proofErr w:type="spellStart"/>
+      <w:r>
+        <w:t>Desktop</w:t>
+      </w:r>
+      <w:proofErr w:type="spellEnd"/>
+      <w:r>
+        <w:t xml:space="preserve"> alkalmazás felhasználói interfészével kimondottan egyszerű a Git használata, a változtatásaimat könnyen hozzá tudom adni a kódhoz (</w:t>
+      </w:r>
+      <w:proofErr w:type="spellStart"/>
+      <w:r>
+        <w:t>commit</w:t>
+      </w:r>
+      <w:proofErr w:type="spellEnd"/>
+      <w:r>
+        <w:t>) és könnyen fel tudom tölteni a szerverre (</w:t>
+      </w:r>
+      <w:proofErr w:type="spellStart"/>
+      <w:r>
+        <w:t>push</w:t>
+      </w:r>
+      <w:proofErr w:type="spellEnd"/>
+      <w:r>
+        <w:t>).</w:t>
       </w:r>
     </w:p>
     <w:p>
@@ -5651,13 +5699,21 @@
         <w:t>integrált fejlesztői környezetekkel</w:t>
       </w:r>
       <w:r>
-        <w:t>, például a Visual Studio</w:t>
+        <w:t xml:space="preserve">, például a Visual </w:t>
+      </w:r>
+      <w:proofErr w:type="spellStart"/>
+      <w:r>
+        <w:t>Studio</w:t>
       </w:r>
       <w:r>
         <w:t>-</w:t>
       </w:r>
       <w:r>
-        <w:t>val összehasonlítva a JetBrains Rider számos egyedi funkciót és előnyt kínál Unity</w:t>
+        <w:t>val</w:t>
+      </w:r>
+      <w:proofErr w:type="spellEnd"/>
+      <w:r>
+        <w:t xml:space="preserve"> összehasonlítva a JetBrains Rider számos egyedi funkciót és előnyt kínál Unity</w:t>
       </w:r>
       <w:r>
         <w:t xml:space="preserve"> applikációk </w:t>
@@ -5704,7 +5760,15 @@
     </w:p>
     <w:p>
       <w:r>
-        <w:t>A Rider hátránya, hogy a használatához szükségünk van licenszre, míg a Visual Studio ingyenes, de szerencsére a JetBrains minden termékéhez ingyenes licenszt biztosít minden egyetemi hallgató számára.</w:t>
+        <w:t xml:space="preserve">A Rider hátránya, hogy a használatához szükségünk van licenszre, míg a Visual </w:t>
+      </w:r>
+      <w:proofErr w:type="spellStart"/>
+      <w:r>
+        <w:t>Studio</w:t>
+      </w:r>
+      <w:proofErr w:type="spellEnd"/>
+      <w:r>
+        <w:t xml:space="preserve"> ingyenes, de szerencsére a JetBrains minden termékéhez ingyenes licenszt biztosít minden egyetemi hallgató számára.</w:t>
       </w:r>
     </w:p>
     <w:p>
@@ -5766,10 +5830,26 @@
         <w:t xml:space="preserve">gombra kattintva, </w:t>
       </w:r>
       <w:r>
-        <w:t>majd a GitHub Desktop alkalmazásban megnyitottam a repository-t, egy lokális mappába</w:t>
-      </w:r>
-      <w:r>
-        <w:t xml:space="preserve"> a clone repository opcióval</w:t>
+        <w:t xml:space="preserve">majd a GitHub </w:t>
+      </w:r>
+      <w:proofErr w:type="spellStart"/>
+      <w:r>
+        <w:t>Desktop</w:t>
+      </w:r>
+      <w:proofErr w:type="spellEnd"/>
+      <w:r>
+        <w:t xml:space="preserve"> alkalmazásban megnyitottam a repository-t, egy lokális mappába</w:t>
+      </w:r>
+      <w:r>
+        <w:t xml:space="preserve"> a </w:t>
+      </w:r>
+      <w:proofErr w:type="spellStart"/>
+      <w:r>
+        <w:t>clone</w:t>
+      </w:r>
+      <w:proofErr w:type="spellEnd"/>
+      <w:r>
+        <w:t xml:space="preserve"> repository opcióval</w:t>
       </w:r>
       <w:r>
         <w:t>.</w:t>
@@ -5786,8 +5866,13 @@
         <w:t xml:space="preserve">telepítenünk a </w:t>
       </w:r>
       <w:r>
-        <w:t>Unity Hub</w:t>
-      </w:r>
+        <w:t xml:space="preserve">Unity </w:t>
+      </w:r>
+      <w:proofErr w:type="spellStart"/>
+      <w:r>
+        <w:t>Hub</w:t>
+      </w:r>
+      <w:proofErr w:type="spellEnd"/>
       <w:r>
         <w:t xml:space="preserve"> alkalmazást, és a segítségével</w:t>
       </w:r>
@@ -5813,11 +5898,64 @@
         <w:t xml:space="preserve"> a szükséges modulok,</w:t>
       </w:r>
       <w:r>
-        <w:t xml:space="preserve"> Universal </w:t>
-      </w:r>
-      <w:r>
-        <w:t>Windows Platform Build Support, Android Build Support, OpenJDK, Android SDK &amp; NDK Tools</w:t>
-      </w:r>
+        <w:t xml:space="preserve"> </w:t>
+      </w:r>
+      <w:proofErr w:type="spellStart"/>
+      <w:r>
+        <w:t>Universal</w:t>
+      </w:r>
+      <w:proofErr w:type="spellEnd"/>
+      <w:r>
+        <w:t xml:space="preserve"> </w:t>
+      </w:r>
+      <w:r>
+        <w:t xml:space="preserve">Windows Platform </w:t>
+      </w:r>
+      <w:proofErr w:type="spellStart"/>
+      <w:r>
+        <w:t>Build</w:t>
+      </w:r>
+      <w:proofErr w:type="spellEnd"/>
+      <w:r>
+        <w:t xml:space="preserve"> </w:t>
+      </w:r>
+      <w:proofErr w:type="spellStart"/>
+      <w:r>
+        <w:t>Support</w:t>
+      </w:r>
+      <w:proofErr w:type="spellEnd"/>
+      <w:r>
+        <w:t xml:space="preserve">, Android </w:t>
+      </w:r>
+      <w:proofErr w:type="spellStart"/>
+      <w:r>
+        <w:t>Build</w:t>
+      </w:r>
+      <w:proofErr w:type="spellEnd"/>
+      <w:r>
+        <w:t xml:space="preserve"> </w:t>
+      </w:r>
+      <w:proofErr w:type="spellStart"/>
+      <w:r>
+        <w:t>Support</w:t>
+      </w:r>
+      <w:proofErr w:type="spellEnd"/>
+      <w:r>
+        <w:t xml:space="preserve">, </w:t>
+      </w:r>
+      <w:proofErr w:type="spellStart"/>
+      <w:r>
+        <w:t>OpenJDK</w:t>
+      </w:r>
+      <w:proofErr w:type="spellEnd"/>
+      <w:r>
+        <w:t xml:space="preserve">, Android SDK &amp; NDK </w:t>
+      </w:r>
+      <w:proofErr w:type="spellStart"/>
+      <w:r>
+        <w:t>Tools</w:t>
+      </w:r>
+      <w:proofErr w:type="spellEnd"/>
       <w:r>
         <w:t>.</w:t>
       </w:r>
@@ -5854,17 +5992,78 @@
         <w:t xml:space="preserve"> be tudjuk állítani a</w:t>
       </w:r>
       <w:r>
-        <w:t xml:space="preserve"> minimum és a target </w:t>
+        <w:t xml:space="preserve"> minimum és a </w:t>
+      </w:r>
+      <w:proofErr w:type="spellStart"/>
+      <w:r>
+        <w:t>target</w:t>
+      </w:r>
+      <w:proofErr w:type="spellEnd"/>
+      <w:r>
+        <w:t xml:space="preserve"> </w:t>
       </w:r>
       <w:r>
         <w:t xml:space="preserve">Android API szintet, amit használni </w:t>
       </w:r>
       <w:r>
-        <w:t xml:space="preserve">szeretnénk, ezt az Edit &gt; Project Settings &gt; Player &gt; Android </w:t>
-      </w:r>
+        <w:t xml:space="preserve">szeretnénk, ezt az Edit &gt; Project </w:t>
+      </w:r>
+      <w:proofErr w:type="spellStart"/>
+      <w:r>
+        <w:t>Settings</w:t>
+      </w:r>
+      <w:proofErr w:type="spellEnd"/>
+      <w:r>
+        <w:t xml:space="preserve"> &gt; </w:t>
+      </w:r>
+      <w:proofErr w:type="spellStart"/>
+      <w:r>
+        <w:t>Player</w:t>
+      </w:r>
+      <w:proofErr w:type="spellEnd"/>
+      <w:r>
+        <w:t xml:space="preserve"> &gt; Android </w:t>
+      </w:r>
+      <w:proofErr w:type="spellStart"/>
       <w:r>
         <w:lastRenderedPageBreak/>
-        <w:t>Player &gt; Other Settings menüpontban tehetjük meg. A Google Play elvárja, hogy a lehető legmagasabb API szintet válasszuk target API-nak, ezért a p</w:t>
+        <w:t>Player</w:t>
+      </w:r>
+      <w:proofErr w:type="spellEnd"/>
+      <w:r>
+        <w:t xml:space="preserve"> &gt; </w:t>
+      </w:r>
+      <w:proofErr w:type="spellStart"/>
+      <w:r>
+        <w:t>Other</w:t>
+      </w:r>
+      <w:proofErr w:type="spellEnd"/>
+      <w:r>
+        <w:t xml:space="preserve"> </w:t>
+      </w:r>
+      <w:proofErr w:type="spellStart"/>
+      <w:r>
+        <w:t>Settings</w:t>
+      </w:r>
+      <w:proofErr w:type="spellEnd"/>
+      <w:r>
+        <w:t xml:space="preserve"> menüpontban tehetjük meg. A Google Play elvárja, hogy a lehető legmagasabb API szintet válasszuk </w:t>
+      </w:r>
+      <w:proofErr w:type="spellStart"/>
+      <w:r>
+        <w:t>target</w:t>
+      </w:r>
+      <w:proofErr w:type="spellEnd"/>
+      <w:r>
+        <w:t xml:space="preserve"> API-</w:t>
+      </w:r>
+      <w:proofErr w:type="spellStart"/>
+      <w:r>
+        <w:t>nak</w:t>
+      </w:r>
+      <w:proofErr w:type="spellEnd"/>
+      <w:r>
+        <w:t>, ezért a p</w:t>
       </w:r>
       <w:r>
         <w:t>rojektem</w:t>
@@ -5888,7 +6087,15 @@
         <w:t xml:space="preserve">s szintre, ami az Android </w:t>
       </w:r>
       <w:r>
-        <w:t>„Nougat”</w:t>
+        <w:t>„</w:t>
+      </w:r>
+      <w:proofErr w:type="spellStart"/>
+      <w:r>
+        <w:t>Nougat</w:t>
+      </w:r>
+      <w:proofErr w:type="spellEnd"/>
+      <w:r>
+        <w:t>”</w:t>
       </w:r>
       <w:r>
         <w:t xml:space="preserve"> szintje, mivel a rendelkezésre álló</w:t>
@@ -5902,10 +6109,50 @@
         <w:t>M</w:t>
       </w:r>
       <w:r>
-        <w:t>eg kell adnunk az Android SDK és NDK, OpenJDK, és Gradle elérési útvonalakat</w:t>
-      </w:r>
-      <w:r>
-        <w:t>, a Edit &gt; Preferences &gt; External Tools menüpontban</w:t>
+        <w:t xml:space="preserve">eg kell adnunk az Android SDK és NDK, </w:t>
+      </w:r>
+      <w:proofErr w:type="spellStart"/>
+      <w:r>
+        <w:t>OpenJDK</w:t>
+      </w:r>
+      <w:proofErr w:type="spellEnd"/>
+      <w:r>
+        <w:t xml:space="preserve">, és </w:t>
+      </w:r>
+      <w:proofErr w:type="spellStart"/>
+      <w:r>
+        <w:t>Gradle</w:t>
+      </w:r>
+      <w:proofErr w:type="spellEnd"/>
+      <w:r>
+        <w:t xml:space="preserve"> elérési útvonalakat</w:t>
+      </w:r>
+      <w:r>
+        <w:t xml:space="preserve">, a Edit &gt; </w:t>
+      </w:r>
+      <w:proofErr w:type="spellStart"/>
+      <w:r>
+        <w:t>Preferences</w:t>
+      </w:r>
+      <w:proofErr w:type="spellEnd"/>
+      <w:r>
+        <w:t xml:space="preserve"> &gt; </w:t>
+      </w:r>
+      <w:proofErr w:type="spellStart"/>
+      <w:r>
+        <w:t>External</w:t>
+      </w:r>
+      <w:proofErr w:type="spellEnd"/>
+      <w:r>
+        <w:t xml:space="preserve"> </w:t>
+      </w:r>
+      <w:proofErr w:type="spellStart"/>
+      <w:r>
+        <w:t>Tools</w:t>
+      </w:r>
+      <w:proofErr w:type="spellEnd"/>
+      <w:r>
+        <w:t xml:space="preserve"> menüpontban</w:t>
       </w:r>
       <w:r>
         <w:t xml:space="preserve">, ha a Unity nem találta meg automatikusan. Ezután </w:t>
@@ -5917,13 +6164,69 @@
         <w:t xml:space="preserve"> File &gt;</w:t>
       </w:r>
       <w:r>
-        <w:t xml:space="preserve"> Build Settings ablakot és itt ki kell választanunk az Androidot platformké</w:t>
+        <w:t xml:space="preserve"> </w:t>
+      </w:r>
+      <w:proofErr w:type="spellStart"/>
+      <w:r>
+        <w:t>Build</w:t>
+      </w:r>
+      <w:proofErr w:type="spellEnd"/>
+      <w:r>
+        <w:t xml:space="preserve"> </w:t>
+      </w:r>
+      <w:proofErr w:type="spellStart"/>
+      <w:r>
+        <w:t>Settings</w:t>
+      </w:r>
+      <w:proofErr w:type="spellEnd"/>
+      <w:r>
+        <w:t xml:space="preserve"> ablakot és itt ki kell választanunk az Androidot platformké</w:t>
       </w:r>
       <w:r>
         <w:t>nt</w:t>
       </w:r>
       <w:r>
-        <w:t>. Ezen kívül kikapcsoltam a Build App Bundle lehetőséget, hogy apk formátumú fájlt készítsen a Build opció, amit közvetlenül tudok telepíteni az okos telefonra, és kikapcsoltam az Export Project lehetőséget, mivel nem szeretném Android Studio-ban megnyitn</w:t>
+        <w:t xml:space="preserve">. Ezen kívül kikapcsoltam a </w:t>
+      </w:r>
+      <w:proofErr w:type="spellStart"/>
+      <w:r>
+        <w:t>Build</w:t>
+      </w:r>
+      <w:proofErr w:type="spellEnd"/>
+      <w:r>
+        <w:t xml:space="preserve"> App </w:t>
+      </w:r>
+      <w:proofErr w:type="spellStart"/>
+      <w:r>
+        <w:t>Bundle</w:t>
+      </w:r>
+      <w:proofErr w:type="spellEnd"/>
+      <w:r>
+        <w:t xml:space="preserve"> lehetőséget, hogy </w:t>
+      </w:r>
+      <w:proofErr w:type="spellStart"/>
+      <w:r>
+        <w:t>apk</w:t>
+      </w:r>
+      <w:proofErr w:type="spellEnd"/>
+      <w:r>
+        <w:t xml:space="preserve"> formátumú fájlt készítsen a </w:t>
+      </w:r>
+      <w:proofErr w:type="spellStart"/>
+      <w:r>
+        <w:t>Build</w:t>
+      </w:r>
+      <w:proofErr w:type="spellEnd"/>
+      <w:r>
+        <w:t xml:space="preserve"> opció, amit közvetlenül tudok telepíteni az okos telefonra, és kikapcsoltam az Export Project lehetőséget, mivel nem szeretném Android </w:t>
+      </w:r>
+      <w:proofErr w:type="spellStart"/>
+      <w:r>
+        <w:t>Studio</w:t>
+      </w:r>
+      <w:proofErr w:type="spellEnd"/>
+      <w:r>
+        <w:t>-ban megnyitn</w:t>
       </w:r>
       <w:r>
         <w:t>i</w:t>
@@ -5938,7 +6241,47 @@
         <w:t>JetBrains</w:t>
       </w:r>
       <w:r>
-        <w:t xml:space="preserve"> Riderrel viszont igen, ezért a Edit &gt; Preferences &gt; External Tools menüben, az External Script Editor lehetőségnél kiválaszt</w:t>
+        <w:t xml:space="preserve"> </w:t>
+      </w:r>
+      <w:proofErr w:type="spellStart"/>
+      <w:r>
+        <w:t>Riderrel</w:t>
+      </w:r>
+      <w:proofErr w:type="spellEnd"/>
+      <w:r>
+        <w:t xml:space="preserve"> viszont igen, ezért a Edit &gt; </w:t>
+      </w:r>
+      <w:proofErr w:type="spellStart"/>
+      <w:r>
+        <w:t>Preferences</w:t>
+      </w:r>
+      <w:proofErr w:type="spellEnd"/>
+      <w:r>
+        <w:t xml:space="preserve"> &gt; </w:t>
+      </w:r>
+      <w:proofErr w:type="spellStart"/>
+      <w:r>
+        <w:t>External</w:t>
+      </w:r>
+      <w:proofErr w:type="spellEnd"/>
+      <w:r>
+        <w:t xml:space="preserve"> </w:t>
+      </w:r>
+      <w:proofErr w:type="spellStart"/>
+      <w:r>
+        <w:t>Tools</w:t>
+      </w:r>
+      <w:proofErr w:type="spellEnd"/>
+      <w:r>
+        <w:t xml:space="preserve"> menüben, az </w:t>
+      </w:r>
+      <w:proofErr w:type="spellStart"/>
+      <w:r>
+        <w:t>External</w:t>
+      </w:r>
+      <w:proofErr w:type="spellEnd"/>
+      <w:r>
+        <w:t xml:space="preserve"> Script Editor lehetőségnél kiválaszt</w:t>
       </w:r>
       <w:r>
         <w:t>ottam</w:t>
@@ -5961,10 +6304,60 @@
     </w:p>
     <w:p>
       <w:r>
-        <w:t>A fejlesztés során szükségem volt különböző eszközökre, ezeket a Window &gt; Package Manager menüben tudtam hozzáadni a projektemhez.</w:t>
-      </w:r>
-      <w:r>
-        <w:t xml:space="preserve"> Ezek az eszközök a JetBrains Rider Editor, ami a Rider és Unity közti integrációhoz nyújt eszközöket, az Oculus XR Plugin, ami a GearVR és Oculus alkalmazásokhoz szükséges, az Android Logcat ami a hardveren történő debugolást könnyíti meg, az Input System ami Unity egyik könyvtára a bemenetek könnyű feldolgozásához, a TextMeshPro ami a térben lévő szövegek megjelenítéséhez szükséges, és a Unity UI ami a programom felhasználó interfészének felépítését segíti.</w:t>
+        <w:t xml:space="preserve">A fejlesztés során szükségem volt különböző eszközökre, ezeket a </w:t>
+      </w:r>
+      <w:proofErr w:type="spellStart"/>
+      <w:r>
+        <w:t>Window</w:t>
+      </w:r>
+      <w:proofErr w:type="spellEnd"/>
+      <w:r>
+        <w:t xml:space="preserve"> &gt; </w:t>
+      </w:r>
+      <w:proofErr w:type="spellStart"/>
+      <w:r>
+        <w:t>Package</w:t>
+      </w:r>
+      <w:proofErr w:type="spellEnd"/>
+      <w:r>
+        <w:t xml:space="preserve"> Manager menüben tudtam hozzáadni a projektemhez.</w:t>
+      </w:r>
+      <w:r>
+        <w:t xml:space="preserve"> Ezek az eszközök a JetBrains Rider Editor, ami a Rider és Unity közti integrációhoz nyújt eszközöket, az Oculus XR </w:t>
+      </w:r>
+      <w:proofErr w:type="spellStart"/>
+      <w:r>
+        <w:t>Plugin</w:t>
+      </w:r>
+      <w:proofErr w:type="spellEnd"/>
+      <w:r>
+        <w:t xml:space="preserve">, ami a GearVR és Oculus alkalmazásokhoz szükséges, az Android </w:t>
+      </w:r>
+      <w:proofErr w:type="spellStart"/>
+      <w:proofErr w:type="gramStart"/>
+      <w:r>
+        <w:t>Logcat</w:t>
+      </w:r>
+      <w:proofErr w:type="spellEnd"/>
+      <w:proofErr w:type="gramEnd"/>
+      <w:r>
+        <w:t xml:space="preserve"> ami a hardveren történő </w:t>
+      </w:r>
+      <w:proofErr w:type="spellStart"/>
+      <w:r>
+        <w:t>debugolást</w:t>
+      </w:r>
+      <w:proofErr w:type="spellEnd"/>
+      <w:r>
+        <w:t xml:space="preserve"> könnyíti meg, az Input System ami Unity egyik könyvtára a bemenetek könnyű feldolgozásához, a </w:t>
+      </w:r>
+      <w:proofErr w:type="spellStart"/>
+      <w:r>
+        <w:t>TextMeshPro</w:t>
+      </w:r>
+      <w:proofErr w:type="spellEnd"/>
+      <w:r>
+        <w:t xml:space="preserve"> ami a térben lévő szövegek megjelenítéséhez szükséges, és a Unity UI ami a programom felhasználó interfészének felépítését segíti.</w:t>
       </w:r>
       <w:r>
         <w:t xml:space="preserve"> </w:t>
@@ -5997,13 +6390,26 @@
         <w:t>jelenet</w:t>
       </w:r>
       <w:r>
-        <w:t xml:space="preserve"> fogad minket, Level.unity néven.</w:t>
+        <w:t xml:space="preserve"> fogad minket, </w:t>
+      </w:r>
+      <w:proofErr w:type="spellStart"/>
+      <w:r>
+        <w:t>Level.unity</w:t>
+      </w:r>
+      <w:proofErr w:type="spellEnd"/>
+      <w:r>
+        <w:t xml:space="preserve"> néven.</w:t>
       </w:r>
       <w:r>
         <w:t xml:space="preserve"> </w:t>
       </w:r>
-      <w:r>
-        <w:t>Unityben a jelenet egy olyan szint vagy környezet, amelyben a játék</w:t>
+      <w:proofErr w:type="spellStart"/>
+      <w:r>
+        <w:t>Unityben</w:t>
+      </w:r>
+      <w:proofErr w:type="spellEnd"/>
+      <w:r>
+        <w:t xml:space="preserve"> a jelenet egy olyan szint vagy környezet, amelyben a játék</w:t>
       </w:r>
       <w:r>
         <w:t xml:space="preserve"> </w:t>
@@ -6033,13 +6439,29 @@
       </w:r>
       <w:r>
         <w:lastRenderedPageBreak/>
-        <w:t>például a Transform eszközze</w:t>
+        <w:t xml:space="preserve">például a </w:t>
+      </w:r>
+      <w:proofErr w:type="spellStart"/>
+      <w:r>
+        <w:t>Transform</w:t>
+      </w:r>
+      <w:proofErr w:type="spellEnd"/>
+      <w:r>
+        <w:t xml:space="preserve"> eszközze</w:t>
       </w:r>
       <w:r>
         <w:t>l</w:t>
       </w:r>
       <w:r>
-        <w:t xml:space="preserve"> a Scene nézet</w:t>
+        <w:t xml:space="preserve"> a </w:t>
+      </w:r>
+      <w:proofErr w:type="spellStart"/>
+      <w:r>
+        <w:t>Scene</w:t>
+      </w:r>
+      <w:proofErr w:type="spellEnd"/>
+      <w:r>
+        <w:t xml:space="preserve"> nézet</w:t>
       </w:r>
       <w:r>
         <w:t>ben</w:t>
@@ -6107,8 +6529,13 @@
       <w:pPr>
         <w:pStyle w:val="Firstparagraph"/>
       </w:pPr>
-      <w:r>
-        <w:t>Unityben a hierarchia, ahogyan a játék</w:t>
+      <w:proofErr w:type="spellStart"/>
+      <w:r>
+        <w:t>Unityben</w:t>
+      </w:r>
+      <w:proofErr w:type="spellEnd"/>
+      <w:r>
+        <w:t xml:space="preserve"> a hierarchia, ahogyan a játék</w:t>
       </w:r>
       <w:r>
         <w:t xml:space="preserve"> </w:t>
@@ -6135,7 +6562,15 @@
     <w:p>
       <w:r>
         <w:lastRenderedPageBreak/>
-        <w:t>A hierarchia több okból is fontos a Unityben. Először is, lehetővé teszi a fejlesztők számára, hogy komplex játékobjektumokat hozzanak létre több kisebb objektum egyetlen entitássá történő egyesítésével. Például egy autó egy versenyjátékban több kisebb objektumból, például kerekekből, ajtókból és alvázból állhat, amelyek mindegyike egy szülőobjektum alá csoportosítható. Ez megkönnyíti az autó egészének mozgatását és manipulálását, ahelyett, hogy minden egyes részt külön-külön kellene kezelni.</w:t>
+        <w:t xml:space="preserve">A hierarchia több okból is fontos a </w:t>
+      </w:r>
+      <w:proofErr w:type="spellStart"/>
+      <w:r>
+        <w:t>Unityben</w:t>
+      </w:r>
+      <w:proofErr w:type="spellEnd"/>
+      <w:r>
+        <w:t>. Először is, lehetővé teszi a fejlesztők számára, hogy komplex játékobjektumokat hozzanak létre több kisebb objektum egyetlen entitássá történő egyesítésével. Például egy autó egy versenyjátékban több kisebb objektumból, például kerekekből, ajtókból és alvázból állhat, amelyek mindegyike egy szülőobjektum alá csoportosítható. Ez megkönnyíti az autó egészének mozgatását és manipulálását, ahelyett, hogy minden egyes részt külön-külön kellene kezelni.</w:t>
       </w:r>
     </w:p>
     <w:p>
@@ -6145,7 +6580,15 @@
     </w:p>
     <w:p>
       <w:r>
-        <w:t>Harmadszor, a hierarchia fontos a játékobjektumok viselkedésének szabályozásához. A szkriptek vagy komponensek szülő</w:t>
+        <w:t xml:space="preserve">Harmadszor, a hierarchia fontos a játékobjektumok viselkedésének szabályozásához. A </w:t>
+      </w:r>
+      <w:proofErr w:type="spellStart"/>
+      <w:r>
+        <w:t>szkriptek</w:t>
+      </w:r>
+      <w:proofErr w:type="spellEnd"/>
+      <w:r>
+        <w:t xml:space="preserve"> vagy komponensek szülő</w:t>
       </w:r>
       <w:r>
         <w:t xml:space="preserve"> </w:t>
@@ -6161,7 +6604,39 @@
     </w:p>
     <w:p>
       <w:r>
-        <w:t>Az első ilyen objektum egy Plane nevet viselő sík. Az objektum rendelkezik egy Transform komponenssel, hogy a virtuális térben rendelkezzen pozícióval, tengelyforgással és mérettel, valamint egy Mesh Renderer komponenssel, aminek megadok egy egyszerű négyzetrács textúrájú anyagot, és így a sík négyzetrácsos lesz. Ez kelti a virtuális tér látszatot, így a felhasználó nem csak szürkeséget lát maga körül.</w:t>
+        <w:t xml:space="preserve">Az első ilyen objektum egy </w:t>
+      </w:r>
+      <w:proofErr w:type="spellStart"/>
+      <w:r>
+        <w:t>Plane</w:t>
+      </w:r>
+      <w:proofErr w:type="spellEnd"/>
+      <w:r>
+        <w:t xml:space="preserve"> nevet viselő sík. Az objektum rendelkezik egy </w:t>
+      </w:r>
+      <w:proofErr w:type="spellStart"/>
+      <w:r>
+        <w:t>Transform</w:t>
+      </w:r>
+      <w:proofErr w:type="spellEnd"/>
+      <w:r>
+        <w:t xml:space="preserve"> komponenssel, hogy a virtuális térben rendelkezzen pozícióval, tengelyforgással és mérettel, valamint egy </w:t>
+      </w:r>
+      <w:proofErr w:type="spellStart"/>
+      <w:r>
+        <w:t>Mesh</w:t>
+      </w:r>
+      <w:proofErr w:type="spellEnd"/>
+      <w:r>
+        <w:t xml:space="preserve"> </w:t>
+      </w:r>
+      <w:proofErr w:type="spellStart"/>
+      <w:r>
+        <w:t>Renderer</w:t>
+      </w:r>
+      <w:proofErr w:type="spellEnd"/>
+      <w:r>
+        <w:t xml:space="preserve"> komponenssel, aminek megadok egy egyszerű négyzetrács textúrájú anyagot, és így a sík négyzetrácsos lesz. Ez kelti a virtuális tér látszatot, így a felhasználó nem csak szürkeséget lát maga körül.</w:t>
       </w:r>
     </w:p>
     <w:p>
@@ -6172,8 +6647,21 @@
         <w:t>irányított fény</w:t>
       </w:r>
       <w:r>
-        <w:t>, Directional Light</w:t>
-      </w:r>
+        <w:t xml:space="preserve">, </w:t>
+      </w:r>
+      <w:proofErr w:type="spellStart"/>
+      <w:r>
+        <w:t>Directional</w:t>
+      </w:r>
+      <w:proofErr w:type="spellEnd"/>
+      <w:r>
+        <w:t xml:space="preserve"> </w:t>
+      </w:r>
+      <w:proofErr w:type="spellStart"/>
+      <w:r>
+        <w:t>Light</w:t>
+      </w:r>
+      <w:proofErr w:type="spellEnd"/>
       <w:r>
         <w:t xml:space="preserve"> néven.</w:t>
       </w:r>
@@ -6181,129 +6669,362 @@
         <w:t xml:space="preserve"> </w:t>
       </w:r>
       <w:r>
-        <w:t xml:space="preserve">Az irányított fények hasznosak az olyan hatások létrehozásához, mint a napfény </w:t>
-      </w:r>
-      <w:r>
-        <w:t>egy kültéri</w:t>
-      </w:r>
-      <w:r>
-        <w:t xml:space="preserve"> jelenetben. Az irányított fények sok szempontból úgy viselkednek, mint a nap, és úgy gondolhatunk rájuk, mint távoli fényforrásokra, amelyek végtelenül messze léteznek. Az irányított fénynek nincs azonosítható forráshelye, így a fényobjektum bárhol elhelyezhető a jelenetben. A jelenet összes objektumát úgy világítja meg, mintha a fény mindig ugyanabból az irányból érkezne. A fény távolsága a</w:t>
+        <w:t>Az irányított fények hasznosak az olyan hatások létrehozásához, mint a napfény egy kültéri jelenetben. Az irányított fények sok szempontból úgy viselkednek, mint a nap, és úgy gondolhatunk rájuk, mint távoli fényforrásokra, amelyek végtelenül messze léteznek. Az irányított fénynek nincs azonosítható forráshelye, így a fényobjektum bárhol elhelyezhető a jelenetben. A jelenet összes objektumát úgy világítja meg, mintha a fény mindig ugyanabból az irányból érkezne. A fény távolsága a</w:t>
       </w:r>
       <w:r>
         <w:t>z</w:t>
       </w:r>
       <w:r>
+        <w:t xml:space="preserve"> objektumoktól nincs meghatározva, így a fény nem csökken.</w:t>
+      </w:r>
+    </w:p>
+    <w:p>
+      <w:r>
+        <w:lastRenderedPageBreak/>
+        <w:t xml:space="preserve">A hierarchia része a felhasználó interfész is, ez egy UI nevű objektum, ami rendelkezik egy </w:t>
+      </w:r>
+      <w:proofErr w:type="spellStart"/>
+      <w:r>
+        <w:t>Canvas</w:t>
+      </w:r>
+      <w:proofErr w:type="spellEnd"/>
+      <w:r>
+        <w:t xml:space="preserve"> komponenssel, ami az interfész elemeket mozgatja dinamikusan, hogy igazodjanak különböző méretű képernyőkhöz, valamint rendelkezik egy </w:t>
+      </w:r>
+      <w:proofErr w:type="spellStart"/>
+      <w:r>
+        <w:t>Canvas</w:t>
+      </w:r>
+      <w:proofErr w:type="spellEnd"/>
+      <w:r>
+        <w:t xml:space="preserve"> </w:t>
+      </w:r>
+      <w:proofErr w:type="spellStart"/>
+      <w:r>
+        <w:t>Scaler</w:t>
+      </w:r>
+      <w:proofErr w:type="spellEnd"/>
+      <w:r>
+        <w:t xml:space="preserve"> komponenssel, ami magát a </w:t>
+      </w:r>
+      <w:proofErr w:type="spellStart"/>
+      <w:r>
+        <w:t>Canvas</w:t>
+      </w:r>
+      <w:proofErr w:type="spellEnd"/>
+      <w:r>
+        <w:t>-t méretezi át a képernyőmérethez igazodva.</w:t>
+      </w:r>
+    </w:p>
+    <w:p>
+      <w:r>
+        <w:t xml:space="preserve">A UI több gyermek objektummal is rendelkezik, egy célzó kereszttel, ami mindig a képernyő közepén jelenik meg, és segít a felhasználónak, </w:t>
+      </w:r>
+      <w:r>
+        <w:t>a célzásban,</w:t>
+      </w:r>
+      <w:r>
+        <w:t xml:space="preserve"> valamint több </w:t>
+      </w:r>
+      <w:proofErr w:type="spellStart"/>
+      <w:r>
+        <w:t>debugoláshoz</w:t>
+      </w:r>
+      <w:proofErr w:type="spellEnd"/>
+      <w:r>
+        <w:t xml:space="preserve"> szükséges </w:t>
+      </w:r>
+      <w:proofErr w:type="spellStart"/>
+      <w:r>
+        <w:t>Te</w:t>
+      </w:r>
+      <w:r>
+        <w:t>xtMeshPro</w:t>
+      </w:r>
+      <w:proofErr w:type="spellEnd"/>
+      <w:r>
+        <w:t xml:space="preserve"> elemet, amikre különféle üzeneteket és értékeket írtam ki a fejlesztés során, ezzel segítve a hibakeresést.</w:t>
+      </w:r>
+    </w:p>
+    <w:p>
+      <w:r>
+        <w:t xml:space="preserve">Az utolsó objektum a hierarchiában egy olyan objektum, ami csak pozícióval és gyerek objektumokkal rendelkezik. Ez az objektum, a </w:t>
+      </w:r>
+      <w:proofErr w:type="spellStart"/>
+      <w:r>
+        <w:t>ShiftUp</w:t>
+      </w:r>
+      <w:proofErr w:type="spellEnd"/>
+      <w:r>
+        <w:t xml:space="preserve">, a pozíció komponensében tárolja a </w:t>
+      </w:r>
+      <w:proofErr w:type="spellStart"/>
+      <w:r>
+        <w:t>Plane</w:t>
+      </w:r>
+      <w:proofErr w:type="spellEnd"/>
+      <w:r>
+        <w:t xml:space="preserve"> síktól való távolságot. A gyerek objektuma, </w:t>
+      </w:r>
+      <w:proofErr w:type="spellStart"/>
+      <w:r>
+        <w:t>ShiftForward</w:t>
+      </w:r>
+      <w:proofErr w:type="spellEnd"/>
+      <w:r>
+        <w:t xml:space="preserve">, szintén csak pozícióval rendelkezik, és a felhasználótól 10 egységre előre helyezkedik el. Valamint a </w:t>
+      </w:r>
+      <w:proofErr w:type="spellStart"/>
+      <w:r>
+        <w:t>ShiftForward</w:t>
+      </w:r>
+      <w:proofErr w:type="spellEnd"/>
+      <w:r>
+        <w:t xml:space="preserve"> is rendelkezik egy csak pozícióval rendelkező gyerek objektummal, </w:t>
+      </w:r>
+      <w:proofErr w:type="spellStart"/>
+      <w:r>
+        <w:t>MenuShift</w:t>
+      </w:r>
+      <w:proofErr w:type="spellEnd"/>
+      <w:r>
+        <w:t>, ami további 40 egységre</w:t>
+      </w:r>
+      <w:r>
+        <w:t xml:space="preserve"> helyezkedik el, a játékos előtt.</w:t>
+      </w:r>
+    </w:p>
+    <w:p>
+      <w:r>
+        <w:t xml:space="preserve">Fontos megemlíteni, hogy a gyerek objektumok megörökölik a szülő objektum pozícióját, és a saját lokális pozíciójukat hozzáadva helyezkednek el a virtuális világban. Ebben az esetben ez azt jelenti, hogy a </w:t>
+      </w:r>
+      <w:proofErr w:type="spellStart"/>
+      <w:r>
+        <w:t>ShiftUp</w:t>
+      </w:r>
+      <w:proofErr w:type="spellEnd"/>
+      <w:r>
+        <w:t xml:space="preserve"> (0, 60, 0) pozícióját megörököli a </w:t>
+      </w:r>
+      <w:proofErr w:type="spellStart"/>
+      <w:r>
+        <w:t>ShiftForward</w:t>
+      </w:r>
+      <w:proofErr w:type="spellEnd"/>
+      <w:r>
+        <w:t xml:space="preserve">, aminek a lokális pozíciója (0, 0, 10), és így a virtuális világban a (0, 60, 10) pozícióban fog elhelyezkedni. Ugyan így a </w:t>
+      </w:r>
+      <w:proofErr w:type="spellStart"/>
+      <w:r>
+        <w:t>MenuShift</w:t>
+      </w:r>
+      <w:proofErr w:type="spellEnd"/>
+      <w:r>
+        <w:t xml:space="preserve"> megörököli a </w:t>
+      </w:r>
+      <w:proofErr w:type="spellStart"/>
+      <w:r>
+        <w:t>ShiftForward</w:t>
+      </w:r>
+      <w:proofErr w:type="spellEnd"/>
+      <w:r>
+        <w:t xml:space="preserve"> pozícióját, így a (0, 0, 40) lokális pozícióval, (0, 60, 50) pozícióban fog elhelyezkedni.</w:t>
+      </w:r>
+    </w:p>
+    <w:p>
+      <w:r>
+        <w:t xml:space="preserve">Ezek az objektumok azért </w:t>
+      </w:r>
+      <w:proofErr w:type="spellStart"/>
+      <w:r>
+        <w:t>fontosak</w:t>
+      </w:r>
+      <w:proofErr w:type="spellEnd"/>
+      <w:r>
+        <w:t xml:space="preserve"> mert a pozíciójuk használatával tudjuk megállapítani kódból, hogy hova szeretnénk a program használata közben dinamikusan játék objektumokat létrehozni. Ezzel a megoldással</w:t>
+      </w:r>
+      <w:r>
+        <w:t>,</w:t>
+      </w:r>
+      <w:r>
+        <w:t xml:space="preserve"> ha kódból elmozgatjuk ezeket az objektumokat, referencián keresztül máshol le tudjuk kérni az új pozíciót</w:t>
+      </w:r>
+      <w:r>
+        <w:t>.</w:t>
+      </w:r>
+    </w:p>
+    <w:p>
+      <w:r>
+        <w:t xml:space="preserve">Az utolsó gyerek objektuma a </w:t>
+      </w:r>
+      <w:proofErr w:type="spellStart"/>
+      <w:r>
+        <w:t>ShiftUp</w:t>
+      </w:r>
+      <w:proofErr w:type="spellEnd"/>
+      <w:r>
+        <w:t xml:space="preserve"> objektumnak a </w:t>
+      </w:r>
+      <w:proofErr w:type="spellStart"/>
+      <w:r>
+        <w:t>Player</w:t>
+      </w:r>
+      <w:proofErr w:type="spellEnd"/>
+      <w:r>
+        <w:t xml:space="preserve"> objektum, ami szintén egy üres objektum, és csak arra szolgál, hogy szülője legyen, és összefogjon két objektumot, a </w:t>
+      </w:r>
+      <w:proofErr w:type="spellStart"/>
+      <w:r>
+        <w:t>PlayerCapsule</w:t>
+      </w:r>
+      <w:proofErr w:type="spellEnd"/>
+      <w:r>
+        <w:t xml:space="preserve"> és </w:t>
+      </w:r>
+      <w:proofErr w:type="spellStart"/>
+      <w:r>
+        <w:t>PlayerCam</w:t>
+      </w:r>
+      <w:proofErr w:type="spellEnd"/>
+      <w:r>
+        <w:t xml:space="preserve"> objektumokat.</w:t>
+      </w:r>
+    </w:p>
+    <w:p>
+      <w:pPr>
+        <w:pStyle w:val="Heading3"/>
+      </w:pPr>
+      <w:proofErr w:type="spellStart"/>
+      <w:r>
+        <w:t>Player</w:t>
+      </w:r>
+      <w:proofErr w:type="spellEnd"/>
+      <w:r>
         <w:t xml:space="preserve"> objektum</w:t>
       </w:r>
-      <w:r>
-        <w:t>ok</w:t>
-      </w:r>
-      <w:r>
-        <w:t>tól nincs meghatározva, így a fény nem csökken.</w:t>
-      </w:r>
-    </w:p>
-    <w:p>
+    </w:p>
+    <w:p>
+      <w:pPr>
+        <w:pStyle w:val="Firstparagraph"/>
+      </w:pPr>
+      <w:r>
+        <w:t xml:space="preserve">A </w:t>
+      </w:r>
+      <w:proofErr w:type="spellStart"/>
+      <w:r>
+        <w:t>PlayerCam</w:t>
+      </w:r>
+      <w:proofErr w:type="spellEnd"/>
+      <w:r>
+        <w:t xml:space="preserve"> objektum a jelenet fő kamerája, ezen keresztül lát a felhasználó. Rendelkezik egy Camera komponenssel, aminek a beállításaiban megadtam látószöget, </w:t>
+      </w:r>
       <w:r>
         <w:lastRenderedPageBreak/>
-        <w:t>A hierarchia része a felhasználó interfész is, ez egy UI nevű objektum, ami rendelkezik egy Canvas komponenssel, ami az interfész elemeket mozgatja dinamikusan, hogy igazodjanak különböző méretű képernyőkhöz, valamint rendelkezik egy Canvas Scaler komponenssel, ami magát a Canvas-t méretezi át a képernyőmérethez igazodva.</w:t>
-      </w:r>
-    </w:p>
-    <w:p>
-      <w:r>
-        <w:t xml:space="preserve">A UI több gyermek objektummal is rendelkezik, egy célzó kereszttel, ami mindig a képernyő közepén jelenik meg, és segít a felhasználónak, </w:t>
-      </w:r>
-      <w:r>
-        <w:t>a célzásban,</w:t>
-      </w:r>
-      <w:r>
-        <w:t xml:space="preserve"> valamint több debugoláshoz szükséges Te</w:t>
-      </w:r>
-      <w:r>
-        <w:t>xtMeshPro elemet, amikre különféle üzeneteket és értékeket írtam ki a fejlesztés során, ezzel segítve a hibakeresést.</w:t>
-      </w:r>
-    </w:p>
-    <w:p>
-      <w:r>
-        <w:t>Az utolsó objektum a hierarchiában egy olyan objektum, ami csak pozícióval és gyerek objektumokkal rendelkezik. Ez az objektum, a ShiftUp, a pozíció komponensében tárolja a Plane síktól való távolságot. A gyerek objektuma, ShiftForward, szintén csak pozícióval rendelkezik, és a felhasználótól 10 egységre előre helyezkedik el. Valamint a ShiftForward is rendelkezik egy csak pozícióval rendelkező gyerek objektummal, MenuShift, ami további 40 egységre</w:t>
-      </w:r>
-      <w:r>
-        <w:t xml:space="preserve"> helyezkedik el, a játékos előtt.</w:t>
-      </w:r>
-    </w:p>
-    <w:p>
-      <w:r>
-        <w:t>Fontos megemlíteni, hogy a gyerek objektumok megörökölik a szülő objektum pozícióját, és a saját lokális pozíciójukat hozzáadva helyezkednek el a virtuális világban. Ebben az esetben ez azt jelenti, hogy a ShiftUp (0, 60, 0) pozícióját megörököli a ShiftForward, aminek a lokális pozíciója (0, 0, 10), és így a virtuális világban a (0, 60, 10) pozícióban fog elhelyezkedni. Ugyan így a MenuShift megörököli a ShiftForward pozícióját, így a (0, 0, 40) lokális pozícióval, (0, 60, 50) pozícióban fog elhelyezkedni.</w:t>
-      </w:r>
-    </w:p>
-    <w:p>
-      <w:r>
-        <w:t>Ezek az objektumok azért fontosak mert a pozíciójuk használatával tudjuk megállapítani kódból, hogy hova szeretnénk a program használata közben dinamikusan játék objektumokat létrehozni. Ezzel a megoldással</w:t>
-      </w:r>
-      <w:r>
-        <w:t>,</w:t>
-      </w:r>
-      <w:r>
-        <w:t xml:space="preserve"> ha kódból elmozgatjuk ezeket az objektumokat, referencián keresztül máshol le tudjuk kérni az új pozíciót</w:t>
-      </w:r>
-      <w:r>
-        <w:t>.</w:t>
-      </w:r>
-    </w:p>
-    <w:p>
-      <w:r>
-        <w:t>Az utolsó gyerek objektuma a ShiftUp objektumnak a Player objektum, ami szintén egy üres objektum, és csak arra szolgál, hogy szülője legyen, és összefogjon két objektumot, a PlayerCapsule és PlayerCam objektumokat.</w:t>
-      </w:r>
-    </w:p>
-    <w:p>
-      <w:pPr>
-        <w:pStyle w:val="Heading3"/>
-      </w:pPr>
-      <w:r>
-        <w:t>Player objektum</w:t>
+        <w:t xml:space="preserve">ami 60 fok, az égbolt vagy </w:t>
+      </w:r>
+      <w:proofErr w:type="spellStart"/>
+      <w:r>
+        <w:t>SkyBox</w:t>
+      </w:r>
+      <w:proofErr w:type="spellEnd"/>
+      <w:r>
+        <w:t xml:space="preserve"> színét, valamint, hogy VR szemüvegen futtatva mindkét szem képe ebből a kamerából eredjen.</w:t>
+      </w:r>
+    </w:p>
+    <w:p>
+      <w:r>
+        <w:t xml:space="preserve"> A kamera objektumhoz két </w:t>
+      </w:r>
+      <w:proofErr w:type="spellStart"/>
+      <w:r>
+        <w:t>szkript</w:t>
+      </w:r>
+      <w:proofErr w:type="spellEnd"/>
+      <w:r>
+        <w:t xml:space="preserve"> van komponensként hozzáadva.</w:t>
+      </w:r>
+      <w:r>
+        <w:t xml:space="preserve"> A </w:t>
+      </w:r>
+      <w:proofErr w:type="spellStart"/>
+      <w:r>
+        <w:t>MainController.cs</w:t>
+      </w:r>
+      <w:proofErr w:type="spellEnd"/>
+      <w:r>
+        <w:t xml:space="preserve"> </w:t>
+      </w:r>
+      <w:proofErr w:type="spellStart"/>
+      <w:r>
+        <w:t>szkript</w:t>
+      </w:r>
+      <w:proofErr w:type="spellEnd"/>
+      <w:r>
+        <w:t xml:space="preserve"> a kamera irányításért felel. </w:t>
+      </w:r>
+      <w:proofErr w:type="spellStart"/>
+      <w:r>
+        <w:t>Singleton</w:t>
+      </w:r>
+      <w:proofErr w:type="spellEnd"/>
+      <w:r>
+        <w:t xml:space="preserve"> programtervezési minta alapján készítettem, és a program indításakor létrejön az objektum belőle. Erre a Mono API egyik függvénye tökéletes, az </w:t>
+      </w:r>
+      <w:proofErr w:type="spellStart"/>
+      <w:r>
+        <w:t>Awake</w:t>
+      </w:r>
+      <w:proofErr w:type="spellEnd"/>
+      <w:r>
+        <w:t xml:space="preserve"> függvény a program indításakor egyszer </w:t>
+      </w:r>
+      <w:proofErr w:type="spellStart"/>
+      <w:r>
+        <w:t>meghívódik</w:t>
+      </w:r>
+      <w:proofErr w:type="spellEnd"/>
+      <w:r>
+        <w:t xml:space="preserve">. Az API használatához a </w:t>
+      </w:r>
+      <w:proofErr w:type="spellStart"/>
+      <w:r>
+        <w:t>MainController</w:t>
+      </w:r>
+      <w:proofErr w:type="spellEnd"/>
+      <w:r>
+        <w:t xml:space="preserve"> osztályt a </w:t>
+      </w:r>
+      <w:proofErr w:type="spellStart"/>
+      <w:r>
+        <w:t>MonoBehaviour</w:t>
+      </w:r>
+      <w:proofErr w:type="spellEnd"/>
+      <w:r>
+        <w:t xml:space="preserve"> osztályból kell örököltetni.</w:t>
+      </w:r>
+    </w:p>
+    <w:p>
+      <w:pPr>
+        <w:pStyle w:val="Heading2"/>
+      </w:pPr>
+      <w:bookmarkStart w:id="17" w:name="_Toc133314122"/>
+      <w:r>
+        <w:t>Ray</w:t>
+      </w:r>
+      <w:r>
+        <w:t xml:space="preserve"> </w:t>
+      </w:r>
+      <w:r>
+        <w:t>cast</w:t>
+      </w:r>
+      <w:bookmarkEnd w:id="17"/>
+      <w:r>
+        <w:t>ing</w:t>
       </w:r>
     </w:p>
     <w:p>
       <w:pPr>
         <w:pStyle w:val="Firstparagraph"/>
-      </w:pPr>
-      <w:r>
-        <w:t xml:space="preserve">A PlayerCam objektum a jelenet fő kamerája, ezen keresztül lát a felhasználó. Rendelkezik egy Camera komponenssel, aminek a beállításaiban megadtam látószöget, </w:t>
-      </w:r>
-      <w:r>
-        <w:lastRenderedPageBreak/>
-        <w:t>ami 60 fok, az égbolt vagy SkyBox színét, valamint, hogy VR szemüvegen futtatva mindkét szem képe ebből a kamerából eredjen.</w:t>
-      </w:r>
-    </w:p>
-    <w:p>
-      <w:r>
-        <w:t xml:space="preserve"> A kamera objektumhoz két szkript van komponensként hozzáadva.</w:t>
-      </w:r>
-      <w:r>
-        <w:t xml:space="preserve"> A MainController.cs szkript a kamera irányításért felel. Singleton programtervezési minta alapján készítettem, és a program indításakor létrejön az objektum belőle. Erre a Mono API egyik függvénye tökéletes, az Awake függvény a program indításakor egyszer meghívódik. Az API használatához a MainController osztályt a MonoBehaviour osztályból kell örököltetni.</w:t>
-      </w:r>
-    </w:p>
-    <w:p>
-      <w:pPr>
-        <w:pStyle w:val="Heading2"/>
-      </w:pPr>
-      <w:bookmarkStart w:id="17" w:name="_Toc133314122"/>
-      <w:r>
-        <w:t>Ray</w:t>
-      </w:r>
-      <w:r>
-        <w:t xml:space="preserve"> </w:t>
-      </w:r>
-      <w:r>
-        <w:t>cast</w:t>
-      </w:r>
-      <w:bookmarkEnd w:id="17"/>
-      <w:r>
-        <w:t>ing</w:t>
-      </w:r>
-    </w:p>
-    <w:p>
-      <w:pPr>
-        <w:pStyle w:val="Firstparagraph"/>
         <w:rPr>
           <w:highlight w:val="red"/>
         </w:rPr>
@@ -6361,20 +7082,21 @@
         <w:rPr>
           <w:highlight w:val="red"/>
         </w:rPr>
-        <w:t>A játékfejlesztés során a sugárnyalábolás számos gyakori játékmechanika, például a lövés, a célzás és az ütközésérzékelés megvalósításának kritikus technikája. Például egy első személyű lövöldözős játékban a sugárvetés segítségével határozható meg, hogy a játékos fegyveréből kilőtt golyó eltalál-e egy ellenséget vagy egy falat. Hasonlóképpen, egy versenyzős játék is használhatja a sugáröntést annak megállapítására, hogy a játékos autója ütközött-e egy akadályba vagy egy másik járműbe a pályán.</w:t>
-      </w:r>
-    </w:p>
-    <w:p>
-      <w:pPr>
+        <w:t xml:space="preserve">A játékfejlesztés során a sugárnyalábolás számos gyakori játékmechanika, például a lövés, a célzás és az ütközésérzékelés megvalósításának kritikus technikája. Például egy első személyű </w:t>
+      </w:r>
+      <w:proofErr w:type="spellStart"/>
+      <w:r>
         <w:rPr>
           <w:highlight w:val="red"/>
         </w:rPr>
-      </w:pPr>
+        <w:t>lövöldözős</w:t>
+      </w:r>
+      <w:proofErr w:type="spellEnd"/>
       <w:r>
         <w:rPr>
           <w:highlight w:val="red"/>
         </w:rPr>
-        <w:t>A Unity számos beépített lehetőséget biztosít a sugáröntés megvalósítására, köztük a Raycast, a SphereCast, a CapsuleCast és a BoxCast. Mindegyik módszer kissé másképp működik, és különböző típusú játékmechanizmusokra optimalizált.</w:t>
+        <w:t xml:space="preserve"> játékban a sugárvetés segítségével határozható meg, hogy a játékos fegyveréből kilőtt golyó eltalál-e egy ellenséget vagy egy falat. Hasonlóképpen, egy versenyzős játék is használhatja a sugáröntést annak megállapítására, hogy a játékos autója ütközött-e egy akadályba vagy egy másik járműbe a pályán.</w:t>
       </w:r>
     </w:p>
     <w:p>
@@ -6387,7 +7109,160 @@
         <w:rPr>
           <w:highlight w:val="red"/>
         </w:rPr>
-        <w:t>A Raycast a sugáröntés legalapvetőbb formája, és egy egyenes vonal és a jelenet más objektumai közötti ütközések észlelésére szolgál. A SphereCast hasonló a Raycasthoz, de egyenes vonal helyett gömbsugarat vet, ami pontosabb ütközésérzékelést tesz lehetővé. A CapsuleCast hasonló a SphereCasthoz, de kapszula alakú sugarat bocsát ki. Végül a BoxCast egy téglalap alakú prizma alakú sugarat vet ki, ami hasznos lehet nagyobb vagy összetettebb objektumokkal való ütközések észleléséhez.</w:t>
+        <w:t xml:space="preserve">A Unity számos beépített lehetőséget biztosít a sugáröntés megvalósítására, köztük a </w:t>
+      </w:r>
+      <w:proofErr w:type="spellStart"/>
+      <w:r>
+        <w:rPr>
+          <w:highlight w:val="red"/>
+        </w:rPr>
+        <w:t>Raycast</w:t>
+      </w:r>
+      <w:proofErr w:type="spellEnd"/>
+      <w:r>
+        <w:rPr>
+          <w:highlight w:val="red"/>
+        </w:rPr>
+        <w:t xml:space="preserve">, a </w:t>
+      </w:r>
+      <w:proofErr w:type="spellStart"/>
+      <w:r>
+        <w:rPr>
+          <w:highlight w:val="red"/>
+        </w:rPr>
+        <w:t>SphereCast</w:t>
+      </w:r>
+      <w:proofErr w:type="spellEnd"/>
+      <w:r>
+        <w:rPr>
+          <w:highlight w:val="red"/>
+        </w:rPr>
+        <w:t xml:space="preserve">, a </w:t>
+      </w:r>
+      <w:proofErr w:type="spellStart"/>
+      <w:r>
+        <w:rPr>
+          <w:highlight w:val="red"/>
+        </w:rPr>
+        <w:t>CapsuleCast</w:t>
+      </w:r>
+      <w:proofErr w:type="spellEnd"/>
+      <w:r>
+        <w:rPr>
+          <w:highlight w:val="red"/>
+        </w:rPr>
+        <w:t xml:space="preserve"> és a </w:t>
+      </w:r>
+      <w:proofErr w:type="spellStart"/>
+      <w:r>
+        <w:rPr>
+          <w:highlight w:val="red"/>
+        </w:rPr>
+        <w:t>BoxCast</w:t>
+      </w:r>
+      <w:proofErr w:type="spellEnd"/>
+      <w:r>
+        <w:rPr>
+          <w:highlight w:val="red"/>
+        </w:rPr>
+        <w:t>. Mindegyik módszer kissé másképp működik, és különböző típusú játékmechanizmusokra optimalizált.</w:t>
+      </w:r>
+    </w:p>
+    <w:p>
+      <w:pPr>
+        <w:rPr>
+          <w:highlight w:val="red"/>
+        </w:rPr>
+      </w:pPr>
+      <w:r>
+        <w:rPr>
+          <w:highlight w:val="red"/>
+        </w:rPr>
+        <w:t xml:space="preserve">A </w:t>
+      </w:r>
+      <w:proofErr w:type="spellStart"/>
+      <w:r>
+        <w:rPr>
+          <w:highlight w:val="red"/>
+        </w:rPr>
+        <w:t>Raycast</w:t>
+      </w:r>
+      <w:proofErr w:type="spellEnd"/>
+      <w:r>
+        <w:rPr>
+          <w:highlight w:val="red"/>
+        </w:rPr>
+        <w:t xml:space="preserve"> a sugáröntés legalapvetőbb formája, és egy egyenes vonal és a jelenet más objektumai közötti ütközések észlelésére szolgál. A </w:t>
+      </w:r>
+      <w:proofErr w:type="spellStart"/>
+      <w:r>
+        <w:rPr>
+          <w:highlight w:val="red"/>
+        </w:rPr>
+        <w:t>SphereCast</w:t>
+      </w:r>
+      <w:proofErr w:type="spellEnd"/>
+      <w:r>
+        <w:rPr>
+          <w:highlight w:val="red"/>
+        </w:rPr>
+        <w:t xml:space="preserve"> hasonló a </w:t>
+      </w:r>
+      <w:proofErr w:type="spellStart"/>
+      <w:r>
+        <w:rPr>
+          <w:highlight w:val="red"/>
+        </w:rPr>
+        <w:t>Raycasthoz</w:t>
+      </w:r>
+      <w:proofErr w:type="spellEnd"/>
+      <w:r>
+        <w:rPr>
+          <w:highlight w:val="red"/>
+        </w:rPr>
+        <w:t xml:space="preserve">, de egyenes vonal helyett gömbsugarat vet, ami pontosabb ütközésérzékelést tesz lehetővé. A </w:t>
+      </w:r>
+      <w:proofErr w:type="spellStart"/>
+      <w:r>
+        <w:rPr>
+          <w:highlight w:val="red"/>
+        </w:rPr>
+        <w:t>CapsuleCast</w:t>
+      </w:r>
+      <w:proofErr w:type="spellEnd"/>
+      <w:r>
+        <w:rPr>
+          <w:highlight w:val="red"/>
+        </w:rPr>
+        <w:t xml:space="preserve"> hasonló a </w:t>
+      </w:r>
+      <w:proofErr w:type="spellStart"/>
+      <w:r>
+        <w:rPr>
+          <w:highlight w:val="red"/>
+        </w:rPr>
+        <w:t>SphereCasthoz</w:t>
+      </w:r>
+      <w:proofErr w:type="spellEnd"/>
+      <w:r>
+        <w:rPr>
+          <w:highlight w:val="red"/>
+        </w:rPr>
+        <w:t xml:space="preserve">, de kapszula alakú sugarat bocsát ki. Végül a </w:t>
+      </w:r>
+      <w:proofErr w:type="spellStart"/>
+      <w:r>
+        <w:rPr>
+          <w:highlight w:val="red"/>
+        </w:rPr>
+        <w:t>BoxCast</w:t>
+      </w:r>
+      <w:proofErr w:type="spellEnd"/>
+      <w:r>
+        <w:rPr>
+          <w:highlight w:val="red"/>
+        </w:rPr>
+        <w:t xml:space="preserve"> egy téglalap alakú prizma alakú sugarat vet ki, ami hasznos lehet nagyobb vagy összetettebb objektumokkal való ütközések észleléséhez.</w:t>
       </w:r>
     </w:p>
     <w:p>
@@ -8108,8 +8983,16 @@
         <w:rPr>
           <w:rFonts w:ascii="Courier New" w:hAnsi="Courier New" w:cs="Courier New"/>
         </w:rPr>
-        <w:t>.gitattributes</w:t>
-      </w:r>
+        <w:t>.</w:t>
+      </w:r>
+      <w:proofErr w:type="spellStart"/>
+      <w:r>
+        <w:rPr>
+          <w:rFonts w:ascii="Courier New" w:hAnsi="Courier New" w:cs="Courier New"/>
+        </w:rPr>
+        <w:t>gitattributes</w:t>
+      </w:r>
+      <w:proofErr w:type="spellEnd"/>
     </w:p>
     <w:p>
       <w:pPr>
@@ -8128,8 +9011,16 @@
         <w:rPr>
           <w:rFonts w:ascii="Courier New" w:hAnsi="Courier New" w:cs="Courier New"/>
         </w:rPr>
-        <w:t>.gitignore</w:t>
-      </w:r>
+        <w:t>.</w:t>
+      </w:r>
+      <w:proofErr w:type="spellStart"/>
+      <w:r>
+        <w:rPr>
+          <w:rFonts w:ascii="Courier New" w:hAnsi="Courier New" w:cs="Courier New"/>
+        </w:rPr>
+        <w:t>gitignore</w:t>
+      </w:r>
+      <w:proofErr w:type="spellEnd"/>
     </w:p>
     <w:p>
       <w:pPr>
@@ -8196,8 +9087,16 @@
         <w:rPr>
           <w:rFonts w:ascii="Courier New" w:hAnsi="Courier New" w:cs="Courier New"/>
         </w:rPr>
-        <w:t>+---.git</w:t>
-      </w:r>
+        <w:t>+---.</w:t>
+      </w:r>
+      <w:proofErr w:type="spellStart"/>
+      <w:r>
+        <w:rPr>
+          <w:rFonts w:ascii="Courier New" w:hAnsi="Courier New" w:cs="Courier New"/>
+        </w:rPr>
+        <w:t>git</w:t>
+      </w:r>
+      <w:proofErr w:type="spellEnd"/>
     </w:p>
     <w:p>
       <w:pPr>
@@ -8254,12 +9153,14 @@
         </w:rPr>
         <w:t>+---</w:t>
       </w:r>
+      <w:proofErr w:type="spellStart"/>
       <w:r>
         <w:rPr>
           <w:rFonts w:ascii="Courier New" w:hAnsi="Courier New" w:cs="Courier New"/>
         </w:rPr>
         <w:t>Assets</w:t>
       </w:r>
+      <w:proofErr w:type="spellEnd"/>
     </w:p>
     <w:p>
       <w:pPr>
@@ -8278,8 +9179,16 @@
         <w:rPr>
           <w:rFonts w:ascii="Courier New" w:hAnsi="Courier New" w:cs="Courier New"/>
         </w:rPr>
-        <w:t>+---Materials</w:t>
-      </w:r>
+        <w:t>+---</w:t>
+      </w:r>
+      <w:proofErr w:type="spellStart"/>
+      <w:r>
+        <w:rPr>
+          <w:rFonts w:ascii="Courier New" w:hAnsi="Courier New" w:cs="Courier New"/>
+        </w:rPr>
+        <w:t>Materials</w:t>
+      </w:r>
+      <w:proofErr w:type="spellEnd"/>
     </w:p>
     <w:p>
       <w:pPr>
@@ -8292,8 +9201,16 @@
         <w:rPr>
           <w:rFonts w:ascii="Courier New" w:hAnsi="Courier New" w:cs="Courier New"/>
         </w:rPr>
-        <w:t>|   |       Controller.mat</w:t>
-      </w:r>
+        <w:t xml:space="preserve">|   |       </w:t>
+      </w:r>
+      <w:proofErr w:type="spellStart"/>
+      <w:r>
+        <w:rPr>
+          <w:rFonts w:ascii="Courier New" w:hAnsi="Courier New" w:cs="Courier New"/>
+        </w:rPr>
+        <w:t>Controller.mat</w:t>
+      </w:r>
+      <w:proofErr w:type="spellEnd"/>
     </w:p>
     <w:p>
       <w:pPr>
@@ -8306,8 +9223,16 @@
         <w:rPr>
           <w:rFonts w:ascii="Courier New" w:hAnsi="Courier New" w:cs="Courier New"/>
         </w:rPr>
-        <w:t>|   |       Grid.mat</w:t>
-      </w:r>
+        <w:t xml:space="preserve">|   |       </w:t>
+      </w:r>
+      <w:proofErr w:type="spellStart"/>
+      <w:r>
+        <w:rPr>
+          <w:rFonts w:ascii="Courier New" w:hAnsi="Courier New" w:cs="Courier New"/>
+        </w:rPr>
+        <w:t>Grid.mat</w:t>
+      </w:r>
+      <w:proofErr w:type="spellEnd"/>
     </w:p>
     <w:p>
       <w:pPr>
@@ -8320,8 +9245,30 @@
         <w:rPr>
           <w:rFonts w:ascii="Courier New" w:hAnsi="Courier New" w:cs="Courier New"/>
         </w:rPr>
-        <w:t>|   |       Skybox Light.mat</w:t>
-      </w:r>
+        <w:t xml:space="preserve">|   |       </w:t>
+      </w:r>
+      <w:proofErr w:type="spellStart"/>
+      <w:r>
+        <w:rPr>
+          <w:rFonts w:ascii="Courier New" w:hAnsi="Courier New" w:cs="Courier New"/>
+        </w:rPr>
+        <w:t>Skybox</w:t>
+      </w:r>
+      <w:proofErr w:type="spellEnd"/>
+      <w:r>
+        <w:rPr>
+          <w:rFonts w:ascii="Courier New" w:hAnsi="Courier New" w:cs="Courier New"/>
+        </w:rPr>
+        <w:t xml:space="preserve"> </w:t>
+      </w:r>
+      <w:proofErr w:type="spellStart"/>
+      <w:r>
+        <w:rPr>
+          <w:rFonts w:ascii="Courier New" w:hAnsi="Courier New" w:cs="Courier New"/>
+        </w:rPr>
+        <w:t>Light.mat</w:t>
+      </w:r>
+      <w:proofErr w:type="spellEnd"/>
     </w:p>
     <w:p>
       <w:pPr>
@@ -8348,8 +9295,16 @@
         <w:rPr>
           <w:rFonts w:ascii="Courier New" w:hAnsi="Courier New" w:cs="Courier New"/>
         </w:rPr>
-        <w:t>|   +---Scenes</w:t>
-      </w:r>
+        <w:t>|   +---</w:t>
+      </w:r>
+      <w:proofErr w:type="spellStart"/>
+      <w:r>
+        <w:rPr>
+          <w:rFonts w:ascii="Courier New" w:hAnsi="Courier New" w:cs="Courier New"/>
+        </w:rPr>
+        <w:t>Scenes</w:t>
+      </w:r>
+      <w:proofErr w:type="spellEnd"/>
     </w:p>
     <w:p>
       <w:pPr>
@@ -8374,8 +9329,16 @@
         <w:rPr>
           <w:rFonts w:ascii="Courier New" w:hAnsi="Courier New" w:cs="Courier New"/>
         </w:rPr>
-        <w:t xml:space="preserve">       Level.unity</w:t>
-      </w:r>
+        <w:t xml:space="preserve">       </w:t>
+      </w:r>
+      <w:proofErr w:type="spellStart"/>
+      <w:r>
+        <w:rPr>
+          <w:rFonts w:ascii="Courier New" w:hAnsi="Courier New" w:cs="Courier New"/>
+        </w:rPr>
+        <w:t>Level.unity</w:t>
+      </w:r>
+      <w:proofErr w:type="spellEnd"/>
     </w:p>
     <w:p>
       <w:pPr>
@@ -8388,8 +9351,16 @@
         <w:rPr>
           <w:rFonts w:ascii="Courier New" w:hAnsi="Courier New" w:cs="Courier New"/>
         </w:rPr>
-        <w:t>|   |       Menu.unity</w:t>
-      </w:r>
+        <w:t xml:space="preserve">|   |       </w:t>
+      </w:r>
+      <w:proofErr w:type="spellStart"/>
+      <w:r>
+        <w:rPr>
+          <w:rFonts w:ascii="Courier New" w:hAnsi="Courier New" w:cs="Courier New"/>
+        </w:rPr>
+        <w:t>Menu.unity</w:t>
+      </w:r>
+      <w:proofErr w:type="spellEnd"/>
     </w:p>
     <w:p>
       <w:pPr>
@@ -8416,8 +9387,16 @@
         <w:rPr>
           <w:rFonts w:ascii="Courier New" w:hAnsi="Courier New" w:cs="Courier New"/>
         </w:rPr>
-        <w:t>|   +---Scripts</w:t>
-      </w:r>
+        <w:t>|   +---</w:t>
+      </w:r>
+      <w:proofErr w:type="spellStart"/>
+      <w:r>
+        <w:rPr>
+          <w:rFonts w:ascii="Courier New" w:hAnsi="Courier New" w:cs="Courier New"/>
+        </w:rPr>
+        <w:t>Scripts</w:t>
+      </w:r>
+      <w:proofErr w:type="spellEnd"/>
     </w:p>
     <w:p>
       <w:pPr>
@@ -8430,8 +9409,16 @@
         <w:rPr>
           <w:rFonts w:ascii="Courier New" w:hAnsi="Courier New" w:cs="Courier New"/>
         </w:rPr>
-        <w:t>|   |   +---Calculators</w:t>
-      </w:r>
+        <w:t>|   |   +---</w:t>
+      </w:r>
+      <w:proofErr w:type="spellStart"/>
+      <w:r>
+        <w:rPr>
+          <w:rFonts w:ascii="Courier New" w:hAnsi="Courier New" w:cs="Courier New"/>
+        </w:rPr>
+        <w:t>Calculators</w:t>
+      </w:r>
+      <w:proofErr w:type="spellEnd"/>
     </w:p>
     <w:p>
       <w:pPr>
@@ -8444,8 +9431,16 @@
         <w:rPr>
           <w:rFonts w:ascii="Courier New" w:hAnsi="Courier New" w:cs="Courier New"/>
         </w:rPr>
-        <w:t>|   |   |       BorderCalculator.cs</w:t>
-      </w:r>
+        <w:t xml:space="preserve">|   |   |       </w:t>
+      </w:r>
+      <w:proofErr w:type="spellStart"/>
+      <w:r>
+        <w:rPr>
+          <w:rFonts w:ascii="Courier New" w:hAnsi="Courier New" w:cs="Courier New"/>
+        </w:rPr>
+        <w:t>BorderCalculator.cs</w:t>
+      </w:r>
+      <w:proofErr w:type="spellEnd"/>
     </w:p>
     <w:p>
       <w:pPr>
@@ -8472,8 +9467,16 @@
         <w:rPr>
           <w:rFonts w:ascii="Courier New" w:hAnsi="Courier New" w:cs="Courier New"/>
         </w:rPr>
-        <w:t>|   |   +---Collectors</w:t>
-      </w:r>
+        <w:t>|   |   +---</w:t>
+      </w:r>
+      <w:proofErr w:type="spellStart"/>
+      <w:r>
+        <w:rPr>
+          <w:rFonts w:ascii="Courier New" w:hAnsi="Courier New" w:cs="Courier New"/>
+        </w:rPr>
+        <w:t>Collectors</w:t>
+      </w:r>
+      <w:proofErr w:type="spellEnd"/>
     </w:p>
     <w:p>
       <w:pPr>
@@ -8486,8 +9489,16 @@
         <w:rPr>
           <w:rFonts w:ascii="Courier New" w:hAnsi="Courier New" w:cs="Courier New"/>
         </w:rPr>
-        <w:t>|   |   |       CoordinateDataCollector.cs</w:t>
-      </w:r>
+        <w:t xml:space="preserve">|   |   |       </w:t>
+      </w:r>
+      <w:proofErr w:type="spellStart"/>
+      <w:r>
+        <w:rPr>
+          <w:rFonts w:ascii="Courier New" w:hAnsi="Courier New" w:cs="Courier New"/>
+        </w:rPr>
+        <w:t>CoordinateDataCollector.cs</w:t>
+      </w:r>
+      <w:proofErr w:type="spellEnd"/>
     </w:p>
     <w:p>
       <w:pPr>
@@ -8514,8 +9525,16 @@
         <w:rPr>
           <w:rFonts w:ascii="Courier New" w:hAnsi="Courier New" w:cs="Courier New"/>
         </w:rPr>
-        <w:t>|   |   +---Controllers</w:t>
-      </w:r>
+        <w:t>|   |   +---</w:t>
+      </w:r>
+      <w:proofErr w:type="spellStart"/>
+      <w:r>
+        <w:rPr>
+          <w:rFonts w:ascii="Courier New" w:hAnsi="Courier New" w:cs="Courier New"/>
+        </w:rPr>
+        <w:t>Controllers</w:t>
+      </w:r>
+      <w:proofErr w:type="spellEnd"/>
     </w:p>
     <w:p>
       <w:pPr>
@@ -8528,8 +9547,16 @@
         <w:rPr>
           <w:rFonts w:ascii="Courier New" w:hAnsi="Courier New" w:cs="Courier New"/>
         </w:rPr>
-        <w:t>|   |   |       CamControlPc.cs</w:t>
-      </w:r>
+        <w:t xml:space="preserve">|   |   |       </w:t>
+      </w:r>
+      <w:proofErr w:type="spellStart"/>
+      <w:r>
+        <w:rPr>
+          <w:rFonts w:ascii="Courier New" w:hAnsi="Courier New" w:cs="Courier New"/>
+        </w:rPr>
+        <w:t>CamControlPc.cs</w:t>
+      </w:r>
+      <w:proofErr w:type="spellEnd"/>
     </w:p>
     <w:p>
       <w:pPr>
@@ -8542,8 +9569,16 @@
         <w:rPr>
           <w:rFonts w:ascii="Courier New" w:hAnsi="Courier New" w:cs="Courier New"/>
         </w:rPr>
-        <w:t>|   |   |       CamControlVR.cs</w:t>
-      </w:r>
+        <w:t xml:space="preserve">|   |   |       </w:t>
+      </w:r>
+      <w:proofErr w:type="spellStart"/>
+      <w:r>
+        <w:rPr>
+          <w:rFonts w:ascii="Courier New" w:hAnsi="Courier New" w:cs="Courier New"/>
+        </w:rPr>
+        <w:t>CamControlVR.cs</w:t>
+      </w:r>
+      <w:proofErr w:type="spellEnd"/>
     </w:p>
     <w:p>
       <w:pPr>
@@ -8570,8 +9605,16 @@
         <w:rPr>
           <w:rFonts w:ascii="Courier New" w:hAnsi="Courier New" w:cs="Courier New"/>
         </w:rPr>
-        <w:t>|   |   +---DataClasses</w:t>
-      </w:r>
+        <w:t>|   |   +---</w:t>
+      </w:r>
+      <w:proofErr w:type="spellStart"/>
+      <w:r>
+        <w:rPr>
+          <w:rFonts w:ascii="Courier New" w:hAnsi="Courier New" w:cs="Courier New"/>
+        </w:rPr>
+        <w:t>DataClasses</w:t>
+      </w:r>
+      <w:proofErr w:type="spellEnd"/>
     </w:p>
     <w:p>
       <w:pPr>
@@ -8584,8 +9627,16 @@
         <w:rPr>
           <w:rFonts w:ascii="Courier New" w:hAnsi="Courier New" w:cs="Courier New"/>
         </w:rPr>
-        <w:t>|   |   |       Border.cs</w:t>
-      </w:r>
+        <w:t xml:space="preserve">|   |   |       </w:t>
+      </w:r>
+      <w:proofErr w:type="spellStart"/>
+      <w:r>
+        <w:rPr>
+          <w:rFonts w:ascii="Courier New" w:hAnsi="Courier New" w:cs="Courier New"/>
+        </w:rPr>
+        <w:t>Border.cs</w:t>
+      </w:r>
+      <w:proofErr w:type="spellEnd"/>
     </w:p>
     <w:p>
       <w:pPr>
@@ -8598,8 +9649,16 @@
         <w:rPr>
           <w:rFonts w:ascii="Courier New" w:hAnsi="Courier New" w:cs="Courier New"/>
         </w:rPr>
-        <w:t>|   |   |       CurrentRotation.cs</w:t>
-      </w:r>
+        <w:t xml:space="preserve">|   |   |       </w:t>
+      </w:r>
+      <w:proofErr w:type="spellStart"/>
+      <w:r>
+        <w:rPr>
+          <w:rFonts w:ascii="Courier New" w:hAnsi="Courier New" w:cs="Courier New"/>
+        </w:rPr>
+        <w:t>CurrentRotation.cs</w:t>
+      </w:r>
+      <w:proofErr w:type="spellEnd"/>
     </w:p>
     <w:p>
       <w:pPr>
@@ -8626,8 +9685,16 @@
         <w:rPr>
           <w:rFonts w:ascii="Courier New" w:hAnsi="Courier New" w:cs="Courier New"/>
         </w:rPr>
-        <w:t>|   |   +---DataExtractors</w:t>
-      </w:r>
+        <w:t>|   |   +---</w:t>
+      </w:r>
+      <w:proofErr w:type="spellStart"/>
+      <w:r>
+        <w:rPr>
+          <w:rFonts w:ascii="Courier New" w:hAnsi="Courier New" w:cs="Courier New"/>
+        </w:rPr>
+        <w:t>DataExtractors</w:t>
+      </w:r>
+      <w:proofErr w:type="spellEnd"/>
     </w:p>
     <w:p>
       <w:pPr>
@@ -8640,8 +9707,16 @@
         <w:rPr>
           <w:rFonts w:ascii="Courier New" w:hAnsi="Courier New" w:cs="Courier New"/>
         </w:rPr>
-        <w:t>|   |   |       DogData.cs</w:t>
-      </w:r>
+        <w:t xml:space="preserve">|   |   |       </w:t>
+      </w:r>
+      <w:proofErr w:type="spellStart"/>
+      <w:r>
+        <w:rPr>
+          <w:rFonts w:ascii="Courier New" w:hAnsi="Courier New" w:cs="Courier New"/>
+        </w:rPr>
+        <w:t>DogData.cs</w:t>
+      </w:r>
+      <w:proofErr w:type="spellEnd"/>
     </w:p>
     <w:p>
       <w:pPr>
@@ -8654,8 +9729,16 @@
         <w:rPr>
           <w:rFonts w:ascii="Courier New" w:hAnsi="Courier New" w:cs="Courier New"/>
         </w:rPr>
-        <w:t>|   |   |       ForwardCapsuleData.cs</w:t>
-      </w:r>
+        <w:t xml:space="preserve">|   |   |       </w:t>
+      </w:r>
+      <w:proofErr w:type="spellStart"/>
+      <w:r>
+        <w:rPr>
+          <w:rFonts w:ascii="Courier New" w:hAnsi="Courier New" w:cs="Courier New"/>
+        </w:rPr>
+        <w:t>ForwardCapsuleData.cs</w:t>
+      </w:r>
+      <w:proofErr w:type="spellEnd"/>
     </w:p>
     <w:p>
       <w:pPr>
@@ -8668,8 +9751,16 @@
         <w:rPr>
           <w:rFonts w:ascii="Courier New" w:hAnsi="Courier New" w:cs="Courier New"/>
         </w:rPr>
-        <w:t>|   |   |       RotationData.cs</w:t>
-      </w:r>
+        <w:t xml:space="preserve">|   |   |       </w:t>
+      </w:r>
+      <w:proofErr w:type="spellStart"/>
+      <w:r>
+        <w:rPr>
+          <w:rFonts w:ascii="Courier New" w:hAnsi="Courier New" w:cs="Courier New"/>
+        </w:rPr>
+        <w:t>RotationData.cs</w:t>
+      </w:r>
+      <w:proofErr w:type="spellEnd"/>
     </w:p>
     <w:p>
       <w:pPr>
@@ -8682,8 +9773,16 @@
         <w:rPr>
           <w:rFonts w:ascii="Courier New" w:hAnsi="Courier New" w:cs="Courier New"/>
         </w:rPr>
-        <w:t>|   |   |       ShiftForwardData.cs</w:t>
-      </w:r>
+        <w:t xml:space="preserve">|   |   |       </w:t>
+      </w:r>
+      <w:proofErr w:type="spellStart"/>
+      <w:r>
+        <w:rPr>
+          <w:rFonts w:ascii="Courier New" w:hAnsi="Courier New" w:cs="Courier New"/>
+        </w:rPr>
+        <w:t>ShiftForwardData.cs</w:t>
+      </w:r>
+      <w:proofErr w:type="spellEnd"/>
     </w:p>
     <w:p>
       <w:pPr>
@@ -8696,8 +9795,16 @@
         <w:rPr>
           <w:rFonts w:ascii="Courier New" w:hAnsi="Courier New" w:cs="Courier New"/>
         </w:rPr>
-        <w:t>|   |   |       ShitfUpData.cs</w:t>
-      </w:r>
+        <w:t xml:space="preserve">|   |   |       </w:t>
+      </w:r>
+      <w:proofErr w:type="spellStart"/>
+      <w:r>
+        <w:rPr>
+          <w:rFonts w:ascii="Courier New" w:hAnsi="Courier New" w:cs="Courier New"/>
+        </w:rPr>
+        <w:t>ShitfUpData.cs</w:t>
+      </w:r>
+      <w:proofErr w:type="spellEnd"/>
     </w:p>
     <w:p>
       <w:pPr>
@@ -8724,8 +9831,16 @@
         <w:rPr>
           <w:rFonts w:ascii="Courier New" w:hAnsi="Courier New" w:cs="Courier New"/>
         </w:rPr>
-        <w:t>|   |   \---Managers</w:t>
-      </w:r>
+        <w:t>|   |   \---</w:t>
+      </w:r>
+      <w:proofErr w:type="spellStart"/>
+      <w:r>
+        <w:rPr>
+          <w:rFonts w:ascii="Courier New" w:hAnsi="Courier New" w:cs="Courier New"/>
+        </w:rPr>
+        <w:t>Managers</w:t>
+      </w:r>
+      <w:proofErr w:type="spellEnd"/>
     </w:p>
     <w:p>
       <w:pPr>
@@ -8738,8 +9853,16 @@
         <w:rPr>
           <w:rFonts w:ascii="Courier New" w:hAnsi="Courier New" w:cs="Courier New"/>
         </w:rPr>
-        <w:t>|   |           GameManager.cs</w:t>
-      </w:r>
+        <w:t xml:space="preserve">|   |           </w:t>
+      </w:r>
+      <w:proofErr w:type="spellStart"/>
+      <w:r>
+        <w:rPr>
+          <w:rFonts w:ascii="Courier New" w:hAnsi="Courier New" w:cs="Courier New"/>
+        </w:rPr>
+        <w:t>GameManager.cs</w:t>
+      </w:r>
+      <w:proofErr w:type="spellEnd"/>
     </w:p>
     <w:p>
       <w:pPr>
@@ -8752,8 +9875,16 @@
         <w:rPr>
           <w:rFonts w:ascii="Courier New" w:hAnsi="Courier New" w:cs="Courier New"/>
         </w:rPr>
-        <w:t>|   |           UIManager.cs</w:t>
-      </w:r>
+        <w:t xml:space="preserve">|   |           </w:t>
+      </w:r>
+      <w:proofErr w:type="spellStart"/>
+      <w:r>
+        <w:rPr>
+          <w:rFonts w:ascii="Courier New" w:hAnsi="Courier New" w:cs="Courier New"/>
+        </w:rPr>
+        <w:t>UIManager.cs</w:t>
+      </w:r>
+      <w:proofErr w:type="spellEnd"/>
     </w:p>
     <w:p>
       <w:pPr>
@@ -8780,7 +9911,21 @@
         <w:rPr>
           <w:rFonts w:ascii="Courier New" w:hAnsi="Courier New" w:cs="Courier New"/>
         </w:rPr>
-        <w:t>|   +---TextMesh Pro</w:t>
+        <w:t>|   +---</w:t>
+      </w:r>
+      <w:proofErr w:type="spellStart"/>
+      <w:r>
+        <w:rPr>
+          <w:rFonts w:ascii="Courier New" w:hAnsi="Courier New" w:cs="Courier New"/>
+        </w:rPr>
+        <w:t>TextMesh</w:t>
+      </w:r>
+      <w:proofErr w:type="spellEnd"/>
+      <w:r>
+        <w:rPr>
+          <w:rFonts w:ascii="Courier New" w:hAnsi="Courier New" w:cs="Courier New"/>
+        </w:rPr>
+        <w:t xml:space="preserve"> Pro</w:t>
       </w:r>
     </w:p>
     <w:p>
@@ -8808,8 +9953,16 @@
         <w:rPr>
           <w:rFonts w:ascii="Courier New" w:hAnsi="Courier New" w:cs="Courier New"/>
         </w:rPr>
-        <w:t>|   +---Textures</w:t>
-      </w:r>
+        <w:t>|   +---</w:t>
+      </w:r>
+      <w:proofErr w:type="spellStart"/>
+      <w:r>
+        <w:rPr>
+          <w:rFonts w:ascii="Courier New" w:hAnsi="Courier New" w:cs="Courier New"/>
+        </w:rPr>
+        <w:t>Textures</w:t>
+      </w:r>
+      <w:proofErr w:type="spellEnd"/>
     </w:p>
     <w:p>
       <w:pPr>
@@ -8887,12 +10040,14 @@
         </w:rPr>
         <w:t>+---</w:t>
       </w:r>
+      <w:proofErr w:type="spellStart"/>
       <w:r>
         <w:rPr>
           <w:rFonts w:ascii="Courier New" w:hAnsi="Courier New" w:cs="Courier New"/>
         </w:rPr>
         <w:t>Documents</w:t>
       </w:r>
+      <w:proofErr w:type="spellEnd"/>
     </w:p>
     <w:p>
       <w:pPr>
@@ -8919,12 +10074,14 @@
         </w:rPr>
         <w:t xml:space="preserve">   </w:t>
       </w:r>
+      <w:proofErr w:type="spellStart"/>
       <w:r>
         <w:rPr>
           <w:rFonts w:ascii="Courier New" w:hAnsi="Courier New" w:cs="Courier New"/>
         </w:rPr>
         <w:t>ClassHierarchy.drawio</w:t>
       </w:r>
+      <w:proofErr w:type="spellEnd"/>
     </w:p>
     <w:p>
       <w:pPr>
@@ -8953,12 +10110,14 @@
         </w:rPr>
         <w:t>+---</w:t>
       </w:r>
+      <w:proofErr w:type="spellStart"/>
       <w:r>
         <w:rPr>
           <w:rFonts w:ascii="Courier New" w:hAnsi="Courier New" w:cs="Courier New"/>
         </w:rPr>
         <w:t>Library</w:t>
       </w:r>
+      <w:proofErr w:type="spellEnd"/>
     </w:p>
     <w:p>
       <w:pPr>
@@ -9013,8 +10172,16 @@
         <w:rPr>
           <w:rFonts w:ascii="Courier New" w:hAnsi="Courier New" w:cs="Courier New"/>
         </w:rPr>
-        <w:t>+---obj</w:t>
-      </w:r>
+        <w:t>+---</w:t>
+      </w:r>
+      <w:proofErr w:type="spellStart"/>
+      <w:r>
+        <w:rPr>
+          <w:rFonts w:ascii="Courier New" w:hAnsi="Courier New" w:cs="Courier New"/>
+        </w:rPr>
+        <w:t>obj</w:t>
+      </w:r>
+      <w:proofErr w:type="spellEnd"/>
     </w:p>
     <w:p>
       <w:pPr>
@@ -9041,8 +10208,16 @@
         <w:rPr>
           <w:rFonts w:ascii="Courier New" w:hAnsi="Courier New" w:cs="Courier New"/>
         </w:rPr>
-        <w:t>+---Packages</w:t>
-      </w:r>
+        <w:t>+---</w:t>
+      </w:r>
+      <w:proofErr w:type="spellStart"/>
+      <w:r>
+        <w:rPr>
+          <w:rFonts w:ascii="Courier New" w:hAnsi="Courier New" w:cs="Courier New"/>
+        </w:rPr>
+        <w:t>Packages</w:t>
+      </w:r>
+      <w:proofErr w:type="spellEnd"/>
     </w:p>
     <w:p>
       <w:pPr>
@@ -9069,8 +10244,16 @@
         <w:rPr>
           <w:rFonts w:ascii="Courier New" w:hAnsi="Courier New" w:cs="Courier New"/>
         </w:rPr>
-        <w:t>+---ProjectSettings</w:t>
-      </w:r>
+        <w:t>+---</w:t>
+      </w:r>
+      <w:proofErr w:type="spellStart"/>
+      <w:r>
+        <w:rPr>
+          <w:rFonts w:ascii="Courier New" w:hAnsi="Courier New" w:cs="Courier New"/>
+        </w:rPr>
+        <w:t>ProjectSettings</w:t>
+      </w:r>
+      <w:proofErr w:type="spellEnd"/>
     </w:p>
     <w:p>
       <w:pPr>
@@ -9097,8 +10280,16 @@
         <w:rPr>
           <w:rFonts w:ascii="Courier New" w:hAnsi="Courier New" w:cs="Courier New"/>
         </w:rPr>
-        <w:t>\---UserSettings</w:t>
-      </w:r>
+        <w:t>\---</w:t>
+      </w:r>
+      <w:proofErr w:type="spellStart"/>
+      <w:r>
+        <w:rPr>
+          <w:rFonts w:ascii="Courier New" w:hAnsi="Courier New" w:cs="Courier New"/>
+        </w:rPr>
+        <w:t>UserSettings</w:t>
+      </w:r>
+      <w:proofErr w:type="spellEnd"/>
     </w:p>
     <w:p>
       <w:pPr>
@@ -9278,12 +10469,6 @@
             <w:webHidden/>
           </w:rPr>
           <w:instrText xml:space="preserve"> PAGEREF _Toc97890942 \h </w:instrText>
-        </w:r>
-        <w:r>
-          <w:rPr>
-            <w:noProof/>
-            <w:webHidden/>
-          </w:rPr>
         </w:r>
         <w:r>
           <w:rPr>

</xml_diff>

<commit_message>
Position normalization and thesis updated
</commit_message>
<xml_diff>
--- a/Documents/2223_1_KerteszDomonkos_PB8JV3_Szakdolgozat_VP.docx
+++ b/Documents/2223_1_KerteszDomonkos_PB8JV3_Szakdolgozat_VP.docx
@@ -1083,7 +1083,7 @@
             </w:rPr>
             <w:fldChar w:fldCharType="separate"/>
           </w:r>
-          <w:hyperlink w:anchor="_Toc133760339" w:history="1">
+          <w:hyperlink w:anchor="_Toc133877264" w:history="1">
             <w:r>
               <w:rPr>
                 <w:rStyle w:val="Hyperlink"/>
@@ -1110,7 +1110,7 @@
                 <w:noProof/>
                 <w:webHidden/>
               </w:rPr>
-              <w:instrText xml:space="preserve"> PAGEREF _Toc133760339 \h </w:instrText>
+              <w:instrText xml:space="preserve"> PAGEREF _Toc133877264 \h </w:instrText>
             </w:r>
             <w:r>
               <w:rPr>
@@ -1130,7 +1130,7 @@
                 <w:noProof/>
                 <w:webHidden/>
               </w:rPr>
-              <w:t>7</w:t>
+              <w:t>8</w:t>
             </w:r>
             <w:r>
               <w:rPr>
@@ -1154,7 +1154,7 @@
               <w:lang w:eastAsia="hu-HU"/>
             </w:rPr>
           </w:pPr>
-          <w:hyperlink w:anchor="_Toc133760340" w:history="1">
+          <w:hyperlink w:anchor="_Toc133877265" w:history="1">
             <w:r>
               <w:rPr>
                 <w:rStyle w:val="Hyperlink"/>
@@ -1201,7 +1201,7 @@
                 <w:noProof/>
                 <w:webHidden/>
               </w:rPr>
-              <w:instrText xml:space="preserve"> PAGEREF _Toc133760340 \h </w:instrText>
+              <w:instrText xml:space="preserve"> PAGEREF _Toc133877265 \h </w:instrText>
             </w:r>
             <w:r>
               <w:rPr>
@@ -1221,7 +1221,7 @@
                 <w:noProof/>
                 <w:webHidden/>
               </w:rPr>
-              <w:t>8</w:t>
+              <w:t>9</w:t>
             </w:r>
             <w:r>
               <w:rPr>
@@ -1245,7 +1245,7 @@
               <w:lang w:eastAsia="hu-HU"/>
             </w:rPr>
           </w:pPr>
-          <w:hyperlink w:anchor="_Toc133760341" w:history="1">
+          <w:hyperlink w:anchor="_Toc133877266" w:history="1">
             <w:r>
               <w:rPr>
                 <w:rStyle w:val="Hyperlink"/>
@@ -1292,7 +1292,7 @@
                 <w:noProof/>
                 <w:webHidden/>
               </w:rPr>
-              <w:instrText xml:space="preserve"> PAGEREF _Toc133760341 \h </w:instrText>
+              <w:instrText xml:space="preserve"> PAGEREF _Toc133877266 \h </w:instrText>
             </w:r>
             <w:r>
               <w:rPr>
@@ -1312,7 +1312,7 @@
                 <w:noProof/>
                 <w:webHidden/>
               </w:rPr>
-              <w:t>9</w:t>
+              <w:t>10</w:t>
             </w:r>
             <w:r>
               <w:rPr>
@@ -1334,7 +1334,7 @@
               <w:lang w:eastAsia="hu-HU"/>
             </w:rPr>
           </w:pPr>
-          <w:hyperlink w:anchor="_Toc133760342" w:history="1">
+          <w:hyperlink w:anchor="_Toc133877267" w:history="1">
             <w:r>
               <w:rPr>
                 <w:rStyle w:val="Hyperlink"/>
@@ -1384,7 +1384,7 @@
                 <w:noProof/>
                 <w:webHidden/>
               </w:rPr>
-              <w:instrText xml:space="preserve"> PAGEREF _Toc133760342 \h </w:instrText>
+              <w:instrText xml:space="preserve"> PAGEREF _Toc133877267 \h </w:instrText>
             </w:r>
             <w:r>
               <w:rPr>
@@ -1404,7 +1404,7 @@
                 <w:noProof/>
                 <w:webHidden/>
               </w:rPr>
-              <w:t>9</w:t>
+              <w:t>10</w:t>
             </w:r>
             <w:r>
               <w:rPr>
@@ -1426,7 +1426,7 @@
               <w:lang w:eastAsia="hu-HU"/>
             </w:rPr>
           </w:pPr>
-          <w:hyperlink w:anchor="_Toc133760343" w:history="1">
+          <w:hyperlink w:anchor="_Toc133877268" w:history="1">
             <w:r>
               <w:rPr>
                 <w:rStyle w:val="Hyperlink"/>
@@ -1465,7 +1465,7 @@
               <w:rPr>
                 <w:webHidden/>
               </w:rPr>
-              <w:instrText xml:space="preserve"> PAGEREF _Toc133760343 \h </w:instrText>
+              <w:instrText xml:space="preserve"> PAGEREF _Toc133877268 \h </w:instrText>
             </w:r>
             <w:r>
               <w:rPr>
@@ -1482,7 +1482,7 @@
               <w:rPr>
                 <w:webHidden/>
               </w:rPr>
-              <w:t>10</w:t>
+              <w:t>11</w:t>
             </w:r>
             <w:r>
               <w:rPr>
@@ -1503,7 +1503,7 @@
               <w:lang w:eastAsia="hu-HU"/>
             </w:rPr>
           </w:pPr>
-          <w:hyperlink w:anchor="_Toc133760344" w:history="1">
+          <w:hyperlink w:anchor="_Toc133877269" w:history="1">
             <w:r>
               <w:rPr>
                 <w:rStyle w:val="Hyperlink"/>
@@ -1553,7 +1553,7 @@
                 <w:noProof/>
                 <w:webHidden/>
               </w:rPr>
-              <w:instrText xml:space="preserve"> PAGEREF _Toc133760344 \h </w:instrText>
+              <w:instrText xml:space="preserve"> PAGEREF _Toc133877269 \h </w:instrText>
             </w:r>
             <w:r>
               <w:rPr>
@@ -1573,7 +1573,7 @@
                 <w:noProof/>
                 <w:webHidden/>
               </w:rPr>
-              <w:t>12</w:t>
+              <w:t>13</w:t>
             </w:r>
             <w:r>
               <w:rPr>
@@ -1595,7 +1595,7 @@
               <w:lang w:eastAsia="hu-HU"/>
             </w:rPr>
           </w:pPr>
-          <w:hyperlink w:anchor="_Toc133760345" w:history="1">
+          <w:hyperlink w:anchor="_Toc133877270" w:history="1">
             <w:r>
               <w:rPr>
                 <w:rStyle w:val="Hyperlink"/>
@@ -1634,7 +1634,7 @@
               <w:rPr>
                 <w:webHidden/>
               </w:rPr>
-              <w:instrText xml:space="preserve"> PAGEREF _Toc133760345 \h </w:instrText>
+              <w:instrText xml:space="preserve"> PAGEREF _Toc133877270 \h </w:instrText>
             </w:r>
             <w:r>
               <w:rPr>
@@ -1651,7 +1651,7 @@
               <w:rPr>
                 <w:webHidden/>
               </w:rPr>
-              <w:t>14</w:t>
+              <w:t>15</w:t>
             </w:r>
             <w:r>
               <w:rPr>
@@ -1674,7 +1674,7 @@
               <w:lang w:eastAsia="hu-HU"/>
             </w:rPr>
           </w:pPr>
-          <w:hyperlink w:anchor="_Toc133760346" w:history="1">
+          <w:hyperlink w:anchor="_Toc133877271" w:history="1">
             <w:r>
               <w:rPr>
                 <w:rStyle w:val="Hyperlink"/>
@@ -1721,7 +1721,7 @@
                 <w:noProof/>
                 <w:webHidden/>
               </w:rPr>
-              <w:instrText xml:space="preserve"> PAGEREF _Toc133760346 \h </w:instrText>
+              <w:instrText xml:space="preserve"> PAGEREF _Toc133877271 \h </w:instrText>
             </w:r>
             <w:r>
               <w:rPr>
@@ -1741,7 +1741,7 @@
                 <w:noProof/>
                 <w:webHidden/>
               </w:rPr>
-              <w:t>15</w:t>
+              <w:t>16</w:t>
             </w:r>
             <w:r>
               <w:rPr>
@@ -1765,7 +1765,7 @@
               <w:lang w:eastAsia="hu-HU"/>
             </w:rPr>
           </w:pPr>
-          <w:hyperlink w:anchor="_Toc133760347" w:history="1">
+          <w:hyperlink w:anchor="_Toc133877272" w:history="1">
             <w:r>
               <w:rPr>
                 <w:rStyle w:val="Hyperlink"/>
@@ -1791,7 +1791,7 @@
                 <w:rStyle w:val="Hyperlink"/>
                 <w:noProof/>
               </w:rPr>
-              <w:t>Felhasznál technológiák</w:t>
+              <w:t>Felhasznált technológiák</w:t>
             </w:r>
             <w:r>
               <w:rPr>
@@ -1812,7 +1812,7 @@
                 <w:noProof/>
                 <w:webHidden/>
               </w:rPr>
-              <w:instrText xml:space="preserve"> PAGEREF _Toc133760347 \h </w:instrText>
+              <w:instrText xml:space="preserve"> PAGEREF _Toc133877272 \h </w:instrText>
             </w:r>
             <w:r>
               <w:rPr>
@@ -1832,7 +1832,7 @@
                 <w:noProof/>
                 <w:webHidden/>
               </w:rPr>
-              <w:t>17</w:t>
+              <w:t>18</w:t>
             </w:r>
             <w:r>
               <w:rPr>
@@ -1854,7 +1854,7 @@
               <w:lang w:eastAsia="hu-HU"/>
             </w:rPr>
           </w:pPr>
-          <w:hyperlink w:anchor="_Toc133760348" w:history="1">
+          <w:hyperlink w:anchor="_Toc133877273" w:history="1">
             <w:r>
               <w:rPr>
                 <w:rStyle w:val="Hyperlink"/>
@@ -1904,7 +1904,7 @@
                 <w:noProof/>
                 <w:webHidden/>
               </w:rPr>
-              <w:instrText xml:space="preserve"> PAGEREF _Toc133760348 \h </w:instrText>
+              <w:instrText xml:space="preserve"> PAGEREF _Toc133877273 \h </w:instrText>
             </w:r>
             <w:r>
               <w:rPr>
@@ -1924,7 +1924,7 @@
                 <w:noProof/>
                 <w:webHidden/>
               </w:rPr>
-              <w:t>17</w:t>
+              <w:t>18</w:t>
             </w:r>
             <w:r>
               <w:rPr>
@@ -1946,7 +1946,7 @@
               <w:lang w:eastAsia="hu-HU"/>
             </w:rPr>
           </w:pPr>
-          <w:hyperlink w:anchor="_Toc133760349" w:history="1">
+          <w:hyperlink w:anchor="_Toc133877274" w:history="1">
             <w:r>
               <w:rPr>
                 <w:rStyle w:val="Hyperlink"/>
@@ -1996,7 +1996,7 @@
                 <w:noProof/>
                 <w:webHidden/>
               </w:rPr>
-              <w:instrText xml:space="preserve"> PAGEREF _Toc133760349 \h </w:instrText>
+              <w:instrText xml:space="preserve"> PAGEREF _Toc133877274 \h </w:instrText>
             </w:r>
             <w:r>
               <w:rPr>
@@ -2016,7 +2016,7 @@
                 <w:noProof/>
                 <w:webHidden/>
               </w:rPr>
-              <w:t>18</w:t>
+              <w:t>19</w:t>
             </w:r>
             <w:r>
               <w:rPr>
@@ -2038,7 +2038,7 @@
               <w:lang w:eastAsia="hu-HU"/>
             </w:rPr>
           </w:pPr>
-          <w:hyperlink w:anchor="_Toc133760350" w:history="1">
+          <w:hyperlink w:anchor="_Toc133877275" w:history="1">
             <w:r>
               <w:rPr>
                 <w:rStyle w:val="Hyperlink"/>
@@ -2088,7 +2088,7 @@
                 <w:noProof/>
                 <w:webHidden/>
               </w:rPr>
-              <w:instrText xml:space="preserve"> PAGEREF _Toc133760350 \h </w:instrText>
+              <w:instrText xml:space="preserve"> PAGEREF _Toc133877275 \h </w:instrText>
             </w:r>
             <w:r>
               <w:rPr>
@@ -2108,7 +2108,7 @@
                 <w:noProof/>
                 <w:webHidden/>
               </w:rPr>
-              <w:t>18</w:t>
+              <w:t>19</w:t>
             </w:r>
             <w:r>
               <w:rPr>
@@ -2130,7 +2130,7 @@
               <w:lang w:eastAsia="hu-HU"/>
             </w:rPr>
           </w:pPr>
-          <w:hyperlink w:anchor="_Toc133760351" w:history="1">
+          <w:hyperlink w:anchor="_Toc133877276" w:history="1">
             <w:r>
               <w:rPr>
                 <w:rStyle w:val="Hyperlink"/>
@@ -2180,7 +2180,7 @@
                 <w:noProof/>
                 <w:webHidden/>
               </w:rPr>
-              <w:instrText xml:space="preserve"> PAGEREF _Toc133760351 \h </w:instrText>
+              <w:instrText xml:space="preserve"> PAGEREF _Toc133877276 \h </w:instrText>
             </w:r>
             <w:r>
               <w:rPr>
@@ -2200,7 +2200,7 @@
                 <w:noProof/>
                 <w:webHidden/>
               </w:rPr>
-              <w:t>20</w:t>
+              <w:t>21</w:t>
             </w:r>
             <w:r>
               <w:rPr>
@@ -2224,7 +2224,7 @@
               <w:lang w:eastAsia="hu-HU"/>
             </w:rPr>
           </w:pPr>
-          <w:hyperlink w:anchor="_Toc133760352" w:history="1">
+          <w:hyperlink w:anchor="_Toc133877277" w:history="1">
             <w:r>
               <w:rPr>
                 <w:rStyle w:val="Hyperlink"/>
@@ -2271,7 +2271,7 @@
                 <w:noProof/>
                 <w:webHidden/>
               </w:rPr>
-              <w:instrText xml:space="preserve"> PAGEREF _Toc133760352 \h </w:instrText>
+              <w:instrText xml:space="preserve"> PAGEREF _Toc133877277 \h </w:instrText>
             </w:r>
             <w:r>
               <w:rPr>
@@ -2291,7 +2291,7 @@
                 <w:noProof/>
                 <w:webHidden/>
               </w:rPr>
-              <w:t>21</w:t>
+              <w:t>22</w:t>
             </w:r>
             <w:r>
               <w:rPr>
@@ -2313,7 +2313,7 @@
               <w:lang w:eastAsia="hu-HU"/>
             </w:rPr>
           </w:pPr>
-          <w:hyperlink w:anchor="_Toc133760353" w:history="1">
+          <w:hyperlink w:anchor="_Toc133877278" w:history="1">
             <w:r>
               <w:rPr>
                 <w:rStyle w:val="Hyperlink"/>
@@ -2363,7 +2363,7 @@
                 <w:noProof/>
                 <w:webHidden/>
               </w:rPr>
-              <w:instrText xml:space="preserve"> PAGEREF _Toc133760353 \h </w:instrText>
+              <w:instrText xml:space="preserve"> PAGEREF _Toc133877278 \h </w:instrText>
             </w:r>
             <w:r>
               <w:rPr>
@@ -2383,7 +2383,7 @@
                 <w:noProof/>
                 <w:webHidden/>
               </w:rPr>
-              <w:t>21</w:t>
+              <w:t>22</w:t>
             </w:r>
             <w:r>
               <w:rPr>
@@ -2405,7 +2405,7 @@
               <w:lang w:eastAsia="hu-HU"/>
             </w:rPr>
           </w:pPr>
-          <w:hyperlink w:anchor="_Toc133760354" w:history="1">
+          <w:hyperlink w:anchor="_Toc133877279" w:history="1">
             <w:r>
               <w:rPr>
                 <w:rStyle w:val="Hyperlink"/>
@@ -2455,7 +2455,7 @@
                 <w:noProof/>
                 <w:webHidden/>
               </w:rPr>
-              <w:instrText xml:space="preserve"> PAGEREF _Toc133760354 \h </w:instrText>
+              <w:instrText xml:space="preserve"> PAGEREF _Toc133877279 \h </w:instrText>
             </w:r>
             <w:r>
               <w:rPr>
@@ -2475,7 +2475,7 @@
                 <w:noProof/>
                 <w:webHidden/>
               </w:rPr>
-              <w:t>22</w:t>
+              <w:t>23</w:t>
             </w:r>
             <w:r>
               <w:rPr>
@@ -2497,7 +2497,7 @@
               <w:lang w:eastAsia="hu-HU"/>
             </w:rPr>
           </w:pPr>
-          <w:hyperlink w:anchor="_Toc133760355" w:history="1">
+          <w:hyperlink w:anchor="_Toc133877280" w:history="1">
             <w:r>
               <w:rPr>
                 <w:rStyle w:val="Hyperlink"/>
@@ -2536,7 +2536,7 @@
               <w:rPr>
                 <w:webHidden/>
               </w:rPr>
-              <w:instrText xml:space="preserve"> PAGEREF _Toc133760355 \h </w:instrText>
+              <w:instrText xml:space="preserve"> PAGEREF _Toc133877280 \h </w:instrText>
             </w:r>
             <w:r>
               <w:rPr>
@@ -2553,7 +2553,7 @@
               <w:rPr>
                 <w:webHidden/>
               </w:rPr>
-              <w:t>23</w:t>
+              <w:t>24</w:t>
             </w:r>
             <w:r>
               <w:rPr>
@@ -2574,7 +2574,7 @@
               <w:lang w:eastAsia="hu-HU"/>
             </w:rPr>
           </w:pPr>
-          <w:hyperlink w:anchor="_Toc133760356" w:history="1">
+          <w:hyperlink w:anchor="_Toc133877281" w:history="1">
             <w:r>
               <w:rPr>
                 <w:rStyle w:val="Hyperlink"/>
@@ -2613,7 +2613,7 @@
               <w:rPr>
                 <w:webHidden/>
               </w:rPr>
-              <w:instrText xml:space="preserve"> PAGEREF _Toc133760356 \h </w:instrText>
+              <w:instrText xml:space="preserve"> PAGEREF _Toc133877281 \h </w:instrText>
             </w:r>
             <w:r>
               <w:rPr>
@@ -2630,7 +2630,7 @@
               <w:rPr>
                 <w:webHidden/>
               </w:rPr>
-              <w:t>25</w:t>
+              <w:t>26</w:t>
             </w:r>
             <w:r>
               <w:rPr>
@@ -2651,7 +2651,7 @@
               <w:lang w:eastAsia="hu-HU"/>
             </w:rPr>
           </w:pPr>
-          <w:hyperlink w:anchor="_Toc133760357" w:history="1">
+          <w:hyperlink w:anchor="_Toc133877282" w:history="1">
             <w:r>
               <w:rPr>
                 <w:rStyle w:val="Hyperlink"/>
@@ -2690,7 +2690,7 @@
               <w:rPr>
                 <w:webHidden/>
               </w:rPr>
-              <w:instrText xml:space="preserve"> PAGEREF _Toc133760357 \h </w:instrText>
+              <w:instrText xml:space="preserve"> PAGEREF _Toc133877282 \h </w:instrText>
             </w:r>
             <w:r>
               <w:rPr>
@@ -2707,7 +2707,7 @@
               <w:rPr>
                 <w:webHidden/>
               </w:rPr>
-              <w:t>25</w:t>
+              <w:t>26</w:t>
             </w:r>
             <w:r>
               <w:rPr>
@@ -2728,7 +2728,7 @@
               <w:lang w:eastAsia="hu-HU"/>
             </w:rPr>
           </w:pPr>
-          <w:hyperlink w:anchor="_Toc133760358" w:history="1">
+          <w:hyperlink w:anchor="_Toc133877283" w:history="1">
             <w:r>
               <w:rPr>
                 <w:rStyle w:val="Hyperlink"/>
@@ -2778,7 +2778,7 @@
                 <w:noProof/>
                 <w:webHidden/>
               </w:rPr>
-              <w:instrText xml:space="preserve"> PAGEREF _Toc133760358 \h </w:instrText>
+              <w:instrText xml:space="preserve"> PAGEREF _Toc133877283 \h </w:instrText>
             </w:r>
             <w:r>
               <w:rPr>
@@ -2798,7 +2798,7 @@
                 <w:noProof/>
                 <w:webHidden/>
               </w:rPr>
-              <w:t>26</w:t>
+              <w:t>27</w:t>
             </w:r>
             <w:r>
               <w:rPr>
@@ -2820,7 +2820,7 @@
               <w:lang w:eastAsia="hu-HU"/>
             </w:rPr>
           </w:pPr>
-          <w:hyperlink w:anchor="_Toc133760359" w:history="1">
+          <w:hyperlink w:anchor="_Toc133877284" w:history="1">
             <w:r>
               <w:rPr>
                 <w:rStyle w:val="Hyperlink"/>
@@ -2870,7 +2870,7 @@
                 <w:noProof/>
                 <w:webHidden/>
               </w:rPr>
-              <w:instrText xml:space="preserve"> PAGEREF _Toc133760359 \h </w:instrText>
+              <w:instrText xml:space="preserve"> PAGEREF _Toc133877284 \h </w:instrText>
             </w:r>
             <w:r>
               <w:rPr>
@@ -2890,11 +2890,719 @@
                 <w:noProof/>
                 <w:webHidden/>
               </w:rPr>
-              <w:t>28</w:t>
-            </w:r>
-            <w:r>
-              <w:rPr>
-                <w:noProof/>
+              <w:t>29</w:t>
+            </w:r>
+            <w:r>
+              <w:rPr>
+                <w:noProof/>
+                <w:webHidden/>
+              </w:rPr>
+              <w:fldChar w:fldCharType="end"/>
+            </w:r>
+          </w:hyperlink>
+        </w:p>
+        <w:p>
+          <w:pPr>
+            <w:pStyle w:val="TOC2"/>
+            <w:rPr>
+              <w:rFonts w:asciiTheme="minorHAnsi" w:eastAsiaTheme="minorEastAsia" w:hAnsiTheme="minorHAnsi" w:cstheme="minorBidi"/>
+              <w:noProof/>
+              <w:sz w:val="22"/>
+              <w:szCs w:val="22"/>
+              <w:lang w:eastAsia="hu-HU"/>
+            </w:rPr>
+          </w:pPr>
+          <w:hyperlink w:anchor="_Toc133877285" w:history="1">
+            <w:r>
+              <w:rPr>
+                <w:rStyle w:val="Hyperlink"/>
+                <w:noProof/>
+                <w14:scene3d>
+                  <w14:camera w14:prst="orthographicFront"/>
+                  <w14:lightRig w14:rig="threePt" w14:dir="t">
+                    <w14:rot w14:lat="0" w14:lon="0" w14:rev="0"/>
+                  </w14:lightRig>
+                </w14:scene3d>
+              </w:rPr>
+              <w:t>5.5.</w:t>
+            </w:r>
+            <w:r>
+              <w:rPr>
+                <w:rFonts w:asciiTheme="minorHAnsi" w:eastAsiaTheme="minorEastAsia" w:hAnsiTheme="minorHAnsi" w:cstheme="minorBidi"/>
+                <w:noProof/>
+                <w:sz w:val="22"/>
+                <w:szCs w:val="22"/>
+                <w:lang w:eastAsia="hu-HU"/>
+              </w:rPr>
+              <w:tab/>
+            </w:r>
+            <w:r>
+              <w:rPr>
+                <w:rStyle w:val="Hyperlink"/>
+                <w:noProof/>
+              </w:rPr>
+              <w:t>Szkriptek</w:t>
+            </w:r>
+            <w:r>
+              <w:rPr>
+                <w:noProof/>
+                <w:webHidden/>
+              </w:rPr>
+              <w:tab/>
+            </w:r>
+            <w:r>
+              <w:rPr>
+                <w:noProof/>
+                <w:webHidden/>
+              </w:rPr>
+              <w:fldChar w:fldCharType="begin"/>
+            </w:r>
+            <w:r>
+              <w:rPr>
+                <w:noProof/>
+                <w:webHidden/>
+              </w:rPr>
+              <w:instrText xml:space="preserve"> PAGEREF _Toc133877285 \h </w:instrText>
+            </w:r>
+            <w:r>
+              <w:rPr>
+                <w:noProof/>
+                <w:webHidden/>
+              </w:rPr>
+            </w:r>
+            <w:r>
+              <w:rPr>
+                <w:noProof/>
+                <w:webHidden/>
+              </w:rPr>
+              <w:fldChar w:fldCharType="separate"/>
+            </w:r>
+            <w:r>
+              <w:rPr>
+                <w:noProof/>
+                <w:webHidden/>
+              </w:rPr>
+              <w:t>32</w:t>
+            </w:r>
+            <w:r>
+              <w:rPr>
+                <w:noProof/>
+                <w:webHidden/>
+              </w:rPr>
+              <w:fldChar w:fldCharType="end"/>
+            </w:r>
+          </w:hyperlink>
+        </w:p>
+        <w:p>
+          <w:pPr>
+            <w:pStyle w:val="TOC3"/>
+            <w:rPr>
+              <w:rFonts w:asciiTheme="minorHAnsi" w:eastAsiaTheme="minorEastAsia" w:hAnsiTheme="minorHAnsi" w:cstheme="minorBidi"/>
+              <w:iCs w:val="0"/>
+              <w:sz w:val="22"/>
+              <w:szCs w:val="22"/>
+              <w:lang w:eastAsia="hu-HU"/>
+            </w:rPr>
+          </w:pPr>
+          <w:hyperlink w:anchor="_Toc133877286" w:history="1">
+            <w:r>
+              <w:rPr>
+                <w:rStyle w:val="Hyperlink"/>
+              </w:rPr>
+              <w:t>5.5.1.</w:t>
+            </w:r>
+            <w:r>
+              <w:rPr>
+                <w:rFonts w:asciiTheme="minorHAnsi" w:eastAsiaTheme="minorEastAsia" w:hAnsiTheme="minorHAnsi" w:cstheme="minorBidi"/>
+                <w:iCs w:val="0"/>
+                <w:sz w:val="22"/>
+                <w:szCs w:val="22"/>
+                <w:lang w:eastAsia="hu-HU"/>
+              </w:rPr>
+              <w:tab/>
+            </w:r>
+            <w:r>
+              <w:rPr>
+                <w:rStyle w:val="Hyperlink"/>
+              </w:rPr>
+              <w:t>Szkript életciklusa</w:t>
+            </w:r>
+            <w:r>
+              <w:rPr>
+                <w:webHidden/>
+              </w:rPr>
+              <w:tab/>
+            </w:r>
+            <w:r>
+              <w:rPr>
+                <w:webHidden/>
+              </w:rPr>
+              <w:fldChar w:fldCharType="begin"/>
+            </w:r>
+            <w:r>
+              <w:rPr>
+                <w:webHidden/>
+              </w:rPr>
+              <w:instrText xml:space="preserve"> PAGEREF _Toc133877286 \h </w:instrText>
+            </w:r>
+            <w:r>
+              <w:rPr>
+                <w:webHidden/>
+              </w:rPr>
+            </w:r>
+            <w:r>
+              <w:rPr>
+                <w:webHidden/>
+              </w:rPr>
+              <w:fldChar w:fldCharType="separate"/>
+            </w:r>
+            <w:r>
+              <w:rPr>
+                <w:webHidden/>
+              </w:rPr>
+              <w:t>32</w:t>
+            </w:r>
+            <w:r>
+              <w:rPr>
+                <w:webHidden/>
+              </w:rPr>
+              <w:fldChar w:fldCharType="end"/>
+            </w:r>
+          </w:hyperlink>
+        </w:p>
+        <w:p>
+          <w:pPr>
+            <w:pStyle w:val="TOC3"/>
+            <w:rPr>
+              <w:rFonts w:asciiTheme="minorHAnsi" w:eastAsiaTheme="minorEastAsia" w:hAnsiTheme="minorHAnsi" w:cstheme="minorBidi"/>
+              <w:iCs w:val="0"/>
+              <w:sz w:val="22"/>
+              <w:szCs w:val="22"/>
+              <w:lang w:eastAsia="hu-HU"/>
+            </w:rPr>
+          </w:pPr>
+          <w:hyperlink w:anchor="_Toc133877287" w:history="1">
+            <w:r>
+              <w:rPr>
+                <w:rStyle w:val="Hyperlink"/>
+              </w:rPr>
+              <w:t>5.5.2.</w:t>
+            </w:r>
+            <w:r>
+              <w:rPr>
+                <w:rFonts w:asciiTheme="minorHAnsi" w:eastAsiaTheme="minorEastAsia" w:hAnsiTheme="minorHAnsi" w:cstheme="minorBidi"/>
+                <w:iCs w:val="0"/>
+                <w:sz w:val="22"/>
+                <w:szCs w:val="22"/>
+                <w:lang w:eastAsia="hu-HU"/>
+              </w:rPr>
+              <w:tab/>
+            </w:r>
+            <w:r>
+              <w:rPr>
+                <w:rStyle w:val="Hyperlink"/>
+              </w:rPr>
+              <w:t>MainController osztály</w:t>
+            </w:r>
+            <w:r>
+              <w:rPr>
+                <w:webHidden/>
+              </w:rPr>
+              <w:tab/>
+            </w:r>
+            <w:r>
+              <w:rPr>
+                <w:webHidden/>
+              </w:rPr>
+              <w:fldChar w:fldCharType="begin"/>
+            </w:r>
+            <w:r>
+              <w:rPr>
+                <w:webHidden/>
+              </w:rPr>
+              <w:instrText xml:space="preserve"> PAGEREF _Toc133877287 \h </w:instrText>
+            </w:r>
+            <w:r>
+              <w:rPr>
+                <w:webHidden/>
+              </w:rPr>
+            </w:r>
+            <w:r>
+              <w:rPr>
+                <w:webHidden/>
+              </w:rPr>
+              <w:fldChar w:fldCharType="separate"/>
+            </w:r>
+            <w:r>
+              <w:rPr>
+                <w:webHidden/>
+              </w:rPr>
+              <w:t>33</w:t>
+            </w:r>
+            <w:r>
+              <w:rPr>
+                <w:webHidden/>
+              </w:rPr>
+              <w:fldChar w:fldCharType="end"/>
+            </w:r>
+          </w:hyperlink>
+        </w:p>
+        <w:p>
+          <w:pPr>
+            <w:pStyle w:val="TOC3"/>
+            <w:rPr>
+              <w:rFonts w:asciiTheme="minorHAnsi" w:eastAsiaTheme="minorEastAsia" w:hAnsiTheme="minorHAnsi" w:cstheme="minorBidi"/>
+              <w:iCs w:val="0"/>
+              <w:sz w:val="22"/>
+              <w:szCs w:val="22"/>
+              <w:lang w:eastAsia="hu-HU"/>
+            </w:rPr>
+          </w:pPr>
+          <w:hyperlink w:anchor="_Toc133877288" w:history="1">
+            <w:r>
+              <w:rPr>
+                <w:rStyle w:val="Hyperlink"/>
+              </w:rPr>
+              <w:t>5.5.3.</w:t>
+            </w:r>
+            <w:r>
+              <w:rPr>
+                <w:rFonts w:asciiTheme="minorHAnsi" w:eastAsiaTheme="minorEastAsia" w:hAnsiTheme="minorHAnsi" w:cstheme="minorBidi"/>
+                <w:iCs w:val="0"/>
+                <w:sz w:val="22"/>
+                <w:szCs w:val="22"/>
+                <w:lang w:eastAsia="hu-HU"/>
+              </w:rPr>
+              <w:tab/>
+            </w:r>
+            <w:r>
+              <w:rPr>
+                <w:rStyle w:val="Hyperlink"/>
+              </w:rPr>
+              <w:t>CamControlPC és PlayerCamRotation osztályok</w:t>
+            </w:r>
+            <w:r>
+              <w:rPr>
+                <w:webHidden/>
+              </w:rPr>
+              <w:tab/>
+            </w:r>
+            <w:r>
+              <w:rPr>
+                <w:webHidden/>
+              </w:rPr>
+              <w:fldChar w:fldCharType="begin"/>
+            </w:r>
+            <w:r>
+              <w:rPr>
+                <w:webHidden/>
+              </w:rPr>
+              <w:instrText xml:space="preserve"> PAGEREF _Toc133877288 \h </w:instrText>
+            </w:r>
+            <w:r>
+              <w:rPr>
+                <w:webHidden/>
+              </w:rPr>
+            </w:r>
+            <w:r>
+              <w:rPr>
+                <w:webHidden/>
+              </w:rPr>
+              <w:fldChar w:fldCharType="separate"/>
+            </w:r>
+            <w:r>
+              <w:rPr>
+                <w:webHidden/>
+              </w:rPr>
+              <w:t>34</w:t>
+            </w:r>
+            <w:r>
+              <w:rPr>
+                <w:webHidden/>
+              </w:rPr>
+              <w:fldChar w:fldCharType="end"/>
+            </w:r>
+          </w:hyperlink>
+        </w:p>
+        <w:p>
+          <w:pPr>
+            <w:pStyle w:val="TOC3"/>
+            <w:rPr>
+              <w:rFonts w:asciiTheme="minorHAnsi" w:eastAsiaTheme="minorEastAsia" w:hAnsiTheme="minorHAnsi" w:cstheme="minorBidi"/>
+              <w:iCs w:val="0"/>
+              <w:sz w:val="22"/>
+              <w:szCs w:val="22"/>
+              <w:lang w:eastAsia="hu-HU"/>
+            </w:rPr>
+          </w:pPr>
+          <w:hyperlink w:anchor="_Toc133877289" w:history="1">
+            <w:r>
+              <w:rPr>
+                <w:rStyle w:val="Hyperlink"/>
+              </w:rPr>
+              <w:t>5.5.4.</w:t>
+            </w:r>
+            <w:r>
+              <w:rPr>
+                <w:rFonts w:asciiTheme="minorHAnsi" w:eastAsiaTheme="minorEastAsia" w:hAnsiTheme="minorHAnsi" w:cstheme="minorBidi"/>
+                <w:iCs w:val="0"/>
+                <w:sz w:val="22"/>
+                <w:szCs w:val="22"/>
+                <w:lang w:eastAsia="hu-HU"/>
+              </w:rPr>
+              <w:tab/>
+            </w:r>
+            <w:r>
+              <w:rPr>
+                <w:rStyle w:val="Hyperlink"/>
+              </w:rPr>
+              <w:t>GameManager osztály</w:t>
+            </w:r>
+            <w:r>
+              <w:rPr>
+                <w:webHidden/>
+              </w:rPr>
+              <w:tab/>
+            </w:r>
+            <w:r>
+              <w:rPr>
+                <w:webHidden/>
+              </w:rPr>
+              <w:fldChar w:fldCharType="begin"/>
+            </w:r>
+            <w:r>
+              <w:rPr>
+                <w:webHidden/>
+              </w:rPr>
+              <w:instrText xml:space="preserve"> PAGEREF _Toc133877289 \h </w:instrText>
+            </w:r>
+            <w:r>
+              <w:rPr>
+                <w:webHidden/>
+              </w:rPr>
+            </w:r>
+            <w:r>
+              <w:rPr>
+                <w:webHidden/>
+              </w:rPr>
+              <w:fldChar w:fldCharType="separate"/>
+            </w:r>
+            <w:r>
+              <w:rPr>
+                <w:webHidden/>
+              </w:rPr>
+              <w:t>34</w:t>
+            </w:r>
+            <w:r>
+              <w:rPr>
+                <w:webHidden/>
+              </w:rPr>
+              <w:fldChar w:fldCharType="end"/>
+            </w:r>
+          </w:hyperlink>
+        </w:p>
+        <w:p>
+          <w:pPr>
+            <w:pStyle w:val="TOC3"/>
+            <w:rPr>
+              <w:rFonts w:asciiTheme="minorHAnsi" w:eastAsiaTheme="minorEastAsia" w:hAnsiTheme="minorHAnsi" w:cstheme="minorBidi"/>
+              <w:iCs w:val="0"/>
+              <w:sz w:val="22"/>
+              <w:szCs w:val="22"/>
+              <w:lang w:eastAsia="hu-HU"/>
+            </w:rPr>
+          </w:pPr>
+          <w:hyperlink w:anchor="_Toc133877290" w:history="1">
+            <w:r>
+              <w:rPr>
+                <w:rStyle w:val="Hyperlink"/>
+              </w:rPr>
+              <w:t>5.5.5.</w:t>
+            </w:r>
+            <w:r>
+              <w:rPr>
+                <w:rFonts w:asciiTheme="minorHAnsi" w:eastAsiaTheme="minorEastAsia" w:hAnsiTheme="minorHAnsi" w:cstheme="minorBidi"/>
+                <w:iCs w:val="0"/>
+                <w:sz w:val="22"/>
+                <w:szCs w:val="22"/>
+                <w:lang w:eastAsia="hu-HU"/>
+              </w:rPr>
+              <w:tab/>
+            </w:r>
+            <w:r>
+              <w:rPr>
+                <w:rStyle w:val="Hyperlink"/>
+              </w:rPr>
+              <w:t>UIManager, DebugManager, BorderHelper osztályok</w:t>
+            </w:r>
+            <w:r>
+              <w:rPr>
+                <w:webHidden/>
+              </w:rPr>
+              <w:tab/>
+            </w:r>
+            <w:r>
+              <w:rPr>
+                <w:webHidden/>
+              </w:rPr>
+              <w:fldChar w:fldCharType="begin"/>
+            </w:r>
+            <w:r>
+              <w:rPr>
+                <w:webHidden/>
+              </w:rPr>
+              <w:instrText xml:space="preserve"> PAGEREF _Toc133877290 \h </w:instrText>
+            </w:r>
+            <w:r>
+              <w:rPr>
+                <w:webHidden/>
+              </w:rPr>
+            </w:r>
+            <w:r>
+              <w:rPr>
+                <w:webHidden/>
+              </w:rPr>
+              <w:fldChar w:fldCharType="separate"/>
+            </w:r>
+            <w:r>
+              <w:rPr>
+                <w:webHidden/>
+              </w:rPr>
+              <w:t>35</w:t>
+            </w:r>
+            <w:r>
+              <w:rPr>
+                <w:webHidden/>
+              </w:rPr>
+              <w:fldChar w:fldCharType="end"/>
+            </w:r>
+          </w:hyperlink>
+        </w:p>
+        <w:p>
+          <w:pPr>
+            <w:pStyle w:val="TOC3"/>
+            <w:rPr>
+              <w:rFonts w:asciiTheme="minorHAnsi" w:eastAsiaTheme="minorEastAsia" w:hAnsiTheme="minorHAnsi" w:cstheme="minorBidi"/>
+              <w:iCs w:val="0"/>
+              <w:sz w:val="22"/>
+              <w:szCs w:val="22"/>
+              <w:lang w:eastAsia="hu-HU"/>
+            </w:rPr>
+          </w:pPr>
+          <w:hyperlink w:anchor="_Toc133877291" w:history="1">
+            <w:r>
+              <w:rPr>
+                <w:rStyle w:val="Hyperlink"/>
+              </w:rPr>
+              <w:t>5.5.6.</w:t>
+            </w:r>
+            <w:r>
+              <w:rPr>
+                <w:rFonts w:asciiTheme="minorHAnsi" w:eastAsiaTheme="minorEastAsia" w:hAnsiTheme="minorHAnsi" w:cstheme="minorBidi"/>
+                <w:iCs w:val="0"/>
+                <w:sz w:val="22"/>
+                <w:szCs w:val="22"/>
+                <w:lang w:eastAsia="hu-HU"/>
+              </w:rPr>
+              <w:tab/>
+            </w:r>
+            <w:r>
+              <w:rPr>
+                <w:rStyle w:val="Hyperlink"/>
+              </w:rPr>
+              <w:t>ExerciseDictionary és FileHandler osztályok</w:t>
+            </w:r>
+            <w:r>
+              <w:rPr>
+                <w:webHidden/>
+              </w:rPr>
+              <w:tab/>
+            </w:r>
+            <w:r>
+              <w:rPr>
+                <w:webHidden/>
+              </w:rPr>
+              <w:fldChar w:fldCharType="begin"/>
+            </w:r>
+            <w:r>
+              <w:rPr>
+                <w:webHidden/>
+              </w:rPr>
+              <w:instrText xml:space="preserve"> PAGEREF _Toc133877291 \h </w:instrText>
+            </w:r>
+            <w:r>
+              <w:rPr>
+                <w:webHidden/>
+              </w:rPr>
+            </w:r>
+            <w:r>
+              <w:rPr>
+                <w:webHidden/>
+              </w:rPr>
+              <w:fldChar w:fldCharType="separate"/>
+            </w:r>
+            <w:r>
+              <w:rPr>
+                <w:webHidden/>
+              </w:rPr>
+              <w:t>35</w:t>
+            </w:r>
+            <w:r>
+              <w:rPr>
+                <w:webHidden/>
+              </w:rPr>
+              <w:fldChar w:fldCharType="end"/>
+            </w:r>
+          </w:hyperlink>
+        </w:p>
+        <w:p>
+          <w:pPr>
+            <w:pStyle w:val="TOC3"/>
+            <w:rPr>
+              <w:rFonts w:asciiTheme="minorHAnsi" w:eastAsiaTheme="minorEastAsia" w:hAnsiTheme="minorHAnsi" w:cstheme="minorBidi"/>
+              <w:iCs w:val="0"/>
+              <w:sz w:val="22"/>
+              <w:szCs w:val="22"/>
+              <w:lang w:eastAsia="hu-HU"/>
+            </w:rPr>
+          </w:pPr>
+          <w:hyperlink w:anchor="_Toc133877292" w:history="1">
+            <w:r>
+              <w:rPr>
+                <w:rStyle w:val="Hyperlink"/>
+              </w:rPr>
+              <w:t>5.5.7.</w:t>
+            </w:r>
+            <w:r>
+              <w:rPr>
+                <w:rFonts w:asciiTheme="minorHAnsi" w:eastAsiaTheme="minorEastAsia" w:hAnsiTheme="minorHAnsi" w:cstheme="minorBidi"/>
+                <w:iCs w:val="0"/>
+                <w:sz w:val="22"/>
+                <w:szCs w:val="22"/>
+                <w:lang w:eastAsia="hu-HU"/>
+              </w:rPr>
+              <w:tab/>
+            </w:r>
+            <w:r>
+              <w:rPr>
+                <w:rStyle w:val="Hyperlink"/>
+              </w:rPr>
+              <w:t>ObjectCoordinates osztály</w:t>
+            </w:r>
+            <w:r>
+              <w:rPr>
+                <w:webHidden/>
+              </w:rPr>
+              <w:tab/>
+            </w:r>
+            <w:r>
+              <w:rPr>
+                <w:webHidden/>
+              </w:rPr>
+              <w:fldChar w:fldCharType="begin"/>
+            </w:r>
+            <w:r>
+              <w:rPr>
+                <w:webHidden/>
+              </w:rPr>
+              <w:instrText xml:space="preserve"> PAGEREF _Toc133877292 \h </w:instrText>
+            </w:r>
+            <w:r>
+              <w:rPr>
+                <w:webHidden/>
+              </w:rPr>
+            </w:r>
+            <w:r>
+              <w:rPr>
+                <w:webHidden/>
+              </w:rPr>
+              <w:fldChar w:fldCharType="separate"/>
+            </w:r>
+            <w:r>
+              <w:rPr>
+                <w:webHidden/>
+              </w:rPr>
+              <w:t>36</w:t>
+            </w:r>
+            <w:r>
+              <w:rPr>
+                <w:webHidden/>
+              </w:rPr>
+              <w:fldChar w:fldCharType="end"/>
+            </w:r>
+          </w:hyperlink>
+        </w:p>
+        <w:p>
+          <w:pPr>
+            <w:pStyle w:val="TOC3"/>
+            <w:rPr>
+              <w:rFonts w:asciiTheme="minorHAnsi" w:eastAsiaTheme="minorEastAsia" w:hAnsiTheme="minorHAnsi" w:cstheme="minorBidi"/>
+              <w:iCs w:val="0"/>
+              <w:sz w:val="22"/>
+              <w:szCs w:val="22"/>
+              <w:lang w:eastAsia="hu-HU"/>
+            </w:rPr>
+          </w:pPr>
+          <w:hyperlink w:anchor="_Toc133877293" w:history="1">
+            <w:r>
+              <w:rPr>
+                <w:rStyle w:val="Hyperlink"/>
+              </w:rPr>
+              <w:t>5.5.8.</w:t>
+            </w:r>
+            <w:r>
+              <w:rPr>
+                <w:rFonts w:asciiTheme="minorHAnsi" w:eastAsiaTheme="minorEastAsia" w:hAnsiTheme="minorHAnsi" w:cstheme="minorBidi"/>
+                <w:iCs w:val="0"/>
+                <w:sz w:val="22"/>
+                <w:szCs w:val="22"/>
+                <w:lang w:eastAsia="hu-HU"/>
+              </w:rPr>
+              <w:tab/>
+            </w:r>
+            <w:r>
+              <w:rPr>
+                <w:rStyle w:val="Hyperlink"/>
+              </w:rPr>
+              <w:t>RayCast osztály</w:t>
+            </w:r>
+            <w:r>
+              <w:rPr>
+                <w:webHidden/>
+              </w:rPr>
+              <w:tab/>
+            </w:r>
+            <w:r>
+              <w:rPr>
+                <w:webHidden/>
+              </w:rPr>
+              <w:fldChar w:fldCharType="begin"/>
+            </w:r>
+            <w:r>
+              <w:rPr>
+                <w:webHidden/>
+              </w:rPr>
+              <w:instrText xml:space="preserve"> PAGEREF _Toc133877293 \h </w:instrText>
+            </w:r>
+            <w:r>
+              <w:rPr>
+                <w:webHidden/>
+              </w:rPr>
+            </w:r>
+            <w:r>
+              <w:rPr>
+                <w:webHidden/>
+              </w:rPr>
+              <w:fldChar w:fldCharType="separate"/>
+            </w:r>
+            <w:r>
+              <w:rPr>
+                <w:webHidden/>
+              </w:rPr>
+              <w:t>36</w:t>
+            </w:r>
+            <w:r>
+              <w:rPr>
                 <w:webHidden/>
               </w:rPr>
               <w:fldChar w:fldCharType="end"/>
@@ -2914,7 +3622,7 @@
               <w:lang w:eastAsia="hu-HU"/>
             </w:rPr>
           </w:pPr>
-          <w:hyperlink w:anchor="_Toc133760360" w:history="1">
+          <w:hyperlink w:anchor="_Toc133877294" w:history="1">
             <w:r>
               <w:rPr>
                 <w:rStyle w:val="Hyperlink"/>
@@ -2961,7 +3669,7 @@
                 <w:noProof/>
                 <w:webHidden/>
               </w:rPr>
-              <w:instrText xml:space="preserve"> PAGEREF _Toc133760360 \h </w:instrText>
+              <w:instrText xml:space="preserve"> PAGEREF _Toc133877294 \h </w:instrText>
             </w:r>
             <w:r>
               <w:rPr>
@@ -2981,7 +3689,7 @@
                 <w:noProof/>
                 <w:webHidden/>
               </w:rPr>
-              <w:t>31</w:t>
+              <w:t>36</w:t>
             </w:r>
             <w:r>
               <w:rPr>
@@ -3005,7 +3713,7 @@
               <w:lang w:eastAsia="hu-HU"/>
             </w:rPr>
           </w:pPr>
-          <w:hyperlink w:anchor="_Toc133760361" w:history="1">
+          <w:hyperlink w:anchor="_Toc133877295" w:history="1">
             <w:r>
               <w:rPr>
                 <w:rStyle w:val="Hyperlink"/>
@@ -3032,7 +3740,7 @@
                 <w:noProof/>
                 <w:webHidden/>
               </w:rPr>
-              <w:instrText xml:space="preserve"> PAGEREF _Toc133760361 \h </w:instrText>
+              <w:instrText xml:space="preserve"> PAGEREF _Toc133877295 \h </w:instrText>
             </w:r>
             <w:r>
               <w:rPr>
@@ -3052,7 +3760,7 @@
                 <w:noProof/>
                 <w:webHidden/>
               </w:rPr>
-              <w:t>33</w:t>
+              <w:t>38</w:t>
             </w:r>
             <w:r>
               <w:rPr>
@@ -3076,7 +3784,7 @@
               <w:lang w:eastAsia="hu-HU"/>
             </w:rPr>
           </w:pPr>
-          <w:hyperlink w:anchor="_Toc133760362" w:history="1">
+          <w:hyperlink w:anchor="_Toc133877296" w:history="1">
             <w:r>
               <w:rPr>
                 <w:rStyle w:val="Hyperlink"/>
@@ -3103,7 +3811,7 @@
                 <w:noProof/>
                 <w:webHidden/>
               </w:rPr>
-              <w:instrText xml:space="preserve"> PAGEREF _Toc133760362 \h </w:instrText>
+              <w:instrText xml:space="preserve"> PAGEREF _Toc133877296 \h </w:instrText>
             </w:r>
             <w:r>
               <w:rPr>
@@ -3123,7 +3831,7 @@
                 <w:noProof/>
                 <w:webHidden/>
               </w:rPr>
-              <w:t>36</w:t>
+              <w:t>41</w:t>
             </w:r>
             <w:r>
               <w:rPr>
@@ -3147,7 +3855,7 @@
               <w:lang w:eastAsia="hu-HU"/>
             </w:rPr>
           </w:pPr>
-          <w:hyperlink w:anchor="_Toc133760363" w:history="1">
+          <w:hyperlink w:anchor="_Toc133877297" w:history="1">
             <w:r>
               <w:rPr>
                 <w:rStyle w:val="Hyperlink"/>
@@ -3174,7 +3882,7 @@
                 <w:noProof/>
                 <w:webHidden/>
               </w:rPr>
-              <w:instrText xml:space="preserve"> PAGEREF _Toc133760363 \h </w:instrText>
+              <w:instrText xml:space="preserve"> PAGEREF _Toc133877297 \h </w:instrText>
             </w:r>
             <w:r>
               <w:rPr>
@@ -3194,7 +3902,7 @@
                 <w:noProof/>
                 <w:webHidden/>
               </w:rPr>
-              <w:t>38</w:t>
+              <w:t>43</w:t>
             </w:r>
             <w:r>
               <w:rPr>
@@ -3218,7 +3926,7 @@
               <w:lang w:eastAsia="hu-HU"/>
             </w:rPr>
           </w:pPr>
-          <w:hyperlink w:anchor="_Toc133760364" w:history="1">
+          <w:hyperlink w:anchor="_Toc133877298" w:history="1">
             <w:r>
               <w:rPr>
                 <w:rStyle w:val="Hyperlink"/>
@@ -3245,7 +3953,7 @@
                 <w:noProof/>
                 <w:webHidden/>
               </w:rPr>
-              <w:instrText xml:space="preserve"> PAGEREF _Toc133760364 \h </w:instrText>
+              <w:instrText xml:space="preserve"> PAGEREF _Toc133877298 \h </w:instrText>
             </w:r>
             <w:r>
               <w:rPr>
@@ -3265,7 +3973,7 @@
                 <w:noProof/>
                 <w:webHidden/>
               </w:rPr>
-              <w:t>39</w:t>
+              <w:t>44</w:t>
             </w:r>
             <w:r>
               <w:rPr>
@@ -3323,7 +4031,7 @@
       <w:pPr>
         <w:pStyle w:val="Cmsor1-szmozatlan"/>
       </w:pPr>
-      <w:bookmarkStart w:id="3" w:name="_Toc133760339"/>
+      <w:bookmarkStart w:id="3" w:name="_Toc133877264"/>
       <w:r>
         <w:lastRenderedPageBreak/>
         <w:t>Jelölésjegyzék</w:t>
@@ -3615,7 +4323,7 @@
       <w:pPr>
         <w:pStyle w:val="Heading1"/>
       </w:pPr>
-      <w:bookmarkStart w:id="4" w:name="_Toc133760340"/>
+      <w:bookmarkStart w:id="4" w:name="_Toc133877265"/>
       <w:r>
         <w:t>Cél</w:t>
       </w:r>
@@ -3750,7 +4458,7 @@
       <w:pPr>
         <w:pStyle w:val="Heading1"/>
       </w:pPr>
-      <w:bookmarkStart w:id="5" w:name="_Toc133760341"/>
+      <w:bookmarkStart w:id="5" w:name="_Toc133877266"/>
       <w:r>
         <w:lastRenderedPageBreak/>
         <w:t>Irodalom és versenytárs elemzés</w:t>
@@ -3761,7 +4469,7 @@
       <w:pPr>
         <w:pStyle w:val="Heading2"/>
       </w:pPr>
-      <w:bookmarkStart w:id="6" w:name="_Toc133760342"/>
+      <w:bookmarkStart w:id="6" w:name="_Toc133877267"/>
       <w:r>
         <w:t>A kiterjesztett valóság (XR)</w:t>
       </w:r>
@@ -4093,7 +4801,7 @@
       <w:pPr>
         <w:pStyle w:val="Heading3"/>
       </w:pPr>
-      <w:bookmarkStart w:id="7" w:name="_Toc133760343"/>
+      <w:bookmarkStart w:id="7" w:name="_Toc133877268"/>
       <w:r>
         <w:t>A virtuális valóság (VR)</w:t>
       </w:r>
@@ -4426,7 +5134,7 @@
       <w:pPr>
         <w:pStyle w:val="Heading2"/>
       </w:pPr>
-      <w:bookmarkStart w:id="9" w:name="_Toc133760344"/>
+      <w:bookmarkStart w:id="9" w:name="_Toc133877269"/>
       <w:r>
         <w:lastRenderedPageBreak/>
         <w:t>X</w:t>
@@ -5546,7 +6254,7 @@
       <w:pPr>
         <w:pStyle w:val="Heading3"/>
       </w:pPr>
-      <w:bookmarkStart w:id="10" w:name="_Toc133760345"/>
+      <w:bookmarkStart w:id="10" w:name="_Toc133877270"/>
       <w:r>
         <w:t>XRHealth</w:t>
       </w:r>
@@ -5835,7 +6543,7 @@
       <w:pPr>
         <w:pStyle w:val="Heading1"/>
       </w:pPr>
-      <w:bookmarkStart w:id="11" w:name="_Toc133760346"/>
+      <w:bookmarkStart w:id="11" w:name="_Toc133877271"/>
       <w:r>
         <w:t>Funkcionális követelmények</w:t>
       </w:r>
@@ -6114,10 +6822,16 @@
       <w:pPr>
         <w:pStyle w:val="Heading1"/>
       </w:pPr>
-      <w:bookmarkStart w:id="12" w:name="_Toc133760347"/>
+      <w:bookmarkStart w:id="12" w:name="_Toc133877272"/>
       <w:r>
         <w:lastRenderedPageBreak/>
-        <w:t>Felhasznál technológiák</w:t>
+        <w:t>Felhasznál</w:t>
+      </w:r>
+      <w:r>
+        <w:t>t</w:t>
+      </w:r>
+      <w:r>
+        <w:t xml:space="preserve"> technológiák</w:t>
       </w:r>
       <w:bookmarkEnd w:id="12"/>
     </w:p>
@@ -6125,7 +6839,7 @@
       <w:pPr>
         <w:pStyle w:val="Heading2"/>
       </w:pPr>
-      <w:bookmarkStart w:id="13" w:name="_Toc133760348"/>
+      <w:bookmarkStart w:id="13" w:name="_Toc133877273"/>
       <w:r>
         <w:t>Hardver</w:t>
       </w:r>
@@ -6196,7 +6910,7 @@
       <w:pPr>
         <w:pStyle w:val="Heading2"/>
       </w:pPr>
-      <w:bookmarkStart w:id="14" w:name="_Toc133760349"/>
+      <w:bookmarkStart w:id="14" w:name="_Toc133877274"/>
       <w:r>
         <w:lastRenderedPageBreak/>
         <w:t>Unity játékmotor</w:t>
@@ -6295,7 +7009,7 @@
       <w:pPr>
         <w:pStyle w:val="Heading2"/>
       </w:pPr>
-      <w:bookmarkStart w:id="15" w:name="_Toc133760350"/>
+      <w:bookmarkStart w:id="15" w:name="_Toc133877275"/>
       <w:r>
         <w:t>Verziókezelés</w:t>
       </w:r>
@@ -6447,7 +7161,7 @@
       <w:pPr>
         <w:pStyle w:val="Heading2"/>
       </w:pPr>
-      <w:bookmarkStart w:id="16" w:name="_Toc133760351"/>
+      <w:bookmarkStart w:id="16" w:name="_Toc133877276"/>
       <w:r>
         <w:lastRenderedPageBreak/>
         <w:t>Integrált fejlesztőkörnyezet</w:t>
@@ -6626,7 +7340,7 @@
       <w:pPr>
         <w:pStyle w:val="Heading1"/>
       </w:pPr>
-      <w:bookmarkStart w:id="17" w:name="_Toc133760352"/>
+      <w:bookmarkStart w:id="17" w:name="_Toc133877277"/>
       <w:r>
         <w:lastRenderedPageBreak/>
         <w:t>Implementáció</w:t>
@@ -6637,7 +7351,7 @@
       <w:pPr>
         <w:pStyle w:val="Heading2"/>
       </w:pPr>
-      <w:bookmarkStart w:id="18" w:name="_Toc133760353"/>
+      <w:bookmarkStart w:id="18" w:name="_Toc133877278"/>
       <w:r>
         <w:t>Projekt</w:t>
       </w:r>
@@ -6900,7 +7614,7 @@
       <w:pPr>
         <w:pStyle w:val="Heading2"/>
       </w:pPr>
-      <w:bookmarkStart w:id="19" w:name="_Toc133760354"/>
+      <w:bookmarkStart w:id="19" w:name="_Toc133877279"/>
       <w:r>
         <w:t>Jelenet és játék objektumok</w:t>
       </w:r>
@@ -7019,7 +7733,7 @@
       <w:pPr>
         <w:pStyle w:val="Heading3"/>
       </w:pPr>
-      <w:bookmarkStart w:id="20" w:name="_Toc133760355"/>
+      <w:bookmarkStart w:id="20" w:name="_Toc133877280"/>
       <w:r>
         <w:t>Objektum hierarchia</w:t>
       </w:r>
@@ -7171,7 +7885,7 @@
       <w:pPr>
         <w:pStyle w:val="Heading3"/>
       </w:pPr>
-      <w:bookmarkStart w:id="21" w:name="_Toc133760356"/>
+      <w:bookmarkStart w:id="21" w:name="_Toc133877281"/>
       <w:r>
         <w:t>Player objektum</w:t>
       </w:r>
@@ -7242,7 +7956,7 @@
       <w:pPr>
         <w:pStyle w:val="Heading3"/>
       </w:pPr>
-      <w:bookmarkStart w:id="22" w:name="_Toc133760357"/>
+      <w:bookmarkStart w:id="22" w:name="_Toc133877282"/>
       <w:r>
         <w:t>Menü</w:t>
       </w:r>
@@ -7365,9 +8079,39 @@
     </w:p>
     <w:p>
       <w:pPr>
+        <w:pStyle w:val="Heading3"/>
+      </w:pPr>
+      <w:r>
+        <w:t>Gyakorlat választó menü</w:t>
+      </w:r>
+    </w:p>
+    <w:p>
+      <w:pPr>
+        <w:pStyle w:val="Firstparagraph"/>
+      </w:pPr>
+      <w:r>
+        <w:t xml:space="preserve">A főmenüből a Start gombbal a gyakorlat választó menübe lépünk, ahol ki tudjuk választani, hogy melyik gyakorlatot szeretnénk elindítani. A gyakorlat választó menü, a </w:t>
+      </w:r>
+      <w:r>
+        <w:lastRenderedPageBreak/>
+        <w:t>főmenühöz hasonlóan téglatest alakú objektumokból épül fel, a főmenüvel ellentétben ezeknek az objektumoknak a pozíciója és felirata dinamikusan számolom ki, mivel csak annyi gombot szeretnék a gyakorlat választó menüben megjeleníteni ahány gyakorlat van.</w:t>
+      </w:r>
+    </w:p>
+    <w:p>
+      <w:r>
+        <w:t>Ezt úgy érem el, hogy a gombhoz létezik egy prefab, és azt klónozom, valahányszor új gombot szeretnék létrehozni. Az első gomb pozíciója (-30, 80, 50), egy sorban 10 gomb helyezkedik el, és összesen 5 sornyi gomb elhelyezése lehetséges. A sorok és oszlopok között 6 egység hely van, hogy a gombok ne csússzanak össze.</w:t>
+      </w:r>
+    </w:p>
+    <w:p>
+      <w:r>
+        <w:t>Minden gomb rendelkezik egy TextMeshPro gyerek objektummal, ami a gomb felirata, a felirat a gomb számozása 1-től, 50-ig.</w:t>
+      </w:r>
+    </w:p>
+    <w:p>
+      <w:pPr>
         <w:pStyle w:val="Heading2"/>
       </w:pPr>
-      <w:bookmarkStart w:id="23" w:name="_Toc133760358"/>
+      <w:bookmarkStart w:id="23" w:name="_Toc133877283"/>
       <w:r>
         <w:t>Ray</w:t>
       </w:r>
@@ -7417,287 +8161,287 @@
         <w:t xml:space="preserve"> </w:t>
       </w:r>
       <w:r>
+        <w:t>alapja</w:t>
+      </w:r>
+      <w:r>
+        <w:t>, hogy egy virtuális vonalat vagy sugarat</w:t>
+      </w:r>
+      <w:r>
+        <w:t>, ray-t,</w:t>
+      </w:r>
+      <w:r>
+        <w:t xml:space="preserve">  </w:t>
+      </w:r>
+      <w:r>
+        <w:t>lövünk</w:t>
+      </w:r>
+      <w:r>
+        <w:t xml:space="preserve"> egy objektumtól, hogy megállapítsuk, metszi</w:t>
+      </w:r>
+      <w:r>
+        <w:t>-e</w:t>
+      </w:r>
+      <w:r>
+        <w:t xml:space="preserve"> vagy ütköz</w:t>
+      </w:r>
+      <w:r>
+        <w:t>i</w:t>
+      </w:r>
+      <w:r>
+        <w:t xml:space="preserve">k-e </w:t>
+      </w:r>
+      <w:r>
+        <w:t>más objektummal</w:t>
+      </w:r>
+      <w:r>
+        <w:t>.</w:t>
+      </w:r>
+      <w:r>
+        <w:t xml:space="preserve"> Ezzel a technikával meg tudjuk állapítani többek között, hogy két objektum ütközik-e, milyen objektumok láthatóak a játékos számára és melyek vannak takarásban, és számomra a legfontosabb, mire néz rá a játékos.</w:t>
+      </w:r>
+    </w:p>
+    <w:p>
+      <w:r>
+        <w:t xml:space="preserve">A Unity számos beépített lehetőséget biztosít a </w:t>
+      </w:r>
+      <w:r>
+        <w:t>Ray cast</w:t>
+      </w:r>
+      <w:r>
+        <w:t>ing</w:t>
+      </w:r>
+      <w:r>
+        <w:t xml:space="preserve"> megvalósítására, köztük a Raycast, a SphereCast, a CapsuleCast és a BoxCast. Mindegyik módszer másképp működik, és különböző típusú játék</w:t>
+      </w:r>
+      <w:r>
+        <w:t xml:space="preserve"> </w:t>
+      </w:r>
+      <w:r>
+        <w:t>mechanizmusokra optimalizált.</w:t>
+      </w:r>
+    </w:p>
+    <w:p>
+      <w:r>
+        <w:t xml:space="preserve">A Raycast </w:t>
+      </w:r>
+      <w:r>
+        <w:t>legegyszerűbb</w:t>
+      </w:r>
+      <w:r>
+        <w:t xml:space="preserve"> formája, és egy egyenes vonal és a jelenet más objektumai közötti ütközések észlelésére szolgál. A SphereCast egyenes vonal helyett gömb</w:t>
+      </w:r>
+      <w:r>
+        <w:t xml:space="preserve"> alakú </w:t>
+      </w:r>
+      <w:r>
+        <w:t>sugarat vet</w:t>
+      </w:r>
+      <w:r>
+        <w:t xml:space="preserve"> a kezdőpont köré, a</w:t>
+      </w:r>
+      <w:r>
+        <w:t xml:space="preserve"> CapsuleCast hasonló a SphereCasthoz, de kapszula alakú sugarat bocsát ki</w:t>
+      </w:r>
+      <w:r>
+        <w:t>, v</w:t>
+      </w:r>
+      <w:r>
+        <w:t xml:space="preserve">égül a BoxCast egy </w:t>
+      </w:r>
+      <w:r>
+        <w:t>téglatest</w:t>
+      </w:r>
+      <w:r>
+        <w:t xml:space="preserve"> alakú sugarat vet ki, </w:t>
+      </w:r>
+      <w:r>
+        <w:t xml:space="preserve">ezek </w:t>
+      </w:r>
+      <w:r>
+        <w:t xml:space="preserve"> hasznos</w:t>
+      </w:r>
+      <w:r>
+        <w:t>ak</w:t>
+      </w:r>
+      <w:r>
+        <w:t xml:space="preserve"> lehet</w:t>
+      </w:r>
+      <w:r>
+        <w:t>nek</w:t>
+      </w:r>
+      <w:r>
+        <w:t xml:space="preserve"> </w:t>
+      </w:r>
+      <w:r>
+        <w:t>nagyobb vagy összetettebb objektumokkal</w:t>
+      </w:r>
+      <w:r>
+        <w:t xml:space="preserve"> vagy nagy mennyiségű objektummal </w:t>
+      </w:r>
+      <w:r>
+        <w:t xml:space="preserve"> való ütközések észleléséhez.</w:t>
+      </w:r>
+    </w:p>
+    <w:p>
+      <w:r>
+        <w:t xml:space="preserve">Ezeken a beépített lehetőségeken kívül a Unity támogatja az egyéni </w:t>
+      </w:r>
+      <w:r>
+        <w:t>Ray casting</w:t>
+      </w:r>
+      <w:r>
+        <w:t xml:space="preserve"> implementációkat is, így a fejlesztők saját algoritmusokat és szkripteket hozhatnak létre. Ez hasznos lehet összetettebb vagy speciálisabb játékmechanizmusok megvalósításához, vagy a </w:t>
+      </w:r>
+      <w:r>
+        <w:t>Ray casting</w:t>
+      </w:r>
+      <w:r>
+        <w:t xml:space="preserve"> teljesítményének optimalizálásához nagy vagy összetett játékkörnyezetekben.</w:t>
+      </w:r>
+    </w:p>
+    <w:p>
+      <w:r>
         <w:lastRenderedPageBreak/>
-        <w:t>alapja</w:t>
-      </w:r>
-      <w:r>
-        <w:t>, hogy egy virtuális vonalat vagy sugarat</w:t>
-      </w:r>
-      <w:r>
-        <w:t>, ray-t,</w:t>
-      </w:r>
-      <w:r>
-        <w:t xml:space="preserve">  </w:t>
-      </w:r>
-      <w:r>
-        <w:t>lövünk</w:t>
-      </w:r>
-      <w:r>
-        <w:t xml:space="preserve"> egy objektumtól, hogy megállapítsuk, metszi</w:t>
-      </w:r>
-      <w:r>
-        <w:t>-e</w:t>
-      </w:r>
-      <w:r>
-        <w:t xml:space="preserve"> vagy ütköz</w:t>
+        <w:t xml:space="preserve">A Ray Casting implementálására </w:t>
+      </w:r>
+      <w:r>
+        <w:t>saját megoldást</w:t>
+      </w:r>
+      <w:r>
+        <w:t xml:space="preserve"> használtam. A felhasználó látótere közepéből lövök sugarat</w:t>
+      </w:r>
+      <w:r>
+        <w:t xml:space="preserve">. </w:t>
+      </w:r>
+      <w:r>
+        <w:t>A sugarat úgy számítom ki, hogy a Camera játék objektum ViewPortPointToRay függvénynek paraméterként megadom a (0.5, 0.5, 0) Vector3 értéket, ezzel megkapok egy a képernyő közepéből kiinduló irányvektort a Camera fordulás</w:t>
+      </w:r>
+      <w:r>
+        <w:t>ának</w:t>
+      </w:r>
+      <w:r>
+        <w:t xml:space="preserve"> irányába.</w:t>
+      </w:r>
+    </w:p>
+    <w:p>
+      <w:r>
+        <w:t xml:space="preserve">Az irányvektor direction értékét megszorzom 100-zal, és az így kapott vektort a </w:t>
+      </w:r>
+      <w:r>
+        <w:t>Physics</w:t>
+      </w:r>
+      <w:r>
+        <w:t xml:space="preserve"> Unity beépített osztály Raycast</w:t>
+      </w:r>
+      <w:r>
+        <w:t xml:space="preserve"> függvén</w:t>
+      </w:r>
+      <w:r>
+        <w:t>yével</w:t>
+      </w:r>
+      <w:r>
+        <w:t xml:space="preserve"> kilövöm. A függvény paraméterei a sugár kiindulópontja, a sugár hosszúsága és iránya vektorként, </w:t>
+      </w:r>
+      <w:r>
+        <w:t xml:space="preserve">és out paraméter módosító kulcsszóval ellátott RaycastHit típusú változó, a függvény </w:t>
+      </w:r>
+      <w:r>
+        <w:t>true</w:t>
+      </w:r>
+      <w:r>
+        <w:t xml:space="preserve"> eredménnyel tér vissza, ha a sugár ütközik egy objektummal, és </w:t>
+      </w:r>
+      <w:r>
+        <w:t>false értékkel</w:t>
+      </w:r>
+      <w:r>
+        <w:t>, hogyha nem. Ütközés esetén a RaycastHit változóban kapj</w:t>
+      </w:r>
+      <w:r>
+        <w:t>om</w:t>
+      </w:r>
+      <w:r>
+        <w:t xml:space="preserve"> meg a sugárral ütköző objektumokat, amit az out referencián keresztül érek el.</w:t>
+      </w:r>
+      <w:r>
+        <w:t xml:space="preserve"> </w:t>
+      </w:r>
+      <w:r>
+        <w:t xml:space="preserve">A RaycastHit változóból lekérem az objektum nevét, amivel a sugár először ütközött és a különböző lehetséges objektum neveket </w:t>
+      </w:r>
+      <w:r>
+        <w:t xml:space="preserve">egy </w:t>
+      </w:r>
+      <w:r>
+        <w:t>switch-case</w:t>
+      </w:r>
+      <w:r>
+        <w:t xml:space="preserve"> </w:t>
+      </w:r>
+      <w:r>
+        <w:t>kezel</w:t>
       </w:r>
       <w:r>
         <w:t>i</w:t>
       </w:r>
       <w:r>
-        <w:t xml:space="preserve">k-e </w:t>
-      </w:r>
-      <w:r>
-        <w:t>más objektummal</w:t>
+        <w:t xml:space="preserve"> le</w:t>
+      </w:r>
+      <w:r>
+        <w:t>, például az ExitClickBox nevű objektumra, ha kattint a felhasználó, ami a menü része, a program bezáródik</w:t>
       </w:r>
       <w:r>
         <w:t>.</w:t>
       </w:r>
-      <w:r>
-        <w:t xml:space="preserve"> Ezzel a technikával meg tudjuk állapítani többek között, hogy két objektum ütközik-e, milyen objektumok láthatóak a játékos számára és melyek vannak takarásban, és számomra a legfontosabb, mire néz rá a játékos.</w:t>
-      </w:r>
-    </w:p>
-    <w:p>
-      <w:r>
-        <w:t xml:space="preserve">A Unity számos beépített lehetőséget biztosít a </w:t>
-      </w:r>
-      <w:r>
-        <w:t>Ray cast</w:t>
-      </w:r>
-      <w:r>
-        <w:t>ing</w:t>
-      </w:r>
-      <w:r>
-        <w:t xml:space="preserve"> megvalósítására, köztük a Raycast, a SphereCast, a CapsuleCast és a BoxCast. Mindegyik módszer másképp működik, és különböző típusú játék</w:t>
+    </w:p>
+    <w:p>
+      <w:r>
+        <w:t xml:space="preserve">A </w:t>
+      </w:r>
+      <w:r>
+        <w:t>Ray casting</w:t>
       </w:r>
       <w:r>
         <w:t xml:space="preserve"> </w:t>
       </w:r>
       <w:r>
-        <w:t>mechanizmusokra optimalizált.</w:t>
-      </w:r>
-    </w:p>
-    <w:p>
-      <w:r>
-        <w:t xml:space="preserve">A Raycast </w:t>
-      </w:r>
-      <w:r>
-        <w:t>legegyszerűbb</w:t>
-      </w:r>
-      <w:r>
-        <w:t xml:space="preserve"> formája, és egy egyenes vonal és a jelenet más objektumai közötti ütközések észlelésére szolgál. A SphereCast egyenes vonal helyett gömb</w:t>
-      </w:r>
-      <w:r>
-        <w:t xml:space="preserve"> alakú </w:t>
-      </w:r>
-      <w:r>
-        <w:t>sugarat vet</w:t>
-      </w:r>
-      <w:r>
-        <w:t xml:space="preserve"> a kezdőpont köré, a</w:t>
-      </w:r>
-      <w:r>
-        <w:t xml:space="preserve"> CapsuleCast hasonló a SphereCasthoz, de kapszula alakú sugarat bocsát ki</w:t>
-      </w:r>
-      <w:r>
-        <w:t>, v</w:t>
-      </w:r>
-      <w:r>
-        <w:t xml:space="preserve">égül a BoxCast egy </w:t>
-      </w:r>
-      <w:r>
-        <w:t>téglatest</w:t>
-      </w:r>
-      <w:r>
-        <w:t xml:space="preserve"> alakú sugarat vet ki, </w:t>
-      </w:r>
-      <w:r>
-        <w:t xml:space="preserve">ezek </w:t>
-      </w:r>
-      <w:r>
-        <w:t xml:space="preserve"> hasznos</w:t>
-      </w:r>
-      <w:r>
-        <w:t>ak</w:t>
-      </w:r>
-      <w:r>
-        <w:t xml:space="preserve"> lehet</w:t>
-      </w:r>
-      <w:r>
-        <w:t>nek</w:t>
+        <w:t xml:space="preserve">menüknél és gyakorlat készítő módban </w:t>
+      </w:r>
+      <w:r>
+        <w:t>minden képkockán lefut, de sugarat csak akkor lő ki, amikor a felhasználó kattint</w:t>
+      </w:r>
+      <w:r>
+        <w:t>, mivel csak azt szeretnék megtudni, hogy mi</w:t>
+      </w:r>
+      <w:r>
+        <w:t>lyen objektumra vagy milyen irányba</w:t>
+      </w:r>
+      <w:r>
+        <w:t xml:space="preserve"> kattint,</w:t>
+      </w:r>
+      <w:r>
+        <w:t xml:space="preserve"> és</w:t>
+      </w:r>
+      <w:r>
+        <w:t xml:space="preserve"> így optimalizáltabb a futás</w:t>
+      </w:r>
+      <w:r>
+        <w:t>.</w:t>
       </w:r>
       <w:r>
         <w:t xml:space="preserve"> </w:t>
       </w:r>
       <w:r>
-        <w:t>nagyobb vagy összetettebb objektumokkal</w:t>
-      </w:r>
-      <w:r>
-        <w:t xml:space="preserve"> vagy nagy mennyiségű objektummal </w:t>
-      </w:r>
-      <w:r>
-        <w:t xml:space="preserve"> való ütközések észleléséhez.</w:t>
-      </w:r>
-    </w:p>
-    <w:p>
-      <w:r>
-        <w:t xml:space="preserve">Ezeken a beépített lehetőségeken kívül a Unity támogatja az egyéni </w:t>
-      </w:r>
-      <w:r>
-        <w:t>Ray casting</w:t>
-      </w:r>
-      <w:r>
-        <w:t xml:space="preserve"> implementációkat is, így a fejlesztők saját algoritmusokat és szkripteket hozhatnak létre. Ez hasznos lehet összetettebb vagy speciálisabb játékmechanizmusok megvalósításához, vagy a </w:t>
-      </w:r>
-      <w:r>
-        <w:t>Ray casting</w:t>
-      </w:r>
-      <w:r>
-        <w:t xml:space="preserve"> teljesítményének optimalizálásához nagy vagy összetett játékkörnyezetekben.</w:t>
-      </w:r>
-    </w:p>
-    <w:p>
-      <w:r>
-        <w:t xml:space="preserve">A Ray Casting implementálására </w:t>
-      </w:r>
-      <w:r>
-        <w:t>saját megoldást</w:t>
-      </w:r>
-      <w:r>
-        <w:t xml:space="preserve"> használtam. A felhasználó látótere közepéből lövök sugarat</w:t>
-      </w:r>
-      <w:r>
-        <w:t xml:space="preserve">. </w:t>
-      </w:r>
-      <w:r>
-        <w:t>A sugarat úgy számítom ki, hogy a Camera játék objektum ViewPortPointToRay függvénynek paraméterként megadom a (0.5, 0.5, 0) Vector3 értéket, ezzel megkapok egy a képernyő közepéből kiinduló irányvektort a Camera fordulás</w:t>
-      </w:r>
-      <w:r>
-        <w:t>ának</w:t>
-      </w:r>
-      <w:r>
-        <w:t xml:space="preserve"> irányába.</w:t>
-      </w:r>
-    </w:p>
-    <w:p>
-      <w:r>
-        <w:t xml:space="preserve">Az irányvektor direction értékét megszorzom 100-zal, és az így kapott vektort a </w:t>
-      </w:r>
-      <w:r>
-        <w:t>Physics</w:t>
-      </w:r>
-      <w:r>
-        <w:t xml:space="preserve"> Unity beépített osztály Raycast</w:t>
-      </w:r>
-      <w:r>
-        <w:t xml:space="preserve"> függvén</w:t>
-      </w:r>
-      <w:r>
-        <w:t>yével</w:t>
-      </w:r>
-      <w:r>
-        <w:t xml:space="preserve"> kilövöm. A függvény paraméterei a sugár kiindulópontja, a sugár hosszúsága és iránya vektorként, </w:t>
-      </w:r>
-      <w:r>
-        <w:t xml:space="preserve">és out paraméter módosító kulcsszóval ellátott RaycastHit típusú változó, a függvény </w:t>
-      </w:r>
-      <w:r>
-        <w:t>true</w:t>
-      </w:r>
-      <w:r>
-        <w:t xml:space="preserve"> eredménnyel tér vissza, ha a sugár ütközik egy objektummal, és </w:t>
-      </w:r>
-      <w:r>
-        <w:t>false értékkel</w:t>
-      </w:r>
-      <w:r>
-        <w:t>, hogyha nem. Ütközés esetén a RaycastHit változóban kapj</w:t>
-      </w:r>
-      <w:r>
-        <w:t>om</w:t>
-      </w:r>
-      <w:r>
-        <w:t xml:space="preserve"> meg a sugárral ütköző objektumokat, amit az out referencián keresztül érek el.</w:t>
-      </w:r>
-      <w:r>
-        <w:t xml:space="preserve"> </w:t>
-      </w:r>
-      <w:r>
-        <w:t xml:space="preserve">A RaycastHit változóból lekérem az objektum nevét, amivel a sugár először ütközött és a különböző lehetséges objektum neveket </w:t>
-      </w:r>
-      <w:r>
-        <w:t xml:space="preserve">egy </w:t>
-      </w:r>
-      <w:r>
-        <w:t>switch-case</w:t>
-      </w:r>
-      <w:r>
-        <w:t xml:space="preserve"> </w:t>
-      </w:r>
+        <w:t>Gyakorlat alatt minden képkockán kilőjük a sugarat, nincs szükség, hogy a felhasználó kattintson, mivel azt szeretnénk megtudni, hogy a felhasználó ránéz-e a gömbökre.</w:t>
+      </w:r>
+    </w:p>
+    <w:p>
+      <w:pPr>
+        <w:pStyle w:val="Heading2"/>
+      </w:pPr>
+      <w:bookmarkStart w:id="24" w:name="_Toc133877284"/>
       <w:r>
         <w:lastRenderedPageBreak/>
-        <w:t>kezel</w:t>
-      </w:r>
-      <w:r>
-        <w:t>i</w:t>
-      </w:r>
-      <w:r>
-        <w:t xml:space="preserve"> le</w:t>
-      </w:r>
-      <w:r>
-        <w:t>, például az ExitClickBox nevű objektumra, ha kattint a felhasználó, ami a menü része, a program bezáródik</w:t>
-      </w:r>
-      <w:r>
-        <w:t>.</w:t>
-      </w:r>
-    </w:p>
-    <w:p>
-      <w:r>
-        <w:t xml:space="preserve">A </w:t>
-      </w:r>
-      <w:r>
-        <w:t>Ray casting</w:t>
-      </w:r>
-      <w:r>
-        <w:t xml:space="preserve"> </w:t>
-      </w:r>
-      <w:r>
-        <w:t xml:space="preserve">menüknél és gyakorlat készítő módban </w:t>
-      </w:r>
-      <w:r>
-        <w:t>minden képkockán lefut, de sugarat csak akkor lő ki, amikor a felhasználó kattint</w:t>
-      </w:r>
-      <w:r>
-        <w:t>, mivel csak azt szeretnék megtudni, hogy mi</w:t>
-      </w:r>
-      <w:r>
-        <w:t>lyen objektumra vagy milyen irányba</w:t>
-      </w:r>
-      <w:r>
-        <w:t xml:space="preserve"> kattint,</w:t>
-      </w:r>
-      <w:r>
-        <w:t xml:space="preserve"> és</w:t>
-      </w:r>
-      <w:r>
-        <w:t xml:space="preserve"> így optimalizáltabb a futás</w:t>
-      </w:r>
-      <w:r>
-        <w:t>.</w:t>
-      </w:r>
-      <w:r>
-        <w:t xml:space="preserve"> </w:t>
-      </w:r>
-      <w:r>
-        <w:t>Gyakorlat alatt minden képkockán kilőjük a sugarat, nincs szükség, hogy a felhasználó kattintson, mivel azt szeretnénk megtudni, hogy a felhasználó ránéz-e a gömbökre.</w:t>
-      </w:r>
-    </w:p>
-    <w:p>
-      <w:pPr>
-        <w:pStyle w:val="Heading2"/>
-      </w:pPr>
-      <w:bookmarkStart w:id="24" w:name="_Toc133760359"/>
-      <w:r>
         <w:t>Gyakorlatok tárolása</w:t>
       </w:r>
       <w:bookmarkEnd w:id="24"/>
@@ -8015,26 +8759,23 @@
         <w:t xml:space="preserve"> vannak fájlba mentve</w:t>
       </w:r>
       <w:r>
-        <w:t xml:space="preserve">. A JSON egy könnyű adatcsere-formátum. Emberek számára könnyen olvasható és írható, gépek számára könnyen elemezhető és generálható. A JavaScript programozási nyelvi szabvány ECMA-262 3rd Edition részhalmazán alapul. A JSON egy olyan szövegformátum, amely teljesen nyelvfüggetlen, de olyan konvenciókat használ, amelyek ismerősek a C családba tartozó nyelvek programozói számára, beleértve a C, C++, C#, </w:t>
-      </w:r>
-      <w:r>
+        <w:t>. A JSON egy könnyű adatcsere-formátum. Emberek számára könnyen olvasható és írható, gépek számára könnyen elemezhető és generálható. A JavaScript programozási nyelvi szabvány ECMA-262 3rd Edition részhalmazán alapul. A JSON egy olyan szövegformátum, amely teljesen nyelvfüggetlen, de olyan konvenciókat használ, amelyek ismerősek a C családba tartozó nyelvek programozói számára, beleértve a C, C++, C#, Java, JavaScript, Perl, Python nyelveket. Ezek a tulajdonságok teszik a JSON-t ideális adatcsere nyelvvé.</w:t>
+      </w:r>
+    </w:p>
+    <w:p>
+      <w:r>
+        <w:t xml:space="preserve">A JSON két struktúrára épül. Név és érték párok gyűjteménye például objektum, rekord, struktúra, szótár, hash-tábla, kulcsos lista,  asszociatív tömb. És értékek rendezett listája például tömb, vektor, lista. Ezek univerzális adatszerkezetek, szinte minden modern programozási nyelv támogatja őket valamilyen formában, így a JSON </w:t>
+      </w:r>
+      <w:r>
+        <w:t>tökéletes ilyen nyelvek közti adatcserére.</w:t>
+      </w:r>
+    </w:p>
+    <w:p>
+      <w:r>
+        <w:rPr>
+          <w:noProof/>
+        </w:rPr>
         <w:lastRenderedPageBreak/>
-        <w:t>Java, JavaScript, Perl, Python nyelveket. Ezek a tulajdonságok teszik a JSON-t ideális adatcsere nyelvvé.</w:t>
-      </w:r>
-    </w:p>
-    <w:p>
-      <w:r>
-        <w:t xml:space="preserve">A JSON két struktúrára épül. Név és érték párok gyűjteménye például objektum, rekord, struktúra, szótár, hash-tábla, kulcsos lista,  asszociatív tömb. És értékek rendezett listája például tömb, vektor, lista. Ezek univerzális adatszerkezetek, szinte minden modern programozási nyelv támogatja őket valamilyen formában, így a JSON </w:t>
-      </w:r>
-      <w:r>
-        <w:t>tökéletes ilyen nyelvek közti adatcserére.</w:t>
-      </w:r>
-    </w:p>
-    <w:p>
-      <w:r>
-        <w:rPr>
-          <w:noProof/>
-        </w:rPr>
         <mc:AlternateContent>
           <mc:Choice Requires="wps">
             <w:drawing>
@@ -8384,11 +9125,11 @@
         <w:t>, a típus és érték elválasztó kettőspont, és a tömb kezdetét jelző nyitó szögletes zárójel.</w:t>
       </w:r>
       <w:r>
-        <w:t xml:space="preserve"> Ezután végig </w:t>
+        <w:t xml:space="preserve"> Ezután végig iterálok a vektor listán, és vektoronként hozzáfűzöm a StringBuidlerhez a következő formában, ( {\”x\”: ) sztring, ami a vektor nyitó kapcsos zárójele, az érték típusa, és a típus és érték elválasztó kettőspont, majd hozzáfűzöm a vektor x értékét, 3 tizedes pontossággal. Ezután egy ( ,\”y\”: ) tartalmú sztringet fűzök a StringBuilderhez, ami az típus érték párokat elválasztó vessző, a következő típus, majd a típus és érték közötti kettőspont, és hozzá fűzöm a vektor y értékét. A vektor z értékét az y értékkel megegyező módszerrel fűzöm hozzá, és végül egy záró kapcsos zárójellel lezárom a JSON </w:t>
       </w:r>
       <w:r>
         <w:lastRenderedPageBreak/>
-        <w:t>iterálok a vektor listán, és vektoronként hozzáfűzöm a StringBuidlerhez a következő formában, ( {\”x\”: ) sztring, ami a vektor nyitó kapcsos zárójele, az érték típusa, és a típus és érték elválasztó kettőspont, majd hozzáfűzöm a vektor x értékét, 3 tizedes pontossággal. Ezután egy ( ,\”y\”: ) tartalmú sztringet fűzök a StringBuilderhez, ami az típus érték párokat elválasztó vessző, a következő típus, majd a típus és érték közötti kettőspont, és hozzá fűzöm a vektor y értékét. A vektor z értékét az y értékkel megegyező módszerrel fűzöm hozzá, és végül egy záró kapcsos zárójellel lezárom a JSON formátumú vektort, a listában utolsó vektor kivételével minden vektor után egy típus érték párok közti elválasztó vesszőt fűzök, és az utolsó vektor után a tömb lezáró záró szögletes zárójelet és a JSON lezáró</w:t>
+        <w:t>formátumú vektort, a listában utolsó vektor kivételével minden vektor után egy típus érték párok közti elválasztó vesszőt fűzök, és az utolsó vektor után a tömb lezáró záró szögletes zárójelet és a JSON lezáró</w:t>
       </w:r>
       <w:r>
         <w:t xml:space="preserve"> záró kapcsos zárójel ( ]} ). Ezután a StringBuilder-t sztringé alakítom és visszatérítem. A visszatérített JSON formátumú sztringet egy másik függvény kiírja egy JSON kiterjesztésű fáj</w:t>
@@ -8437,54 +9178,780 @@
     </w:p>
     <w:p>
       <w:r>
+        <w:t>E</w:t>
+      </w:r>
+      <w:r>
+        <w:t>gyik fő előnye, hogy egységes szintaxist biztosít a különböző forrásokból származó adatok lekérdezéséhez. Akár egy adatbázis, akár egy XML</w:t>
+      </w:r>
+      <w:r>
+        <w:t xml:space="preserve"> </w:t>
+      </w:r>
+      <w:r>
+        <w:t>dokumentum vagy egy objektumgyűjtemény lekérdezése történik, a szintaxis ugyanaz marad, ami megkönnyíti a kód írását és karbantartását.</w:t>
+      </w:r>
+    </w:p>
+    <w:p>
+      <w:r>
+        <w:t>A LINQ másik előnye, hogy elősegíti a funkcionális programozási stílust, ami tömörebb és kifejezőbb kódot eredményezhet. A LINQ</w:t>
+      </w:r>
+      <w:r>
+        <w:t xml:space="preserve"> </w:t>
+      </w:r>
+      <w:r>
+        <w:t>lekérdezések olyan műveletek sorozatából állnak, amelyek az eredeti forrás módosítása nélkül alakítják át és szűrik az adatokat. Ez megkönnyít</w:t>
+      </w:r>
+      <w:r>
+        <w:t>i a hibakeresést és elemzést.</w:t>
+      </w:r>
+    </w:p>
+    <w:p>
+      <w:r>
         <w:lastRenderedPageBreak/>
-        <w:t>E</w:t>
-      </w:r>
-      <w:r>
-        <w:t>gyik fő előnye, hogy egységes szintaxist biztosít a különböző forrásokból származó adatok lekérdezéséhez. Akár egy adatbázis, akár egy XML</w:t>
+        <w:t>Az én LINQ kódom a sztring tömb elemein végig iterál, minden egyes vektort felbont a három komponensére, x, y, z, ezeket az értékeket float típusú változóba Parse-ol, és egy új Vector3 értéket készít belőle. Az iteráció után a Vector3 értékeket egy listaként visszatérít</w:t>
+      </w:r>
+      <w:r>
+        <w:t>i</w:t>
+      </w:r>
+      <w:r>
+        <w:t>.</w:t>
+      </w:r>
+    </w:p>
+    <w:p>
+      <w:pPr>
+        <w:pStyle w:val="Heading2"/>
+      </w:pPr>
+      <w:r>
+        <w:t>A játéktér kiszámolása</w:t>
+      </w:r>
+      <w:r>
+        <w:t xml:space="preserve"> és objektum pozíció újraszámolás</w:t>
+      </w:r>
+    </w:p>
+    <w:p>
+      <w:pPr>
+        <w:pStyle w:val="Firstparagraph"/>
+      </w:pPr>
+      <w:r>
+        <w:t>Mivel az applikációm rehabilitációs célra készítettem, fontosnak tartottam, hogy a program figyelembe vegye a felhasználó fizikális képességeit. Erre azért volt szükség, hogy ne vezessen esetleges sérüléshez, ha a program olyan mozdulatot kér a felhasználótól amire az nem képes.</w:t>
+      </w:r>
+    </w:p>
+    <w:p>
+      <w:r>
+        <w:t>Ezért a gyakorlat indulásakor a program megkéri a felhasználót, egy felhasználó interfészre írt szöveggel, hogy fordítsa a fejét balra amennyire csak tudja</w:t>
+      </w:r>
+      <w:r>
+        <w:t>. Ezt úgy ellenőrzöm, hogy ha az utolsó két másodpercben a kamera szöge 2 fokos határon belül van, akkor a felhasználó elérte a balra fordulás határát, ha nem akkor újra indítom a számlálót. Majd ugyanerre megkéri a program jobba, felfelé, és lefelé is.</w:t>
+      </w:r>
+    </w:p>
+    <w:p>
+      <w:r>
+        <w:t>A határokat térbeli koordinátakét mentem el, méghozzá úgy, hogy amikor lejár a 2 másodperces időzítő, a kamera pozíciójához hozzáadom a kamera irányvektorának és a játékos-objektum közötti távolság szorzatát. Ez megadja azt a pozíciót, ami 50 egységre van a játékostól abban az irányban amerre a játékos néz.</w:t>
+      </w:r>
+    </w:p>
+    <w:p>
+      <w:r>
+        <w:t>Ezeket a pozíciókat normalizálom, ami későbbi számítások miatt szükséges. A jobb és bal oldali határ y koordinátáját 60-ra állítom, ami a kamera távolsága a (0, 0, 0) ponttól. A fenti és lenti határ x koordinátáját pedig 0-ra állítom.</w:t>
+      </w:r>
+    </w:p>
+    <w:p>
+      <w:r>
+        <w:t>Ezek segítségével a játék a gyakorlat betöltésekor újraszámolja a pozíciókat, hogy mindenképpen bent legyenek a határok között. A számoláshoz a program négy részre osztja a virtuális teret. Először újraszámol minden pozíciót, ami a felhasználótól balra helyezkedik el, ezeken végig iterál, készít egy új pozíciót</w:t>
+      </w:r>
+      <w:r>
+        <w:t>,</w:t>
+      </w:r>
+      <w:r>
+        <w:t xml:space="preserve"> aminek x és z koordinátái megegyeznek az újra számolandó pozíció x és z koordinátáival, az y koordinátája pedig 60. Ekkor alkalmazhatunk polárkoordináta számolásokat, mivel a kamera, az eredeti határ, a felhasználó által megadott határ, és az újraszámolandó pozíció egy síkban helyezkednek el.</w:t>
+      </w:r>
+      <w:r>
+        <w:t xml:space="preserve"> Létrehozok még egy (0, 60, 50) koordinátájú pozíciót, ami a számolásban fog segíteni, és az összes pontba számolok vektort a kamera pozícióból.</w:t>
+      </w:r>
+    </w:p>
+    <w:p>
+      <w:pPr>
+        <w:rPr>
+          <w:rFonts w:cs="Times New Roman"/>
+        </w:rPr>
+      </w:pPr>
+      <w:r>
+        <w:lastRenderedPageBreak/>
+        <w:t xml:space="preserve">Kiszámolom a vektorok közötti szögeket úgy, hogy </w:t>
+      </w:r>
+      <w:r>
+        <w:rPr>
+          <w:rFonts w:cs="Times New Roman"/>
+        </w:rPr>
+        <w:t>α</w:t>
+      </w:r>
+      <w:r>
+        <w:t xml:space="preserve"> a kamera-segédpont és kamera-eredeti határ vektorok közti szög, </w:t>
+      </w:r>
+      <w:r>
+        <w:rPr>
+          <w:rFonts w:cs="Times New Roman"/>
+        </w:rPr>
+        <w:t>γ</w:t>
+      </w:r>
+      <w:r>
+        <w:t xml:space="preserve"> a </w:t>
+      </w:r>
+      <w:r>
+        <w:t>kamera-segédpont és</w:t>
+      </w:r>
+      <w:r>
+        <w:t xml:space="preserve"> kamera-felhasználó által megadott határ vektorok közti szög, </w:t>
+      </w:r>
+      <w:r>
+        <w:rPr>
+          <w:rFonts w:cs="Times New Roman"/>
+        </w:rPr>
+        <w:t>β</w:t>
+      </w:r>
+      <w:r>
+        <w:t xml:space="preserve"> a kamera-segédpont és kamera-újraszámolandó pozíció vektorok közötti szög. Ekkor a kamera-segédpont és kamera-új pozíció vektorok közti szög </w:t>
+      </w:r>
+      <w:r>
+        <w:rPr>
+          <w:rFonts w:cs="Times New Roman"/>
+        </w:rPr>
+        <w:t>δ</w:t>
+      </w:r>
+      <w:r>
+        <w:t xml:space="preserve"> = </w:t>
+      </w:r>
+      <w:r>
+        <w:rPr>
+          <w:rFonts w:cs="Times New Roman"/>
+        </w:rPr>
+        <w:t xml:space="preserve">γ * β / α. A </w:t>
+      </w:r>
+      <w:r>
+        <w:rPr>
+          <w:rFonts w:cs="Times New Roman"/>
+        </w:rPr>
+        <w:t>δ</w:t>
+      </w:r>
+      <w:r>
+        <w:rPr>
+          <w:rFonts w:cs="Times New Roman"/>
+        </w:rPr>
+        <w:t xml:space="preserve"> szöget átszámolom radiánba a π / 180 * δ egyenlettel. Az új pozíció z koordinátáját megkapom úgy, hogy z = r * cos(</w:t>
+      </w:r>
+      <w:r>
+        <w:rPr>
+          <w:rFonts w:cs="Times New Roman"/>
+        </w:rPr>
+        <w:t>δ</w:t>
+      </w:r>
+      <w:r>
+        <w:rPr>
+          <w:rFonts w:cs="Times New Roman"/>
+        </w:rPr>
+        <w:t>), ahol r a kamera és eredeti pozíció távolság. Az x koordinátát pedig úgy kapom meg, hogy x = r * sin(</w:t>
+      </w:r>
+      <w:r>
+        <w:rPr>
+          <w:rFonts w:cs="Times New Roman"/>
+        </w:rPr>
+        <w:t>δ</w:t>
+      </w:r>
+      <w:r>
+        <w:rPr>
+          <w:rFonts w:cs="Times New Roman"/>
+        </w:rPr>
+        <w:t>) * -1. Azért szükséges negatívvá változtatni az értéket, mert a kamera x = 0 koordinátán helyezkedik el, így a tőle balra eső részében a virtuális környezetnek minden x koorindáta negatív, és az egyenlet csak pozitív értékeket tud kiszámolni. Ezzel az x és z, valamint az eredeti pozíció y koordinátájával létrehozom az új pozíciót.</w:t>
+      </w:r>
+    </w:p>
+    <w:p>
+      <w:pPr>
+        <w:rPr>
+          <w:rFonts w:cs="Times New Roman"/>
+        </w:rPr>
+      </w:pPr>
+      <w:r>
+        <w:rPr>
+          <w:rFonts w:cs="Times New Roman"/>
+        </w:rPr>
+        <w:t>Ezután az összes kamerától jobbra eső pozíciót számolom újra. Ez hasonlóan történik mint a bal oldali számolás.</w:t>
+      </w:r>
+    </w:p>
+    <w:p>
+      <w:pPr>
+        <w:pStyle w:val="Heading2"/>
+      </w:pPr>
+      <w:bookmarkStart w:id="29" w:name="_Toc133877285"/>
+      <w:r>
+        <w:t>Szkriptek</w:t>
+      </w:r>
+      <w:bookmarkEnd w:id="29"/>
+    </w:p>
+    <w:p>
+      <w:pPr>
+        <w:pStyle w:val="Heading3"/>
+      </w:pPr>
+      <w:bookmarkStart w:id="30" w:name="_Toc133877286"/>
+      <w:r>
+        <w:t>Szkrip</w:t>
+      </w:r>
+      <w:r>
+        <w:t>t</w:t>
+      </w:r>
+      <w:r>
+        <w:t xml:space="preserve"> életciklusa</w:t>
+      </w:r>
+      <w:bookmarkEnd w:id="30"/>
+    </w:p>
+    <w:p>
+      <w:pPr>
+        <w:pStyle w:val="Firstparagraph"/>
+      </w:pPr>
+      <w:r>
+        <w:t>A Unity scriptek készítéséhez az osztályt, amit szkriptként szeretnék futtatni, a MonoBehaviour osztályból kell származtatnom, és egy játék objektumhoz kell csatolnom komponensként. Ilyenkor a szkript életciklusa megegyezik a játék objektuméval, aminek a gyereke.</w:t>
+      </w:r>
+    </w:p>
+    <w:p>
+      <w:r>
+        <w:t xml:space="preserve">Az MonoBehaviour osztályból több függvényt megörököl ilyen esetben az osztályunk, amik a szkript életciklusának különböző pontjain automatikusan lefutnak. Ilyen például az Awake függvény, ami a szkript objektum inicializálásánál egyszer </w:t>
+      </w:r>
+      <w:r>
+        <w:t>meghívódik</w:t>
+      </w:r>
+      <w:r>
+        <w:t xml:space="preserve">, a Start függvény, ami a szkript objektum </w:t>
+      </w:r>
+      <w:r>
+        <w:t>aktiválódásakor egyszer meghívódik, az Update függvény, ami a program futása alatt minden képkocka kirajzolásakor meghívódik, a FixedUpdate ami a képkockák sebességétől függetlenül, a fizikai szimuláció frekvenciájával megegyezően hívódik meg, másodpercenként 50-szer.</w:t>
+      </w:r>
+    </w:p>
+    <w:p>
+      <w:r>
+        <w:t xml:space="preserve">Ezek a függvények biztosítják a program futásának alapját, minden szkript Update vagy Awake függvénnyel indul, ami inicializálja a szkriptben használt változókat, lekér </w:t>
+      </w:r>
+      <w:r>
+        <w:lastRenderedPageBreak/>
+        <w:t>vagy beállít adatokat. Az Update és FixedUpdate függvények pedig a szkiptek viselkedését tartalmazzák.</w:t>
+      </w:r>
+    </w:p>
+    <w:p>
+      <w:r>
+        <w:t>Az osztályok készítésénél gyakran alkalmaztam Singleton programtervezési mintát, amit a MonoBehaviour függvények és a C# beépített Property mező leegyszerűsítenek.</w:t>
+      </w:r>
+    </w:p>
+    <w:p>
+      <w:r>
+        <w:drawing>
+          <wp:anchor distT="0" distB="0" distL="114300" distR="114300" simplePos="0" relativeHeight="251668480" behindDoc="0" locked="0" layoutInCell="1" allowOverlap="1" wp14:anchorId="313893D2" wp14:editId="637F6603">
+            <wp:simplePos x="0" y="0"/>
+            <wp:positionH relativeFrom="margin">
+              <wp:align>left</wp:align>
+            </wp:positionH>
+            <wp:positionV relativeFrom="paragraph">
+              <wp:posOffset>1575435</wp:posOffset>
+            </wp:positionV>
+            <wp:extent cx="5391150" cy="3590290"/>
+            <wp:effectExtent l="0" t="0" r="0" b="0"/>
+            <wp:wrapTopAndBottom/>
+            <wp:docPr id="464420780" name="Picture 1" descr="Text&#10;&#10;Description automatically generated"/>
+            <wp:cNvGraphicFramePr>
+              <a:graphicFrameLocks xmlns:a="http://schemas.openxmlformats.org/drawingml/2006/main" noChangeAspect="1"/>
+            </wp:cNvGraphicFramePr>
+            <a:graphic xmlns:a="http://schemas.openxmlformats.org/drawingml/2006/main">
+              <a:graphicData uri="http://schemas.openxmlformats.org/drawingml/2006/picture">
+                <pic:pic xmlns:pic="http://schemas.openxmlformats.org/drawingml/2006/picture">
+                  <pic:nvPicPr>
+                    <pic:cNvPr id="464420780" name="Picture 1" descr="Text&#10;&#10;Description automatically generated"/>
+                    <pic:cNvPicPr/>
+                  </pic:nvPicPr>
+                  <pic:blipFill>
+                    <a:blip r:embed="rId24">
+                      <a:extLst>
+                        <a:ext uri="{28A0092B-C50C-407E-A947-70E740481C1C}">
+                          <a14:useLocalDpi xmlns:a14="http://schemas.microsoft.com/office/drawing/2010/main" val="0"/>
+                        </a:ext>
+                      </a:extLst>
+                    </a:blip>
+                    <a:stretch>
+                      <a:fillRect/>
+                    </a:stretch>
+                  </pic:blipFill>
+                  <pic:spPr>
+                    <a:xfrm>
+                      <a:off x="0" y="0"/>
+                      <a:ext cx="5405576" cy="3600276"/>
+                    </a:xfrm>
+                    <a:prstGeom prst="rect">
+                      <a:avLst/>
+                    </a:prstGeom>
+                  </pic:spPr>
+                </pic:pic>
+              </a:graphicData>
+            </a:graphic>
+            <wp14:sizeRelH relativeFrom="margin">
+              <wp14:pctWidth>0</wp14:pctWidth>
+            </wp14:sizeRelH>
+            <wp14:sizeRelV relativeFrom="margin">
+              <wp14:pctHeight>0</wp14:pctHeight>
+            </wp14:sizeRelV>
+          </wp:anchor>
+        </w:drawing>
+      </w:r>
+      <w:r>
+        <w:t>Minden Singleton osztály tárolja a saját példányát, private static változóban, rendelkezik egy Instance property-vel, ami visszatéríti a Singleton példányát, valamint az Awake függvényben a példányt beállítjuk a this kulcsszóval. Az Awake függvény a szkript objektum inicializálásánál meghívódik, és a Singleton példány változóba elmenti a szkript objektumot. Ezután bármelyik másik osztályból elérem a példányt és tudom használni</w:t>
+      </w:r>
+      <w:r>
+        <w:t xml:space="preserve"> az Instance property segítségével.</w:t>
+      </w:r>
+    </w:p>
+    <w:p>
+      <w:pPr>
+        <w:pStyle w:val="Caption"/>
+      </w:pPr>
+      <w:r>
+        <w:fldChar w:fldCharType="begin"/>
+      </w:r>
+      <w:r>
+        <w:instrText xml:space="preserve"> SEQ ábra \* ARABIC </w:instrText>
+      </w:r>
+      <w:r>
+        <w:fldChar w:fldCharType="separate"/>
+      </w:r>
+      <w:r>
+        <w:rPr>
+          <w:noProof/>
+        </w:rPr>
+        <w:t>3</w:t>
+      </w:r>
+      <w:r>
+        <w:fldChar w:fldCharType="end"/>
+      </w:r>
+      <w:r>
+        <w:t>. ábra: Singleton implementáció</w:t>
+      </w:r>
+    </w:p>
+    <w:p>
+      <w:pPr>
+        <w:pStyle w:val="Heading3"/>
+      </w:pPr>
+      <w:bookmarkStart w:id="31" w:name="_Toc133877287"/>
+      <w:r>
+        <w:t>MainController osztály</w:t>
+      </w:r>
+      <w:bookmarkEnd w:id="31"/>
+    </w:p>
+    <w:p>
+      <w:pPr>
+        <w:pStyle w:val="Firstparagraph"/>
+      </w:pPr>
+      <w:r>
+        <w:t xml:space="preserve">A MainController </w:t>
+      </w:r>
+      <w:r>
+        <w:t xml:space="preserve">a Unity MonoBehaviour osztályból származtatott </w:t>
+      </w:r>
+      <w:r>
+        <w:t>osztály</w:t>
+      </w:r>
+      <w:r>
+        <w:t>,</w:t>
+      </w:r>
+      <w:r>
+        <w:t xml:space="preserve"> a Singleton programtervezési minta alapján készült, és a PlayerCam játék objektum komponense. Az osztály feladata, hogy a program indulásakor ellenőrzi a platform típusát, Windows vagy Unity Player estén a PlayerCam játék objektumhoz hozzá adja komponensként a CamControlPC szkriptet, Android esetén pedig TrackedPoseDriver komponenst ad a </w:t>
+      </w:r>
+      <w:r>
+        <w:lastRenderedPageBreak/>
+        <w:t>játék objektumhoz. Ezek felelnek a kamera mozgatásáért számítógépes, illetve VR környezetben.</w:t>
+      </w:r>
+    </w:p>
+    <w:p>
+      <w:r>
+        <w:t>Az osztály ezen kívül rendelkezik egy IsMainInput nevű függvénnyel, ami igazzal tér vissza, ha a bal egér gomb vagy a VR szemüveg érintő padja le van nyomva a függvény meghívásakor.</w:t>
+      </w:r>
+    </w:p>
+    <w:p>
+      <w:pPr>
+        <w:pStyle w:val="Heading3"/>
+      </w:pPr>
+      <w:bookmarkStart w:id="32" w:name="_Toc133877288"/>
+      <w:r>
+        <w:t>CamControlPC</w:t>
+      </w:r>
+      <w:r>
+        <w:t xml:space="preserve"> és PlayerCamRotation</w:t>
+      </w:r>
+      <w:r>
+        <w:t xml:space="preserve"> osztály</w:t>
+      </w:r>
+      <w:r>
+        <w:t>ok</w:t>
+      </w:r>
+      <w:bookmarkEnd w:id="32"/>
+    </w:p>
+    <w:p>
+      <w:pPr>
+        <w:pStyle w:val="Firstparagraph"/>
+      </w:pPr>
+      <w:r>
+        <w:t xml:space="preserve">A CamControlPC </w:t>
+      </w:r>
+      <w:r>
+        <w:t>a Unity MonoBehaviour osztályból származtatott osztály, és a</w:t>
+      </w:r>
+      <w:r>
+        <w:t xml:space="preserve"> kamera mozgatásáért felel számítógépes környezetben. Az osztály minden képkockára kiszámolja az előző képkocka óta történt egérmozgást a Unity Input könyvtár segítségével, majd módosítja a jelenlegi kamera forgást a kiszámított értékekkel.</w:t>
+      </w:r>
+    </w:p>
+    <w:p>
+      <w:r>
+        <w:t xml:space="preserve">A </w:t>
+      </w:r>
+      <w:r>
+        <w:t>PlayerCamRotation</w:t>
+      </w:r>
+      <w:r>
+        <w:t xml:space="preserve"> a Unity MonoBehaviour osztályból származtatott osztály, a Player</w:t>
+      </w:r>
+      <w:r>
+        <w:t>Cam</w:t>
+      </w:r>
+      <w:r>
+        <w:t xml:space="preserve"> játék objektum komponense, a Singleton</w:t>
       </w:r>
       <w:r>
         <w:t xml:space="preserve"> </w:t>
       </w:r>
       <w:r>
-        <w:t>dokumentum vagy egy objektumgyűjtemény lekérdezése történik, a szintaxis ugyanaz marad, ami megkönnyíti a kód írását és karbantartását.</w:t>
-      </w:r>
-    </w:p>
-    <w:p>
-      <w:r>
-        <w:t>A LINQ másik előnye, hogy elősegíti a funkcionális programozási stílust, ami tömörebb és kifejezőbb kódot eredményezhet. A LINQ</w:t>
+        <w:t xml:space="preserve">programtervezési minta alapján készült, és </w:t>
+      </w:r>
+      <w:r>
+        <w:t>ezen az osztályon keresztül a programból bárhonnan lekérhető a kamera pozíciója, irányvektora, forgás szögei.</w:t>
+      </w:r>
+    </w:p>
+    <w:p>
+      <w:pPr>
+        <w:pStyle w:val="Heading3"/>
+      </w:pPr>
+      <w:bookmarkStart w:id="33" w:name="_Toc133877289"/>
+      <w:r>
+        <w:t>GameManager osztály</w:t>
+      </w:r>
+      <w:bookmarkEnd w:id="33"/>
+    </w:p>
+    <w:p>
+      <w:pPr>
+        <w:pStyle w:val="Firstparagraph"/>
+      </w:pPr>
+      <w:r>
+        <w:t xml:space="preserve">A GameManager </w:t>
+      </w:r>
+      <w:r>
+        <w:t>a Unity MonoBehaviour osztályból származtatott osztály</w:t>
+      </w:r>
+      <w:r>
+        <w:t>, a Player játék objektum komponense</w:t>
+      </w:r>
+      <w:r>
+        <w:t>,</w:t>
       </w:r>
       <w:r>
         <w:t xml:space="preserve"> </w:t>
       </w:r>
       <w:r>
-        <w:t>lekérdezések olyan műveletek sorozatából állnak, amelyek az eredeti forrás módosítása nélkül alakítják át és szűrik az adatokat. Ez megkönnyít</w:t>
-      </w:r>
-      <w:r>
-        <w:t>i a hibakeresést és elemzést.</w:t>
-      </w:r>
-    </w:p>
-    <w:p>
-      <w:r>
-        <w:t>Az én LINQ kódom a sztring tömb elemein végig iterál, minden egyes vektort felbont a három komponensére, x, y, z, ezeket az értékeket float típusú változóba Parse-ol, és egy új Vector3 értéket készít belőle. Az iteráció után a Vector3 értékeket egy listaként visszatérít</w:t>
-      </w:r>
-      <w:r>
-        <w:t>i</w:t>
-      </w:r>
-      <w:r>
-        <w:t>.</w:t>
-      </w:r>
-    </w:p>
-    <w:p/>
+        <w:t xml:space="preserve">a </w:t>
+      </w:r>
+      <w:r>
+        <w:t>Singleton</w:t>
+      </w:r>
+      <w:r>
+        <w:t xml:space="preserve"> </w:t>
+      </w:r>
+      <w:r>
+        <w:t>programtervezési minta alapján készült</w:t>
+      </w:r>
+      <w:r>
+        <w:t>, és a program menetéért felel. Tárolja a jelenlegi státuszt, ami a GameState enum típusként, aminek a lehetséges értékei, Menu, ExerciseMenu, EditMode, BorderCalculation, InGame, GameOver</w:t>
+      </w:r>
+      <w:r>
+        <w:t>, és Status property-n keresztül lehet elérni más osztályokból.</w:t>
+      </w:r>
+    </w:p>
+    <w:p>
+      <w:r>
+        <w:t>A GameManager osztály hozza létre a játék menü objektumait, amikor a játék státusza Menu, és törli a játék objektumokat, amikor kilépünk a menüből. Ezen kívül a SwitchDebugMode függvénnyel létrehozza vagy kitörli azokat a játék objektumokat, amik vizuális segítséget nyújtottak a debugoláshoz, például a Ray casting sugarát kirajzolja, a láthatatlan objektumok pozíciójára elhelyez látható objektumokat.</w:t>
+      </w:r>
+    </w:p>
+    <w:p>
+      <w:r>
+        <w:t xml:space="preserve">Ezen kívül rendelkezik két függvénnyel, a SpawnObject paraméterként egy prefab-ot kap GameObject típusként, és egy Vector3 pozíciót, és visszatér egy a virtuális térben létrejött új játékobjektumra mutató referenciával, amit a prefab-ból klónozott és a kapott </w:t>
+      </w:r>
+      <w:r>
+        <w:lastRenderedPageBreak/>
+        <w:t>pozícióra helyezett el.</w:t>
+      </w:r>
+      <w:r>
+        <w:t xml:space="preserve"> A DestroyObject egy játék objektumot kap paraméterként, törli a játék objektumot az aktív objektumok közül, és nem tér vissza semmivel.</w:t>
+      </w:r>
+    </w:p>
+    <w:p>
+      <w:pPr>
+        <w:pStyle w:val="Heading3"/>
+      </w:pPr>
+      <w:bookmarkStart w:id="34" w:name="_Toc133877290"/>
+      <w:r>
+        <w:t>UIManager, DebugManager, BorderHelper osztályok</w:t>
+      </w:r>
+      <w:bookmarkEnd w:id="34"/>
+    </w:p>
+    <w:p>
+      <w:pPr>
+        <w:pStyle w:val="Firstparagraph"/>
+      </w:pPr>
+      <w:r>
+        <w:t xml:space="preserve">A UIManager </w:t>
+      </w:r>
+      <w:r>
+        <w:t>a Unity MonoBehaviour osztályból származtatott osztály</w:t>
+      </w:r>
+      <w:r>
+        <w:t>, a Player játék objektum komponense</w:t>
+      </w:r>
+      <w:r>
+        <w:t>,</w:t>
+      </w:r>
+      <w:r>
+        <w:t xml:space="preserve"> </w:t>
+      </w:r>
+      <w:r>
+        <w:t xml:space="preserve">a </w:t>
+      </w:r>
+      <w:r>
+        <w:t>Singleton</w:t>
+      </w:r>
+      <w:r>
+        <w:t xml:space="preserve"> </w:t>
+      </w:r>
+      <w:r>
+        <w:t>programtervezési minta alapján készült, és a</w:t>
+      </w:r>
+      <w:r>
+        <w:t xml:space="preserve"> felhasználói interfész elemek tartalmának frissítéséért felel. Minden interfész elemhez tárol referenciát, amin keresztül új értéket lehet megadni. Ezen kívül az osztály tárolja a DebugManager és BorderHelper osztályokat, </w:t>
+      </w:r>
+      <w:r>
+        <w:t>és minden képkockán kiírja a felhasználói interfészre a kamera jelenlegi x és y szögét, amennyiben a debug funkció be van kapcsolva.</w:t>
+      </w:r>
+    </w:p>
+    <w:p>
+      <w:r>
+        <w:t>A BorderHelper osztály olyan funkciókat tárol, amikkel a felhasználói interfészre utasításokat tudunk a felhasználónak kíirni, például, hogy fordítsa a fejét egy adott irányba, amiket a felhasználó fizikai képességeinek felmérésekor használunk.</w:t>
+      </w:r>
+    </w:p>
+    <w:p>
+      <w:r>
+        <w:t>A DebugManager olyan függvényeket tárol, amikkel a program futása közbeni értékeket tudjuk a felhasználói interfészre kiírni, illetve a konzolra logolni. Ezen kívül rendelkezik egy SpawnDebugObject függvénnyel, ami egy pozíciót kap paraméterként és megjelenít egy debugoláshoz használható élén piros gömböt a térben. A függvény a gömb játék objektumához egy referenciával tér vissza.</w:t>
+      </w:r>
+    </w:p>
+    <w:p>
+      <w:pPr>
+        <w:pStyle w:val="Heading3"/>
+      </w:pPr>
+      <w:bookmarkStart w:id="35" w:name="_Toc133877291"/>
+      <w:r>
+        <w:t>ExerciseDictionary</w:t>
+      </w:r>
+      <w:r>
+        <w:t xml:space="preserve"> és FileHandler </w:t>
+      </w:r>
+      <w:r>
+        <w:t>osztály</w:t>
+      </w:r>
+      <w:r>
+        <w:t>ok</w:t>
+      </w:r>
+      <w:bookmarkEnd w:id="35"/>
+    </w:p>
+    <w:p>
+      <w:pPr>
+        <w:pStyle w:val="Firstparagraph"/>
+      </w:pPr>
+      <w:r>
+        <w:t xml:space="preserve">Az ExerciseDictionary osztály a </w:t>
+      </w:r>
+      <w:r>
+        <w:t>Unity MonoBehaviour osztályból származtatott osztály, a Player játék objektum komponense, a Singleton</w:t>
+      </w:r>
+      <w:r>
+        <w:t xml:space="preserve"> </w:t>
+      </w:r>
+      <w:r>
+        <w:t>programtervezési minta alapján készült</w:t>
+      </w:r>
+      <w:r>
+        <w:t xml:space="preserve"> és az a </w:t>
+      </w:r>
+      <w:r>
+        <w:t>gyakorlat tároló</w:t>
+      </w:r>
+      <w:r>
+        <w:t>,</w:t>
+      </w:r>
+      <w:r>
+        <w:t xml:space="preserve"> ami a JSON formából beolvasott </w:t>
+      </w:r>
+      <w:r>
+        <w:t>és szerializált vektor lista gyakorlatokat tárolja egy List&lt;List&lt;Vector3&gt;&gt; változóban.</w:t>
+      </w:r>
+    </w:p>
+    <w:p>
+      <w:r>
+        <w:t>Az osztály a program indulásakor megnyitja a gyakorlatokat tartalmazó mappát és beolvassa az összes .JSON kiterjesztésű fájl nevét egy sztring tömbbe, majd egyenként megnyitja a fájlokat, beolvassa és a FileHandler osztály segítségével vektor listává alakítja.</w:t>
+      </w:r>
+    </w:p>
+    <w:p>
+      <w:r>
+        <w:t>Az osztályból függvénnyel, gyakorlat szám alapján lehet gyakorlatot lekérni, és függvénnyel lehet új gyakorlatot a gyakorlatok listájához hozzáadni.</w:t>
+      </w:r>
+    </w:p>
+    <w:p>
+      <w:r>
+        <w:lastRenderedPageBreak/>
+        <w:t>A FileHangler osztály</w:t>
+      </w:r>
+      <w:r>
+        <w:t xml:space="preserve"> tartalmazza a JSON és vektor lista közti szerializáló és deszerializáló függvényeket, illetve a SaveVectors függvényt, ami egy vektor listát kap paraméterül, és elmenti egy új JSON kiterjesztésű fájlba a szerializáló függvény segítségével.</w:t>
+      </w:r>
+    </w:p>
+    <w:p>
+      <w:pPr>
+        <w:pStyle w:val="Heading3"/>
+      </w:pPr>
+      <w:bookmarkStart w:id="36" w:name="_Toc133877292"/>
+      <w:r>
+        <w:t>ObjectCoordinates osztály</w:t>
+      </w:r>
+      <w:bookmarkEnd w:id="36"/>
+    </w:p>
+    <w:p>
+      <w:pPr>
+        <w:pStyle w:val="Firstparagraph"/>
+      </w:pPr>
+      <w:r>
+        <w:t xml:space="preserve">Az </w:t>
+      </w:r>
+      <w:r>
+        <w:t>ObjectCoordinates</w:t>
+      </w:r>
+      <w:r>
+        <w:t xml:space="preserve"> osztály a Unity MonoBehaviour osztályból származtatott osztály, a Player játék objektum komponense, a Singleton</w:t>
+      </w:r>
+      <w:r>
+        <w:t xml:space="preserve"> </w:t>
+      </w:r>
+      <w:r>
+        <w:t>programtervezési minta alapján készült és</w:t>
+      </w:r>
+      <w:r>
+        <w:t xml:space="preserve"> azért felel, hogy a virtuális térben lévő láthatatlan játékobjektumok pozícióját a programból bárhonnan le lehessen kérni.</w:t>
+      </w:r>
+    </w:p>
+    <w:p>
+      <w:r>
+        <w:t>Az osztályból le lehet kérni a pozíciót, ahova a menü objektum megjelenik, a játéktér határainak pozícióit, a felhasználótól való távolságot, ahol a játék alatt használt gömbök megjelennek.</w:t>
+      </w:r>
+    </w:p>
+    <w:p>
+      <w:pPr>
+        <w:pStyle w:val="Heading3"/>
+      </w:pPr>
+      <w:bookmarkStart w:id="37" w:name="_Toc133877293"/>
+      <w:r>
+        <w:t>RayCast osztály</w:t>
+      </w:r>
+      <w:bookmarkEnd w:id="37"/>
+    </w:p>
+    <w:p>
+      <w:pPr>
+        <w:pStyle w:val="Firstparagraph"/>
+      </w:pPr>
+      <w:r>
+        <w:t xml:space="preserve">A RayCast osztály </w:t>
+      </w:r>
+      <w:r>
+        <w:t>a Unity MonoBehaviour osztályból származtatott osztály, a Player játék objektum komponense</w:t>
+      </w:r>
+      <w:r>
+        <w:t>, és a menüben történő Ray casting-ért felel.</w:t>
+      </w:r>
+    </w:p>
+    <w:p>
+      <w:r>
+        <w:t>A kilőtt sugárnak ellenőrzi az ütközéseit, és lekezeli egy switch-case használatával. A DebugClickBox ki- és bekapcsolja a debug funkciókat, a StartClickBox a játék státuszát ExerciseMenu értékre állítja b</w:t>
+      </w:r>
+      <w:r>
+        <w:t>e</w:t>
+      </w:r>
+      <w:r>
+        <w:t>, az EditClickBox a játék státuszát EditMode értékre állítja be, az ExitClickBox pedig bezárja a programot.</w:t>
+      </w:r>
+    </w:p>
+    <w:p>
+      <w:pPr>
+        <w:pStyle w:val="Heading3"/>
+      </w:pPr>
+      <w:r>
+        <w:t>ExerciseChooser osztály</w:t>
+      </w:r>
+    </w:p>
+    <w:p>
+      <w:pPr>
+        <w:pStyle w:val="Firstparagraph"/>
+      </w:pPr>
+      <w:r>
+        <w:t>A</w:t>
+      </w:r>
+      <w:r>
+        <w:t xml:space="preserve">z ExerciseChooser </w:t>
+      </w:r>
+      <w:r>
+        <w:t>osztály a Unity MonoBehaviour osztályból származtatott osztály, a Player játék objektum komponense,</w:t>
+      </w:r>
+      <w:r>
+        <w:t xml:space="preserve"> </w:t>
+      </w:r>
+      <w:r>
+        <w:t>a Singleton</w:t>
+      </w:r>
+      <w:r>
+        <w:t xml:space="preserve"> </w:t>
+      </w:r>
+      <w:r>
+        <w:t>programtervezési minta alapján készült és</w:t>
+      </w:r>
+      <w:r>
+        <w:t xml:space="preserve"> a gyakorlat választó menü létrehozásáért és törléséért felel.</w:t>
+      </w:r>
+    </w:p>
+    <w:p>
+      <w:r>
+        <w:t xml:space="preserve">Az osztály tárolja a választott gyakorlat számát, aminek segítségével tölti be a program a választott gyakorlatot a gyakorlat választó menü törlése után. Az osztály rendelkezik függvénnyel a gyakorlat választó menü elemek pozíciójának </w:t>
+      </w:r>
+      <w:r>
+        <w:lastRenderedPageBreak/>
+        <w:t>kiszámolásához, a menü elemek létrehozásához, és a menü elemek törléséhez a virtuális térből.</w:t>
+      </w:r>
+    </w:p>
+    <w:p>
+      <w:r>
+        <w:t>Ezen kívül az osztály kezeli a gyakorlat választó menühöz a Ray casting megoldását.</w:t>
+      </w:r>
+    </w:p>
     <w:p>
       <w:pPr>
         <w:pStyle w:val="Heading1"/>
       </w:pPr>
-      <w:bookmarkStart w:id="29" w:name="_Toc133760360"/>
+      <w:bookmarkStart w:id="38" w:name="_Toc133877294"/>
       <w:r>
         <w:t>Instrukciók</w:t>
       </w:r>
-      <w:bookmarkEnd w:id="29"/>
+      <w:bookmarkEnd w:id="38"/>
     </w:p>
     <w:p>
       <w:pPr>
@@ -8892,12 +10359,12 @@
           <w:szCs w:val="22"/>
         </w:rPr>
       </w:pPr>
-      <w:bookmarkStart w:id="30" w:name="_Toc133760361"/>
+      <w:bookmarkStart w:id="39" w:name="_Toc133877295"/>
       <w:r>
         <w:lastRenderedPageBreak/>
         <w:t>Irodalomjegyzék</w:t>
       </w:r>
-      <w:bookmarkEnd w:id="30"/>
+      <w:bookmarkEnd w:id="39"/>
       <w:r>
         <w:fldChar w:fldCharType="begin"/>
       </w:r>
@@ -10132,13 +11599,13 @@
         <w:lastRenderedPageBreak/>
         <w:fldChar w:fldCharType="end"/>
       </w:r>
-      <w:bookmarkStart w:id="31" w:name="_Ref89376640"/>
-      <w:bookmarkStart w:id="32" w:name="_Toc133760362"/>
+      <w:bookmarkStart w:id="40" w:name="_Ref89376640"/>
+      <w:bookmarkStart w:id="41" w:name="_Toc133877296"/>
       <w:r>
         <w:t>Mellékletek</w:t>
       </w:r>
-      <w:bookmarkEnd w:id="31"/>
-      <w:bookmarkEnd w:id="32"/>
+      <w:bookmarkEnd w:id="40"/>
+      <w:bookmarkEnd w:id="41"/>
     </w:p>
     <w:p>
       <w:pPr>
@@ -11197,12 +12664,12 @@
       <w:pPr>
         <w:pStyle w:val="Cmsor1-szmozatlan"/>
       </w:pPr>
-      <w:bookmarkStart w:id="33" w:name="_Toc133760363"/>
+      <w:bookmarkStart w:id="42" w:name="_Toc133877297"/>
       <w:r>
         <w:lastRenderedPageBreak/>
         <w:t>Ábrajegyzék</w:t>
       </w:r>
-      <w:bookmarkEnd w:id="33"/>
+      <w:bookmarkEnd w:id="42"/>
     </w:p>
     <w:p>
       <w:pPr>
@@ -11226,7 +12693,7 @@
       <w:r>
         <w:fldChar w:fldCharType="separate"/>
       </w:r>
-      <w:hyperlink r:id="rId24" w:anchor="_Toc133709421" w:history="1">
+      <w:hyperlink r:id="rId25" w:anchor="_Toc133709421" w:history="1">
         <w:r>
           <w:rPr>
             <w:rStyle w:val="Hyperlink"/>
@@ -11305,7 +12772,7 @@
           <w:lang w:eastAsia="hu-HU"/>
         </w:rPr>
       </w:pPr>
-      <w:hyperlink r:id="rId25" w:anchor="_Toc133709422" w:history="1">
+      <w:hyperlink r:id="rId26" w:anchor="_Toc133709422" w:history="1">
         <w:r>
           <w:rPr>
             <w:rStyle w:val="Hyperlink"/>
@@ -11385,12 +12852,12 @@
       <w:pPr>
         <w:pStyle w:val="Cmsor1-szmozatlan"/>
       </w:pPr>
-      <w:bookmarkStart w:id="34" w:name="_Toc133760364"/>
+      <w:bookmarkStart w:id="43" w:name="_Toc133877298"/>
       <w:r>
         <w:lastRenderedPageBreak/>
         <w:t>Táblázatjegyzék</w:t>
       </w:r>
-      <w:bookmarkEnd w:id="34"/>
+      <w:bookmarkEnd w:id="43"/>
     </w:p>
     <w:p>
       <w:pPr>
@@ -11481,7 +12948,7 @@
       </w:r>
     </w:p>
     <w:sectPr>
-      <w:headerReference w:type="default" r:id="rId26"/>
+      <w:headerReference w:type="default" r:id="rId27"/>
       <w:pgSz w:w="11906" w:h="16838" w:code="9"/>
       <w:pgMar w:top="1418" w:right="1418" w:bottom="1418" w:left="1418" w:header="709" w:footer="709" w:gutter="567"/>
       <w:cols w:space="708"/>
@@ -13679,7 +15146,7 @@
     <w:uiPriority w:val="9"/>
     <w:unhideWhenUsed/>
     <w:qFormat/>
-    <w:rsid w:val="001C6B54"/>
+    <w:rsid w:val="001421CF"/>
     <w:pPr>
       <w:numPr>
         <w:ilvl w:val="2"/>
@@ -13715,7 +15182,6 @@
   <w:style w:type="character" w:default="1" w:styleId="DefaultParagraphFont">
     <w:name w:val="Default Paragraph Font"/>
     <w:uiPriority w:val="1"/>
-    <w:semiHidden/>
     <w:unhideWhenUsed/>
   </w:style>
   <w:style w:type="table" w:default="1" w:styleId="TableNormal">
@@ -13772,7 +15238,7 @@
     <w:basedOn w:val="DefaultParagraphFont"/>
     <w:link w:val="Heading3"/>
     <w:uiPriority w:val="9"/>
-    <w:rsid w:val="001C6B54"/>
+    <w:rsid w:val="001421CF"/>
     <w:rPr>
       <w:rFonts w:ascii="Times New Roman" w:eastAsiaTheme="majorEastAsia" w:hAnsi="Times New Roman" w:cstheme="majorBidi"/>
       <w:b/>

</xml_diff>